<commit_message>
update entreprise accueil undone
</commit_message>
<xml_diff>
--- a/David_MA_MemoireStageFinEtude.docx
+++ b/David_MA_MemoireStageFinEtude.docx
@@ -447,6 +447,7 @@
     <w:p>
       <w:pPr>
         <w:pStyle w:val="Sous-titre"/>
+        <w:jc w:val="left"/>
         <w:rPr>
           <w:rFonts w:ascii="Trebuchet MS" w:hAnsi="Trebuchet MS"/>
           <w:color w:val="0070C0"/>
@@ -456,36 +457,6 @@
     </w:p>
     <w:p>
       <w:pPr>
-        <w:pStyle w:val="Sous-titre"/>
-        <w:rPr>
-          <w:rFonts w:ascii="Trebuchet MS" w:hAnsi="Trebuchet MS"/>
-          <w:color w:val="0070C0"/>
-          <w:sz w:val="40"/>
-        </w:rPr>
-      </w:pPr>
-    </w:p>
-    <w:p>
-      <w:pPr>
-        <w:pStyle w:val="Sous-titre"/>
-        <w:rPr>
-          <w:rFonts w:ascii="Trebuchet MS" w:hAnsi="Trebuchet MS"/>
-          <w:color w:val="0070C0"/>
-          <w:sz w:val="40"/>
-        </w:rPr>
-      </w:pPr>
-    </w:p>
-    <w:p>
-      <w:pPr>
-        <w:pStyle w:val="Sous-titre"/>
-        <w:rPr>
-          <w:rFonts w:ascii="Trebuchet MS" w:hAnsi="Trebuchet MS"/>
-          <w:color w:val="0070C0"/>
-          <w:sz w:val="40"/>
-        </w:rPr>
-      </w:pPr>
-    </w:p>
-    <w:p>
-      <w:pPr>
         <w:pStyle w:val="Coordonnes"/>
       </w:pPr>
       <w:r>
@@ -497,28 +468,17 @@
         </w:rPr>
         <w:t xml:space="preserve"> | </w:t>
       </w:r>
-      <w:sdt>
-        <w:sdtPr>
-          <w:alias w:val="Intitulé du cours :"/>
-          <w:tag w:val="Intitulé du cours :"/>
-          <w:id w:val="-1824112714"/>
-          <w:placeholder>
-            <w:docPart w:val="2EA52F70EDAE48F88E95AAF1E8AE0993"/>
-          </w:placeholder>
-          <w:temporary/>
-          <w:showingPlcHdr/>
-          <w15:appearance w15:val="hidden"/>
-        </w:sdtPr>
-        <w:sdtEndPr/>
-        <w:sdtContent>
-          <w:r>
-            <w:rPr>
-              <w:lang w:bidi="fr-FR"/>
-            </w:rPr>
-            <w:t>Intitulé du cours</w:t>
-          </w:r>
-        </w:sdtContent>
-      </w:sdt>
+      <w:r>
+        <w:t xml:space="preserve">Présidente de jury : </w:t>
+      </w:r>
+      <w:proofErr w:type="gramStart"/>
+      <w:r>
+        <w:t>S.ZAGO</w:t>
+      </w:r>
+      <w:proofErr w:type="gramEnd"/>
+      <w:r>
+        <w:t xml:space="preserve"> | Maître de stage : H.DARMET | Tuteur pédagogique : M.BABIN</w:t>
+      </w:r>
       <w:r>
         <w:rPr>
           <w:lang w:bidi="fr-FR"/>
@@ -526,22 +486,58 @@
         <w:t xml:space="preserve"> | </w:t>
       </w:r>
       <w:r>
-        <w:t>Jeudi</w:t>
+        <w:t>Vendredi 25</w:t>
       </w:r>
       <w:r>
         <w:t xml:space="preserve"> </w:t>
       </w:r>
       <w:r>
-        <w:t>14</w:t>
-      </w:r>
-      <w:r>
-        <w:t xml:space="preserve"> </w:t>
-      </w:r>
-      <w:r>
-        <w:t>septembre</w:t>
+        <w:t>août</w:t>
       </w:r>
       <w:r>
         <w:t xml:space="preserve"> 2017</w:t>
+      </w:r>
+    </w:p>
+    <w:p>
+      <w:pPr>
+        <w:pStyle w:val="Coordonnes"/>
+        <w:jc w:val="left"/>
+        <w:rPr>
+          <w:lang w:bidi="fr-FR"/>
+        </w:rPr>
+      </w:pPr>
+      <w:r>
+        <w:rPr>
+          <w:lang w:bidi="fr-FR"/>
+        </w:rPr>
+        <w:t>Présidente de jury : Sylvie ZAGO</w:t>
+      </w:r>
+    </w:p>
+    <w:p>
+      <w:pPr>
+        <w:pStyle w:val="Coordonnes"/>
+        <w:jc w:val="left"/>
+        <w:rPr>
+          <w:lang w:bidi="fr-FR"/>
+        </w:rPr>
+      </w:pPr>
+      <w:r>
+        <w:rPr>
+          <w:lang w:bidi="fr-FR"/>
+        </w:rPr>
+        <w:t>Maître de stage : Henri DARMET</w:t>
+      </w:r>
+    </w:p>
+    <w:p>
+      <w:pPr>
+        <w:pStyle w:val="Coordonnes"/>
+        <w:jc w:val="left"/>
+      </w:pPr>
+      <w:r>
+        <w:rPr>
+          <w:lang w:bidi="fr-FR"/>
+        </w:rPr>
+        <w:t>Tuteur pédagogique : Marc BABIN</w:t>
       </w:r>
       <w:r>
         <w:rPr>
@@ -608,7 +604,7 @@
           <w:r>
             <w:fldChar w:fldCharType="separate"/>
           </w:r>
-          <w:hyperlink w:anchor="_Toc488060649" w:history="1">
+          <w:hyperlink w:anchor="_Toc488075549" w:history="1">
             <w:r>
               <w:rPr>
                 <w:rStyle w:val="Lienhypertexte"/>
@@ -635,7 +631,7 @@
                 <w:noProof/>
                 <w:webHidden/>
               </w:rPr>
-              <w:instrText xml:space="preserve"> PAGEREF _Toc488060649 \h </w:instrText>
+              <w:instrText xml:space="preserve"> PAGEREF _Toc488075549 \h </w:instrText>
             </w:r>
             <w:r>
               <w:rPr>
@@ -679,7 +675,7 @@
               <w:lang w:eastAsia="fr-FR"/>
             </w:rPr>
           </w:pPr>
-          <w:hyperlink w:anchor="_Toc488060650" w:history="1">
+          <w:hyperlink w:anchor="_Toc488075550" w:history="1">
             <w:r>
               <w:rPr>
                 <w:rStyle w:val="Lienhypertexte"/>
@@ -706,7 +702,7 @@
                 <w:noProof/>
                 <w:webHidden/>
               </w:rPr>
-              <w:instrText xml:space="preserve"> PAGEREF _Toc488060650 \h </w:instrText>
+              <w:instrText xml:space="preserve"> PAGEREF _Toc488075550 \h </w:instrText>
             </w:r>
             <w:r>
               <w:rPr>
@@ -750,7 +746,7 @@
               <w:lang w:eastAsia="fr-FR"/>
             </w:rPr>
           </w:pPr>
-          <w:hyperlink w:anchor="_Toc488060651" w:history="1">
+          <w:hyperlink w:anchor="_Toc488075551" w:history="1">
             <w:r>
               <w:rPr>
                 <w:rStyle w:val="Lienhypertexte"/>
@@ -777,7 +773,7 @@
                 <w:noProof/>
                 <w:webHidden/>
               </w:rPr>
-              <w:instrText xml:space="preserve"> PAGEREF _Toc488060651 \h </w:instrText>
+              <w:instrText xml:space="preserve"> PAGEREF _Toc488075551 \h </w:instrText>
             </w:r>
             <w:r>
               <w:rPr>
@@ -821,13 +817,27 @@
               <w:lang w:eastAsia="fr-FR"/>
             </w:rPr>
           </w:pPr>
-          <w:hyperlink w:anchor="_Toc488060652" w:history="1">
+          <w:hyperlink w:anchor="_Toc488075552" w:history="1">
             <w:r>
               <w:rPr>
                 <w:rStyle w:val="Lienhypertexte"/>
                 <w:noProof/>
               </w:rPr>
-              <w:t>Entreprise d’accueil</w:t>
+              <w:t>Entreprise d’ac</w:t>
+            </w:r>
+            <w:r>
+              <w:rPr>
+                <w:rStyle w:val="Lienhypertexte"/>
+                <w:noProof/>
+              </w:rPr>
+              <w:t>c</w:t>
+            </w:r>
+            <w:r>
+              <w:rPr>
+                <w:rStyle w:val="Lienhypertexte"/>
+                <w:noProof/>
+              </w:rPr>
+              <w:t>ueil</w:t>
             </w:r>
             <w:r>
               <w:rPr>
@@ -848,7 +858,7 @@
                 <w:noProof/>
                 <w:webHidden/>
               </w:rPr>
-              <w:instrText xml:space="preserve"> PAGEREF _Toc488060652 \h </w:instrText>
+              <w:instrText xml:space="preserve"> PAGEREF _Toc488075552 \h </w:instrText>
             </w:r>
             <w:r>
               <w:rPr>
@@ -892,7 +902,7 @@
               <w:lang w:eastAsia="fr-FR"/>
             </w:rPr>
           </w:pPr>
-          <w:hyperlink w:anchor="_Toc488060653" w:history="1">
+          <w:hyperlink w:anchor="_Toc488075553" w:history="1">
             <w:r>
               <w:rPr>
                 <w:rStyle w:val="Lienhypertexte"/>
@@ -919,7 +929,7 @@
                 <w:noProof/>
                 <w:webHidden/>
               </w:rPr>
-              <w:instrText xml:space="preserve"> PAGEREF _Toc488060653 \h </w:instrText>
+              <w:instrText xml:space="preserve"> PAGEREF _Toc488075553 \h </w:instrText>
             </w:r>
             <w:r>
               <w:rPr>
@@ -939,7 +949,7 @@
                 <w:noProof/>
                 <w:webHidden/>
               </w:rPr>
-              <w:t>7</w:t>
+              <w:t>8</w:t>
             </w:r>
             <w:r>
               <w:rPr>
@@ -963,7 +973,7 @@
               <w:lang w:eastAsia="fr-FR"/>
             </w:rPr>
           </w:pPr>
-          <w:hyperlink w:anchor="_Toc488060654" w:history="1">
+          <w:hyperlink w:anchor="_Toc488075554" w:history="1">
             <w:r>
               <w:rPr>
                 <w:rStyle w:val="Lienhypertexte"/>
@@ -990,7 +1000,7 @@
                 <w:noProof/>
                 <w:webHidden/>
               </w:rPr>
-              <w:instrText xml:space="preserve"> PAGEREF _Toc488060654 \h </w:instrText>
+              <w:instrText xml:space="preserve"> PAGEREF _Toc488075554 \h </w:instrText>
             </w:r>
             <w:r>
               <w:rPr>
@@ -1010,7 +1020,7 @@
                 <w:noProof/>
                 <w:webHidden/>
               </w:rPr>
-              <w:t>8</w:t>
+              <w:t>9</w:t>
             </w:r>
             <w:r>
               <w:rPr>
@@ -1034,7 +1044,7 @@
               <w:lang w:eastAsia="fr-FR"/>
             </w:rPr>
           </w:pPr>
-          <w:hyperlink w:anchor="_Toc488060655" w:history="1">
+          <w:hyperlink w:anchor="_Toc488075555" w:history="1">
             <w:r>
               <w:rPr>
                 <w:rStyle w:val="Lienhypertexte"/>
@@ -1061,7 +1071,7 @@
                 <w:noProof/>
                 <w:webHidden/>
               </w:rPr>
-              <w:instrText xml:space="preserve"> PAGEREF _Toc488060655 \h </w:instrText>
+              <w:instrText xml:space="preserve"> PAGEREF _Toc488075555 \h </w:instrText>
             </w:r>
             <w:r>
               <w:rPr>
@@ -1081,7 +1091,7 @@
                 <w:noProof/>
                 <w:webHidden/>
               </w:rPr>
-              <w:t>8</w:t>
+              <w:t>9</w:t>
             </w:r>
             <w:r>
               <w:rPr>
@@ -1105,7 +1115,7 @@
               <w:lang w:eastAsia="fr-FR"/>
             </w:rPr>
           </w:pPr>
-          <w:hyperlink w:anchor="_Toc488060656" w:history="1">
+          <w:hyperlink w:anchor="_Toc488075556" w:history="1">
             <w:r>
               <w:rPr>
                 <w:rStyle w:val="Lienhypertexte"/>
@@ -1132,7 +1142,7 @@
                 <w:noProof/>
                 <w:webHidden/>
               </w:rPr>
-              <w:instrText xml:space="preserve"> PAGEREF _Toc488060656 \h </w:instrText>
+              <w:instrText xml:space="preserve"> PAGEREF _Toc488075556 \h </w:instrText>
             </w:r>
             <w:r>
               <w:rPr>
@@ -1152,7 +1162,7 @@
                 <w:noProof/>
                 <w:webHidden/>
               </w:rPr>
-              <w:t>9</w:t>
+              <w:t>10</w:t>
             </w:r>
             <w:r>
               <w:rPr>
@@ -1176,7 +1186,7 @@
               <w:lang w:eastAsia="fr-FR"/>
             </w:rPr>
           </w:pPr>
-          <w:hyperlink w:anchor="_Toc488060657" w:history="1">
+          <w:hyperlink w:anchor="_Toc488075557" w:history="1">
             <w:r>
               <w:rPr>
                 <w:rStyle w:val="Lienhypertexte"/>
@@ -1203,7 +1213,7 @@
                 <w:noProof/>
                 <w:webHidden/>
               </w:rPr>
-              <w:instrText xml:space="preserve"> PAGEREF _Toc488060657 \h </w:instrText>
+              <w:instrText xml:space="preserve"> PAGEREF _Toc488075557 \h </w:instrText>
             </w:r>
             <w:r>
               <w:rPr>
@@ -1223,7 +1233,7 @@
                 <w:noProof/>
                 <w:webHidden/>
               </w:rPr>
-              <w:t>10</w:t>
+              <w:t>11</w:t>
             </w:r>
             <w:r>
               <w:rPr>
@@ -1247,7 +1257,7 @@
               <w:lang w:eastAsia="fr-FR"/>
             </w:rPr>
           </w:pPr>
-          <w:hyperlink w:anchor="_Toc488060658" w:history="1">
+          <w:hyperlink w:anchor="_Toc488075558" w:history="1">
             <w:r>
               <w:rPr>
                 <w:rStyle w:val="Lienhypertexte"/>
@@ -1274,7 +1284,7 @@
                 <w:noProof/>
                 <w:webHidden/>
               </w:rPr>
-              <w:instrText xml:space="preserve"> PAGEREF _Toc488060658 \h </w:instrText>
+              <w:instrText xml:space="preserve"> PAGEREF _Toc488075558 \h </w:instrText>
             </w:r>
             <w:r>
               <w:rPr>
@@ -1294,7 +1304,7 @@
                 <w:noProof/>
                 <w:webHidden/>
               </w:rPr>
-              <w:t>11</w:t>
+              <w:t>12</w:t>
             </w:r>
             <w:r>
               <w:rPr>
@@ -1318,13 +1328,13 @@
               <w:lang w:eastAsia="fr-FR"/>
             </w:rPr>
           </w:pPr>
-          <w:hyperlink w:anchor="_Toc488060659" w:history="1">
+          <w:hyperlink w:anchor="_Toc488075559" w:history="1">
             <w:r>
               <w:rPr>
                 <w:rStyle w:val="Lienhypertexte"/>
                 <w:noProof/>
               </w:rPr>
-              <w:t>Dimensions techniques du projet</w:t>
+              <w:t>Comparaison</w:t>
             </w:r>
             <w:r>
               <w:rPr>
@@ -1345,7 +1355,7 @@
                 <w:noProof/>
                 <w:webHidden/>
               </w:rPr>
-              <w:instrText xml:space="preserve"> PAGEREF _Toc488060659 \h </w:instrText>
+              <w:instrText xml:space="preserve"> PAGEREF _Toc488075559 \h </w:instrText>
             </w:r>
             <w:r>
               <w:rPr>
@@ -1365,7 +1375,7 @@
                 <w:noProof/>
                 <w:webHidden/>
               </w:rPr>
-              <w:t>12</w:t>
+              <w:t>13</w:t>
             </w:r>
             <w:r>
               <w:rPr>
@@ -1389,13 +1399,13 @@
               <w:lang w:eastAsia="fr-FR"/>
             </w:rPr>
           </w:pPr>
-          <w:hyperlink w:anchor="_Toc488060660" w:history="1">
+          <w:hyperlink w:anchor="_Toc488075560" w:history="1">
             <w:r>
               <w:rPr>
                 <w:rStyle w:val="Lienhypertexte"/>
                 <w:noProof/>
               </w:rPr>
-              <w:t>Dimensions humaines et managériales internes à VISEO Technologies</w:t>
+              <w:t>Dimensions techniques du projet</w:t>
             </w:r>
             <w:r>
               <w:rPr>
@@ -1416,7 +1426,7 @@
                 <w:noProof/>
                 <w:webHidden/>
               </w:rPr>
-              <w:instrText xml:space="preserve"> PAGEREF _Toc488060660 \h </w:instrText>
+              <w:instrText xml:space="preserve"> PAGEREF _Toc488075560 \h </w:instrText>
             </w:r>
             <w:r>
               <w:rPr>
@@ -1436,7 +1446,7 @@
                 <w:noProof/>
                 <w:webHidden/>
               </w:rPr>
-              <w:t>13</w:t>
+              <w:t>14</w:t>
             </w:r>
             <w:r>
               <w:rPr>
@@ -1460,27 +1470,13 @@
               <w:lang w:eastAsia="fr-FR"/>
             </w:rPr>
           </w:pPr>
-          <w:hyperlink w:anchor="_Toc488060661" w:history="1">
+          <w:hyperlink w:anchor="_Toc488075561" w:history="1">
             <w:r>
               <w:rPr>
                 <w:rStyle w:val="Lienhypertexte"/>
                 <w:noProof/>
               </w:rPr>
-              <w:t>Dimensions développemen</w:t>
-            </w:r>
-            <w:r>
-              <w:rPr>
-                <w:rStyle w:val="Lienhypertexte"/>
-                <w:noProof/>
-              </w:rPr>
-              <w:t>t</w:t>
-            </w:r>
-            <w:r>
-              <w:rPr>
-                <w:rStyle w:val="Lienhypertexte"/>
-                <w:noProof/>
-              </w:rPr>
-              <w:t xml:space="preserve"> durable et responsabilité sociale et sociétale</w:t>
+              <w:t>Dimensions humaines et managériales internes à VISEO Technologies</w:t>
             </w:r>
             <w:r>
               <w:rPr>
@@ -1501,7 +1497,7 @@
                 <w:noProof/>
                 <w:webHidden/>
               </w:rPr>
-              <w:instrText xml:space="preserve"> PAGEREF _Toc488060661 \h </w:instrText>
+              <w:instrText xml:space="preserve"> PAGEREF _Toc488075561 \h </w:instrText>
             </w:r>
             <w:r>
               <w:rPr>
@@ -1521,7 +1517,7 @@
                 <w:noProof/>
                 <w:webHidden/>
               </w:rPr>
-              <w:t>14</w:t>
+              <w:t>15</w:t>
             </w:r>
             <w:r>
               <w:rPr>
@@ -1545,13 +1541,13 @@
               <w:lang w:eastAsia="fr-FR"/>
             </w:rPr>
           </w:pPr>
-          <w:hyperlink w:anchor="_Toc488060662" w:history="1">
+          <w:hyperlink w:anchor="_Toc488075562" w:history="1">
             <w:r>
               <w:rPr>
                 <w:rStyle w:val="Lienhypertexte"/>
                 <w:noProof/>
               </w:rPr>
-              <w:t>Bilan</w:t>
+              <w:t>Dimensions développement durable et responsabilité sociale et sociétale</w:t>
             </w:r>
             <w:r>
               <w:rPr>
@@ -1572,7 +1568,7 @@
                 <w:noProof/>
                 <w:webHidden/>
               </w:rPr>
-              <w:instrText xml:space="preserve"> PAGEREF _Toc488060662 \h </w:instrText>
+              <w:instrText xml:space="preserve"> PAGEREF _Toc488075562 \h </w:instrText>
             </w:r>
             <w:r>
               <w:rPr>
@@ -1592,7 +1588,7 @@
                 <w:noProof/>
                 <w:webHidden/>
               </w:rPr>
-              <w:t>15</w:t>
+              <w:t>16</w:t>
             </w:r>
             <w:r>
               <w:rPr>
@@ -1616,13 +1612,13 @@
               <w:lang w:eastAsia="fr-FR"/>
             </w:rPr>
           </w:pPr>
-          <w:hyperlink w:anchor="_Toc488060663" w:history="1">
+          <w:hyperlink w:anchor="_Toc488075563" w:history="1">
             <w:r>
               <w:rPr>
                 <w:rStyle w:val="Lienhypertexte"/>
                 <w:noProof/>
               </w:rPr>
-              <w:t>Bibliographie</w:t>
+              <w:t>Bilan</w:t>
             </w:r>
             <w:r>
               <w:rPr>
@@ -1643,7 +1639,7 @@
                 <w:noProof/>
                 <w:webHidden/>
               </w:rPr>
-              <w:instrText xml:space="preserve"> PAGEREF _Toc488060663 \h </w:instrText>
+              <w:instrText xml:space="preserve"> PAGEREF _Toc488075563 \h </w:instrText>
             </w:r>
             <w:r>
               <w:rPr>
@@ -1663,7 +1659,7 @@
                 <w:noProof/>
                 <w:webHidden/>
               </w:rPr>
-              <w:t>16</w:t>
+              <w:t>17</w:t>
             </w:r>
             <w:r>
               <w:rPr>
@@ -1687,13 +1683,13 @@
               <w:lang w:eastAsia="fr-FR"/>
             </w:rPr>
           </w:pPr>
-          <w:hyperlink w:anchor="_Toc488060664" w:history="1">
+          <w:hyperlink w:anchor="_Toc488075564" w:history="1">
             <w:r>
               <w:rPr>
                 <w:rStyle w:val="Lienhypertexte"/>
                 <w:noProof/>
               </w:rPr>
-              <w:t>Annexes</w:t>
+              <w:t>Bibliographie</w:t>
             </w:r>
             <w:r>
               <w:rPr>
@@ -1714,7 +1710,7 @@
                 <w:noProof/>
                 <w:webHidden/>
               </w:rPr>
-              <w:instrText xml:space="preserve"> PAGEREF _Toc488060664 \h </w:instrText>
+              <w:instrText xml:space="preserve"> PAGEREF _Toc488075564 \h </w:instrText>
             </w:r>
             <w:r>
               <w:rPr>
@@ -1734,7 +1730,7 @@
                 <w:noProof/>
                 <w:webHidden/>
               </w:rPr>
-              <w:t>17</w:t>
+              <w:t>18</w:t>
             </w:r>
             <w:r>
               <w:rPr>
@@ -1758,12 +1754,83 @@
               <w:lang w:eastAsia="fr-FR"/>
             </w:rPr>
           </w:pPr>
-          <w:hyperlink w:anchor="_Toc488060665" w:history="1">
+          <w:hyperlink w:anchor="_Toc488075565" w:history="1">
             <w:r>
               <w:rPr>
                 <w:rStyle w:val="Lienhypertexte"/>
                 <w:noProof/>
               </w:rPr>
+              <w:t>Annexes</w:t>
+            </w:r>
+            <w:r>
+              <w:rPr>
+                <w:noProof/>
+                <w:webHidden/>
+              </w:rPr>
+              <w:tab/>
+            </w:r>
+            <w:r>
+              <w:rPr>
+                <w:noProof/>
+                <w:webHidden/>
+              </w:rPr>
+              <w:fldChar w:fldCharType="begin"/>
+            </w:r>
+            <w:r>
+              <w:rPr>
+                <w:noProof/>
+                <w:webHidden/>
+              </w:rPr>
+              <w:instrText xml:space="preserve"> PAGEREF _Toc488075565 \h </w:instrText>
+            </w:r>
+            <w:r>
+              <w:rPr>
+                <w:noProof/>
+                <w:webHidden/>
+              </w:rPr>
+            </w:r>
+            <w:r>
+              <w:rPr>
+                <w:noProof/>
+                <w:webHidden/>
+              </w:rPr>
+              <w:fldChar w:fldCharType="separate"/>
+            </w:r>
+            <w:r>
+              <w:rPr>
+                <w:noProof/>
+                <w:webHidden/>
+              </w:rPr>
+              <w:t>19</w:t>
+            </w:r>
+            <w:r>
+              <w:rPr>
+                <w:noProof/>
+                <w:webHidden/>
+              </w:rPr>
+              <w:fldChar w:fldCharType="end"/>
+            </w:r>
+          </w:hyperlink>
+        </w:p>
+        <w:p>
+          <w:pPr>
+            <w:pStyle w:val="TM1"/>
+            <w:tabs>
+              <w:tab w:val="right" w:leader="dot" w:pos="8296"/>
+            </w:tabs>
+            <w:rPr>
+              <w:rFonts w:eastAsiaTheme="minorEastAsia"/>
+              <w:noProof/>
+              <w:color w:val="auto"/>
+              <w:lang w:eastAsia="fr-FR"/>
+            </w:rPr>
+          </w:pPr>
+          <w:hyperlink w:anchor="_Toc488075566" w:history="1">
+            <w:r>
+              <w:rPr>
+                <w:rStyle w:val="Lienhypertexte"/>
+                <w:noProof/>
+              </w:rPr>
               <w:t>Glossaire</w:t>
             </w:r>
             <w:r>
@@ -1785,7 +1852,7 @@
                 <w:noProof/>
                 <w:webHidden/>
               </w:rPr>
-              <w:instrText xml:space="preserve"> PAGEREF _Toc488060665 \h </w:instrText>
+              <w:instrText xml:space="preserve"> PAGEREF _Toc488075566 \h </w:instrText>
             </w:r>
             <w:r>
               <w:rPr>
@@ -1805,7 +1872,7 @@
                 <w:noProof/>
                 <w:webHidden/>
               </w:rPr>
-              <w:t>18</w:t>
+              <w:t>20</w:t>
             </w:r>
             <w:r>
               <w:rPr>
@@ -1836,7 +1903,7 @@
       <w:pPr>
         <w:pStyle w:val="Titre1"/>
       </w:pPr>
-      <w:bookmarkStart w:id="0" w:name="_Toc488060649"/>
+      <w:bookmarkStart w:id="0" w:name="_Toc488075549"/>
       <w:r>
         <w:lastRenderedPageBreak/>
         <w:t>Résumé</w:t>
@@ -1925,7 +1992,7 @@
       <w:pPr>
         <w:pStyle w:val="Titre1"/>
       </w:pPr>
-      <w:bookmarkStart w:id="1" w:name="_Toc488060650"/>
+      <w:bookmarkStart w:id="1" w:name="_Toc488075550"/>
       <w:proofErr w:type="spellStart"/>
       <w:r>
         <w:lastRenderedPageBreak/>
@@ -1958,7 +2025,7 @@
       <w:pPr>
         <w:pStyle w:val="Titre1"/>
       </w:pPr>
-      <w:bookmarkStart w:id="2" w:name="_Toc488060651"/>
+      <w:bookmarkStart w:id="2" w:name="_Toc488075551"/>
       <w:r>
         <w:lastRenderedPageBreak/>
         <w:t>Introduction</w:t>
@@ -2063,7 +2130,7 @@
       <w:pPr>
         <w:pStyle w:val="Titre1"/>
       </w:pPr>
-      <w:bookmarkStart w:id="3" w:name="_Toc488060652"/>
+      <w:bookmarkStart w:id="3" w:name="_Toc488075552"/>
       <w:r>
         <w:lastRenderedPageBreak/>
         <w:t>Entreprise d’accueil</w:t>
@@ -2158,6 +2225,9 @@
       </w:r>
       <w:r>
         <w:t xml:space="preserve"> (Allianz), l’industrie (PSA Peugeot Citroën)</w:t>
+      </w:r>
+      <w:r>
+        <w:t>, l’énergie (Intent Technologies), le transport et le tourisme (Voyages SNCF).</w:t>
       </w:r>
     </w:p>
     <w:p>
@@ -2245,6 +2315,23 @@
     </w:p>
     <w:p/>
     <w:p>
+      <w:r>
+        <w:tab/>
+        <w:t xml:space="preserve">VISEO </w:t>
+      </w:r>
+      <w:r>
+        <w:t>se distingue des autres sociétés de services du numérique en intégrant les méthodes agiles pour l’organisation et la gestion de ses projets</w:t>
+      </w:r>
+      <w:r>
+        <w:t> : cela permet notamment</w:t>
+      </w:r>
+      <w:r>
+        <w:t xml:space="preserve"> de</w:t>
+      </w:r>
+      <w:bookmarkStart w:id="4" w:name="_GoBack"/>
+      <w:bookmarkEnd w:id="4"/>
+    </w:p>
+    <w:p>
       <w:pPr>
         <w:rPr>
           <w:rFonts w:asciiTheme="majorHAnsi" w:eastAsiaTheme="majorEastAsia" w:hAnsiTheme="majorHAnsi" w:cstheme="majorBidi"/>
@@ -2253,6 +2340,7 @@
         </w:rPr>
       </w:pPr>
       <w:r>
+        <w:lastRenderedPageBreak/>
         <w:br w:type="page"/>
       </w:r>
     </w:p>
@@ -2260,12 +2348,12 @@
       <w:pPr>
         <w:pStyle w:val="Titre1"/>
       </w:pPr>
-      <w:bookmarkStart w:id="4" w:name="_Toc488060653"/>
+      <w:bookmarkStart w:id="5" w:name="_Toc488075553"/>
       <w:r>
         <w:lastRenderedPageBreak/>
         <w:t>Contexte projet</w:t>
       </w:r>
-      <w:bookmarkEnd w:id="4"/>
+      <w:bookmarkEnd w:id="5"/>
       <w:r>
         <w:br w:type="page"/>
       </w:r>
@@ -2274,22 +2362,22 @@
       <w:pPr>
         <w:pStyle w:val="Titre1"/>
       </w:pPr>
-      <w:bookmarkStart w:id="5" w:name="_Toc488060654"/>
+      <w:bookmarkStart w:id="6" w:name="_Toc488075554"/>
       <w:r>
         <w:lastRenderedPageBreak/>
         <w:t>Etat de l’art</w:t>
       </w:r>
-      <w:bookmarkEnd w:id="5"/>
+      <w:bookmarkEnd w:id="6"/>
     </w:p>
     <w:p>
       <w:pPr>
         <w:pStyle w:val="Titre3"/>
       </w:pPr>
-      <w:bookmarkStart w:id="6" w:name="_Toc488060655"/>
+      <w:bookmarkStart w:id="7" w:name="_Toc488075555"/>
       <w:r>
         <w:t>Prélude :</w:t>
       </w:r>
-      <w:bookmarkEnd w:id="6"/>
+      <w:bookmarkEnd w:id="7"/>
     </w:p>
     <w:p>
       <w:pPr>
@@ -2404,12 +2492,12 @@
       <w:pPr>
         <w:pStyle w:val="Titre1"/>
       </w:pPr>
-      <w:bookmarkStart w:id="7" w:name="_Toc488060656"/>
+      <w:bookmarkStart w:id="8" w:name="_Toc488075556"/>
       <w:r>
         <w:lastRenderedPageBreak/>
         <w:t>Plan I/</w:t>
       </w:r>
-      <w:bookmarkEnd w:id="7"/>
+      <w:bookmarkEnd w:id="8"/>
     </w:p>
     <w:p>
       <w:r>
@@ -2496,22 +2584,109 @@
       <w:pPr>
         <w:pStyle w:val="Titre1"/>
       </w:pPr>
-      <w:bookmarkStart w:id="8" w:name="_Toc488060657"/>
+      <w:bookmarkStart w:id="9" w:name="_Toc488075557"/>
       <w:r>
         <w:lastRenderedPageBreak/>
         <w:t>Plan II/</w:t>
       </w:r>
-      <w:bookmarkEnd w:id="8"/>
-    </w:p>
-    <w:p>
-      <w:pPr>
-        <w:pStyle w:val="Titre1"/>
+      <w:bookmarkEnd w:id="9"/>
+    </w:p>
+    <w:p>
+      <w:pPr>
+        <w:rPr>
+          <w:strike/>
+        </w:rPr>
+      </w:pPr>
+      <w:r>
+        <w:rPr>
+          <w:strike/>
+        </w:rPr>
+        <w:t xml:space="preserve">TODO 1 : Return on </w:t>
+      </w:r>
+      <w:proofErr w:type="spellStart"/>
+      <w:r>
+        <w:rPr>
+          <w:strike/>
+        </w:rPr>
+        <w:t>investment</w:t>
+      </w:r>
+      <w:proofErr w:type="spellEnd"/>
+    </w:p>
+    <w:p>
+      <w:r>
+        <w:t>TODO 2 : Avantages</w:t>
+      </w:r>
+    </w:p>
+    <w:p>
+      <w:r>
+        <w:t>TODO 3 : Inconvénients / limites</w:t>
+      </w:r>
+    </w:p>
+    <w:p>
+      <w:r>
+        <w:t xml:space="preserve">TODO 4 : </w:t>
+      </w:r>
+      <w:proofErr w:type="gramStart"/>
+      <w:r>
+        <w:t>Intérêts ,</w:t>
+      </w:r>
+      <w:proofErr w:type="gramEnd"/>
+      <w:r>
+        <w:t xml:space="preserve"> buts</w:t>
+      </w:r>
+    </w:p>
+    <w:p>
+      <w:r>
+        <w:t>TODO 5 : Qui utilise ?</w:t>
+      </w:r>
+    </w:p>
+    <w:p>
+      <w:r>
+        <w:t>TODO 6 : Pour qui ?</w:t>
+      </w:r>
+    </w:p>
+    <w:p>
+      <w:r>
+        <w:t xml:space="preserve">TODO 7 : Evolution historique (ex MOOC =&gt; tuto =&gt; </w:t>
+      </w:r>
+      <w:proofErr w:type="gramStart"/>
+      <w:r>
+        <w:t>vidéos )</w:t>
+      </w:r>
+      <w:proofErr w:type="gramEnd"/>
+    </w:p>
+    <w:p>
+      <w:r>
+        <w:tab/>
+      </w:r>
+      <w:proofErr w:type="spellStart"/>
+      <w:r>
+        <w:t>Serious</w:t>
+      </w:r>
+      <w:proofErr w:type="spellEnd"/>
+      <w:r>
+        <w:t xml:space="preserve"> </w:t>
+      </w:r>
+      <w:proofErr w:type="spellStart"/>
+      <w:r>
+        <w:t>game</w:t>
+      </w:r>
+      <w:proofErr w:type="spellEnd"/>
+      <w:r>
+        <w:t xml:space="preserve"> (VR / AR)</w:t>
+      </w:r>
+    </w:p>
+    <w:p>
+      <w:pPr>
         <w:rPr>
           <w:kern w:val="28"/>
           <w:sz w:val="60"/>
         </w:rPr>
       </w:pPr>
       <w:r>
+        <w:t xml:space="preserve">TODO 8 : Marché / (coûts &amp; dépenses =&gt; ROI) / secteur </w:t>
+      </w:r>
+      <w:r>
         <w:br w:type="page"/>
       </w:r>
     </w:p>
@@ -2519,12 +2694,40 @@
       <w:pPr>
         <w:pStyle w:val="Titre1"/>
       </w:pPr>
-      <w:bookmarkStart w:id="9" w:name="_Toc488060658"/>
+      <w:bookmarkStart w:id="10" w:name="_Toc488075558"/>
       <w:r>
         <w:lastRenderedPageBreak/>
         <w:t>Plan III/</w:t>
       </w:r>
-      <w:bookmarkEnd w:id="9"/>
+      <w:bookmarkEnd w:id="10"/>
+    </w:p>
+    <w:p>
+      <w:r>
+        <w:t>TODO 1 : Quiz / QCM</w:t>
+      </w:r>
+    </w:p>
+    <w:p>
+      <w:r>
+        <w:t>TODO 2 : Poupée (</w:t>
+      </w:r>
+      <w:proofErr w:type="spellStart"/>
+      <w:r>
+        <w:t>I-learning</w:t>
+      </w:r>
+      <w:proofErr w:type="spellEnd"/>
+      <w:r>
+        <w:t>)</w:t>
+      </w:r>
+    </w:p>
+    <w:p>
+      <w:r>
+        <w:t xml:space="preserve">TODO 3 : Coding </w:t>
+      </w:r>
+      <w:proofErr w:type="spellStart"/>
+      <w:r>
+        <w:t>game</w:t>
+      </w:r>
+      <w:proofErr w:type="spellEnd"/>
     </w:p>
     <w:p>
       <w:pPr>
@@ -2535,6 +2738,25 @@
         </w:rPr>
       </w:pPr>
       <w:r>
+        <w:t xml:space="preserve">TODO 4 : </w:t>
+      </w:r>
+      <w:proofErr w:type="spellStart"/>
+      <w:r>
+        <w:t>Serious</w:t>
+      </w:r>
+      <w:proofErr w:type="spellEnd"/>
+      <w:r>
+        <w:t xml:space="preserve"> </w:t>
+      </w:r>
+      <w:proofErr w:type="spellStart"/>
+      <w:r>
+        <w:t>game</w:t>
+      </w:r>
+      <w:proofErr w:type="spellEnd"/>
+      <w:r>
+        <w:t xml:space="preserve"> entreprise (ESIEA =&gt; mineure managériale)</w:t>
+      </w:r>
+      <w:r>
         <w:br w:type="page"/>
       </w:r>
     </w:p>
@@ -2542,132 +2764,50 @@
       <w:pPr>
         <w:pStyle w:val="Titre1"/>
       </w:pPr>
-      <w:bookmarkStart w:id="10" w:name="_Toc488060659"/>
+      <w:bookmarkStart w:id="11" w:name="_Toc488075559"/>
       <w:r>
         <w:lastRenderedPageBreak/>
-        <w:t>Dimensions techniques du projet</w:t>
-      </w:r>
-      <w:bookmarkEnd w:id="10"/>
-    </w:p>
-    <w:p>
-      <w:r>
-        <w:tab/>
-        <w:t>J’ai eu l’occasion de choisir parmi une liste de projets la mission sur laquelle j’allais être affecté durant mon stage chez VISEO Technologies</w:t>
-      </w:r>
-      <w:r>
-        <w:t> : les principales</w:t>
-      </w:r>
-      <w:r>
-        <w:t xml:space="preserve"> technologies utilisées reposent sur le Javascript.</w:t>
-      </w:r>
-      <w:r>
-        <w:br/>
-        <w:t xml:space="preserve">Côté serveur, </w:t>
-      </w:r>
-      <w:r>
-        <w:t xml:space="preserve">nous utilisons </w:t>
-      </w:r>
-      <w:r>
-        <w:t>Node.js qui nous permet d’exécuter du JavaScript côté serveur</w:t>
-      </w:r>
+        <w:t>Comparaison</w:t>
+      </w:r>
+      <w:bookmarkEnd w:id="11"/>
+    </w:p>
+    <w:p>
+      <w:r>
+        <w:t xml:space="preserve">TODO 1 : traditionnel et </w:t>
+      </w:r>
+      <w:proofErr w:type="spellStart"/>
+      <w:r>
+        <w:t>Serious</w:t>
+      </w:r>
+      <w:proofErr w:type="spellEnd"/>
       <w:r>
         <w:t xml:space="preserve"> </w:t>
       </w:r>
-    </w:p>
-    <w:p>
-      <w:r>
-        <w:t>TODO 1 : travaux contribution</w:t>
-      </w:r>
+      <w:proofErr w:type="spellStart"/>
+      <w:r>
+        <w:t>game</w:t>
+      </w:r>
+      <w:proofErr w:type="spellEnd"/>
     </w:p>
     <w:p>
       <w:r>
         <w:t xml:space="preserve">TODO 2 : </w:t>
       </w:r>
-      <w:r>
-        <w:t>Planification projet</w:t>
-      </w:r>
-    </w:p>
-    <w:p>
-      <w:r>
-        <w:t>TODO 3 : Rôle sein équipe</w:t>
-      </w:r>
-    </w:p>
-    <w:p>
-      <w:r>
-        <w:t xml:space="preserve">TODO 4 : </w:t>
-      </w:r>
-      <w:r>
-        <w:t>Travaux et réalisation en perspective // ensemble projet</w:t>
-      </w:r>
-    </w:p>
-    <w:p>
-      <w:r>
-        <w:t>TODO 5 : Historique</w:t>
-      </w:r>
-    </w:p>
-    <w:p>
-      <w:r>
-        <w:br w:type="page"/>
-      </w:r>
-    </w:p>
-    <w:p>
-      <w:pPr>
-        <w:pStyle w:val="Titre1"/>
-      </w:pPr>
-      <w:bookmarkStart w:id="11" w:name="_Toc488060660"/>
-      <w:r>
-        <w:lastRenderedPageBreak/>
-        <w:t>Dimensions humaines et managériales internes à VISEO Technologies</w:t>
-      </w:r>
-      <w:bookmarkEnd w:id="11"/>
-    </w:p>
-    <w:p>
-      <w:r>
-        <w:t>TODO 1 : méthodes agiles</w:t>
-      </w:r>
-    </w:p>
-    <w:p>
-      <w:r>
-        <w:t xml:space="preserve">TODO 2 : Mentor / </w:t>
-      </w:r>
       <w:proofErr w:type="spellStart"/>
       <w:r>
-        <w:t>Mentii</w:t>
+        <w:t>Serious</w:t>
       </w:r>
       <w:proofErr w:type="spellEnd"/>
       <w:r>
-        <w:t xml:space="preserve"> (8 max)</w:t>
-      </w:r>
-    </w:p>
-    <w:p>
-      <w:r>
-        <w:t xml:space="preserve">TODO 3 : </w:t>
-      </w:r>
-      <w:proofErr w:type="gramStart"/>
-      <w:r>
-        <w:t>BBL ,</w:t>
-      </w:r>
-      <w:proofErr w:type="gramEnd"/>
-      <w:r>
-        <w:t xml:space="preserve"> ateliers, présentations, « </w:t>
+        <w:t xml:space="preserve"> </w:t>
       </w:r>
       <w:proofErr w:type="spellStart"/>
       <w:r>
-        <w:t>Refresh</w:t>
+        <w:t>game</w:t>
       </w:r>
       <w:proofErr w:type="spellEnd"/>
       <w:r>
-        <w:t> »</w:t>
-      </w:r>
-    </w:p>
-    <w:p>
-      <w:r>
-        <w:t>TODO 4 : Podcast innovation</w:t>
-      </w:r>
-    </w:p>
-    <w:p>
-      <w:r>
-        <w:t>TODO 5 : formations</w:t>
+        <w:t xml:space="preserve"> et MOOC</w:t>
       </w:r>
     </w:p>
     <w:p>
@@ -2679,7 +2819,7 @@
         </w:rPr>
       </w:pPr>
       <w:r>
-        <w:t>TODO 6 : entente stagiaires – groupes projets – évènements externes CE</w:t>
+        <w:t>TODO 3 : traditionnel et MOOC</w:t>
       </w:r>
       <w:r>
         <w:br w:type="page"/>
@@ -2689,56 +2829,133 @@
       <w:pPr>
         <w:pStyle w:val="Titre1"/>
       </w:pPr>
-      <w:bookmarkStart w:id="12" w:name="_Toc488060661"/>
-      <w:bookmarkStart w:id="13" w:name="_GoBack"/>
+      <w:bookmarkStart w:id="12" w:name="_Toc488075560"/>
+      <w:r>
+        <w:lastRenderedPageBreak/>
+        <w:t>Dimensions techniques du projet</w:t>
+      </w:r>
+      <w:bookmarkEnd w:id="12"/>
+    </w:p>
+    <w:p>
+      <w:r>
+        <w:tab/>
+        <w:t>J’ai eu l’occasion de choisir parmi une liste de projets la mission sur laquelle j’allais être affecté durant mon stage chez VISEO Technologies</w:t>
+      </w:r>
+      <w:r>
+        <w:t> : les principales</w:t>
+      </w:r>
+      <w:r>
+        <w:t xml:space="preserve"> technologies utilisées reposent sur le Javascript.</w:t>
+      </w:r>
+      <w:r>
+        <w:br/>
+        <w:t xml:space="preserve">Côté serveur, </w:t>
+      </w:r>
+      <w:r>
+        <w:t xml:space="preserve">nous utilisons </w:t>
+      </w:r>
+      <w:r>
+        <w:t>Node.js qui nous permet d’exécuter du JavaScript côté serveur</w:t>
+      </w:r>
+      <w:r>
+        <w:t xml:space="preserve"> </w:t>
+      </w:r>
+    </w:p>
+    <w:p>
+      <w:r>
+        <w:t>TODO 1 : travaux contribution</w:t>
+      </w:r>
+    </w:p>
+    <w:p>
+      <w:r>
+        <w:t xml:space="preserve">TODO 2 : </w:t>
+      </w:r>
+      <w:r>
+        <w:t>Planification projet</w:t>
+      </w:r>
+    </w:p>
+    <w:p>
+      <w:r>
+        <w:t>TODO 3 : Rôle sein équipe</w:t>
+      </w:r>
+    </w:p>
+    <w:p>
+      <w:r>
+        <w:t xml:space="preserve">TODO 4 : </w:t>
+      </w:r>
+      <w:r>
+        <w:t>Travaux et réalisation en perspective // ensemble projet</w:t>
+      </w:r>
+    </w:p>
+    <w:p>
+      <w:r>
+        <w:t>TODO 5 : Historique</w:t>
+      </w:r>
+    </w:p>
+    <w:p>
+      <w:r>
+        <w:br w:type="page"/>
+      </w:r>
+    </w:p>
+    <w:p>
+      <w:pPr>
+        <w:pStyle w:val="Titre1"/>
+      </w:pPr>
+      <w:bookmarkStart w:id="13" w:name="_Toc488075561"/>
+      <w:r>
+        <w:lastRenderedPageBreak/>
+        <w:t>Dimensions humaines et managériales internes à VISEO Technologies</w:t>
+      </w:r>
       <w:bookmarkEnd w:id="13"/>
-      <w:r>
-        <w:lastRenderedPageBreak/>
-        <w:t>Dimensions développement durable et responsabilité sociale et sociétale</w:t>
-      </w:r>
-      <w:bookmarkEnd w:id="12"/>
-    </w:p>
-    <w:p>
-      <w:r>
-        <w:t>TODO 1 : recyclage, tri sélectif déchets</w:t>
-      </w:r>
-    </w:p>
-    <w:p>
-      <w:r>
-        <w:t>TODO 2 : interrupteurs « compte à rebours » pour éclairage WC</w:t>
-      </w:r>
-    </w:p>
-    <w:p>
-      <w:r>
-        <w:t xml:space="preserve">TODO 3 : gobelets plastique fontaine à eau / </w:t>
+    </w:p>
+    <w:p>
+      <w:r>
+        <w:t>TODO 1 : méthodes agiles</w:t>
+      </w:r>
+    </w:p>
+    <w:p>
+      <w:r>
+        <w:t xml:space="preserve">TODO 2 : Mentor / </w:t>
       </w:r>
       <w:proofErr w:type="spellStart"/>
       <w:r>
-        <w:t>eco</w:t>
+        <w:t>Mentii</w:t>
       </w:r>
       <w:proofErr w:type="spellEnd"/>
       <w:r>
-        <w:t>-cups offerts</w:t>
-      </w:r>
-    </w:p>
-    <w:p>
-      <w:r>
-        <w:t>TODO 4 : rappels hebdomadaires d’extinction climatisation, chaque soir</w:t>
-      </w:r>
-      <w:r>
-        <w:br w:type="page"/>
-      </w:r>
-    </w:p>
-    <w:p>
-      <w:pPr>
-        <w:pStyle w:val="Titre1"/>
-      </w:pPr>
-      <w:bookmarkStart w:id="14" w:name="_Toc488060662"/>
-      <w:r>
-        <w:lastRenderedPageBreak/>
-        <w:t>Bilan</w:t>
-      </w:r>
-      <w:bookmarkEnd w:id="14"/>
+        <w:t xml:space="preserve"> (8 max)</w:t>
+      </w:r>
+    </w:p>
+    <w:p>
+      <w:r>
+        <w:t xml:space="preserve">TODO 3 : </w:t>
+      </w:r>
+      <w:proofErr w:type="gramStart"/>
+      <w:r>
+        <w:t>BBL ,</w:t>
+      </w:r>
+      <w:proofErr w:type="gramEnd"/>
+      <w:r>
+        <w:t xml:space="preserve"> ateliers, présentations, « </w:t>
+      </w:r>
+      <w:proofErr w:type="spellStart"/>
+      <w:r>
+        <w:t>Refresh</w:t>
+      </w:r>
+      <w:proofErr w:type="spellEnd"/>
+      <w:r>
+        <w:t> »</w:t>
+      </w:r>
+    </w:p>
+    <w:p>
+      <w:r>
+        <w:t>TODO 4 : Podcast innovation</w:t>
+      </w:r>
+    </w:p>
+    <w:p>
+      <w:r>
+        <w:t>TODO 5 : formations</w:t>
+      </w:r>
     </w:p>
     <w:p>
       <w:pPr>
@@ -2749,6 +2966,9 @@
         </w:rPr>
       </w:pPr>
       <w:r>
+        <w:t>TODO 6 : entente stagiaires – groupes projets – évènements externes CE</w:t>
+      </w:r>
+      <w:r>
         <w:br w:type="page"/>
       </w:r>
     </w:p>
@@ -2756,12 +2976,67 @@
       <w:pPr>
         <w:pStyle w:val="Titre1"/>
       </w:pPr>
-      <w:bookmarkStart w:id="15" w:name="_Toc488060663"/>
+      <w:bookmarkStart w:id="14" w:name="_Toc488075562"/>
       <w:r>
         <w:lastRenderedPageBreak/>
-        <w:t>Bibliographie</w:t>
+        <w:t>Dimensions développement durable et responsabilité sociale et sociétale</w:t>
+      </w:r>
+      <w:bookmarkEnd w:id="14"/>
+    </w:p>
+    <w:p>
+      <w:r>
+        <w:t>TODO 1 : recyclage, tri sélectif déchets</w:t>
+      </w:r>
+    </w:p>
+    <w:p>
+      <w:r>
+        <w:t>TODO 2 : interrupteurs « compte à rebours » pour éclairage WC</w:t>
+      </w:r>
+    </w:p>
+    <w:p>
+      <w:r>
+        <w:t xml:space="preserve">TODO 3 : gobelets plastique fontaine à eau / </w:t>
+      </w:r>
+      <w:proofErr w:type="spellStart"/>
+      <w:r>
+        <w:t>eco</w:t>
+      </w:r>
+      <w:proofErr w:type="spellEnd"/>
+      <w:r>
+        <w:t>-cups offerts</w:t>
+      </w:r>
+    </w:p>
+    <w:p>
+      <w:r>
+        <w:t>TODO 4 : rappels hebdomadaires d’extinction climatisation, chaque soir</w:t>
+      </w:r>
+      <w:r>
+        <w:br w:type="page"/>
+      </w:r>
+    </w:p>
+    <w:p>
+      <w:pPr>
+        <w:pStyle w:val="Titre1"/>
+      </w:pPr>
+      <w:bookmarkStart w:id="15" w:name="_Toc488075563"/>
+      <w:r>
+        <w:lastRenderedPageBreak/>
+        <w:t>Bilan</w:t>
       </w:r>
       <w:bookmarkEnd w:id="15"/>
+    </w:p>
+    <w:p>
+      <w:r>
+        <w:t xml:space="preserve">TODO 1 : </w:t>
+      </w:r>
+      <w:r>
+        <w:t>réflexion perspectives carrière</w:t>
+      </w:r>
+    </w:p>
+    <w:p>
+      <w:r>
+        <w:t>TODO 2 : analyse difficultés rencontrées</w:t>
+      </w:r>
     </w:p>
     <w:p>
       <w:pPr>
@@ -2772,6 +3047,9 @@
         </w:rPr>
       </w:pPr>
       <w:r>
+        <w:t xml:space="preserve">TODO 3 : compétences développées </w:t>
+      </w:r>
+      <w:r>
         <w:br w:type="page"/>
       </w:r>
     </w:p>
@@ -2779,10 +3057,10 @@
       <w:pPr>
         <w:pStyle w:val="Titre1"/>
       </w:pPr>
-      <w:bookmarkStart w:id="16" w:name="_Toc488060664"/>
+      <w:bookmarkStart w:id="16" w:name="_Toc488075564"/>
       <w:r>
         <w:lastRenderedPageBreak/>
-        <w:t>Annexes</w:t>
+        <w:t>Bibliographie</w:t>
       </w:r>
       <w:bookmarkEnd w:id="16"/>
     </w:p>
@@ -2802,12 +3080,35 @@
       <w:pPr>
         <w:pStyle w:val="Titre1"/>
       </w:pPr>
-      <w:bookmarkStart w:id="17" w:name="_Toc488060665"/>
+      <w:bookmarkStart w:id="17" w:name="_Toc488075565"/>
+      <w:r>
+        <w:lastRenderedPageBreak/>
+        <w:t>Annexes</w:t>
+      </w:r>
+      <w:bookmarkEnd w:id="17"/>
+    </w:p>
+    <w:p>
+      <w:pPr>
+        <w:rPr>
+          <w:rFonts w:asciiTheme="majorHAnsi" w:eastAsiaTheme="majorEastAsia" w:hAnsiTheme="majorHAnsi" w:cstheme="majorBidi"/>
+          <w:color w:val="007789" w:themeColor="accent1" w:themeShade="BF"/>
+          <w:sz w:val="32"/>
+        </w:rPr>
+      </w:pPr>
+      <w:r>
+        <w:br w:type="page"/>
+      </w:r>
+    </w:p>
+    <w:p>
+      <w:pPr>
+        <w:pStyle w:val="Titre1"/>
+      </w:pPr>
+      <w:bookmarkStart w:id="18" w:name="_Toc488075566"/>
       <w:r>
         <w:lastRenderedPageBreak/>
         <w:t>Glossaire</w:t>
       </w:r>
-      <w:bookmarkEnd w:id="17"/>
+      <w:bookmarkEnd w:id="18"/>
     </w:p>
     <w:sectPr>
       <w:footerReference w:type="default" r:id="rId11"/>
@@ -2882,7 +3183,7 @@
         <w:noProof/>
         <w:lang w:bidi="fr-FR"/>
       </w:rPr>
-      <w:t>8</w:t>
+      <w:t>20</w:t>
     </w:r>
     <w:r>
       <w:rPr>
@@ -3972,7 +4273,6 @@
   <w:style w:type="character" w:default="1" w:styleId="Policepardfaut">
     <w:name w:val="Default Paragraph Font"/>
     <w:uiPriority w:val="1"/>
-    <w:semiHidden/>
     <w:unhideWhenUsed/>
   </w:style>
   <w:style w:type="table" w:default="1" w:styleId="TableauNormal">
@@ -4830,39 +5130,7 @@
 </file>
 
 <file path=word/glossary/document.xml><?xml version="1.0" encoding="utf-8"?>
-<w:glossaryDocument xmlns:wpc="http://schemas.microsoft.com/office/word/2010/wordprocessingCanvas" xmlns:cx="http://schemas.microsoft.com/office/drawing/2014/chartex" xmlns:cx1="http://schemas.microsoft.com/office/drawing/2015/9/8/chartex" xmlns:cx2="http://schemas.microsoft.com/office/drawing/2015/10/21/chartex" xmlns:cx3="http://schemas.microsoft.com/office/drawing/2016/5/9/chartex" xmlns:cx4="http://schemas.microsoft.com/office/drawing/2016/5/10/chartex" xmlns:cx5="http://schemas.microsoft.com/office/drawing/2016/5/11/chartex" xmlns:cx6="http://schemas.microsoft.com/office/drawing/2016/5/12/chartex" xmlns:cx7="http://schemas.microsoft.com/office/drawing/2016/5/13/chartex" xmlns:cx8="http://schemas.microsoft.com/office/drawing/2016/5/14/chartex" xmlns:mc="http://schemas.openxmlformats.org/markup-compatibility/2006" xmlns:aink="http://schemas.microsoft.com/office/drawing/2016/ink" xmlns:am3d="http://schemas.microsoft.com/office/drawing/2017/model3d" xmlns:o="urn:schemas-microsoft-com:office:office" xmlns:r="http://schemas.openxmlformats.org/officeDocument/2006/relationships" xmlns:m="http://schemas.openxmlformats.org/officeDocument/2006/math" xmlns:v="urn:schemas-microsoft-com:vml" xmlns:wp14="http://schemas.microsoft.com/office/word/2010/wordprocessingDrawing" xmlns:wp="http://schemas.openxmlformats.org/drawingml/2006/wordprocessingDrawing" xmlns:w10="urn:schemas-microsoft-com:office:word" xmlns:w="http://schemas.openxmlformats.org/wordprocessingml/2006/main" xmlns:w14="http://schemas.microsoft.com/office/word/2010/wordml" xmlns:w15="http://schemas.microsoft.com/office/word/2012/wordml" xmlns:w16cid="http://schemas.microsoft.com/office/word/2016/wordml/cid" xmlns:w16se="http://schemas.microsoft.com/office/word/2015/wordml/symex" xmlns:wpg="http://schemas.microsoft.com/office/word/2010/wordprocessingGroup" xmlns:wpi="http://schemas.microsoft.com/office/word/2010/wordprocessingInk" xmlns:wne="http://schemas.microsoft.com/office/word/2006/wordml" xmlns:wps="http://schemas.microsoft.com/office/word/2010/wordprocessingShape" mc:Ignorable="w14 w15 w16se w16cid wp14">
-  <w:docParts>
-    <w:docPart>
-      <w:docPartPr>
-        <w:name w:val="2EA52F70EDAE48F88E95AAF1E8AE0993"/>
-        <w:category>
-          <w:name w:val="Général"/>
-          <w:gallery w:val="placeholder"/>
-        </w:category>
-        <w:types>
-          <w:type w:val="bbPlcHdr"/>
-        </w:types>
-        <w:behaviors>
-          <w:behavior w:val="content"/>
-        </w:behaviors>
-        <w:guid w:val="{9582BD41-1579-461B-A448-6A820E0CBEE5}"/>
-      </w:docPartPr>
-      <w:docPartBody>
-        <w:p>
-          <w:pPr>
-            <w:pStyle w:val="2EA52F70EDAE48F88E95AAF1E8AE0993"/>
-          </w:pPr>
-          <w:r>
-            <w:rPr>
-              <w:lang w:bidi="fr-FR"/>
-            </w:rPr>
-            <w:t>Intitulé du cours</w:t>
-          </w:r>
-        </w:p>
-      </w:docPartBody>
-    </w:docPart>
-  </w:docParts>
-</w:glossaryDocument>
+<w:glossaryDocument xmlns:wpc="http://schemas.microsoft.com/office/word/2010/wordprocessingCanvas" xmlns:cx="http://schemas.microsoft.com/office/drawing/2014/chartex" xmlns:cx1="http://schemas.microsoft.com/office/drawing/2015/9/8/chartex" xmlns:cx2="http://schemas.microsoft.com/office/drawing/2015/10/21/chartex" xmlns:cx3="http://schemas.microsoft.com/office/drawing/2016/5/9/chartex" xmlns:cx4="http://schemas.microsoft.com/office/drawing/2016/5/10/chartex" xmlns:cx5="http://schemas.microsoft.com/office/drawing/2016/5/11/chartex" xmlns:cx6="http://schemas.microsoft.com/office/drawing/2016/5/12/chartex" xmlns:cx7="http://schemas.microsoft.com/office/drawing/2016/5/13/chartex" xmlns:cx8="http://schemas.microsoft.com/office/drawing/2016/5/14/chartex" xmlns:mc="http://schemas.openxmlformats.org/markup-compatibility/2006" xmlns:aink="http://schemas.microsoft.com/office/drawing/2016/ink" xmlns:am3d="http://schemas.microsoft.com/office/drawing/2017/model3d" xmlns:o="urn:schemas-microsoft-com:office:office" xmlns:r="http://schemas.openxmlformats.org/officeDocument/2006/relationships" xmlns:m="http://schemas.openxmlformats.org/officeDocument/2006/math" xmlns:v="urn:schemas-microsoft-com:vml" xmlns:wp14="http://schemas.microsoft.com/office/word/2010/wordprocessingDrawing" xmlns:wp="http://schemas.openxmlformats.org/drawingml/2006/wordprocessingDrawing" xmlns:w10="urn:schemas-microsoft-com:office:word" xmlns:w="http://schemas.openxmlformats.org/wordprocessingml/2006/main" xmlns:w14="http://schemas.microsoft.com/office/word/2010/wordml" xmlns:w15="http://schemas.microsoft.com/office/word/2012/wordml" xmlns:w16cid="http://schemas.microsoft.com/office/word/2016/wordml/cid" xmlns:w16se="http://schemas.microsoft.com/office/word/2015/wordml/symex" xmlns:wpg="http://schemas.microsoft.com/office/word/2010/wordprocessingGroup" xmlns:wpi="http://schemas.microsoft.com/office/word/2010/wordprocessingInk" xmlns:wne="http://schemas.microsoft.com/office/word/2006/wordml" xmlns:wps="http://schemas.microsoft.com/office/word/2010/wordprocessingShape" mc:Ignorable="w14 w15 w16se w16cid wp14"/>
 </file>
 
 <file path=word/glossary/fontTable.xml><?xml version="1.0" encoding="utf-8"?>
@@ -4977,10 +5245,10 @@
   <w:rsids>
     <w:rsidRoot w:val="008C3CB3"/>
     <w:rsid w:val="000D6750"/>
+    <w:rsid w:val="001675F0"/>
     <w:rsid w:val="002A1B1C"/>
     <w:rsid w:val="002D5B8A"/>
     <w:rsid w:val="005650C6"/>
-    <w:rsid w:val="007377E6"/>
     <w:rsid w:val="008C3CB3"/>
     <w:rsid w:val="008E4799"/>
   </w:rsids>
@@ -5778,7 +6046,7 @@
 </file>
 
 <file path=customXml/itemProps1.xml><?xml version="1.0" encoding="utf-8"?>
-<ds:datastoreItem xmlns:ds="http://schemas.openxmlformats.org/officeDocument/2006/customXml" ds:itemID="{57E5DF9F-809A-45F9-A53D-FA4B190CD61C}">
+<ds:datastoreItem xmlns:ds="http://schemas.openxmlformats.org/officeDocument/2006/customXml" ds:itemID="{FE69FB0D-3D23-4E1A-A2D5-580649800B8D}">
   <ds:schemaRefs>
     <ds:schemaRef ds:uri="http://schemas.openxmlformats.org/officeDocument/2006/bibliography"/>
   </ds:schemaRefs>

</xml_diff>

<commit_message>
Contexte projet in progress
</commit_message>
<xml_diff>
--- a/David_MA_MemoireStageFinEtude.docx
+++ b/David_MA_MemoireStageFinEtude.docx
@@ -457,46 +457,14 @@
     </w:p>
     <w:p>
       <w:pPr>
-        <w:pStyle w:val="Coordonnes"/>
-      </w:pPr>
-      <w:r>
-        <w:t>David MA</w:t>
-      </w:r>
-      <w:r>
-        <w:rPr>
-          <w:lang w:bidi="fr-FR"/>
-        </w:rPr>
-        <w:t xml:space="preserve"> | </w:t>
-      </w:r>
-      <w:r>
-        <w:t xml:space="preserve">Présidente de jury : </w:t>
-      </w:r>
-      <w:proofErr w:type="gramStart"/>
-      <w:r>
-        <w:t>S.ZAGO</w:t>
-      </w:r>
-      <w:proofErr w:type="gramEnd"/>
-      <w:r>
-        <w:t xml:space="preserve"> | Maître de stage : H.DARMET | Tuteur pédagogique : M.BABIN</w:t>
-      </w:r>
-      <w:r>
-        <w:rPr>
-          <w:lang w:bidi="fr-FR"/>
-        </w:rPr>
-        <w:t xml:space="preserve"> | </w:t>
-      </w:r>
-      <w:r>
-        <w:t>Vendredi 25</w:t>
-      </w:r>
-      <w:r>
-        <w:t xml:space="preserve"> </w:t>
-      </w:r>
-      <w:r>
-        <w:t>août</w:t>
-      </w:r>
-      <w:r>
-        <w:t xml:space="preserve"> 2017</w:t>
-      </w:r>
+        <w:pStyle w:val="Sous-titre"/>
+        <w:jc w:val="left"/>
+        <w:rPr>
+          <w:rFonts w:ascii="Trebuchet MS" w:hAnsi="Trebuchet MS"/>
+          <w:color w:val="0070C0"/>
+          <w:sz w:val="40"/>
+        </w:rPr>
+      </w:pPr>
     </w:p>
     <w:p>
       <w:pPr>
@@ -532,17 +500,44 @@
       <w:pPr>
         <w:pStyle w:val="Coordonnes"/>
         <w:jc w:val="left"/>
-      </w:pPr>
-      <w:r>
         <w:rPr>
           <w:lang w:bidi="fr-FR"/>
         </w:rPr>
+      </w:pPr>
+      <w:r>
+        <w:rPr>
+          <w:lang w:bidi="fr-FR"/>
+        </w:rPr>
         <w:t>Tuteur pédagogique : Marc BABIN</w:t>
       </w:r>
+    </w:p>
+    <w:p>
+      <w:pPr>
+        <w:pStyle w:val="Coordonnes"/>
+      </w:pPr>
+      <w:r>
+        <w:t>David MA</w:t>
+      </w:r>
       <w:r>
         <w:rPr>
           <w:lang w:bidi="fr-FR"/>
         </w:rPr>
+        <w:t xml:space="preserve"> | </w:t>
+      </w:r>
+      <w:r>
+        <w:t>Vendredi 25 août 2017</w:t>
+      </w:r>
+    </w:p>
+    <w:p>
+      <w:pPr>
+        <w:pStyle w:val="Coordonnes"/>
+        <w:jc w:val="left"/>
+      </w:pPr>
+      <w:r>
+        <w:rPr>
+          <w:lang w:bidi="fr-FR"/>
+        </w:rPr>
+        <w:lastRenderedPageBreak/>
         <w:br w:type="page"/>
       </w:r>
     </w:p>
@@ -823,21 +818,7 @@
                 <w:rStyle w:val="Lienhypertexte"/>
                 <w:noProof/>
               </w:rPr>
-              <w:t>Entreprise d’ac</w:t>
-            </w:r>
-            <w:r>
-              <w:rPr>
-                <w:rStyle w:val="Lienhypertexte"/>
-                <w:noProof/>
-              </w:rPr>
-              <w:t>c</w:t>
-            </w:r>
-            <w:r>
-              <w:rPr>
-                <w:rStyle w:val="Lienhypertexte"/>
-                <w:noProof/>
-              </w:rPr>
-              <w:t>ueil</w:t>
+              <w:t>Entreprise d’accueil</w:t>
             </w:r>
             <w:r>
               <w:rPr>
@@ -2152,7 +2133,15 @@
       </w:r>
     </w:p>
     <w:p>
-      <w:r>
+      <w:pPr>
+        <w:rPr>
+          <w:strike/>
+        </w:rPr>
+      </w:pPr>
+      <w:r>
+        <w:rPr>
+          <w:strike/>
+        </w:rPr>
         <w:t>TODO 2 : activité regroupée sur projets Agile</w:t>
       </w:r>
     </w:p>
@@ -2179,6 +2168,26 @@
       <w:r>
         <w:t xml:space="preserve"> )</w:t>
       </w:r>
+    </w:p>
+    <w:p>
+      <w:r>
+        <w:t>TODO 5 : organisation</w:t>
+      </w:r>
+    </w:p>
+    <w:p>
+      <w:r>
+        <w:t>TODO 6 : organigramme</w:t>
+      </w:r>
+    </w:p>
+    <w:p>
+      <w:r>
+        <w:t xml:space="preserve">TODO 7 : position hiérarchique (stagiaire études </w:t>
+      </w:r>
+      <w:proofErr w:type="gramStart"/>
+      <w:r>
+        <w:t>dev )</w:t>
+      </w:r>
+      <w:proofErr w:type="gramEnd"/>
     </w:p>
     <w:p>
       <w:r>
@@ -2301,14 +2310,27 @@
       <w:r>
         <w:t xml:space="preserve">Figure </w:t>
       </w:r>
-      <w:fldSimple w:instr=" SEQ Figure \* ARABIC ">
-        <w:r>
-          <w:rPr>
-            <w:noProof/>
-          </w:rPr>
-          <w:t>1</w:t>
-        </w:r>
-      </w:fldSimple>
+      <w:r>
+        <w:fldChar w:fldCharType="begin"/>
+      </w:r>
+      <w:r>
+        <w:instrText xml:space="preserve"> SEQ Figure \* ARABIC </w:instrText>
+      </w:r>
+      <w:r>
+        <w:fldChar w:fldCharType="separate"/>
+      </w:r>
+      <w:r>
+        <w:rPr>
+          <w:noProof/>
+        </w:rPr>
+        <w:t>1</w:t>
+      </w:r>
+      <w:r>
+        <w:rPr>
+          <w:noProof/>
+        </w:rPr>
+        <w:fldChar w:fldCharType="end"/>
+      </w:r>
       <w:r>
         <w:t xml:space="preserve"> – Evolution du groupe VISEO depuis sa création</w:t>
       </w:r>
@@ -2316,6 +2338,7 @@
     <w:p/>
     <w:p>
       <w:r>
+        <w:lastRenderedPageBreak/>
         <w:tab/>
         <w:t xml:space="preserve">VISEO </w:t>
       </w:r>
@@ -2328,8 +2351,215 @@
       <w:r>
         <w:t xml:space="preserve"> de</w:t>
       </w:r>
-      <w:bookmarkStart w:id="4" w:name="_GoBack"/>
-      <w:bookmarkEnd w:id="4"/>
+      <w:r>
+        <w:t xml:space="preserve"> s</w:t>
+      </w:r>
+      <w:r>
+        <w:t>e coordonner avec les clients sur leurs attentes du projet</w:t>
+      </w:r>
+      <w:r>
+        <w:t>, itérer</w:t>
+      </w:r>
+      <w:r>
+        <w:t xml:space="preserve"> sur un produit fonctionnel auquel se rajoute les nouvelles fonctionnalités du projet en lien avec ce que le client espère obtenir, </w:t>
+      </w:r>
+      <w:r>
+        <w:t>permettre à l’équipe de développement de monter en compétences sur les technologies requises à la conception du projet selon les tâches à réaliser et enfin, lorsque l’itération est terminée, le client et l’équipe de projet agile se mettent d’accord sur ce qui a été fait, ce qui doit être rectifié et sur les nouvelles caractéristiques du projet à implémenter lors de la prochaine itération.</w:t>
+      </w:r>
+      <w:r>
+        <w:br/>
+        <w:t xml:space="preserve">Elle met notamment la </w:t>
+      </w:r>
+      <w:r>
+        <w:rPr>
+          <w:b/>
+        </w:rPr>
+        <w:t>collaboration</w:t>
+      </w:r>
+      <w:r>
+        <w:t xml:space="preserve"> et la </w:t>
+      </w:r>
+      <w:r>
+        <w:rPr>
+          <w:b/>
+        </w:rPr>
+        <w:t>qualité</w:t>
+      </w:r>
+      <w:r>
+        <w:t xml:space="preserve"> au centre de l’engagement.</w:t>
+      </w:r>
+    </w:p>
+    <w:p>
+      <w:r>
+        <w:rPr>
+          <w:noProof/>
+        </w:rPr>
+        <w:drawing>
+          <wp:anchor distT="0" distB="0" distL="114300" distR="114300" simplePos="0" relativeHeight="251661312" behindDoc="1" locked="0" layoutInCell="1" allowOverlap="1">
+            <wp:simplePos x="0" y="0"/>
+            <wp:positionH relativeFrom="column">
+              <wp:posOffset>-588645</wp:posOffset>
+            </wp:positionH>
+            <wp:positionV relativeFrom="paragraph">
+              <wp:posOffset>125730</wp:posOffset>
+            </wp:positionV>
+            <wp:extent cx="3836035" cy="3171825"/>
+            <wp:effectExtent l="76200" t="38100" r="69215" b="123825"/>
+            <wp:wrapSquare wrapText="bothSides"/>
+            <wp:docPr id="3" name="Image 3"/>
+            <wp:cNvGraphicFramePr>
+              <a:graphicFrameLocks xmlns:a="http://schemas.openxmlformats.org/drawingml/2006/main" noChangeAspect="1"/>
+            </wp:cNvGraphicFramePr>
+            <a:graphic xmlns:a="http://schemas.openxmlformats.org/drawingml/2006/main">
+              <a:graphicData uri="http://schemas.openxmlformats.org/drawingml/2006/picture">
+                <pic:pic xmlns:pic="http://schemas.openxmlformats.org/drawingml/2006/picture">
+                  <pic:nvPicPr>
+                    <pic:cNvPr id="3" name="Graphe VISEO BUs.PNG"/>
+                    <pic:cNvPicPr/>
+                  </pic:nvPicPr>
+                  <pic:blipFill rotWithShape="1">
+                    <a:blip r:embed="rId11">
+                      <a:extLst>
+                        <a:ext uri="{28A0092B-C50C-407E-A947-70E740481C1C}">
+                          <a14:useLocalDpi xmlns:a14="http://schemas.microsoft.com/office/drawing/2010/main" val="0"/>
+                        </a:ext>
+                      </a:extLst>
+                    </a:blip>
+                    <a:srcRect t="3143"/>
+                    <a:stretch/>
+                  </pic:blipFill>
+                  <pic:spPr bwMode="auto">
+                    <a:xfrm>
+                      <a:off x="0" y="0"/>
+                      <a:ext cx="3836035" cy="3171825"/>
+                    </a:xfrm>
+                    <a:prstGeom prst="rect">
+                      <a:avLst/>
+                    </a:prstGeom>
+                    <a:ln>
+                      <a:solidFill>
+                        <a:schemeClr val="tx1"/>
+                      </a:solidFill>
+                    </a:ln>
+                    <a:effectLst>
+                      <a:outerShdw blurRad="50800" dist="38100" dir="5400000" algn="t" rotWithShape="0">
+                        <a:prstClr val="black">
+                          <a:alpha val="40000"/>
+                        </a:prstClr>
+                      </a:outerShdw>
+                    </a:effectLst>
+                    <a:extLst>
+                      <a:ext uri="{53640926-AAD7-44D8-BBD7-CCE9431645EC}">
+                        <a14:shadowObscured xmlns:a14="http://schemas.microsoft.com/office/drawing/2010/main"/>
+                      </a:ext>
+                    </a:extLst>
+                  </pic:spPr>
+                </pic:pic>
+              </a:graphicData>
+            </a:graphic>
+            <wp14:sizeRelH relativeFrom="margin">
+              <wp14:pctWidth>0</wp14:pctWidth>
+            </wp14:sizeRelH>
+            <wp14:sizeRelV relativeFrom="margin">
+              <wp14:pctHeight>0</wp14:pctHeight>
+            </wp14:sizeRelV>
+          </wp:anchor>
+        </w:drawing>
+      </w:r>
+      <w:r>
+        <w:tab/>
+      </w:r>
+      <w:r>
+        <w:t>VISEO a réparti son activité en 4 Business Unit</w:t>
+      </w:r>
+      <w:r>
+        <w:t> :</w:t>
+      </w:r>
+    </w:p>
+    <w:p>
+      <w:pPr>
+        <w:pStyle w:val="Paragraphedeliste"/>
+        <w:numPr>
+          <w:ilvl w:val="0"/>
+          <w:numId w:val="16"/>
+        </w:numPr>
+      </w:pPr>
+      <w:r>
+        <w:t>VISEO Digital</w:t>
+      </w:r>
+    </w:p>
+    <w:p>
+      <w:pPr>
+        <w:pStyle w:val="Paragraphedeliste"/>
+        <w:numPr>
+          <w:ilvl w:val="0"/>
+          <w:numId w:val="16"/>
+        </w:numPr>
+      </w:pPr>
+      <w:r>
+        <w:t>VISEO Process</w:t>
+      </w:r>
+    </w:p>
+    <w:p>
+      <w:pPr>
+        <w:pStyle w:val="Paragraphedeliste"/>
+        <w:numPr>
+          <w:ilvl w:val="0"/>
+          <w:numId w:val="16"/>
+        </w:numPr>
+      </w:pPr>
+      <w:r>
+        <w:t>VISEO Technologies</w:t>
+      </w:r>
+    </w:p>
+    <w:p>
+      <w:pPr>
+        <w:pStyle w:val="Paragraphedeliste"/>
+        <w:numPr>
+          <w:ilvl w:val="0"/>
+          <w:numId w:val="16"/>
+        </w:numPr>
+      </w:pPr>
+      <w:r>
+        <w:t>VISEO Data</w:t>
+      </w:r>
+    </w:p>
+    <w:p>
+      <w:pPr>
+        <w:pStyle w:val="Paragraphedeliste"/>
+      </w:pPr>
+    </w:p>
+    <w:p>
+      <w:pPr>
+        <w:pStyle w:val="Paragraphedeliste"/>
+      </w:pPr>
+      <w:r>
+        <w:t xml:space="preserve">L’Agence Digitale concentre les activités orientées UX </w:t>
+      </w:r>
+      <w:r>
+        <w:t>design, marketing et stratégie</w:t>
+      </w:r>
+      <w:r>
+        <w:t xml:space="preserve"> ; VISEO Process regroupe son expertise dans « l’intégration de solutions de gestion intégrées (ERP) », notamment SAP et Microsoft ; VISEO </w:t>
+      </w:r>
+      <w:r>
+        <w:t>Data comprend les activités liées à la Business Intelligence</w:t>
+      </w:r>
+      <w:r>
+        <w:t xml:space="preserve"> et Big Data</w:t>
+      </w:r>
+      <w:r>
+        <w:t> ;</w:t>
+      </w:r>
+    </w:p>
+    <w:p>
+      <w:pPr>
+        <w:pStyle w:val="Paragraphedeliste"/>
+        <w:ind w:left="1440" w:hanging="720"/>
+      </w:pPr>
+      <w:r>
+        <w:t>VISEO Technologies</w:t>
+      </w:r>
     </w:p>
     <w:p>
       <w:pPr>
@@ -2340,7 +2570,6 @@
         </w:rPr>
       </w:pPr>
       <w:r>
-        <w:lastRenderedPageBreak/>
         <w:br w:type="page"/>
       </w:r>
     </w:p>
@@ -2348,12 +2577,162 @@
       <w:pPr>
         <w:pStyle w:val="Titre1"/>
       </w:pPr>
-      <w:bookmarkStart w:id="5" w:name="_Toc488075553"/>
+      <w:bookmarkStart w:id="4" w:name="_Toc488075553"/>
       <w:r>
         <w:lastRenderedPageBreak/>
         <w:t>Contexte projet</w:t>
       </w:r>
+      <w:bookmarkEnd w:id="4"/>
+    </w:p>
+    <w:p>
+      <w:r>
+        <w:t>TODO 1 : objectif économique</w:t>
+      </w:r>
+    </w:p>
+    <w:p>
+      <w:r>
+        <w:t>TODO 2 : objectif opérationnel</w:t>
+      </w:r>
+    </w:p>
+    <w:p>
+      <w:r>
+        <w:t>TODO 3 : objectif concurrentiel</w:t>
+      </w:r>
+    </w:p>
+    <w:p>
+      <w:r>
+        <w:t>TODO 4 : contraintes économiques et techniques associées</w:t>
+      </w:r>
+    </w:p>
+    <w:p>
+      <w:r>
+        <w:t>TODO 5 : genèse</w:t>
+      </w:r>
+    </w:p>
+    <w:p>
+      <w:r>
+        <w:t>TODO 6 : objectifs qui encadrent le projet</w:t>
+      </w:r>
+    </w:p>
+    <w:p>
+      <w:r>
+        <w:t>TODO 7 : études opportunité ou faisabilité</w:t>
+      </w:r>
+    </w:p>
+    <w:p>
+      <w:r>
+        <w:t>TODO 8 : travaux préparatoires</w:t>
+      </w:r>
+    </w:p>
+    <w:p>
+      <w:r>
+        <w:t>TODO 9 : missions confiées et planification</w:t>
+      </w:r>
+    </w:p>
+    <w:p>
+      <w:r>
+        <w:tab/>
+        <w:t xml:space="preserve">Le projet </w:t>
+      </w:r>
+      <w:proofErr w:type="spellStart"/>
+      <w:r>
+        <w:t>I-Learning</w:t>
+      </w:r>
+      <w:proofErr w:type="spellEnd"/>
+      <w:r>
+        <w:t xml:space="preserve"> a débuté l’année dernière avec un premier groupe de stagiaires : lorsque j’ai intégré VISEO au mois de février, nous étions 3 stagiaires à reprendre le projet tel qu’il avait été laissé et l’objectif était de continuer à apporter de la valeur aux travaux existants.</w:t>
+      </w:r>
+      <w:r>
+        <w:br/>
+        <w:t xml:space="preserve">Par la suite, trois nouveaux collaborateurs – également des stagiaires – nous ont rejoint et une des membres de l’équipe de développement avait décidé de changer de projet car le design du projet n’était pas en adéquation avec </w:t>
+      </w:r>
+      <w:r>
+        <w:t>son envie de créer du contenu de qualité.</w:t>
+      </w:r>
+    </w:p>
+    <w:p>
+      <w:r>
+        <w:tab/>
+        <w:t xml:space="preserve">Notre mission sur </w:t>
+      </w:r>
+      <w:proofErr w:type="spellStart"/>
+      <w:r>
+        <w:t>I-Learning</w:t>
+      </w:r>
+      <w:proofErr w:type="spellEnd"/>
+      <w:r>
+        <w:t xml:space="preserve"> ne présente pas d’attentes de livraison d’un produit fonctionnel, ni de présentation auprès d’un client potentiel à l’entreprise : il s’agit d’un proof-of-concept de la technologie SVG dans le domaine du Web.</w:t>
+      </w:r>
+      <w:r>
+        <w:br/>
+        <w:t xml:space="preserve">Le premier intérêt pour VISEO est de permettre aux stagiaires de se familiariser avec les codes de l’entreprise, les méthodes de travail ainsi que de </w:t>
+      </w:r>
+      <w:r>
+        <w:t>simplifier l’intégration pour l’entrée du stagiaire lorsqu’il est embauché par l’entreprise d’accueil.</w:t>
+      </w:r>
+      <w:r>
+        <w:br/>
+        <w:t>D’un point de vue opérationnel, nous avons donc suivi plusieurs formations, dont celle sur les méthodes Agile, en particulier la méthode Scrum mais également une formation en JavaScript du fait est que, en tant que stagiaires, nous faisions partie de la practice Web / Java qui est pilotée par Henri DARMET.</w:t>
+      </w:r>
+      <w:r>
+        <w:br/>
+        <w:t>Nous avons également eu l’occasion d’assister à plusieurs ateliers, sur des thèmes divers comme le retour d’expérience de consultants</w:t>
+      </w:r>
+      <w:r>
+        <w:t xml:space="preserve"> actuels</w:t>
+      </w:r>
+      <w:r>
+        <w:t>, des présentations et des échanges sur des sujets techniques ainsi que</w:t>
+      </w:r>
+      <w:r>
+        <w:t xml:space="preserve"> de nombreuses séances de préparation à la soutenance de stage, non seulement pour l’obtention du diplôme mais préparer les stagiaires à diriger ces ateliers – qu’on surnomme BBL, une histoire de « Brown Bag Lunch » étant donné que ceux-ci se déroulent en général durant la pause déjeuner -.</w:t>
+      </w:r>
+      <w:r>
+        <w:t xml:space="preserve"> </w:t>
+      </w:r>
+      <w:r>
+        <w:t>Entreprise qui se démarque dans ses processus de formation et qui innove dans les méthodes d’accompagnement des collaborateurs</w:t>
+      </w:r>
+      <w:bookmarkStart w:id="5" w:name="_GoBack"/>
       <w:bookmarkEnd w:id="5"/>
+    </w:p>
+    <w:p>
+      <w:r>
+        <w:t>TODO : éviter formations longues / épuisantes =&gt; futur proche, utilisation DRH recrutements +</w:t>
+      </w:r>
+      <w:r>
+        <w:t xml:space="preserve"> POC pour ouvrir un marché possible </w:t>
+      </w:r>
+      <w:r>
+        <w:br/>
+      </w:r>
+      <w:r>
+        <w:lastRenderedPageBreak/>
+        <w:t xml:space="preserve">TODO 2 : bon investissement pour VISEO, si production, exploitation possible pour un return on </w:t>
+      </w:r>
+      <w:proofErr w:type="spellStart"/>
+      <w:r>
+        <w:t>investment</w:t>
+      </w:r>
+      <w:proofErr w:type="spellEnd"/>
+      <w:r>
+        <w:t xml:space="preserve"> car moins de formations à gérer</w:t>
+      </w:r>
+    </w:p>
+    <w:p>
+      <w:r>
+        <w:tab/>
+        <w:t>Ce projet ne présente aucune contrainte économique outre le fait que l’entreprise engage un certain nombre de stagiaires pour qu’ils puissent monter en compétences, réaliser un projet avec un cadre assez libre et</w:t>
+      </w:r>
+      <w:r>
+        <w:t xml:space="preserve"> large sur la forme et le fond, dans une dynamique de progrès, sans attendre de résultats immédiats</w:t>
+      </w:r>
+      <w:r>
+        <w:t> : par conséquent, VISEO Technologies porte une grande importance à ses stagiaires et préfère investir sur des atouts de l’entreprise qui ont eu l’occasion de faire leurs preuves durant les 6 mois qui découlent du stage que de piocher sur des consultants qui ne présentent pas forcément les mêmes garanties.</w:t>
+      </w:r>
+      <w:r>
+        <w:br/>
+      </w:r>
       <w:r>
         <w:br w:type="page"/>
       </w:r>
@@ -3111,7 +3490,7 @@
       <w:bookmarkEnd w:id="18"/>
     </w:p>
     <w:sectPr>
-      <w:footerReference w:type="default" r:id="rId11"/>
+      <w:footerReference w:type="default" r:id="rId12"/>
       <w:pgSz w:w="11906" w:h="16838" w:code="9"/>
       <w:pgMar w:top="1728" w:right="1800" w:bottom="1440" w:left="1800" w:header="720" w:footer="720" w:gutter="0"/>
       <w:pgNumType w:start="0"/>
@@ -3183,7 +3562,7 @@
         <w:noProof/>
         <w:lang w:bidi="fr-FR"/>
       </w:rPr>
-      <w:t>20</w:t>
+      <w:t>21</w:t>
     </w:r>
     <w:r>
       <w:rPr>
@@ -3494,6 +3873,119 @@
     </w:lvl>
   </w:abstractNum>
   <w:abstractNum w:abstractNumId="11" w15:restartNumberingAfterBreak="0">
+    <w:nsid w:val="087C3404"/>
+    <w:multiLevelType w:val="hybridMultilevel"/>
+    <w:tmpl w:val="94BA510C"/>
+    <w:lvl w:ilvl="0" w:tplc="040C0001">
+      <w:start w:val="1"/>
+      <w:numFmt w:val="bullet"/>
+      <w:lvlText w:val=""/>
+      <w:lvlJc w:val="left"/>
+      <w:pPr>
+        <w:ind w:left="720" w:hanging="360"/>
+      </w:pPr>
+      <w:rPr>
+        <w:rFonts w:ascii="Symbol" w:hAnsi="Symbol" w:hint="default"/>
+      </w:rPr>
+    </w:lvl>
+    <w:lvl w:ilvl="1" w:tplc="040C0003" w:tentative="1">
+      <w:start w:val="1"/>
+      <w:numFmt w:val="bullet"/>
+      <w:lvlText w:val="o"/>
+      <w:lvlJc w:val="left"/>
+      <w:pPr>
+        <w:ind w:left="1440" w:hanging="360"/>
+      </w:pPr>
+      <w:rPr>
+        <w:rFonts w:ascii="Courier New" w:hAnsi="Courier New" w:cs="Courier New" w:hint="default"/>
+      </w:rPr>
+    </w:lvl>
+    <w:lvl w:ilvl="2" w:tplc="040C0005" w:tentative="1">
+      <w:start w:val="1"/>
+      <w:numFmt w:val="bullet"/>
+      <w:lvlText w:val=""/>
+      <w:lvlJc w:val="left"/>
+      <w:pPr>
+        <w:ind w:left="2160" w:hanging="360"/>
+      </w:pPr>
+      <w:rPr>
+        <w:rFonts w:ascii="Wingdings" w:hAnsi="Wingdings" w:hint="default"/>
+      </w:rPr>
+    </w:lvl>
+    <w:lvl w:ilvl="3" w:tplc="040C0001" w:tentative="1">
+      <w:start w:val="1"/>
+      <w:numFmt w:val="bullet"/>
+      <w:lvlText w:val=""/>
+      <w:lvlJc w:val="left"/>
+      <w:pPr>
+        <w:ind w:left="2880" w:hanging="360"/>
+      </w:pPr>
+      <w:rPr>
+        <w:rFonts w:ascii="Symbol" w:hAnsi="Symbol" w:hint="default"/>
+      </w:rPr>
+    </w:lvl>
+    <w:lvl w:ilvl="4" w:tplc="040C0003" w:tentative="1">
+      <w:start w:val="1"/>
+      <w:numFmt w:val="bullet"/>
+      <w:lvlText w:val="o"/>
+      <w:lvlJc w:val="left"/>
+      <w:pPr>
+        <w:ind w:left="3600" w:hanging="360"/>
+      </w:pPr>
+      <w:rPr>
+        <w:rFonts w:ascii="Courier New" w:hAnsi="Courier New" w:cs="Courier New" w:hint="default"/>
+      </w:rPr>
+    </w:lvl>
+    <w:lvl w:ilvl="5" w:tplc="040C0005" w:tentative="1">
+      <w:start w:val="1"/>
+      <w:numFmt w:val="bullet"/>
+      <w:lvlText w:val=""/>
+      <w:lvlJc w:val="left"/>
+      <w:pPr>
+        <w:ind w:left="4320" w:hanging="360"/>
+      </w:pPr>
+      <w:rPr>
+        <w:rFonts w:ascii="Wingdings" w:hAnsi="Wingdings" w:hint="default"/>
+      </w:rPr>
+    </w:lvl>
+    <w:lvl w:ilvl="6" w:tplc="040C0001" w:tentative="1">
+      <w:start w:val="1"/>
+      <w:numFmt w:val="bullet"/>
+      <w:lvlText w:val=""/>
+      <w:lvlJc w:val="left"/>
+      <w:pPr>
+        <w:ind w:left="5040" w:hanging="360"/>
+      </w:pPr>
+      <w:rPr>
+        <w:rFonts w:ascii="Symbol" w:hAnsi="Symbol" w:hint="default"/>
+      </w:rPr>
+    </w:lvl>
+    <w:lvl w:ilvl="7" w:tplc="040C0003" w:tentative="1">
+      <w:start w:val="1"/>
+      <w:numFmt w:val="bullet"/>
+      <w:lvlText w:val="o"/>
+      <w:lvlJc w:val="left"/>
+      <w:pPr>
+        <w:ind w:left="5760" w:hanging="360"/>
+      </w:pPr>
+      <w:rPr>
+        <w:rFonts w:ascii="Courier New" w:hAnsi="Courier New" w:cs="Courier New" w:hint="default"/>
+      </w:rPr>
+    </w:lvl>
+    <w:lvl w:ilvl="8" w:tplc="040C0005" w:tentative="1">
+      <w:start w:val="1"/>
+      <w:numFmt w:val="bullet"/>
+      <w:lvlText w:val=""/>
+      <w:lvlJc w:val="left"/>
+      <w:pPr>
+        <w:ind w:left="6480" w:hanging="360"/>
+      </w:pPr>
+      <w:rPr>
+        <w:rFonts w:ascii="Wingdings" w:hAnsi="Wingdings" w:hint="default"/>
+      </w:rPr>
+    </w:lvl>
+  </w:abstractNum>
+  <w:abstractNum w:abstractNumId="12" w15:restartNumberingAfterBreak="0">
     <w:nsid w:val="0D483622"/>
     <w:multiLevelType w:val="multilevel"/>
     <w:tmpl w:val="04090023"/>
@@ -3580,7 +4072,7 @@
       </w:pPr>
     </w:lvl>
   </w:abstractNum>
-  <w:abstractNum w:abstractNumId="12" w15:restartNumberingAfterBreak="0">
+  <w:abstractNum w:abstractNumId="13" w15:restartNumberingAfterBreak="0">
     <w:nsid w:val="47164D09"/>
     <w:multiLevelType w:val="multilevel"/>
     <w:tmpl w:val="0409001F"/>
@@ -3679,13 +4171,13 @@
     <w:abstractNumId w:val="9"/>
   </w:num>
   <w:num w:numId="5">
-    <w:abstractNumId w:val="12"/>
+    <w:abstractNumId w:val="13"/>
   </w:num>
   <w:num w:numId="6">
     <w:abstractNumId w:val="10"/>
   </w:num>
   <w:num w:numId="7">
-    <w:abstractNumId w:val="11"/>
+    <w:abstractNumId w:val="12"/>
   </w:num>
   <w:num w:numId="8">
     <w:abstractNumId w:val="7"/>
@@ -3710,6 +4202,9 @@
   </w:num>
   <w:num w:numId="15">
     <w:abstractNumId w:val="0"/>
+  </w:num>
+  <w:num w:numId="16">
+    <w:abstractNumId w:val="11"/>
   </w:num>
 </w:numbering>
 </file>
@@ -5126,634 +5621,19 @@
       <w:ind w:left="440"/>
     </w:pPr>
   </w:style>
-</w:styles>
-</file>
-
-<file path=word/glossary/document.xml><?xml version="1.0" encoding="utf-8"?>
-<w:glossaryDocument xmlns:wpc="http://schemas.microsoft.com/office/word/2010/wordprocessingCanvas" xmlns:cx="http://schemas.microsoft.com/office/drawing/2014/chartex" xmlns:cx1="http://schemas.microsoft.com/office/drawing/2015/9/8/chartex" xmlns:cx2="http://schemas.microsoft.com/office/drawing/2015/10/21/chartex" xmlns:cx3="http://schemas.microsoft.com/office/drawing/2016/5/9/chartex" xmlns:cx4="http://schemas.microsoft.com/office/drawing/2016/5/10/chartex" xmlns:cx5="http://schemas.microsoft.com/office/drawing/2016/5/11/chartex" xmlns:cx6="http://schemas.microsoft.com/office/drawing/2016/5/12/chartex" xmlns:cx7="http://schemas.microsoft.com/office/drawing/2016/5/13/chartex" xmlns:cx8="http://schemas.microsoft.com/office/drawing/2016/5/14/chartex" xmlns:mc="http://schemas.openxmlformats.org/markup-compatibility/2006" xmlns:aink="http://schemas.microsoft.com/office/drawing/2016/ink" xmlns:am3d="http://schemas.microsoft.com/office/drawing/2017/model3d" xmlns:o="urn:schemas-microsoft-com:office:office" xmlns:r="http://schemas.openxmlformats.org/officeDocument/2006/relationships" xmlns:m="http://schemas.openxmlformats.org/officeDocument/2006/math" xmlns:v="urn:schemas-microsoft-com:vml" xmlns:wp14="http://schemas.microsoft.com/office/word/2010/wordprocessingDrawing" xmlns:wp="http://schemas.openxmlformats.org/drawingml/2006/wordprocessingDrawing" xmlns:w10="urn:schemas-microsoft-com:office:word" xmlns:w="http://schemas.openxmlformats.org/wordprocessingml/2006/main" xmlns:w14="http://schemas.microsoft.com/office/word/2010/wordml" xmlns:w15="http://schemas.microsoft.com/office/word/2012/wordml" xmlns:w16cid="http://schemas.microsoft.com/office/word/2016/wordml/cid" xmlns:w16se="http://schemas.microsoft.com/office/word/2015/wordml/symex" xmlns:wpg="http://schemas.microsoft.com/office/word/2010/wordprocessingGroup" xmlns:wpi="http://schemas.microsoft.com/office/word/2010/wordprocessingInk" xmlns:wne="http://schemas.microsoft.com/office/word/2006/wordml" xmlns:wps="http://schemas.microsoft.com/office/word/2010/wordprocessingShape" mc:Ignorable="w14 w15 w16se w16cid wp14"/>
-</file>
-
-<file path=word/glossary/fontTable.xml><?xml version="1.0" encoding="utf-8"?>
-<w:fonts xmlns:mc="http://schemas.openxmlformats.org/markup-compatibility/2006" xmlns:r="http://schemas.openxmlformats.org/officeDocument/2006/relationships" xmlns:w="http://schemas.openxmlformats.org/wordprocessingml/2006/main" xmlns:w14="http://schemas.microsoft.com/office/word/2010/wordml" xmlns:w15="http://schemas.microsoft.com/office/word/2012/wordml" xmlns:w16cid="http://schemas.microsoft.com/office/word/2016/wordml/cid" xmlns:w16se="http://schemas.microsoft.com/office/word/2015/wordml/symex" mc:Ignorable="w14 w15 w16se w16cid">
-  <w:font w:name="Symbol">
-    <w:panose1 w:val="05050102010706020507"/>
-    <w:charset w:val="02"/>
-    <w:family w:val="roman"/>
-    <w:pitch w:val="variable"/>
-    <w:sig w:usb0="00000000" w:usb1="10000000" w:usb2="00000000" w:usb3="00000000" w:csb0="80000000" w:csb1="00000000"/>
-  </w:font>
-  <w:font w:name="Times New Roman">
-    <w:panose1 w:val="02020603050405020304"/>
-    <w:charset w:val="00"/>
-    <w:family w:val="roman"/>
-    <w:pitch w:val="variable"/>
-    <w:sig w:usb0="E0002EFF" w:usb1="C000785B" w:usb2="00000009" w:usb3="00000000" w:csb0="000001FF" w:csb1="00000000"/>
-  </w:font>
-  <w:font w:name="Century Gothic">
-    <w:panose1 w:val="020B0502020202020204"/>
-    <w:charset w:val="00"/>
-    <w:family w:val="swiss"/>
-    <w:pitch w:val="variable"/>
-    <w:sig w:usb0="00000287" w:usb1="00000000" w:usb2="00000000" w:usb3="00000000" w:csb0="0000009F" w:csb1="00000000"/>
-  </w:font>
-  <w:font w:name="Constantia">
-    <w:panose1 w:val="02030602050306030303"/>
-    <w:charset w:val="00"/>
-    <w:family w:val="roman"/>
-    <w:pitch w:val="variable"/>
-    <w:sig w:usb0="A00002EF" w:usb1="4000204B" w:usb2="00000000" w:usb3="00000000" w:csb0="0000019F" w:csb1="00000000"/>
-  </w:font>
-  <w:font w:name="Segoe UI">
-    <w:panose1 w:val="020B0502040204020203"/>
-    <w:charset w:val="00"/>
-    <w:family w:val="swiss"/>
-    <w:pitch w:val="variable"/>
-    <w:sig w:usb0="E4002EFF" w:usb1="C000E47F" w:usb2="00000009" w:usb3="00000000" w:csb0="000001FF" w:csb1="00000000"/>
-  </w:font>
-  <w:font w:name="Consolas">
-    <w:panose1 w:val="020B0609020204030204"/>
-    <w:charset w:val="00"/>
-    <w:family w:val="modern"/>
-    <w:pitch w:val="fixed"/>
-    <w:sig w:usb0="E00006FF" w:usb1="0000FCFF" w:usb2="00000001" w:usb3="00000000" w:csb0="0000019F" w:csb1="00000000"/>
-  </w:font>
-  <w:font w:name="Trebuchet MS">
-    <w:panose1 w:val="020B0603020202020204"/>
-    <w:charset w:val="00"/>
-    <w:family w:val="swiss"/>
-    <w:pitch w:val="variable"/>
-    <w:sig w:usb0="00000687" w:usb1="00000000" w:usb2="00000000" w:usb3="00000000" w:csb0="0000009F" w:csb1="00000000"/>
-  </w:font>
-  <w:font w:name="Calibri">
-    <w:panose1 w:val="020F0502020204030204"/>
-    <w:charset w:val="00"/>
-    <w:family w:val="swiss"/>
-    <w:pitch w:val="variable"/>
-    <w:sig w:usb0="E0002AFF" w:usb1="C000247B" w:usb2="00000009" w:usb3="00000000" w:csb0="000001FF" w:csb1="00000000"/>
-  </w:font>
-  <w:font w:name="Calibri Light">
-    <w:panose1 w:val="020F0302020204030204"/>
-    <w:charset w:val="00"/>
-    <w:family w:val="swiss"/>
-    <w:pitch w:val="variable"/>
-    <w:sig w:usb0="E0002AFF" w:usb1="C000247B" w:usb2="00000009" w:usb3="00000000" w:csb0="000001FF" w:csb1="00000000"/>
-  </w:font>
-</w:fonts>
-</file>
-
-<file path=word/glossary/numbering.xml><?xml version="1.0" encoding="utf-8"?>
-<w:numbering xmlns:wpc="http://schemas.microsoft.com/office/word/2010/wordprocessingCanvas" xmlns:cx="http://schemas.microsoft.com/office/drawing/2014/chartex" xmlns:cx1="http://schemas.microsoft.com/office/drawing/2015/9/8/chartex" xmlns:cx2="http://schemas.microsoft.com/office/drawing/2015/10/21/chartex" xmlns:cx3="http://schemas.microsoft.com/office/drawing/2016/5/9/chartex" xmlns:cx4="http://schemas.microsoft.com/office/drawing/2016/5/10/chartex" xmlns:cx5="http://schemas.microsoft.com/office/drawing/2016/5/11/chartex" xmlns:cx6="http://schemas.microsoft.com/office/drawing/2016/5/12/chartex" xmlns:cx7="http://schemas.microsoft.com/office/drawing/2016/5/13/chartex" xmlns:cx8="http://schemas.microsoft.com/office/drawing/2016/5/14/chartex" xmlns:mc="http://schemas.openxmlformats.org/markup-compatibility/2006" xmlns:aink="http://schemas.microsoft.com/office/drawing/2016/ink" xmlns:am3d="http://schemas.microsoft.com/office/drawing/2017/model3d" xmlns:o="urn:schemas-microsoft-com:office:office" xmlns:r="http://schemas.openxmlformats.org/officeDocument/2006/relationships" xmlns:m="http://schemas.openxmlformats.org/officeDocument/2006/math" xmlns:v="urn:schemas-microsoft-com:vml" xmlns:wp14="http://schemas.microsoft.com/office/word/2010/wordprocessingDrawing" xmlns:wp="http://schemas.openxmlformats.org/drawingml/2006/wordprocessingDrawing" xmlns:w10="urn:schemas-microsoft-com:office:word" xmlns:w="http://schemas.openxmlformats.org/wordprocessingml/2006/main" xmlns:w14="http://schemas.microsoft.com/office/word/2010/wordml" xmlns:w15="http://schemas.microsoft.com/office/word/2012/wordml" xmlns:w16cid="http://schemas.microsoft.com/office/word/2016/wordml/cid" xmlns:w16se="http://schemas.microsoft.com/office/word/2015/wordml/symex" xmlns:wpg="http://schemas.microsoft.com/office/word/2010/wordprocessingGroup" xmlns:wpi="http://schemas.microsoft.com/office/word/2010/wordprocessingInk" xmlns:wne="http://schemas.microsoft.com/office/word/2006/wordml" xmlns:wps="http://schemas.microsoft.com/office/word/2010/wordprocessingShape" mc:Ignorable="w14 w15 w16se w16cid wp14">
-  <w:abstractNum w:abstractNumId="0" w15:restartNumberingAfterBreak="0">
-    <w:nsid w:val="FFFFFF89"/>
-    <w:multiLevelType w:val="singleLevel"/>
-    <w:tmpl w:val="BAA6FCB4"/>
-    <w:lvl w:ilvl="0">
-      <w:start w:val="1"/>
-      <w:numFmt w:val="bullet"/>
-      <w:pStyle w:val="Listepuces"/>
-      <w:lvlText w:val="−"/>
-      <w:lvlJc w:val="left"/>
-      <w:pPr>
-        <w:ind w:left="720" w:hanging="360"/>
-      </w:pPr>
-      <w:rPr>
-        <w:rFonts w:ascii="Century Gothic" w:hAnsi="Century Gothic" w:hint="default"/>
-        <w:color w:val="0D0D0D" w:themeColor="text1" w:themeTint="F2"/>
-      </w:rPr>
-    </w:lvl>
-  </w:abstractNum>
-  <w:num w:numId="1">
-    <w:abstractNumId w:val="0"/>
-  </w:num>
-</w:numbering>
-</file>
-
-<file path=word/glossary/settings.xml><?xml version="1.0" encoding="utf-8"?>
-<w:settings xmlns:mc="http://schemas.openxmlformats.org/markup-compatibility/2006" xmlns:o="urn:schemas-microsoft-com:office:office" xmlns:r="http://schemas.openxmlformats.org/officeDocument/2006/relationships" xmlns:m="http://schemas.openxmlformats.org/officeDocument/2006/math" xmlns:v="urn:schemas-microsoft-com:vml" xmlns:w10="urn:schemas-microsoft-com:office:word" xmlns:w="http://schemas.openxmlformats.org/wordprocessingml/2006/main" xmlns:w14="http://schemas.microsoft.com/office/word/2010/wordml" xmlns:w15="http://schemas.microsoft.com/office/word/2012/wordml" xmlns:w16cid="http://schemas.microsoft.com/office/word/2016/wordml/cid" xmlns:w16se="http://schemas.microsoft.com/office/word/2015/wordml/symex" xmlns:sl="http://schemas.openxmlformats.org/schemaLibrary/2006/main" mc:Ignorable="w14 w15 w16se w16cid">
-  <w:view w:val="normal"/>
-  <w:defaultTabStop w:val="708"/>
-  <w:hyphenationZone w:val="425"/>
-  <w:characterSpacingControl w:val="doNotCompress"/>
-  <w:compat>
-    <w:useFELayout/>
-    <w:compatSetting w:name="compatibilityMode" w:uri="http://schemas.microsoft.com/office/word" w:val="15"/>
-    <w:compatSetting w:name="overrideTableStyleFontSizeAndJustification" w:uri="http://schemas.microsoft.com/office/word" w:val="1"/>
-    <w:compatSetting w:name="enableOpenTypeFeatures" w:uri="http://schemas.microsoft.com/office/word" w:val="1"/>
-    <w:compatSetting w:name="doNotFlipMirrorIndents" w:uri="http://schemas.microsoft.com/office/word" w:val="1"/>
-    <w:compatSetting w:name="differentiateMultirowTableHeaders" w:uri="http://schemas.microsoft.com/office/word" w:val="1"/>
-  </w:compat>
-  <w:rsids>
-    <w:rsidRoot w:val="008C3CB3"/>
-    <w:rsid w:val="000D6750"/>
-    <w:rsid w:val="001675F0"/>
-    <w:rsid w:val="002A1B1C"/>
-    <w:rsid w:val="002D5B8A"/>
-    <w:rsid w:val="005650C6"/>
-    <w:rsid w:val="008C3CB3"/>
-    <w:rsid w:val="008E4799"/>
-  </w:rsids>
-  <m:mathPr>
-    <m:mathFont m:val="Cambria Math"/>
-    <m:brkBin m:val="before"/>
-    <m:brkBinSub m:val="--"/>
-    <m:smallFrac m:val="0"/>
-    <m:dispDef/>
-    <m:lMargin m:val="0"/>
-    <m:rMargin m:val="0"/>
-    <m:defJc m:val="centerGroup"/>
-    <m:wrapIndent m:val="1440"/>
-    <m:intLim m:val="subSup"/>
-    <m:naryLim m:val="undOvr"/>
-  </m:mathPr>
-  <w:themeFontLang w:val="fr-FR"/>
-  <w:clrSchemeMapping w:bg1="light1" w:t1="dark1" w:bg2="light2" w:t2="dark2" w:accent1="accent1" w:accent2="accent2" w:accent3="accent3" w:accent4="accent4" w:accent5="accent5" w:accent6="accent6" w:hyperlink="hyperlink" w:followedHyperlink="followedHyperlink"/>
-  <w:decimalSymbol w:val=","/>
-  <w:listSeparator w:val=";"/>
-  <w15:chartTrackingRefBased/>
-</w:settings>
-</file>
-
-<file path=word/glossary/styles.xml><?xml version="1.0" encoding="utf-8"?>
-<w:styles xmlns:mc="http://schemas.openxmlformats.org/markup-compatibility/2006" xmlns:r="http://schemas.openxmlformats.org/officeDocument/2006/relationships" xmlns:w="http://schemas.openxmlformats.org/wordprocessingml/2006/main" xmlns:w14="http://schemas.microsoft.com/office/word/2010/wordml" xmlns:w15="http://schemas.microsoft.com/office/word/2012/wordml" xmlns:w16cid="http://schemas.microsoft.com/office/word/2016/wordml/cid" xmlns:w16se="http://schemas.microsoft.com/office/word/2015/wordml/symex" mc:Ignorable="w14 w15 w16se w16cid">
-  <w:docDefaults>
-    <w:rPrDefault>
-      <w:rPr>
-        <w:rFonts w:asciiTheme="minorHAnsi" w:eastAsiaTheme="minorEastAsia" w:hAnsiTheme="minorHAnsi" w:cstheme="minorBidi"/>
-        <w:sz w:val="22"/>
-        <w:szCs w:val="22"/>
-        <w:lang w:val="fr-FR" w:eastAsia="fr-FR" w:bidi="ar-SA"/>
-      </w:rPr>
-    </w:rPrDefault>
-    <w:pPrDefault>
-      <w:pPr>
-        <w:spacing w:after="160" w:line="259" w:lineRule="auto"/>
-      </w:pPr>
-    </w:pPrDefault>
-  </w:docDefaults>
-  <w:latentStyles w:defLockedState="0" w:defUIPriority="99" w:defSemiHidden="0" w:defUnhideWhenUsed="0" w:defQFormat="0" w:count="375">
-    <w:lsdException w:name="Normal" w:uiPriority="0" w:qFormat="1"/>
-    <w:lsdException w:name="heading 1" w:uiPriority="9" w:qFormat="1"/>
-    <w:lsdException w:name="heading 2" w:semiHidden="1" w:uiPriority="9" w:unhideWhenUsed="1" w:qFormat="1"/>
-    <w:lsdException w:name="heading 3" w:semiHidden="1" w:uiPriority="9" w:unhideWhenUsed="1" w:qFormat="1"/>
-    <w:lsdException w:name="heading 4" w:semiHidden="1" w:uiPriority="9" w:unhideWhenUsed="1" w:qFormat="1"/>
-    <w:lsdException w:name="heading 5" w:semiHidden="1" w:uiPriority="9" w:unhideWhenUsed="1" w:qFormat="1"/>
-    <w:lsdException w:name="heading 6" w:semiHidden="1" w:uiPriority="9" w:unhideWhenUsed="1" w:qFormat="1"/>
-    <w:lsdException w:name="heading 7" w:semiHidden="1" w:uiPriority="9" w:unhideWhenUsed="1" w:qFormat="1"/>
-    <w:lsdException w:name="heading 8" w:semiHidden="1" w:uiPriority="9" w:unhideWhenUsed="1" w:qFormat="1"/>
-    <w:lsdException w:name="heading 9" w:semiHidden="1" w:uiPriority="9" w:unhideWhenUsed="1" w:qFormat="1"/>
-    <w:lsdException w:name="index 1" w:semiHidden="1" w:unhideWhenUsed="1"/>
-    <w:lsdException w:name="index 2" w:semiHidden="1" w:unhideWhenUsed="1"/>
-    <w:lsdException w:name="index 3" w:semiHidden="1" w:unhideWhenUsed="1"/>
-    <w:lsdException w:name="index 4" w:semiHidden="1" w:unhideWhenUsed="1"/>
-    <w:lsdException w:name="index 5" w:semiHidden="1" w:unhideWhenUsed="1"/>
-    <w:lsdException w:name="index 6" w:semiHidden="1" w:unhideWhenUsed="1"/>
-    <w:lsdException w:name="index 7" w:semiHidden="1" w:unhideWhenUsed="1"/>
-    <w:lsdException w:name="index 8" w:semiHidden="1" w:unhideWhenUsed="1"/>
-    <w:lsdException w:name="index 9" w:semiHidden="1" w:unhideWhenUsed="1"/>
-    <w:lsdException w:name="toc 1" w:semiHidden="1" w:uiPriority="39" w:unhideWhenUsed="1"/>
-    <w:lsdException w:name="toc 2" w:semiHidden="1" w:uiPriority="39" w:unhideWhenUsed="1"/>
-    <w:lsdException w:name="toc 3" w:semiHidden="1" w:uiPriority="39" w:unhideWhenUsed="1"/>
-    <w:lsdException w:name="toc 4" w:semiHidden="1" w:uiPriority="39" w:unhideWhenUsed="1"/>
-    <w:lsdException w:name="toc 5" w:semiHidden="1" w:uiPriority="39" w:unhideWhenUsed="1"/>
-    <w:lsdException w:name="toc 6" w:semiHidden="1" w:uiPriority="39" w:unhideWhenUsed="1"/>
-    <w:lsdException w:name="toc 7" w:semiHidden="1" w:uiPriority="39" w:unhideWhenUsed="1"/>
-    <w:lsdException w:name="toc 8" w:semiHidden="1" w:uiPriority="39" w:unhideWhenUsed="1"/>
-    <w:lsdException w:name="toc 9" w:semiHidden="1" w:uiPriority="39" w:unhideWhenUsed="1"/>
-    <w:lsdException w:name="Normal Indent" w:semiHidden="1" w:unhideWhenUsed="1"/>
-    <w:lsdException w:name="footnote text" w:semiHidden="1" w:unhideWhenUsed="1"/>
-    <w:lsdException w:name="annotation text" w:semiHidden="1" w:unhideWhenUsed="1"/>
-    <w:lsdException w:name="header" w:semiHidden="1" w:unhideWhenUsed="1"/>
-    <w:lsdException w:name="footer" w:semiHidden="1" w:unhideWhenUsed="1"/>
-    <w:lsdException w:name="index heading" w:semiHidden="1" w:unhideWhenUsed="1"/>
-    <w:lsdException w:name="caption" w:semiHidden="1" w:uiPriority="35" w:unhideWhenUsed="1" w:qFormat="1"/>
-    <w:lsdException w:name="table of figures" w:semiHidden="1" w:unhideWhenUsed="1"/>
-    <w:lsdException w:name="envelope address" w:semiHidden="1" w:unhideWhenUsed="1"/>
-    <w:lsdException w:name="envelope return" w:semiHidden="1" w:unhideWhenUsed="1"/>
-    <w:lsdException w:name="footnote reference" w:semiHidden="1" w:unhideWhenUsed="1"/>
-    <w:lsdException w:name="annotation reference" w:semiHidden="1" w:unhideWhenUsed="1"/>
-    <w:lsdException w:name="line number" w:semiHidden="1" w:unhideWhenUsed="1"/>
-    <w:lsdException w:name="page number" w:semiHidden="1" w:unhideWhenUsed="1"/>
-    <w:lsdException w:name="endnote reference" w:semiHidden="1" w:unhideWhenUsed="1"/>
-    <w:lsdException w:name="endnote text" w:semiHidden="1" w:unhideWhenUsed="1"/>
-    <w:lsdException w:name="table of authorities" w:semiHidden="1" w:unhideWhenUsed="1"/>
-    <w:lsdException w:name="macro" w:semiHidden="1" w:unhideWhenUsed="1"/>
-    <w:lsdException w:name="toa heading" w:semiHidden="1" w:unhideWhenUsed="1"/>
-    <w:lsdException w:name="List" w:semiHidden="1" w:unhideWhenUsed="1"/>
-    <w:lsdException w:name="List Bullet" w:semiHidden="1" w:uiPriority="10" w:unhideWhenUsed="1" w:qFormat="1"/>
-    <w:lsdException w:name="List Number" w:semiHidden="1" w:unhideWhenUsed="1"/>
-    <w:lsdException w:name="List 2" w:semiHidden="1" w:unhideWhenUsed="1"/>
-    <w:lsdException w:name="List 3" w:semiHidden="1" w:unhideWhenUsed="1"/>
-    <w:lsdException w:name="List 4" w:semiHidden="1" w:unhideWhenUsed="1"/>
-    <w:lsdException w:name="List 5" w:semiHidden="1" w:unhideWhenUsed="1"/>
-    <w:lsdException w:name="List Bullet 2" w:semiHidden="1" w:unhideWhenUsed="1"/>
-    <w:lsdException w:name="List Bullet 3" w:semiHidden="1" w:unhideWhenUsed="1"/>
-    <w:lsdException w:name="List Bullet 4" w:semiHidden="1" w:unhideWhenUsed="1"/>
-    <w:lsdException w:name="List Bullet 5" w:semiHidden="1" w:unhideWhenUsed="1"/>
-    <w:lsdException w:name="List Number 2" w:semiHidden="1" w:unhideWhenUsed="1"/>
-    <w:lsdException w:name="List Number 3" w:semiHidden="1" w:unhideWhenUsed="1"/>
-    <w:lsdException w:name="List Number 4" w:semiHidden="1" w:unhideWhenUsed="1"/>
-    <w:lsdException w:name="List Number 5" w:semiHidden="1" w:unhideWhenUsed="1"/>
-    <w:lsdException w:name="Title" w:uiPriority="10" w:qFormat="1"/>
-    <w:lsdException w:name="Closing" w:semiHidden="1" w:unhideWhenUsed="1"/>
-    <w:lsdException w:name="Signature" w:semiHidden="1" w:unhideWhenUsed="1"/>
-    <w:lsdException w:name="Default Paragraph Font" w:semiHidden="1" w:uiPriority="1" w:unhideWhenUsed="1"/>
-    <w:lsdException w:name="Body Text" w:semiHidden="1" w:unhideWhenUsed="1"/>
-    <w:lsdException w:name="Body Text Indent" w:semiHidden="1" w:unhideWhenUsed="1"/>
-    <w:lsdException w:name="List Continue" w:semiHidden="1" w:unhideWhenUsed="1"/>
-    <w:lsdException w:name="List Continue 2" w:semiHidden="1" w:unhideWhenUsed="1"/>
-    <w:lsdException w:name="List Continue 3" w:semiHidden="1" w:unhideWhenUsed="1"/>
-    <w:lsdException w:name="List Continue 4" w:semiHidden="1" w:unhideWhenUsed="1"/>
-    <w:lsdException w:name="List Continue 5" w:semiHidden="1" w:unhideWhenUsed="1"/>
-    <w:lsdException w:name="Message Header" w:semiHidden="1" w:unhideWhenUsed="1"/>
-    <w:lsdException w:name="Subtitle" w:uiPriority="11" w:qFormat="1"/>
-    <w:lsdException w:name="Salutation" w:semiHidden="1" w:unhideWhenUsed="1"/>
-    <w:lsdException w:name="Date" w:semiHidden="1" w:unhideWhenUsed="1"/>
-    <w:lsdException w:name="Body Text First Indent" w:semiHidden="1" w:unhideWhenUsed="1"/>
-    <w:lsdException w:name="Body Text First Indent 2" w:semiHidden="1" w:unhideWhenUsed="1"/>
-    <w:lsdException w:name="Note Heading" w:semiHidden="1" w:unhideWhenUsed="1"/>
-    <w:lsdException w:name="Body Text 2" w:semiHidden="1" w:unhideWhenUsed="1"/>
-    <w:lsdException w:name="Body Text 3" w:semiHidden="1" w:unhideWhenUsed="1"/>
-    <w:lsdException w:name="Body Text Indent 2" w:semiHidden="1" w:unhideWhenUsed="1"/>
-    <w:lsdException w:name="Body Text Indent 3" w:semiHidden="1" w:unhideWhenUsed="1"/>
-    <w:lsdException w:name="Block Text" w:semiHidden="1" w:unhideWhenUsed="1"/>
-    <w:lsdException w:name="Hyperlink" w:semiHidden="1" w:unhideWhenUsed="1"/>
-    <w:lsdException w:name="FollowedHyperlink" w:semiHidden="1" w:unhideWhenUsed="1"/>
-    <w:lsdException w:name="Strong" w:uiPriority="22" w:qFormat="1"/>
-    <w:lsdException w:name="Emphasis" w:uiPriority="20" w:qFormat="1"/>
-    <w:lsdException w:name="Document Map" w:semiHidden="1" w:unhideWhenUsed="1"/>
-    <w:lsdException w:name="Plain Text" w:semiHidden="1" w:unhideWhenUsed="1"/>
-    <w:lsdException w:name="E-mail Signature" w:semiHidden="1" w:unhideWhenUsed="1"/>
-    <w:lsdException w:name="HTML Top of Form" w:semiHidden="1" w:unhideWhenUsed="1"/>
-    <w:lsdException w:name="HTML Bottom of Form" w:semiHidden="1" w:unhideWhenUsed="1"/>
-    <w:lsdException w:name="Normal (Web)" w:semiHidden="1" w:unhideWhenUsed="1"/>
-    <w:lsdException w:name="HTML Acronym" w:semiHidden="1" w:unhideWhenUsed="1"/>
-    <w:lsdException w:name="HTML Address" w:semiHidden="1" w:unhideWhenUsed="1"/>
-    <w:lsdException w:name="HTML Cite" w:semiHidden="1" w:unhideWhenUsed="1"/>
-    <w:lsdException w:name="HTML Code" w:semiHidden="1" w:unhideWhenUsed="1"/>
-    <w:lsdException w:name="HTML Definition" w:semiHidden="1" w:unhideWhenUsed="1"/>
-    <w:lsdException w:name="HTML Keyboard" w:semiHidden="1" w:unhideWhenUsed="1"/>
-    <w:lsdException w:name="HTML Preformatted" w:semiHidden="1" w:unhideWhenUsed="1"/>
-    <w:lsdException w:name="HTML Sample" w:semiHidden="1" w:unhideWhenUsed="1"/>
-    <w:lsdException w:name="HTML Typewriter" w:semiHidden="1" w:unhideWhenUsed="1"/>
-    <w:lsdException w:name="HTML Variable" w:semiHidden="1" w:unhideWhenUsed="1"/>
-    <w:lsdException w:name="Normal Table" w:semiHidden="1" w:unhideWhenUsed="1"/>
-    <w:lsdException w:name="annotation subject" w:semiHidden="1" w:unhideWhenUsed="1"/>
-    <w:lsdException w:name="No List" w:semiHidden="1" w:unhideWhenUsed="1"/>
-    <w:lsdException w:name="Outline List 1" w:semiHidden="1" w:unhideWhenUsed="1"/>
-    <w:lsdException w:name="Outline List 2" w:semiHidden="1" w:unhideWhenUsed="1"/>
-    <w:lsdException w:name="Outline List 3" w:semiHidden="1" w:unhideWhenUsed="1"/>
-    <w:lsdException w:name="Table Simple 1" w:semiHidden="1" w:unhideWhenUsed="1"/>
-    <w:lsdException w:name="Table Simple 2" w:semiHidden="1" w:unhideWhenUsed="1"/>
-    <w:lsdException w:name="Table Simple 3" w:semiHidden="1" w:unhideWhenUsed="1"/>
-    <w:lsdException w:name="Table Classic 1" w:semiHidden="1" w:unhideWhenUsed="1"/>
-    <w:lsdException w:name="Table Classic 2" w:semiHidden="1" w:unhideWhenUsed="1"/>
-    <w:lsdException w:name="Table Classic 3" w:semiHidden="1" w:unhideWhenUsed="1"/>
-    <w:lsdException w:name="Table Classic 4" w:semiHidden="1" w:unhideWhenUsed="1"/>
-    <w:lsdException w:name="Table Colorful 1" w:semiHidden="1" w:unhideWhenUsed="1"/>
-    <w:lsdException w:name="Table Colorful 2" w:semiHidden="1" w:unhideWhenUsed="1"/>
-    <w:lsdException w:name="Table Colorful 3" w:semiHidden="1" w:unhideWhenUsed="1"/>
-    <w:lsdException w:name="Table Columns 1" w:semiHidden="1" w:unhideWhenUsed="1"/>
-    <w:lsdException w:name="Table Columns 2" w:semiHidden="1" w:unhideWhenUsed="1"/>
-    <w:lsdException w:name="Table Columns 3" w:semiHidden="1" w:unhideWhenUsed="1"/>
-    <w:lsdException w:name="Table Columns 4" w:semiHidden="1" w:unhideWhenUsed="1"/>
-    <w:lsdException w:name="Table Columns 5" w:semiHidden="1" w:unhideWhenUsed="1"/>
-    <w:lsdException w:name="Table Grid 1" w:semiHidden="1" w:unhideWhenUsed="1"/>
-    <w:lsdException w:name="Table Grid 2" w:semiHidden="1" w:unhideWhenUsed="1"/>
-    <w:lsdException w:name="Table Grid 3" w:semiHidden="1" w:unhideWhenUsed="1"/>
-    <w:lsdException w:name="Table Grid 4" w:semiHidden="1" w:unhideWhenUsed="1"/>
-    <w:lsdException w:name="Table Grid 5" w:semiHidden="1" w:unhideWhenUsed="1"/>
-    <w:lsdException w:name="Table Grid 6" w:semiHidden="1" w:unhideWhenUsed="1"/>
-    <w:lsdException w:name="Table Grid 7" w:semiHidden="1" w:unhideWhenUsed="1"/>
-    <w:lsdException w:name="Table Grid 8" w:semiHidden="1" w:unhideWhenUsed="1"/>
-    <w:lsdException w:name="Table List 1" w:semiHidden="1" w:unhideWhenUsed="1"/>
-    <w:lsdException w:name="Table List 2" w:semiHidden="1" w:unhideWhenUsed="1"/>
-    <w:lsdException w:name="Table List 3" w:semiHidden="1" w:unhideWhenUsed="1"/>
-    <w:lsdException w:name="Table List 4" w:semiHidden="1" w:unhideWhenUsed="1"/>
-    <w:lsdException w:name="Table List 5" w:semiHidden="1" w:unhideWhenUsed="1"/>
-    <w:lsdException w:name="Table List 6" w:semiHidden="1" w:unhideWhenUsed="1"/>
-    <w:lsdException w:name="Table List 7" w:semiHidden="1" w:unhideWhenUsed="1"/>
-    <w:lsdException w:name="Table List 8" w:semiHidden="1" w:unhideWhenUsed="1"/>
-    <w:lsdException w:name="Table 3D effects 1" w:semiHidden="1" w:unhideWhenUsed="1"/>
-    <w:lsdException w:name="Table 3D effects 2" w:semiHidden="1" w:unhideWhenUsed="1"/>
-    <w:lsdException w:name="Table 3D effects 3" w:semiHidden="1" w:unhideWhenUsed="1"/>
-    <w:lsdException w:name="Table Contemporary" w:semiHidden="1" w:unhideWhenUsed="1"/>
-    <w:lsdException w:name="Table Elegant" w:semiHidden="1" w:unhideWhenUsed="1"/>
-    <w:lsdException w:name="Table Professional" w:semiHidden="1" w:unhideWhenUsed="1"/>
-    <w:lsdException w:name="Table Subtle 1" w:semiHidden="1" w:unhideWhenUsed="1"/>
-    <w:lsdException w:name="Table Subtle 2" w:semiHidden="1" w:unhideWhenUsed="1"/>
-    <w:lsdException w:name="Table Web 1" w:semiHidden="1" w:unhideWhenUsed="1"/>
-    <w:lsdException w:name="Table Web 2" w:semiHidden="1" w:unhideWhenUsed="1"/>
-    <w:lsdException w:name="Table Web 3" w:semiHidden="1" w:unhideWhenUsed="1"/>
-    <w:lsdException w:name="Balloon Text" w:semiHidden="1" w:unhideWhenUsed="1"/>
-    <w:lsdException w:name="Table Grid" w:uiPriority="39"/>
-    <w:lsdException w:name="Table Theme" w:semiHidden="1" w:unhideWhenUsed="1"/>
-    <w:lsdException w:name="Placeholder Text" w:semiHidden="1"/>
-    <w:lsdException w:name="No Spacing" w:uiPriority="1" w:qFormat="1"/>
-    <w:lsdException w:name="Light Shading" w:uiPriority="60"/>
-    <w:lsdException w:name="Light List" w:uiPriority="61"/>
-    <w:lsdException w:name="Light Grid" w:uiPriority="62"/>
-    <w:lsdException w:name="Medium Shading 1" w:uiPriority="63"/>
-    <w:lsdException w:name="Medium Shading 2" w:uiPriority="64"/>
-    <w:lsdException w:name="Medium List 1" w:uiPriority="65"/>
-    <w:lsdException w:name="Medium List 2" w:uiPriority="66"/>
-    <w:lsdException w:name="Medium Grid 1" w:uiPriority="67"/>
-    <w:lsdException w:name="Medium Grid 2" w:uiPriority="68"/>
-    <w:lsdException w:name="Medium Grid 3" w:uiPriority="69"/>
-    <w:lsdException w:name="Dark List" w:uiPriority="70"/>
-    <w:lsdException w:name="Colorful Shading" w:uiPriority="71"/>
-    <w:lsdException w:name="Colorful List" w:uiPriority="72"/>
-    <w:lsdException w:name="Colorful Grid" w:uiPriority="73"/>
-    <w:lsdException w:name="Light Shading Accent 1" w:uiPriority="60"/>
-    <w:lsdException w:name="Light List Accent 1" w:uiPriority="61"/>
-    <w:lsdException w:name="Light Grid Accent 1" w:uiPriority="62"/>
-    <w:lsdException w:name="Medium Shading 1 Accent 1" w:uiPriority="63"/>
-    <w:lsdException w:name="Medium Shading 2 Accent 1" w:uiPriority="64"/>
-    <w:lsdException w:name="Medium List 1 Accent 1" w:uiPriority="65"/>
-    <w:lsdException w:name="Revision" w:semiHidden="1"/>
-    <w:lsdException w:name="List Paragraph" w:uiPriority="34" w:qFormat="1"/>
-    <w:lsdException w:name="Quote" w:uiPriority="29" w:qFormat="1"/>
-    <w:lsdException w:name="Intense Quote" w:uiPriority="30" w:qFormat="1"/>
-    <w:lsdException w:name="Medium List 2 Accent 1" w:uiPriority="66"/>
-    <w:lsdException w:name="Medium Grid 1 Accent 1" w:uiPriority="67"/>
-    <w:lsdException w:name="Medium Grid 2 Accent 1" w:uiPriority="68"/>
-    <w:lsdException w:name="Medium Grid 3 Accent 1" w:uiPriority="69"/>
-    <w:lsdException w:name="Dark List Accent 1" w:uiPriority="70"/>
-    <w:lsdException w:name="Colorful Shading Accent 1" w:uiPriority="71"/>
-    <w:lsdException w:name="Colorful List Accent 1" w:uiPriority="72"/>
-    <w:lsdException w:name="Colorful Grid Accent 1" w:uiPriority="73"/>
-    <w:lsdException w:name="Light Shading Accent 2" w:uiPriority="60"/>
-    <w:lsdException w:name="Light List Accent 2" w:uiPriority="61"/>
-    <w:lsdException w:name="Light Grid Accent 2" w:uiPriority="62"/>
-    <w:lsdException w:name="Medium Shading 1 Accent 2" w:uiPriority="63"/>
-    <w:lsdException w:name="Medium Shading 2 Accent 2" w:uiPriority="64"/>
-    <w:lsdException w:name="Medium List 1 Accent 2" w:uiPriority="65"/>
-    <w:lsdException w:name="Medium List 2 Accent 2" w:uiPriority="66"/>
-    <w:lsdException w:name="Medium Grid 1 Accent 2" w:uiPriority="67"/>
-    <w:lsdException w:name="Medium Grid 2 Accent 2" w:uiPriority="68"/>
-    <w:lsdException w:name="Medium Grid 3 Accent 2" w:uiPriority="69"/>
-    <w:lsdException w:name="Dark List Accent 2" w:uiPriority="70"/>
-    <w:lsdException w:name="Colorful Shading Accent 2" w:uiPriority="71"/>
-    <w:lsdException w:name="Colorful List Accent 2" w:uiPriority="72"/>
-    <w:lsdException w:name="Colorful Grid Accent 2" w:uiPriority="73"/>
-    <w:lsdException w:name="Light Shading Accent 3" w:uiPriority="60"/>
-    <w:lsdException w:name="Light List Accent 3" w:uiPriority="61"/>
-    <w:lsdException w:name="Light Grid Accent 3" w:uiPriority="62"/>
-    <w:lsdException w:name="Medium Shading 1 Accent 3" w:uiPriority="63"/>
-    <w:lsdException w:name="Medium Shading 2 Accent 3" w:uiPriority="64"/>
-    <w:lsdException w:name="Medium List 1 Accent 3" w:uiPriority="65"/>
-    <w:lsdException w:name="Medium List 2 Accent 3" w:uiPriority="66"/>
-    <w:lsdException w:name="Medium Grid 1 Accent 3" w:uiPriority="67"/>
-    <w:lsdException w:name="Medium Grid 2 Accent 3" w:uiPriority="68"/>
-    <w:lsdException w:name="Medium Grid 3 Accent 3" w:uiPriority="69"/>
-    <w:lsdException w:name="Dark List Accent 3" w:uiPriority="70"/>
-    <w:lsdException w:name="Colorful Shading Accent 3" w:uiPriority="71"/>
-    <w:lsdException w:name="Colorful List Accent 3" w:uiPriority="72"/>
-    <w:lsdException w:name="Colorful Grid Accent 3" w:uiPriority="73"/>
-    <w:lsdException w:name="Light Shading Accent 4" w:uiPriority="60"/>
-    <w:lsdException w:name="Light List Accent 4" w:uiPriority="61"/>
-    <w:lsdException w:name="Light Grid Accent 4" w:uiPriority="62"/>
-    <w:lsdException w:name="Medium Shading 1 Accent 4" w:uiPriority="63"/>
-    <w:lsdException w:name="Medium Shading 2 Accent 4" w:uiPriority="64"/>
-    <w:lsdException w:name="Medium List 1 Accent 4" w:uiPriority="65"/>
-    <w:lsdException w:name="Medium List 2 Accent 4" w:uiPriority="66"/>
-    <w:lsdException w:name="Medium Grid 1 Accent 4" w:uiPriority="67"/>
-    <w:lsdException w:name="Medium Grid 2 Accent 4" w:uiPriority="68"/>
-    <w:lsdException w:name="Medium Grid 3 Accent 4" w:uiPriority="69"/>
-    <w:lsdException w:name="Dark List Accent 4" w:uiPriority="70"/>
-    <w:lsdException w:name="Colorful Shading Accent 4" w:uiPriority="71"/>
-    <w:lsdException w:name="Colorful List Accent 4" w:uiPriority="72"/>
-    <w:lsdException w:name="Colorful Grid Accent 4" w:uiPriority="73"/>
-    <w:lsdException w:name="Light Shading Accent 5" w:uiPriority="60"/>
-    <w:lsdException w:name="Light List Accent 5" w:uiPriority="61"/>
-    <w:lsdException w:name="Light Grid Accent 5" w:uiPriority="62"/>
-    <w:lsdException w:name="Medium Shading 1 Accent 5" w:uiPriority="63"/>
-    <w:lsdException w:name="Medium Shading 2 Accent 5" w:uiPriority="64"/>
-    <w:lsdException w:name="Medium List 1 Accent 5" w:uiPriority="65"/>
-    <w:lsdException w:name="Medium List 2 Accent 5" w:uiPriority="66"/>
-    <w:lsdException w:name="Medium Grid 1 Accent 5" w:uiPriority="67"/>
-    <w:lsdException w:name="Medium Grid 2 Accent 5" w:uiPriority="68"/>
-    <w:lsdException w:name="Medium Grid 3 Accent 5" w:uiPriority="69"/>
-    <w:lsdException w:name="Dark List Accent 5" w:uiPriority="70"/>
-    <w:lsdException w:name="Colorful Shading Accent 5" w:uiPriority="71"/>
-    <w:lsdException w:name="Colorful List Accent 5" w:uiPriority="72"/>
-    <w:lsdException w:name="Colorful Grid Accent 5" w:uiPriority="73"/>
-    <w:lsdException w:name="Light Shading Accent 6" w:uiPriority="60"/>
-    <w:lsdException w:name="Light List Accent 6" w:uiPriority="61"/>
-    <w:lsdException w:name="Light Grid Accent 6" w:uiPriority="62"/>
-    <w:lsdException w:name="Medium Shading 1 Accent 6" w:uiPriority="63"/>
-    <w:lsdException w:name="Medium Shading 2 Accent 6" w:uiPriority="64"/>
-    <w:lsdException w:name="Medium List 1 Accent 6" w:uiPriority="65"/>
-    <w:lsdException w:name="Medium List 2 Accent 6" w:uiPriority="66"/>
-    <w:lsdException w:name="Medium Grid 1 Accent 6" w:uiPriority="67"/>
-    <w:lsdException w:name="Medium Grid 2 Accent 6" w:uiPriority="68"/>
-    <w:lsdException w:name="Medium Grid 3 Accent 6" w:uiPriority="69"/>
-    <w:lsdException w:name="Dark List Accent 6" w:uiPriority="70"/>
-    <w:lsdException w:name="Colorful Shading Accent 6" w:uiPriority="71"/>
-    <w:lsdException w:name="Colorful List Accent 6" w:uiPriority="72"/>
-    <w:lsdException w:name="Colorful Grid Accent 6" w:uiPriority="73"/>
-    <w:lsdException w:name="Subtle Emphasis" w:uiPriority="19" w:qFormat="1"/>
-    <w:lsdException w:name="Intense Emphasis" w:uiPriority="21" w:qFormat="1"/>
-    <w:lsdException w:name="Subtle Reference" w:uiPriority="31" w:qFormat="1"/>
-    <w:lsdException w:name="Intense Reference" w:uiPriority="32" w:qFormat="1"/>
-    <w:lsdException w:name="Book Title" w:uiPriority="33" w:qFormat="1"/>
-    <w:lsdException w:name="Bibliography" w:semiHidden="1" w:uiPriority="37" w:unhideWhenUsed="1"/>
-    <w:lsdException w:name="TOC Heading" w:semiHidden="1" w:uiPriority="39" w:unhideWhenUsed="1" w:qFormat="1"/>
-    <w:lsdException w:name="Plain Table 1" w:uiPriority="41"/>
-    <w:lsdException w:name="Plain Table 2" w:uiPriority="42"/>
-    <w:lsdException w:name="Plain Table 3" w:uiPriority="43"/>
-    <w:lsdException w:name="Plain Table 4" w:uiPriority="44"/>
-    <w:lsdException w:name="Plain Table 5" w:uiPriority="45"/>
-    <w:lsdException w:name="Grid Table Light" w:uiPriority="40"/>
-    <w:lsdException w:name="Grid Table 1 Light" w:uiPriority="46"/>
-    <w:lsdException w:name="Grid Table 2" w:uiPriority="47"/>
-    <w:lsdException w:name="Grid Table 3" w:uiPriority="48"/>
-    <w:lsdException w:name="Grid Table 4" w:uiPriority="49"/>
-    <w:lsdException w:name="Grid Table 5 Dark" w:uiPriority="50"/>
-    <w:lsdException w:name="Grid Table 6 Colorful" w:uiPriority="51"/>
-    <w:lsdException w:name="Grid Table 7 Colorful" w:uiPriority="52"/>
-    <w:lsdException w:name="Grid Table 1 Light Accent 1" w:uiPriority="46"/>
-    <w:lsdException w:name="Grid Table 2 Accent 1" w:uiPriority="47"/>
-    <w:lsdException w:name="Grid Table 3 Accent 1" w:uiPriority="48"/>
-    <w:lsdException w:name="Grid Table 4 Accent 1" w:uiPriority="49"/>
-    <w:lsdException w:name="Grid Table 5 Dark Accent 1" w:uiPriority="50"/>
-    <w:lsdException w:name="Grid Table 6 Colorful Accent 1" w:uiPriority="51"/>
-    <w:lsdException w:name="Grid Table 7 Colorful Accent 1" w:uiPriority="52"/>
-    <w:lsdException w:name="Grid Table 1 Light Accent 2" w:uiPriority="46"/>
-    <w:lsdException w:name="Grid Table 2 Accent 2" w:uiPriority="47"/>
-    <w:lsdException w:name="Grid Table 3 Accent 2" w:uiPriority="48"/>
-    <w:lsdException w:name="Grid Table 4 Accent 2" w:uiPriority="49"/>
-    <w:lsdException w:name="Grid Table 5 Dark Accent 2" w:uiPriority="50"/>
-    <w:lsdException w:name="Grid Table 6 Colorful Accent 2" w:uiPriority="51"/>
-    <w:lsdException w:name="Grid Table 7 Colorful Accent 2" w:uiPriority="52"/>
-    <w:lsdException w:name="Grid Table 1 Light Accent 3" w:uiPriority="46"/>
-    <w:lsdException w:name="Grid Table 2 Accent 3" w:uiPriority="47"/>
-    <w:lsdException w:name="Grid Table 3 Accent 3" w:uiPriority="48"/>
-    <w:lsdException w:name="Grid Table 4 Accent 3" w:uiPriority="49"/>
-    <w:lsdException w:name="Grid Table 5 Dark Accent 3" w:uiPriority="50"/>
-    <w:lsdException w:name="Grid Table 6 Colorful Accent 3" w:uiPriority="51"/>
-    <w:lsdException w:name="Grid Table 7 Colorful Accent 3" w:uiPriority="52"/>
-    <w:lsdException w:name="Grid Table 1 Light Accent 4" w:uiPriority="46"/>
-    <w:lsdException w:name="Grid Table 2 Accent 4" w:uiPriority="47"/>
-    <w:lsdException w:name="Grid Table 3 Accent 4" w:uiPriority="48"/>
-    <w:lsdException w:name="Grid Table 4 Accent 4" w:uiPriority="49"/>
-    <w:lsdException w:name="Grid Table 5 Dark Accent 4" w:uiPriority="50"/>
-    <w:lsdException w:name="Grid Table 6 Colorful Accent 4" w:uiPriority="51"/>
-    <w:lsdException w:name="Grid Table 7 Colorful Accent 4" w:uiPriority="52"/>
-    <w:lsdException w:name="Grid Table 1 Light Accent 5" w:uiPriority="46"/>
-    <w:lsdException w:name="Grid Table 2 Accent 5" w:uiPriority="47"/>
-    <w:lsdException w:name="Grid Table 3 Accent 5" w:uiPriority="48"/>
-    <w:lsdException w:name="Grid Table 4 Accent 5" w:uiPriority="49"/>
-    <w:lsdException w:name="Grid Table 5 Dark Accent 5" w:uiPriority="50"/>
-    <w:lsdException w:name="Grid Table 6 Colorful Accent 5" w:uiPriority="51"/>
-    <w:lsdException w:name="Grid Table 7 Colorful Accent 5" w:uiPriority="52"/>
-    <w:lsdException w:name="Grid Table 1 Light Accent 6" w:uiPriority="46"/>
-    <w:lsdException w:name="Grid Table 2 Accent 6" w:uiPriority="47"/>
-    <w:lsdException w:name="Grid Table 3 Accent 6" w:uiPriority="48"/>
-    <w:lsdException w:name="Grid Table 4 Accent 6" w:uiPriority="49"/>
-    <w:lsdException w:name="Grid Table 5 Dark Accent 6" w:uiPriority="50"/>
-    <w:lsdException w:name="Grid Table 6 Colorful Accent 6" w:uiPriority="51"/>
-    <w:lsdException w:name="Grid Table 7 Colorful Accent 6" w:uiPriority="52"/>
-    <w:lsdException w:name="List Table 1 Light" w:uiPriority="46"/>
-    <w:lsdException w:name="List Table 2" w:uiPriority="47"/>
-    <w:lsdException w:name="List Table 3" w:uiPriority="48"/>
-    <w:lsdException w:name="List Table 4" w:uiPriority="49"/>
-    <w:lsdException w:name="List Table 5 Dark" w:uiPriority="50"/>
-    <w:lsdException w:name="List Table 6 Colorful" w:uiPriority="51"/>
-    <w:lsdException w:name="List Table 7 Colorful" w:uiPriority="52"/>
-    <w:lsdException w:name="List Table 1 Light Accent 1" w:uiPriority="46"/>
-    <w:lsdException w:name="List Table 2 Accent 1" w:uiPriority="47"/>
-    <w:lsdException w:name="List Table 3 Accent 1" w:uiPriority="48"/>
-    <w:lsdException w:name="List Table 4 Accent 1" w:uiPriority="49"/>
-    <w:lsdException w:name="List Table 5 Dark Accent 1" w:uiPriority="50"/>
-    <w:lsdException w:name="List Table 6 Colorful Accent 1" w:uiPriority="51"/>
-    <w:lsdException w:name="List Table 7 Colorful Accent 1" w:uiPriority="52"/>
-    <w:lsdException w:name="List Table 1 Light Accent 2" w:uiPriority="46"/>
-    <w:lsdException w:name="List Table 2 Accent 2" w:uiPriority="47"/>
-    <w:lsdException w:name="List Table 3 Accent 2" w:uiPriority="48"/>
-    <w:lsdException w:name="List Table 4 Accent 2" w:uiPriority="49"/>
-    <w:lsdException w:name="List Table 5 Dark Accent 2" w:uiPriority="50"/>
-    <w:lsdException w:name="List Table 6 Colorful Accent 2" w:uiPriority="51"/>
-    <w:lsdException w:name="List Table 7 Colorful Accent 2" w:uiPriority="52"/>
-    <w:lsdException w:name="List Table 1 Light Accent 3" w:uiPriority="46"/>
-    <w:lsdException w:name="List Table 2 Accent 3" w:uiPriority="47"/>
-    <w:lsdException w:name="List Table 3 Accent 3" w:uiPriority="48"/>
-    <w:lsdException w:name="List Table 4 Accent 3" w:uiPriority="49"/>
-    <w:lsdException w:name="List Table 5 Dark Accent 3" w:uiPriority="50"/>
-    <w:lsdException w:name="List Table 6 Colorful Accent 3" w:uiPriority="51"/>
-    <w:lsdException w:name="List Table 7 Colorful Accent 3" w:uiPriority="52"/>
-    <w:lsdException w:name="List Table 1 Light Accent 4" w:uiPriority="46"/>
-    <w:lsdException w:name="List Table 2 Accent 4" w:uiPriority="47"/>
-    <w:lsdException w:name="List Table 3 Accent 4" w:uiPriority="48"/>
-    <w:lsdException w:name="List Table 4 Accent 4" w:uiPriority="49"/>
-    <w:lsdException w:name="List Table 5 Dark Accent 4" w:uiPriority="50"/>
-    <w:lsdException w:name="List Table 6 Colorful Accent 4" w:uiPriority="51"/>
-    <w:lsdException w:name="List Table 7 Colorful Accent 4" w:uiPriority="52"/>
-    <w:lsdException w:name="List Table 1 Light Accent 5" w:uiPriority="46"/>
-    <w:lsdException w:name="List Table 2 Accent 5" w:uiPriority="47"/>
-    <w:lsdException w:name="List Table 3 Accent 5" w:uiPriority="48"/>
-    <w:lsdException w:name="List Table 4 Accent 5" w:uiPriority="49"/>
-    <w:lsdException w:name="List Table 5 Dark Accent 5" w:uiPriority="50"/>
-    <w:lsdException w:name="List Table 6 Colorful Accent 5" w:uiPriority="51"/>
-    <w:lsdException w:name="List Table 7 Colorful Accent 5" w:uiPriority="52"/>
-    <w:lsdException w:name="List Table 1 Light Accent 6" w:uiPriority="46"/>
-    <w:lsdException w:name="List Table 2 Accent 6" w:uiPriority="47"/>
-    <w:lsdException w:name="List Table 3 Accent 6" w:uiPriority="48"/>
-    <w:lsdException w:name="List Table 4 Accent 6" w:uiPriority="49"/>
-    <w:lsdException w:name="List Table 5 Dark Accent 6" w:uiPriority="50"/>
-    <w:lsdException w:name="List Table 6 Colorful Accent 6" w:uiPriority="51"/>
-    <w:lsdException w:name="List Table 7 Colorful Accent 6" w:uiPriority="52"/>
-    <w:lsdException w:name="Mention" w:semiHidden="1" w:unhideWhenUsed="1"/>
-    <w:lsdException w:name="Smart Hyperlink" w:semiHidden="1" w:unhideWhenUsed="1"/>
-    <w:lsdException w:name="Hashtag" w:semiHidden="1" w:unhideWhenUsed="1"/>
-    <w:lsdException w:name="Unresolved Mention" w:semiHidden="1" w:unhideWhenUsed="1"/>
-  </w:latentStyles>
-  <w:style w:type="paragraph" w:default="1" w:styleId="Normal">
-    <w:name w:val="Normal"/>
-    <w:qFormat/>
-  </w:style>
-  <w:style w:type="character" w:default="1" w:styleId="Policepardfaut">
-    <w:name w:val="Default Paragraph Font"/>
-    <w:uiPriority w:val="1"/>
-    <w:semiHidden/>
-    <w:unhideWhenUsed/>
-  </w:style>
-  <w:style w:type="table" w:default="1" w:styleId="TableauNormal">
-    <w:name w:val="Normal Table"/>
-    <w:uiPriority w:val="99"/>
-    <w:semiHidden/>
-    <w:unhideWhenUsed/>
-    <w:tblPr>
-      <w:tblInd w:w="0" w:type="dxa"/>
-      <w:tblCellMar>
-        <w:top w:w="0" w:type="dxa"/>
-        <w:left w:w="108" w:type="dxa"/>
-        <w:bottom w:w="0" w:type="dxa"/>
-        <w:right w:w="108" w:type="dxa"/>
-      </w:tblCellMar>
-    </w:tblPr>
-  </w:style>
-  <w:style w:type="numbering" w:default="1" w:styleId="Aucuneliste">
-    <w:name w:val="No List"/>
-    <w:uiPriority w:val="99"/>
-    <w:semiHidden/>
-    <w:unhideWhenUsed/>
-  </w:style>
-  <w:style w:type="paragraph" w:customStyle="1" w:styleId="5C9B73319949470982AA142AB90D9769">
-    <w:name w:val="5C9B73319949470982AA142AB90D9769"/>
-  </w:style>
-  <w:style w:type="paragraph" w:customStyle="1" w:styleId="B0A25B1F37D44B02AB378ED1929370A2">
-    <w:name w:val="B0A25B1F37D44B02AB378ED1929370A2"/>
-  </w:style>
-  <w:style w:type="paragraph" w:customStyle="1" w:styleId="73A496E29460434AA9A033F50E72BE45">
-    <w:name w:val="73A496E29460434AA9A033F50E72BE45"/>
-  </w:style>
-  <w:style w:type="paragraph" w:customStyle="1" w:styleId="2EA52F70EDAE48F88E95AAF1E8AE0993">
-    <w:name w:val="2EA52F70EDAE48F88E95AAF1E8AE0993"/>
-  </w:style>
-  <w:style w:type="paragraph" w:customStyle="1" w:styleId="DF81D1A29BB44F9F8F5EA5A15336A1EF">
-    <w:name w:val="DF81D1A29BB44F9F8F5EA5A15336A1EF"/>
-  </w:style>
-  <w:style w:type="paragraph" w:customStyle="1" w:styleId="FFB1D5ECB3A04BA3B80EEA1FDCAEA3A2">
-    <w:name w:val="FFB1D5ECB3A04BA3B80EEA1FDCAEA3A2"/>
-  </w:style>
-  <w:style w:type="paragraph" w:customStyle="1" w:styleId="A82086D29D464EBC868D9352F4F3A622">
-    <w:name w:val="A82086D29D464EBC868D9352F4F3A622"/>
-  </w:style>
-  <w:style w:type="paragraph" w:styleId="Listepuces">
-    <w:name w:val="List Bullet"/>
+  <w:style w:type="paragraph" w:styleId="Paragraphedeliste">
+    <w:name w:val="List Paragraph"/>
     <w:basedOn w:val="Normal"/>
-    <w:uiPriority w:val="10"/>
+    <w:uiPriority w:val="34"/>
     <w:unhideWhenUsed/>
     <w:qFormat/>
+    <w:rsid w:val="009A0445"/>
     <w:pPr>
-      <w:numPr>
-        <w:numId w:val="1"/>
-      </w:numPr>
-      <w:spacing w:before="120" w:after="200" w:line="264" w:lineRule="auto"/>
+      <w:ind w:left="720"/>
+      <w:contextualSpacing/>
     </w:pPr>
-    <w:rPr>
-      <w:rFonts w:eastAsiaTheme="minorHAnsi"/>
-      <w:color w:val="595959" w:themeColor="text1" w:themeTint="A6"/>
-      <w:lang w:eastAsia="en-US"/>
-    </w:rPr>
-  </w:style>
-  <w:style w:type="paragraph" w:customStyle="1" w:styleId="EE123006263A4961AC3C03CB9A64CC3F">
-    <w:name w:val="EE123006263A4961AC3C03CB9A64CC3F"/>
-  </w:style>
-  <w:style w:type="paragraph" w:customStyle="1" w:styleId="0A118F252802478D98EA1D0EF2D8909D">
-    <w:name w:val="0A118F252802478D98EA1D0EF2D8909D"/>
-  </w:style>
-  <w:style w:type="paragraph" w:customStyle="1" w:styleId="8E5C56CDB5A4468AA92A6422E6D46F31">
-    <w:name w:val="8E5C56CDB5A4468AA92A6422E6D46F31"/>
   </w:style>
 </w:styles>
-</file>
-
-<file path=word/glossary/webSettings.xml><?xml version="1.0" encoding="utf-8"?>
-<w:webSettings xmlns:mc="http://schemas.openxmlformats.org/markup-compatibility/2006" xmlns:r="http://schemas.openxmlformats.org/officeDocument/2006/relationships" xmlns:w="http://schemas.openxmlformats.org/wordprocessingml/2006/main" xmlns:w14="http://schemas.microsoft.com/office/word/2010/wordml" xmlns:w15="http://schemas.microsoft.com/office/word/2012/wordml" xmlns:w16cid="http://schemas.microsoft.com/office/word/2016/wordml/cid" xmlns:w16se="http://schemas.microsoft.com/office/word/2015/wordml/symex" mc:Ignorable="w14 w15 w16se w16cid">
-  <w:optimizeForBrowser/>
-  <w:allowPNG/>
-</w:webSettings>
 </file>
 
 <file path=word/theme/theme1.xml><?xml version="1.0" encoding="utf-8"?>
@@ -6046,7 +5926,7 @@
 </file>
 
 <file path=customXml/itemProps1.xml><?xml version="1.0" encoding="utf-8"?>
-<ds:datastoreItem xmlns:ds="http://schemas.openxmlformats.org/officeDocument/2006/customXml" ds:itemID="{FE69FB0D-3D23-4E1A-A2D5-580649800B8D}">
+<ds:datastoreItem xmlns:ds="http://schemas.openxmlformats.org/officeDocument/2006/customXml" ds:itemID="{A3690BAD-A29B-4C4B-86DF-51A601A4DAA8}">
   <ds:schemaRefs>
     <ds:schemaRef ds:uri="http://schemas.openxmlformats.org/officeDocument/2006/bibliography"/>
   </ds:schemaRefs>

</xml_diff>

<commit_message>
Update 2 contexte projet
</commit_message>
<xml_diff>
--- a/David_MA_MemoireStageFinEtude.docx
+++ b/David_MA_MemoireStageFinEtude.docx
@@ -599,7 +599,7 @@
           <w:r>
             <w:fldChar w:fldCharType="separate"/>
           </w:r>
-          <w:hyperlink w:anchor="_Toc488075549" w:history="1">
+          <w:hyperlink w:anchor="_Toc488358180" w:history="1">
             <w:r>
               <w:rPr>
                 <w:rStyle w:val="Lienhypertexte"/>
@@ -626,7 +626,7 @@
                 <w:noProof/>
                 <w:webHidden/>
               </w:rPr>
-              <w:instrText xml:space="preserve"> PAGEREF _Toc488075549 \h </w:instrText>
+              <w:instrText xml:space="preserve"> PAGEREF _Toc488358180 \h </w:instrText>
             </w:r>
             <w:r>
               <w:rPr>
@@ -646,7 +646,7 @@
                 <w:noProof/>
                 <w:webHidden/>
               </w:rPr>
-              <w:t>3</w:t>
+              <w:t>4</w:t>
             </w:r>
             <w:r>
               <w:rPr>
@@ -670,7 +670,7 @@
               <w:lang w:eastAsia="fr-FR"/>
             </w:rPr>
           </w:pPr>
-          <w:hyperlink w:anchor="_Toc488075550" w:history="1">
+          <w:hyperlink w:anchor="_Toc488358181" w:history="1">
             <w:r>
               <w:rPr>
                 <w:rStyle w:val="Lienhypertexte"/>
@@ -697,7 +697,7 @@
                 <w:noProof/>
                 <w:webHidden/>
               </w:rPr>
-              <w:instrText xml:space="preserve"> PAGEREF _Toc488075550 \h </w:instrText>
+              <w:instrText xml:space="preserve"> PAGEREF _Toc488358181 \h </w:instrText>
             </w:r>
             <w:r>
               <w:rPr>
@@ -717,7 +717,7 @@
                 <w:noProof/>
                 <w:webHidden/>
               </w:rPr>
-              <w:t>4</w:t>
+              <w:t>5</w:t>
             </w:r>
             <w:r>
               <w:rPr>
@@ -741,7 +741,7 @@
               <w:lang w:eastAsia="fr-FR"/>
             </w:rPr>
           </w:pPr>
-          <w:hyperlink w:anchor="_Toc488075551" w:history="1">
+          <w:hyperlink w:anchor="_Toc488358182" w:history="1">
             <w:r>
               <w:rPr>
                 <w:rStyle w:val="Lienhypertexte"/>
@@ -768,7 +768,7 @@
                 <w:noProof/>
                 <w:webHidden/>
               </w:rPr>
-              <w:instrText xml:space="preserve"> PAGEREF _Toc488075551 \h </w:instrText>
+              <w:instrText xml:space="preserve"> PAGEREF _Toc488358182 \h </w:instrText>
             </w:r>
             <w:r>
               <w:rPr>
@@ -788,7 +788,7 @@
                 <w:noProof/>
                 <w:webHidden/>
               </w:rPr>
-              <w:t>5</w:t>
+              <w:t>6</w:t>
             </w:r>
             <w:r>
               <w:rPr>
@@ -812,7 +812,7 @@
               <w:lang w:eastAsia="fr-FR"/>
             </w:rPr>
           </w:pPr>
-          <w:hyperlink w:anchor="_Toc488075552" w:history="1">
+          <w:hyperlink w:anchor="_Toc488358183" w:history="1">
             <w:r>
               <w:rPr>
                 <w:rStyle w:val="Lienhypertexte"/>
@@ -839,7 +839,7 @@
                 <w:noProof/>
                 <w:webHidden/>
               </w:rPr>
-              <w:instrText xml:space="preserve"> PAGEREF _Toc488075552 \h </w:instrText>
+              <w:instrText xml:space="preserve"> PAGEREF _Toc488358183 \h </w:instrText>
             </w:r>
             <w:r>
               <w:rPr>
@@ -859,7 +859,7 @@
                 <w:noProof/>
                 <w:webHidden/>
               </w:rPr>
-              <w:t>6</w:t>
+              <w:t>7</w:t>
             </w:r>
             <w:r>
               <w:rPr>
@@ -883,7 +883,7 @@
               <w:lang w:eastAsia="fr-FR"/>
             </w:rPr>
           </w:pPr>
-          <w:hyperlink w:anchor="_Toc488075553" w:history="1">
+          <w:hyperlink w:anchor="_Toc488358184" w:history="1">
             <w:r>
               <w:rPr>
                 <w:rStyle w:val="Lienhypertexte"/>
@@ -910,7 +910,7 @@
                 <w:noProof/>
                 <w:webHidden/>
               </w:rPr>
-              <w:instrText xml:space="preserve"> PAGEREF _Toc488075553 \h </w:instrText>
+              <w:instrText xml:space="preserve"> PAGEREF _Toc488358184 \h </w:instrText>
             </w:r>
             <w:r>
               <w:rPr>
@@ -930,7 +930,7 @@
                 <w:noProof/>
                 <w:webHidden/>
               </w:rPr>
-              <w:t>8</w:t>
+              <w:t>9</w:t>
             </w:r>
             <w:r>
               <w:rPr>
@@ -954,7 +954,7 @@
               <w:lang w:eastAsia="fr-FR"/>
             </w:rPr>
           </w:pPr>
-          <w:hyperlink w:anchor="_Toc488075554" w:history="1">
+          <w:hyperlink w:anchor="_Toc488358185" w:history="1">
             <w:r>
               <w:rPr>
                 <w:rStyle w:val="Lienhypertexte"/>
@@ -981,7 +981,7 @@
                 <w:noProof/>
                 <w:webHidden/>
               </w:rPr>
-              <w:instrText xml:space="preserve"> PAGEREF _Toc488075554 \h </w:instrText>
+              <w:instrText xml:space="preserve"> PAGEREF _Toc488358185 \h </w:instrText>
             </w:r>
             <w:r>
               <w:rPr>
@@ -1001,7 +1001,7 @@
                 <w:noProof/>
                 <w:webHidden/>
               </w:rPr>
-              <w:t>9</w:t>
+              <w:t>11</w:t>
             </w:r>
             <w:r>
               <w:rPr>
@@ -1025,7 +1025,7 @@
               <w:lang w:eastAsia="fr-FR"/>
             </w:rPr>
           </w:pPr>
-          <w:hyperlink w:anchor="_Toc488075555" w:history="1">
+          <w:hyperlink w:anchor="_Toc488358186" w:history="1">
             <w:r>
               <w:rPr>
                 <w:rStyle w:val="Lienhypertexte"/>
@@ -1052,7 +1052,7 @@
                 <w:noProof/>
                 <w:webHidden/>
               </w:rPr>
-              <w:instrText xml:space="preserve"> PAGEREF _Toc488075555 \h </w:instrText>
+              <w:instrText xml:space="preserve"> PAGEREF _Toc488358186 \h </w:instrText>
             </w:r>
             <w:r>
               <w:rPr>
@@ -1072,7 +1072,7 @@
                 <w:noProof/>
                 <w:webHidden/>
               </w:rPr>
-              <w:t>9</w:t>
+              <w:t>11</w:t>
             </w:r>
             <w:r>
               <w:rPr>
@@ -1096,7 +1096,7 @@
               <w:lang w:eastAsia="fr-FR"/>
             </w:rPr>
           </w:pPr>
-          <w:hyperlink w:anchor="_Toc488075556" w:history="1">
+          <w:hyperlink w:anchor="_Toc488358187" w:history="1">
             <w:r>
               <w:rPr>
                 <w:rStyle w:val="Lienhypertexte"/>
@@ -1123,7 +1123,7 @@
                 <w:noProof/>
                 <w:webHidden/>
               </w:rPr>
-              <w:instrText xml:space="preserve"> PAGEREF _Toc488075556 \h </w:instrText>
+              <w:instrText xml:space="preserve"> PAGEREF _Toc488358187 \h </w:instrText>
             </w:r>
             <w:r>
               <w:rPr>
@@ -1143,7 +1143,7 @@
                 <w:noProof/>
                 <w:webHidden/>
               </w:rPr>
-              <w:t>10</w:t>
+              <w:t>12</w:t>
             </w:r>
             <w:r>
               <w:rPr>
@@ -1167,7 +1167,7 @@
               <w:lang w:eastAsia="fr-FR"/>
             </w:rPr>
           </w:pPr>
-          <w:hyperlink w:anchor="_Toc488075557" w:history="1">
+          <w:hyperlink w:anchor="_Toc488358188" w:history="1">
             <w:r>
               <w:rPr>
                 <w:rStyle w:val="Lienhypertexte"/>
@@ -1194,7 +1194,7 @@
                 <w:noProof/>
                 <w:webHidden/>
               </w:rPr>
-              <w:instrText xml:space="preserve"> PAGEREF _Toc488075557 \h </w:instrText>
+              <w:instrText xml:space="preserve"> PAGEREF _Toc488358188 \h </w:instrText>
             </w:r>
             <w:r>
               <w:rPr>
@@ -1214,7 +1214,7 @@
                 <w:noProof/>
                 <w:webHidden/>
               </w:rPr>
-              <w:t>11</w:t>
+              <w:t>13</w:t>
             </w:r>
             <w:r>
               <w:rPr>
@@ -1238,7 +1238,7 @@
               <w:lang w:eastAsia="fr-FR"/>
             </w:rPr>
           </w:pPr>
-          <w:hyperlink w:anchor="_Toc488075558" w:history="1">
+          <w:hyperlink w:anchor="_Toc488358189" w:history="1">
             <w:r>
               <w:rPr>
                 <w:rStyle w:val="Lienhypertexte"/>
@@ -1265,7 +1265,7 @@
                 <w:noProof/>
                 <w:webHidden/>
               </w:rPr>
-              <w:instrText xml:space="preserve"> PAGEREF _Toc488075558 \h </w:instrText>
+              <w:instrText xml:space="preserve"> PAGEREF _Toc488358189 \h </w:instrText>
             </w:r>
             <w:r>
               <w:rPr>
@@ -1285,7 +1285,7 @@
                 <w:noProof/>
                 <w:webHidden/>
               </w:rPr>
-              <w:t>12</w:t>
+              <w:t>14</w:t>
             </w:r>
             <w:r>
               <w:rPr>
@@ -1309,7 +1309,7 @@
               <w:lang w:eastAsia="fr-FR"/>
             </w:rPr>
           </w:pPr>
-          <w:hyperlink w:anchor="_Toc488075559" w:history="1">
+          <w:hyperlink w:anchor="_Toc488358190" w:history="1">
             <w:r>
               <w:rPr>
                 <w:rStyle w:val="Lienhypertexte"/>
@@ -1336,7 +1336,7 @@
                 <w:noProof/>
                 <w:webHidden/>
               </w:rPr>
-              <w:instrText xml:space="preserve"> PAGEREF _Toc488075559 \h </w:instrText>
+              <w:instrText xml:space="preserve"> PAGEREF _Toc488358190 \h </w:instrText>
             </w:r>
             <w:r>
               <w:rPr>
@@ -1356,7 +1356,7 @@
                 <w:noProof/>
                 <w:webHidden/>
               </w:rPr>
-              <w:t>13</w:t>
+              <w:t>15</w:t>
             </w:r>
             <w:r>
               <w:rPr>
@@ -1380,7 +1380,7 @@
               <w:lang w:eastAsia="fr-FR"/>
             </w:rPr>
           </w:pPr>
-          <w:hyperlink w:anchor="_Toc488075560" w:history="1">
+          <w:hyperlink w:anchor="_Toc488358191" w:history="1">
             <w:r>
               <w:rPr>
                 <w:rStyle w:val="Lienhypertexte"/>
@@ -1407,7 +1407,7 @@
                 <w:noProof/>
                 <w:webHidden/>
               </w:rPr>
-              <w:instrText xml:space="preserve"> PAGEREF _Toc488075560 \h </w:instrText>
+              <w:instrText xml:space="preserve"> PAGEREF _Toc488358191 \h </w:instrText>
             </w:r>
             <w:r>
               <w:rPr>
@@ -1427,7 +1427,7 @@
                 <w:noProof/>
                 <w:webHidden/>
               </w:rPr>
-              <w:t>14</w:t>
+              <w:t>16</w:t>
             </w:r>
             <w:r>
               <w:rPr>
@@ -1451,7 +1451,7 @@
               <w:lang w:eastAsia="fr-FR"/>
             </w:rPr>
           </w:pPr>
-          <w:hyperlink w:anchor="_Toc488075561" w:history="1">
+          <w:hyperlink w:anchor="_Toc488358192" w:history="1">
             <w:r>
               <w:rPr>
                 <w:rStyle w:val="Lienhypertexte"/>
@@ -1478,7 +1478,7 @@
                 <w:noProof/>
                 <w:webHidden/>
               </w:rPr>
-              <w:instrText xml:space="preserve"> PAGEREF _Toc488075561 \h </w:instrText>
+              <w:instrText xml:space="preserve"> PAGEREF _Toc488358192 \h </w:instrText>
             </w:r>
             <w:r>
               <w:rPr>
@@ -1498,7 +1498,7 @@
                 <w:noProof/>
                 <w:webHidden/>
               </w:rPr>
-              <w:t>15</w:t>
+              <w:t>17</w:t>
             </w:r>
             <w:r>
               <w:rPr>
@@ -1522,7 +1522,7 @@
               <w:lang w:eastAsia="fr-FR"/>
             </w:rPr>
           </w:pPr>
-          <w:hyperlink w:anchor="_Toc488075562" w:history="1">
+          <w:hyperlink w:anchor="_Toc488358193" w:history="1">
             <w:r>
               <w:rPr>
                 <w:rStyle w:val="Lienhypertexte"/>
@@ -1549,7 +1549,7 @@
                 <w:noProof/>
                 <w:webHidden/>
               </w:rPr>
-              <w:instrText xml:space="preserve"> PAGEREF _Toc488075562 \h </w:instrText>
+              <w:instrText xml:space="preserve"> PAGEREF _Toc488358193 \h </w:instrText>
             </w:r>
             <w:r>
               <w:rPr>
@@ -1569,7 +1569,7 @@
                 <w:noProof/>
                 <w:webHidden/>
               </w:rPr>
-              <w:t>16</w:t>
+              <w:t>18</w:t>
             </w:r>
             <w:r>
               <w:rPr>
@@ -1593,7 +1593,7 @@
               <w:lang w:eastAsia="fr-FR"/>
             </w:rPr>
           </w:pPr>
-          <w:hyperlink w:anchor="_Toc488075563" w:history="1">
+          <w:hyperlink w:anchor="_Toc488358194" w:history="1">
             <w:r>
               <w:rPr>
                 <w:rStyle w:val="Lienhypertexte"/>
@@ -1620,7 +1620,7 @@
                 <w:noProof/>
                 <w:webHidden/>
               </w:rPr>
-              <w:instrText xml:space="preserve"> PAGEREF _Toc488075563 \h </w:instrText>
+              <w:instrText xml:space="preserve"> PAGEREF _Toc488358194 \h </w:instrText>
             </w:r>
             <w:r>
               <w:rPr>
@@ -1640,7 +1640,7 @@
                 <w:noProof/>
                 <w:webHidden/>
               </w:rPr>
-              <w:t>17</w:t>
+              <w:t>19</w:t>
             </w:r>
             <w:r>
               <w:rPr>
@@ -1664,7 +1664,7 @@
               <w:lang w:eastAsia="fr-FR"/>
             </w:rPr>
           </w:pPr>
-          <w:hyperlink w:anchor="_Toc488075564" w:history="1">
+          <w:hyperlink w:anchor="_Toc488358195" w:history="1">
             <w:r>
               <w:rPr>
                 <w:rStyle w:val="Lienhypertexte"/>
@@ -1691,7 +1691,7 @@
                 <w:noProof/>
                 <w:webHidden/>
               </w:rPr>
-              <w:instrText xml:space="preserve"> PAGEREF _Toc488075564 \h </w:instrText>
+              <w:instrText xml:space="preserve"> PAGEREF _Toc488358195 \h </w:instrText>
             </w:r>
             <w:r>
               <w:rPr>
@@ -1711,7 +1711,7 @@
                 <w:noProof/>
                 <w:webHidden/>
               </w:rPr>
-              <w:t>18</w:t>
+              <w:t>20</w:t>
             </w:r>
             <w:r>
               <w:rPr>
@@ -1735,7 +1735,7 @@
               <w:lang w:eastAsia="fr-FR"/>
             </w:rPr>
           </w:pPr>
-          <w:hyperlink w:anchor="_Toc488075565" w:history="1">
+          <w:hyperlink w:anchor="_Toc488358196" w:history="1">
             <w:r>
               <w:rPr>
                 <w:rStyle w:val="Lienhypertexte"/>
@@ -1762,7 +1762,7 @@
                 <w:noProof/>
                 <w:webHidden/>
               </w:rPr>
-              <w:instrText xml:space="preserve"> PAGEREF _Toc488075565 \h </w:instrText>
+              <w:instrText xml:space="preserve"> PAGEREF _Toc488358196 \h </w:instrText>
             </w:r>
             <w:r>
               <w:rPr>
@@ -1782,7 +1782,7 @@
                 <w:noProof/>
                 <w:webHidden/>
               </w:rPr>
-              <w:t>19</w:t>
+              <w:t>21</w:t>
             </w:r>
             <w:r>
               <w:rPr>
@@ -1806,7 +1806,7 @@
               <w:lang w:eastAsia="fr-FR"/>
             </w:rPr>
           </w:pPr>
-          <w:hyperlink w:anchor="_Toc488075566" w:history="1">
+          <w:hyperlink w:anchor="_Toc488358197" w:history="1">
             <w:r>
               <w:rPr>
                 <w:rStyle w:val="Lienhypertexte"/>
@@ -1833,7 +1833,7 @@
                 <w:noProof/>
                 <w:webHidden/>
               </w:rPr>
-              <w:instrText xml:space="preserve"> PAGEREF _Toc488075566 \h </w:instrText>
+              <w:instrText xml:space="preserve"> PAGEREF _Toc488358197 \h </w:instrText>
             </w:r>
             <w:r>
               <w:rPr>
@@ -1853,7 +1853,7 @@
                 <w:noProof/>
                 <w:webHidden/>
               </w:rPr>
-              <w:t>20</w:t>
+              <w:t>22</w:t>
             </w:r>
             <w:r>
               <w:rPr>
@@ -1884,7 +1884,7 @@
       <w:pPr>
         <w:pStyle w:val="Titre1"/>
       </w:pPr>
-      <w:bookmarkStart w:id="0" w:name="_Toc488075549"/>
+      <w:bookmarkStart w:id="0" w:name="_Toc488358180"/>
       <w:r>
         <w:lastRenderedPageBreak/>
         <w:t>Résumé</w:t>
@@ -1973,7 +1973,7 @@
       <w:pPr>
         <w:pStyle w:val="Titre1"/>
       </w:pPr>
-      <w:bookmarkStart w:id="1" w:name="_Toc488075550"/>
+      <w:bookmarkStart w:id="1" w:name="_Toc488358181"/>
       <w:proofErr w:type="spellStart"/>
       <w:r>
         <w:lastRenderedPageBreak/>
@@ -2006,7 +2006,7 @@
       <w:pPr>
         <w:pStyle w:val="Titre1"/>
       </w:pPr>
-      <w:bookmarkStart w:id="2" w:name="_Toc488075551"/>
+      <w:bookmarkStart w:id="2" w:name="_Toc488358182"/>
       <w:r>
         <w:lastRenderedPageBreak/>
         <w:t>Introduction</w:t>
@@ -2111,7 +2111,7 @@
       <w:pPr>
         <w:pStyle w:val="Titre1"/>
       </w:pPr>
-      <w:bookmarkStart w:id="3" w:name="_Toc488075552"/>
+      <w:bookmarkStart w:id="3" w:name="_Toc488358183"/>
       <w:r>
         <w:lastRenderedPageBreak/>
         <w:t>Entreprise d’accueil</w:t>
@@ -2233,10 +2233,46 @@
         <w:t xml:space="preserve"> comme la finance et les assurances</w:t>
       </w:r>
       <w:r>
-        <w:t xml:space="preserve"> (Allianz), l’industrie (PSA Peugeot Citroën)</w:t>
-      </w:r>
-      <w:r>
-        <w:t>, l’énergie (Intent Technologies), le transport et le tourisme (Voyages SNCF).</w:t>
+        <w:t xml:space="preserve"> (</w:t>
+      </w:r>
+      <w:r>
+        <w:rPr>
+          <w:b/>
+        </w:rPr>
+        <w:t>Allianz</w:t>
+      </w:r>
+      <w:r>
+        <w:t>), l’industrie (</w:t>
+      </w:r>
+      <w:r>
+        <w:rPr>
+          <w:b/>
+        </w:rPr>
+        <w:t>PSA Peugeot Citroën</w:t>
+      </w:r>
+      <w:r>
+        <w:t>)</w:t>
+      </w:r>
+      <w:r>
+        <w:t>, l’énergie (</w:t>
+      </w:r>
+      <w:r>
+        <w:rPr>
+          <w:b/>
+        </w:rPr>
+        <w:t>Intent Technologies</w:t>
+      </w:r>
+      <w:r>
+        <w:t>), le transport et le tourisme (</w:t>
+      </w:r>
+      <w:r>
+        <w:rPr>
+          <w:b/>
+        </w:rPr>
+        <w:t>Voyages SNCF</w:t>
+      </w:r>
+      <w:r>
+        <w:t>).</w:t>
       </w:r>
     </w:p>
     <w:p>
@@ -2310,27 +2346,14 @@
       <w:r>
         <w:t xml:space="preserve">Figure </w:t>
       </w:r>
-      <w:r>
-        <w:fldChar w:fldCharType="begin"/>
-      </w:r>
-      <w:r>
-        <w:instrText xml:space="preserve"> SEQ Figure \* ARABIC </w:instrText>
-      </w:r>
-      <w:r>
-        <w:fldChar w:fldCharType="separate"/>
-      </w:r>
-      <w:r>
-        <w:rPr>
-          <w:noProof/>
-        </w:rPr>
-        <w:t>1</w:t>
-      </w:r>
-      <w:r>
-        <w:rPr>
-          <w:noProof/>
-        </w:rPr>
-        <w:fldChar w:fldCharType="end"/>
-      </w:r>
+      <w:fldSimple w:instr=" SEQ Figure \* ARABIC ">
+        <w:r>
+          <w:rPr>
+            <w:noProof/>
+          </w:rPr>
+          <w:t>1</w:t>
+        </w:r>
+      </w:fldSimple>
       <w:r>
         <w:t xml:space="preserve"> – Evolution du groupe VISEO depuis sa création</w:t>
       </w:r>
@@ -2343,7 +2366,16 @@
         <w:t xml:space="preserve">VISEO </w:t>
       </w:r>
       <w:r>
-        <w:t>se distingue des autres sociétés de services du numérique en intégrant les méthodes agiles pour l’organisation et la gestion de ses projets</w:t>
+        <w:t xml:space="preserve">se distingue des autres sociétés de services du numérique en intégrant les </w:t>
+      </w:r>
+      <w:r>
+        <w:rPr>
+          <w:b/>
+        </w:rPr>
+        <w:t>méthodes agiles</w:t>
+      </w:r>
+      <w:r>
+        <w:t xml:space="preserve"> pour l’organisation et la gestion de ses projets</w:t>
       </w:r>
       <w:r>
         <w:t> : cela permet notamment</w:t>
@@ -2577,7 +2609,7 @@
       <w:pPr>
         <w:pStyle w:val="Titre1"/>
       </w:pPr>
-      <w:bookmarkStart w:id="4" w:name="_Toc488075553"/>
+      <w:bookmarkStart w:id="4" w:name="_Toc488358184"/>
       <w:r>
         <w:lastRenderedPageBreak/>
         <w:t>Contexte projet</w:t>
@@ -2585,37 +2617,93 @@
       <w:bookmarkEnd w:id="4"/>
     </w:p>
     <w:p>
-      <w:r>
+      <w:pPr>
+        <w:rPr>
+          <w:strike/>
+        </w:rPr>
+      </w:pPr>
+      <w:r>
+        <w:rPr>
+          <w:strike/>
+        </w:rPr>
         <w:t>TODO 1 : objectif économique</w:t>
       </w:r>
     </w:p>
     <w:p>
-      <w:r>
+      <w:pPr>
+        <w:rPr>
+          <w:strike/>
+        </w:rPr>
+      </w:pPr>
+      <w:r>
+        <w:rPr>
+          <w:strike/>
+        </w:rPr>
         <w:t>TODO 2 : objectif opérationnel</w:t>
       </w:r>
     </w:p>
     <w:p>
-      <w:r>
+      <w:pPr>
+        <w:rPr>
+          <w:strike/>
+        </w:rPr>
+      </w:pPr>
+      <w:r>
+        <w:rPr>
+          <w:strike/>
+        </w:rPr>
         <w:t>TODO 3 : objectif concurrentiel</w:t>
       </w:r>
     </w:p>
     <w:p>
-      <w:r>
+      <w:pPr>
+        <w:rPr>
+          <w:strike/>
+        </w:rPr>
+      </w:pPr>
+      <w:r>
+        <w:rPr>
+          <w:strike/>
+        </w:rPr>
         <w:t>TODO 4 : contraintes économiques et techniques associées</w:t>
       </w:r>
     </w:p>
     <w:p>
-      <w:r>
+      <w:pPr>
+        <w:rPr>
+          <w:strike/>
+        </w:rPr>
+      </w:pPr>
+      <w:r>
+        <w:rPr>
+          <w:strike/>
+        </w:rPr>
         <w:t>TODO 5 : genèse</w:t>
       </w:r>
     </w:p>
     <w:p>
-      <w:r>
+      <w:pPr>
+        <w:rPr>
+          <w:strike/>
+        </w:rPr>
+      </w:pPr>
+      <w:r>
+        <w:rPr>
+          <w:strike/>
+        </w:rPr>
         <w:t>TODO 6 : objectifs qui encadrent le projet</w:t>
       </w:r>
     </w:p>
     <w:p>
-      <w:r>
+      <w:pPr>
+        <w:rPr>
+          <w:strike/>
+        </w:rPr>
+      </w:pPr>
+      <w:r>
+        <w:rPr>
+          <w:strike/>
+        </w:rPr>
         <w:t>TODO 7 : études opportunité ou faisabilité</w:t>
       </w:r>
     </w:p>
@@ -2640,10 +2728,28 @@
       </w:r>
       <w:proofErr w:type="spellEnd"/>
       <w:r>
-        <w:t xml:space="preserve"> a débuté l’année dernière avec un premier groupe de stagiaires : lorsque j’ai intégré VISEO au mois de février, nous étions 3 stagiaires à reprendre le projet tel qu’il avait été laissé et l’objectif était de continuer à apporter de la valeur aux travaux existants.</w:t>
-      </w:r>
-      <w:r>
-        <w:br/>
+        <w:t xml:space="preserve"> a débuté l’année dernière avec un premier groupe de stagiaires : lorsque j’ai intégré VISEO</w:t>
+      </w:r>
+      <w:r>
+        <w:t xml:space="preserve"> Technologies</w:t>
+      </w:r>
+      <w:r>
+        <w:t xml:space="preserve"> au mois de février, nous étions 3 stagiaires à reprendre le projet tel qu’il avait été laissé et l’objectif était de continuer à apporter de la valeur aux travaux existants.</w:t>
+      </w:r>
+    </w:p>
+    <w:p>
+      <w:pPr>
+        <w:ind w:firstLine="720"/>
+      </w:pPr>
+      <w:r>
+        <w:t>Ce dernier consiste à un ensemble de jeux destinés à des collaborateurs d’une entreprise de services du numérique (ESN) leur permettant de suivre des formations de manière ludique et innovante.</w:t>
+      </w:r>
+    </w:p>
+    <w:p>
+      <w:pPr>
+        <w:ind w:firstLine="720"/>
+      </w:pPr>
+      <w:r>
         <w:t xml:space="preserve">Par la suite, trois nouveaux collaborateurs – également des stagiaires – nous ont rejoint et une des membres de l’équipe de développement avait décidé de changer de projet car le design du projet n’était pas en adéquation avec </w:t>
       </w:r>
       <w:r>
@@ -2661,53 +2767,508 @@
       </w:r>
       <w:proofErr w:type="spellEnd"/>
       <w:r>
-        <w:t xml:space="preserve"> ne présente pas d’attentes de livraison d’un produit fonctionnel, ni de présentation auprès d’un client potentiel à l’entreprise : il s’agit d’un proof-of-concept de la technologie SVG dans le domaine du Web.</w:t>
+        <w:t xml:space="preserve"> ne présente pas d’attentes de livraison d’un produit fonctionnel, ni de présentation auprès d’un client potentiel à l’entreprise : il s’agit d’un proof-of-concept de la technologie </w:t>
+      </w:r>
+      <w:r>
+        <w:rPr>
+          <w:b/>
+        </w:rPr>
+        <w:t>SVG</w:t>
+      </w:r>
+      <w:r>
+        <w:t xml:space="preserve"> dans le domaine du Web.</w:t>
       </w:r>
       <w:r>
         <w:br/>
-        <w:t xml:space="preserve">Le premier intérêt pour VISEO est de permettre aux stagiaires de se familiariser avec les codes de l’entreprise, les méthodes de travail ainsi que de </w:t>
+        <w:t xml:space="preserve">Le projet présente une </w:t>
+      </w:r>
+      <w:r>
+        <w:rPr>
+          <w:b/>
+        </w:rPr>
+        <w:t>full-stack</w:t>
+      </w:r>
+      <w:r>
+        <w:t xml:space="preserve"> </w:t>
+      </w:r>
+      <w:r>
+        <w:rPr>
+          <w:b/>
+        </w:rPr>
+        <w:t xml:space="preserve">JavaScript, </w:t>
+      </w:r>
+      <w:r>
+        <w:t xml:space="preserve">c’est-à-dire que côté </w:t>
+      </w:r>
+      <w:proofErr w:type="spellStart"/>
+      <w:r>
+        <w:rPr>
+          <w:b/>
+        </w:rPr>
+        <w:t>front-end</w:t>
+      </w:r>
+      <w:proofErr w:type="spellEnd"/>
+      <w:r>
+        <w:t xml:space="preserve"> nous utilisons le </w:t>
+      </w:r>
+      <w:r>
+        <w:rPr>
+          <w:b/>
+        </w:rPr>
+        <w:t xml:space="preserve">JavaScript </w:t>
+      </w:r>
+      <w:r>
+        <w:t xml:space="preserve">et côté </w:t>
+      </w:r>
+      <w:proofErr w:type="spellStart"/>
+      <w:r>
+        <w:rPr>
+          <w:b/>
+        </w:rPr>
+        <w:t>back-end</w:t>
+      </w:r>
+      <w:proofErr w:type="spellEnd"/>
+      <w:r>
+        <w:t>, nous utilisons</w:t>
+      </w:r>
+      <w:r>
+        <w:t xml:space="preserve"> </w:t>
+      </w:r>
+      <w:bookmarkStart w:id="5" w:name="_GoBack"/>
+      <w:r>
+        <w:t>Node</w:t>
+      </w:r>
+      <w:bookmarkEnd w:id="5"/>
+      <w:r>
+        <w:t>.js</w:t>
+      </w:r>
+    </w:p>
+    <w:p>
+      <w:pPr>
+        <w:ind w:firstLine="720"/>
+        <w:rPr>
+          <w:color w:val="FF0000"/>
+        </w:rPr>
+      </w:pPr>
+      <w:r>
+        <w:t xml:space="preserve">L’étude de faisabilité a été déterminée par l’équipe précédente, dans la mesure où entre </w:t>
+      </w:r>
+      <w:r>
+        <w:rPr>
+          <w:b/>
+        </w:rPr>
+        <w:t>SVG</w:t>
+      </w:r>
+      <w:r>
+        <w:t xml:space="preserve"> et </w:t>
+      </w:r>
+      <w:r>
+        <w:rPr>
+          <w:b/>
+        </w:rPr>
+        <w:t>Canvas</w:t>
+      </w:r>
+      <w:r>
+        <w:t xml:space="preserve">, </w:t>
+      </w:r>
+      <w:r>
+        <w:rPr>
+          <w:b/>
+        </w:rPr>
+        <w:t>SVG</w:t>
+      </w:r>
+      <w:r>
+        <w:t xml:space="preserve"> était le plus à même de répondre aux besoins du projet (</w:t>
+      </w:r>
+      <w:r>
+        <w:rPr>
+          <w:color w:val="FF0000"/>
+        </w:rPr>
+        <w:t>TODO : à revoir)</w:t>
+      </w:r>
+    </w:p>
+    <w:p>
+      <w:pPr>
+        <w:ind w:firstLine="720"/>
+      </w:pPr>
+      <w:r>
+        <w:t xml:space="preserve">Pour commencer, </w:t>
+      </w:r>
+      <w:r>
+        <w:t xml:space="preserve">nous devions nous mettre à jour pour disposer d’un environnement de développement adapté au projet. </w:t>
+      </w:r>
+      <w:r>
+        <w:br/>
+        <w:t xml:space="preserve">Par la suite, nous avons intégré </w:t>
+      </w:r>
+      <w:r>
+        <w:rPr>
+          <w:b/>
+        </w:rPr>
+        <w:t xml:space="preserve">l’IDE </w:t>
+      </w:r>
+      <w:proofErr w:type="spellStart"/>
+      <w:r>
+        <w:t>WebStorm</w:t>
+      </w:r>
+      <w:proofErr w:type="spellEnd"/>
+      <w:r>
+        <w:t xml:space="preserve"> de la suite </w:t>
+      </w:r>
+      <w:proofErr w:type="spellStart"/>
+      <w:r>
+        <w:t>JetBrains</w:t>
+      </w:r>
+      <w:proofErr w:type="spellEnd"/>
+      <w:r>
+        <w:t xml:space="preserve"> qui est le principal outil de développement utilisé chez VISEO Technologies.</w:t>
+      </w:r>
+      <w:r>
+        <w:br/>
+        <w:t xml:space="preserve">Enfin, il ne manquait plus qu’à installer une base de données </w:t>
+      </w:r>
+      <w:r>
+        <w:rPr>
+          <w:b/>
+        </w:rPr>
+        <w:t>MongoDB</w:t>
+      </w:r>
+      <w:r>
+        <w:rPr>
+          <w:b/>
+        </w:rPr>
+        <w:t xml:space="preserve"> </w:t>
+      </w:r>
+      <w:r>
+        <w:t xml:space="preserve">ainsi que l’environnement d’exécution </w:t>
+      </w:r>
+      <w:r>
+        <w:rPr>
+          <w:b/>
+        </w:rPr>
+        <w:t xml:space="preserve">Node.js </w:t>
+      </w:r>
+      <w:r>
+        <w:t xml:space="preserve">qui nous permet de configurer un serveur Web </w:t>
+      </w:r>
+      <w:r>
+        <w:lastRenderedPageBreak/>
+        <w:t xml:space="preserve">et d’exécuter du code </w:t>
+      </w:r>
+      <w:r>
+        <w:rPr>
+          <w:b/>
+        </w:rPr>
+        <w:t>JavaScript</w:t>
+      </w:r>
+      <w:r>
+        <w:t>.</w:t>
+      </w:r>
+      <w:r>
+        <w:br/>
+      </w:r>
+    </w:p>
+    <w:p>
+      <w:pPr>
+        <w:ind w:firstLine="720"/>
+      </w:pPr>
+      <w:r>
+        <w:t xml:space="preserve">Le premier intérêt </w:t>
+      </w:r>
+      <w:r>
+        <w:t xml:space="preserve">pour VISEO est de permettre aux stagiaires de se familiariser avec les codes de l’entreprise, les méthodes de travail ainsi que de </w:t>
       </w:r>
       <w:r>
         <w:t>simplifier l’intégration pour l’entrée du stagiaire lorsqu’il est embauché par l’entreprise d’accueil.</w:t>
       </w:r>
+    </w:p>
+    <w:p>
+      <w:pPr>
+        <w:ind w:firstLine="720"/>
+      </w:pPr>
+      <w:r>
+        <w:t xml:space="preserve">De ce fait, nous avons procédé par la </w:t>
+      </w:r>
+      <w:r>
+        <w:rPr>
+          <w:b/>
+        </w:rPr>
+        <w:t>méthode Scrum</w:t>
+      </w:r>
+      <w:r>
+        <w:t xml:space="preserve"> en collaboration avec des </w:t>
+      </w:r>
+      <w:r>
+        <w:rPr>
+          <w:b/>
+        </w:rPr>
+        <w:t xml:space="preserve">Proxy Product </w:t>
+      </w:r>
+      <w:proofErr w:type="spellStart"/>
+      <w:r>
+        <w:rPr>
+          <w:b/>
+        </w:rPr>
+        <w:t>Owner</w:t>
+      </w:r>
+      <w:proofErr w:type="spellEnd"/>
+      <w:r>
+        <w:t xml:space="preserve"> (</w:t>
+      </w:r>
+      <w:r>
+        <w:rPr>
+          <w:b/>
+        </w:rPr>
+        <w:t>PPO</w:t>
+      </w:r>
+      <w:r>
+        <w:t xml:space="preserve">) qui construisaient des scénarii en lien avec le projet, que l’on nomme </w:t>
+      </w:r>
+      <w:r>
+        <w:rPr>
+          <w:b/>
+        </w:rPr>
+        <w:t>User Story</w:t>
+      </w:r>
+      <w:r>
+        <w:t xml:space="preserve"> (</w:t>
+      </w:r>
+      <w:r>
+        <w:rPr>
+          <w:b/>
+        </w:rPr>
+        <w:t>US</w:t>
+      </w:r>
+      <w:r>
+        <w:t>)</w:t>
+      </w:r>
+      <w:r>
+        <w:t>.</w:t>
+      </w:r>
+    </w:p>
+    <w:p>
+      <w:pPr>
+        <w:ind w:firstLine="720"/>
+      </w:pPr>
+      <w:r>
+        <w:t xml:space="preserve">Durant chaque </w:t>
+      </w:r>
+      <w:r>
+        <w:rPr>
+          <w:b/>
+        </w:rPr>
+        <w:t>Sprint</w:t>
+      </w:r>
+      <w:r>
+        <w:t xml:space="preserve">, d’une durée de deux semaines, nous étions chargés de réaliser les US sur lesquels nous nous étions engagés avec les PPO, en fonction de notre </w:t>
+      </w:r>
+      <w:r>
+        <w:rPr>
+          <w:b/>
+        </w:rPr>
+        <w:t>vélocité</w:t>
+      </w:r>
+      <w:r>
+        <w:t xml:space="preserve"> sur le </w:t>
+      </w:r>
+      <w:r>
+        <w:t>Sprint</w:t>
+      </w:r>
+      <w:r>
+        <w:t>.</w:t>
+      </w:r>
+    </w:p>
+    <w:p>
+      <w:pPr>
+        <w:ind w:firstLine="720"/>
+      </w:pPr>
+      <w:r>
+        <w:t xml:space="preserve">Je reviendrai plus en détails sur la </w:t>
+      </w:r>
+      <w:r>
+        <w:rPr>
+          <w:b/>
+        </w:rPr>
+        <w:t>méthode Scrum</w:t>
+      </w:r>
+      <w:r>
+        <w:t xml:space="preserve"> ainsi que le cadre du </w:t>
+      </w:r>
+      <w:r>
+        <w:rPr>
+          <w:b/>
+        </w:rPr>
+        <w:t>Sprint</w:t>
+      </w:r>
+      <w:r>
+        <w:t xml:space="preserve"> et du projet dans une partie ultérieure.</w:t>
+      </w:r>
+    </w:p>
+    <w:p>
+      <w:pPr>
+        <w:ind w:firstLine="720"/>
+      </w:pPr>
+      <w:r>
+        <w:t xml:space="preserve">D’un point de vue opérationnel, nous avons donc suivi plusieurs formations, dont celle sur les </w:t>
+      </w:r>
+      <w:r>
+        <w:rPr>
+          <w:b/>
+        </w:rPr>
+        <w:t>méthodes Agile</w:t>
+      </w:r>
+      <w:r>
+        <w:rPr>
+          <w:b/>
+        </w:rPr>
+        <w:t>s</w:t>
+      </w:r>
+      <w:r>
+        <w:t xml:space="preserve">, en particulier la méthode </w:t>
+      </w:r>
+      <w:r>
+        <w:rPr>
+          <w:b/>
+        </w:rPr>
+        <w:t>Scrum</w:t>
+      </w:r>
+      <w:r>
+        <w:t xml:space="preserve"> mais également une formation en </w:t>
+      </w:r>
+      <w:r>
+        <w:rPr>
+          <w:b/>
+        </w:rPr>
+        <w:t>JavaScript</w:t>
+      </w:r>
+      <w:r>
+        <w:t xml:space="preserve"> du fait est que, en tant que stagiaires, nous faisions partie de la practice </w:t>
+      </w:r>
+      <w:r>
+        <w:rPr>
+          <w:b/>
+        </w:rPr>
+        <w:t>Web / Java</w:t>
+      </w:r>
+      <w:r>
+        <w:t xml:space="preserve"> qui est pilotée par Henri DARMET.</w:t>
+      </w:r>
+    </w:p>
+    <w:p>
+      <w:pPr>
+        <w:ind w:firstLine="720"/>
+      </w:pPr>
+      <w:r>
+        <w:t>Nous avons également eu l’occasion d’assister à plusieurs ateliers, sur des thèmes divers comme le retour d’expérience de consultants</w:t>
+      </w:r>
+      <w:r>
+        <w:t xml:space="preserve"> actuels</w:t>
+      </w:r>
+      <w:r>
+        <w:t>, des présentations et des échanges sur des sujets techniques ainsi que</w:t>
+      </w:r>
+      <w:r>
+        <w:t xml:space="preserve"> de nombreuses séances de préparation à la soutenance de stage, non seulement pour l’obtention du diplôme mais préparer les stagiaires à diriger ces ateliers – qu’on surnomme </w:t>
+      </w:r>
+      <w:r>
+        <w:rPr>
+          <w:b/>
+        </w:rPr>
+        <w:t>BBL</w:t>
+      </w:r>
+      <w:r>
+        <w:t>, une histoire de « </w:t>
+      </w:r>
+      <w:r>
+        <w:rPr>
+          <w:b/>
+        </w:rPr>
+        <w:t>Brown Bag Lunch</w:t>
+      </w:r>
+      <w:r>
+        <w:t> » étant donné que ceux-ci se déroulent en général durant la pause déjeuner -.</w:t>
+      </w:r>
+      <w:r>
+        <w:t xml:space="preserve"> </w:t>
+      </w:r>
+      <w:r>
+        <w:rPr>
+          <w:i/>
+        </w:rPr>
+        <w:t>Entreprise qui se démarque dans ses processus de formation et qui innove dans les méthodes d’accompagnement des collaborateurs</w:t>
+      </w:r>
+    </w:p>
+    <w:p>
+      <w:pPr>
+        <w:ind w:firstLine="720"/>
+      </w:pPr>
+      <w:r>
+        <w:t xml:space="preserve">A travers ce projet, les ressources humaines auront possibilité </w:t>
+      </w:r>
+      <w:r>
+        <w:t xml:space="preserve">d’évaluer les nouveaux collaborateurs de l’entreprise en leur faisant jouer les différents exercices mais à terme, </w:t>
+      </w:r>
+      <w:r>
+        <w:t xml:space="preserve">lors de la mise en production du projet, celui-ci </w:t>
+      </w:r>
+      <w:r>
+        <w:t>apportera un outil supplémentaire à VISEO pour accompagner les consultants dans leur montée en compétences</w:t>
+      </w:r>
+      <w:r>
+        <w:t>.</w:t>
+      </w:r>
+    </w:p>
+    <w:p>
+      <w:pPr>
+        <w:ind w:firstLine="720"/>
+      </w:pPr>
+      <w:r>
+        <w:t>Par ailleurs, la technologie SVG est peu exploitée sur le marché et cela permettrait d’ouvrir de nouvelles opportunités dans le domaine du Web car il y a une tendance à développer des applications qui sont intuitives, simples à utiliser dans le se</w:t>
+      </w:r>
+      <w:r>
+        <w:t>ns où sans acquis préalable de l’application, on</w:t>
+      </w:r>
+      <w:r>
+        <w:t xml:space="preserve"> sache la prendre en main.</w:t>
+      </w:r>
+    </w:p>
+    <w:p>
+      <w:pPr>
+        <w:ind w:firstLine="720"/>
+      </w:pPr>
+      <w:r>
+        <w:t>L’exemple parfait correspond à l’instauration de l’iPhone qui était l’un des premiers terminaux mobiles équipés d’un écran tactile : il a apporté une révolution dans le marché des téléphones mobiles en proposant un objet d’une architecture complexe, simple à utiliser et ce malgré les nombreuses réactions et les critiques que son créateur, le défunt Steve Jobs a pu apporter.</w:t>
+      </w:r>
+    </w:p>
+    <w:p>
+      <w:pPr>
+        <w:ind w:firstLine="720"/>
+        <w:rPr>
+          <w:i/>
+        </w:rPr>
+      </w:pPr>
+      <w:r>
+        <w:lastRenderedPageBreak/>
+        <w:t xml:space="preserve">Enfin, l’architecture du projet permettra éventuellement d’implémenter de nouveaux types de jeux qui s’intègreront aux jeux existants, dans le cas où </w:t>
+      </w:r>
+      <w:proofErr w:type="spellStart"/>
+      <w:r>
+        <w:t>I-Learning</w:t>
+      </w:r>
+      <w:proofErr w:type="spellEnd"/>
+      <w:r>
+        <w:t xml:space="preserve"> serait proposé comme mission de stage.</w:t>
+      </w:r>
+    </w:p>
+    <w:p>
+      <w:r>
+        <w:t>TODO : éviter formations longues / épuisantes =&gt; futur proche, utilisation DRH recrutements +</w:t>
+      </w:r>
+      <w:r>
+        <w:t xml:space="preserve"> POC pour ouvrir un marché possible </w:t>
+      </w:r>
       <w:r>
         <w:br/>
-        <w:t>D’un point de vue opérationnel, nous avons donc suivi plusieurs formations, dont celle sur les méthodes Agile, en particulier la méthode Scrum mais également une formation en JavaScript du fait est que, en tant que stagiaires, nous faisions partie de la practice Web / Java qui est pilotée par Henri DARMET.</w:t>
-      </w:r>
-      <w:r>
-        <w:br/>
-        <w:t>Nous avons également eu l’occasion d’assister à plusieurs ateliers, sur des thèmes divers comme le retour d’expérience de consultants</w:t>
-      </w:r>
-      <w:r>
-        <w:t xml:space="preserve"> actuels</w:t>
-      </w:r>
-      <w:r>
-        <w:t>, des présentations et des échanges sur des sujets techniques ainsi que</w:t>
-      </w:r>
-      <w:r>
-        <w:t xml:space="preserve"> de nombreuses séances de préparation à la soutenance de stage, non seulement pour l’obtention du diplôme mais préparer les stagiaires à diriger ces ateliers – qu’on surnomme BBL, une histoire de « Brown Bag Lunch » étant donné que ceux-ci se déroulent en général durant la pause déjeuner -.</w:t>
-      </w:r>
-      <w:r>
-        <w:t xml:space="preserve"> </w:t>
-      </w:r>
-      <w:r>
-        <w:t>Entreprise qui se démarque dans ses processus de formation et qui innove dans les méthodes d’accompagnement des collaborateurs</w:t>
-      </w:r>
-      <w:bookmarkStart w:id="5" w:name="_GoBack"/>
-      <w:bookmarkEnd w:id="5"/>
-    </w:p>
-    <w:p>
-      <w:r>
-        <w:t>TODO : éviter formations longues / épuisantes =&gt; futur proche, utilisation DRH recrutements +</w:t>
-      </w:r>
-      <w:r>
-        <w:t xml:space="preserve"> POC pour ouvrir un marché possible </w:t>
-      </w:r>
-      <w:r>
-        <w:br/>
-      </w:r>
-      <w:r>
-        <w:lastRenderedPageBreak/>
         <w:t xml:space="preserve">TODO 2 : bon investissement pour VISEO, si production, exploitation possible pour un return on </w:t>
       </w:r>
       <w:proofErr w:type="spellStart"/>
@@ -2741,7 +3302,7 @@
       <w:pPr>
         <w:pStyle w:val="Titre1"/>
       </w:pPr>
-      <w:bookmarkStart w:id="6" w:name="_Toc488075554"/>
+      <w:bookmarkStart w:id="6" w:name="_Toc488358185"/>
       <w:r>
         <w:lastRenderedPageBreak/>
         <w:t>Etat de l’art</w:t>
@@ -2752,7 +3313,7 @@
       <w:pPr>
         <w:pStyle w:val="Titre3"/>
       </w:pPr>
-      <w:bookmarkStart w:id="7" w:name="_Toc488075555"/>
+      <w:bookmarkStart w:id="7" w:name="_Toc488358186"/>
       <w:r>
         <w:t>Prélude :</w:t>
       </w:r>
@@ -2871,7 +3432,7 @@
       <w:pPr>
         <w:pStyle w:val="Titre1"/>
       </w:pPr>
-      <w:bookmarkStart w:id="8" w:name="_Toc488075556"/>
+      <w:bookmarkStart w:id="8" w:name="_Toc488358187"/>
       <w:r>
         <w:lastRenderedPageBreak/>
         <w:t>Plan I/</w:t>
@@ -2963,7 +3524,7 @@
       <w:pPr>
         <w:pStyle w:val="Titre1"/>
       </w:pPr>
-      <w:bookmarkStart w:id="9" w:name="_Toc488075557"/>
+      <w:bookmarkStart w:id="9" w:name="_Toc488358188"/>
       <w:r>
         <w:lastRenderedPageBreak/>
         <w:t>Plan II/</w:t>
@@ -3073,7 +3634,7 @@
       <w:pPr>
         <w:pStyle w:val="Titre1"/>
       </w:pPr>
-      <w:bookmarkStart w:id="10" w:name="_Toc488075558"/>
+      <w:bookmarkStart w:id="10" w:name="_Toc488358189"/>
       <w:r>
         <w:lastRenderedPageBreak/>
         <w:t>Plan III/</w:t>
@@ -3143,7 +3704,7 @@
       <w:pPr>
         <w:pStyle w:val="Titre1"/>
       </w:pPr>
-      <w:bookmarkStart w:id="11" w:name="_Toc488075559"/>
+      <w:bookmarkStart w:id="11" w:name="_Toc488358190"/>
       <w:r>
         <w:lastRenderedPageBreak/>
         <w:t>Comparaison</w:t>
@@ -3208,7 +3769,7 @@
       <w:pPr>
         <w:pStyle w:val="Titre1"/>
       </w:pPr>
-      <w:bookmarkStart w:id="12" w:name="_Toc488075560"/>
+      <w:bookmarkStart w:id="12" w:name="_Toc488358191"/>
       <w:r>
         <w:lastRenderedPageBreak/>
         <w:t>Dimensions techniques du projet</w:t>
@@ -3280,7 +3841,7 @@
       <w:pPr>
         <w:pStyle w:val="Titre1"/>
       </w:pPr>
-      <w:bookmarkStart w:id="13" w:name="_Toc488075561"/>
+      <w:bookmarkStart w:id="13" w:name="_Toc488358192"/>
       <w:r>
         <w:lastRenderedPageBreak/>
         <w:t>Dimensions humaines et managériales internes à VISEO Technologies</w:t>
@@ -3355,7 +3916,7 @@
       <w:pPr>
         <w:pStyle w:val="Titre1"/>
       </w:pPr>
-      <w:bookmarkStart w:id="14" w:name="_Toc488075562"/>
+      <w:bookmarkStart w:id="14" w:name="_Toc488358193"/>
       <w:r>
         <w:lastRenderedPageBreak/>
         <w:t>Dimensions développement durable et responsabilité sociale et sociétale</w:t>
@@ -3397,7 +3958,7 @@
       <w:pPr>
         <w:pStyle w:val="Titre1"/>
       </w:pPr>
-      <w:bookmarkStart w:id="15" w:name="_Toc488075563"/>
+      <w:bookmarkStart w:id="15" w:name="_Toc488358194"/>
       <w:r>
         <w:lastRenderedPageBreak/>
         <w:t>Bilan</w:t>
@@ -3436,7 +3997,7 @@
       <w:pPr>
         <w:pStyle w:val="Titre1"/>
       </w:pPr>
-      <w:bookmarkStart w:id="16" w:name="_Toc488075564"/>
+      <w:bookmarkStart w:id="16" w:name="_Toc488358195"/>
       <w:r>
         <w:lastRenderedPageBreak/>
         <w:t>Bibliographie</w:t>
@@ -3459,7 +4020,7 @@
       <w:pPr>
         <w:pStyle w:val="Titre1"/>
       </w:pPr>
-      <w:bookmarkStart w:id="17" w:name="_Toc488075565"/>
+      <w:bookmarkStart w:id="17" w:name="_Toc488358196"/>
       <w:r>
         <w:lastRenderedPageBreak/>
         <w:t>Annexes</w:t>
@@ -3482,7 +4043,7 @@
       <w:pPr>
         <w:pStyle w:val="Titre1"/>
       </w:pPr>
-      <w:bookmarkStart w:id="18" w:name="_Toc488075566"/>
+      <w:bookmarkStart w:id="18" w:name="_Toc488358197"/>
       <w:r>
         <w:lastRenderedPageBreak/>
         <w:t>Glossaire</w:t>
@@ -4768,6 +5329,7 @@
   <w:style w:type="character" w:default="1" w:styleId="Policepardfaut">
     <w:name w:val="Default Paragraph Font"/>
     <w:uiPriority w:val="1"/>
+    <w:semiHidden/>
     <w:unhideWhenUsed/>
   </w:style>
   <w:style w:type="table" w:default="1" w:styleId="TableauNormal">
@@ -5926,7 +6488,7 @@
 </file>
 
 <file path=customXml/itemProps1.xml><?xml version="1.0" encoding="utf-8"?>
-<ds:datastoreItem xmlns:ds="http://schemas.openxmlformats.org/officeDocument/2006/customXml" ds:itemID="{A3690BAD-A29B-4C4B-86DF-51A601A4DAA8}">
+<ds:datastoreItem xmlns:ds="http://schemas.openxmlformats.org/officeDocument/2006/customXml" ds:itemID="{94C8EEB5-0659-4E87-BE47-E839E9374430}">
   <ds:schemaRefs>
     <ds:schemaRef ds:uri="http://schemas.openxmlformats.org/officeDocument/2006/bibliography"/>
   </ds:schemaRefs>

</xml_diff>

<commit_message>
Contexte projet 1 Todo + dimension technique in progress
</commit_message>
<xml_diff>
--- a/David_MA_MemoireStageFinEtude.docx
+++ b/David_MA_MemoireStageFinEtude.docx
@@ -541,12 +541,6 @@
         <w:br w:type="page"/>
       </w:r>
     </w:p>
-    <w:p>
-      <w:r>
-        <w:lastRenderedPageBreak/>
-        <w:br w:type="page"/>
-      </w:r>
-    </w:p>
     <w:sdt>
       <w:sdtPr>
         <w:rPr>
@@ -599,7 +593,7 @@
           <w:r>
             <w:fldChar w:fldCharType="separate"/>
           </w:r>
-          <w:hyperlink w:anchor="_Toc488358180" w:history="1">
+          <w:hyperlink w:anchor="_Toc488410013" w:history="1">
             <w:r>
               <w:rPr>
                 <w:rStyle w:val="Lienhypertexte"/>
@@ -626,7 +620,7 @@
                 <w:noProof/>
                 <w:webHidden/>
               </w:rPr>
-              <w:instrText xml:space="preserve"> PAGEREF _Toc488358180 \h </w:instrText>
+              <w:instrText xml:space="preserve"> PAGEREF _Toc488410013 \h </w:instrText>
             </w:r>
             <w:r>
               <w:rPr>
@@ -646,7 +640,7 @@
                 <w:noProof/>
                 <w:webHidden/>
               </w:rPr>
-              <w:t>4</w:t>
+              <w:t>3</w:t>
             </w:r>
             <w:r>
               <w:rPr>
@@ -670,7 +664,7 @@
               <w:lang w:eastAsia="fr-FR"/>
             </w:rPr>
           </w:pPr>
-          <w:hyperlink w:anchor="_Toc488358181" w:history="1">
+          <w:hyperlink w:anchor="_Toc488410014" w:history="1">
             <w:r>
               <w:rPr>
                 <w:rStyle w:val="Lienhypertexte"/>
@@ -697,7 +691,7 @@
                 <w:noProof/>
                 <w:webHidden/>
               </w:rPr>
-              <w:instrText xml:space="preserve"> PAGEREF _Toc488358181 \h </w:instrText>
+              <w:instrText xml:space="preserve"> PAGEREF _Toc488410014 \h </w:instrText>
             </w:r>
             <w:r>
               <w:rPr>
@@ -717,7 +711,7 @@
                 <w:noProof/>
                 <w:webHidden/>
               </w:rPr>
-              <w:t>5</w:t>
+              <w:t>4</w:t>
             </w:r>
             <w:r>
               <w:rPr>
@@ -741,7 +735,7 @@
               <w:lang w:eastAsia="fr-FR"/>
             </w:rPr>
           </w:pPr>
-          <w:hyperlink w:anchor="_Toc488358182" w:history="1">
+          <w:hyperlink w:anchor="_Toc488410015" w:history="1">
             <w:r>
               <w:rPr>
                 <w:rStyle w:val="Lienhypertexte"/>
@@ -768,7 +762,7 @@
                 <w:noProof/>
                 <w:webHidden/>
               </w:rPr>
-              <w:instrText xml:space="preserve"> PAGEREF _Toc488358182 \h </w:instrText>
+              <w:instrText xml:space="preserve"> PAGEREF _Toc488410015 \h </w:instrText>
             </w:r>
             <w:r>
               <w:rPr>
@@ -788,7 +782,7 @@
                 <w:noProof/>
                 <w:webHidden/>
               </w:rPr>
-              <w:t>6</w:t>
+              <w:t>5</w:t>
             </w:r>
             <w:r>
               <w:rPr>
@@ -812,7 +806,7 @@
               <w:lang w:eastAsia="fr-FR"/>
             </w:rPr>
           </w:pPr>
-          <w:hyperlink w:anchor="_Toc488358183" w:history="1">
+          <w:hyperlink w:anchor="_Toc488410016" w:history="1">
             <w:r>
               <w:rPr>
                 <w:rStyle w:val="Lienhypertexte"/>
@@ -839,7 +833,7 @@
                 <w:noProof/>
                 <w:webHidden/>
               </w:rPr>
-              <w:instrText xml:space="preserve"> PAGEREF _Toc488358183 \h </w:instrText>
+              <w:instrText xml:space="preserve"> PAGEREF _Toc488410016 \h </w:instrText>
             </w:r>
             <w:r>
               <w:rPr>
@@ -859,7 +853,7 @@
                 <w:noProof/>
                 <w:webHidden/>
               </w:rPr>
-              <w:t>7</w:t>
+              <w:t>6</w:t>
             </w:r>
             <w:r>
               <w:rPr>
@@ -883,7 +877,7 @@
               <w:lang w:eastAsia="fr-FR"/>
             </w:rPr>
           </w:pPr>
-          <w:hyperlink w:anchor="_Toc488358184" w:history="1">
+          <w:hyperlink w:anchor="_Toc488410017" w:history="1">
             <w:r>
               <w:rPr>
                 <w:rStyle w:val="Lienhypertexte"/>
@@ -910,7 +904,7 @@
                 <w:noProof/>
                 <w:webHidden/>
               </w:rPr>
-              <w:instrText xml:space="preserve"> PAGEREF _Toc488358184 \h </w:instrText>
+              <w:instrText xml:space="preserve"> PAGEREF _Toc488410017 \h </w:instrText>
             </w:r>
             <w:r>
               <w:rPr>
@@ -930,7 +924,7 @@
                 <w:noProof/>
                 <w:webHidden/>
               </w:rPr>
-              <w:t>9</w:t>
+              <w:t>8</w:t>
             </w:r>
             <w:r>
               <w:rPr>
@@ -954,7 +948,7 @@
               <w:lang w:eastAsia="fr-FR"/>
             </w:rPr>
           </w:pPr>
-          <w:hyperlink w:anchor="_Toc488358185" w:history="1">
+          <w:hyperlink w:anchor="_Toc488410018" w:history="1">
             <w:r>
               <w:rPr>
                 <w:rStyle w:val="Lienhypertexte"/>
@@ -981,7 +975,7 @@
                 <w:noProof/>
                 <w:webHidden/>
               </w:rPr>
-              <w:instrText xml:space="preserve"> PAGEREF _Toc488358185 \h </w:instrText>
+              <w:instrText xml:space="preserve"> PAGEREF _Toc488410018 \h </w:instrText>
             </w:r>
             <w:r>
               <w:rPr>
@@ -1025,7 +1019,7 @@
               <w:lang w:eastAsia="fr-FR"/>
             </w:rPr>
           </w:pPr>
-          <w:hyperlink w:anchor="_Toc488358186" w:history="1">
+          <w:hyperlink w:anchor="_Toc488410019" w:history="1">
             <w:r>
               <w:rPr>
                 <w:rStyle w:val="Lienhypertexte"/>
@@ -1052,7 +1046,7 @@
                 <w:noProof/>
                 <w:webHidden/>
               </w:rPr>
-              <w:instrText xml:space="preserve"> PAGEREF _Toc488358186 \h </w:instrText>
+              <w:instrText xml:space="preserve"> PAGEREF _Toc488410019 \h </w:instrText>
             </w:r>
             <w:r>
               <w:rPr>
@@ -1096,7 +1090,7 @@
               <w:lang w:eastAsia="fr-FR"/>
             </w:rPr>
           </w:pPr>
-          <w:hyperlink w:anchor="_Toc488358187" w:history="1">
+          <w:hyperlink w:anchor="_Toc488410020" w:history="1">
             <w:r>
               <w:rPr>
                 <w:rStyle w:val="Lienhypertexte"/>
@@ -1123,7 +1117,7 @@
                 <w:noProof/>
                 <w:webHidden/>
               </w:rPr>
-              <w:instrText xml:space="preserve"> PAGEREF _Toc488358187 \h </w:instrText>
+              <w:instrText xml:space="preserve"> PAGEREF _Toc488410020 \h </w:instrText>
             </w:r>
             <w:r>
               <w:rPr>
@@ -1167,7 +1161,7 @@
               <w:lang w:eastAsia="fr-FR"/>
             </w:rPr>
           </w:pPr>
-          <w:hyperlink w:anchor="_Toc488358188" w:history="1">
+          <w:hyperlink w:anchor="_Toc488410021" w:history="1">
             <w:r>
               <w:rPr>
                 <w:rStyle w:val="Lienhypertexte"/>
@@ -1194,7 +1188,7 @@
                 <w:noProof/>
                 <w:webHidden/>
               </w:rPr>
-              <w:instrText xml:space="preserve"> PAGEREF _Toc488358188 \h </w:instrText>
+              <w:instrText xml:space="preserve"> PAGEREF _Toc488410021 \h </w:instrText>
             </w:r>
             <w:r>
               <w:rPr>
@@ -1238,7 +1232,7 @@
               <w:lang w:eastAsia="fr-FR"/>
             </w:rPr>
           </w:pPr>
-          <w:hyperlink w:anchor="_Toc488358189" w:history="1">
+          <w:hyperlink w:anchor="_Toc488410022" w:history="1">
             <w:r>
               <w:rPr>
                 <w:rStyle w:val="Lienhypertexte"/>
@@ -1265,7 +1259,7 @@
                 <w:noProof/>
                 <w:webHidden/>
               </w:rPr>
-              <w:instrText xml:space="preserve"> PAGEREF _Toc488358189 \h </w:instrText>
+              <w:instrText xml:space="preserve"> PAGEREF _Toc488410022 \h </w:instrText>
             </w:r>
             <w:r>
               <w:rPr>
@@ -1309,7 +1303,7 @@
               <w:lang w:eastAsia="fr-FR"/>
             </w:rPr>
           </w:pPr>
-          <w:hyperlink w:anchor="_Toc488358190" w:history="1">
+          <w:hyperlink w:anchor="_Toc488410023" w:history="1">
             <w:r>
               <w:rPr>
                 <w:rStyle w:val="Lienhypertexte"/>
@@ -1336,7 +1330,7 @@
                 <w:noProof/>
                 <w:webHidden/>
               </w:rPr>
-              <w:instrText xml:space="preserve"> PAGEREF _Toc488358190 \h </w:instrText>
+              <w:instrText xml:space="preserve"> PAGEREF _Toc488410023 \h </w:instrText>
             </w:r>
             <w:r>
               <w:rPr>
@@ -1380,7 +1374,7 @@
               <w:lang w:eastAsia="fr-FR"/>
             </w:rPr>
           </w:pPr>
-          <w:hyperlink w:anchor="_Toc488358191" w:history="1">
+          <w:hyperlink w:anchor="_Toc488410024" w:history="1">
             <w:r>
               <w:rPr>
                 <w:rStyle w:val="Lienhypertexte"/>
@@ -1407,7 +1401,7 @@
                 <w:noProof/>
                 <w:webHidden/>
               </w:rPr>
-              <w:instrText xml:space="preserve"> PAGEREF _Toc488358191 \h </w:instrText>
+              <w:instrText xml:space="preserve"> PAGEREF _Toc488410024 \h </w:instrText>
             </w:r>
             <w:r>
               <w:rPr>
@@ -1451,7 +1445,7 @@
               <w:lang w:eastAsia="fr-FR"/>
             </w:rPr>
           </w:pPr>
-          <w:hyperlink w:anchor="_Toc488358192" w:history="1">
+          <w:hyperlink w:anchor="_Toc488410025" w:history="1">
             <w:r>
               <w:rPr>
                 <w:rStyle w:val="Lienhypertexte"/>
@@ -1478,7 +1472,7 @@
                 <w:noProof/>
                 <w:webHidden/>
               </w:rPr>
-              <w:instrText xml:space="preserve"> PAGEREF _Toc488358192 \h </w:instrText>
+              <w:instrText xml:space="preserve"> PAGEREF _Toc488410025 \h </w:instrText>
             </w:r>
             <w:r>
               <w:rPr>
@@ -1522,7 +1516,7 @@
               <w:lang w:eastAsia="fr-FR"/>
             </w:rPr>
           </w:pPr>
-          <w:hyperlink w:anchor="_Toc488358193" w:history="1">
+          <w:hyperlink w:anchor="_Toc488410026" w:history="1">
             <w:r>
               <w:rPr>
                 <w:rStyle w:val="Lienhypertexte"/>
@@ -1549,7 +1543,7 @@
                 <w:noProof/>
                 <w:webHidden/>
               </w:rPr>
-              <w:instrText xml:space="preserve"> PAGEREF _Toc488358193 \h </w:instrText>
+              <w:instrText xml:space="preserve"> PAGEREF _Toc488410026 \h </w:instrText>
             </w:r>
             <w:r>
               <w:rPr>
@@ -1593,7 +1587,7 @@
               <w:lang w:eastAsia="fr-FR"/>
             </w:rPr>
           </w:pPr>
-          <w:hyperlink w:anchor="_Toc488358194" w:history="1">
+          <w:hyperlink w:anchor="_Toc488410027" w:history="1">
             <w:r>
               <w:rPr>
                 <w:rStyle w:val="Lienhypertexte"/>
@@ -1620,7 +1614,7 @@
                 <w:noProof/>
                 <w:webHidden/>
               </w:rPr>
-              <w:instrText xml:space="preserve"> PAGEREF _Toc488358194 \h </w:instrText>
+              <w:instrText xml:space="preserve"> PAGEREF _Toc488410027 \h </w:instrText>
             </w:r>
             <w:r>
               <w:rPr>
@@ -1664,7 +1658,7 @@
               <w:lang w:eastAsia="fr-FR"/>
             </w:rPr>
           </w:pPr>
-          <w:hyperlink w:anchor="_Toc488358195" w:history="1">
+          <w:hyperlink w:anchor="_Toc488410028" w:history="1">
             <w:r>
               <w:rPr>
                 <w:rStyle w:val="Lienhypertexte"/>
@@ -1691,7 +1685,7 @@
                 <w:noProof/>
                 <w:webHidden/>
               </w:rPr>
-              <w:instrText xml:space="preserve"> PAGEREF _Toc488358195 \h </w:instrText>
+              <w:instrText xml:space="preserve"> PAGEREF _Toc488410028 \h </w:instrText>
             </w:r>
             <w:r>
               <w:rPr>
@@ -1735,7 +1729,7 @@
               <w:lang w:eastAsia="fr-FR"/>
             </w:rPr>
           </w:pPr>
-          <w:hyperlink w:anchor="_Toc488358196" w:history="1">
+          <w:hyperlink w:anchor="_Toc488410029" w:history="1">
             <w:r>
               <w:rPr>
                 <w:rStyle w:val="Lienhypertexte"/>
@@ -1762,7 +1756,7 @@
                 <w:noProof/>
                 <w:webHidden/>
               </w:rPr>
-              <w:instrText xml:space="preserve"> PAGEREF _Toc488358196 \h </w:instrText>
+              <w:instrText xml:space="preserve"> PAGEREF _Toc488410029 \h </w:instrText>
             </w:r>
             <w:r>
               <w:rPr>
@@ -1806,7 +1800,7 @@
               <w:lang w:eastAsia="fr-FR"/>
             </w:rPr>
           </w:pPr>
-          <w:hyperlink w:anchor="_Toc488358197" w:history="1">
+          <w:hyperlink w:anchor="_Toc488410030" w:history="1">
             <w:r>
               <w:rPr>
                 <w:rStyle w:val="Lienhypertexte"/>
@@ -1833,7 +1827,7 @@
                 <w:noProof/>
                 <w:webHidden/>
               </w:rPr>
-              <w:instrText xml:space="preserve"> PAGEREF _Toc488358197 \h </w:instrText>
+              <w:instrText xml:space="preserve"> PAGEREF _Toc488410030 \h </w:instrText>
             </w:r>
             <w:r>
               <w:rPr>
@@ -1884,7 +1878,7 @@
       <w:pPr>
         <w:pStyle w:val="Titre1"/>
       </w:pPr>
-      <w:bookmarkStart w:id="0" w:name="_Toc488358180"/>
+      <w:bookmarkStart w:id="0" w:name="_Toc488410013"/>
       <w:r>
         <w:lastRenderedPageBreak/>
         <w:t>Résumé</w:t>
@@ -1973,7 +1967,7 @@
       <w:pPr>
         <w:pStyle w:val="Titre1"/>
       </w:pPr>
-      <w:bookmarkStart w:id="1" w:name="_Toc488358181"/>
+      <w:bookmarkStart w:id="1" w:name="_Toc488410014"/>
       <w:proofErr w:type="spellStart"/>
       <w:r>
         <w:lastRenderedPageBreak/>
@@ -2006,7 +2000,7 @@
       <w:pPr>
         <w:pStyle w:val="Titre1"/>
       </w:pPr>
-      <w:bookmarkStart w:id="2" w:name="_Toc488358182"/>
+      <w:bookmarkStart w:id="2" w:name="_Toc488410015"/>
       <w:r>
         <w:lastRenderedPageBreak/>
         <w:t>Introduction</w:t>
@@ -2111,7 +2105,7 @@
       <w:pPr>
         <w:pStyle w:val="Titre1"/>
       </w:pPr>
-      <w:bookmarkStart w:id="3" w:name="_Toc488358183"/>
+      <w:bookmarkStart w:id="3" w:name="_Toc488410016"/>
       <w:r>
         <w:lastRenderedPageBreak/>
         <w:t>Entreprise d’accueil</w:t>
@@ -2151,21 +2145,41 @@
       </w:r>
     </w:p>
     <w:p>
-      <w:r>
+      <w:pPr>
+        <w:rPr>
+          <w:strike/>
+        </w:rPr>
+      </w:pPr>
+      <w:r>
+        <w:rPr>
+          <w:strike/>
+        </w:rPr>
         <w:t xml:space="preserve">TODO 4 : Business unit </w:t>
       </w:r>
       <w:proofErr w:type="gramStart"/>
       <w:r>
+        <w:rPr>
+          <w:strike/>
+        </w:rPr>
         <w:t>(</w:t>
       </w:r>
       <w:r>
+        <w:rPr>
+          <w:strike/>
+        </w:rPr>
         <w:t xml:space="preserve"> </w:t>
       </w:r>
       <w:r>
+        <w:rPr>
+          <w:strike/>
+        </w:rPr>
         <w:t>…</w:t>
       </w:r>
       <w:proofErr w:type="gramEnd"/>
       <w:r>
+        <w:rPr>
+          <w:strike/>
+        </w:rPr>
         <w:t xml:space="preserve"> )</w:t>
       </w:r>
     </w:p>
@@ -2586,12 +2600,1400 @@
     </w:p>
     <w:p>
       <w:pPr>
-        <w:pStyle w:val="Paragraphedeliste"/>
-        <w:ind w:left="1440" w:hanging="720"/>
+        <w:ind w:firstLine="720"/>
       </w:pPr>
       <w:r>
         <w:t>VISEO Technologies</w:t>
       </w:r>
+      <w:r>
+        <w:t xml:space="preserve"> représente une entité d</w:t>
+      </w:r>
+      <w:r>
+        <w:t>u groupe VISEO experte dans les technologies</w:t>
+      </w:r>
+      <w:r>
+        <w:t xml:space="preserve"> du Web et Mobile </w:t>
+      </w:r>
+      <w:r>
+        <w:t xml:space="preserve">(Android, iOS, HTML5, JavaScript, etc.) </w:t>
+      </w:r>
+      <w:r>
+        <w:t>ainsi que dans les architectures objets</w:t>
+      </w:r>
+      <w:r>
+        <w:t xml:space="preserve"> (Java, JEE, .Net)</w:t>
+      </w:r>
+      <w:r>
+        <w:t xml:space="preserve"> : elle accompagne ses clients via l’Assistance à Maîtrise d’Ouvrage (AMOA), délivre </w:t>
+      </w:r>
+      <w:r>
+        <w:t>ses projets agiles</w:t>
+      </w:r>
+      <w:r>
+        <w:t xml:space="preserve"> </w:t>
+      </w:r>
+      <w:r>
+        <w:t>dans le respect de ses engagements avec la culture et l’expérience des nouvelles technologies.</w:t>
+      </w:r>
+      <w:r>
+        <w:br/>
+        <w:t xml:space="preserve">C’est au sein de cette branche d’activité que j’ai réalisé mon stage en </w:t>
+      </w:r>
+      <w:r>
+        <w:t>tant qu’Ingénieur Etude et Développement full-stack JavaScript au sein de la practice Web / Java.</w:t>
+      </w:r>
+      <w:r>
+        <w:br/>
+      </w:r>
+      <w:r>
+        <w:br/>
+        <w:t>(..)</w:t>
+      </w:r>
+      <w:r>
+        <w:br w:type="page"/>
+      </w:r>
+    </w:p>
+    <w:p>
+      <w:pPr>
+        <w:pStyle w:val="Titre1"/>
+      </w:pPr>
+      <w:bookmarkStart w:id="4" w:name="_Toc488410017"/>
+      <w:r>
+        <w:lastRenderedPageBreak/>
+        <w:t>Contexte projet</w:t>
+      </w:r>
+      <w:bookmarkEnd w:id="4"/>
+    </w:p>
+    <w:p>
+      <w:pPr>
+        <w:rPr>
+          <w:strike/>
+        </w:rPr>
+      </w:pPr>
+      <w:r>
+        <w:rPr>
+          <w:strike/>
+        </w:rPr>
+        <w:t>TODO 1 : objectif économique</w:t>
+      </w:r>
+    </w:p>
+    <w:p>
+      <w:pPr>
+        <w:rPr>
+          <w:strike/>
+        </w:rPr>
+      </w:pPr>
+      <w:r>
+        <w:rPr>
+          <w:strike/>
+        </w:rPr>
+        <w:t>TODO 2 : objectif opérationnel</w:t>
+      </w:r>
+    </w:p>
+    <w:p>
+      <w:pPr>
+        <w:rPr>
+          <w:strike/>
+        </w:rPr>
+      </w:pPr>
+      <w:r>
+        <w:rPr>
+          <w:strike/>
+        </w:rPr>
+        <w:t>TODO 3 : objectif concurrentiel</w:t>
+      </w:r>
+    </w:p>
+    <w:p>
+      <w:pPr>
+        <w:rPr>
+          <w:strike/>
+        </w:rPr>
+      </w:pPr>
+      <w:r>
+        <w:rPr>
+          <w:strike/>
+        </w:rPr>
+        <w:t>TODO 4 : contraintes économiques et techniques associées</w:t>
+      </w:r>
+    </w:p>
+    <w:p>
+      <w:pPr>
+        <w:rPr>
+          <w:strike/>
+        </w:rPr>
+      </w:pPr>
+      <w:r>
+        <w:rPr>
+          <w:strike/>
+        </w:rPr>
+        <w:t>TODO 5 : genèse</w:t>
+      </w:r>
+    </w:p>
+    <w:p>
+      <w:pPr>
+        <w:rPr>
+          <w:strike/>
+        </w:rPr>
+      </w:pPr>
+      <w:r>
+        <w:rPr>
+          <w:strike/>
+        </w:rPr>
+        <w:t>TODO 6 : objectifs qui encadrent le projet</w:t>
+      </w:r>
+    </w:p>
+    <w:p>
+      <w:pPr>
+        <w:rPr>
+          <w:strike/>
+        </w:rPr>
+      </w:pPr>
+      <w:r>
+        <w:rPr>
+          <w:strike/>
+        </w:rPr>
+        <w:t>TODO 7 : études opportunité ou faisabilité</w:t>
+      </w:r>
+    </w:p>
+    <w:p>
+      <w:pPr>
+        <w:rPr>
+          <w:strike/>
+        </w:rPr>
+      </w:pPr>
+      <w:r>
+        <w:rPr>
+          <w:strike/>
+        </w:rPr>
+        <w:t>TODO 8 : travaux préparatoires</w:t>
+      </w:r>
+    </w:p>
+    <w:p>
+      <w:r>
+        <w:t xml:space="preserve">TODO 9 : </w:t>
+      </w:r>
+      <w:r>
+        <w:rPr>
+          <w:strike/>
+        </w:rPr>
+        <w:t>missions confiées</w:t>
+      </w:r>
+      <w:r>
+        <w:t xml:space="preserve"> et planification</w:t>
+      </w:r>
+    </w:p>
+    <w:p>
+      <w:r>
+        <w:tab/>
+        <w:t xml:space="preserve">Le projet </w:t>
+      </w:r>
+      <w:proofErr w:type="spellStart"/>
+      <w:r>
+        <w:t>I-Learning</w:t>
+      </w:r>
+      <w:proofErr w:type="spellEnd"/>
+      <w:r>
+        <w:t xml:space="preserve"> a débuté l’année dernière avec un premier groupe de stagiaires : lorsque j’ai intégré VISEO</w:t>
+      </w:r>
+      <w:r>
+        <w:t xml:space="preserve"> Technologies</w:t>
+      </w:r>
+      <w:r>
+        <w:t xml:space="preserve"> au mois de février, nous étions 3 stagiaires à reprendre le projet tel qu’il avait été laissé et l’objectif était de continuer à apporter de la valeur aux travaux existants.</w:t>
+      </w:r>
+    </w:p>
+    <w:p>
+      <w:pPr>
+        <w:ind w:firstLine="720"/>
+      </w:pPr>
+      <w:r>
+        <w:t>Ce dernier consiste à un ensemble de jeux destinés à des collaborateurs d’une entreprise de services du numérique (ESN) leur permettant de suivre des formations de manière ludique et innovante.</w:t>
+      </w:r>
+    </w:p>
+    <w:p>
+      <w:pPr>
+        <w:ind w:firstLine="720"/>
+      </w:pPr>
+      <w:r>
+        <w:t xml:space="preserve">Par la suite, trois nouveaux collaborateurs – également des stagiaires – nous ont rejoint et une des membres de l’équipe de développement avait décidé de changer de projet car le design du projet n’était pas en adéquation avec </w:t>
+      </w:r>
+      <w:r>
+        <w:t>son envie de créer du contenu de qualité.</w:t>
+      </w:r>
+    </w:p>
+    <w:p>
+      <w:pPr>
+        <w:rPr>
+          <w:b/>
+        </w:rPr>
+      </w:pPr>
+      <w:r>
+        <w:tab/>
+        <w:t xml:space="preserve">Notre mission sur </w:t>
+      </w:r>
+      <w:proofErr w:type="spellStart"/>
+      <w:r>
+        <w:t>I-Learning</w:t>
+      </w:r>
+      <w:proofErr w:type="spellEnd"/>
+      <w:r>
+        <w:t xml:space="preserve"> ne présente pas d’attentes de livraison d’un produit fonctionnel, ni de présentation auprès d’un client potentiel à l’entreprise : il s’agit d’un proof-of-concept de la technologie </w:t>
+      </w:r>
+      <w:r>
+        <w:rPr>
+          <w:b/>
+        </w:rPr>
+        <w:t>SVG</w:t>
+      </w:r>
+      <w:r>
+        <w:t xml:space="preserve"> dans le domaine du Web.</w:t>
+      </w:r>
+      <w:r>
+        <w:br/>
+        <w:t xml:space="preserve">Le projet présente une </w:t>
+      </w:r>
+      <w:r>
+        <w:rPr>
+          <w:b/>
+        </w:rPr>
+        <w:t>full-stack</w:t>
+      </w:r>
+      <w:r>
+        <w:t xml:space="preserve"> </w:t>
+      </w:r>
+      <w:r>
+        <w:rPr>
+          <w:b/>
+        </w:rPr>
+        <w:t xml:space="preserve">JavaScript, </w:t>
+      </w:r>
+      <w:r>
+        <w:t xml:space="preserve">c’est-à-dire que côté </w:t>
+      </w:r>
+      <w:proofErr w:type="spellStart"/>
+      <w:r>
+        <w:rPr>
+          <w:b/>
+        </w:rPr>
+        <w:t>front-end</w:t>
+      </w:r>
+      <w:proofErr w:type="spellEnd"/>
+      <w:r>
+        <w:t xml:space="preserve"> nous utilisons le </w:t>
+      </w:r>
+      <w:r>
+        <w:rPr>
+          <w:b/>
+        </w:rPr>
+        <w:t xml:space="preserve">JavaScript </w:t>
+      </w:r>
+      <w:r>
+        <w:t xml:space="preserve">et côté </w:t>
+      </w:r>
+      <w:proofErr w:type="spellStart"/>
+      <w:r>
+        <w:rPr>
+          <w:b/>
+        </w:rPr>
+        <w:t>back-end</w:t>
+      </w:r>
+      <w:proofErr w:type="spellEnd"/>
+      <w:r>
+        <w:t>, nous utilisons</w:t>
+      </w:r>
+      <w:r>
+        <w:t xml:space="preserve"> </w:t>
+      </w:r>
+      <w:r>
+        <w:rPr>
+          <w:b/>
+        </w:rPr>
+        <w:t>Node.js</w:t>
+      </w:r>
+      <w:r>
+        <w:rPr>
+          <w:b/>
+        </w:rPr>
+        <w:t xml:space="preserve"> </w:t>
+      </w:r>
+      <w:r>
+        <w:t>couplé</w:t>
+      </w:r>
+      <w:r>
+        <w:t xml:space="preserve"> à une base de données </w:t>
+      </w:r>
+      <w:r>
+        <w:rPr>
+          <w:b/>
+        </w:rPr>
+        <w:t>MongoDB.</w:t>
+      </w:r>
+    </w:p>
+    <w:p>
+      <w:pPr>
+        <w:ind w:firstLine="720"/>
+        <w:rPr>
+          <w:color w:val="FF0000"/>
+        </w:rPr>
+      </w:pPr>
+      <w:r>
+        <w:t xml:space="preserve">L’étude de faisabilité a été déterminée par l’équipe précédente, dans la mesure où entre </w:t>
+      </w:r>
+      <w:r>
+        <w:rPr>
+          <w:b/>
+        </w:rPr>
+        <w:t>SVG</w:t>
+      </w:r>
+      <w:r>
+        <w:t xml:space="preserve"> et </w:t>
+      </w:r>
+      <w:r>
+        <w:rPr>
+          <w:b/>
+        </w:rPr>
+        <w:t>Canvas</w:t>
+      </w:r>
+      <w:r>
+        <w:t xml:space="preserve">, </w:t>
+      </w:r>
+      <w:r>
+        <w:rPr>
+          <w:b/>
+        </w:rPr>
+        <w:t>SVG</w:t>
+      </w:r>
+      <w:r>
+        <w:t xml:space="preserve"> était le plus à même de répondre aux besoins du projet (</w:t>
+      </w:r>
+      <w:r>
+        <w:rPr>
+          <w:color w:val="FF0000"/>
+        </w:rPr>
+        <w:t>TODO : à revoir)</w:t>
+      </w:r>
+    </w:p>
+    <w:p>
+      <w:pPr>
+        <w:ind w:firstLine="720"/>
+      </w:pPr>
+      <w:r>
+        <w:t xml:space="preserve">Pour commencer, </w:t>
+      </w:r>
+      <w:r>
+        <w:t xml:space="preserve">nous devions nous mettre à jour pour disposer d’un environnement de développement adapté au projet. </w:t>
+      </w:r>
+      <w:r>
+        <w:br/>
+        <w:t xml:space="preserve">Etant donné que nous utilisons une distribution Windows, les librairies nécessaires à la compilation de code </w:t>
+      </w:r>
+      <w:r>
+        <w:rPr>
+          <w:b/>
+        </w:rPr>
+        <w:t>JavaScript</w:t>
+      </w:r>
+      <w:r>
+        <w:t xml:space="preserve"> sont disponibles via Visual Studio : pour des raisons pratiques, nous avons instauré un tutoriel qui déroule toutes les étapes d’installation de l’environnement de développement sur le « README » du </w:t>
+      </w:r>
+      <w:r>
+        <w:rPr>
+          <w:b/>
+        </w:rPr>
+        <w:t xml:space="preserve">repo GitHub </w:t>
+      </w:r>
+      <w:r>
+        <w:t>du projet.</w:t>
+      </w:r>
+      <w:r>
+        <w:br/>
+      </w:r>
+      <w:r>
+        <w:lastRenderedPageBreak/>
+        <w:t xml:space="preserve">Par la suite, nous avons intégré </w:t>
+      </w:r>
+      <w:r>
+        <w:rPr>
+          <w:b/>
+        </w:rPr>
+        <w:t xml:space="preserve">l’IDE </w:t>
+      </w:r>
+      <w:proofErr w:type="spellStart"/>
+      <w:r>
+        <w:t>WebStorm</w:t>
+      </w:r>
+      <w:proofErr w:type="spellEnd"/>
+      <w:r>
+        <w:t xml:space="preserve"> de la suite </w:t>
+      </w:r>
+      <w:proofErr w:type="spellStart"/>
+      <w:r>
+        <w:t>JetBrains</w:t>
+      </w:r>
+      <w:proofErr w:type="spellEnd"/>
+      <w:r>
+        <w:t xml:space="preserve"> qui est le principal outil de développement utilisé chez VISEO Technologies.</w:t>
+      </w:r>
+      <w:r>
+        <w:br/>
+        <w:t xml:space="preserve">Nous avons également pour objectif de réaliser des tests unitaires avec une couverture de code à 100%, à la fois pour </w:t>
+      </w:r>
+      <w:r>
+        <w:t>produire du code de qualité et qui permet de se protéger le plus possible contre les régressions mais également être capable de se démarquer de la concurrence de fait que le code apporté est fiable.</w:t>
+      </w:r>
+      <w:r>
+        <w:br/>
+        <w:t xml:space="preserve">C’est pour cette raison que nous utilisons le </w:t>
+      </w:r>
+      <w:proofErr w:type="spellStart"/>
+      <w:r>
+        <w:rPr>
+          <w:b/>
+        </w:rPr>
+        <w:t>framework</w:t>
+      </w:r>
+      <w:proofErr w:type="spellEnd"/>
+      <w:r>
+        <w:rPr>
+          <w:b/>
+        </w:rPr>
+        <w:t xml:space="preserve"> Mocha</w:t>
+      </w:r>
+      <w:r>
+        <w:t xml:space="preserve"> couplé à la librairie </w:t>
+      </w:r>
+      <w:r>
+        <w:rPr>
+          <w:b/>
+        </w:rPr>
+        <w:t>Istanbul</w:t>
+      </w:r>
+      <w:r>
+        <w:rPr>
+          <w:b/>
+        </w:rPr>
+        <w:t xml:space="preserve"> JS </w:t>
+      </w:r>
+      <w:r>
+        <w:t xml:space="preserve">qui propose un </w:t>
+      </w:r>
+      <w:r>
+        <w:rPr>
+          <w:b/>
+        </w:rPr>
+        <w:t xml:space="preserve">code </w:t>
+      </w:r>
+      <w:proofErr w:type="spellStart"/>
+      <w:r>
+        <w:rPr>
+          <w:b/>
+        </w:rPr>
+        <w:t>coverage</w:t>
+      </w:r>
+      <w:proofErr w:type="spellEnd"/>
+      <w:r>
+        <w:rPr>
+          <w:b/>
+        </w:rPr>
+        <w:t xml:space="preserve"> </w:t>
+      </w:r>
+      <w:r>
+        <w:t>en ligne de commande et sous format HTML pour plus de simplicité.</w:t>
+      </w:r>
+      <w:r>
+        <w:br/>
+        <w:t xml:space="preserve">Enfin, il ne manquait plus qu’à installer une base de données </w:t>
+      </w:r>
+      <w:r>
+        <w:rPr>
+          <w:b/>
+        </w:rPr>
+        <w:t>MongoDB</w:t>
+      </w:r>
+      <w:r>
+        <w:rPr>
+          <w:b/>
+        </w:rPr>
+        <w:t xml:space="preserve"> </w:t>
+      </w:r>
+      <w:r>
+        <w:t xml:space="preserve">ainsi que l’environnement d’exécution </w:t>
+      </w:r>
+      <w:r>
+        <w:rPr>
+          <w:b/>
+        </w:rPr>
+        <w:t xml:space="preserve">Node.js </w:t>
+      </w:r>
+      <w:r>
+        <w:t xml:space="preserve">qui nous permet de configurer un serveur Web et d’exécuter du code </w:t>
+      </w:r>
+      <w:r>
+        <w:rPr>
+          <w:b/>
+        </w:rPr>
+        <w:t>JavaScript</w:t>
+      </w:r>
+      <w:r>
+        <w:t>.</w:t>
+      </w:r>
+      <w:r>
+        <w:br/>
+      </w:r>
+    </w:p>
+    <w:p>
+      <w:pPr>
+        <w:ind w:firstLine="720"/>
+      </w:pPr>
+      <w:r>
+        <w:t xml:space="preserve">Le premier intérêt </w:t>
+      </w:r>
+      <w:r>
+        <w:t xml:space="preserve">pour VISEO est de permettre aux stagiaires de se familiariser avec les codes de l’entreprise, les méthodes de travail ainsi que de </w:t>
+      </w:r>
+      <w:r>
+        <w:t>simplifier l’intégration pour l’entrée du stagiaire lorsqu’il est embauché par l’entreprise d’accueil.</w:t>
+      </w:r>
+    </w:p>
+    <w:p>
+      <w:pPr>
+        <w:ind w:firstLine="720"/>
+      </w:pPr>
+      <w:r>
+        <w:t xml:space="preserve">De ce fait, nous avons procédé par la </w:t>
+      </w:r>
+      <w:r>
+        <w:rPr>
+          <w:b/>
+        </w:rPr>
+        <w:t>méthode Scrum</w:t>
+      </w:r>
+      <w:r>
+        <w:t xml:space="preserve"> en collaboration avec des </w:t>
+      </w:r>
+      <w:r>
+        <w:rPr>
+          <w:b/>
+        </w:rPr>
+        <w:t xml:space="preserve">Proxy Product </w:t>
+      </w:r>
+      <w:proofErr w:type="spellStart"/>
+      <w:r>
+        <w:rPr>
+          <w:b/>
+        </w:rPr>
+        <w:t>Owner</w:t>
+      </w:r>
+      <w:proofErr w:type="spellEnd"/>
+      <w:r>
+        <w:t xml:space="preserve"> (</w:t>
+      </w:r>
+      <w:r>
+        <w:rPr>
+          <w:b/>
+        </w:rPr>
+        <w:t>PPO</w:t>
+      </w:r>
+      <w:r>
+        <w:t xml:space="preserve">) qui construisaient des scénarii en lien avec le projet, que l’on nomme </w:t>
+      </w:r>
+      <w:r>
+        <w:rPr>
+          <w:b/>
+        </w:rPr>
+        <w:t>User Story</w:t>
+      </w:r>
+      <w:r>
+        <w:t xml:space="preserve"> (</w:t>
+      </w:r>
+      <w:r>
+        <w:rPr>
+          <w:b/>
+        </w:rPr>
+        <w:t>US</w:t>
+      </w:r>
+      <w:r>
+        <w:t>)</w:t>
+      </w:r>
+      <w:r>
+        <w:t>.</w:t>
+      </w:r>
+    </w:p>
+    <w:p>
+      <w:pPr>
+        <w:ind w:firstLine="720"/>
+      </w:pPr>
+      <w:r>
+        <w:t xml:space="preserve">Durant chaque </w:t>
+      </w:r>
+      <w:r>
+        <w:rPr>
+          <w:b/>
+        </w:rPr>
+        <w:t>Sprint</w:t>
+      </w:r>
+      <w:r>
+        <w:t xml:space="preserve">, d’une durée de deux semaines, nous étions chargés de réaliser les US sur lesquels nous nous étions engagés avec les PPO, en fonction de notre </w:t>
+      </w:r>
+      <w:r>
+        <w:rPr>
+          <w:b/>
+        </w:rPr>
+        <w:t>vélocité</w:t>
+      </w:r>
+      <w:r>
+        <w:t xml:space="preserve"> sur le </w:t>
+      </w:r>
+      <w:r>
+        <w:t>Sprint</w:t>
+      </w:r>
+      <w:r>
+        <w:t>.</w:t>
+      </w:r>
+      <w:r>
+        <w:br/>
+        <w:t xml:space="preserve">Henri nous avait donné comme consigne de respecter nos engagements et de réaliser le nombre de points sur lesquels nous étions fixés à chaque </w:t>
+      </w:r>
+      <w:r>
+        <w:rPr>
+          <w:b/>
+        </w:rPr>
+        <w:t>Sprint</w:t>
+      </w:r>
+      <w:r>
+        <w:rPr>
+          <w:b/>
+        </w:rPr>
+        <w:t>.</w:t>
+      </w:r>
+      <w:r>
+        <w:rPr>
+          <w:b/>
+        </w:rPr>
+        <w:br/>
+      </w:r>
+      <w:r>
+        <w:t xml:space="preserve">Concernant le groupe </w:t>
+      </w:r>
+      <w:proofErr w:type="spellStart"/>
+      <w:r>
+        <w:t>I-Learning</w:t>
+      </w:r>
+      <w:proofErr w:type="spellEnd"/>
+      <w:r>
+        <w:t xml:space="preserve">, ces engagements ont été tenus du premier jusqu’au dernier </w:t>
+      </w:r>
+      <w:r>
+        <w:rPr>
+          <w:b/>
+        </w:rPr>
+        <w:t xml:space="preserve">Sprint </w:t>
+      </w:r>
+      <w:r>
+        <w:t xml:space="preserve">et à chaque </w:t>
+      </w:r>
+      <w:r>
+        <w:rPr>
+          <w:b/>
+        </w:rPr>
+        <w:t xml:space="preserve">Sprint </w:t>
+      </w:r>
+      <w:proofErr w:type="spellStart"/>
+      <w:r>
+        <w:rPr>
+          <w:b/>
+        </w:rPr>
+        <w:t>Review</w:t>
+      </w:r>
+      <w:proofErr w:type="spellEnd"/>
+      <w:r>
+        <w:rPr>
+          <w:b/>
+        </w:rPr>
+        <w:t xml:space="preserve">, </w:t>
+      </w:r>
+      <w:r>
+        <w:t>nous pouvions constater les nouvelles fonctionnalités apportées au projet.</w:t>
+      </w:r>
+    </w:p>
+    <w:p>
+      <w:pPr>
+        <w:ind w:firstLine="720"/>
+      </w:pPr>
+      <w:r>
+        <w:t xml:space="preserve">Je reviendrai plus en détails sur la </w:t>
+      </w:r>
+      <w:r>
+        <w:rPr>
+          <w:b/>
+        </w:rPr>
+        <w:t>méthode Scrum</w:t>
+      </w:r>
+      <w:r>
+        <w:t xml:space="preserve"> ainsi que </w:t>
+      </w:r>
+      <w:r>
+        <w:t xml:space="preserve">sur </w:t>
+      </w:r>
+      <w:r>
+        <w:t xml:space="preserve">le cadre du </w:t>
+      </w:r>
+      <w:r>
+        <w:rPr>
+          <w:b/>
+        </w:rPr>
+        <w:t>Sprint</w:t>
+      </w:r>
+      <w:r>
+        <w:t xml:space="preserve"> et du projet dans une partie ultérieure.</w:t>
+      </w:r>
+    </w:p>
+    <w:p>
+      <w:pPr>
+        <w:ind w:firstLine="720"/>
+      </w:pPr>
+      <w:r>
+        <w:t xml:space="preserve">D’un point de vue opérationnel, nous avons donc suivi plusieurs formations, dont celle sur les </w:t>
+      </w:r>
+      <w:r>
+        <w:rPr>
+          <w:b/>
+        </w:rPr>
+        <w:t>méthodes Agile</w:t>
+      </w:r>
+      <w:r>
+        <w:rPr>
+          <w:b/>
+        </w:rPr>
+        <w:t>s</w:t>
+      </w:r>
+      <w:r>
+        <w:t xml:space="preserve">, en particulier la méthode </w:t>
+      </w:r>
+      <w:r>
+        <w:rPr>
+          <w:b/>
+        </w:rPr>
+        <w:t>Scrum</w:t>
+      </w:r>
+      <w:r>
+        <w:t xml:space="preserve"> mais également une formation en </w:t>
+      </w:r>
+      <w:r>
+        <w:rPr>
+          <w:b/>
+        </w:rPr>
+        <w:t>JavaScript</w:t>
+      </w:r>
+      <w:r>
+        <w:t xml:space="preserve"> du fait est que, en tant que stagiaires, nous faisions partie de la practice </w:t>
+      </w:r>
+      <w:r>
+        <w:rPr>
+          <w:b/>
+        </w:rPr>
+        <w:t>Web / Java</w:t>
+      </w:r>
+      <w:r>
+        <w:t xml:space="preserve"> qui est pilotée par Henri DARMET.</w:t>
+      </w:r>
+      <w:r>
+        <w:br/>
+        <w:t xml:space="preserve">Un collaborateur de VISEO Technologies, Julien BORDENEUVE, a notamment été présent pour notre formation sur </w:t>
+      </w:r>
+      <w:r>
+        <w:rPr>
+          <w:b/>
+        </w:rPr>
+        <w:t>Git</w:t>
+      </w:r>
+      <w:r>
+        <w:rPr>
+          <w:b/>
+        </w:rPr>
+        <w:t xml:space="preserve"> </w:t>
+      </w:r>
+      <w:r>
+        <w:t xml:space="preserve">et il a également animé des séances de </w:t>
+      </w:r>
+      <w:r>
+        <w:rPr>
+          <w:b/>
+        </w:rPr>
+        <w:t xml:space="preserve">Test Driven </w:t>
+      </w:r>
+      <w:proofErr w:type="spellStart"/>
+      <w:r>
+        <w:rPr>
+          <w:b/>
+        </w:rPr>
+        <w:t>Development</w:t>
+      </w:r>
+      <w:proofErr w:type="spellEnd"/>
+      <w:r>
+        <w:rPr>
+          <w:b/>
+        </w:rPr>
+        <w:t xml:space="preserve"> </w:t>
+      </w:r>
+      <w:r>
+        <w:t>qui consiste</w:t>
+      </w:r>
+      <w:r>
+        <w:t xml:space="preserve"> à produire du code testable et testé.</w:t>
+      </w:r>
+    </w:p>
+    <w:p>
+      <w:pPr>
+        <w:ind w:firstLine="720"/>
+      </w:pPr>
+      <w:r>
+        <w:t>Nous avons également eu l’occasion d’assister à plusieurs ateliers, sur des thèmes divers comme le retour d’expérience de consultants</w:t>
+      </w:r>
+      <w:r>
+        <w:t xml:space="preserve"> actuels</w:t>
+      </w:r>
+      <w:r>
+        <w:t>, des présentations et des échanges sur des sujets techniques ainsi que</w:t>
+      </w:r>
+      <w:r>
+        <w:t xml:space="preserve"> de nombreuses séances de préparation à la soutenance de stage, non seulement pour l’obtention du diplôme mais préparer les stagiaires à diriger ces ateliers – qu’on surnomme </w:t>
+      </w:r>
+      <w:r>
+        <w:rPr>
+          <w:b/>
+        </w:rPr>
+        <w:t>BBL</w:t>
+      </w:r>
+      <w:r>
+        <w:t>, une histoire de « </w:t>
+      </w:r>
+      <w:r>
+        <w:rPr>
+          <w:b/>
+        </w:rPr>
+        <w:t>Brown Bag Lunch</w:t>
+      </w:r>
+      <w:r>
+        <w:t xml:space="preserve"> » étant donné que ceux-ci se déroulent en général durant la </w:t>
+      </w:r>
+      <w:r>
+        <w:lastRenderedPageBreak/>
+        <w:t>pause déjeuner -.</w:t>
+      </w:r>
+      <w:r>
+        <w:t xml:space="preserve"> </w:t>
+      </w:r>
+      <w:r>
+        <w:rPr>
+          <w:i/>
+        </w:rPr>
+        <w:t>Entreprise qui se démarque dans ses processus de forma</w:t>
+      </w:r>
+      <w:bookmarkStart w:id="5" w:name="_GoBack"/>
+      <w:bookmarkEnd w:id="5"/>
+      <w:r>
+        <w:rPr>
+          <w:i/>
+        </w:rPr>
+        <w:t>tion et qui innove dans les méthodes d’accompagnement des collaborateurs</w:t>
+      </w:r>
+    </w:p>
+    <w:p>
+      <w:pPr>
+        <w:ind w:firstLine="720"/>
+      </w:pPr>
+      <w:r>
+        <w:t xml:space="preserve">A travers ce projet, les ressources humaines auront possibilité </w:t>
+      </w:r>
+      <w:r>
+        <w:t xml:space="preserve">d’évaluer les nouveaux collaborateurs de l’entreprise en leur faisant jouer les différents exercices mais à terme, </w:t>
+      </w:r>
+      <w:r>
+        <w:t xml:space="preserve">lors de la mise en production du projet, celui-ci </w:t>
+      </w:r>
+      <w:r>
+        <w:t>apportera un outil supplémentaire à VISEO pour accompagner les consultants dans leur montée en compétences</w:t>
+      </w:r>
+      <w:r>
+        <w:t>.</w:t>
+      </w:r>
+    </w:p>
+    <w:p>
+      <w:pPr>
+        <w:ind w:firstLine="720"/>
+      </w:pPr>
+      <w:r>
+        <w:t>Par ailleurs, la technologie SVG est peu exploitée sur le marché et cela permettrait d’ouvrir de nouvelles opportunités dans le domaine du Web car il y a une tendance à développer des applications qui sont intuitives, simples à utiliser dans le se</w:t>
+      </w:r>
+      <w:r>
+        <w:t>ns où sans acquis préalable de l’application, on</w:t>
+      </w:r>
+      <w:r>
+        <w:t xml:space="preserve"> sache la prendre en main.</w:t>
+      </w:r>
+    </w:p>
+    <w:p>
+      <w:pPr>
+        <w:ind w:firstLine="720"/>
+      </w:pPr>
+      <w:r>
+        <w:t>L’exemple parfait correspond à l’instauration de l’iPhone qui était l’un des premiers terminaux mobiles équipés d’un écran tactile : il a apporté une révolution dans le marché des téléphones mobiles en proposant un objet d’une architecture complexe, simple à utiliser et ce malgré les nombreuses réactions et les critiques que son créateur, le défunt Steve Jobs a pu apporter.</w:t>
+      </w:r>
+    </w:p>
+    <w:p>
+      <w:pPr>
+        <w:ind w:firstLine="720"/>
+        <w:rPr>
+          <w:i/>
+        </w:rPr>
+      </w:pPr>
+      <w:r>
+        <w:t xml:space="preserve">Enfin, l’architecture du projet permettra éventuellement d’implémenter de nouveaux types de jeux qui s’intègreront aux jeux existants, dans le cas où </w:t>
+      </w:r>
+      <w:proofErr w:type="spellStart"/>
+      <w:r>
+        <w:t>I-Learning</w:t>
+      </w:r>
+      <w:proofErr w:type="spellEnd"/>
+      <w:r>
+        <w:t xml:space="preserve"> serait proposé comme mission de stage.</w:t>
+      </w:r>
+    </w:p>
+    <w:p>
+      <w:r>
+        <w:t>TODO : éviter formations longues / épuisantes =&gt; futur proche, utilisation DRH recrutements +</w:t>
+      </w:r>
+      <w:r>
+        <w:t xml:space="preserve"> POC pour ouvrir un marché possible </w:t>
+      </w:r>
+      <w:r>
+        <w:br/>
+        <w:t xml:space="preserve">TODO 2 : bon investissement pour VISEO, si production, exploitation possible pour un return on </w:t>
+      </w:r>
+      <w:proofErr w:type="spellStart"/>
+      <w:r>
+        <w:t>investment</w:t>
+      </w:r>
+      <w:proofErr w:type="spellEnd"/>
+      <w:r>
+        <w:t xml:space="preserve"> car moins de formations à gérer</w:t>
+      </w:r>
+    </w:p>
+    <w:p>
+      <w:r>
+        <w:tab/>
+        <w:t>Ce projet ne présente aucune contrainte économique outre le fait que l’entreprise engage un certain nombre de stagiaires pour qu’ils puissent monter en compétences, réaliser un projet avec un cadre assez libre et</w:t>
+      </w:r>
+      <w:r>
+        <w:t xml:space="preserve"> large sur la forme et le fond, dans une dynamique de progrès, sans attendre de résultats immédiats</w:t>
+      </w:r>
+      <w:r>
+        <w:t> : par conséquent, VISEO Technologies porte une grande importance à ses stagiaires et préfère investir sur des atouts de l’entreprise qui ont eu l’occasion de faire leurs preuves durant les 6 mois qui découlent du stage que de piocher sur des consultants qui ne présentent pas forcément les mêmes garanties.</w:t>
+      </w:r>
+      <w:r>
+        <w:br/>
+      </w:r>
+    </w:p>
+    <w:p>
+      <w:r>
+        <w:tab/>
+        <w:t xml:space="preserve">Mon stage a débuté le 13 février 2017 </w:t>
+      </w:r>
+      <w:r>
+        <w:rPr>
+          <w:color w:val="FF0000"/>
+        </w:rPr>
+        <w:t>TODO</w:t>
+      </w:r>
+      <w:r>
+        <w:rPr>
+          <w:color w:val="FF0000"/>
+        </w:rPr>
+        <w:t> : Plan</w:t>
+      </w:r>
+    </w:p>
+    <w:p>
+      <w:r>
+        <w:tab/>
+      </w:r>
+      <w:r>
+        <w:tab/>
+      </w:r>
+      <w:r>
+        <w:br w:type="page"/>
+      </w:r>
+    </w:p>
+    <w:p>
+      <w:pPr>
+        <w:pStyle w:val="Titre1"/>
+      </w:pPr>
+      <w:bookmarkStart w:id="6" w:name="_Toc488410018"/>
+      <w:r>
+        <w:lastRenderedPageBreak/>
+        <w:t>Etat de l’art</w:t>
+      </w:r>
+      <w:bookmarkEnd w:id="6"/>
+    </w:p>
+    <w:p>
+      <w:pPr>
+        <w:pStyle w:val="Titre3"/>
+      </w:pPr>
+      <w:bookmarkStart w:id="7" w:name="_Toc488410019"/>
+      <w:r>
+        <w:t>Prélude :</w:t>
+      </w:r>
+      <w:bookmarkEnd w:id="7"/>
+    </w:p>
+    <w:p>
+      <w:pPr>
+        <w:ind w:firstLine="720"/>
+      </w:pPr>
+      <w:r>
+        <w:t>L’enseignement est un sujet qui englobe notre quotidien, que ce soit le fait d’apprendre de nouvelles connaissances, d’exercer un métier ou apprendre à pratiquer un sport. De manière générale, la personne qui enseigne un savoir, des connaissances ou des bonnes pratiques arrive à transmettre son savoir-faire à d’autres personnes. En revanche, pour un groupe de personnes ou une audience, c’est là que les résultats diffèrent : puisque toute personne est différente, il n’est pas admis que si l’on suit un enseignement, on puisse acquérir et maîtriser l’art ou le sujet en question du premier coup. Par exemple, parmi un groupe d’étudiants classique, la distraction, le manque d’attention ou le manque de connaissances au préalable sont des facteurs qui déterminent l’efficacité d'un cours.</w:t>
+      </w:r>
+    </w:p>
+    <w:p>
+      <w:pPr>
+        <w:ind w:firstLine="720"/>
+      </w:pPr>
+      <w:r>
+        <w:t xml:space="preserve">La solution que j’étudie est le « </w:t>
+      </w:r>
+      <w:proofErr w:type="spellStart"/>
+      <w:r>
+        <w:t>Serious</w:t>
+      </w:r>
+      <w:proofErr w:type="spellEnd"/>
+      <w:r>
+        <w:t xml:space="preserve"> Game » où l’on pose un cadre, on assimile des rôles propres à chaque personne et, la plupart des cas, ces personnes doivent résoudre un problème posé. Le cadre est fictif, les rôles désignés se rapportent à la vie réelle et souvent, le problème à résoudre est un cas courant de la vie quotidienne. Le but du « </w:t>
+      </w:r>
+      <w:proofErr w:type="spellStart"/>
+      <w:r>
+        <w:t>Serious</w:t>
+      </w:r>
+      <w:proofErr w:type="spellEnd"/>
+      <w:r>
+        <w:t xml:space="preserve"> Game » est de faire intervenir tous les « participants », leur permettre de se projeter dans des rôles qu’ils ne maîtrisent pas et d’une certaine manière, « vivre » dans un contexte particulier. Comme il s’agit de participer à un jeu, on peut se permettre de faire des erreurs, tout comme remplir parfaitement le rôle comme demandé. L’intérêt majeur du « </w:t>
+      </w:r>
+      <w:proofErr w:type="spellStart"/>
+      <w:r>
+        <w:t>Serious</w:t>
+      </w:r>
+      <w:proofErr w:type="spellEnd"/>
+      <w:r>
+        <w:t xml:space="preserve"> Game » provient du fait que les « participants » se mettent dans les conditions du jeu, se sentent plus impliqués par les sujets et thèmes abordés, et enfin c’est une occasion pour les « joueurs » de mettre en pratique leurs connaissances, de se concentrer sur leurs tâches respectives et de s’approprier les codes selon le contexte choisi.</w:t>
+      </w:r>
+    </w:p>
+    <w:p>
+      <w:pPr>
+        <w:ind w:firstLine="720"/>
+      </w:pPr>
+      <w:r>
+        <w:t xml:space="preserve">Dans le cas d’une entreprise de services numérique comme VISEO Technologies, le projet </w:t>
+      </w:r>
+      <w:proofErr w:type="spellStart"/>
+      <w:r>
+        <w:t>I-Learning</w:t>
+      </w:r>
+      <w:proofErr w:type="spellEnd"/>
+      <w:r>
+        <w:t xml:space="preserve"> est un « </w:t>
+      </w:r>
+      <w:proofErr w:type="spellStart"/>
+      <w:r>
+        <w:t>Serious</w:t>
+      </w:r>
+      <w:proofErr w:type="spellEnd"/>
+      <w:r>
+        <w:t xml:space="preserve"> Game » permettant aux collaborateurs de suivre des formations et de monter en compétences. Il présente des exercices de type quiz et des exercices de type « poupée » : le premier correspond à résoudre plusieurs questions en sélectionnant les bonnes réponses tandis que le second propose une sorte de « puzzle » où il faut rassembler les bonnes réponses avec les énoncés proposés afin de remplir certains objectifs fixés par le jeu. Lorsque l’on a complété le jeu, on découvre nos résultats et on a également accès aux explications des réponses pour vérifier que l’on a bien assimilé le sujet.</w:t>
+      </w:r>
+    </w:p>
+    <w:p>
+      <w:pPr>
+        <w:ind w:firstLine="720"/>
+      </w:pPr>
+      <w:r>
+        <w:t>A travers cet état de l’art, on s’intéressera à la place du « </w:t>
+      </w:r>
+      <w:proofErr w:type="spellStart"/>
+      <w:r>
+        <w:t>Serious</w:t>
+      </w:r>
+      <w:proofErr w:type="spellEnd"/>
+      <w:r>
+        <w:t xml:space="preserve"> Game » entre la voie traditionnelle d’apprentissage, d’éducation dès le plus jeune âge mais également </w:t>
+      </w:r>
+      <w:r>
+        <w:t xml:space="preserve">avec </w:t>
+      </w:r>
+      <w:r>
+        <w:t>les différents cadres qui existent dans les universités et écoles d’études supérieures</w:t>
+      </w:r>
+      <w:r>
+        <w:t xml:space="preserve"> dès l’instant où il y a un échange entre un enseignant et des élèves, étudiants. Enfin, on fera également la comparaison avec les formations en ligne où l’</w:t>
+      </w:r>
+      <w:r>
+        <w:t>interaction</w:t>
+      </w:r>
+      <w:r>
+        <w:t xml:space="preserve"> entre l’enseignant et l’audience </w:t>
+      </w:r>
+      <w:r>
+        <w:t>est indirecte.</w:t>
+      </w:r>
+      <w:r>
+        <w:t xml:space="preserve"> </w:t>
+      </w:r>
+    </w:p>
+    <w:p>
+      <w:pPr>
+        <w:ind w:firstLine="720"/>
+      </w:pPr>
+      <w:r>
+        <w:br w:type="page"/>
+      </w:r>
+    </w:p>
+    <w:p>
+      <w:pPr>
+        <w:pStyle w:val="Titre1"/>
+      </w:pPr>
+      <w:bookmarkStart w:id="8" w:name="_Toc488410020"/>
+      <w:r>
+        <w:lastRenderedPageBreak/>
+        <w:t>Plan I/</w:t>
+      </w:r>
+      <w:bookmarkEnd w:id="8"/>
+    </w:p>
+    <w:p>
+      <w:r>
+        <w:tab/>
+        <w:t>L’</w:t>
+      </w:r>
+      <w:r>
+        <w:t xml:space="preserve">enseignement prend </w:t>
+      </w:r>
+      <w:r>
+        <w:t>une grande place dans la manière de vivre, de penser mais également sur les connaissances acquises, passées et futures.</w:t>
+      </w:r>
+      <w:r>
+        <w:br/>
+        <w:t xml:space="preserve">Lorsque l’on naît, on doit une grande partie de cette éducation à l’attention qui nous est accordée par les parents : arrivé à un stade où l’on commence à marcher, à pouvoir former des mots et à comprendre certains concepts, principes, on débute par </w:t>
+      </w:r>
+      <w:r>
+        <w:t xml:space="preserve">l’école </w:t>
+      </w:r>
+      <w:r>
+        <w:t>primaire</w:t>
+      </w:r>
+      <w:r>
+        <w:t xml:space="preserve"> </w:t>
+      </w:r>
+      <w:r>
+        <w:t>et au fur et à mesure que l’on grandit, les institutions changent ainsi que le cadre, les sujets abordés, la difficulté, etc.</w:t>
+      </w:r>
+      <w:r>
+        <w:br/>
+        <w:t>La place de l’éducation parentale, les codes mis en place dans son propre domic</w:t>
+      </w:r>
+      <w:r>
+        <w:t>ile familial</w:t>
+      </w:r>
+      <w:r>
+        <w:t xml:space="preserve"> </w:t>
+      </w:r>
+      <w:r>
+        <w:t>et la manière de vivre</w:t>
+      </w:r>
+      <w:r>
+        <w:t xml:space="preserve"> sont les premières marches vers l’indépendance, lorsque l’on n’a pas encore atteint la majorité.</w:t>
+      </w:r>
+      <w:r>
+        <w:br/>
+      </w:r>
+      <w:r>
+        <w:t>« </w:t>
+      </w:r>
+      <w:r>
+        <w:t>D’après l’article 371-2 du Code civil : « Chacun des parents contribue à l’entretien et à l’éducation des enfants à proportion de ses ressources, de celles de l’autre parent, ainsi que des besoins de l’enfant.</w:t>
+      </w:r>
+      <w:r>
+        <w:br/>
+        <w:t>Cette obligation ne cesse pas de plein droit lorsque l’enfant est majeur. »</w:t>
+      </w:r>
+      <w:r>
+        <w:br/>
+        <w:t>Cela renforce l’idée que chaque enfant dispose d’un soutien relatif de ses parents pour subvenir à ses besoins et que les parents ne sont plus obligés de</w:t>
+      </w:r>
+      <w:r>
+        <w:t> »</w:t>
+      </w:r>
+    </w:p>
+    <w:p>
+      <w:r>
+        <w:t>C’est pour cette raison que notre gouvernement dispose d’un ministère de l’Education nationale qui établit les différents programmes scolaires des différents niveaux d’</w:t>
+      </w:r>
+      <w:r>
+        <w:t>éducation</w:t>
+      </w:r>
+      <w:r>
+        <w:t xml:space="preserve"> jusqu’aux sujets abordés dans les épreuves finales du baccalauréat</w:t>
+      </w:r>
+      <w:r>
+        <w:t>, de façon à accompagner les élèves jusqu’à l’obtention de leurs diplômes respectifs</w:t>
+      </w:r>
+      <w:r>
+        <w:br w:type="page"/>
+      </w:r>
+    </w:p>
+    <w:p>
+      <w:pPr>
+        <w:pStyle w:val="Titre1"/>
+      </w:pPr>
+      <w:bookmarkStart w:id="9" w:name="_Toc488410021"/>
+      <w:r>
+        <w:lastRenderedPageBreak/>
+        <w:t>Plan II/</w:t>
+      </w:r>
+      <w:bookmarkEnd w:id="9"/>
+    </w:p>
+    <w:p>
+      <w:pPr>
+        <w:rPr>
+          <w:strike/>
+        </w:rPr>
+      </w:pPr>
+      <w:r>
+        <w:rPr>
+          <w:strike/>
+        </w:rPr>
+        <w:t xml:space="preserve">TODO 1 : Return on </w:t>
+      </w:r>
+      <w:proofErr w:type="spellStart"/>
+      <w:r>
+        <w:rPr>
+          <w:strike/>
+        </w:rPr>
+        <w:t>investment</w:t>
+      </w:r>
+      <w:proofErr w:type="spellEnd"/>
+    </w:p>
+    <w:p>
+      <w:r>
+        <w:t>TODO 2 : Avantages</w:t>
+      </w:r>
+    </w:p>
+    <w:p>
+      <w:r>
+        <w:t>TODO 3 : Inconvénients / limites</w:t>
+      </w:r>
+    </w:p>
+    <w:p>
+      <w:r>
+        <w:t xml:space="preserve">TODO 4 : </w:t>
+      </w:r>
+      <w:proofErr w:type="gramStart"/>
+      <w:r>
+        <w:t>Intérêts ,</w:t>
+      </w:r>
+      <w:proofErr w:type="gramEnd"/>
+      <w:r>
+        <w:t xml:space="preserve"> buts</w:t>
+      </w:r>
+    </w:p>
+    <w:p>
+      <w:r>
+        <w:t>TODO 5 : Qui utilise ?</w:t>
+      </w:r>
+    </w:p>
+    <w:p>
+      <w:r>
+        <w:t>TODO 6 : Pour qui ?</w:t>
+      </w:r>
+    </w:p>
+    <w:p>
+      <w:r>
+        <w:t xml:space="preserve">TODO 7 : Evolution historique (ex MOOC =&gt; tuto =&gt; </w:t>
+      </w:r>
+      <w:proofErr w:type="gramStart"/>
+      <w:r>
+        <w:t>vidéos )</w:t>
+      </w:r>
+      <w:proofErr w:type="gramEnd"/>
+    </w:p>
+    <w:p>
+      <w:r>
+        <w:tab/>
+      </w:r>
+      <w:proofErr w:type="spellStart"/>
+      <w:r>
+        <w:t>Serious</w:t>
+      </w:r>
+      <w:proofErr w:type="spellEnd"/>
+      <w:r>
+        <w:t xml:space="preserve"> </w:t>
+      </w:r>
+      <w:proofErr w:type="spellStart"/>
+      <w:r>
+        <w:t>game</w:t>
+      </w:r>
+      <w:proofErr w:type="spellEnd"/>
+      <w:r>
+        <w:t xml:space="preserve"> (VR / AR)</w:t>
+      </w:r>
+    </w:p>
+    <w:p>
+      <w:pPr>
+        <w:rPr>
+          <w:kern w:val="28"/>
+          <w:sz w:val="60"/>
+        </w:rPr>
+      </w:pPr>
+      <w:r>
+        <w:t xml:space="preserve">TODO 8 : Marché / (coûts &amp; dépenses =&gt; ROI) / secteur </w:t>
+      </w:r>
+      <w:r>
+        <w:br w:type="page"/>
+      </w:r>
+    </w:p>
+    <w:p>
+      <w:pPr>
+        <w:pStyle w:val="Titre1"/>
+      </w:pPr>
+      <w:bookmarkStart w:id="10" w:name="_Toc488410022"/>
+      <w:r>
+        <w:lastRenderedPageBreak/>
+        <w:t>Plan III/</w:t>
+      </w:r>
+      <w:bookmarkEnd w:id="10"/>
+    </w:p>
+    <w:p>
+      <w:r>
+        <w:t>TODO 1 : Quiz / QCM</w:t>
+      </w:r>
+    </w:p>
+    <w:p>
+      <w:r>
+        <w:t>TODO 2 : Poupée (</w:t>
+      </w:r>
+      <w:proofErr w:type="spellStart"/>
+      <w:r>
+        <w:t>I-learning</w:t>
+      </w:r>
+      <w:proofErr w:type="spellEnd"/>
+      <w:r>
+        <w:t>)</w:t>
+      </w:r>
+    </w:p>
+    <w:p>
+      <w:r>
+        <w:t xml:space="preserve">TODO 3 : Coding </w:t>
+      </w:r>
+      <w:proofErr w:type="spellStart"/>
+      <w:r>
+        <w:t>game</w:t>
+      </w:r>
+      <w:proofErr w:type="spellEnd"/>
     </w:p>
     <w:p>
       <w:pPr>
@@ -2602,6 +4004,25 @@
         </w:rPr>
       </w:pPr>
       <w:r>
+        <w:t xml:space="preserve">TODO 4 : </w:t>
+      </w:r>
+      <w:proofErr w:type="spellStart"/>
+      <w:r>
+        <w:t>Serious</w:t>
+      </w:r>
+      <w:proofErr w:type="spellEnd"/>
+      <w:r>
+        <w:t xml:space="preserve"> </w:t>
+      </w:r>
+      <w:proofErr w:type="spellStart"/>
+      <w:r>
+        <w:t>game</w:t>
+      </w:r>
+      <w:proofErr w:type="spellEnd"/>
+      <w:r>
+        <w:t xml:space="preserve"> entreprise (ESIEA =&gt; mineure managériale)</w:t>
+      </w:r>
+      <w:r>
         <w:br w:type="page"/>
       </w:r>
     </w:p>
@@ -2609,1065 +4030,51 @@
       <w:pPr>
         <w:pStyle w:val="Titre1"/>
       </w:pPr>
-      <w:bookmarkStart w:id="4" w:name="_Toc488358184"/>
+      <w:bookmarkStart w:id="11" w:name="_Toc488410023"/>
       <w:r>
         <w:lastRenderedPageBreak/>
-        <w:t>Contexte projet</w:t>
-      </w:r>
-      <w:bookmarkEnd w:id="4"/>
-    </w:p>
-    <w:p>
-      <w:pPr>
-        <w:rPr>
-          <w:strike/>
-        </w:rPr>
-      </w:pPr>
-      <w:r>
-        <w:rPr>
-          <w:strike/>
-        </w:rPr>
-        <w:t>TODO 1 : objectif économique</w:t>
-      </w:r>
-    </w:p>
-    <w:p>
-      <w:pPr>
-        <w:rPr>
-          <w:strike/>
-        </w:rPr>
-      </w:pPr>
-      <w:r>
-        <w:rPr>
-          <w:strike/>
-        </w:rPr>
-        <w:t>TODO 2 : objectif opérationnel</w:t>
-      </w:r>
-    </w:p>
-    <w:p>
-      <w:pPr>
-        <w:rPr>
-          <w:strike/>
-        </w:rPr>
-      </w:pPr>
-      <w:r>
-        <w:rPr>
-          <w:strike/>
-        </w:rPr>
-        <w:t>TODO 3 : objectif concurrentiel</w:t>
-      </w:r>
-    </w:p>
-    <w:p>
-      <w:pPr>
-        <w:rPr>
-          <w:strike/>
-        </w:rPr>
-      </w:pPr>
-      <w:r>
-        <w:rPr>
-          <w:strike/>
-        </w:rPr>
-        <w:t>TODO 4 : contraintes économiques et techniques associées</w:t>
-      </w:r>
-    </w:p>
-    <w:p>
-      <w:pPr>
-        <w:rPr>
-          <w:strike/>
-        </w:rPr>
-      </w:pPr>
-      <w:r>
-        <w:rPr>
-          <w:strike/>
-        </w:rPr>
-        <w:t>TODO 5 : genèse</w:t>
-      </w:r>
-    </w:p>
-    <w:p>
-      <w:pPr>
-        <w:rPr>
-          <w:strike/>
-        </w:rPr>
-      </w:pPr>
-      <w:r>
-        <w:rPr>
-          <w:strike/>
-        </w:rPr>
-        <w:t>TODO 6 : objectifs qui encadrent le projet</w:t>
-      </w:r>
-    </w:p>
-    <w:p>
-      <w:pPr>
-        <w:rPr>
-          <w:strike/>
-        </w:rPr>
-      </w:pPr>
-      <w:r>
-        <w:rPr>
-          <w:strike/>
-        </w:rPr>
-        <w:t>TODO 7 : études opportunité ou faisabilité</w:t>
-      </w:r>
-    </w:p>
-    <w:p>
-      <w:r>
-        <w:t>TODO 8 : travaux préparatoires</w:t>
-      </w:r>
-    </w:p>
-    <w:p>
-      <w:r>
-        <w:t>TODO 9 : missions confiées et planification</w:t>
-      </w:r>
-    </w:p>
-    <w:p>
-      <w:r>
-        <w:tab/>
-        <w:t xml:space="preserve">Le projet </w:t>
+        <w:t>Comparaison</w:t>
+      </w:r>
+      <w:bookmarkEnd w:id="11"/>
+    </w:p>
+    <w:p>
+      <w:r>
+        <w:t xml:space="preserve">TODO 1 : traditionnel et </w:t>
       </w:r>
       <w:proofErr w:type="spellStart"/>
       <w:r>
-        <w:t>I-Learning</w:t>
+        <w:t>Serious</w:t>
       </w:r>
       <w:proofErr w:type="spellEnd"/>
       <w:r>
-        <w:t xml:space="preserve"> a débuté l’année dernière avec un premier groupe de stagiaires : lorsque j’ai intégré VISEO</w:t>
-      </w:r>
-      <w:r>
-        <w:t xml:space="preserve"> Technologies</w:t>
-      </w:r>
-      <w:r>
-        <w:t xml:space="preserve"> au mois de février, nous étions 3 stagiaires à reprendre le projet tel qu’il avait été laissé et l’objectif était de continuer à apporter de la valeur aux travaux existants.</w:t>
-      </w:r>
-    </w:p>
-    <w:p>
-      <w:pPr>
-        <w:ind w:firstLine="720"/>
-      </w:pPr>
-      <w:r>
-        <w:t>Ce dernier consiste à un ensemble de jeux destinés à des collaborateurs d’une entreprise de services du numérique (ESN) leur permettant de suivre des formations de manière ludique et innovante.</w:t>
-      </w:r>
-    </w:p>
-    <w:p>
-      <w:pPr>
-        <w:ind w:firstLine="720"/>
-      </w:pPr>
-      <w:r>
-        <w:t xml:space="preserve">Par la suite, trois nouveaux collaborateurs – également des stagiaires – nous ont rejoint et une des membres de l’équipe de développement avait décidé de changer de projet car le design du projet n’était pas en adéquation avec </w:t>
-      </w:r>
-      <w:r>
-        <w:t>son envie de créer du contenu de qualité.</w:t>
-      </w:r>
-    </w:p>
-    <w:p>
-      <w:r>
-        <w:tab/>
-        <w:t xml:space="preserve">Notre mission sur </w:t>
+        <w:t xml:space="preserve"> </w:t>
       </w:r>
       <w:proofErr w:type="spellStart"/>
       <w:r>
-        <w:t>I-Learning</w:t>
+        <w:t>game</w:t>
       </w:r>
       <w:proofErr w:type="spellEnd"/>
-      <w:r>
-        <w:t xml:space="preserve"> ne présente pas d’attentes de livraison d’un produit fonctionnel, ni de présentation auprès d’un client potentiel à l’entreprise : il s’agit d’un proof-of-concept de la technologie </w:t>
-      </w:r>
-      <w:r>
-        <w:rPr>
-          <w:b/>
-        </w:rPr>
-        <w:t>SVG</w:t>
-      </w:r>
-      <w:r>
-        <w:t xml:space="preserve"> dans le domaine du Web.</w:t>
-      </w:r>
-      <w:r>
-        <w:br/>
-        <w:t xml:space="preserve">Le projet présente une </w:t>
-      </w:r>
-      <w:r>
-        <w:rPr>
-          <w:b/>
-        </w:rPr>
-        <w:t>full-stack</w:t>
-      </w:r>
+    </w:p>
+    <w:p>
+      <w:r>
+        <w:t xml:space="preserve">TODO 2 : </w:t>
+      </w:r>
+      <w:proofErr w:type="spellStart"/>
+      <w:r>
+        <w:t>Serious</w:t>
+      </w:r>
+      <w:proofErr w:type="spellEnd"/>
       <w:r>
         <w:t xml:space="preserve"> </w:t>
       </w:r>
-      <w:r>
-        <w:rPr>
-          <w:b/>
-        </w:rPr>
-        <w:t xml:space="preserve">JavaScript, </w:t>
-      </w:r>
-      <w:r>
-        <w:t xml:space="preserve">c’est-à-dire que côté </w:t>
-      </w:r>
       <w:proofErr w:type="spellStart"/>
       <w:r>
-        <w:rPr>
-          <w:b/>
-        </w:rPr>
-        <w:t>front-end</w:t>
+        <w:t>game</w:t>
       </w:r>
       <w:proofErr w:type="spellEnd"/>
       <w:r>
-        <w:t xml:space="preserve"> nous utilisons le </w:t>
-      </w:r>
-      <w:r>
-        <w:rPr>
-          <w:b/>
-        </w:rPr>
-        <w:t xml:space="preserve">JavaScript </w:t>
-      </w:r>
-      <w:r>
-        <w:t xml:space="preserve">et côté </w:t>
-      </w:r>
-      <w:proofErr w:type="spellStart"/>
-      <w:r>
-        <w:rPr>
-          <w:b/>
-        </w:rPr>
-        <w:t>back-end</w:t>
-      </w:r>
-      <w:proofErr w:type="spellEnd"/>
-      <w:r>
-        <w:t>, nous utilisons</w:t>
-      </w:r>
-      <w:r>
-        <w:t xml:space="preserve"> </w:t>
-      </w:r>
-      <w:bookmarkStart w:id="5" w:name="_GoBack"/>
-      <w:r>
-        <w:t>Node</w:t>
-      </w:r>
-      <w:bookmarkEnd w:id="5"/>
-      <w:r>
-        <w:t>.js</w:t>
-      </w:r>
-    </w:p>
-    <w:p>
-      <w:pPr>
-        <w:ind w:firstLine="720"/>
-        <w:rPr>
-          <w:color w:val="FF0000"/>
-        </w:rPr>
-      </w:pPr>
-      <w:r>
-        <w:t xml:space="preserve">L’étude de faisabilité a été déterminée par l’équipe précédente, dans la mesure où entre </w:t>
-      </w:r>
-      <w:r>
-        <w:rPr>
-          <w:b/>
-        </w:rPr>
-        <w:t>SVG</w:t>
-      </w:r>
-      <w:r>
-        <w:t xml:space="preserve"> et </w:t>
-      </w:r>
-      <w:r>
-        <w:rPr>
-          <w:b/>
-        </w:rPr>
-        <w:t>Canvas</w:t>
-      </w:r>
-      <w:r>
-        <w:t xml:space="preserve">, </w:t>
-      </w:r>
-      <w:r>
-        <w:rPr>
-          <w:b/>
-        </w:rPr>
-        <w:t>SVG</w:t>
-      </w:r>
-      <w:r>
-        <w:t xml:space="preserve"> était le plus à même de répondre aux besoins du projet (</w:t>
-      </w:r>
-      <w:r>
-        <w:rPr>
-          <w:color w:val="FF0000"/>
-        </w:rPr>
-        <w:t>TODO : à revoir)</w:t>
-      </w:r>
-    </w:p>
-    <w:p>
-      <w:pPr>
-        <w:ind w:firstLine="720"/>
-      </w:pPr>
-      <w:r>
-        <w:t xml:space="preserve">Pour commencer, </w:t>
-      </w:r>
-      <w:r>
-        <w:t xml:space="preserve">nous devions nous mettre à jour pour disposer d’un environnement de développement adapté au projet. </w:t>
-      </w:r>
-      <w:r>
-        <w:br/>
-        <w:t xml:space="preserve">Par la suite, nous avons intégré </w:t>
-      </w:r>
-      <w:r>
-        <w:rPr>
-          <w:b/>
-        </w:rPr>
-        <w:t xml:space="preserve">l’IDE </w:t>
-      </w:r>
-      <w:proofErr w:type="spellStart"/>
-      <w:r>
-        <w:t>WebStorm</w:t>
-      </w:r>
-      <w:proofErr w:type="spellEnd"/>
-      <w:r>
-        <w:t xml:space="preserve"> de la suite </w:t>
-      </w:r>
-      <w:proofErr w:type="spellStart"/>
-      <w:r>
-        <w:t>JetBrains</w:t>
-      </w:r>
-      <w:proofErr w:type="spellEnd"/>
-      <w:r>
-        <w:t xml:space="preserve"> qui est le principal outil de développement utilisé chez VISEO Technologies.</w:t>
-      </w:r>
-      <w:r>
-        <w:br/>
-        <w:t xml:space="preserve">Enfin, il ne manquait plus qu’à installer une base de données </w:t>
-      </w:r>
-      <w:r>
-        <w:rPr>
-          <w:b/>
-        </w:rPr>
-        <w:t>MongoDB</w:t>
-      </w:r>
-      <w:r>
-        <w:rPr>
-          <w:b/>
-        </w:rPr>
-        <w:t xml:space="preserve"> </w:t>
-      </w:r>
-      <w:r>
-        <w:t xml:space="preserve">ainsi que l’environnement d’exécution </w:t>
-      </w:r>
-      <w:r>
-        <w:rPr>
-          <w:b/>
-        </w:rPr>
-        <w:t xml:space="preserve">Node.js </w:t>
-      </w:r>
-      <w:r>
-        <w:t xml:space="preserve">qui nous permet de configurer un serveur Web </w:t>
-      </w:r>
-      <w:r>
-        <w:lastRenderedPageBreak/>
-        <w:t xml:space="preserve">et d’exécuter du code </w:t>
-      </w:r>
-      <w:r>
-        <w:rPr>
-          <w:b/>
-        </w:rPr>
-        <w:t>JavaScript</w:t>
-      </w:r>
-      <w:r>
-        <w:t>.</w:t>
-      </w:r>
-      <w:r>
-        <w:br/>
-      </w:r>
-    </w:p>
-    <w:p>
-      <w:pPr>
-        <w:ind w:firstLine="720"/>
-      </w:pPr>
-      <w:r>
-        <w:t xml:space="preserve">Le premier intérêt </w:t>
-      </w:r>
-      <w:r>
-        <w:t xml:space="preserve">pour VISEO est de permettre aux stagiaires de se familiariser avec les codes de l’entreprise, les méthodes de travail ainsi que de </w:t>
-      </w:r>
-      <w:r>
-        <w:t>simplifier l’intégration pour l’entrée du stagiaire lorsqu’il est embauché par l’entreprise d’accueil.</w:t>
-      </w:r>
-    </w:p>
-    <w:p>
-      <w:pPr>
-        <w:ind w:firstLine="720"/>
-      </w:pPr>
-      <w:r>
-        <w:t xml:space="preserve">De ce fait, nous avons procédé par la </w:t>
-      </w:r>
-      <w:r>
-        <w:rPr>
-          <w:b/>
-        </w:rPr>
-        <w:t>méthode Scrum</w:t>
-      </w:r>
-      <w:r>
-        <w:t xml:space="preserve"> en collaboration avec des </w:t>
-      </w:r>
-      <w:r>
-        <w:rPr>
-          <w:b/>
-        </w:rPr>
-        <w:t xml:space="preserve">Proxy Product </w:t>
-      </w:r>
-      <w:proofErr w:type="spellStart"/>
-      <w:r>
-        <w:rPr>
-          <w:b/>
-        </w:rPr>
-        <w:t>Owner</w:t>
-      </w:r>
-      <w:proofErr w:type="spellEnd"/>
-      <w:r>
-        <w:t xml:space="preserve"> (</w:t>
-      </w:r>
-      <w:r>
-        <w:rPr>
-          <w:b/>
-        </w:rPr>
-        <w:t>PPO</w:t>
-      </w:r>
-      <w:r>
-        <w:t xml:space="preserve">) qui construisaient des scénarii en lien avec le projet, que l’on nomme </w:t>
-      </w:r>
-      <w:r>
-        <w:rPr>
-          <w:b/>
-        </w:rPr>
-        <w:t>User Story</w:t>
-      </w:r>
-      <w:r>
-        <w:t xml:space="preserve"> (</w:t>
-      </w:r>
-      <w:r>
-        <w:rPr>
-          <w:b/>
-        </w:rPr>
-        <w:t>US</w:t>
-      </w:r>
-      <w:r>
-        <w:t>)</w:t>
-      </w:r>
-      <w:r>
-        <w:t>.</w:t>
-      </w:r>
-    </w:p>
-    <w:p>
-      <w:pPr>
-        <w:ind w:firstLine="720"/>
-      </w:pPr>
-      <w:r>
-        <w:t xml:space="preserve">Durant chaque </w:t>
-      </w:r>
-      <w:r>
-        <w:rPr>
-          <w:b/>
-        </w:rPr>
-        <w:t>Sprint</w:t>
-      </w:r>
-      <w:r>
-        <w:t xml:space="preserve">, d’une durée de deux semaines, nous étions chargés de réaliser les US sur lesquels nous nous étions engagés avec les PPO, en fonction de notre </w:t>
-      </w:r>
-      <w:r>
-        <w:rPr>
-          <w:b/>
-        </w:rPr>
-        <w:t>vélocité</w:t>
-      </w:r>
-      <w:r>
-        <w:t xml:space="preserve"> sur le </w:t>
-      </w:r>
-      <w:r>
-        <w:t>Sprint</w:t>
-      </w:r>
-      <w:r>
-        <w:t>.</w:t>
-      </w:r>
-    </w:p>
-    <w:p>
-      <w:pPr>
-        <w:ind w:firstLine="720"/>
-      </w:pPr>
-      <w:r>
-        <w:t xml:space="preserve">Je reviendrai plus en détails sur la </w:t>
-      </w:r>
-      <w:r>
-        <w:rPr>
-          <w:b/>
-        </w:rPr>
-        <w:t>méthode Scrum</w:t>
-      </w:r>
-      <w:r>
-        <w:t xml:space="preserve"> ainsi que le cadre du </w:t>
-      </w:r>
-      <w:r>
-        <w:rPr>
-          <w:b/>
-        </w:rPr>
-        <w:t>Sprint</w:t>
-      </w:r>
-      <w:r>
-        <w:t xml:space="preserve"> et du projet dans une partie ultérieure.</w:t>
-      </w:r>
-    </w:p>
-    <w:p>
-      <w:pPr>
-        <w:ind w:firstLine="720"/>
-      </w:pPr>
-      <w:r>
-        <w:t xml:space="preserve">D’un point de vue opérationnel, nous avons donc suivi plusieurs formations, dont celle sur les </w:t>
-      </w:r>
-      <w:r>
-        <w:rPr>
-          <w:b/>
-        </w:rPr>
-        <w:t>méthodes Agile</w:t>
-      </w:r>
-      <w:r>
-        <w:rPr>
-          <w:b/>
-        </w:rPr>
-        <w:t>s</w:t>
-      </w:r>
-      <w:r>
-        <w:t xml:space="preserve">, en particulier la méthode </w:t>
-      </w:r>
-      <w:r>
-        <w:rPr>
-          <w:b/>
-        </w:rPr>
-        <w:t>Scrum</w:t>
-      </w:r>
-      <w:r>
-        <w:t xml:space="preserve"> mais également une formation en </w:t>
-      </w:r>
-      <w:r>
-        <w:rPr>
-          <w:b/>
-        </w:rPr>
-        <w:t>JavaScript</w:t>
-      </w:r>
-      <w:r>
-        <w:t xml:space="preserve"> du fait est que, en tant que stagiaires, nous faisions partie de la practice </w:t>
-      </w:r>
-      <w:r>
-        <w:rPr>
-          <w:b/>
-        </w:rPr>
-        <w:t>Web / Java</w:t>
-      </w:r>
-      <w:r>
-        <w:t xml:space="preserve"> qui est pilotée par Henri DARMET.</w:t>
-      </w:r>
-    </w:p>
-    <w:p>
-      <w:pPr>
-        <w:ind w:firstLine="720"/>
-      </w:pPr>
-      <w:r>
-        <w:t>Nous avons également eu l’occasion d’assister à plusieurs ateliers, sur des thèmes divers comme le retour d’expérience de consultants</w:t>
-      </w:r>
-      <w:r>
-        <w:t xml:space="preserve"> actuels</w:t>
-      </w:r>
-      <w:r>
-        <w:t>, des présentations et des échanges sur des sujets techniques ainsi que</w:t>
-      </w:r>
-      <w:r>
-        <w:t xml:space="preserve"> de nombreuses séances de préparation à la soutenance de stage, non seulement pour l’obtention du diplôme mais préparer les stagiaires à diriger ces ateliers – qu’on surnomme </w:t>
-      </w:r>
-      <w:r>
-        <w:rPr>
-          <w:b/>
-        </w:rPr>
-        <w:t>BBL</w:t>
-      </w:r>
-      <w:r>
-        <w:t>, une histoire de « </w:t>
-      </w:r>
-      <w:r>
-        <w:rPr>
-          <w:b/>
-        </w:rPr>
-        <w:t>Brown Bag Lunch</w:t>
-      </w:r>
-      <w:r>
-        <w:t> » étant donné que ceux-ci se déroulent en général durant la pause déjeuner -.</w:t>
-      </w:r>
-      <w:r>
-        <w:t xml:space="preserve"> </w:t>
-      </w:r>
-      <w:r>
-        <w:rPr>
-          <w:i/>
-        </w:rPr>
-        <w:t>Entreprise qui se démarque dans ses processus de formation et qui innove dans les méthodes d’accompagnement des collaborateurs</w:t>
-      </w:r>
-    </w:p>
-    <w:p>
-      <w:pPr>
-        <w:ind w:firstLine="720"/>
-      </w:pPr>
-      <w:r>
-        <w:t xml:space="preserve">A travers ce projet, les ressources humaines auront possibilité </w:t>
-      </w:r>
-      <w:r>
-        <w:t xml:space="preserve">d’évaluer les nouveaux collaborateurs de l’entreprise en leur faisant jouer les différents exercices mais à terme, </w:t>
-      </w:r>
-      <w:r>
-        <w:t xml:space="preserve">lors de la mise en production du projet, celui-ci </w:t>
-      </w:r>
-      <w:r>
-        <w:t>apportera un outil supplémentaire à VISEO pour accompagner les consultants dans leur montée en compétences</w:t>
-      </w:r>
-      <w:r>
-        <w:t>.</w:t>
-      </w:r>
-    </w:p>
-    <w:p>
-      <w:pPr>
-        <w:ind w:firstLine="720"/>
-      </w:pPr>
-      <w:r>
-        <w:t>Par ailleurs, la technologie SVG est peu exploitée sur le marché et cela permettrait d’ouvrir de nouvelles opportunités dans le domaine du Web car il y a une tendance à développer des applications qui sont intuitives, simples à utiliser dans le se</w:t>
-      </w:r>
-      <w:r>
-        <w:t>ns où sans acquis préalable de l’application, on</w:t>
-      </w:r>
-      <w:r>
-        <w:t xml:space="preserve"> sache la prendre en main.</w:t>
-      </w:r>
-    </w:p>
-    <w:p>
-      <w:pPr>
-        <w:ind w:firstLine="720"/>
-      </w:pPr>
-      <w:r>
-        <w:t>L’exemple parfait correspond à l’instauration de l’iPhone qui était l’un des premiers terminaux mobiles équipés d’un écran tactile : il a apporté une révolution dans le marché des téléphones mobiles en proposant un objet d’une architecture complexe, simple à utiliser et ce malgré les nombreuses réactions et les critiques que son créateur, le défunt Steve Jobs a pu apporter.</w:t>
-      </w:r>
-    </w:p>
-    <w:p>
-      <w:pPr>
-        <w:ind w:firstLine="720"/>
-        <w:rPr>
-          <w:i/>
-        </w:rPr>
-      </w:pPr>
-      <w:r>
-        <w:lastRenderedPageBreak/>
-        <w:t xml:space="preserve">Enfin, l’architecture du projet permettra éventuellement d’implémenter de nouveaux types de jeux qui s’intègreront aux jeux existants, dans le cas où </w:t>
-      </w:r>
-      <w:proofErr w:type="spellStart"/>
-      <w:r>
-        <w:t>I-Learning</w:t>
-      </w:r>
-      <w:proofErr w:type="spellEnd"/>
-      <w:r>
-        <w:t xml:space="preserve"> serait proposé comme mission de stage.</w:t>
-      </w:r>
-    </w:p>
-    <w:p>
-      <w:r>
-        <w:t>TODO : éviter formations longues / épuisantes =&gt; futur proche, utilisation DRH recrutements +</w:t>
-      </w:r>
-      <w:r>
-        <w:t xml:space="preserve"> POC pour ouvrir un marché possible </w:t>
-      </w:r>
-      <w:r>
-        <w:br/>
-        <w:t xml:space="preserve">TODO 2 : bon investissement pour VISEO, si production, exploitation possible pour un return on </w:t>
-      </w:r>
-      <w:proofErr w:type="spellStart"/>
-      <w:r>
-        <w:t>investment</w:t>
-      </w:r>
-      <w:proofErr w:type="spellEnd"/>
-      <w:r>
-        <w:t xml:space="preserve"> car moins de formations à gérer</w:t>
-      </w:r>
-    </w:p>
-    <w:p>
-      <w:r>
-        <w:tab/>
-        <w:t>Ce projet ne présente aucune contrainte économique outre le fait que l’entreprise engage un certain nombre de stagiaires pour qu’ils puissent monter en compétences, réaliser un projet avec un cadre assez libre et</w:t>
-      </w:r>
-      <w:r>
-        <w:t xml:space="preserve"> large sur la forme et le fond, dans une dynamique de progrès, sans attendre de résultats immédiats</w:t>
-      </w:r>
-      <w:r>
-        <w:t> : par conséquent, VISEO Technologies porte une grande importance à ses stagiaires et préfère investir sur des atouts de l’entreprise qui ont eu l’occasion de faire leurs preuves durant les 6 mois qui découlent du stage que de piocher sur des consultants qui ne présentent pas forcément les mêmes garanties.</w:t>
-      </w:r>
-      <w:r>
-        <w:br/>
-      </w:r>
-      <w:r>
-        <w:br w:type="page"/>
-      </w:r>
-    </w:p>
-    <w:p>
-      <w:pPr>
-        <w:pStyle w:val="Titre1"/>
-      </w:pPr>
-      <w:bookmarkStart w:id="6" w:name="_Toc488358185"/>
-      <w:r>
-        <w:lastRenderedPageBreak/>
-        <w:t>Etat de l’art</w:t>
-      </w:r>
-      <w:bookmarkEnd w:id="6"/>
-    </w:p>
-    <w:p>
-      <w:pPr>
-        <w:pStyle w:val="Titre3"/>
-      </w:pPr>
-      <w:bookmarkStart w:id="7" w:name="_Toc488358186"/>
-      <w:r>
-        <w:t>Prélude :</w:t>
-      </w:r>
-      <w:bookmarkEnd w:id="7"/>
-    </w:p>
-    <w:p>
-      <w:pPr>
-        <w:ind w:firstLine="720"/>
-      </w:pPr>
-      <w:r>
-        <w:t>L’enseignement est un sujet qui englobe notre quotidien, que ce soit le fait d’apprendre de nouvelles connaissances, d’exercer un métier ou apprendre à pratiquer un sport. De manière générale, la personne qui enseigne un savoir, des connaissances ou des bonnes pratiques arrive à transmettre son savoir-faire à d’autres personnes. En revanche, pour un groupe de personnes ou une audience, c’est là que les résultats diffèrent : puisque toute personne est différente, il n’est pas admis que si l’on suit un enseignement, on puisse acquérir et maîtriser l’art ou le sujet en question du premier coup. Par exemple, parmi un groupe d’étudiants classique, la distraction, le manque d’attention ou le manque de connaissances au préalable sont des facteurs qui déterminent l’efficacité d'un cours.</w:t>
-      </w:r>
-    </w:p>
-    <w:p>
-      <w:pPr>
-        <w:ind w:firstLine="720"/>
-      </w:pPr>
-      <w:r>
-        <w:t xml:space="preserve">La solution que j’étudie est le « </w:t>
-      </w:r>
-      <w:proofErr w:type="spellStart"/>
-      <w:r>
-        <w:t>Serious</w:t>
-      </w:r>
-      <w:proofErr w:type="spellEnd"/>
-      <w:r>
-        <w:t xml:space="preserve"> Game » où l’on pose un cadre, on assimile des rôles propres à chaque personne et, la plupart des cas, ces personnes doivent résoudre un problème posé. Le cadre est fictif, les rôles désignés se rapportent à la vie réelle et souvent, le problème à résoudre est un cas courant de la vie quotidienne. Le but du « </w:t>
-      </w:r>
-      <w:proofErr w:type="spellStart"/>
-      <w:r>
-        <w:t>Serious</w:t>
-      </w:r>
-      <w:proofErr w:type="spellEnd"/>
-      <w:r>
-        <w:t xml:space="preserve"> Game » est de faire intervenir tous les « participants », leur permettre de se projeter dans des rôles qu’ils ne maîtrisent pas et d’une certaine manière, « vivre » dans un contexte particulier. Comme il s’agit de participer à un jeu, on peut se permettre de faire des erreurs, tout comme remplir parfaitement le rôle comme demandé. L’intérêt majeur du « </w:t>
-      </w:r>
-      <w:proofErr w:type="spellStart"/>
-      <w:r>
-        <w:t>Serious</w:t>
-      </w:r>
-      <w:proofErr w:type="spellEnd"/>
-      <w:r>
-        <w:t xml:space="preserve"> Game » provient du fait que les « participants » se mettent dans les conditions du jeu, se sentent plus impliqués par les sujets et thèmes abordés, et enfin c’est une occasion pour les « joueurs » de mettre en pratique leurs connaissances, de se concentrer sur leurs tâches respectives et de s’approprier les codes selon le contexte choisi.</w:t>
-      </w:r>
-    </w:p>
-    <w:p>
-      <w:pPr>
-        <w:ind w:firstLine="720"/>
-      </w:pPr>
-      <w:r>
-        <w:t xml:space="preserve">Dans le cas d’une entreprise de services numérique comme VISEO Technologies, le projet </w:t>
-      </w:r>
-      <w:proofErr w:type="spellStart"/>
-      <w:r>
-        <w:t>I-Learning</w:t>
-      </w:r>
-      <w:proofErr w:type="spellEnd"/>
-      <w:r>
-        <w:t xml:space="preserve"> est un « </w:t>
-      </w:r>
-      <w:proofErr w:type="spellStart"/>
-      <w:r>
-        <w:t>Serious</w:t>
-      </w:r>
-      <w:proofErr w:type="spellEnd"/>
-      <w:r>
-        <w:t xml:space="preserve"> Game » permettant aux collaborateurs de suivre des formations et de monter en compétences. Il présente des exercices de type quiz et des exercices de type « poupée » : le premier correspond à résoudre plusieurs questions en sélectionnant les bonnes réponses tandis que le second propose une sorte de « puzzle » où il faut rassembler les bonnes réponses avec les énoncés proposés afin de remplir certains objectifs fixés par le jeu. Lorsque l’on a complété le jeu, on découvre nos résultats et on a également accès aux explications des réponses pour vérifier que l’on a bien assimilé le sujet.</w:t>
-      </w:r>
-    </w:p>
-    <w:p>
-      <w:pPr>
-        <w:ind w:firstLine="720"/>
-      </w:pPr>
-      <w:r>
-        <w:t>A travers cet état de l’art, on s’intéressera à la place du « </w:t>
-      </w:r>
-      <w:proofErr w:type="spellStart"/>
-      <w:r>
-        <w:t>Serious</w:t>
-      </w:r>
-      <w:proofErr w:type="spellEnd"/>
-      <w:r>
-        <w:t xml:space="preserve"> Game » entre la voie traditionnelle d’apprentissage, d’éducation dès le plus jeune âge mais également </w:t>
-      </w:r>
-      <w:r>
-        <w:t xml:space="preserve">avec </w:t>
-      </w:r>
-      <w:r>
-        <w:t>les différents cadres qui existent dans les universités et écoles d’études supérieures</w:t>
-      </w:r>
-      <w:r>
-        <w:t xml:space="preserve"> dès l’instant où il y a un échange entre un enseignant et des élèves, étudiants. Enfin, on fera également la comparaison avec les formations en ligne où l’</w:t>
-      </w:r>
-      <w:r>
-        <w:t>interaction</w:t>
-      </w:r>
-      <w:r>
-        <w:t xml:space="preserve"> entre l’enseignant et l’audience </w:t>
-      </w:r>
-      <w:r>
-        <w:t>est indirecte.</w:t>
-      </w:r>
-      <w:r>
-        <w:t xml:space="preserve"> </w:t>
-      </w:r>
-    </w:p>
-    <w:p>
-      <w:pPr>
-        <w:ind w:firstLine="720"/>
-      </w:pPr>
-      <w:r>
-        <w:br w:type="page"/>
-      </w:r>
-    </w:p>
-    <w:p>
-      <w:pPr>
-        <w:pStyle w:val="Titre1"/>
-      </w:pPr>
-      <w:bookmarkStart w:id="8" w:name="_Toc488358187"/>
-      <w:r>
-        <w:lastRenderedPageBreak/>
-        <w:t>Plan I/</w:t>
-      </w:r>
-      <w:bookmarkEnd w:id="8"/>
-    </w:p>
-    <w:p>
-      <w:r>
-        <w:tab/>
-        <w:t>L’</w:t>
-      </w:r>
-      <w:r>
-        <w:t xml:space="preserve">enseignement prend </w:t>
-      </w:r>
-      <w:r>
-        <w:t>une grande place dans la manière de vivre, de penser mais également sur les connaissances acquises, passées et futures.</w:t>
-      </w:r>
-      <w:r>
-        <w:br/>
-        <w:t xml:space="preserve">Lorsque l’on naît, on doit une grande partie de cette éducation à l’attention qui nous est accordée par les parents : arrivé à un stade où l’on commence à marcher, à pouvoir former des mots et à comprendre certains concepts, principes, on débute par </w:t>
-      </w:r>
-      <w:r>
-        <w:t xml:space="preserve">l’école </w:t>
-      </w:r>
-      <w:r>
-        <w:t>primaire</w:t>
-      </w:r>
-      <w:r>
-        <w:t xml:space="preserve"> </w:t>
-      </w:r>
-      <w:r>
-        <w:t>et au fur et à mesure que l’on grandit, les institutions changent ainsi que le cadre, les sujets abordés, la difficulté, etc.</w:t>
-      </w:r>
-      <w:r>
-        <w:br/>
-        <w:t>La place de l’éducation parentale, les codes mis en place dans son propre domic</w:t>
-      </w:r>
-      <w:r>
-        <w:t>ile familial</w:t>
-      </w:r>
-      <w:r>
-        <w:t xml:space="preserve"> </w:t>
-      </w:r>
-      <w:r>
-        <w:t>et la manière de vivre</w:t>
-      </w:r>
-      <w:r>
-        <w:t xml:space="preserve"> sont les premières marches vers l’indépendance, lorsque l’on n’a pas encore atteint la majorité.</w:t>
-      </w:r>
-      <w:r>
-        <w:br/>
-      </w:r>
-      <w:r>
-        <w:t>« </w:t>
-      </w:r>
-      <w:r>
-        <w:t>D’après l’article 371-2 du Code civil : « Chacun des parents contribue à l’entretien et à l’éducation des enfants à proportion de ses ressources, de celles de l’autre parent, ainsi que des besoins de l’enfant.</w:t>
-      </w:r>
-      <w:r>
-        <w:br/>
-        <w:t>Cette obligation ne cesse pas de plein droit lorsque l’enfant est majeur. »</w:t>
-      </w:r>
-      <w:r>
-        <w:br/>
-        <w:t>Cela renforce l’idée que chaque enfant dispose d’un soutien relatif de ses parents pour subvenir à ses besoins et que les parents ne sont plus obligés de</w:t>
-      </w:r>
-      <w:r>
-        <w:t> »</w:t>
-      </w:r>
-    </w:p>
-    <w:p>
-      <w:r>
-        <w:t>C’est pour cette raison que notre gouvernement dispose d’un ministère de l’Education nationale qui établit les différents programmes scolaires des différents niveaux d’</w:t>
-      </w:r>
-      <w:r>
-        <w:t>éducation</w:t>
-      </w:r>
-      <w:r>
-        <w:t xml:space="preserve"> jusqu’aux sujets abordés dans les épreuves finales du baccalauréat</w:t>
-      </w:r>
-      <w:r>
-        <w:t>, de façon à accompagner les élèves jusqu’à l’obtention de leurs diplômes respectifs</w:t>
-      </w:r>
-      <w:r>
-        <w:br w:type="page"/>
-      </w:r>
-    </w:p>
-    <w:p>
-      <w:pPr>
-        <w:pStyle w:val="Titre1"/>
-      </w:pPr>
-      <w:bookmarkStart w:id="9" w:name="_Toc488358188"/>
-      <w:r>
-        <w:lastRenderedPageBreak/>
-        <w:t>Plan II/</w:t>
-      </w:r>
-      <w:bookmarkEnd w:id="9"/>
-    </w:p>
-    <w:p>
-      <w:pPr>
-        <w:rPr>
-          <w:strike/>
-        </w:rPr>
-      </w:pPr>
-      <w:r>
-        <w:rPr>
-          <w:strike/>
-        </w:rPr>
-        <w:t xml:space="preserve">TODO 1 : Return on </w:t>
-      </w:r>
-      <w:proofErr w:type="spellStart"/>
-      <w:r>
-        <w:rPr>
-          <w:strike/>
-        </w:rPr>
-        <w:t>investment</w:t>
-      </w:r>
-      <w:proofErr w:type="spellEnd"/>
-    </w:p>
-    <w:p>
-      <w:r>
-        <w:t>TODO 2 : Avantages</w:t>
-      </w:r>
-    </w:p>
-    <w:p>
-      <w:r>
-        <w:t>TODO 3 : Inconvénients / limites</w:t>
-      </w:r>
-    </w:p>
-    <w:p>
-      <w:r>
-        <w:t xml:space="preserve">TODO 4 : </w:t>
-      </w:r>
-      <w:proofErr w:type="gramStart"/>
-      <w:r>
-        <w:t>Intérêts ,</w:t>
-      </w:r>
-      <w:proofErr w:type="gramEnd"/>
-      <w:r>
-        <w:t xml:space="preserve"> buts</w:t>
-      </w:r>
-    </w:p>
-    <w:p>
-      <w:r>
-        <w:t>TODO 5 : Qui utilise ?</w:t>
-      </w:r>
-    </w:p>
-    <w:p>
-      <w:r>
-        <w:t>TODO 6 : Pour qui ?</w:t>
-      </w:r>
-    </w:p>
-    <w:p>
-      <w:r>
-        <w:t xml:space="preserve">TODO 7 : Evolution historique (ex MOOC =&gt; tuto =&gt; </w:t>
-      </w:r>
-      <w:proofErr w:type="gramStart"/>
-      <w:r>
-        <w:t>vidéos )</w:t>
-      </w:r>
-      <w:proofErr w:type="gramEnd"/>
-    </w:p>
-    <w:p>
-      <w:r>
-        <w:tab/>
-      </w:r>
-      <w:proofErr w:type="spellStart"/>
-      <w:r>
-        <w:t>Serious</w:t>
-      </w:r>
-      <w:proofErr w:type="spellEnd"/>
-      <w:r>
-        <w:t xml:space="preserve"> </w:t>
-      </w:r>
-      <w:proofErr w:type="spellStart"/>
-      <w:r>
-        <w:t>game</w:t>
-      </w:r>
-      <w:proofErr w:type="spellEnd"/>
-      <w:r>
-        <w:t xml:space="preserve"> (VR / AR)</w:t>
-      </w:r>
-    </w:p>
-    <w:p>
-      <w:pPr>
-        <w:rPr>
-          <w:kern w:val="28"/>
-          <w:sz w:val="60"/>
-        </w:rPr>
-      </w:pPr>
-      <w:r>
-        <w:t xml:space="preserve">TODO 8 : Marché / (coûts &amp; dépenses =&gt; ROI) / secteur </w:t>
-      </w:r>
-      <w:r>
-        <w:br w:type="page"/>
-      </w:r>
-    </w:p>
-    <w:p>
-      <w:pPr>
-        <w:pStyle w:val="Titre1"/>
-      </w:pPr>
-      <w:bookmarkStart w:id="10" w:name="_Toc488358189"/>
-      <w:r>
-        <w:lastRenderedPageBreak/>
-        <w:t>Plan III/</w:t>
-      </w:r>
-      <w:bookmarkEnd w:id="10"/>
-    </w:p>
-    <w:p>
-      <w:r>
-        <w:t>TODO 1 : Quiz / QCM</w:t>
-      </w:r>
-    </w:p>
-    <w:p>
-      <w:r>
-        <w:t>TODO 2 : Poupée (</w:t>
-      </w:r>
-      <w:proofErr w:type="spellStart"/>
-      <w:r>
-        <w:t>I-learning</w:t>
-      </w:r>
-      <w:proofErr w:type="spellEnd"/>
-      <w:r>
-        <w:t>)</w:t>
-      </w:r>
-    </w:p>
-    <w:p>
-      <w:r>
-        <w:t xml:space="preserve">TODO 3 : Coding </w:t>
-      </w:r>
-      <w:proofErr w:type="spellStart"/>
-      <w:r>
-        <w:t>game</w:t>
-      </w:r>
-      <w:proofErr w:type="spellEnd"/>
+        <w:t xml:space="preserve"> et MOOC</w:t>
+      </w:r>
     </w:p>
     <w:p>
       <w:pPr>
@@ -3678,76 +4085,239 @@
         </w:rPr>
       </w:pPr>
       <w:r>
+        <w:t>TODO 3 : traditionnel et MOOC</w:t>
+      </w:r>
+      <w:r>
+        <w:br w:type="page"/>
+      </w:r>
+    </w:p>
+    <w:p>
+      <w:pPr>
+        <w:pStyle w:val="Titre1"/>
+      </w:pPr>
+      <w:bookmarkStart w:id="12" w:name="_Toc488410024"/>
+      <w:r>
+        <w:lastRenderedPageBreak/>
+        <w:t>Dimensions techniques du projet</w:t>
+      </w:r>
+      <w:bookmarkEnd w:id="12"/>
+    </w:p>
+    <w:p>
+      <w:r>
+        <w:tab/>
+        <w:t xml:space="preserve">J’ai eu l’occasion de choisir parmi une liste de projets la mission sur laquelle </w:t>
+      </w:r>
+      <w:r>
+        <w:t>j’ai été</w:t>
+      </w:r>
+      <w:r>
+        <w:t xml:space="preserve"> affecté durant mon stage chez VISEO Technologies</w:t>
+      </w:r>
+      <w:r>
+        <w:t> : les principales</w:t>
+      </w:r>
+      <w:r>
+        <w:t xml:space="preserve"> technologies utilisées reposent sur le Javascript.</w:t>
+      </w:r>
+      <w:r>
+        <w:br/>
+        <w:t xml:space="preserve">Comme mentionné dans le contexte du projet, nous avons récupéré le travail effectué par </w:t>
+      </w:r>
+      <w:r>
+        <w:br/>
+        <w:t xml:space="preserve">Côté serveur, </w:t>
+      </w:r>
+      <w:r>
+        <w:t xml:space="preserve">nous utilisons </w:t>
+      </w:r>
+      <w:r>
+        <w:t>Node.js qui nous permet d’exécuter du JavaScript côté serveur</w:t>
+      </w:r>
+      <w:r>
+        <w:t xml:space="preserve"> </w:t>
+      </w:r>
+      <w:r>
+        <w:t>mais également</w:t>
+      </w:r>
+      <w:r>
+        <w:t xml:space="preserve"> </w:t>
+      </w:r>
+      <w:r>
+        <w:t>pour mettre en place un serveur HTTP ainsi qu’une base de données MongoDB qui repose sur du NoSQL.</w:t>
+      </w:r>
+      <w:r>
+        <w:br/>
+        <w:t>Enfin, côté client, nous utilisons uniquement du JavaScript pour l’intégralité de l’application Web avec une librairie qu’Henri DARMET a développée en particulier pour le SVG.</w:t>
+      </w:r>
+    </w:p>
+    <w:p>
+      <w:r>
+        <w:tab/>
+      </w:r>
+      <w:r>
+        <w:t>Lors de ce projet,</w:t>
+      </w:r>
+    </w:p>
+    <w:p/>
+    <w:p>
+      <w:r>
+        <w:t xml:space="preserve"> </w:t>
+      </w:r>
+    </w:p>
+    <w:p>
+      <w:r>
+        <w:t>TODO 1 : travaux contribution</w:t>
+      </w:r>
+      <w:r>
+        <w:t xml:space="preserve"> 1) tests unitaires 2) </w:t>
+      </w:r>
+      <w:proofErr w:type="spellStart"/>
+      <w:r>
+        <w:t>QuizAdmin</w:t>
+      </w:r>
+      <w:proofErr w:type="spellEnd"/>
+      <w:r>
+        <w:t xml:space="preserve"> Vue</w:t>
+      </w:r>
+      <w:r>
+        <w:t xml:space="preserve"> 3) Sauvegarde Modèle données Quiz &amp; partie Doll 4) règles poupée 5) </w:t>
+      </w:r>
+      <w:r>
+        <w:t xml:space="preserve">(front) récupération mot de passe oublié 6) Refonte &amp; </w:t>
+      </w:r>
+      <w:proofErr w:type="spellStart"/>
+      <w:r>
+        <w:t>Refactor</w:t>
+      </w:r>
+      <w:proofErr w:type="spellEnd"/>
+      <w:r>
+        <w:t xml:space="preserve"> du code 7) Résolution de bugs</w:t>
+      </w:r>
+      <w:r>
+        <w:t xml:space="preserve"> 8) Responsive </w:t>
+      </w:r>
+      <w:proofErr w:type="spellStart"/>
+      <w:r>
+        <w:t>windows</w:t>
+      </w:r>
+      <w:proofErr w:type="spellEnd"/>
+      <w:r>
+        <w:t xml:space="preserve"> 9) Test Driven </w:t>
+      </w:r>
+      <w:proofErr w:type="spellStart"/>
+      <w:r>
+        <w:t>Development</w:t>
+      </w:r>
+      <w:proofErr w:type="spellEnd"/>
+    </w:p>
+    <w:p>
+      <w:r>
+        <w:t xml:space="preserve">TODO 2 : </w:t>
+      </w:r>
+      <w:r>
+        <w:t>Planification des travaux (agile … Imprévisible)</w:t>
+      </w:r>
+    </w:p>
+    <w:p>
+      <w:r>
+        <w:t>TODO 3 : Rôle sein équipe</w:t>
+      </w:r>
+      <w:r>
+        <w:t xml:space="preserve"> </w:t>
+      </w:r>
+      <w:proofErr w:type="gramStart"/>
+      <w:r>
+        <w:t>( Scrum</w:t>
+      </w:r>
+      <w:proofErr w:type="gramEnd"/>
+      <w:r>
+        <w:t xml:space="preserve"> Master x 3 sprints + </w:t>
+      </w:r>
+      <w:proofErr w:type="spellStart"/>
+      <w:r>
+        <w:t>dév</w:t>
+      </w:r>
+      <w:proofErr w:type="spellEnd"/>
+      <w:r>
+        <w:t xml:space="preserve"> )</w:t>
+      </w:r>
+    </w:p>
+    <w:p>
+      <w:r>
         <w:t xml:space="preserve">TODO 4 : </w:t>
       </w:r>
+      <w:r>
+        <w:t>Travaux et réalisation en perspective // ensemble projet</w:t>
+      </w:r>
+    </w:p>
+    <w:p>
+      <w:r>
+        <w:t>TODO 5 : Historique</w:t>
+      </w:r>
+    </w:p>
+    <w:p>
+      <w:r>
+        <w:br w:type="page"/>
+      </w:r>
+    </w:p>
+    <w:p>
+      <w:pPr>
+        <w:pStyle w:val="Titre1"/>
+      </w:pPr>
+      <w:bookmarkStart w:id="13" w:name="_Toc488410025"/>
+      <w:r>
+        <w:lastRenderedPageBreak/>
+        <w:t>Dimensions humaines et managériales internes à VISEO Technologies</w:t>
+      </w:r>
+      <w:bookmarkEnd w:id="13"/>
+    </w:p>
+    <w:p>
+      <w:r>
+        <w:t>TODO 1 : méthodes agiles</w:t>
+      </w:r>
+    </w:p>
+    <w:p>
+      <w:r>
+        <w:t xml:space="preserve">TODO 2 : Mentor / </w:t>
+      </w:r>
       <w:proofErr w:type="spellStart"/>
       <w:r>
-        <w:t>Serious</w:t>
+        <w:t>Mentii</w:t>
       </w:r>
       <w:proofErr w:type="spellEnd"/>
       <w:r>
-        <w:t xml:space="preserve"> </w:t>
+        <w:t xml:space="preserve"> (8 max)</w:t>
+      </w:r>
+    </w:p>
+    <w:p>
+      <w:r>
+        <w:t xml:space="preserve">TODO 3 : </w:t>
+      </w:r>
+      <w:proofErr w:type="gramStart"/>
+      <w:r>
+        <w:t>BBL ,</w:t>
+      </w:r>
+      <w:proofErr w:type="gramEnd"/>
+      <w:r>
+        <w:t xml:space="preserve"> ateliers, présentations, « </w:t>
       </w:r>
       <w:proofErr w:type="spellStart"/>
       <w:r>
-        <w:t>game</w:t>
+        <w:t>Refresh</w:t>
       </w:r>
       <w:proofErr w:type="spellEnd"/>
       <w:r>
-        <w:t xml:space="preserve"> entreprise (ESIEA =&gt; mineure managériale)</w:t>
-      </w:r>
-      <w:r>
-        <w:br w:type="page"/>
-      </w:r>
-    </w:p>
-    <w:p>
-      <w:pPr>
-        <w:pStyle w:val="Titre1"/>
-      </w:pPr>
-      <w:bookmarkStart w:id="11" w:name="_Toc488358190"/>
-      <w:r>
-        <w:lastRenderedPageBreak/>
-        <w:t>Comparaison</w:t>
-      </w:r>
-      <w:bookmarkEnd w:id="11"/>
-    </w:p>
-    <w:p>
-      <w:r>
-        <w:t xml:space="preserve">TODO 1 : traditionnel et </w:t>
-      </w:r>
-      <w:proofErr w:type="spellStart"/>
-      <w:r>
-        <w:t>Serious</w:t>
-      </w:r>
-      <w:proofErr w:type="spellEnd"/>
-      <w:r>
-        <w:t xml:space="preserve"> </w:t>
-      </w:r>
-      <w:proofErr w:type="spellStart"/>
-      <w:r>
-        <w:t>game</w:t>
-      </w:r>
-      <w:proofErr w:type="spellEnd"/>
-    </w:p>
-    <w:p>
-      <w:r>
-        <w:t xml:space="preserve">TODO 2 : </w:t>
-      </w:r>
-      <w:proofErr w:type="spellStart"/>
-      <w:r>
-        <w:t>Serious</w:t>
-      </w:r>
-      <w:proofErr w:type="spellEnd"/>
-      <w:r>
-        <w:t xml:space="preserve"> </w:t>
-      </w:r>
-      <w:proofErr w:type="spellStart"/>
-      <w:r>
-        <w:t>game</w:t>
-      </w:r>
-      <w:proofErr w:type="spellEnd"/>
-      <w:r>
-        <w:t xml:space="preserve"> et MOOC</w:t>
+        <w:t> »</w:t>
+      </w:r>
+    </w:p>
+    <w:p>
+      <w:r>
+        <w:t>TODO 4 : Podcast innovation</w:t>
+      </w:r>
+    </w:p>
+    <w:p>
+      <w:r>
+        <w:t>TODO 5 : formations</w:t>
       </w:r>
     </w:p>
     <w:p>
@@ -3759,7 +4329,7 @@
         </w:rPr>
       </w:pPr>
       <w:r>
-        <w:t>TODO 3 : traditionnel et MOOC</w:t>
+        <w:t>TODO 6 : entente stagiaires – groupes projets – évènements externes CE</w:t>
       </w:r>
       <w:r>
         <w:br w:type="page"/>
@@ -3769,70 +4339,40 @@
       <w:pPr>
         <w:pStyle w:val="Titre1"/>
       </w:pPr>
-      <w:bookmarkStart w:id="12" w:name="_Toc488358191"/>
+      <w:bookmarkStart w:id="14" w:name="_Toc488410026"/>
       <w:r>
         <w:lastRenderedPageBreak/>
-        <w:t>Dimensions techniques du projet</w:t>
-      </w:r>
-      <w:bookmarkEnd w:id="12"/>
-    </w:p>
-    <w:p>
-      <w:r>
-        <w:tab/>
-        <w:t>J’ai eu l’occasion de choisir parmi une liste de projets la mission sur laquelle j’allais être affecté durant mon stage chez VISEO Technologies</w:t>
-      </w:r>
-      <w:r>
-        <w:t> : les principales</w:t>
-      </w:r>
-      <w:r>
-        <w:t xml:space="preserve"> technologies utilisées reposent sur le Javascript.</w:t>
-      </w:r>
-      <w:r>
-        <w:br/>
-        <w:t xml:space="preserve">Côté serveur, </w:t>
-      </w:r>
-      <w:r>
-        <w:t xml:space="preserve">nous utilisons </w:t>
-      </w:r>
-      <w:r>
-        <w:t>Node.js qui nous permet d’exécuter du JavaScript côté serveur</w:t>
-      </w:r>
-      <w:r>
-        <w:t xml:space="preserve"> </w:t>
-      </w:r>
-    </w:p>
-    <w:p>
-      <w:r>
-        <w:t>TODO 1 : travaux contribution</w:t>
-      </w:r>
-    </w:p>
-    <w:p>
-      <w:r>
-        <w:t xml:space="preserve">TODO 2 : </w:t>
-      </w:r>
-      <w:r>
-        <w:t>Planification projet</w:t>
-      </w:r>
-    </w:p>
-    <w:p>
-      <w:r>
-        <w:t>TODO 3 : Rôle sein équipe</w:t>
-      </w:r>
-    </w:p>
-    <w:p>
-      <w:r>
-        <w:t xml:space="preserve">TODO 4 : </w:t>
-      </w:r>
-      <w:r>
-        <w:t>Travaux et réalisation en perspective // ensemble projet</w:t>
-      </w:r>
-    </w:p>
-    <w:p>
-      <w:r>
-        <w:t>TODO 5 : Historique</w:t>
-      </w:r>
-    </w:p>
-    <w:p>
+        <w:t>Dimensions développement durable et responsabilité sociale et sociétale</w:t>
+      </w:r>
+      <w:bookmarkEnd w:id="14"/>
+    </w:p>
+    <w:p>
+      <w:r>
+        <w:t>TODO 1 : recyclage, tri sélectif déchets</w:t>
+      </w:r>
+    </w:p>
+    <w:p>
+      <w:r>
+        <w:t>TODO 2 : interrupteurs « compte à rebours » pour éclairage WC</w:t>
+      </w:r>
+    </w:p>
+    <w:p>
+      <w:r>
+        <w:t xml:space="preserve">TODO 3 : gobelets plastique fontaine à eau / </w:t>
+      </w:r>
+      <w:proofErr w:type="spellStart"/>
+      <w:r>
+        <w:t>eco</w:t>
+      </w:r>
+      <w:proofErr w:type="spellEnd"/>
+      <w:r>
+        <w:t>-cups offerts</w:t>
+      </w:r>
+    </w:p>
+    <w:p>
+      <w:r>
+        <w:t>TODO 4 : rappels hebdomadaires d’extinction climatisation, chaque soir</w:t>
+      </w:r>
       <w:r>
         <w:br w:type="page"/>
       </w:r>
@@ -3841,60 +4381,24 @@
       <w:pPr>
         <w:pStyle w:val="Titre1"/>
       </w:pPr>
-      <w:bookmarkStart w:id="13" w:name="_Toc488358192"/>
+      <w:bookmarkStart w:id="15" w:name="_Toc488410027"/>
       <w:r>
         <w:lastRenderedPageBreak/>
-        <w:t>Dimensions humaines et managériales internes à VISEO Technologies</w:t>
-      </w:r>
-      <w:bookmarkEnd w:id="13"/>
-    </w:p>
-    <w:p>
-      <w:r>
-        <w:t>TODO 1 : méthodes agiles</w:t>
-      </w:r>
-    </w:p>
-    <w:p>
-      <w:r>
-        <w:t xml:space="preserve">TODO 2 : Mentor / </w:t>
-      </w:r>
-      <w:proofErr w:type="spellStart"/>
-      <w:r>
-        <w:t>Mentii</w:t>
-      </w:r>
-      <w:proofErr w:type="spellEnd"/>
-      <w:r>
-        <w:t xml:space="preserve"> (8 max)</w:t>
-      </w:r>
-    </w:p>
-    <w:p>
-      <w:r>
-        <w:t xml:space="preserve">TODO 3 : </w:t>
-      </w:r>
-      <w:proofErr w:type="gramStart"/>
-      <w:r>
-        <w:t>BBL ,</w:t>
-      </w:r>
-      <w:proofErr w:type="gramEnd"/>
-      <w:r>
-        <w:t xml:space="preserve"> ateliers, présentations, « </w:t>
-      </w:r>
-      <w:proofErr w:type="spellStart"/>
-      <w:r>
-        <w:t>Refresh</w:t>
-      </w:r>
-      <w:proofErr w:type="spellEnd"/>
-      <w:r>
-        <w:t> »</w:t>
-      </w:r>
-    </w:p>
-    <w:p>
-      <w:r>
-        <w:t>TODO 4 : Podcast innovation</w:t>
-      </w:r>
-    </w:p>
-    <w:p>
-      <w:r>
-        <w:t>TODO 5 : formations</w:t>
+        <w:t>Bilan</w:t>
+      </w:r>
+      <w:bookmarkEnd w:id="15"/>
+    </w:p>
+    <w:p>
+      <w:r>
+        <w:t xml:space="preserve">TODO 1 : </w:t>
+      </w:r>
+      <w:r>
+        <w:t>réflexion perspectives carrière</w:t>
+      </w:r>
+    </w:p>
+    <w:p>
+      <w:r>
+        <w:t>TODO 2 : analyse difficultés rencontrées</w:t>
       </w:r>
     </w:p>
     <w:p>
@@ -3906,7 +4410,7 @@
         </w:rPr>
       </w:pPr>
       <w:r>
-        <w:t>TODO 6 : entente stagiaires – groupes projets – évènements externes CE</w:t>
+        <w:t xml:space="preserve">TODO 3 : compétences développées </w:t>
       </w:r>
       <w:r>
         <w:br w:type="page"/>
@@ -3916,67 +4420,12 @@
       <w:pPr>
         <w:pStyle w:val="Titre1"/>
       </w:pPr>
-      <w:bookmarkStart w:id="14" w:name="_Toc488358193"/>
+      <w:bookmarkStart w:id="16" w:name="_Toc488410028"/>
       <w:r>
         <w:lastRenderedPageBreak/>
-        <w:t>Dimensions développement durable et responsabilité sociale et sociétale</w:t>
-      </w:r>
-      <w:bookmarkEnd w:id="14"/>
-    </w:p>
-    <w:p>
-      <w:r>
-        <w:t>TODO 1 : recyclage, tri sélectif déchets</w:t>
-      </w:r>
-    </w:p>
-    <w:p>
-      <w:r>
-        <w:t>TODO 2 : interrupteurs « compte à rebours » pour éclairage WC</w:t>
-      </w:r>
-    </w:p>
-    <w:p>
-      <w:r>
-        <w:t xml:space="preserve">TODO 3 : gobelets plastique fontaine à eau / </w:t>
-      </w:r>
-      <w:proofErr w:type="spellStart"/>
-      <w:r>
-        <w:t>eco</w:t>
-      </w:r>
-      <w:proofErr w:type="spellEnd"/>
-      <w:r>
-        <w:t>-cups offerts</w:t>
-      </w:r>
-    </w:p>
-    <w:p>
-      <w:r>
-        <w:t>TODO 4 : rappels hebdomadaires d’extinction climatisation, chaque soir</w:t>
-      </w:r>
-      <w:r>
-        <w:br w:type="page"/>
-      </w:r>
-    </w:p>
-    <w:p>
-      <w:pPr>
-        <w:pStyle w:val="Titre1"/>
-      </w:pPr>
-      <w:bookmarkStart w:id="15" w:name="_Toc488358194"/>
-      <w:r>
-        <w:lastRenderedPageBreak/>
-        <w:t>Bilan</w:t>
-      </w:r>
-      <w:bookmarkEnd w:id="15"/>
-    </w:p>
-    <w:p>
-      <w:r>
-        <w:t xml:space="preserve">TODO 1 : </w:t>
-      </w:r>
-      <w:r>
-        <w:t>réflexion perspectives carrière</w:t>
-      </w:r>
-    </w:p>
-    <w:p>
-      <w:r>
-        <w:t>TODO 2 : analyse difficultés rencontrées</w:t>
-      </w:r>
+        <w:t>Bibliographie</w:t>
+      </w:r>
+      <w:bookmarkEnd w:id="16"/>
     </w:p>
     <w:p>
       <w:pPr>
@@ -3987,9 +4436,6 @@
         </w:rPr>
       </w:pPr>
       <w:r>
-        <w:t xml:space="preserve">TODO 3 : compétences développées </w:t>
-      </w:r>
-      <w:r>
         <w:br w:type="page"/>
       </w:r>
     </w:p>
@@ -3997,12 +4443,12 @@
       <w:pPr>
         <w:pStyle w:val="Titre1"/>
       </w:pPr>
-      <w:bookmarkStart w:id="16" w:name="_Toc488358195"/>
+      <w:bookmarkStart w:id="17" w:name="_Toc488410029"/>
       <w:r>
         <w:lastRenderedPageBreak/>
-        <w:t>Bibliographie</w:t>
-      </w:r>
-      <w:bookmarkEnd w:id="16"/>
+        <w:t>Annexes</w:t>
+      </w:r>
+      <w:bookmarkEnd w:id="17"/>
     </w:p>
     <w:p>
       <w:pPr>
@@ -4020,30 +4466,7 @@
       <w:pPr>
         <w:pStyle w:val="Titre1"/>
       </w:pPr>
-      <w:bookmarkStart w:id="17" w:name="_Toc488358196"/>
-      <w:r>
-        <w:lastRenderedPageBreak/>
-        <w:t>Annexes</w:t>
-      </w:r>
-      <w:bookmarkEnd w:id="17"/>
-    </w:p>
-    <w:p>
-      <w:pPr>
-        <w:rPr>
-          <w:rFonts w:asciiTheme="majorHAnsi" w:eastAsiaTheme="majorEastAsia" w:hAnsiTheme="majorHAnsi" w:cstheme="majorBidi"/>
-          <w:color w:val="007789" w:themeColor="accent1" w:themeShade="BF"/>
-          <w:sz w:val="32"/>
-        </w:rPr>
-      </w:pPr>
-      <w:r>
-        <w:br w:type="page"/>
-      </w:r>
-    </w:p>
-    <w:p>
-      <w:pPr>
-        <w:pStyle w:val="Titre1"/>
-      </w:pPr>
-      <w:bookmarkStart w:id="18" w:name="_Toc488358197"/>
+      <w:bookmarkStart w:id="18" w:name="_Toc488410030"/>
       <w:r>
         <w:lastRenderedPageBreak/>
         <w:t>Glossaire</w:t>
@@ -4123,7 +4546,7 @@
         <w:noProof/>
         <w:lang w:bidi="fr-FR"/>
       </w:rPr>
-      <w:t>21</w:t>
+      <w:t>11</w:t>
     </w:r>
     <w:r>
       <w:rPr>
@@ -6488,7 +6911,7 @@
 </file>
 
 <file path=customXml/itemProps1.xml><?xml version="1.0" encoding="utf-8"?>
-<ds:datastoreItem xmlns:ds="http://schemas.openxmlformats.org/officeDocument/2006/customXml" ds:itemID="{94C8EEB5-0659-4E87-BE47-E839E9374430}">
+<ds:datastoreItem xmlns:ds="http://schemas.openxmlformats.org/officeDocument/2006/customXml" ds:itemID="{B3C0AD19-BC2F-431A-BD82-5A6659EF3050}">
   <ds:schemaRefs>
     <ds:schemaRef ds:uri="http://schemas.openxmlformats.org/officeDocument/2006/bibliography"/>
   </ds:schemaRefs>

</xml_diff>

<commit_message>
Update dimension technique projet
</commit_message>
<xml_diff>
--- a/David_MA_MemoireStageFinEtude.docx
+++ b/David_MA_MemoireStageFinEtude.docx
@@ -593,7 +593,7 @@
           <w:r>
             <w:fldChar w:fldCharType="separate"/>
           </w:r>
-          <w:hyperlink w:anchor="_Toc488410013" w:history="1">
+          <w:hyperlink w:anchor="_Toc488664316" w:history="1">
             <w:r>
               <w:rPr>
                 <w:rStyle w:val="Lienhypertexte"/>
@@ -620,7 +620,7 @@
                 <w:noProof/>
                 <w:webHidden/>
               </w:rPr>
-              <w:instrText xml:space="preserve"> PAGEREF _Toc488410013 \h </w:instrText>
+              <w:instrText xml:space="preserve"> PAGEREF _Toc488664316 \h </w:instrText>
             </w:r>
             <w:r>
               <w:rPr>
@@ -664,7 +664,7 @@
               <w:lang w:eastAsia="fr-FR"/>
             </w:rPr>
           </w:pPr>
-          <w:hyperlink w:anchor="_Toc488410014" w:history="1">
+          <w:hyperlink w:anchor="_Toc488664317" w:history="1">
             <w:r>
               <w:rPr>
                 <w:rStyle w:val="Lienhypertexte"/>
@@ -691,7 +691,7 @@
                 <w:noProof/>
                 <w:webHidden/>
               </w:rPr>
-              <w:instrText xml:space="preserve"> PAGEREF _Toc488410014 \h </w:instrText>
+              <w:instrText xml:space="preserve"> PAGEREF _Toc488664317 \h </w:instrText>
             </w:r>
             <w:r>
               <w:rPr>
@@ -712,6 +712,693 @@
                 <w:webHidden/>
               </w:rPr>
               <w:t>4</w:t>
+            </w:r>
+            <w:r>
+              <w:rPr>
+                <w:noProof/>
+                <w:webHidden/>
+              </w:rPr>
+              <w:fldChar w:fldCharType="end"/>
+            </w:r>
+          </w:hyperlink>
+        </w:p>
+        <w:p>
+          <w:pPr>
+            <w:pStyle w:val="TM1"/>
+            <w:tabs>
+              <w:tab w:val="left" w:pos="440"/>
+              <w:tab w:val="right" w:leader="dot" w:pos="8296"/>
+            </w:tabs>
+            <w:rPr>
+              <w:rFonts w:eastAsiaTheme="minorEastAsia"/>
+              <w:noProof/>
+              <w:color w:val="auto"/>
+              <w:lang w:eastAsia="fr-FR"/>
+            </w:rPr>
+          </w:pPr>
+          <w:hyperlink w:anchor="_Toc488664318" w:history="1">
+            <w:r>
+              <w:rPr>
+                <w:rStyle w:val="Lienhypertexte"/>
+                <w:noProof/>
+              </w:rPr>
+              <w:t>I.</w:t>
+            </w:r>
+            <w:r>
+              <w:rPr>
+                <w:rFonts w:eastAsiaTheme="minorEastAsia"/>
+                <w:noProof/>
+                <w:color w:val="auto"/>
+                <w:lang w:eastAsia="fr-FR"/>
+              </w:rPr>
+              <w:tab/>
+            </w:r>
+            <w:r>
+              <w:rPr>
+                <w:rStyle w:val="Lienhypertexte"/>
+                <w:noProof/>
+              </w:rPr>
+              <w:t>Introduction</w:t>
+            </w:r>
+            <w:r>
+              <w:rPr>
+                <w:noProof/>
+                <w:webHidden/>
+              </w:rPr>
+              <w:tab/>
+            </w:r>
+            <w:r>
+              <w:rPr>
+                <w:noProof/>
+                <w:webHidden/>
+              </w:rPr>
+              <w:fldChar w:fldCharType="begin"/>
+            </w:r>
+            <w:r>
+              <w:rPr>
+                <w:noProof/>
+                <w:webHidden/>
+              </w:rPr>
+              <w:instrText xml:space="preserve"> PAGEREF _Toc488664318 \h </w:instrText>
+            </w:r>
+            <w:r>
+              <w:rPr>
+                <w:noProof/>
+                <w:webHidden/>
+              </w:rPr>
+            </w:r>
+            <w:r>
+              <w:rPr>
+                <w:noProof/>
+                <w:webHidden/>
+              </w:rPr>
+              <w:fldChar w:fldCharType="separate"/>
+            </w:r>
+            <w:r>
+              <w:rPr>
+                <w:noProof/>
+                <w:webHidden/>
+              </w:rPr>
+              <w:t>5</w:t>
+            </w:r>
+            <w:r>
+              <w:rPr>
+                <w:noProof/>
+                <w:webHidden/>
+              </w:rPr>
+              <w:fldChar w:fldCharType="end"/>
+            </w:r>
+          </w:hyperlink>
+        </w:p>
+        <w:p>
+          <w:pPr>
+            <w:pStyle w:val="TM2"/>
+            <w:tabs>
+              <w:tab w:val="right" w:leader="dot" w:pos="8296"/>
+            </w:tabs>
+            <w:rPr>
+              <w:rFonts w:eastAsiaTheme="minorEastAsia"/>
+              <w:noProof/>
+              <w:color w:val="auto"/>
+              <w:lang w:eastAsia="fr-FR"/>
+            </w:rPr>
+          </w:pPr>
+          <w:hyperlink w:anchor="_Toc488664319" w:history="1">
+            <w:r>
+              <w:rPr>
+                <w:rStyle w:val="Lienhypertexte"/>
+                <w:noProof/>
+              </w:rPr>
+              <w:t>Entreprise d’accueil</w:t>
+            </w:r>
+            <w:r>
+              <w:rPr>
+                <w:noProof/>
+                <w:webHidden/>
+              </w:rPr>
+              <w:tab/>
+            </w:r>
+            <w:r>
+              <w:rPr>
+                <w:noProof/>
+                <w:webHidden/>
+              </w:rPr>
+              <w:fldChar w:fldCharType="begin"/>
+            </w:r>
+            <w:r>
+              <w:rPr>
+                <w:noProof/>
+                <w:webHidden/>
+              </w:rPr>
+              <w:instrText xml:space="preserve"> PAGEREF _Toc488664319 \h </w:instrText>
+            </w:r>
+            <w:r>
+              <w:rPr>
+                <w:noProof/>
+                <w:webHidden/>
+              </w:rPr>
+            </w:r>
+            <w:r>
+              <w:rPr>
+                <w:noProof/>
+                <w:webHidden/>
+              </w:rPr>
+              <w:fldChar w:fldCharType="separate"/>
+            </w:r>
+            <w:r>
+              <w:rPr>
+                <w:noProof/>
+                <w:webHidden/>
+              </w:rPr>
+              <w:t>6</w:t>
+            </w:r>
+            <w:r>
+              <w:rPr>
+                <w:noProof/>
+                <w:webHidden/>
+              </w:rPr>
+              <w:fldChar w:fldCharType="end"/>
+            </w:r>
+          </w:hyperlink>
+        </w:p>
+        <w:p>
+          <w:pPr>
+            <w:pStyle w:val="TM2"/>
+            <w:tabs>
+              <w:tab w:val="right" w:leader="dot" w:pos="8296"/>
+            </w:tabs>
+            <w:rPr>
+              <w:rFonts w:eastAsiaTheme="minorEastAsia"/>
+              <w:noProof/>
+              <w:color w:val="auto"/>
+              <w:lang w:eastAsia="fr-FR"/>
+            </w:rPr>
+          </w:pPr>
+          <w:hyperlink w:anchor="_Toc488664320" w:history="1">
+            <w:r>
+              <w:rPr>
+                <w:rStyle w:val="Lienhypertexte"/>
+                <w:noProof/>
+              </w:rPr>
+              <w:t>Contexte projet</w:t>
+            </w:r>
+            <w:r>
+              <w:rPr>
+                <w:noProof/>
+                <w:webHidden/>
+              </w:rPr>
+              <w:tab/>
+            </w:r>
+            <w:r>
+              <w:rPr>
+                <w:noProof/>
+                <w:webHidden/>
+              </w:rPr>
+              <w:fldChar w:fldCharType="begin"/>
+            </w:r>
+            <w:r>
+              <w:rPr>
+                <w:noProof/>
+                <w:webHidden/>
+              </w:rPr>
+              <w:instrText xml:space="preserve"> PAGEREF _Toc488664320 \h </w:instrText>
+            </w:r>
+            <w:r>
+              <w:rPr>
+                <w:noProof/>
+                <w:webHidden/>
+              </w:rPr>
+            </w:r>
+            <w:r>
+              <w:rPr>
+                <w:noProof/>
+                <w:webHidden/>
+              </w:rPr>
+              <w:fldChar w:fldCharType="separate"/>
+            </w:r>
+            <w:r>
+              <w:rPr>
+                <w:noProof/>
+                <w:webHidden/>
+              </w:rPr>
+              <w:t>8</w:t>
+            </w:r>
+            <w:r>
+              <w:rPr>
+                <w:noProof/>
+                <w:webHidden/>
+              </w:rPr>
+              <w:fldChar w:fldCharType="end"/>
+            </w:r>
+          </w:hyperlink>
+        </w:p>
+        <w:p>
+          <w:pPr>
+            <w:pStyle w:val="TM1"/>
+            <w:tabs>
+              <w:tab w:val="left" w:pos="440"/>
+              <w:tab w:val="right" w:leader="dot" w:pos="8296"/>
+            </w:tabs>
+            <w:rPr>
+              <w:rFonts w:eastAsiaTheme="minorEastAsia"/>
+              <w:noProof/>
+              <w:color w:val="auto"/>
+              <w:lang w:eastAsia="fr-FR"/>
+            </w:rPr>
+          </w:pPr>
+          <w:hyperlink w:anchor="_Toc488664321" w:history="1">
+            <w:r>
+              <w:rPr>
+                <w:rStyle w:val="Lienhypertexte"/>
+                <w:noProof/>
+              </w:rPr>
+              <w:t>II.</w:t>
+            </w:r>
+            <w:r>
+              <w:rPr>
+                <w:rFonts w:eastAsiaTheme="minorEastAsia"/>
+                <w:noProof/>
+                <w:color w:val="auto"/>
+                <w:lang w:eastAsia="fr-FR"/>
+              </w:rPr>
+              <w:tab/>
+            </w:r>
+            <w:r>
+              <w:rPr>
+                <w:rStyle w:val="Lienhypertexte"/>
+                <w:noProof/>
+              </w:rPr>
+              <w:t>Etat de l’art</w:t>
+            </w:r>
+            <w:r>
+              <w:rPr>
+                <w:noProof/>
+                <w:webHidden/>
+              </w:rPr>
+              <w:tab/>
+            </w:r>
+            <w:r>
+              <w:rPr>
+                <w:noProof/>
+                <w:webHidden/>
+              </w:rPr>
+              <w:fldChar w:fldCharType="begin"/>
+            </w:r>
+            <w:r>
+              <w:rPr>
+                <w:noProof/>
+                <w:webHidden/>
+              </w:rPr>
+              <w:instrText xml:space="preserve"> PAGEREF _Toc488664321 \h </w:instrText>
+            </w:r>
+            <w:r>
+              <w:rPr>
+                <w:noProof/>
+                <w:webHidden/>
+              </w:rPr>
+            </w:r>
+            <w:r>
+              <w:rPr>
+                <w:noProof/>
+                <w:webHidden/>
+              </w:rPr>
+              <w:fldChar w:fldCharType="separate"/>
+            </w:r>
+            <w:r>
+              <w:rPr>
+                <w:noProof/>
+                <w:webHidden/>
+              </w:rPr>
+              <w:t>11</w:t>
+            </w:r>
+            <w:r>
+              <w:rPr>
+                <w:noProof/>
+                <w:webHidden/>
+              </w:rPr>
+              <w:fldChar w:fldCharType="end"/>
+            </w:r>
+          </w:hyperlink>
+        </w:p>
+        <w:p>
+          <w:pPr>
+            <w:pStyle w:val="TM3"/>
+            <w:tabs>
+              <w:tab w:val="right" w:leader="dot" w:pos="8296"/>
+            </w:tabs>
+            <w:rPr>
+              <w:rFonts w:eastAsiaTheme="minorEastAsia"/>
+              <w:noProof/>
+              <w:color w:val="auto"/>
+              <w:lang w:eastAsia="fr-FR"/>
+            </w:rPr>
+          </w:pPr>
+          <w:hyperlink w:anchor="_Toc488664322" w:history="1">
+            <w:r>
+              <w:rPr>
+                <w:rStyle w:val="Lienhypertexte"/>
+                <w:noProof/>
+              </w:rPr>
+              <w:t>Prélu</w:t>
+            </w:r>
+            <w:r>
+              <w:rPr>
+                <w:rStyle w:val="Lienhypertexte"/>
+                <w:noProof/>
+              </w:rPr>
+              <w:t>d</w:t>
+            </w:r>
+            <w:r>
+              <w:rPr>
+                <w:rStyle w:val="Lienhypertexte"/>
+                <w:noProof/>
+              </w:rPr>
+              <w:t>e :</w:t>
+            </w:r>
+            <w:r>
+              <w:rPr>
+                <w:noProof/>
+                <w:webHidden/>
+              </w:rPr>
+              <w:tab/>
+            </w:r>
+            <w:r>
+              <w:rPr>
+                <w:noProof/>
+                <w:webHidden/>
+              </w:rPr>
+              <w:fldChar w:fldCharType="begin"/>
+            </w:r>
+            <w:r>
+              <w:rPr>
+                <w:noProof/>
+                <w:webHidden/>
+              </w:rPr>
+              <w:instrText xml:space="preserve"> PAGEREF _Toc488664322 \h </w:instrText>
+            </w:r>
+            <w:r>
+              <w:rPr>
+                <w:noProof/>
+                <w:webHidden/>
+              </w:rPr>
+            </w:r>
+            <w:r>
+              <w:rPr>
+                <w:noProof/>
+                <w:webHidden/>
+              </w:rPr>
+              <w:fldChar w:fldCharType="separate"/>
+            </w:r>
+            <w:r>
+              <w:rPr>
+                <w:noProof/>
+                <w:webHidden/>
+              </w:rPr>
+              <w:t>11</w:t>
+            </w:r>
+            <w:r>
+              <w:rPr>
+                <w:noProof/>
+                <w:webHidden/>
+              </w:rPr>
+              <w:fldChar w:fldCharType="end"/>
+            </w:r>
+          </w:hyperlink>
+        </w:p>
+        <w:p>
+          <w:pPr>
+            <w:pStyle w:val="TM2"/>
+            <w:tabs>
+              <w:tab w:val="right" w:leader="dot" w:pos="8296"/>
+            </w:tabs>
+            <w:rPr>
+              <w:rFonts w:eastAsiaTheme="minorEastAsia"/>
+              <w:noProof/>
+              <w:color w:val="auto"/>
+              <w:lang w:eastAsia="fr-FR"/>
+            </w:rPr>
+          </w:pPr>
+          <w:hyperlink w:anchor="_Toc488664323" w:history="1">
+            <w:r>
+              <w:rPr>
+                <w:rStyle w:val="Lienhypertexte"/>
+                <w:noProof/>
+              </w:rPr>
+              <w:t>Plan I/</w:t>
+            </w:r>
+            <w:r>
+              <w:rPr>
+                <w:noProof/>
+                <w:webHidden/>
+              </w:rPr>
+              <w:tab/>
+            </w:r>
+            <w:r>
+              <w:rPr>
+                <w:noProof/>
+                <w:webHidden/>
+              </w:rPr>
+              <w:fldChar w:fldCharType="begin"/>
+            </w:r>
+            <w:r>
+              <w:rPr>
+                <w:noProof/>
+                <w:webHidden/>
+              </w:rPr>
+              <w:instrText xml:space="preserve"> PAGEREF _Toc488664323 \h </w:instrText>
+            </w:r>
+            <w:r>
+              <w:rPr>
+                <w:noProof/>
+                <w:webHidden/>
+              </w:rPr>
+            </w:r>
+            <w:r>
+              <w:rPr>
+                <w:noProof/>
+                <w:webHidden/>
+              </w:rPr>
+              <w:fldChar w:fldCharType="separate"/>
+            </w:r>
+            <w:r>
+              <w:rPr>
+                <w:noProof/>
+                <w:webHidden/>
+              </w:rPr>
+              <w:t>12</w:t>
+            </w:r>
+            <w:r>
+              <w:rPr>
+                <w:noProof/>
+                <w:webHidden/>
+              </w:rPr>
+              <w:fldChar w:fldCharType="end"/>
+            </w:r>
+          </w:hyperlink>
+        </w:p>
+        <w:p>
+          <w:pPr>
+            <w:pStyle w:val="TM2"/>
+            <w:tabs>
+              <w:tab w:val="right" w:leader="dot" w:pos="8296"/>
+            </w:tabs>
+            <w:rPr>
+              <w:rFonts w:eastAsiaTheme="minorEastAsia"/>
+              <w:noProof/>
+              <w:color w:val="auto"/>
+              <w:lang w:eastAsia="fr-FR"/>
+            </w:rPr>
+          </w:pPr>
+          <w:hyperlink w:anchor="_Toc488664324" w:history="1">
+            <w:r>
+              <w:rPr>
+                <w:rStyle w:val="Lienhypertexte"/>
+                <w:noProof/>
+              </w:rPr>
+              <w:t>Plan II/</w:t>
+            </w:r>
+            <w:r>
+              <w:rPr>
+                <w:noProof/>
+                <w:webHidden/>
+              </w:rPr>
+              <w:tab/>
+            </w:r>
+            <w:r>
+              <w:rPr>
+                <w:noProof/>
+                <w:webHidden/>
+              </w:rPr>
+              <w:fldChar w:fldCharType="begin"/>
+            </w:r>
+            <w:r>
+              <w:rPr>
+                <w:noProof/>
+                <w:webHidden/>
+              </w:rPr>
+              <w:instrText xml:space="preserve"> PAGEREF _Toc488664324 \h </w:instrText>
+            </w:r>
+            <w:r>
+              <w:rPr>
+                <w:noProof/>
+                <w:webHidden/>
+              </w:rPr>
+            </w:r>
+            <w:r>
+              <w:rPr>
+                <w:noProof/>
+                <w:webHidden/>
+              </w:rPr>
+              <w:fldChar w:fldCharType="separate"/>
+            </w:r>
+            <w:r>
+              <w:rPr>
+                <w:noProof/>
+                <w:webHidden/>
+              </w:rPr>
+              <w:t>13</w:t>
+            </w:r>
+            <w:r>
+              <w:rPr>
+                <w:noProof/>
+                <w:webHidden/>
+              </w:rPr>
+              <w:fldChar w:fldCharType="end"/>
+            </w:r>
+          </w:hyperlink>
+        </w:p>
+        <w:p>
+          <w:pPr>
+            <w:pStyle w:val="TM2"/>
+            <w:tabs>
+              <w:tab w:val="right" w:leader="dot" w:pos="8296"/>
+            </w:tabs>
+            <w:rPr>
+              <w:rFonts w:eastAsiaTheme="minorEastAsia"/>
+              <w:noProof/>
+              <w:color w:val="auto"/>
+              <w:lang w:eastAsia="fr-FR"/>
+            </w:rPr>
+          </w:pPr>
+          <w:hyperlink w:anchor="_Toc488664325" w:history="1">
+            <w:r>
+              <w:rPr>
+                <w:rStyle w:val="Lienhypertexte"/>
+                <w:noProof/>
+              </w:rPr>
+              <w:t>Plan III/</w:t>
+            </w:r>
+            <w:r>
+              <w:rPr>
+                <w:noProof/>
+                <w:webHidden/>
+              </w:rPr>
+              <w:tab/>
+            </w:r>
+            <w:r>
+              <w:rPr>
+                <w:noProof/>
+                <w:webHidden/>
+              </w:rPr>
+              <w:fldChar w:fldCharType="begin"/>
+            </w:r>
+            <w:r>
+              <w:rPr>
+                <w:noProof/>
+                <w:webHidden/>
+              </w:rPr>
+              <w:instrText xml:space="preserve"> PAGEREF _Toc488664325 \h </w:instrText>
+            </w:r>
+            <w:r>
+              <w:rPr>
+                <w:noProof/>
+                <w:webHidden/>
+              </w:rPr>
+            </w:r>
+            <w:r>
+              <w:rPr>
+                <w:noProof/>
+                <w:webHidden/>
+              </w:rPr>
+              <w:fldChar w:fldCharType="separate"/>
+            </w:r>
+            <w:r>
+              <w:rPr>
+                <w:noProof/>
+                <w:webHidden/>
+              </w:rPr>
+              <w:t>14</w:t>
+            </w:r>
+            <w:r>
+              <w:rPr>
+                <w:noProof/>
+                <w:webHidden/>
+              </w:rPr>
+              <w:fldChar w:fldCharType="end"/>
+            </w:r>
+          </w:hyperlink>
+        </w:p>
+        <w:p>
+          <w:pPr>
+            <w:pStyle w:val="TM2"/>
+            <w:tabs>
+              <w:tab w:val="right" w:leader="dot" w:pos="8296"/>
+            </w:tabs>
+            <w:rPr>
+              <w:rFonts w:eastAsiaTheme="minorEastAsia"/>
+              <w:noProof/>
+              <w:color w:val="auto"/>
+              <w:lang w:eastAsia="fr-FR"/>
+            </w:rPr>
+          </w:pPr>
+          <w:hyperlink w:anchor="_Toc488664326" w:history="1">
+            <w:r>
+              <w:rPr>
+                <w:rStyle w:val="Lienhypertexte"/>
+                <w:noProof/>
+              </w:rPr>
+              <w:t>Comparaison</w:t>
+            </w:r>
+            <w:r>
+              <w:rPr>
+                <w:noProof/>
+                <w:webHidden/>
+              </w:rPr>
+              <w:tab/>
+            </w:r>
+            <w:r>
+              <w:rPr>
+                <w:noProof/>
+                <w:webHidden/>
+              </w:rPr>
+              <w:fldChar w:fldCharType="begin"/>
+            </w:r>
+            <w:r>
+              <w:rPr>
+                <w:noProof/>
+                <w:webHidden/>
+              </w:rPr>
+              <w:instrText xml:space="preserve"> PAGEREF _Toc488664326 \h </w:instrText>
+            </w:r>
+            <w:r>
+              <w:rPr>
+                <w:noProof/>
+                <w:webHidden/>
+              </w:rPr>
+            </w:r>
+            <w:r>
+              <w:rPr>
+                <w:noProof/>
+                <w:webHidden/>
+              </w:rPr>
+              <w:fldChar w:fldCharType="separate"/>
+            </w:r>
+            <w:r>
+              <w:rPr>
+                <w:noProof/>
+                <w:webHidden/>
+              </w:rPr>
+              <w:t>15</w:t>
             </w:r>
             <w:r>
               <w:rPr>
@@ -735,13 +1422,13 @@
               <w:lang w:eastAsia="fr-FR"/>
             </w:rPr>
           </w:pPr>
-          <w:hyperlink w:anchor="_Toc488410015" w:history="1">
+          <w:hyperlink w:anchor="_Toc488664327" w:history="1">
             <w:r>
               <w:rPr>
                 <w:rStyle w:val="Lienhypertexte"/>
                 <w:noProof/>
               </w:rPr>
-              <w:t>Introduction</w:t>
+              <w:t>Dimensions techniques du projet</w:t>
             </w:r>
             <w:r>
               <w:rPr>
@@ -762,7 +1449,7 @@
                 <w:noProof/>
                 <w:webHidden/>
               </w:rPr>
-              <w:instrText xml:space="preserve"> PAGEREF _Toc488410015 \h </w:instrText>
+              <w:instrText xml:space="preserve"> PAGEREF _Toc488664327 \h </w:instrText>
             </w:r>
             <w:r>
               <w:rPr>
@@ -782,7 +1469,7 @@
                 <w:noProof/>
                 <w:webHidden/>
               </w:rPr>
-              <w:t>5</w:t>
+              <w:t>16</w:t>
             </w:r>
             <w:r>
               <w:rPr>
@@ -806,13 +1493,13 @@
               <w:lang w:eastAsia="fr-FR"/>
             </w:rPr>
           </w:pPr>
-          <w:hyperlink w:anchor="_Toc488410016" w:history="1">
+          <w:hyperlink w:anchor="_Toc488664328" w:history="1">
             <w:r>
               <w:rPr>
                 <w:rStyle w:val="Lienhypertexte"/>
                 <w:noProof/>
               </w:rPr>
-              <w:t>Entreprise d’accueil</w:t>
+              <w:t>Dimensions humaines et managériales internes à VISEO Technologies</w:t>
             </w:r>
             <w:r>
               <w:rPr>
@@ -833,7 +1520,7 @@
                 <w:noProof/>
                 <w:webHidden/>
               </w:rPr>
-              <w:instrText xml:space="preserve"> PAGEREF _Toc488410016 \h </w:instrText>
+              <w:instrText xml:space="preserve"> PAGEREF _Toc488664328 \h </w:instrText>
             </w:r>
             <w:r>
               <w:rPr>
@@ -853,7 +1540,7 @@
                 <w:noProof/>
                 <w:webHidden/>
               </w:rPr>
-              <w:t>6</w:t>
+              <w:t>18</w:t>
             </w:r>
             <w:r>
               <w:rPr>
@@ -877,13 +1564,13 @@
               <w:lang w:eastAsia="fr-FR"/>
             </w:rPr>
           </w:pPr>
-          <w:hyperlink w:anchor="_Toc488410017" w:history="1">
+          <w:hyperlink w:anchor="_Toc488664329" w:history="1">
             <w:r>
               <w:rPr>
                 <w:rStyle w:val="Lienhypertexte"/>
                 <w:noProof/>
               </w:rPr>
-              <w:t>Contexte projet</w:t>
+              <w:t>Dimensions développement durable et responsabilité sociale et sociétale</w:t>
             </w:r>
             <w:r>
               <w:rPr>
@@ -904,7 +1591,7 @@
                 <w:noProof/>
                 <w:webHidden/>
               </w:rPr>
-              <w:instrText xml:space="preserve"> PAGEREF _Toc488410017 \h </w:instrText>
+              <w:instrText xml:space="preserve"> PAGEREF _Toc488664329 \h </w:instrText>
             </w:r>
             <w:r>
               <w:rPr>
@@ -924,7 +1611,7 @@
                 <w:noProof/>
                 <w:webHidden/>
               </w:rPr>
-              <w:t>8</w:t>
+              <w:t>19</w:t>
             </w:r>
             <w:r>
               <w:rPr>
@@ -948,13 +1635,13 @@
               <w:lang w:eastAsia="fr-FR"/>
             </w:rPr>
           </w:pPr>
-          <w:hyperlink w:anchor="_Toc488410018" w:history="1">
+          <w:hyperlink w:anchor="_Toc488664330" w:history="1">
             <w:r>
               <w:rPr>
                 <w:rStyle w:val="Lienhypertexte"/>
                 <w:noProof/>
               </w:rPr>
-              <w:t>Etat de l’art</w:t>
+              <w:t>Bilan</w:t>
             </w:r>
             <w:r>
               <w:rPr>
@@ -975,7 +1662,7 @@
                 <w:noProof/>
                 <w:webHidden/>
               </w:rPr>
-              <w:instrText xml:space="preserve"> PAGEREF _Toc488410018 \h </w:instrText>
+              <w:instrText xml:space="preserve"> PAGEREF _Toc488664330 \h </w:instrText>
             </w:r>
             <w:r>
               <w:rPr>
@@ -995,78 +1682,7 @@
                 <w:noProof/>
                 <w:webHidden/>
               </w:rPr>
-              <w:t>11</w:t>
-            </w:r>
-            <w:r>
-              <w:rPr>
-                <w:noProof/>
-                <w:webHidden/>
-              </w:rPr>
-              <w:fldChar w:fldCharType="end"/>
-            </w:r>
-          </w:hyperlink>
-        </w:p>
-        <w:p>
-          <w:pPr>
-            <w:pStyle w:val="TM3"/>
-            <w:tabs>
-              <w:tab w:val="right" w:leader="dot" w:pos="8296"/>
-            </w:tabs>
-            <w:rPr>
-              <w:rFonts w:eastAsiaTheme="minorEastAsia"/>
-              <w:noProof/>
-              <w:color w:val="auto"/>
-              <w:lang w:eastAsia="fr-FR"/>
-            </w:rPr>
-          </w:pPr>
-          <w:hyperlink w:anchor="_Toc488410019" w:history="1">
-            <w:r>
-              <w:rPr>
-                <w:rStyle w:val="Lienhypertexte"/>
-                <w:noProof/>
-              </w:rPr>
-              <w:t>Prélude :</w:t>
-            </w:r>
-            <w:r>
-              <w:rPr>
-                <w:noProof/>
-                <w:webHidden/>
-              </w:rPr>
-              <w:tab/>
-            </w:r>
-            <w:r>
-              <w:rPr>
-                <w:noProof/>
-                <w:webHidden/>
-              </w:rPr>
-              <w:fldChar w:fldCharType="begin"/>
-            </w:r>
-            <w:r>
-              <w:rPr>
-                <w:noProof/>
-                <w:webHidden/>
-              </w:rPr>
-              <w:instrText xml:space="preserve"> PAGEREF _Toc488410019 \h </w:instrText>
-            </w:r>
-            <w:r>
-              <w:rPr>
-                <w:noProof/>
-                <w:webHidden/>
-              </w:rPr>
-            </w:r>
-            <w:r>
-              <w:rPr>
-                <w:noProof/>
-                <w:webHidden/>
-              </w:rPr>
-              <w:fldChar w:fldCharType="separate"/>
-            </w:r>
-            <w:r>
-              <w:rPr>
-                <w:noProof/>
-                <w:webHidden/>
-              </w:rPr>
-              <w:t>11</w:t>
+              <w:t>20</w:t>
             </w:r>
             <w:r>
               <w:rPr>
@@ -1090,13 +1706,13 @@
               <w:lang w:eastAsia="fr-FR"/>
             </w:rPr>
           </w:pPr>
-          <w:hyperlink w:anchor="_Toc488410020" w:history="1">
+          <w:hyperlink w:anchor="_Toc488664331" w:history="1">
             <w:r>
               <w:rPr>
                 <w:rStyle w:val="Lienhypertexte"/>
                 <w:noProof/>
               </w:rPr>
-              <w:t>Plan I/</w:t>
+              <w:t>Bibliographie</w:t>
             </w:r>
             <w:r>
               <w:rPr>
@@ -1117,7 +1733,7 @@
                 <w:noProof/>
                 <w:webHidden/>
               </w:rPr>
-              <w:instrText xml:space="preserve"> PAGEREF _Toc488410020 \h </w:instrText>
+              <w:instrText xml:space="preserve"> PAGEREF _Toc488664331 \h </w:instrText>
             </w:r>
             <w:r>
               <w:rPr>
@@ -1137,7 +1753,7 @@
                 <w:noProof/>
                 <w:webHidden/>
               </w:rPr>
-              <w:t>12</w:t>
+              <w:t>21</w:t>
             </w:r>
             <w:r>
               <w:rPr>
@@ -1161,13 +1777,13 @@
               <w:lang w:eastAsia="fr-FR"/>
             </w:rPr>
           </w:pPr>
-          <w:hyperlink w:anchor="_Toc488410021" w:history="1">
+          <w:hyperlink w:anchor="_Toc488664332" w:history="1">
             <w:r>
               <w:rPr>
                 <w:rStyle w:val="Lienhypertexte"/>
                 <w:noProof/>
               </w:rPr>
-              <w:t>Plan II/</w:t>
+              <w:t>Annexes</w:t>
             </w:r>
             <w:r>
               <w:rPr>
@@ -1188,7 +1804,7 @@
                 <w:noProof/>
                 <w:webHidden/>
               </w:rPr>
-              <w:instrText xml:space="preserve"> PAGEREF _Toc488410021 \h </w:instrText>
+              <w:instrText xml:space="preserve"> PAGEREF _Toc488664332 \h </w:instrText>
             </w:r>
             <w:r>
               <w:rPr>
@@ -1208,7 +1824,7 @@
                 <w:noProof/>
                 <w:webHidden/>
               </w:rPr>
-              <w:t>13</w:t>
+              <w:t>22</w:t>
             </w:r>
             <w:r>
               <w:rPr>
@@ -1232,13 +1848,13 @@
               <w:lang w:eastAsia="fr-FR"/>
             </w:rPr>
           </w:pPr>
-          <w:hyperlink w:anchor="_Toc488410022" w:history="1">
+          <w:hyperlink w:anchor="_Toc488664333" w:history="1">
             <w:r>
               <w:rPr>
                 <w:rStyle w:val="Lienhypertexte"/>
                 <w:noProof/>
               </w:rPr>
-              <w:t>Plan III/</w:t>
+              <w:t>Glossaire</w:t>
             </w:r>
             <w:r>
               <w:rPr>
@@ -1259,7 +1875,7 @@
                 <w:noProof/>
                 <w:webHidden/>
               </w:rPr>
-              <w:instrText xml:space="preserve"> PAGEREF _Toc488410022 \h </w:instrText>
+              <w:instrText xml:space="preserve"> PAGEREF _Toc488664333 \h </w:instrText>
             </w:r>
             <w:r>
               <w:rPr>
@@ -1279,575 +1895,7 @@
                 <w:noProof/>
                 <w:webHidden/>
               </w:rPr>
-              <w:t>14</w:t>
-            </w:r>
-            <w:r>
-              <w:rPr>
-                <w:noProof/>
-                <w:webHidden/>
-              </w:rPr>
-              <w:fldChar w:fldCharType="end"/>
-            </w:r>
-          </w:hyperlink>
-        </w:p>
-        <w:p>
-          <w:pPr>
-            <w:pStyle w:val="TM1"/>
-            <w:tabs>
-              <w:tab w:val="right" w:leader="dot" w:pos="8296"/>
-            </w:tabs>
-            <w:rPr>
-              <w:rFonts w:eastAsiaTheme="minorEastAsia"/>
-              <w:noProof/>
-              <w:color w:val="auto"/>
-              <w:lang w:eastAsia="fr-FR"/>
-            </w:rPr>
-          </w:pPr>
-          <w:hyperlink w:anchor="_Toc488410023" w:history="1">
-            <w:r>
-              <w:rPr>
-                <w:rStyle w:val="Lienhypertexte"/>
-                <w:noProof/>
-              </w:rPr>
-              <w:t>Comparaison</w:t>
-            </w:r>
-            <w:r>
-              <w:rPr>
-                <w:noProof/>
-                <w:webHidden/>
-              </w:rPr>
-              <w:tab/>
-            </w:r>
-            <w:r>
-              <w:rPr>
-                <w:noProof/>
-                <w:webHidden/>
-              </w:rPr>
-              <w:fldChar w:fldCharType="begin"/>
-            </w:r>
-            <w:r>
-              <w:rPr>
-                <w:noProof/>
-                <w:webHidden/>
-              </w:rPr>
-              <w:instrText xml:space="preserve"> PAGEREF _Toc488410023 \h </w:instrText>
-            </w:r>
-            <w:r>
-              <w:rPr>
-                <w:noProof/>
-                <w:webHidden/>
-              </w:rPr>
-            </w:r>
-            <w:r>
-              <w:rPr>
-                <w:noProof/>
-                <w:webHidden/>
-              </w:rPr>
-              <w:fldChar w:fldCharType="separate"/>
-            </w:r>
-            <w:r>
-              <w:rPr>
-                <w:noProof/>
-                <w:webHidden/>
-              </w:rPr>
-              <w:t>15</w:t>
-            </w:r>
-            <w:r>
-              <w:rPr>
-                <w:noProof/>
-                <w:webHidden/>
-              </w:rPr>
-              <w:fldChar w:fldCharType="end"/>
-            </w:r>
-          </w:hyperlink>
-        </w:p>
-        <w:p>
-          <w:pPr>
-            <w:pStyle w:val="TM1"/>
-            <w:tabs>
-              <w:tab w:val="right" w:leader="dot" w:pos="8296"/>
-            </w:tabs>
-            <w:rPr>
-              <w:rFonts w:eastAsiaTheme="minorEastAsia"/>
-              <w:noProof/>
-              <w:color w:val="auto"/>
-              <w:lang w:eastAsia="fr-FR"/>
-            </w:rPr>
-          </w:pPr>
-          <w:hyperlink w:anchor="_Toc488410024" w:history="1">
-            <w:r>
-              <w:rPr>
-                <w:rStyle w:val="Lienhypertexte"/>
-                <w:noProof/>
-              </w:rPr>
-              <w:t>Dimensions techniques du projet</w:t>
-            </w:r>
-            <w:r>
-              <w:rPr>
-                <w:noProof/>
-                <w:webHidden/>
-              </w:rPr>
-              <w:tab/>
-            </w:r>
-            <w:r>
-              <w:rPr>
-                <w:noProof/>
-                <w:webHidden/>
-              </w:rPr>
-              <w:fldChar w:fldCharType="begin"/>
-            </w:r>
-            <w:r>
-              <w:rPr>
-                <w:noProof/>
-                <w:webHidden/>
-              </w:rPr>
-              <w:instrText xml:space="preserve"> PAGEREF _Toc488410024 \h </w:instrText>
-            </w:r>
-            <w:r>
-              <w:rPr>
-                <w:noProof/>
-                <w:webHidden/>
-              </w:rPr>
-            </w:r>
-            <w:r>
-              <w:rPr>
-                <w:noProof/>
-                <w:webHidden/>
-              </w:rPr>
-              <w:fldChar w:fldCharType="separate"/>
-            </w:r>
-            <w:r>
-              <w:rPr>
-                <w:noProof/>
-                <w:webHidden/>
-              </w:rPr>
-              <w:t>16</w:t>
-            </w:r>
-            <w:r>
-              <w:rPr>
-                <w:noProof/>
-                <w:webHidden/>
-              </w:rPr>
-              <w:fldChar w:fldCharType="end"/>
-            </w:r>
-          </w:hyperlink>
-        </w:p>
-        <w:p>
-          <w:pPr>
-            <w:pStyle w:val="TM1"/>
-            <w:tabs>
-              <w:tab w:val="right" w:leader="dot" w:pos="8296"/>
-            </w:tabs>
-            <w:rPr>
-              <w:rFonts w:eastAsiaTheme="minorEastAsia"/>
-              <w:noProof/>
-              <w:color w:val="auto"/>
-              <w:lang w:eastAsia="fr-FR"/>
-            </w:rPr>
-          </w:pPr>
-          <w:hyperlink w:anchor="_Toc488410025" w:history="1">
-            <w:r>
-              <w:rPr>
-                <w:rStyle w:val="Lienhypertexte"/>
-                <w:noProof/>
-              </w:rPr>
-              <w:t>Dimensions humaines et managériales internes à VISEO Technologies</w:t>
-            </w:r>
-            <w:r>
-              <w:rPr>
-                <w:noProof/>
-                <w:webHidden/>
-              </w:rPr>
-              <w:tab/>
-            </w:r>
-            <w:r>
-              <w:rPr>
-                <w:noProof/>
-                <w:webHidden/>
-              </w:rPr>
-              <w:fldChar w:fldCharType="begin"/>
-            </w:r>
-            <w:r>
-              <w:rPr>
-                <w:noProof/>
-                <w:webHidden/>
-              </w:rPr>
-              <w:instrText xml:space="preserve"> PAGEREF _Toc488410025 \h </w:instrText>
-            </w:r>
-            <w:r>
-              <w:rPr>
-                <w:noProof/>
-                <w:webHidden/>
-              </w:rPr>
-            </w:r>
-            <w:r>
-              <w:rPr>
-                <w:noProof/>
-                <w:webHidden/>
-              </w:rPr>
-              <w:fldChar w:fldCharType="separate"/>
-            </w:r>
-            <w:r>
-              <w:rPr>
-                <w:noProof/>
-                <w:webHidden/>
-              </w:rPr>
-              <w:t>17</w:t>
-            </w:r>
-            <w:r>
-              <w:rPr>
-                <w:noProof/>
-                <w:webHidden/>
-              </w:rPr>
-              <w:fldChar w:fldCharType="end"/>
-            </w:r>
-          </w:hyperlink>
-        </w:p>
-        <w:p>
-          <w:pPr>
-            <w:pStyle w:val="TM1"/>
-            <w:tabs>
-              <w:tab w:val="right" w:leader="dot" w:pos="8296"/>
-            </w:tabs>
-            <w:rPr>
-              <w:rFonts w:eastAsiaTheme="minorEastAsia"/>
-              <w:noProof/>
-              <w:color w:val="auto"/>
-              <w:lang w:eastAsia="fr-FR"/>
-            </w:rPr>
-          </w:pPr>
-          <w:hyperlink w:anchor="_Toc488410026" w:history="1">
-            <w:r>
-              <w:rPr>
-                <w:rStyle w:val="Lienhypertexte"/>
-                <w:noProof/>
-              </w:rPr>
-              <w:t>Dimensions développement durable et responsabilité sociale et sociétale</w:t>
-            </w:r>
-            <w:r>
-              <w:rPr>
-                <w:noProof/>
-                <w:webHidden/>
-              </w:rPr>
-              <w:tab/>
-            </w:r>
-            <w:r>
-              <w:rPr>
-                <w:noProof/>
-                <w:webHidden/>
-              </w:rPr>
-              <w:fldChar w:fldCharType="begin"/>
-            </w:r>
-            <w:r>
-              <w:rPr>
-                <w:noProof/>
-                <w:webHidden/>
-              </w:rPr>
-              <w:instrText xml:space="preserve"> PAGEREF _Toc488410026 \h </w:instrText>
-            </w:r>
-            <w:r>
-              <w:rPr>
-                <w:noProof/>
-                <w:webHidden/>
-              </w:rPr>
-            </w:r>
-            <w:r>
-              <w:rPr>
-                <w:noProof/>
-                <w:webHidden/>
-              </w:rPr>
-              <w:fldChar w:fldCharType="separate"/>
-            </w:r>
-            <w:r>
-              <w:rPr>
-                <w:noProof/>
-                <w:webHidden/>
-              </w:rPr>
-              <w:t>18</w:t>
-            </w:r>
-            <w:r>
-              <w:rPr>
-                <w:noProof/>
-                <w:webHidden/>
-              </w:rPr>
-              <w:fldChar w:fldCharType="end"/>
-            </w:r>
-          </w:hyperlink>
-        </w:p>
-        <w:p>
-          <w:pPr>
-            <w:pStyle w:val="TM1"/>
-            <w:tabs>
-              <w:tab w:val="right" w:leader="dot" w:pos="8296"/>
-            </w:tabs>
-            <w:rPr>
-              <w:rFonts w:eastAsiaTheme="minorEastAsia"/>
-              <w:noProof/>
-              <w:color w:val="auto"/>
-              <w:lang w:eastAsia="fr-FR"/>
-            </w:rPr>
-          </w:pPr>
-          <w:hyperlink w:anchor="_Toc488410027" w:history="1">
-            <w:r>
-              <w:rPr>
-                <w:rStyle w:val="Lienhypertexte"/>
-                <w:noProof/>
-              </w:rPr>
-              <w:t>Bilan</w:t>
-            </w:r>
-            <w:r>
-              <w:rPr>
-                <w:noProof/>
-                <w:webHidden/>
-              </w:rPr>
-              <w:tab/>
-            </w:r>
-            <w:r>
-              <w:rPr>
-                <w:noProof/>
-                <w:webHidden/>
-              </w:rPr>
-              <w:fldChar w:fldCharType="begin"/>
-            </w:r>
-            <w:r>
-              <w:rPr>
-                <w:noProof/>
-                <w:webHidden/>
-              </w:rPr>
-              <w:instrText xml:space="preserve"> PAGEREF _Toc488410027 \h </w:instrText>
-            </w:r>
-            <w:r>
-              <w:rPr>
-                <w:noProof/>
-                <w:webHidden/>
-              </w:rPr>
-            </w:r>
-            <w:r>
-              <w:rPr>
-                <w:noProof/>
-                <w:webHidden/>
-              </w:rPr>
-              <w:fldChar w:fldCharType="separate"/>
-            </w:r>
-            <w:r>
-              <w:rPr>
-                <w:noProof/>
-                <w:webHidden/>
-              </w:rPr>
-              <w:t>19</w:t>
-            </w:r>
-            <w:r>
-              <w:rPr>
-                <w:noProof/>
-                <w:webHidden/>
-              </w:rPr>
-              <w:fldChar w:fldCharType="end"/>
-            </w:r>
-          </w:hyperlink>
-        </w:p>
-        <w:p>
-          <w:pPr>
-            <w:pStyle w:val="TM1"/>
-            <w:tabs>
-              <w:tab w:val="right" w:leader="dot" w:pos="8296"/>
-            </w:tabs>
-            <w:rPr>
-              <w:rFonts w:eastAsiaTheme="minorEastAsia"/>
-              <w:noProof/>
-              <w:color w:val="auto"/>
-              <w:lang w:eastAsia="fr-FR"/>
-            </w:rPr>
-          </w:pPr>
-          <w:hyperlink w:anchor="_Toc488410028" w:history="1">
-            <w:r>
-              <w:rPr>
-                <w:rStyle w:val="Lienhypertexte"/>
-                <w:noProof/>
-              </w:rPr>
-              <w:t>Bibliographie</w:t>
-            </w:r>
-            <w:r>
-              <w:rPr>
-                <w:noProof/>
-                <w:webHidden/>
-              </w:rPr>
-              <w:tab/>
-            </w:r>
-            <w:r>
-              <w:rPr>
-                <w:noProof/>
-                <w:webHidden/>
-              </w:rPr>
-              <w:fldChar w:fldCharType="begin"/>
-            </w:r>
-            <w:r>
-              <w:rPr>
-                <w:noProof/>
-                <w:webHidden/>
-              </w:rPr>
-              <w:instrText xml:space="preserve"> PAGEREF _Toc488410028 \h </w:instrText>
-            </w:r>
-            <w:r>
-              <w:rPr>
-                <w:noProof/>
-                <w:webHidden/>
-              </w:rPr>
-            </w:r>
-            <w:r>
-              <w:rPr>
-                <w:noProof/>
-                <w:webHidden/>
-              </w:rPr>
-              <w:fldChar w:fldCharType="separate"/>
-            </w:r>
-            <w:r>
-              <w:rPr>
-                <w:noProof/>
-                <w:webHidden/>
-              </w:rPr>
-              <w:t>20</w:t>
-            </w:r>
-            <w:r>
-              <w:rPr>
-                <w:noProof/>
-                <w:webHidden/>
-              </w:rPr>
-              <w:fldChar w:fldCharType="end"/>
-            </w:r>
-          </w:hyperlink>
-        </w:p>
-        <w:p>
-          <w:pPr>
-            <w:pStyle w:val="TM1"/>
-            <w:tabs>
-              <w:tab w:val="right" w:leader="dot" w:pos="8296"/>
-            </w:tabs>
-            <w:rPr>
-              <w:rFonts w:eastAsiaTheme="minorEastAsia"/>
-              <w:noProof/>
-              <w:color w:val="auto"/>
-              <w:lang w:eastAsia="fr-FR"/>
-            </w:rPr>
-          </w:pPr>
-          <w:hyperlink w:anchor="_Toc488410029" w:history="1">
-            <w:r>
-              <w:rPr>
-                <w:rStyle w:val="Lienhypertexte"/>
-                <w:noProof/>
-              </w:rPr>
-              <w:t>Annexes</w:t>
-            </w:r>
-            <w:r>
-              <w:rPr>
-                <w:noProof/>
-                <w:webHidden/>
-              </w:rPr>
-              <w:tab/>
-            </w:r>
-            <w:r>
-              <w:rPr>
-                <w:noProof/>
-                <w:webHidden/>
-              </w:rPr>
-              <w:fldChar w:fldCharType="begin"/>
-            </w:r>
-            <w:r>
-              <w:rPr>
-                <w:noProof/>
-                <w:webHidden/>
-              </w:rPr>
-              <w:instrText xml:space="preserve"> PAGEREF _Toc488410029 \h </w:instrText>
-            </w:r>
-            <w:r>
-              <w:rPr>
-                <w:noProof/>
-                <w:webHidden/>
-              </w:rPr>
-            </w:r>
-            <w:r>
-              <w:rPr>
-                <w:noProof/>
-                <w:webHidden/>
-              </w:rPr>
-              <w:fldChar w:fldCharType="separate"/>
-            </w:r>
-            <w:r>
-              <w:rPr>
-                <w:noProof/>
-                <w:webHidden/>
-              </w:rPr>
-              <w:t>21</w:t>
-            </w:r>
-            <w:r>
-              <w:rPr>
-                <w:noProof/>
-                <w:webHidden/>
-              </w:rPr>
-              <w:fldChar w:fldCharType="end"/>
-            </w:r>
-          </w:hyperlink>
-        </w:p>
-        <w:p>
-          <w:pPr>
-            <w:pStyle w:val="TM1"/>
-            <w:tabs>
-              <w:tab w:val="right" w:leader="dot" w:pos="8296"/>
-            </w:tabs>
-            <w:rPr>
-              <w:rFonts w:eastAsiaTheme="minorEastAsia"/>
-              <w:noProof/>
-              <w:color w:val="auto"/>
-              <w:lang w:eastAsia="fr-FR"/>
-            </w:rPr>
-          </w:pPr>
-          <w:hyperlink w:anchor="_Toc488410030" w:history="1">
-            <w:r>
-              <w:rPr>
-                <w:rStyle w:val="Lienhypertexte"/>
-                <w:noProof/>
-              </w:rPr>
-              <w:t>Glossaire</w:t>
-            </w:r>
-            <w:r>
-              <w:rPr>
-                <w:noProof/>
-                <w:webHidden/>
-              </w:rPr>
-              <w:tab/>
-            </w:r>
-            <w:r>
-              <w:rPr>
-                <w:noProof/>
-                <w:webHidden/>
-              </w:rPr>
-              <w:fldChar w:fldCharType="begin"/>
-            </w:r>
-            <w:r>
-              <w:rPr>
-                <w:noProof/>
-                <w:webHidden/>
-              </w:rPr>
-              <w:instrText xml:space="preserve"> PAGEREF _Toc488410030 \h </w:instrText>
-            </w:r>
-            <w:r>
-              <w:rPr>
-                <w:noProof/>
-                <w:webHidden/>
-              </w:rPr>
-            </w:r>
-            <w:r>
-              <w:rPr>
-                <w:noProof/>
-                <w:webHidden/>
-              </w:rPr>
-              <w:fldChar w:fldCharType="separate"/>
-            </w:r>
-            <w:r>
-              <w:rPr>
-                <w:noProof/>
-                <w:webHidden/>
-              </w:rPr>
-              <w:t>22</w:t>
+              <w:t>23</w:t>
             </w:r>
             <w:r>
               <w:rPr>
@@ -1878,7 +1926,7 @@
       <w:pPr>
         <w:pStyle w:val="Titre1"/>
       </w:pPr>
-      <w:bookmarkStart w:id="0" w:name="_Toc488410013"/>
+      <w:bookmarkStart w:id="0" w:name="_Toc488664316"/>
       <w:r>
         <w:lastRenderedPageBreak/>
         <w:t>Résumé</w:t>
@@ -1967,7 +2015,7 @@
       <w:pPr>
         <w:pStyle w:val="Titre1"/>
       </w:pPr>
-      <w:bookmarkStart w:id="1" w:name="_Toc488410014"/>
+      <w:bookmarkStart w:id="1" w:name="_Toc488664317"/>
       <w:proofErr w:type="spellStart"/>
       <w:r>
         <w:lastRenderedPageBreak/>
@@ -1999,8 +2047,12 @@
     <w:p>
       <w:pPr>
         <w:pStyle w:val="Titre1"/>
-      </w:pPr>
-      <w:bookmarkStart w:id="2" w:name="_Toc488410015"/>
+        <w:numPr>
+          <w:ilvl w:val="0"/>
+          <w:numId w:val="17"/>
+        </w:numPr>
+      </w:pPr>
+      <w:bookmarkStart w:id="2" w:name="_Toc488664318"/>
       <w:r>
         <w:lastRenderedPageBreak/>
         <w:t>Introduction</w:t>
@@ -2103,9 +2155,9 @@
     </w:p>
     <w:p>
       <w:pPr>
-        <w:pStyle w:val="Titre1"/>
-      </w:pPr>
-      <w:bookmarkStart w:id="3" w:name="_Toc488410016"/>
+        <w:pStyle w:val="Titre2"/>
+      </w:pPr>
+      <w:bookmarkStart w:id="3" w:name="_Toc488664319"/>
       <w:r>
         <w:lastRenderedPageBreak/>
         <w:t>Entreprise d’accueil</w:t>
@@ -2113,15 +2165,34 @@
       <w:bookmarkEnd w:id="3"/>
     </w:p>
     <w:p>
-      <w:r>
+      <w:pPr>
+        <w:rPr>
+          <w:strike/>
+        </w:rPr>
+      </w:pPr>
+      <w:r>
+        <w:rPr>
+          <w:strike/>
+        </w:rPr>
         <w:t>TODO 1 : VISEO technologies créé en 19</w:t>
       </w:r>
       <w:r>
+        <w:rPr>
+          <w:strike/>
+        </w:rPr>
         <w:t>99</w:t>
       </w:r>
     </w:p>
     <w:p>
-      <w:r>
+      <w:pPr>
+        <w:rPr>
+          <w:strike/>
+        </w:rPr>
+      </w:pPr>
+      <w:r>
+        <w:rPr>
+          <w:strike/>
+        </w:rPr>
         <w:tab/>
         <w:t>ESN multi spécialisée</w:t>
       </w:r>
@@ -2360,14 +2431,27 @@
       <w:r>
         <w:t xml:space="preserve">Figure </w:t>
       </w:r>
-      <w:fldSimple w:instr=" SEQ Figure \* ARABIC ">
-        <w:r>
-          <w:rPr>
-            <w:noProof/>
-          </w:rPr>
-          <w:t>1</w:t>
-        </w:r>
-      </w:fldSimple>
+      <w:r>
+        <w:fldChar w:fldCharType="begin"/>
+      </w:r>
+      <w:r>
+        <w:instrText xml:space="preserve"> SEQ Figure \* ARABIC </w:instrText>
+      </w:r>
+      <w:r>
+        <w:fldChar w:fldCharType="separate"/>
+      </w:r>
+      <w:r>
+        <w:rPr>
+          <w:noProof/>
+        </w:rPr>
+        <w:t>1</w:t>
+      </w:r>
+      <w:r>
+        <w:rPr>
+          <w:noProof/>
+        </w:rPr>
+        <w:fldChar w:fldCharType="end"/>
+      </w:r>
       <w:r>
         <w:t xml:space="preserve"> – Evolution du groupe VISEO depuis sa création</w:t>
       </w:r>
@@ -2655,9 +2739,9 @@
     </w:p>
     <w:p>
       <w:pPr>
-        <w:pStyle w:val="Titre1"/>
-      </w:pPr>
-      <w:bookmarkStart w:id="4" w:name="_Toc488410017"/>
+        <w:pStyle w:val="Titre2"/>
+      </w:pPr>
+      <w:bookmarkStart w:id="4" w:name="_Toc488664320"/>
       <w:r>
         <w:lastRenderedPageBreak/>
         <w:t>Contexte projet</w:t>
@@ -2665,110 +2749,6 @@
       <w:bookmarkEnd w:id="4"/>
     </w:p>
     <w:p>
-      <w:pPr>
-        <w:rPr>
-          <w:strike/>
-        </w:rPr>
-      </w:pPr>
-      <w:r>
-        <w:rPr>
-          <w:strike/>
-        </w:rPr>
-        <w:t>TODO 1 : objectif économique</w:t>
-      </w:r>
-    </w:p>
-    <w:p>
-      <w:pPr>
-        <w:rPr>
-          <w:strike/>
-        </w:rPr>
-      </w:pPr>
-      <w:r>
-        <w:rPr>
-          <w:strike/>
-        </w:rPr>
-        <w:t>TODO 2 : objectif opérationnel</w:t>
-      </w:r>
-    </w:p>
-    <w:p>
-      <w:pPr>
-        <w:rPr>
-          <w:strike/>
-        </w:rPr>
-      </w:pPr>
-      <w:r>
-        <w:rPr>
-          <w:strike/>
-        </w:rPr>
-        <w:t>TODO 3 : objectif concurrentiel</w:t>
-      </w:r>
-    </w:p>
-    <w:p>
-      <w:pPr>
-        <w:rPr>
-          <w:strike/>
-        </w:rPr>
-      </w:pPr>
-      <w:r>
-        <w:rPr>
-          <w:strike/>
-        </w:rPr>
-        <w:t>TODO 4 : contraintes économiques et techniques associées</w:t>
-      </w:r>
-    </w:p>
-    <w:p>
-      <w:pPr>
-        <w:rPr>
-          <w:strike/>
-        </w:rPr>
-      </w:pPr>
-      <w:r>
-        <w:rPr>
-          <w:strike/>
-        </w:rPr>
-        <w:t>TODO 5 : genèse</w:t>
-      </w:r>
-    </w:p>
-    <w:p>
-      <w:pPr>
-        <w:rPr>
-          <w:strike/>
-        </w:rPr>
-      </w:pPr>
-      <w:r>
-        <w:rPr>
-          <w:strike/>
-        </w:rPr>
-        <w:t>TODO 6 : objectifs qui encadrent le projet</w:t>
-      </w:r>
-    </w:p>
-    <w:p>
-      <w:pPr>
-        <w:rPr>
-          <w:strike/>
-        </w:rPr>
-      </w:pPr>
-      <w:r>
-        <w:rPr>
-          <w:strike/>
-        </w:rPr>
-        <w:t>TODO 7 : études opportunité ou faisabilité</w:t>
-      </w:r>
-    </w:p>
-    <w:p>
-      <w:pPr>
-        <w:rPr>
-          <w:strike/>
-        </w:rPr>
-      </w:pPr>
-      <w:r>
-        <w:rPr>
-          <w:strike/>
-        </w:rPr>
-        <w:t>TODO 8 : travaux préparatoires</w:t>
-      </w:r>
-    </w:p>
-    <w:p>
       <w:r>
         <w:t xml:space="preserve">TODO 9 : </w:t>
       </w:r>
@@ -3007,9 +2987,6 @@
       </w:r>
       <w:r>
         <w:br/>
-      </w:r>
-      <w:r>
-        <w:lastRenderedPageBreak/>
         <w:t xml:space="preserve">Par la suite, nous avons intégré </w:t>
       </w:r>
       <w:r>
@@ -3126,7 +3103,13 @@
         <w:t xml:space="preserve">Node.js </w:t>
       </w:r>
       <w:r>
-        <w:t xml:space="preserve">qui nous permet de configurer un serveur Web et d’exécuter du code </w:t>
+        <w:t xml:space="preserve">qui nous permet de configurer un serveur </w:t>
+      </w:r>
+      <w:r>
+        <w:t>HTTP</w:t>
+      </w:r>
+      <w:r>
+        <w:t xml:space="preserve"> et d’exécuter du code </w:t>
       </w:r>
       <w:r>
         <w:rPr>
@@ -3146,6 +3129,7 @@
         <w:ind w:firstLine="720"/>
       </w:pPr>
       <w:r>
+        <w:lastRenderedPageBreak/>
         <w:t xml:space="preserve">Le premier intérêt </w:t>
       </w:r>
       <w:r>
@@ -3475,69 +3459,58 @@
         <w:t>Brown Bag Lunch</w:t>
       </w:r>
       <w:r>
-        <w:t xml:space="preserve"> » étant donné que ceux-ci se déroulent en général durant la </w:t>
-      </w:r>
+        <w:t> » étant donné que ceux-ci se déroulent en général durant la pause déjeuner -.</w:t>
+      </w:r>
+      <w:r>
+        <w:t xml:space="preserve"> </w:t>
+      </w:r>
+      <w:r>
+        <w:rPr>
+          <w:i/>
+        </w:rPr>
+        <w:t>Entreprise qui se démarque dans ses processus de formation et qui innove dans les méthodes d’accompagnement des collaborateurs</w:t>
+      </w:r>
+    </w:p>
+    <w:p>
+      <w:pPr>
+        <w:ind w:firstLine="720"/>
+      </w:pPr>
+      <w:r>
+        <w:t xml:space="preserve">A travers ce projet, les ressources humaines auront possibilité </w:t>
+      </w:r>
+      <w:r>
+        <w:t xml:space="preserve">d’évaluer les nouveaux collaborateurs de l’entreprise en leur faisant jouer les différents exercices mais à terme, </w:t>
+      </w:r>
+      <w:r>
+        <w:t xml:space="preserve">lors de la mise en production du projet, celui-ci </w:t>
+      </w:r>
+      <w:r>
+        <w:t>apportera un outil supplémentaire à VISEO pour accompagner les consultants dans leur montée en compétences</w:t>
+      </w:r>
+      <w:r>
+        <w:t>.</w:t>
+      </w:r>
+    </w:p>
+    <w:p>
+      <w:pPr>
+        <w:ind w:firstLine="720"/>
+      </w:pPr>
+      <w:r>
+        <w:t>Par ailleurs, la technologie SVG est peu exploitée sur le marché et cela permettrait d’ouvrir de nouvelles opportunités dans le domaine du Web car il y a une tendance à développer des applications qui sont intuitives, simples à utiliser dans le se</w:t>
+      </w:r>
+      <w:r>
+        <w:t>ns où sans acquis préalable de l’application, on</w:t>
+      </w:r>
+      <w:r>
+        <w:t xml:space="preserve"> sache la prendre en main.</w:t>
+      </w:r>
+    </w:p>
+    <w:p>
+      <w:pPr>
+        <w:ind w:firstLine="720"/>
+      </w:pPr>
       <w:r>
         <w:lastRenderedPageBreak/>
-        <w:t>pause déjeuner -.</w:t>
-      </w:r>
-      <w:r>
-        <w:t xml:space="preserve"> </w:t>
-      </w:r>
-      <w:r>
-        <w:rPr>
-          <w:i/>
-        </w:rPr>
-        <w:t>Entreprise qui se démarque dans ses processus de forma</w:t>
-      </w:r>
-      <w:bookmarkStart w:id="5" w:name="_GoBack"/>
-      <w:bookmarkEnd w:id="5"/>
-      <w:r>
-        <w:rPr>
-          <w:i/>
-        </w:rPr>
-        <w:t>tion et qui innove dans les méthodes d’accompagnement des collaborateurs</w:t>
-      </w:r>
-    </w:p>
-    <w:p>
-      <w:pPr>
-        <w:ind w:firstLine="720"/>
-      </w:pPr>
-      <w:r>
-        <w:t xml:space="preserve">A travers ce projet, les ressources humaines auront possibilité </w:t>
-      </w:r>
-      <w:r>
-        <w:t xml:space="preserve">d’évaluer les nouveaux collaborateurs de l’entreprise en leur faisant jouer les différents exercices mais à terme, </w:t>
-      </w:r>
-      <w:r>
-        <w:t xml:space="preserve">lors de la mise en production du projet, celui-ci </w:t>
-      </w:r>
-      <w:r>
-        <w:t>apportera un outil supplémentaire à VISEO pour accompagner les consultants dans leur montée en compétences</w:t>
-      </w:r>
-      <w:r>
-        <w:t>.</w:t>
-      </w:r>
-    </w:p>
-    <w:p>
-      <w:pPr>
-        <w:ind w:firstLine="720"/>
-      </w:pPr>
-      <w:r>
-        <w:t>Par ailleurs, la technologie SVG est peu exploitée sur le marché et cela permettrait d’ouvrir de nouvelles opportunités dans le domaine du Web car il y a une tendance à développer des applications qui sont intuitives, simples à utiliser dans le se</w:t>
-      </w:r>
-      <w:r>
-        <w:t>ns où sans acquis préalable de l’application, on</w:t>
-      </w:r>
-      <w:r>
-        <w:t xml:space="preserve"> sache la prendre en main.</w:t>
-      </w:r>
-    </w:p>
-    <w:p>
-      <w:pPr>
-        <w:ind w:firstLine="720"/>
-      </w:pPr>
-      <w:r>
         <w:t>L’exemple parfait correspond à l’instauration de l’iPhone qui était l’un des premiers terminaux mobiles équipés d’un écran tactile : il a apporté une révolution dans le marché des téléphones mobiles en proposant un objet d’une architecture complexe, simple à utiliser et ce malgré les nombreuses réactions et les critiques que son créateur, le défunt Steve Jobs a pu apporter.</w:t>
       </w:r>
     </w:p>
@@ -3627,26 +3600,33 @@
     <w:p>
       <w:pPr>
         <w:pStyle w:val="Titre1"/>
-      </w:pPr>
-      <w:bookmarkStart w:id="6" w:name="_Toc488410018"/>
+        <w:ind w:firstLine="720"/>
+      </w:pPr>
+      <w:bookmarkStart w:id="5" w:name="_Toc488664321"/>
       <w:r>
         <w:lastRenderedPageBreak/>
+        <w:t>II.</w:t>
+      </w:r>
+      <w:r>
+        <w:tab/>
+      </w:r>
+      <w:r>
         <w:t>Etat de l’art</w:t>
       </w:r>
+      <w:bookmarkEnd w:id="5"/>
+    </w:p>
+    <w:p>
+      <w:pPr>
+        <w:pStyle w:val="Titre3"/>
+      </w:pPr>
+      <w:bookmarkStart w:id="6" w:name="_Toc488664322"/>
+      <w:r>
+        <w:t>Prélude :</w:t>
+      </w:r>
       <w:bookmarkEnd w:id="6"/>
     </w:p>
     <w:p>
       <w:pPr>
-        <w:pStyle w:val="Titre3"/>
-      </w:pPr>
-      <w:bookmarkStart w:id="7" w:name="_Toc488410019"/>
-      <w:r>
-        <w:t>Prélude :</w:t>
-      </w:r>
-      <w:bookmarkEnd w:id="7"/>
-    </w:p>
-    <w:p>
-      <w:pPr>
         <w:ind w:firstLine="720"/>
       </w:pPr>
       <w:r>
@@ -3756,14 +3736,14 @@
     </w:p>
     <w:p>
       <w:pPr>
-        <w:pStyle w:val="Titre1"/>
-      </w:pPr>
-      <w:bookmarkStart w:id="8" w:name="_Toc488410020"/>
+        <w:pStyle w:val="Titre2"/>
+      </w:pPr>
+      <w:bookmarkStart w:id="7" w:name="_Toc488664323"/>
       <w:r>
         <w:lastRenderedPageBreak/>
         <w:t>Plan I/</w:t>
       </w:r>
-      <w:bookmarkEnd w:id="8"/>
+      <w:bookmarkEnd w:id="7"/>
     </w:p>
     <w:p>
       <w:r>
@@ -3848,14 +3828,14 @@
     </w:p>
     <w:p>
       <w:pPr>
-        <w:pStyle w:val="Titre1"/>
-      </w:pPr>
-      <w:bookmarkStart w:id="9" w:name="_Toc488410021"/>
+        <w:pStyle w:val="Titre2"/>
+      </w:pPr>
+      <w:bookmarkStart w:id="8" w:name="_Toc488664324"/>
       <w:r>
         <w:lastRenderedPageBreak/>
         <w:t>Plan II/</w:t>
       </w:r>
-      <w:bookmarkEnd w:id="9"/>
+      <w:bookmarkEnd w:id="8"/>
     </w:p>
     <w:p>
       <w:pPr>
@@ -3958,14 +3938,14 @@
     </w:p>
     <w:p>
       <w:pPr>
-        <w:pStyle w:val="Titre1"/>
-      </w:pPr>
-      <w:bookmarkStart w:id="10" w:name="_Toc488410022"/>
+        <w:pStyle w:val="Titre2"/>
+      </w:pPr>
+      <w:bookmarkStart w:id="9" w:name="_Toc488664325"/>
       <w:r>
         <w:lastRenderedPageBreak/>
         <w:t>Plan III/</w:t>
       </w:r>
-      <w:bookmarkEnd w:id="10"/>
+      <w:bookmarkEnd w:id="9"/>
     </w:p>
     <w:p>
       <w:r>
@@ -4028,14 +4008,14 @@
     </w:p>
     <w:p>
       <w:pPr>
-        <w:pStyle w:val="Titre1"/>
-      </w:pPr>
-      <w:bookmarkStart w:id="11" w:name="_Toc488410023"/>
+        <w:pStyle w:val="Titre2"/>
+      </w:pPr>
+      <w:bookmarkStart w:id="10" w:name="_Toc488664326"/>
       <w:r>
         <w:lastRenderedPageBreak/>
         <w:t>Comparaison</w:t>
       </w:r>
-      <w:bookmarkEnd w:id="11"/>
+      <w:bookmarkEnd w:id="10"/>
     </w:p>
     <w:p>
       <w:r>
@@ -4095,12 +4075,12 @@
       <w:pPr>
         <w:pStyle w:val="Titre1"/>
       </w:pPr>
-      <w:bookmarkStart w:id="12" w:name="_Toc488410024"/>
+      <w:bookmarkStart w:id="11" w:name="_Toc488664327"/>
       <w:r>
         <w:lastRenderedPageBreak/>
         <w:t>Dimensions techniques du projet</w:t>
       </w:r>
-      <w:bookmarkEnd w:id="12"/>
+      <w:bookmarkEnd w:id="11"/>
     </w:p>
     <w:p>
       <w:r>
@@ -4121,10 +4101,37 @@
       </w:r>
       <w:r>
         <w:br/>
-        <w:t xml:space="preserve">Comme mentionné dans le contexte du projet, nous avons récupéré le travail effectué par </w:t>
+        <w:t>Comme mentionné dans le contexte du projet, nous avons r</w:t>
+      </w:r>
+      <w:r>
+        <w:t xml:space="preserve">écupéré le travail effectué par un groupe d’anciens stagiaires de VISEO Technologies qui ont établi une première base </w:t>
+      </w:r>
+      <w:r>
+        <w:t xml:space="preserve">au projet </w:t>
+      </w:r>
+      <w:proofErr w:type="spellStart"/>
+      <w:r>
+        <w:t>I-Learning</w:t>
+      </w:r>
+      <w:proofErr w:type="spellEnd"/>
+      <w:r>
+        <w:t>.</w:t>
       </w:r>
       <w:r>
         <w:br/>
+      </w:r>
+      <w:r>
+        <w:t>(TODO : répétition </w:t>
+      </w:r>
+      <w:proofErr w:type="gramStart"/>
+      <w:r>
+        <w:t>? )</w:t>
+      </w:r>
+      <w:proofErr w:type="gramEnd"/>
+      <w:r>
+        <w:t xml:space="preserve"> </w:t>
+      </w:r>
+      <w:r>
         <w:t xml:space="preserve">Côté serveur, </w:t>
       </w:r>
       <w:r>
@@ -4147,7 +4154,30 @@
       </w:r>
       <w:r>
         <w:br/>
-        <w:t>Enfin, côté client, nous utilisons uniquement du JavaScript pour l’intégralité de l’application Web avec une librairie qu’Henri DARMET a développée en particulier pour le SVG.</w:t>
+        <w:t>C</w:t>
+      </w:r>
+      <w:r>
+        <w:t>ôté client, nous utilisons uniquement du JavaScript pour l’intégralité de l’application Web avec une librairie qu’Henri DARMET a développée en particulier pour le SVG.</w:t>
+      </w:r>
+      <w:r>
+        <w:br/>
+        <w:t xml:space="preserve">Du côté des tests unitaires, ce sont le </w:t>
+      </w:r>
+      <w:proofErr w:type="spellStart"/>
+      <w:r>
+        <w:t>framework</w:t>
+      </w:r>
+      <w:proofErr w:type="spellEnd"/>
+      <w:r>
+        <w:t xml:space="preserve"> Mocha et la librairie Istanbul JS qui sont utilisés </w:t>
+      </w:r>
+      <w:proofErr w:type="gramStart"/>
+      <w:r>
+        <w:t>( TOCHECK</w:t>
+      </w:r>
+      <w:proofErr w:type="gramEnd"/>
+      <w:r>
+        <w:t xml:space="preserve"> )</w:t>
       </w:r>
     </w:p>
     <w:p>
@@ -4157,19 +4187,97 @@
       <w:r>
         <w:t>Lors de ce projet,</w:t>
       </w:r>
-    </w:p>
-    <w:p/>
-    <w:p>
+      <w:r>
+        <w:t xml:space="preserve"> je me suis accordé sur plusieurs tâches à accomplir</w:t>
+      </w:r>
+      <w:r>
+        <w:t xml:space="preserve"> durant les multiples itérations, en concordance avec l’équipe de développeurs et les tâches en cours.</w:t>
+      </w:r>
+      <w:r>
+        <w:br/>
+        <w:t>Ayant débuté le premier Sprint, nous avions pour objectif de mettre à jour notre machine pour être capable de démarrer le projet, de se familiariser avec le code et d’entamer les premières modifications.</w:t>
+      </w:r>
+      <w:r>
+        <w:br/>
+      </w:r>
+    </w:p>
+    <w:p>
+      <w:pPr>
+        <w:ind w:firstLine="720"/>
+      </w:pPr>
+      <w:r>
+        <w:t>Une des tâches à accomplir pour le projet coïncide avec le test du code avec une couverture à hauteur de 100% afin que le c</w:t>
+      </w:r>
+      <w:bookmarkStart w:id="12" w:name="_GoBack"/>
+      <w:bookmarkEnd w:id="12"/>
+      <w:r>
+        <w:t>ode soit de qualité</w:t>
+      </w:r>
+      <w:r>
+        <w:t>, qu’il ne présente pas de régression et</w:t>
+      </w:r>
+      <w:r>
+        <w:t xml:space="preserve"> être certain qu’il fonctionne.</w:t>
+      </w:r>
+      <w:r>
+        <w:br/>
+      </w:r>
+      <w:r>
+        <w:t>Lorsque nous avons débuté la première itération, la couverture de code du projet montait à 90%</w:t>
+      </w:r>
+      <w:r>
+        <w:t>, ce qui était gage d’un projet fonctionnel et</w:t>
+      </w:r>
+      <w:r>
+        <w:t xml:space="preserve"> qui limite le</w:t>
+      </w:r>
+      <w:r>
+        <w:t xml:space="preserve"> nombre </w:t>
+      </w:r>
       <w:r>
         <w:t xml:space="preserve"> </w:t>
       </w:r>
+      <w:r>
+        <w:t>d’</w:t>
+      </w:r>
+      <w:r>
+        <w:t>anomalies liées à l’ajout de nouvelles fonctionnalités.</w:t>
+      </w:r>
+      <w:r>
+        <w:br/>
+        <w:t>Je m’étais donc consacré à la réalisation des tests du projet dans un premier temps</w:t>
+      </w:r>
+    </w:p>
+    <w:p>
+      <w:r>
+        <w:tab/>
+        <w:t>Nous avons procédé</w:t>
+      </w:r>
+      <w:r>
+        <w:t xml:space="preserve"> à une refonte de l’architecture du projet </w:t>
+      </w:r>
+      <w:r>
+        <w:t xml:space="preserve">au bout de six itérations car </w:t>
+      </w:r>
+      <w:r>
+        <w:t xml:space="preserve">nous avions fait face à des problèmes de dépendances d’éléments du projet qui étaient supposés être indépendants, ce qui rendait les ajouts de nouvelles fonctionnalités difficiles ainsi qu’un problème de visibilité et de clarté du code du fait est que l’affichage des éléments </w:t>
+      </w:r>
+      <w:r>
+        <w:t>était fortement lié au modèle de données à afficher, la globalité du code reposait sur trois fichiers qui présentaient un nombre important de lignes de codes et que le projet manquait de structuration : on pouvait difficilement apercevoir le début de l’exécution du projet et jusqu’où le code s’arrêtait.</w:t>
+      </w:r>
     </w:p>
     <w:p>
       <w:r>
         <w:t>TODO 1 : travaux contribution</w:t>
       </w:r>
       <w:r>
-        <w:t xml:space="preserve"> 1) tests unitaires 2) </w:t>
+        <w:t xml:space="preserve"> 1) tests unitaires</w:t>
+      </w:r>
+      <w:r>
+        <w:t xml:space="preserve"> </w:t>
+      </w:r>
+      <w:r>
+        <w:t xml:space="preserve">2) </w:t>
       </w:r>
       <w:proofErr w:type="spellStart"/>
       <w:r>
@@ -4183,7 +4291,16 @@
         <w:t xml:space="preserve"> 3) Sauvegarde Modèle données Quiz &amp; partie Doll 4) règles poupée 5) </w:t>
       </w:r>
       <w:r>
-        <w:t xml:space="preserve">(front) récupération mot de passe oublié 6) Refonte &amp; </w:t>
+        <w:t xml:space="preserve">(front) récupération mot de passe oublié 6) </w:t>
+      </w:r>
+      <w:r>
+        <w:rPr>
+          <w:strike/>
+        </w:rPr>
+        <w:t xml:space="preserve">Refonte </w:t>
+      </w:r>
+      <w:r>
+        <w:t xml:space="preserve">&amp; </w:t>
       </w:r>
       <w:proofErr w:type="spellStart"/>
       <w:r>
@@ -4220,6 +4337,7 @@
     </w:p>
     <w:p>
       <w:r>
+        <w:lastRenderedPageBreak/>
         <w:t>TODO 3 : Rôle sein équipe</w:t>
       </w:r>
       <w:r>
@@ -4264,7 +4382,7 @@
       <w:pPr>
         <w:pStyle w:val="Titre1"/>
       </w:pPr>
-      <w:bookmarkStart w:id="13" w:name="_Toc488410025"/>
+      <w:bookmarkStart w:id="13" w:name="_Toc488664328"/>
       <w:r>
         <w:lastRenderedPageBreak/>
         <w:t>Dimensions humaines et managériales internes à VISEO Technologies</w:t>
@@ -4291,15 +4409,10 @@
     </w:p>
     <w:p>
       <w:r>
-        <w:t xml:space="preserve">TODO 3 : </w:t>
-      </w:r>
-      <w:proofErr w:type="gramStart"/>
-      <w:r>
-        <w:t>BBL ,</w:t>
-      </w:r>
-      <w:proofErr w:type="gramEnd"/>
-      <w:r>
-        <w:t xml:space="preserve"> ateliers, présentations, « </w:t>
+        <w:t>TODO 3 : BBL</w:t>
+      </w:r>
+      <w:r>
+        <w:t>, ateliers, présentations, « </w:t>
       </w:r>
       <w:proofErr w:type="spellStart"/>
       <w:r>
@@ -4318,6 +4431,11 @@
     <w:p>
       <w:r>
         <w:t>TODO 5 : formations</w:t>
+      </w:r>
+    </w:p>
+    <w:p>
+      <w:r>
+        <w:t>TODO 6 : entente stagiaires – groupes projets – évènements externes CE</w:t>
       </w:r>
     </w:p>
     <w:p>
@@ -4329,7 +4447,7 @@
         </w:rPr>
       </w:pPr>
       <w:r>
-        <w:t>TODO 6 : entente stagiaires – groupes projets – évènements externes CE</w:t>
+        <w:t>TODO 7 : revalorisation salariale, entretiens mi et fin d’année</w:t>
       </w:r>
       <w:r>
         <w:br w:type="page"/>
@@ -4339,7 +4457,7 @@
       <w:pPr>
         <w:pStyle w:val="Titre1"/>
       </w:pPr>
-      <w:bookmarkStart w:id="14" w:name="_Toc488410026"/>
+      <w:bookmarkStart w:id="14" w:name="_Toc488664329"/>
       <w:r>
         <w:lastRenderedPageBreak/>
         <w:t>Dimensions développement durable et responsabilité sociale et sociétale</w:t>
@@ -4381,7 +4499,7 @@
       <w:pPr>
         <w:pStyle w:val="Titre1"/>
       </w:pPr>
-      <w:bookmarkStart w:id="15" w:name="_Toc488410027"/>
+      <w:bookmarkStart w:id="15" w:name="_Toc488664330"/>
       <w:r>
         <w:lastRenderedPageBreak/>
         <w:t>Bilan</w:t>
@@ -4420,7 +4538,7 @@
       <w:pPr>
         <w:pStyle w:val="Titre1"/>
       </w:pPr>
-      <w:bookmarkStart w:id="16" w:name="_Toc488410028"/>
+      <w:bookmarkStart w:id="16" w:name="_Toc488664331"/>
       <w:r>
         <w:lastRenderedPageBreak/>
         <w:t>Bibliographie</w:t>
@@ -4443,7 +4561,7 @@
       <w:pPr>
         <w:pStyle w:val="Titre1"/>
       </w:pPr>
-      <w:bookmarkStart w:id="17" w:name="_Toc488410029"/>
+      <w:bookmarkStart w:id="17" w:name="_Toc488664332"/>
       <w:r>
         <w:lastRenderedPageBreak/>
         <w:t>Annexes</w:t>
@@ -4466,7 +4584,7 @@
       <w:pPr>
         <w:pStyle w:val="Titre1"/>
       </w:pPr>
-      <w:bookmarkStart w:id="18" w:name="_Toc488410030"/>
+      <w:bookmarkStart w:id="18" w:name="_Toc488664333"/>
       <w:r>
         <w:lastRenderedPageBreak/>
         <w:t>Glossaire</w:t>
@@ -4546,7 +4664,7 @@
         <w:noProof/>
         <w:lang w:bidi="fr-FR"/>
       </w:rPr>
-      <w:t>11</w:t>
+      <w:t>19</w:t>
     </w:r>
     <w:r>
       <w:rPr>
@@ -5139,6 +5257,95 @@
       <w:lvlJc w:val="left"/>
       <w:pPr>
         <w:ind w:left="4320" w:hanging="1440"/>
+      </w:pPr>
+    </w:lvl>
+  </w:abstractNum>
+  <w:abstractNum w:abstractNumId="14" w15:restartNumberingAfterBreak="0">
+    <w:nsid w:val="50464402"/>
+    <w:multiLevelType w:val="hybridMultilevel"/>
+    <w:tmpl w:val="7ECE4C94"/>
+    <w:lvl w:ilvl="0" w:tplc="D8D4B4AA">
+      <w:start w:val="1"/>
+      <w:numFmt w:val="upperRoman"/>
+      <w:lvlText w:val="%1."/>
+      <w:lvlJc w:val="left"/>
+      <w:pPr>
+        <w:ind w:left="1080" w:hanging="720"/>
+      </w:pPr>
+      <w:rPr>
+        <w:rFonts w:hint="default"/>
+      </w:rPr>
+    </w:lvl>
+    <w:lvl w:ilvl="1" w:tplc="040C0019" w:tentative="1">
+      <w:start w:val="1"/>
+      <w:numFmt w:val="lowerLetter"/>
+      <w:lvlText w:val="%2."/>
+      <w:lvlJc w:val="left"/>
+      <w:pPr>
+        <w:ind w:left="1440" w:hanging="360"/>
+      </w:pPr>
+    </w:lvl>
+    <w:lvl w:ilvl="2" w:tplc="040C001B" w:tentative="1">
+      <w:start w:val="1"/>
+      <w:numFmt w:val="lowerRoman"/>
+      <w:lvlText w:val="%3."/>
+      <w:lvlJc w:val="right"/>
+      <w:pPr>
+        <w:ind w:left="2160" w:hanging="180"/>
+      </w:pPr>
+    </w:lvl>
+    <w:lvl w:ilvl="3" w:tplc="040C000F" w:tentative="1">
+      <w:start w:val="1"/>
+      <w:numFmt w:val="decimal"/>
+      <w:lvlText w:val="%4."/>
+      <w:lvlJc w:val="left"/>
+      <w:pPr>
+        <w:ind w:left="2880" w:hanging="360"/>
+      </w:pPr>
+    </w:lvl>
+    <w:lvl w:ilvl="4" w:tplc="040C0019" w:tentative="1">
+      <w:start w:val="1"/>
+      <w:numFmt w:val="lowerLetter"/>
+      <w:lvlText w:val="%5."/>
+      <w:lvlJc w:val="left"/>
+      <w:pPr>
+        <w:ind w:left="3600" w:hanging="360"/>
+      </w:pPr>
+    </w:lvl>
+    <w:lvl w:ilvl="5" w:tplc="040C001B" w:tentative="1">
+      <w:start w:val="1"/>
+      <w:numFmt w:val="lowerRoman"/>
+      <w:lvlText w:val="%6."/>
+      <w:lvlJc w:val="right"/>
+      <w:pPr>
+        <w:ind w:left="4320" w:hanging="180"/>
+      </w:pPr>
+    </w:lvl>
+    <w:lvl w:ilvl="6" w:tplc="040C000F" w:tentative="1">
+      <w:start w:val="1"/>
+      <w:numFmt w:val="decimal"/>
+      <w:lvlText w:val="%7."/>
+      <w:lvlJc w:val="left"/>
+      <w:pPr>
+        <w:ind w:left="5040" w:hanging="360"/>
+      </w:pPr>
+    </w:lvl>
+    <w:lvl w:ilvl="7" w:tplc="040C0019" w:tentative="1">
+      <w:start w:val="1"/>
+      <w:numFmt w:val="lowerLetter"/>
+      <w:lvlText w:val="%8."/>
+      <w:lvlJc w:val="left"/>
+      <w:pPr>
+        <w:ind w:left="5760" w:hanging="360"/>
+      </w:pPr>
+    </w:lvl>
+    <w:lvl w:ilvl="8" w:tplc="040C001B" w:tentative="1">
+      <w:start w:val="1"/>
+      <w:numFmt w:val="lowerRoman"/>
+      <w:lvlText w:val="%9."/>
+      <w:lvlJc w:val="right"/>
+      <w:pPr>
+        <w:ind w:left="6480" w:hanging="180"/>
       </w:pPr>
     </w:lvl>
   </w:abstractNum>
@@ -5189,6 +5396,9 @@
   </w:num>
   <w:num w:numId="16">
     <w:abstractNumId w:val="11"/>
+  </w:num>
+  <w:num w:numId="17">
+    <w:abstractNumId w:val="14"/>
   </w:num>
 </w:numbering>
 </file>
@@ -6911,7 +7121,7 @@
 </file>
 
 <file path=customXml/itemProps1.xml><?xml version="1.0" encoding="utf-8"?>
-<ds:datastoreItem xmlns:ds="http://schemas.openxmlformats.org/officeDocument/2006/customXml" ds:itemID="{B3C0AD19-BC2F-431A-BD82-5A6659EF3050}">
+<ds:datastoreItem xmlns:ds="http://schemas.openxmlformats.org/officeDocument/2006/customXml" ds:itemID="{7D6F6FA5-0C2A-4F30-89FB-95E6C63AEEE1}">
   <ds:schemaRefs>
     <ds:schemaRef ds:uri="http://schemas.openxmlformats.org/officeDocument/2006/bibliography"/>
   </ds:schemaRefs>

</xml_diff>

<commit_message>
Résumé kind of over
</commit_message>
<xml_diff>
--- a/David_MA_MemoireStageFinEtude.docx
+++ b/David_MA_MemoireStageFinEtude.docx
@@ -453,7 +453,7 @@
           <w:r>
             <w:fldChar w:fldCharType="separate"/>
           </w:r>
-          <w:hyperlink w:anchor="_Toc488664316" w:history="1">
+          <w:hyperlink w:anchor="_Toc489158868" w:history="1">
             <w:r>
               <w:rPr>
                 <w:rStyle w:val="Lienhypertexte"/>
@@ -480,7 +480,7 @@
                 <w:noProof/>
                 <w:webHidden/>
               </w:rPr>
-              <w:instrText xml:space="preserve"> PAGEREF _Toc488664316 \h </w:instrText>
+              <w:instrText xml:space="preserve"> PAGEREF _Toc489158868 \h </w:instrText>
             </w:r>
             <w:r>
               <w:rPr>
@@ -524,7 +524,7 @@
               <w:lang w:eastAsia="fr-FR"/>
             </w:rPr>
           </w:pPr>
-          <w:hyperlink w:anchor="_Toc488664317" w:history="1">
+          <w:hyperlink w:anchor="_Toc489158869" w:history="1">
             <w:r>
               <w:rPr>
                 <w:rStyle w:val="Lienhypertexte"/>
@@ -551,7 +551,7 @@
                 <w:noProof/>
                 <w:webHidden/>
               </w:rPr>
-              <w:instrText xml:space="preserve"> PAGEREF _Toc488664317 \h </w:instrText>
+              <w:instrText xml:space="preserve"> PAGEREF _Toc489158869 \h </w:instrText>
             </w:r>
             <w:r>
               <w:rPr>
@@ -596,7 +596,7 @@
               <w:lang w:eastAsia="fr-FR"/>
             </w:rPr>
           </w:pPr>
-          <w:hyperlink w:anchor="_Toc488664318" w:history="1">
+          <w:hyperlink w:anchor="_Toc489158870" w:history="1">
             <w:r>
               <w:rPr>
                 <w:rStyle w:val="Lienhypertexte"/>
@@ -639,7 +639,7 @@
                 <w:noProof/>
                 <w:webHidden/>
               </w:rPr>
-              <w:instrText xml:space="preserve"> PAGEREF _Toc488664318 \h </w:instrText>
+              <w:instrText xml:space="preserve"> PAGEREF _Toc489158870 \h </w:instrText>
             </w:r>
             <w:r>
               <w:rPr>
@@ -683,7 +683,7 @@
               <w:lang w:eastAsia="fr-FR"/>
             </w:rPr>
           </w:pPr>
-          <w:hyperlink w:anchor="_Toc488664319" w:history="1">
+          <w:hyperlink w:anchor="_Toc489158871" w:history="1">
             <w:r>
               <w:rPr>
                 <w:rStyle w:val="Lienhypertexte"/>
@@ -710,7 +710,7 @@
                 <w:noProof/>
                 <w:webHidden/>
               </w:rPr>
-              <w:instrText xml:space="preserve"> PAGEREF _Toc488664319 \h </w:instrText>
+              <w:instrText xml:space="preserve"> PAGEREF _Toc489158871 \h </w:instrText>
             </w:r>
             <w:r>
               <w:rPr>
@@ -754,7 +754,7 @@
               <w:lang w:eastAsia="fr-FR"/>
             </w:rPr>
           </w:pPr>
-          <w:hyperlink w:anchor="_Toc488664320" w:history="1">
+          <w:hyperlink w:anchor="_Toc489158872" w:history="1">
             <w:r>
               <w:rPr>
                 <w:rStyle w:val="Lienhypertexte"/>
@@ -781,7 +781,7 @@
                 <w:noProof/>
                 <w:webHidden/>
               </w:rPr>
-              <w:instrText xml:space="preserve"> PAGEREF _Toc488664320 \h </w:instrText>
+              <w:instrText xml:space="preserve"> PAGEREF _Toc489158872 \h </w:instrText>
             </w:r>
             <w:r>
               <w:rPr>
@@ -801,7 +801,7 @@
                 <w:noProof/>
                 <w:webHidden/>
               </w:rPr>
-              <w:t>8</w:t>
+              <w:t>9</w:t>
             </w:r>
             <w:r>
               <w:rPr>
@@ -826,7 +826,7 @@
               <w:lang w:eastAsia="fr-FR"/>
             </w:rPr>
           </w:pPr>
-          <w:hyperlink w:anchor="_Toc488664321" w:history="1">
+          <w:hyperlink w:anchor="_Toc489158873" w:history="1">
             <w:r>
               <w:rPr>
                 <w:rStyle w:val="Lienhypertexte"/>
@@ -869,7 +869,7 @@
                 <w:noProof/>
                 <w:webHidden/>
               </w:rPr>
-              <w:instrText xml:space="preserve"> PAGEREF _Toc488664321 \h </w:instrText>
+              <w:instrText xml:space="preserve"> PAGEREF _Toc489158873 \h </w:instrText>
             </w:r>
             <w:r>
               <w:rPr>
@@ -889,7 +889,7 @@
                 <w:noProof/>
                 <w:webHidden/>
               </w:rPr>
-              <w:t>11</w:t>
+              <w:t>13</w:t>
             </w:r>
             <w:r>
               <w:rPr>
@@ -913,7 +913,7 @@
               <w:lang w:eastAsia="fr-FR"/>
             </w:rPr>
           </w:pPr>
-          <w:hyperlink w:anchor="_Toc488664322" w:history="1">
+          <w:hyperlink w:anchor="_Toc489158874" w:history="1">
             <w:r>
               <w:rPr>
                 <w:rStyle w:val="Lienhypertexte"/>
@@ -940,7 +940,7 @@
                 <w:noProof/>
                 <w:webHidden/>
               </w:rPr>
-              <w:instrText xml:space="preserve"> PAGEREF _Toc488664322 \h </w:instrText>
+              <w:instrText xml:space="preserve"> PAGEREF _Toc489158874 \h </w:instrText>
             </w:r>
             <w:r>
               <w:rPr>
@@ -960,7 +960,7 @@
                 <w:noProof/>
                 <w:webHidden/>
               </w:rPr>
-              <w:t>11</w:t>
+              <w:t>13</w:t>
             </w:r>
             <w:r>
               <w:rPr>
@@ -984,7 +984,7 @@
               <w:lang w:eastAsia="fr-FR"/>
             </w:rPr>
           </w:pPr>
-          <w:hyperlink w:anchor="_Toc488664323" w:history="1">
+          <w:hyperlink w:anchor="_Toc489158875" w:history="1">
             <w:r>
               <w:rPr>
                 <w:rStyle w:val="Lienhypertexte"/>
@@ -1011,7 +1011,7 @@
                 <w:noProof/>
                 <w:webHidden/>
               </w:rPr>
-              <w:instrText xml:space="preserve"> PAGEREF _Toc488664323 \h </w:instrText>
+              <w:instrText xml:space="preserve"> PAGEREF _Toc489158875 \h </w:instrText>
             </w:r>
             <w:r>
               <w:rPr>
@@ -1031,7 +1031,7 @@
                 <w:noProof/>
                 <w:webHidden/>
               </w:rPr>
-              <w:t>12</w:t>
+              <w:t>14</w:t>
             </w:r>
             <w:r>
               <w:rPr>
@@ -1055,7 +1055,7 @@
               <w:lang w:eastAsia="fr-FR"/>
             </w:rPr>
           </w:pPr>
-          <w:hyperlink w:anchor="_Toc488664324" w:history="1">
+          <w:hyperlink w:anchor="_Toc489158876" w:history="1">
             <w:r>
               <w:rPr>
                 <w:rStyle w:val="Lienhypertexte"/>
@@ -1082,7 +1082,7 @@
                 <w:noProof/>
                 <w:webHidden/>
               </w:rPr>
-              <w:instrText xml:space="preserve"> PAGEREF _Toc488664324 \h </w:instrText>
+              <w:instrText xml:space="preserve"> PAGEREF _Toc489158876 \h </w:instrText>
             </w:r>
             <w:r>
               <w:rPr>
@@ -1102,7 +1102,7 @@
                 <w:noProof/>
                 <w:webHidden/>
               </w:rPr>
-              <w:t>13</w:t>
+              <w:t>15</w:t>
             </w:r>
             <w:r>
               <w:rPr>
@@ -1126,7 +1126,7 @@
               <w:lang w:eastAsia="fr-FR"/>
             </w:rPr>
           </w:pPr>
-          <w:hyperlink w:anchor="_Toc488664325" w:history="1">
+          <w:hyperlink w:anchor="_Toc489158877" w:history="1">
             <w:r>
               <w:rPr>
                 <w:rStyle w:val="Lienhypertexte"/>
@@ -1153,7 +1153,7 @@
                 <w:noProof/>
                 <w:webHidden/>
               </w:rPr>
-              <w:instrText xml:space="preserve"> PAGEREF _Toc488664325 \h </w:instrText>
+              <w:instrText xml:space="preserve"> PAGEREF _Toc489158877 \h </w:instrText>
             </w:r>
             <w:r>
               <w:rPr>
@@ -1173,7 +1173,7 @@
                 <w:noProof/>
                 <w:webHidden/>
               </w:rPr>
-              <w:t>14</w:t>
+              <w:t>16</w:t>
             </w:r>
             <w:r>
               <w:rPr>
@@ -1197,7 +1197,7 @@
               <w:lang w:eastAsia="fr-FR"/>
             </w:rPr>
           </w:pPr>
-          <w:hyperlink w:anchor="_Toc488664326" w:history="1">
+          <w:hyperlink w:anchor="_Toc489158878" w:history="1">
             <w:r>
               <w:rPr>
                 <w:rStyle w:val="Lienhypertexte"/>
@@ -1224,7 +1224,7 @@
                 <w:noProof/>
                 <w:webHidden/>
               </w:rPr>
-              <w:instrText xml:space="preserve"> PAGEREF _Toc488664326 \h </w:instrText>
+              <w:instrText xml:space="preserve"> PAGEREF _Toc489158878 \h </w:instrText>
             </w:r>
             <w:r>
               <w:rPr>
@@ -1244,7 +1244,7 @@
                 <w:noProof/>
                 <w:webHidden/>
               </w:rPr>
-              <w:t>15</w:t>
+              <w:t>17</w:t>
             </w:r>
             <w:r>
               <w:rPr>
@@ -1268,7 +1268,7 @@
               <w:lang w:eastAsia="fr-FR"/>
             </w:rPr>
           </w:pPr>
-          <w:hyperlink w:anchor="_Toc488664327" w:history="1">
+          <w:hyperlink w:anchor="_Toc489158879" w:history="1">
             <w:r>
               <w:rPr>
                 <w:rStyle w:val="Lienhypertexte"/>
@@ -1295,7 +1295,7 @@
                 <w:noProof/>
                 <w:webHidden/>
               </w:rPr>
-              <w:instrText xml:space="preserve"> PAGEREF _Toc488664327 \h </w:instrText>
+              <w:instrText xml:space="preserve"> PAGEREF _Toc489158879 \h </w:instrText>
             </w:r>
             <w:r>
               <w:rPr>
@@ -1315,7 +1315,7 @@
                 <w:noProof/>
                 <w:webHidden/>
               </w:rPr>
-              <w:t>16</w:t>
+              <w:t>18</w:t>
             </w:r>
             <w:r>
               <w:rPr>
@@ -1339,7 +1339,7 @@
               <w:lang w:eastAsia="fr-FR"/>
             </w:rPr>
           </w:pPr>
-          <w:hyperlink w:anchor="_Toc488664328" w:history="1">
+          <w:hyperlink w:anchor="_Toc489158880" w:history="1">
             <w:r>
               <w:rPr>
                 <w:rStyle w:val="Lienhypertexte"/>
@@ -1366,7 +1366,7 @@
                 <w:noProof/>
                 <w:webHidden/>
               </w:rPr>
-              <w:instrText xml:space="preserve"> PAGEREF _Toc488664328 \h </w:instrText>
+              <w:instrText xml:space="preserve"> PAGEREF _Toc489158880 \h </w:instrText>
             </w:r>
             <w:r>
               <w:rPr>
@@ -1386,7 +1386,7 @@
                 <w:noProof/>
                 <w:webHidden/>
               </w:rPr>
-              <w:t>18</w:t>
+              <w:t>22</w:t>
             </w:r>
             <w:r>
               <w:rPr>
@@ -1410,7 +1410,7 @@
               <w:lang w:eastAsia="fr-FR"/>
             </w:rPr>
           </w:pPr>
-          <w:hyperlink w:anchor="_Toc488664329" w:history="1">
+          <w:hyperlink w:anchor="_Toc489158881" w:history="1">
             <w:r>
               <w:rPr>
                 <w:rStyle w:val="Lienhypertexte"/>
@@ -1437,7 +1437,7 @@
                 <w:noProof/>
                 <w:webHidden/>
               </w:rPr>
-              <w:instrText xml:space="preserve"> PAGEREF _Toc488664329 \h </w:instrText>
+              <w:instrText xml:space="preserve"> PAGEREF _Toc489158881 \h </w:instrText>
             </w:r>
             <w:r>
               <w:rPr>
@@ -1457,7 +1457,149 @@
                 <w:noProof/>
                 <w:webHidden/>
               </w:rPr>
-              <w:t>19</w:t>
+              <w:t>23</w:t>
+            </w:r>
+            <w:r>
+              <w:rPr>
+                <w:noProof/>
+                <w:webHidden/>
+              </w:rPr>
+              <w:fldChar w:fldCharType="end"/>
+            </w:r>
+          </w:hyperlink>
+        </w:p>
+        <w:p>
+          <w:pPr>
+            <w:pStyle w:val="TM2"/>
+            <w:tabs>
+              <w:tab w:val="right" w:leader="dot" w:pos="8296"/>
+            </w:tabs>
+            <w:rPr>
+              <w:rFonts w:eastAsiaTheme="minorEastAsia"/>
+              <w:noProof/>
+              <w:color w:val="auto"/>
+              <w:lang w:eastAsia="fr-FR"/>
+            </w:rPr>
+          </w:pPr>
+          <w:hyperlink w:anchor="_Toc489158882" w:history="1">
+            <w:r>
+              <w:rPr>
+                <w:rStyle w:val="Lienhypertexte"/>
+                <w:noProof/>
+              </w:rPr>
+              <w:t>Environnement</w:t>
+            </w:r>
+            <w:r>
+              <w:rPr>
+                <w:noProof/>
+                <w:webHidden/>
+              </w:rPr>
+              <w:tab/>
+            </w:r>
+            <w:r>
+              <w:rPr>
+                <w:noProof/>
+                <w:webHidden/>
+              </w:rPr>
+              <w:fldChar w:fldCharType="begin"/>
+            </w:r>
+            <w:r>
+              <w:rPr>
+                <w:noProof/>
+                <w:webHidden/>
+              </w:rPr>
+              <w:instrText xml:space="preserve"> PAGEREF _Toc489158882 \h </w:instrText>
+            </w:r>
+            <w:r>
+              <w:rPr>
+                <w:noProof/>
+                <w:webHidden/>
+              </w:rPr>
+            </w:r>
+            <w:r>
+              <w:rPr>
+                <w:noProof/>
+                <w:webHidden/>
+              </w:rPr>
+              <w:fldChar w:fldCharType="separate"/>
+            </w:r>
+            <w:r>
+              <w:rPr>
+                <w:noProof/>
+                <w:webHidden/>
+              </w:rPr>
+              <w:t>23</w:t>
+            </w:r>
+            <w:r>
+              <w:rPr>
+                <w:noProof/>
+                <w:webHidden/>
+              </w:rPr>
+              <w:fldChar w:fldCharType="end"/>
+            </w:r>
+          </w:hyperlink>
+        </w:p>
+        <w:p>
+          <w:pPr>
+            <w:pStyle w:val="TM2"/>
+            <w:tabs>
+              <w:tab w:val="right" w:leader="dot" w:pos="8296"/>
+            </w:tabs>
+            <w:rPr>
+              <w:rFonts w:eastAsiaTheme="minorEastAsia"/>
+              <w:noProof/>
+              <w:color w:val="auto"/>
+              <w:lang w:eastAsia="fr-FR"/>
+            </w:rPr>
+          </w:pPr>
+          <w:hyperlink w:anchor="_Toc489158883" w:history="1">
+            <w:r>
+              <w:rPr>
+                <w:rStyle w:val="Lienhypertexte"/>
+                <w:noProof/>
+              </w:rPr>
+              <w:t>Social</w:t>
+            </w:r>
+            <w:r>
+              <w:rPr>
+                <w:noProof/>
+                <w:webHidden/>
+              </w:rPr>
+              <w:tab/>
+            </w:r>
+            <w:r>
+              <w:rPr>
+                <w:noProof/>
+                <w:webHidden/>
+              </w:rPr>
+              <w:fldChar w:fldCharType="begin"/>
+            </w:r>
+            <w:r>
+              <w:rPr>
+                <w:noProof/>
+                <w:webHidden/>
+              </w:rPr>
+              <w:instrText xml:space="preserve"> PAGEREF _Toc489158883 \h </w:instrText>
+            </w:r>
+            <w:r>
+              <w:rPr>
+                <w:noProof/>
+                <w:webHidden/>
+              </w:rPr>
+            </w:r>
+            <w:r>
+              <w:rPr>
+                <w:noProof/>
+                <w:webHidden/>
+              </w:rPr>
+              <w:fldChar w:fldCharType="separate"/>
+            </w:r>
+            <w:r>
+              <w:rPr>
+                <w:noProof/>
+                <w:webHidden/>
+              </w:rPr>
+              <w:t>24</w:t>
             </w:r>
             <w:r>
               <w:rPr>
@@ -1481,7 +1623,7 @@
               <w:lang w:eastAsia="fr-FR"/>
             </w:rPr>
           </w:pPr>
-          <w:hyperlink w:anchor="_Toc488664330" w:history="1">
+          <w:hyperlink w:anchor="_Toc489158884" w:history="1">
             <w:r>
               <w:rPr>
                 <w:rStyle w:val="Lienhypertexte"/>
@@ -1508,7 +1650,7 @@
                 <w:noProof/>
                 <w:webHidden/>
               </w:rPr>
-              <w:instrText xml:space="preserve"> PAGEREF _Toc488664330 \h </w:instrText>
+              <w:instrText xml:space="preserve"> PAGEREF _Toc489158884 \h </w:instrText>
             </w:r>
             <w:r>
               <w:rPr>
@@ -1528,7 +1670,7 @@
                 <w:noProof/>
                 <w:webHidden/>
               </w:rPr>
-              <w:t>20</w:t>
+              <w:t>26</w:t>
             </w:r>
             <w:r>
               <w:rPr>
@@ -1552,7 +1694,7 @@
               <w:lang w:eastAsia="fr-FR"/>
             </w:rPr>
           </w:pPr>
-          <w:hyperlink w:anchor="_Toc488664331" w:history="1">
+          <w:hyperlink w:anchor="_Toc489158885" w:history="1">
             <w:r>
               <w:rPr>
                 <w:rStyle w:val="Lienhypertexte"/>
@@ -1579,7 +1721,7 @@
                 <w:noProof/>
                 <w:webHidden/>
               </w:rPr>
-              <w:instrText xml:space="preserve"> PAGEREF _Toc488664331 \h </w:instrText>
+              <w:instrText xml:space="preserve"> PAGEREF _Toc489158885 \h </w:instrText>
             </w:r>
             <w:r>
               <w:rPr>
@@ -1599,7 +1741,7 @@
                 <w:noProof/>
                 <w:webHidden/>
               </w:rPr>
-              <w:t>21</w:t>
+              <w:t>27</w:t>
             </w:r>
             <w:r>
               <w:rPr>
@@ -1623,7 +1765,7 @@
               <w:lang w:eastAsia="fr-FR"/>
             </w:rPr>
           </w:pPr>
-          <w:hyperlink w:anchor="_Toc488664332" w:history="1">
+          <w:hyperlink w:anchor="_Toc489158886" w:history="1">
             <w:r>
               <w:rPr>
                 <w:rStyle w:val="Lienhypertexte"/>
@@ -1650,7 +1792,7 @@
                 <w:noProof/>
                 <w:webHidden/>
               </w:rPr>
-              <w:instrText xml:space="preserve"> PAGEREF _Toc488664332 \h </w:instrText>
+              <w:instrText xml:space="preserve"> PAGEREF _Toc489158886 \h </w:instrText>
             </w:r>
             <w:r>
               <w:rPr>
@@ -1670,7 +1812,7 @@
                 <w:noProof/>
                 <w:webHidden/>
               </w:rPr>
-              <w:t>22</w:t>
+              <w:t>28</w:t>
             </w:r>
             <w:r>
               <w:rPr>
@@ -1694,7 +1836,7 @@
               <w:lang w:eastAsia="fr-FR"/>
             </w:rPr>
           </w:pPr>
-          <w:hyperlink w:anchor="_Toc488664333" w:history="1">
+          <w:hyperlink w:anchor="_Toc489158887" w:history="1">
             <w:r>
               <w:rPr>
                 <w:rStyle w:val="Lienhypertexte"/>
@@ -1721,7 +1863,7 @@
                 <w:noProof/>
                 <w:webHidden/>
               </w:rPr>
-              <w:instrText xml:space="preserve"> PAGEREF _Toc488664333 \h </w:instrText>
+              <w:instrText xml:space="preserve"> PAGEREF _Toc489158887 \h </w:instrText>
             </w:r>
             <w:r>
               <w:rPr>
@@ -1741,7 +1883,7 @@
                 <w:noProof/>
                 <w:webHidden/>
               </w:rPr>
-              <w:t>23</w:t>
+              <w:t>29</w:t>
             </w:r>
             <w:r>
               <w:rPr>
@@ -1772,12 +1914,17 @@
       <w:pPr>
         <w:pStyle w:val="Titre1"/>
       </w:pPr>
-      <w:bookmarkStart w:id="0" w:name="_Toc488664316"/>
+      <w:bookmarkStart w:id="0" w:name="_Toc489158868"/>
       <w:r>
         <w:lastRenderedPageBreak/>
         <w:t>Résumé</w:t>
       </w:r>
       <w:bookmarkEnd w:id="0"/>
+      <w:r>
+        <w:t xml:space="preserve"> analytique</w:t>
+      </w:r>
+      <w:bookmarkStart w:id="1" w:name="_GoBack"/>
+      <w:bookmarkEnd w:id="1"/>
     </w:p>
     <w:p>
       <w:r>
@@ -1821,12 +1968,12 @@
       <w:pPr>
         <w:pStyle w:val="Titre1"/>
       </w:pPr>
-      <w:bookmarkStart w:id="1" w:name="_Toc488664317"/>
+      <w:bookmarkStart w:id="2" w:name="_Toc489158869"/>
       <w:r>
         <w:lastRenderedPageBreak/>
         <w:t>Executive summary</w:t>
       </w:r>
-      <w:bookmarkEnd w:id="1"/>
+      <w:bookmarkEnd w:id="2"/>
     </w:p>
     <w:p>
       <w:pPr>
@@ -1848,12 +1995,12 @@
           <w:numId w:val="17"/>
         </w:numPr>
       </w:pPr>
-      <w:bookmarkStart w:id="2" w:name="_Toc488664318"/>
+      <w:bookmarkStart w:id="3" w:name="_Toc489158870"/>
       <w:r>
         <w:lastRenderedPageBreak/>
         <w:t>Introduction</w:t>
       </w:r>
-      <w:bookmarkEnd w:id="2"/>
+      <w:bookmarkEnd w:id="3"/>
     </w:p>
     <w:p>
       <w:r>
@@ -1929,12 +2076,12 @@
       <w:pPr>
         <w:pStyle w:val="Titre2"/>
       </w:pPr>
-      <w:bookmarkStart w:id="3" w:name="_Toc488664319"/>
+      <w:bookmarkStart w:id="4" w:name="_Toc489158871"/>
       <w:r>
         <w:lastRenderedPageBreak/>
         <w:t>Entreprise d’accueil</w:t>
       </w:r>
-      <w:bookmarkEnd w:id="3"/>
+      <w:bookmarkEnd w:id="4"/>
     </w:p>
     <w:p>
       <w:r>
@@ -2085,14 +2232,27 @@
       <w:r>
         <w:t xml:space="preserve">Figure </w:t>
       </w:r>
-      <w:fldSimple w:instr=" SEQ Figure \* ARABIC ">
-        <w:r>
-          <w:rPr>
-            <w:noProof/>
-          </w:rPr>
-          <w:t>1</w:t>
-        </w:r>
-      </w:fldSimple>
+      <w:r>
+        <w:fldChar w:fldCharType="begin"/>
+      </w:r>
+      <w:r>
+        <w:instrText xml:space="preserve"> SEQ Figure \* ARABIC </w:instrText>
+      </w:r>
+      <w:r>
+        <w:fldChar w:fldCharType="separate"/>
+      </w:r>
+      <w:r>
+        <w:rPr>
+          <w:noProof/>
+        </w:rPr>
+        <w:t>1</w:t>
+      </w:r>
+      <w:r>
+        <w:rPr>
+          <w:noProof/>
+        </w:rPr>
+        <w:fldChar w:fldCharType="end"/>
+      </w:r>
       <w:r>
         <w:t xml:space="preserve"> – Evolution du </w:t>
       </w:r>
@@ -2215,14 +2375,27 @@
                             <w:r>
                               <w:t xml:space="preserve">Figure </w:t>
                             </w:r>
-                            <w:fldSimple w:instr=" SEQ Figure \* ARABIC ">
-                              <w:r>
-                                <w:rPr>
-                                  <w:noProof/>
-                                </w:rPr>
-                                <w:t>2</w:t>
-                              </w:r>
-                            </w:fldSimple>
+                            <w:r>
+                              <w:fldChar w:fldCharType="begin"/>
+                            </w:r>
+                            <w:r>
+                              <w:instrText xml:space="preserve"> SEQ Figure \* ARABIC </w:instrText>
+                            </w:r>
+                            <w:r>
+                              <w:fldChar w:fldCharType="separate"/>
+                            </w:r>
+                            <w:r>
+                              <w:rPr>
+                                <w:noProof/>
+                              </w:rPr>
+                              <w:t>2</w:t>
+                            </w:r>
+                            <w:r>
+                              <w:rPr>
+                                <w:noProof/>
+                              </w:rPr>
+                              <w:fldChar w:fldCharType="end"/>
+                            </w:r>
                             <w:r>
                               <w:t xml:space="preserve"> – Branches d’activité de VISEO</w:t>
                             </w:r>
@@ -2261,14 +2434,27 @@
                       <w:r>
                         <w:t xml:space="preserve">Figure </w:t>
                       </w:r>
-                      <w:fldSimple w:instr=" SEQ Figure \* ARABIC ">
-                        <w:r>
-                          <w:rPr>
-                            <w:noProof/>
-                          </w:rPr>
-                          <w:t>2</w:t>
-                        </w:r>
-                      </w:fldSimple>
+                      <w:r>
+                        <w:fldChar w:fldCharType="begin"/>
+                      </w:r>
+                      <w:r>
+                        <w:instrText xml:space="preserve"> SEQ Figure \* ARABIC </w:instrText>
+                      </w:r>
+                      <w:r>
+                        <w:fldChar w:fldCharType="separate"/>
+                      </w:r>
+                      <w:r>
+                        <w:rPr>
+                          <w:noProof/>
+                        </w:rPr>
+                        <w:t>2</w:t>
+                      </w:r>
+                      <w:r>
+                        <w:rPr>
+                          <w:noProof/>
+                        </w:rPr>
+                        <w:fldChar w:fldCharType="end"/>
+                      </w:r>
                       <w:r>
                         <w:t xml:space="preserve"> – Branches d’activité de VISEO</w:t>
                       </w:r>
@@ -2460,16 +2646,88 @@
         <w:t xml:space="preserve"> du Web et Mobile </w:t>
       </w:r>
       <w:r>
-        <w:t xml:space="preserve">(Android, iOS, HTML5, JavaScript, etc.) </w:t>
+        <w:t>(</w:t>
+      </w:r>
+      <w:r>
+        <w:rPr>
+          <w:b/>
+        </w:rPr>
+        <w:t>Android</w:t>
+      </w:r>
+      <w:r>
+        <w:t xml:space="preserve">, </w:t>
+      </w:r>
+      <w:r>
+        <w:rPr>
+          <w:b/>
+        </w:rPr>
+        <w:t>iOS</w:t>
+      </w:r>
+      <w:r>
+        <w:t xml:space="preserve">, </w:t>
+      </w:r>
+      <w:r>
+        <w:rPr>
+          <w:b/>
+        </w:rPr>
+        <w:t>HTML5</w:t>
+      </w:r>
+      <w:r>
+        <w:t xml:space="preserve">, </w:t>
+      </w:r>
+      <w:r>
+        <w:rPr>
+          <w:b/>
+        </w:rPr>
+        <w:t>JavaScript</w:t>
+      </w:r>
+      <w:r>
+        <w:t xml:space="preserve">, etc.) </w:t>
       </w:r>
       <w:r>
         <w:t>ainsi que dans les architectures objets</w:t>
       </w:r>
       <w:r>
-        <w:t xml:space="preserve"> (Java, JEE, .Net)</w:t>
-      </w:r>
-      <w:r>
-        <w:t xml:space="preserve"> : elle accompagne ses clients via l’Assistance à Maîtrise d’Ouvrage (AMOA), délivre </w:t>
+        <w:t xml:space="preserve"> (</w:t>
+      </w:r>
+      <w:r>
+        <w:rPr>
+          <w:b/>
+        </w:rPr>
+        <w:t>Java</w:t>
+      </w:r>
+      <w:r>
+        <w:t xml:space="preserve">, </w:t>
+      </w:r>
+      <w:r>
+        <w:rPr>
+          <w:b/>
+        </w:rPr>
+        <w:t>JEE</w:t>
+      </w:r>
+      <w:r>
+        <w:t xml:space="preserve">, </w:t>
+      </w:r>
+      <w:r>
+        <w:rPr>
+          <w:b/>
+        </w:rPr>
+        <w:t>.Net</w:t>
+      </w:r>
+      <w:r>
+        <w:t>)</w:t>
+      </w:r>
+      <w:r>
+        <w:t> : elle accompagne ses clients via l’Assistance à Maîtrise d’Ouvrage (</w:t>
+      </w:r>
+      <w:r>
+        <w:rPr>
+          <w:b/>
+        </w:rPr>
+        <w:t>AMOA</w:t>
+      </w:r>
+      <w:r>
+        <w:t xml:space="preserve">), délivre </w:t>
       </w:r>
       <w:r>
         <w:t>ses projets agiles</w:t>
@@ -2607,14 +2865,27 @@
                             <w:r>
                               <w:t xml:space="preserve">Figure </w:t>
                             </w:r>
-                            <w:fldSimple w:instr=" SEQ Figure \* ARABIC ">
-                              <w:r>
-                                <w:rPr>
-                                  <w:noProof/>
-                                </w:rPr>
-                                <w:t>3</w:t>
-                              </w:r>
-                            </w:fldSimple>
+                            <w:r>
+                              <w:fldChar w:fldCharType="begin"/>
+                            </w:r>
+                            <w:r>
+                              <w:instrText xml:space="preserve"> SEQ Figure \* ARABIC </w:instrText>
+                            </w:r>
+                            <w:r>
+                              <w:fldChar w:fldCharType="separate"/>
+                            </w:r>
+                            <w:r>
+                              <w:rPr>
+                                <w:noProof/>
+                              </w:rPr>
+                              <w:t>3</w:t>
+                            </w:r>
+                            <w:r>
+                              <w:rPr>
+                                <w:noProof/>
+                              </w:rPr>
+                              <w:fldChar w:fldCharType="end"/>
+                            </w:r>
                             <w:r>
                               <w:t xml:space="preserve"> – Organigramme de VISEO Technologies</w:t>
                             </w:r>
@@ -2649,14 +2920,27 @@
                       <w:r>
                         <w:t xml:space="preserve">Figure </w:t>
                       </w:r>
-                      <w:fldSimple w:instr=" SEQ Figure \* ARABIC ">
-                        <w:r>
-                          <w:rPr>
-                            <w:noProof/>
-                          </w:rPr>
-                          <w:t>3</w:t>
-                        </w:r>
-                      </w:fldSimple>
+                      <w:r>
+                        <w:fldChar w:fldCharType="begin"/>
+                      </w:r>
+                      <w:r>
+                        <w:instrText xml:space="preserve"> SEQ Figure \* ARABIC </w:instrText>
+                      </w:r>
+                      <w:r>
+                        <w:fldChar w:fldCharType="separate"/>
+                      </w:r>
+                      <w:r>
+                        <w:rPr>
+                          <w:noProof/>
+                        </w:rPr>
+                        <w:t>3</w:t>
+                      </w:r>
+                      <w:r>
+                        <w:rPr>
+                          <w:noProof/>
+                        </w:rPr>
+                        <w:fldChar w:fldCharType="end"/>
+                      </w:r>
                       <w:r>
                         <w:t xml:space="preserve"> – Organigramme de VISEO Technologies</w:t>
                       </w:r>
@@ -2669,8 +2953,6 @@
           </mc:Fallback>
         </mc:AlternateContent>
       </w:r>
-      <w:bookmarkStart w:id="4" w:name="_GoBack"/>
-      <w:bookmarkEnd w:id="4"/>
       <w:r>
         <w:t>Au sein de la branche VISEO Technologies,</w:t>
       </w:r>
@@ -2678,14 +2960,32 @@
         <w:t xml:space="preserve"> j’ai réalisé mon stage en </w:t>
       </w:r>
       <w:r>
-        <w:t>tant qu’Ingénieur Etude et Développement full-stack JavaScript au</w:t>
+        <w:t xml:space="preserve">tant qu’Ingénieur </w:t>
+      </w:r>
+      <w:r>
+        <w:t>d’</w:t>
+      </w:r>
+      <w:r>
+        <w:t>Etude</w:t>
+      </w:r>
+      <w:r>
+        <w:t>s</w:t>
+      </w:r>
+      <w:r>
+        <w:t xml:space="preserve"> et Développement full-stack JavaScript au</w:t>
       </w:r>
       <w:r>
         <w:t xml:space="preserve"> sein de la practice Web / Java qui est pilotée par Henri DARMET.</w:t>
       </w:r>
       <w:r>
         <w:br/>
-        <w:t>Les practice managers sont responsables du fonctionnement de leur practice correspondante. Ils échangent avec plusieurs Mentors qui ont un contact direct et établi avec 8 salariés maximum afin d’assurer un suivi personnalisé et garder c</w:t>
+        <w:t xml:space="preserve">Les practice managers sont responsables du fonctionnement de leur practice correspondante. </w:t>
+      </w:r>
+      <w:r>
+        <w:br/>
+      </w:r>
+      <w:r>
+        <w:t>Ils échangent avec plusieurs Mentors qui ont un contact direct et établi avec 8 salariés maximum afin d’assurer un suivi personnalisé et garder c</w:t>
       </w:r>
       <w:r>
         <w:t xml:space="preserve">e lien entre les collaborateurs et la direction. </w:t>
@@ -2704,7 +3004,7 @@
       <w:pPr>
         <w:pStyle w:val="Titre2"/>
       </w:pPr>
-      <w:bookmarkStart w:id="5" w:name="_Toc488664320"/>
+      <w:bookmarkStart w:id="5" w:name="_Toc489158872"/>
       <w:r>
         <w:lastRenderedPageBreak/>
         <w:t>Contexte projet</w:t>
@@ -3433,6 +3733,12 @@
     </w:p>
     <w:p>
       <w:r>
+        <w:br w:type="page"/>
+      </w:r>
+    </w:p>
+    <w:p/>
+    <w:p>
+      <w:r>
         <w:tab/>
       </w:r>
       <w:r>
@@ -3447,7 +3753,7 @@
         <w:pStyle w:val="Titre1"/>
         <w:ind w:firstLine="720"/>
       </w:pPr>
-      <w:bookmarkStart w:id="6" w:name="_Toc488664321"/>
+      <w:bookmarkStart w:id="6" w:name="_Toc489158873"/>
       <w:r>
         <w:lastRenderedPageBreak/>
         <w:t>II.</w:t>
@@ -3464,7 +3770,7 @@
       <w:pPr>
         <w:pStyle w:val="Titre3"/>
       </w:pPr>
-      <w:bookmarkStart w:id="7" w:name="_Toc488664322"/>
+      <w:bookmarkStart w:id="7" w:name="_Toc489158874"/>
       <w:r>
         <w:t>Prélude :</w:t>
       </w:r>
@@ -3535,7 +3841,7 @@
       <w:pPr>
         <w:pStyle w:val="Titre2"/>
       </w:pPr>
-      <w:bookmarkStart w:id="8" w:name="_Toc488664323"/>
+      <w:bookmarkStart w:id="8" w:name="_Toc489158875"/>
       <w:r>
         <w:lastRenderedPageBreak/>
         <w:t>Plan I/</w:t>
@@ -3627,7 +3933,7 @@
       <w:pPr>
         <w:pStyle w:val="Titre2"/>
       </w:pPr>
-      <w:bookmarkStart w:id="9" w:name="_Toc488664324"/>
+      <w:bookmarkStart w:id="9" w:name="_Toc489158876"/>
       <w:r>
         <w:lastRenderedPageBreak/>
         <w:t>Plan II/</w:t>
@@ -3701,7 +4007,7 @@
       <w:pPr>
         <w:pStyle w:val="Titre2"/>
       </w:pPr>
-      <w:bookmarkStart w:id="10" w:name="_Toc488664325"/>
+      <w:bookmarkStart w:id="10" w:name="_Toc489158877"/>
       <w:r>
         <w:lastRenderedPageBreak/>
         <w:t>Plan III/</w:t>
@@ -3742,7 +4048,7 @@
       <w:pPr>
         <w:pStyle w:val="Titre2"/>
       </w:pPr>
-      <w:bookmarkStart w:id="11" w:name="_Toc488664326"/>
+      <w:bookmarkStart w:id="11" w:name="_Toc489158878"/>
       <w:r>
         <w:lastRenderedPageBreak/>
         <w:t>Comparaison</w:t>
@@ -3778,7 +4084,7 @@
       <w:pPr>
         <w:pStyle w:val="Titre1"/>
       </w:pPr>
-      <w:bookmarkStart w:id="12" w:name="_Toc488664327"/>
+      <w:bookmarkStart w:id="12" w:name="_Toc489158879"/>
       <w:r>
         <w:lastRenderedPageBreak/>
         <w:t>Dimensions techniques du projet</w:t>
@@ -3911,6 +4217,18 @@
         <w:t>est compatible avec GitHub notamment.</w:t>
       </w:r>
       <w:r>
+        <w:rPr>
+          <w:color w:val="007DEB" w:themeColor="background2" w:themeShade="80"/>
+        </w:rPr>
+        <w:t xml:space="preserve"> (Conception =&gt; Réalisation &amp; mise en œuvre </w:t>
+      </w:r>
+      <w:r>
+        <w:rPr>
+          <w:color w:val="007DEB" w:themeColor="background2" w:themeShade="80"/>
+        </w:rPr>
+        <w:t>)</w:t>
+      </w:r>
+      <w:r>
         <w:br/>
       </w:r>
     </w:p>
@@ -4038,6 +4356,7 @@
     </w:p>
     <w:p>
       <w:r>
+        <w:lastRenderedPageBreak/>
         <w:t>TODO 1 : travaux contribution</w:t>
       </w:r>
       <w:r>
@@ -4056,11 +4375,7 @@
         <w:t xml:space="preserve"> 3) Sauvegarde Modèle données Quiz &amp; partie Doll 4) règles poupée 5) </w:t>
       </w:r>
       <w:r>
-        <w:t xml:space="preserve">(front) récupération mot de </w:t>
-      </w:r>
-      <w:r>
-        <w:lastRenderedPageBreak/>
-        <w:t xml:space="preserve">passe oublié 6) </w:t>
+        <w:t xml:space="preserve">(front) récupération mot de passe oublié 6) </w:t>
       </w:r>
       <w:r>
         <w:rPr>
@@ -4164,14 +4479,27 @@
       <w:r>
         <w:t xml:space="preserve">Figure </w:t>
       </w:r>
-      <w:fldSimple w:instr=" SEQ Figure \* ARABIC ">
-        <w:r>
-          <w:rPr>
-            <w:noProof/>
-          </w:rPr>
-          <w:t>4</w:t>
-        </w:r>
-      </w:fldSimple>
+      <w:r>
+        <w:fldChar w:fldCharType="begin"/>
+      </w:r>
+      <w:r>
+        <w:instrText xml:space="preserve"> SEQ Figure \* ARABIC </w:instrText>
+      </w:r>
+      <w:r>
+        <w:fldChar w:fldCharType="separate"/>
+      </w:r>
+      <w:r>
+        <w:rPr>
+          <w:noProof/>
+        </w:rPr>
+        <w:t>4</w:t>
+      </w:r>
+      <w:r>
+        <w:rPr>
+          <w:noProof/>
+        </w:rPr>
+        <w:fldChar w:fldCharType="end"/>
+      </w:r>
     </w:p>
     <w:p>
       <w:pPr>
@@ -4239,14 +4567,27 @@
       <w:r>
         <w:t xml:space="preserve">Figure </w:t>
       </w:r>
-      <w:fldSimple w:instr=" SEQ Figure \* ARABIC ">
-        <w:r>
-          <w:rPr>
-            <w:noProof/>
-          </w:rPr>
-          <w:t>5</w:t>
-        </w:r>
-      </w:fldSimple>
+      <w:r>
+        <w:fldChar w:fldCharType="begin"/>
+      </w:r>
+      <w:r>
+        <w:instrText xml:space="preserve"> SEQ Figure \* ARABIC </w:instrText>
+      </w:r>
+      <w:r>
+        <w:fldChar w:fldCharType="separate"/>
+      </w:r>
+      <w:r>
+        <w:rPr>
+          <w:noProof/>
+        </w:rPr>
+        <w:t>5</w:t>
+      </w:r>
+      <w:r>
+        <w:rPr>
+          <w:noProof/>
+        </w:rPr>
+        <w:fldChar w:fldCharType="end"/>
+      </w:r>
     </w:p>
     <w:p>
       <w:pPr>
@@ -4313,14 +4654,27 @@
       <w:r>
         <w:t xml:space="preserve">Figure </w:t>
       </w:r>
-      <w:fldSimple w:instr=" SEQ Figure \* ARABIC ">
-        <w:r>
-          <w:rPr>
-            <w:noProof/>
-          </w:rPr>
-          <w:t>6</w:t>
-        </w:r>
-      </w:fldSimple>
+      <w:r>
+        <w:fldChar w:fldCharType="begin"/>
+      </w:r>
+      <w:r>
+        <w:instrText xml:space="preserve"> SEQ Figure \* ARABIC </w:instrText>
+      </w:r>
+      <w:r>
+        <w:fldChar w:fldCharType="separate"/>
+      </w:r>
+      <w:r>
+        <w:rPr>
+          <w:noProof/>
+        </w:rPr>
+        <w:t>6</w:t>
+      </w:r>
+      <w:r>
+        <w:rPr>
+          <w:noProof/>
+        </w:rPr>
+        <w:fldChar w:fldCharType="end"/>
+      </w:r>
     </w:p>
     <w:p>
       <w:r>
@@ -4452,7 +4806,7 @@
       <w:pPr>
         <w:pStyle w:val="Titre1"/>
       </w:pPr>
-      <w:bookmarkStart w:id="13" w:name="_Toc488664328"/>
+      <w:bookmarkStart w:id="13" w:name="_Toc489158880"/>
       <w:r>
         <w:lastRenderedPageBreak/>
         <w:t>Dimensions humaines et managériales internes à VISEO Technologies</w:t>
@@ -4511,7 +4865,7 @@
       <w:pPr>
         <w:pStyle w:val="Titre1"/>
       </w:pPr>
-      <w:bookmarkStart w:id="14" w:name="_Toc488664329"/>
+      <w:bookmarkStart w:id="14" w:name="_Toc489158881"/>
       <w:r>
         <w:lastRenderedPageBreak/>
         <w:t>Dimensions développement durable et responsabilité sociale et sociétale</w:t>
@@ -4522,9 +4876,11 @@
       <w:pPr>
         <w:pStyle w:val="Titre2"/>
       </w:pPr>
+      <w:bookmarkStart w:id="15" w:name="_Toc489158882"/>
       <w:r>
         <w:t>Environnement</w:t>
       </w:r>
+      <w:bookmarkEnd w:id="15"/>
     </w:p>
     <w:p>
       <w:pPr>
@@ -4637,10 +4993,14 @@
       <w:pPr>
         <w:pStyle w:val="Titre2"/>
       </w:pPr>
-      <w:bookmarkStart w:id="15" w:name="_Toc488664330"/>
-      <w:r>
-        <w:t>SOCIAL</w:t>
-      </w:r>
+      <w:bookmarkStart w:id="16" w:name="_Toc489158883"/>
+      <w:r>
+        <w:t>S</w:t>
+      </w:r>
+      <w:r>
+        <w:t>ocial</w:t>
+      </w:r>
+      <w:bookmarkEnd w:id="16"/>
     </w:p>
     <w:p>
       <w:r>
@@ -4700,6 +5060,9 @@
     </w:p>
     <w:p>
       <w:r>
+        <w:rPr>
+          <w:noProof/>
+        </w:rPr>
         <w:drawing>
           <wp:anchor distT="0" distB="0" distL="114300" distR="114300" simplePos="0" relativeHeight="251663360" behindDoc="1" locked="0" layoutInCell="1" allowOverlap="1">
             <wp:simplePos x="0" y="0"/>
@@ -4767,6 +5130,9 @@
         </w:drawing>
       </w:r>
       <w:r>
+        <w:rPr>
+          <w:noProof/>
+        </w:rPr>
         <w:drawing>
           <wp:anchor distT="0" distB="0" distL="114300" distR="114300" simplePos="0" relativeHeight="251662336" behindDoc="1" locked="0" layoutInCell="1" allowOverlap="1">
             <wp:simplePos x="0" y="0"/>
@@ -4861,6 +5227,9 @@
         </w:rPr>
       </w:pPr>
       <w:r>
+        <w:rPr>
+          <w:noProof/>
+        </w:rPr>
         <w:drawing>
           <wp:anchor distT="0" distB="0" distL="114300" distR="114300" simplePos="0" relativeHeight="251665408" behindDoc="1" locked="0" layoutInCell="1" allowOverlap="1">
             <wp:simplePos x="0" y="0"/>
@@ -4928,6 +5297,9 @@
         </w:drawing>
       </w:r>
       <w:r>
+        <w:rPr>
+          <w:noProof/>
+        </w:rPr>
         <w:drawing>
           <wp:anchor distT="0" distB="0" distL="114300" distR="114300" simplePos="0" relativeHeight="251664384" behindDoc="1" locked="0" layoutInCell="1" allowOverlap="1">
             <wp:simplePos x="0" y="0"/>
@@ -4989,6 +5361,9 @@
         </w:drawing>
       </w:r>
       <w:r>
+        <w:rPr>
+          <w:noProof/>
+        </w:rPr>
         <w:drawing>
           <wp:anchor distT="0" distB="0" distL="114300" distR="114300" simplePos="0" relativeHeight="251666432" behindDoc="1" locked="0" layoutInCell="1" allowOverlap="1">
             <wp:simplePos x="0" y="0"/>
@@ -5070,6 +5445,9 @@
         <w:t xml:space="preserve"> ; dans la recherche contre le cancer, les </w:t>
       </w:r>
       <w:r>
+        <w:rPr>
+          <w:noProof/>
+        </w:rPr>
         <w:lastRenderedPageBreak/>
         <w:drawing>
           <wp:anchor distT="0" distB="0" distL="114300" distR="114300" simplePos="0" relativeHeight="251667456" behindDoc="0" locked="0" layoutInCell="1" allowOverlap="1">
@@ -5153,6 +5531,9 @@
         <w:t xml:space="preserve"> à l’association « Terre d’Afrique » </w:t>
       </w:r>
       <w:r>
+        <w:rPr>
+          <w:noProof/>
+        </w:rPr>
         <w:drawing>
           <wp:anchor distT="0" distB="0" distL="114300" distR="114300" simplePos="0" relativeHeight="251668480" behindDoc="1" locked="0" layoutInCell="1" allowOverlap="1">
             <wp:simplePos x="0" y="0"/>
@@ -5351,11 +5732,12 @@
       <w:pPr>
         <w:pStyle w:val="Titre1"/>
       </w:pPr>
+      <w:bookmarkStart w:id="17" w:name="_Toc489158884"/>
       <w:r>
         <w:lastRenderedPageBreak/>
         <w:t>Bilan</w:t>
       </w:r>
-      <w:bookmarkEnd w:id="15"/>
+      <w:bookmarkEnd w:id="17"/>
     </w:p>
     <w:p>
       <w:r>
@@ -5389,12 +5771,12 @@
       <w:pPr>
         <w:pStyle w:val="Titre1"/>
       </w:pPr>
-      <w:bookmarkStart w:id="16" w:name="_Toc488664331"/>
+      <w:bookmarkStart w:id="18" w:name="_Toc489158885"/>
       <w:r>
         <w:lastRenderedPageBreak/>
         <w:t>Bibliographie</w:t>
       </w:r>
-      <w:bookmarkEnd w:id="16"/>
+      <w:bookmarkEnd w:id="18"/>
     </w:p>
     <w:p>
       <w:pPr>
@@ -5412,12 +5794,12 @@
       <w:pPr>
         <w:pStyle w:val="Titre1"/>
       </w:pPr>
-      <w:bookmarkStart w:id="17" w:name="_Toc488664332"/>
+      <w:bookmarkStart w:id="19" w:name="_Toc489158886"/>
       <w:r>
         <w:lastRenderedPageBreak/>
         <w:t>Annexes</w:t>
       </w:r>
-      <w:bookmarkEnd w:id="17"/>
+      <w:bookmarkEnd w:id="19"/>
     </w:p>
     <w:p>
       <w:pPr>
@@ -5435,12 +5817,12 @@
       <w:pPr>
         <w:pStyle w:val="Titre1"/>
       </w:pPr>
-      <w:bookmarkStart w:id="18" w:name="_Toc488664333"/>
+      <w:bookmarkStart w:id="20" w:name="_Toc489158887"/>
       <w:r>
         <w:lastRenderedPageBreak/>
         <w:t>Glossaire</w:t>
       </w:r>
-      <w:bookmarkEnd w:id="18"/>
+      <w:bookmarkEnd w:id="20"/>
     </w:p>
     <w:sectPr>
       <w:footerReference w:type="default" r:id="rId23"/>
@@ -5515,7 +5897,7 @@
         <w:noProof/>
         <w:lang w:bidi="fr-FR"/>
       </w:rPr>
-      <w:t>8</w:t>
+      <w:t>3</w:t>
     </w:r>
     <w:r>
       <w:rPr>
@@ -6870,6 +7252,7 @@
   <w:style w:type="character" w:default="1" w:styleId="Policepardfaut">
     <w:name w:val="Default Paragraph Font"/>
     <w:uiPriority w:val="1"/>
+    <w:semiHidden/>
     <w:unhideWhenUsed/>
   </w:style>
   <w:style w:type="table" w:default="1" w:styleId="TableauNormal">
@@ -8071,7 +8454,7 @@
 </file>
 
 <file path=customXml/itemProps1.xml><?xml version="1.0" encoding="utf-8"?>
-<ds:datastoreItem xmlns:ds="http://schemas.openxmlformats.org/officeDocument/2006/customXml" ds:itemID="{6DC0F2E3-8429-46BF-834E-F3A84D0C842D}">
+<ds:datastoreItem xmlns:ds="http://schemas.openxmlformats.org/officeDocument/2006/customXml" ds:itemID="{5D35301F-72C2-47FE-BF5B-3E7E518156EA}">
   <ds:schemaRefs>
     <ds:schemaRef ds:uri="http://schemas.openxmlformats.org/officeDocument/2006/bibliography"/>
   </ds:schemaRefs>

</xml_diff>

<commit_message>
Résumé fr in progress ? + missing english version
</commit_message>
<xml_diff>
--- a/David_MA_MemoireStageFinEtude.docx
+++ b/David_MA_MemoireStageFinEtude.docx
@@ -453,13 +453,13 @@
           <w:r>
             <w:fldChar w:fldCharType="separate"/>
           </w:r>
-          <w:hyperlink w:anchor="_Toc489158868" w:history="1">
+          <w:hyperlink w:anchor="_Toc489223999" w:history="1">
             <w:r>
               <w:rPr>
                 <w:rStyle w:val="Lienhypertexte"/>
                 <w:noProof/>
               </w:rPr>
-              <w:t>Résumé</w:t>
+              <w:t>Résumé analytique</w:t>
             </w:r>
             <w:r>
               <w:rPr>
@@ -480,7 +480,7 @@
                 <w:noProof/>
                 <w:webHidden/>
               </w:rPr>
-              <w:instrText xml:space="preserve"> PAGEREF _Toc489158868 \h </w:instrText>
+              <w:instrText xml:space="preserve"> PAGEREF _Toc489223999 \h </w:instrText>
             </w:r>
             <w:r>
               <w:rPr>
@@ -524,7 +524,7 @@
               <w:lang w:eastAsia="fr-FR"/>
             </w:rPr>
           </w:pPr>
-          <w:hyperlink w:anchor="_Toc489158869" w:history="1">
+          <w:hyperlink w:anchor="_Toc489224000" w:history="1">
             <w:r>
               <w:rPr>
                 <w:rStyle w:val="Lienhypertexte"/>
@@ -551,7 +551,7 @@
                 <w:noProof/>
                 <w:webHidden/>
               </w:rPr>
-              <w:instrText xml:space="preserve"> PAGEREF _Toc489158869 \h </w:instrText>
+              <w:instrText xml:space="preserve"> PAGEREF _Toc489224000 \h </w:instrText>
             </w:r>
             <w:r>
               <w:rPr>
@@ -596,7 +596,7 @@
               <w:lang w:eastAsia="fr-FR"/>
             </w:rPr>
           </w:pPr>
-          <w:hyperlink w:anchor="_Toc489158870" w:history="1">
+          <w:hyperlink w:anchor="_Toc489224001" w:history="1">
             <w:r>
               <w:rPr>
                 <w:rStyle w:val="Lienhypertexte"/>
@@ -639,7 +639,7 @@
                 <w:noProof/>
                 <w:webHidden/>
               </w:rPr>
-              <w:instrText xml:space="preserve"> PAGEREF _Toc489158870 \h </w:instrText>
+              <w:instrText xml:space="preserve"> PAGEREF _Toc489224001 \h </w:instrText>
             </w:r>
             <w:r>
               <w:rPr>
@@ -683,7 +683,7 @@
               <w:lang w:eastAsia="fr-FR"/>
             </w:rPr>
           </w:pPr>
-          <w:hyperlink w:anchor="_Toc489158871" w:history="1">
+          <w:hyperlink w:anchor="_Toc489224002" w:history="1">
             <w:r>
               <w:rPr>
                 <w:rStyle w:val="Lienhypertexte"/>
@@ -710,7 +710,7 @@
                 <w:noProof/>
                 <w:webHidden/>
               </w:rPr>
-              <w:instrText xml:space="preserve"> PAGEREF _Toc489158871 \h </w:instrText>
+              <w:instrText xml:space="preserve"> PAGEREF _Toc489224002 \h </w:instrText>
             </w:r>
             <w:r>
               <w:rPr>
@@ -754,7 +754,7 @@
               <w:lang w:eastAsia="fr-FR"/>
             </w:rPr>
           </w:pPr>
-          <w:hyperlink w:anchor="_Toc489158872" w:history="1">
+          <w:hyperlink w:anchor="_Toc489224003" w:history="1">
             <w:r>
               <w:rPr>
                 <w:rStyle w:val="Lienhypertexte"/>
@@ -781,7 +781,7 @@
                 <w:noProof/>
                 <w:webHidden/>
               </w:rPr>
-              <w:instrText xml:space="preserve"> PAGEREF _Toc489158872 \h </w:instrText>
+              <w:instrText xml:space="preserve"> PAGEREF _Toc489224003 \h </w:instrText>
             </w:r>
             <w:r>
               <w:rPr>
@@ -826,7 +826,7 @@
               <w:lang w:eastAsia="fr-FR"/>
             </w:rPr>
           </w:pPr>
-          <w:hyperlink w:anchor="_Toc489158873" w:history="1">
+          <w:hyperlink w:anchor="_Toc489224004" w:history="1">
             <w:r>
               <w:rPr>
                 <w:rStyle w:val="Lienhypertexte"/>
@@ -869,7 +869,7 @@
                 <w:noProof/>
                 <w:webHidden/>
               </w:rPr>
-              <w:instrText xml:space="preserve"> PAGEREF _Toc489158873 \h </w:instrText>
+              <w:instrText xml:space="preserve"> PAGEREF _Toc489224004 \h </w:instrText>
             </w:r>
             <w:r>
               <w:rPr>
@@ -913,7 +913,7 @@
               <w:lang w:eastAsia="fr-FR"/>
             </w:rPr>
           </w:pPr>
-          <w:hyperlink w:anchor="_Toc489158874" w:history="1">
+          <w:hyperlink w:anchor="_Toc489224005" w:history="1">
             <w:r>
               <w:rPr>
                 <w:rStyle w:val="Lienhypertexte"/>
@@ -940,7 +940,7 @@
                 <w:noProof/>
                 <w:webHidden/>
               </w:rPr>
-              <w:instrText xml:space="preserve"> PAGEREF _Toc489158874 \h </w:instrText>
+              <w:instrText xml:space="preserve"> PAGEREF _Toc489224005 \h </w:instrText>
             </w:r>
             <w:r>
               <w:rPr>
@@ -984,7 +984,7 @@
               <w:lang w:eastAsia="fr-FR"/>
             </w:rPr>
           </w:pPr>
-          <w:hyperlink w:anchor="_Toc489158875" w:history="1">
+          <w:hyperlink w:anchor="_Toc489224006" w:history="1">
             <w:r>
               <w:rPr>
                 <w:rStyle w:val="Lienhypertexte"/>
@@ -1011,7 +1011,7 @@
                 <w:noProof/>
                 <w:webHidden/>
               </w:rPr>
-              <w:instrText xml:space="preserve"> PAGEREF _Toc489158875 \h </w:instrText>
+              <w:instrText xml:space="preserve"> PAGEREF _Toc489224006 \h </w:instrText>
             </w:r>
             <w:r>
               <w:rPr>
@@ -1055,7 +1055,7 @@
               <w:lang w:eastAsia="fr-FR"/>
             </w:rPr>
           </w:pPr>
-          <w:hyperlink w:anchor="_Toc489158876" w:history="1">
+          <w:hyperlink w:anchor="_Toc489224007" w:history="1">
             <w:r>
               <w:rPr>
                 <w:rStyle w:val="Lienhypertexte"/>
@@ -1082,7 +1082,7 @@
                 <w:noProof/>
                 <w:webHidden/>
               </w:rPr>
-              <w:instrText xml:space="preserve"> PAGEREF _Toc489158876 \h </w:instrText>
+              <w:instrText xml:space="preserve"> PAGEREF _Toc489224007 \h </w:instrText>
             </w:r>
             <w:r>
               <w:rPr>
@@ -1126,7 +1126,7 @@
               <w:lang w:eastAsia="fr-FR"/>
             </w:rPr>
           </w:pPr>
-          <w:hyperlink w:anchor="_Toc489158877" w:history="1">
+          <w:hyperlink w:anchor="_Toc489224008" w:history="1">
             <w:r>
               <w:rPr>
                 <w:rStyle w:val="Lienhypertexte"/>
@@ -1153,7 +1153,7 @@
                 <w:noProof/>
                 <w:webHidden/>
               </w:rPr>
-              <w:instrText xml:space="preserve"> PAGEREF _Toc489158877 \h </w:instrText>
+              <w:instrText xml:space="preserve"> PAGEREF _Toc489224008 \h </w:instrText>
             </w:r>
             <w:r>
               <w:rPr>
@@ -1197,7 +1197,7 @@
               <w:lang w:eastAsia="fr-FR"/>
             </w:rPr>
           </w:pPr>
-          <w:hyperlink w:anchor="_Toc489158878" w:history="1">
+          <w:hyperlink w:anchor="_Toc489224009" w:history="1">
             <w:r>
               <w:rPr>
                 <w:rStyle w:val="Lienhypertexte"/>
@@ -1224,7 +1224,7 @@
                 <w:noProof/>
                 <w:webHidden/>
               </w:rPr>
-              <w:instrText xml:space="preserve"> PAGEREF _Toc489158878 \h </w:instrText>
+              <w:instrText xml:space="preserve"> PAGEREF _Toc489224009 \h </w:instrText>
             </w:r>
             <w:r>
               <w:rPr>
@@ -1268,7 +1268,7 @@
               <w:lang w:eastAsia="fr-FR"/>
             </w:rPr>
           </w:pPr>
-          <w:hyperlink w:anchor="_Toc489158879" w:history="1">
+          <w:hyperlink w:anchor="_Toc489224010" w:history="1">
             <w:r>
               <w:rPr>
                 <w:rStyle w:val="Lienhypertexte"/>
@@ -1295,7 +1295,7 @@
                 <w:noProof/>
                 <w:webHidden/>
               </w:rPr>
-              <w:instrText xml:space="preserve"> PAGEREF _Toc489158879 \h </w:instrText>
+              <w:instrText xml:space="preserve"> PAGEREF _Toc489224010 \h </w:instrText>
             </w:r>
             <w:r>
               <w:rPr>
@@ -1339,7 +1339,7 @@
               <w:lang w:eastAsia="fr-FR"/>
             </w:rPr>
           </w:pPr>
-          <w:hyperlink w:anchor="_Toc489158880" w:history="1">
+          <w:hyperlink w:anchor="_Toc489224011" w:history="1">
             <w:r>
               <w:rPr>
                 <w:rStyle w:val="Lienhypertexte"/>
@@ -1366,7 +1366,7 @@
                 <w:noProof/>
                 <w:webHidden/>
               </w:rPr>
-              <w:instrText xml:space="preserve"> PAGEREF _Toc489158880 \h </w:instrText>
+              <w:instrText xml:space="preserve"> PAGEREF _Toc489224011 \h </w:instrText>
             </w:r>
             <w:r>
               <w:rPr>
@@ -1410,7 +1410,7 @@
               <w:lang w:eastAsia="fr-FR"/>
             </w:rPr>
           </w:pPr>
-          <w:hyperlink w:anchor="_Toc489158881" w:history="1">
+          <w:hyperlink w:anchor="_Toc489224012" w:history="1">
             <w:r>
               <w:rPr>
                 <w:rStyle w:val="Lienhypertexte"/>
@@ -1437,7 +1437,7 @@
                 <w:noProof/>
                 <w:webHidden/>
               </w:rPr>
-              <w:instrText xml:space="preserve"> PAGEREF _Toc489158881 \h </w:instrText>
+              <w:instrText xml:space="preserve"> PAGEREF _Toc489224012 \h </w:instrText>
             </w:r>
             <w:r>
               <w:rPr>
@@ -1481,7 +1481,7 @@
               <w:lang w:eastAsia="fr-FR"/>
             </w:rPr>
           </w:pPr>
-          <w:hyperlink w:anchor="_Toc489158882" w:history="1">
+          <w:hyperlink w:anchor="_Toc489224013" w:history="1">
             <w:r>
               <w:rPr>
                 <w:rStyle w:val="Lienhypertexte"/>
@@ -1508,7 +1508,7 @@
                 <w:noProof/>
                 <w:webHidden/>
               </w:rPr>
-              <w:instrText xml:space="preserve"> PAGEREF _Toc489158882 \h </w:instrText>
+              <w:instrText xml:space="preserve"> PAGEREF _Toc489224013 \h </w:instrText>
             </w:r>
             <w:r>
               <w:rPr>
@@ -1552,7 +1552,7 @@
               <w:lang w:eastAsia="fr-FR"/>
             </w:rPr>
           </w:pPr>
-          <w:hyperlink w:anchor="_Toc489158883" w:history="1">
+          <w:hyperlink w:anchor="_Toc489224014" w:history="1">
             <w:r>
               <w:rPr>
                 <w:rStyle w:val="Lienhypertexte"/>
@@ -1579,7 +1579,7 @@
                 <w:noProof/>
                 <w:webHidden/>
               </w:rPr>
-              <w:instrText xml:space="preserve"> PAGEREF _Toc489158883 \h </w:instrText>
+              <w:instrText xml:space="preserve"> PAGEREF _Toc489224014 \h </w:instrText>
             </w:r>
             <w:r>
               <w:rPr>
@@ -1623,7 +1623,7 @@
               <w:lang w:eastAsia="fr-FR"/>
             </w:rPr>
           </w:pPr>
-          <w:hyperlink w:anchor="_Toc489158884" w:history="1">
+          <w:hyperlink w:anchor="_Toc489224015" w:history="1">
             <w:r>
               <w:rPr>
                 <w:rStyle w:val="Lienhypertexte"/>
@@ -1650,7 +1650,7 @@
                 <w:noProof/>
                 <w:webHidden/>
               </w:rPr>
-              <w:instrText xml:space="preserve"> PAGEREF _Toc489158884 \h </w:instrText>
+              <w:instrText xml:space="preserve"> PAGEREF _Toc489224015 \h </w:instrText>
             </w:r>
             <w:r>
               <w:rPr>
@@ -1694,7 +1694,7 @@
               <w:lang w:eastAsia="fr-FR"/>
             </w:rPr>
           </w:pPr>
-          <w:hyperlink w:anchor="_Toc489158885" w:history="1">
+          <w:hyperlink w:anchor="_Toc489224016" w:history="1">
             <w:r>
               <w:rPr>
                 <w:rStyle w:val="Lienhypertexte"/>
@@ -1721,7 +1721,7 @@
                 <w:noProof/>
                 <w:webHidden/>
               </w:rPr>
-              <w:instrText xml:space="preserve"> PAGEREF _Toc489158885 \h </w:instrText>
+              <w:instrText xml:space="preserve"> PAGEREF _Toc489224016 \h </w:instrText>
             </w:r>
             <w:r>
               <w:rPr>
@@ -1765,7 +1765,7 @@
               <w:lang w:eastAsia="fr-FR"/>
             </w:rPr>
           </w:pPr>
-          <w:hyperlink w:anchor="_Toc489158886" w:history="1">
+          <w:hyperlink w:anchor="_Toc489224017" w:history="1">
             <w:r>
               <w:rPr>
                 <w:rStyle w:val="Lienhypertexte"/>
@@ -1792,7 +1792,7 @@
                 <w:noProof/>
                 <w:webHidden/>
               </w:rPr>
-              <w:instrText xml:space="preserve"> PAGEREF _Toc489158886 \h </w:instrText>
+              <w:instrText xml:space="preserve"> PAGEREF _Toc489224017 \h </w:instrText>
             </w:r>
             <w:r>
               <w:rPr>
@@ -1836,7 +1836,7 @@
               <w:lang w:eastAsia="fr-FR"/>
             </w:rPr>
           </w:pPr>
-          <w:hyperlink w:anchor="_Toc489158887" w:history="1">
+          <w:hyperlink w:anchor="_Toc489224018" w:history="1">
             <w:r>
               <w:rPr>
                 <w:rStyle w:val="Lienhypertexte"/>
@@ -1863,7 +1863,7 @@
                 <w:noProof/>
                 <w:webHidden/>
               </w:rPr>
-              <w:instrText xml:space="preserve"> PAGEREF _Toc489158887 \h </w:instrText>
+              <w:instrText xml:space="preserve"> PAGEREF _Toc489224018 \h </w:instrText>
             </w:r>
             <w:r>
               <w:rPr>
@@ -1914,43 +1914,149 @@
       <w:pPr>
         <w:pStyle w:val="Titre1"/>
       </w:pPr>
-      <w:bookmarkStart w:id="0" w:name="_Toc489158868"/>
+      <w:bookmarkStart w:id="0" w:name="_Toc489223999"/>
       <w:r>
         <w:lastRenderedPageBreak/>
         <w:t>Résumé</w:t>
       </w:r>
+      <w:r>
+        <w:t xml:space="preserve"> analytique</w:t>
+      </w:r>
       <w:bookmarkEnd w:id="0"/>
-      <w:r>
-        <w:t xml:space="preserve"> analytique</w:t>
-      </w:r>
-      <w:bookmarkStart w:id="1" w:name="_GoBack"/>
-      <w:bookmarkEnd w:id="1"/>
-    </w:p>
-    <w:p>
-      <w:r>
+    </w:p>
+    <w:p>
+      <w:pPr>
+        <w:rPr>
+          <w:strike/>
+        </w:rPr>
+      </w:pPr>
+      <w:r>
+        <w:rPr>
+          <w:strike/>
+        </w:rPr>
         <w:t>TODO 1 : I-Learning, proof of concept SVG pour mot-clé Interactif</w:t>
       </w:r>
     </w:p>
     <w:p>
-      <w:r>
+      <w:pPr>
+        <w:rPr>
+          <w:strike/>
+        </w:rPr>
+      </w:pPr>
+      <w:r>
+        <w:rPr>
+          <w:strike/>
+        </w:rPr>
         <w:t>TODO 2 : Formation « serious game » collaborateurs entreprise</w:t>
       </w:r>
     </w:p>
     <w:p>
-      <w:r>
+      <w:pPr>
+        <w:rPr>
+          <w:strike/>
+        </w:rPr>
+      </w:pPr>
+      <w:r>
+        <w:rPr>
+          <w:strike/>
+        </w:rPr>
         <w:t>TODO 3 &lt;-&gt; 1 : méthodes agiles</w:t>
       </w:r>
     </w:p>
     <w:p>
-      <w:r>
+      <w:pPr>
+        <w:rPr>
+          <w:strike/>
+        </w:rPr>
+      </w:pPr>
+      <w:r>
+        <w:rPr>
+          <w:strike/>
+        </w:rPr>
         <w:t xml:space="preserve">TODO 4 : </w:t>
       </w:r>
       <w:r>
+        <w:rPr>
+          <w:strike/>
+        </w:rPr>
         <w:t>susciter attention, implication, intérêt dans apprentissage (formation, jeu …)</w:t>
       </w:r>
     </w:p>
     <w:p>
       <w:pPr>
+        <w:rPr>
+          <w:strike/>
+        </w:rPr>
+      </w:pPr>
+      <w:r>
+        <w:rPr>
+          <w:strike/>
+        </w:rPr>
+        <w:t>TODO 5 : serious game, futur moyen d’éducation ?</w:t>
+      </w:r>
+    </w:p>
+    <w:p>
+      <w:r>
+        <w:tab/>
+        <w:t>L’acquisition de nouvelles connaissances augmente en difficulté en rapport avec la complexité des thèmes et sujets abordés.</w:t>
+      </w:r>
+      <w:r>
+        <w:br/>
+        <w:t>Plusieurs facteurs rentrent en compte dans la capacité d’une personne à assimiler des informations : la concentration, la mémorisation, l’implication et l’intérêt porté sur un sujet ainsi que la qualité de l’enseignement ou de la transmission de l’</w:t>
+      </w:r>
+      <w:r>
+        <w:t xml:space="preserve">information ont un impact sur notre </w:t>
+      </w:r>
+      <w:r>
+        <w:t xml:space="preserve">aptitude à </w:t>
+      </w:r>
+      <w:r>
+        <w:t>retransmettre exactement ce que l’on nous a appris, d’une manière orale ou écrite.</w:t>
+      </w:r>
+      <w:r>
+        <w:br/>
+        <w:t>A un certain degré, certaines personnes peuvent suivre une formation comme d’autres vont avoir plus de difficultés à mettre en pratique leurs nouvelle expérience acquise.</w:t>
+      </w:r>
+    </w:p>
+    <w:p>
+      <w:pPr>
+        <w:ind w:firstLine="720"/>
+      </w:pPr>
+      <w:r>
+        <w:t>Portant un intérêt au domaine de l’éducation et l’apprentissage, je me suis intéressé à l’étude des « Serious Game » qui s’appliquent à différents niveaux dont l’école, les études supérieures ainsi qu’en entreprise ou sur des problématiques plus spécifiques tels qu’une reconstitution d’</w:t>
+      </w:r>
+      <w:r>
+        <w:t>une scène de guerre.</w:t>
+      </w:r>
+    </w:p>
+    <w:p>
+      <w:pPr>
+        <w:ind w:firstLine="720"/>
+      </w:pPr>
+      <w:r>
+        <w:t>J’ai donc choisi le projet I-Learning qui a pour objectif de développer une</w:t>
+      </w:r>
+      <w:r>
+        <w:t xml:space="preserve"> plateforme Web qui comprend plusieurs types de formations sous forme de jeux ludiques</w:t>
+      </w:r>
+      <w:r>
+        <w:t xml:space="preserve"> et amusants</w:t>
+      </w:r>
+      <w:r>
+        <w:t>, permettant aux collaborateurs de VISEO Technologies de monter en compétences et de leur assurer un suivi et un accompagnement de meilleure qualité.</w:t>
+      </w:r>
+    </w:p>
+    <w:p>
+      <w:pPr>
+        <w:ind w:firstLine="720"/>
+      </w:pPr>
+      <w:r>
+        <w:t>A travers ce stage, j’ai cherché à mettre en place une application Web reposant uniquement sur le JavaScript et le SVG, à travers les méthodes agiles, tout en faisant preuve d’un code de qualité, présentant un taux de couverture de code élevé ainsi qu’un code auto-documenté.</w:t>
+      </w:r>
+    </w:p>
+    <w:p>
+      <w:pPr>
+        <w:ind w:firstLine="720"/>
         <w:rPr>
           <w:rFonts w:asciiTheme="majorHAnsi" w:eastAsiaTheme="majorEastAsia" w:hAnsiTheme="majorHAnsi" w:cstheme="majorBidi"/>
           <w:color w:val="007789" w:themeColor="accent1" w:themeShade="BF"/>
@@ -1958,8 +2064,10 @@
         </w:rPr>
       </w:pPr>
       <w:r>
-        <w:t>TODO 5 : serious game, futur moyen d’éducation ?</w:t>
-      </w:r>
+        <w:t>Grâce à mes recherches et mon projet, j’ai pu démontrer la place non négligeable des « Serious Game » au sein des méthodes d’apprentissage traditionnelles ainsi que les méthodes d’apprentissage en ligne comme le MOOC et cela ouvre des opportunités à VISEO Technologies par rapport à leurs méthodes d’évaluations de futurs potentiels collaborateurs mais également sur de nouveaux types de formations qui restent à exploiter à l’heure actuelle.</w:t>
+      </w:r>
+      <w:bookmarkStart w:id="1" w:name="_GoBack"/>
+      <w:bookmarkEnd w:id="1"/>
       <w:r>
         <w:br w:type="page"/>
       </w:r>
@@ -1968,7 +2076,7 @@
       <w:pPr>
         <w:pStyle w:val="Titre1"/>
       </w:pPr>
-      <w:bookmarkStart w:id="2" w:name="_Toc489158869"/>
+      <w:bookmarkStart w:id="2" w:name="_Toc489224000"/>
       <w:r>
         <w:lastRenderedPageBreak/>
         <w:t>Executive summary</w:t>
@@ -1995,7 +2103,7 @@
           <w:numId w:val="17"/>
         </w:numPr>
       </w:pPr>
-      <w:bookmarkStart w:id="3" w:name="_Toc489158870"/>
+      <w:bookmarkStart w:id="3" w:name="_Toc489224001"/>
       <w:r>
         <w:lastRenderedPageBreak/>
         <w:t>Introduction</w:t>
@@ -2076,7 +2184,7 @@
       <w:pPr>
         <w:pStyle w:val="Titre2"/>
       </w:pPr>
-      <w:bookmarkStart w:id="4" w:name="_Toc489158871"/>
+      <w:bookmarkStart w:id="4" w:name="_Toc489224002"/>
       <w:r>
         <w:lastRenderedPageBreak/>
         <w:t>Entreprise d’accueil</w:t>
@@ -3004,7 +3112,7 @@
       <w:pPr>
         <w:pStyle w:val="Titre2"/>
       </w:pPr>
-      <w:bookmarkStart w:id="5" w:name="_Toc489158872"/>
+      <w:bookmarkStart w:id="5" w:name="_Toc489224003"/>
       <w:r>
         <w:lastRenderedPageBreak/>
         <w:t>Contexte projet</w:t>
@@ -3753,7 +3861,7 @@
         <w:pStyle w:val="Titre1"/>
         <w:ind w:firstLine="720"/>
       </w:pPr>
-      <w:bookmarkStart w:id="6" w:name="_Toc489158873"/>
+      <w:bookmarkStart w:id="6" w:name="_Toc489224004"/>
       <w:r>
         <w:lastRenderedPageBreak/>
         <w:t>II.</w:t>
@@ -3770,7 +3878,7 @@
       <w:pPr>
         <w:pStyle w:val="Titre3"/>
       </w:pPr>
-      <w:bookmarkStart w:id="7" w:name="_Toc489158874"/>
+      <w:bookmarkStart w:id="7" w:name="_Toc489224005"/>
       <w:r>
         <w:t>Prélude :</w:t>
       </w:r>
@@ -3841,7 +3949,7 @@
       <w:pPr>
         <w:pStyle w:val="Titre2"/>
       </w:pPr>
-      <w:bookmarkStart w:id="8" w:name="_Toc489158875"/>
+      <w:bookmarkStart w:id="8" w:name="_Toc489224006"/>
       <w:r>
         <w:lastRenderedPageBreak/>
         <w:t>Plan I/</w:t>
@@ -3933,7 +4041,7 @@
       <w:pPr>
         <w:pStyle w:val="Titre2"/>
       </w:pPr>
-      <w:bookmarkStart w:id="9" w:name="_Toc489158876"/>
+      <w:bookmarkStart w:id="9" w:name="_Toc489224007"/>
       <w:r>
         <w:lastRenderedPageBreak/>
         <w:t>Plan II/</w:t>
@@ -4007,7 +4115,7 @@
       <w:pPr>
         <w:pStyle w:val="Titre2"/>
       </w:pPr>
-      <w:bookmarkStart w:id="10" w:name="_Toc489158877"/>
+      <w:bookmarkStart w:id="10" w:name="_Toc489224008"/>
       <w:r>
         <w:lastRenderedPageBreak/>
         <w:t>Plan III/</w:t>
@@ -4048,7 +4156,7 @@
       <w:pPr>
         <w:pStyle w:val="Titre2"/>
       </w:pPr>
-      <w:bookmarkStart w:id="11" w:name="_Toc489158878"/>
+      <w:bookmarkStart w:id="11" w:name="_Toc489224009"/>
       <w:r>
         <w:lastRenderedPageBreak/>
         <w:t>Comparaison</w:t>
@@ -4084,7 +4192,7 @@
       <w:pPr>
         <w:pStyle w:val="Titre1"/>
       </w:pPr>
-      <w:bookmarkStart w:id="12" w:name="_Toc489158879"/>
+      <w:bookmarkStart w:id="12" w:name="_Toc489224010"/>
       <w:r>
         <w:lastRenderedPageBreak/>
         <w:t>Dimensions techniques du projet</w:t>
@@ -4806,7 +4914,7 @@
       <w:pPr>
         <w:pStyle w:val="Titre1"/>
       </w:pPr>
-      <w:bookmarkStart w:id="13" w:name="_Toc489158880"/>
+      <w:bookmarkStart w:id="13" w:name="_Toc489224011"/>
       <w:r>
         <w:lastRenderedPageBreak/>
         <w:t>Dimensions humaines et managériales internes à VISEO Technologies</w:t>
@@ -4865,7 +4973,7 @@
       <w:pPr>
         <w:pStyle w:val="Titre1"/>
       </w:pPr>
-      <w:bookmarkStart w:id="14" w:name="_Toc489158881"/>
+      <w:bookmarkStart w:id="14" w:name="_Toc489224012"/>
       <w:r>
         <w:lastRenderedPageBreak/>
         <w:t>Dimensions développement durable et responsabilité sociale et sociétale</w:t>
@@ -4876,7 +4984,7 @@
       <w:pPr>
         <w:pStyle w:val="Titre2"/>
       </w:pPr>
-      <w:bookmarkStart w:id="15" w:name="_Toc489158882"/>
+      <w:bookmarkStart w:id="15" w:name="_Toc489224013"/>
       <w:r>
         <w:t>Environnement</w:t>
       </w:r>
@@ -4993,7 +5101,7 @@
       <w:pPr>
         <w:pStyle w:val="Titre2"/>
       </w:pPr>
-      <w:bookmarkStart w:id="16" w:name="_Toc489158883"/>
+      <w:bookmarkStart w:id="16" w:name="_Toc489224014"/>
       <w:r>
         <w:t>S</w:t>
       </w:r>
@@ -5732,7 +5840,7 @@
       <w:pPr>
         <w:pStyle w:val="Titre1"/>
       </w:pPr>
-      <w:bookmarkStart w:id="17" w:name="_Toc489158884"/>
+      <w:bookmarkStart w:id="17" w:name="_Toc489224015"/>
       <w:r>
         <w:lastRenderedPageBreak/>
         <w:t>Bilan</w:t>
@@ -5771,7 +5879,7 @@
       <w:pPr>
         <w:pStyle w:val="Titre1"/>
       </w:pPr>
-      <w:bookmarkStart w:id="18" w:name="_Toc489158885"/>
+      <w:bookmarkStart w:id="18" w:name="_Toc489224016"/>
       <w:r>
         <w:lastRenderedPageBreak/>
         <w:t>Bibliographie</w:t>
@@ -5794,7 +5902,7 @@
       <w:pPr>
         <w:pStyle w:val="Titre1"/>
       </w:pPr>
-      <w:bookmarkStart w:id="19" w:name="_Toc489158886"/>
+      <w:bookmarkStart w:id="19" w:name="_Toc489224017"/>
       <w:r>
         <w:lastRenderedPageBreak/>
         <w:t>Annexes</w:t>
@@ -5817,7 +5925,7 @@
       <w:pPr>
         <w:pStyle w:val="Titre1"/>
       </w:pPr>
-      <w:bookmarkStart w:id="20" w:name="_Toc489158887"/>
+      <w:bookmarkStart w:id="20" w:name="_Toc489224018"/>
       <w:r>
         <w:lastRenderedPageBreak/>
         <w:t>Glossaire</w:t>
@@ -5897,7 +6005,7 @@
         <w:noProof/>
         <w:lang w:bidi="fr-FR"/>
       </w:rPr>
-      <w:t>3</w:t>
+      <w:t>20</w:t>
     </w:r>
     <w:r>
       <w:rPr>
@@ -8454,7 +8562,7 @@
 </file>
 
 <file path=customXml/itemProps1.xml><?xml version="1.0" encoding="utf-8"?>
-<ds:datastoreItem xmlns:ds="http://schemas.openxmlformats.org/officeDocument/2006/customXml" ds:itemID="{5D35301F-72C2-47FE-BF5B-3E7E518156EA}">
+<ds:datastoreItem xmlns:ds="http://schemas.openxmlformats.org/officeDocument/2006/customXml" ds:itemID="{161FC36E-A1CA-4640-8EAB-ED9BDF0B29F4}">
   <ds:schemaRefs>
     <ds:schemaRef ds:uri="http://schemas.openxmlformats.org/officeDocument/2006/bibliography"/>
   </ds:schemaRefs>

</xml_diff>

<commit_message>
Planning prévisionnel in progress 2
</commit_message>
<xml_diff>
--- a/David_MA_MemoireStageFinEtude.docx
+++ b/David_MA_MemoireStageFinEtude.docx
@@ -889,7 +889,7 @@
                 <w:noProof/>
                 <w:webHidden/>
               </w:rPr>
-              <w:t>13</w:t>
+              <w:t>12</w:t>
             </w:r>
             <w:r>
               <w:rPr>
@@ -960,7 +960,7 @@
                 <w:noProof/>
                 <w:webHidden/>
               </w:rPr>
-              <w:t>13</w:t>
+              <w:t>12</w:t>
             </w:r>
             <w:r>
               <w:rPr>
@@ -1031,7 +1031,7 @@
                 <w:noProof/>
                 <w:webHidden/>
               </w:rPr>
-              <w:t>14</w:t>
+              <w:t>13</w:t>
             </w:r>
             <w:r>
               <w:rPr>
@@ -1102,7 +1102,7 @@
                 <w:noProof/>
                 <w:webHidden/>
               </w:rPr>
-              <w:t>15</w:t>
+              <w:t>14</w:t>
             </w:r>
             <w:r>
               <w:rPr>
@@ -1173,7 +1173,7 @@
                 <w:noProof/>
                 <w:webHidden/>
               </w:rPr>
-              <w:t>16</w:t>
+              <w:t>15</w:t>
             </w:r>
             <w:r>
               <w:rPr>
@@ -1244,7 +1244,7 @@
                 <w:noProof/>
                 <w:webHidden/>
               </w:rPr>
-              <w:t>17</w:t>
+              <w:t>16</w:t>
             </w:r>
             <w:r>
               <w:rPr>
@@ -1315,7 +1315,7 @@
                 <w:noProof/>
                 <w:webHidden/>
               </w:rPr>
-              <w:t>18</w:t>
+              <w:t>17</w:t>
             </w:r>
             <w:r>
               <w:rPr>
@@ -1386,7 +1386,7 @@
                 <w:noProof/>
                 <w:webHidden/>
               </w:rPr>
-              <w:t>22</w:t>
+              <w:t>21</w:t>
             </w:r>
             <w:r>
               <w:rPr>
@@ -1457,7 +1457,7 @@
                 <w:noProof/>
                 <w:webHidden/>
               </w:rPr>
-              <w:t>23</w:t>
+              <w:t>22</w:t>
             </w:r>
             <w:r>
               <w:rPr>
@@ -1528,7 +1528,7 @@
                 <w:noProof/>
                 <w:webHidden/>
               </w:rPr>
-              <w:t>23</w:t>
+              <w:t>22</w:t>
             </w:r>
             <w:r>
               <w:rPr>
@@ -1599,7 +1599,7 @@
                 <w:noProof/>
                 <w:webHidden/>
               </w:rPr>
-              <w:t>24</w:t>
+              <w:t>23</w:t>
             </w:r>
             <w:r>
               <w:rPr>
@@ -1670,7 +1670,7 @@
                 <w:noProof/>
                 <w:webHidden/>
               </w:rPr>
-              <w:t>26</w:t>
+              <w:t>25</w:t>
             </w:r>
             <w:r>
               <w:rPr>
@@ -1741,7 +1741,7 @@
                 <w:noProof/>
                 <w:webHidden/>
               </w:rPr>
-              <w:t>27</w:t>
+              <w:t>26</w:t>
             </w:r>
             <w:r>
               <w:rPr>
@@ -1812,7 +1812,7 @@
                 <w:noProof/>
                 <w:webHidden/>
               </w:rPr>
-              <w:t>28</w:t>
+              <w:t>27</w:t>
             </w:r>
             <w:r>
               <w:rPr>
@@ -1883,7 +1883,7 @@
                 <w:noProof/>
                 <w:webHidden/>
               </w:rPr>
-              <w:t>29</w:t>
+              <w:t>28</w:t>
             </w:r>
             <w:r>
               <w:rPr>
@@ -5818,7 +5818,7 @@
         <w:noProof/>
         <w:lang w:bidi="fr-FR"/>
       </w:rPr>
-      <w:t>13</w:t>
+      <w:t>24</w:t>
     </w:r>
     <w:r>
       <w:rPr>
@@ -8375,7 +8375,7 @@
 </file>
 
 <file path=customXml/itemProps1.xml><?xml version="1.0" encoding="utf-8"?>
-<ds:datastoreItem xmlns:ds="http://schemas.openxmlformats.org/officeDocument/2006/customXml" ds:itemID="{E26D8C25-F0C8-4868-829D-5BB444060757}">
+<ds:datastoreItem xmlns:ds="http://schemas.openxmlformats.org/officeDocument/2006/customXml" ds:itemID="{FE37DD60-3D7C-471F-AFBB-EF4AC2118557}">
   <ds:schemaRefs>
     <ds:schemaRef ds:uri="http://schemas.openxmlformats.org/officeDocument/2006/bibliography"/>
   </ds:schemaRefs>

</xml_diff>

<commit_message>
Planning prévisionnel - 4 sprints left
</commit_message>
<xml_diff>
--- a/David_MA_MemoireStageFinEtude.docx
+++ b/David_MA_MemoireStageFinEtude.docx
@@ -197,7 +197,47 @@
           <w:color w:val="0070C0"/>
           <w:sz w:val="40"/>
         </w:rPr>
-        <w:t xml:space="preserve">En quoi le « Serious game » se différencie des méthodes d’enseignement classique ou de l’apprentissage en ligne </w:t>
+        <w:t xml:space="preserve">En quoi le « </w:t>
+      </w:r>
+      <w:proofErr w:type="spellStart"/>
+      <w:r>
+        <w:rPr>
+          <w:rFonts w:ascii="Trebuchet MS" w:hAnsi="Trebuchet MS"/>
+          <w:caps w:val="0"/>
+          <w:color w:val="0070C0"/>
+          <w:sz w:val="40"/>
+        </w:rPr>
+        <w:t>Serious</w:t>
+      </w:r>
+      <w:proofErr w:type="spellEnd"/>
+      <w:r>
+        <w:rPr>
+          <w:rFonts w:ascii="Trebuchet MS" w:hAnsi="Trebuchet MS"/>
+          <w:caps w:val="0"/>
+          <w:color w:val="0070C0"/>
+          <w:sz w:val="40"/>
+        </w:rPr>
+        <w:t xml:space="preserve"> </w:t>
+      </w:r>
+      <w:proofErr w:type="spellStart"/>
+      <w:r>
+        <w:rPr>
+          <w:rFonts w:ascii="Trebuchet MS" w:hAnsi="Trebuchet MS"/>
+          <w:caps w:val="0"/>
+          <w:color w:val="0070C0"/>
+          <w:sz w:val="40"/>
+        </w:rPr>
+        <w:t>game</w:t>
+      </w:r>
+      <w:proofErr w:type="spellEnd"/>
+      <w:r>
+        <w:rPr>
+          <w:rFonts w:ascii="Trebuchet MS" w:hAnsi="Trebuchet MS"/>
+          <w:caps w:val="0"/>
+          <w:color w:val="0070C0"/>
+          <w:sz w:val="40"/>
+        </w:rPr>
+        <w:t xml:space="preserve"> » se différencie des méthodes d’enseignement classique ou de l’apprentissage en ligne </w:t>
       </w:r>
       <w:r>
         <w:rPr>
@@ -224,8 +264,9 @@
           <w:color w:val="auto"/>
           <w:sz w:val="40"/>
         </w:rPr>
-        <w:t xml:space="preserve">How a serious game </w:t>
-      </w:r>
+        <w:t xml:space="preserve">How a </w:t>
+      </w:r>
+      <w:proofErr w:type="spellStart"/>
       <w:r>
         <w:rPr>
           <w:rFonts w:ascii="Trebuchet MS" w:hAnsi="Trebuchet MS"/>
@@ -233,8 +274,9 @@
           <w:color w:val="auto"/>
           <w:sz w:val="40"/>
         </w:rPr>
-        <w:t>stands</w:t>
-      </w:r>
+        <w:t>serious</w:t>
+      </w:r>
+      <w:proofErr w:type="spellEnd"/>
       <w:r>
         <w:rPr>
           <w:rFonts w:ascii="Trebuchet MS" w:hAnsi="Trebuchet MS"/>
@@ -242,7 +284,105 @@
           <w:color w:val="auto"/>
           <w:sz w:val="40"/>
         </w:rPr>
-        <w:t xml:space="preserve"> between conventional teaching and massive open online courses</w:t>
+        <w:t xml:space="preserve"> </w:t>
+      </w:r>
+      <w:proofErr w:type="spellStart"/>
+      <w:r>
+        <w:rPr>
+          <w:rFonts w:ascii="Trebuchet MS" w:hAnsi="Trebuchet MS"/>
+          <w:caps w:val="0"/>
+          <w:color w:val="auto"/>
+          <w:sz w:val="40"/>
+        </w:rPr>
+        <w:t>game</w:t>
+      </w:r>
+      <w:proofErr w:type="spellEnd"/>
+      <w:r>
+        <w:rPr>
+          <w:rFonts w:ascii="Trebuchet MS" w:hAnsi="Trebuchet MS"/>
+          <w:caps w:val="0"/>
+          <w:color w:val="auto"/>
+          <w:sz w:val="40"/>
+        </w:rPr>
+        <w:t xml:space="preserve"> </w:t>
+      </w:r>
+      <w:r>
+        <w:rPr>
+          <w:rFonts w:ascii="Trebuchet MS" w:hAnsi="Trebuchet MS"/>
+          <w:caps w:val="0"/>
+          <w:color w:val="auto"/>
+          <w:sz w:val="40"/>
+        </w:rPr>
+        <w:t>stands</w:t>
+      </w:r>
+      <w:r>
+        <w:rPr>
+          <w:rFonts w:ascii="Trebuchet MS" w:hAnsi="Trebuchet MS"/>
+          <w:caps w:val="0"/>
+          <w:color w:val="auto"/>
+          <w:sz w:val="40"/>
+        </w:rPr>
+        <w:t xml:space="preserve"> </w:t>
+      </w:r>
+      <w:proofErr w:type="spellStart"/>
+      <w:r>
+        <w:rPr>
+          <w:rFonts w:ascii="Trebuchet MS" w:hAnsi="Trebuchet MS"/>
+          <w:caps w:val="0"/>
+          <w:color w:val="auto"/>
+          <w:sz w:val="40"/>
+        </w:rPr>
+        <w:t>between</w:t>
+      </w:r>
+      <w:proofErr w:type="spellEnd"/>
+      <w:r>
+        <w:rPr>
+          <w:rFonts w:ascii="Trebuchet MS" w:hAnsi="Trebuchet MS"/>
+          <w:caps w:val="0"/>
+          <w:color w:val="auto"/>
+          <w:sz w:val="40"/>
+        </w:rPr>
+        <w:t xml:space="preserve"> </w:t>
+      </w:r>
+      <w:proofErr w:type="spellStart"/>
+      <w:r>
+        <w:rPr>
+          <w:rFonts w:ascii="Trebuchet MS" w:hAnsi="Trebuchet MS"/>
+          <w:caps w:val="0"/>
+          <w:color w:val="auto"/>
+          <w:sz w:val="40"/>
+        </w:rPr>
+        <w:t>conventional</w:t>
+      </w:r>
+      <w:proofErr w:type="spellEnd"/>
+      <w:r>
+        <w:rPr>
+          <w:rFonts w:ascii="Trebuchet MS" w:hAnsi="Trebuchet MS"/>
+          <w:caps w:val="0"/>
+          <w:color w:val="auto"/>
+          <w:sz w:val="40"/>
+        </w:rPr>
+        <w:t xml:space="preserve"> </w:t>
+      </w:r>
+      <w:proofErr w:type="spellStart"/>
+      <w:r>
+        <w:rPr>
+          <w:rFonts w:ascii="Trebuchet MS" w:hAnsi="Trebuchet MS"/>
+          <w:caps w:val="0"/>
+          <w:color w:val="auto"/>
+          <w:sz w:val="40"/>
+        </w:rPr>
+        <w:t>teaching</w:t>
+      </w:r>
+      <w:proofErr w:type="spellEnd"/>
+      <w:r>
+        <w:rPr>
+          <w:rFonts w:ascii="Trebuchet MS" w:hAnsi="Trebuchet MS"/>
+          <w:caps w:val="0"/>
+          <w:color w:val="auto"/>
+          <w:sz w:val="40"/>
+        </w:rPr>
+        <w:t xml:space="preserve"> and massive open online courses</w:t>
       </w:r>
       <w:r>
         <w:rPr>
@@ -430,6 +570,8 @@
           <w:r>
             <w:t>Table des matières</w:t>
           </w:r>
+          <w:bookmarkStart w:id="0" w:name="_GoBack"/>
+          <w:bookmarkEnd w:id="0"/>
         </w:p>
         <w:p>
           <w:pPr>
@@ -453,7 +595,7 @@
           <w:r>
             <w:fldChar w:fldCharType="separate"/>
           </w:r>
-          <w:hyperlink w:anchor="_Toc489223999" w:history="1">
+          <w:hyperlink w:anchor="_Toc489331795" w:history="1">
             <w:r>
               <w:rPr>
                 <w:rStyle w:val="Lienhypertexte"/>
@@ -480,7 +622,7 @@
                 <w:noProof/>
                 <w:webHidden/>
               </w:rPr>
-              <w:instrText xml:space="preserve"> PAGEREF _Toc489223999 \h </w:instrText>
+              <w:instrText xml:space="preserve"> PAGEREF _Toc489331795 \h </w:instrText>
             </w:r>
             <w:r>
               <w:rPr>
@@ -524,7 +666,7 @@
               <w:lang w:eastAsia="fr-FR"/>
             </w:rPr>
           </w:pPr>
-          <w:hyperlink w:anchor="_Toc489224000" w:history="1">
+          <w:hyperlink w:anchor="_Toc489331796" w:history="1">
             <w:r>
               <w:rPr>
                 <w:rStyle w:val="Lienhypertexte"/>
@@ -551,7 +693,7 @@
                 <w:noProof/>
                 <w:webHidden/>
               </w:rPr>
-              <w:instrText xml:space="preserve"> PAGEREF _Toc489224000 \h </w:instrText>
+              <w:instrText xml:space="preserve"> PAGEREF _Toc489331796 \h </w:instrText>
             </w:r>
             <w:r>
               <w:rPr>
@@ -596,7 +738,7 @@
               <w:lang w:eastAsia="fr-FR"/>
             </w:rPr>
           </w:pPr>
-          <w:hyperlink w:anchor="_Toc489224001" w:history="1">
+          <w:hyperlink w:anchor="_Toc489331797" w:history="1">
             <w:r>
               <w:rPr>
                 <w:rStyle w:val="Lienhypertexte"/>
@@ -639,7 +781,7 @@
                 <w:noProof/>
                 <w:webHidden/>
               </w:rPr>
-              <w:instrText xml:space="preserve"> PAGEREF _Toc489224001 \h </w:instrText>
+              <w:instrText xml:space="preserve"> PAGEREF _Toc489331797 \h </w:instrText>
             </w:r>
             <w:r>
               <w:rPr>
@@ -674,6 +816,7 @@
           <w:pPr>
             <w:pStyle w:val="TM2"/>
             <w:tabs>
+              <w:tab w:val="left" w:pos="660"/>
               <w:tab w:val="right" w:leader="dot" w:pos="8296"/>
             </w:tabs>
             <w:rPr>
@@ -683,12 +826,28 @@
               <w:lang w:eastAsia="fr-FR"/>
             </w:rPr>
           </w:pPr>
-          <w:hyperlink w:anchor="_Toc489224002" w:history="1">
+          <w:hyperlink w:anchor="_Toc489331798" w:history="1">
             <w:r>
               <w:rPr>
                 <w:rStyle w:val="Lienhypertexte"/>
                 <w:noProof/>
               </w:rPr>
+              <w:t>a)</w:t>
+            </w:r>
+            <w:r>
+              <w:rPr>
+                <w:rFonts w:eastAsiaTheme="minorEastAsia"/>
+                <w:noProof/>
+                <w:color w:val="auto"/>
+                <w:lang w:eastAsia="fr-FR"/>
+              </w:rPr>
+              <w:tab/>
+            </w:r>
+            <w:r>
+              <w:rPr>
+                <w:rStyle w:val="Lienhypertexte"/>
+                <w:noProof/>
+              </w:rPr>
               <w:t>Entreprise d’accueil</w:t>
             </w:r>
             <w:r>
@@ -710,7 +869,7 @@
                 <w:noProof/>
                 <w:webHidden/>
               </w:rPr>
-              <w:instrText xml:space="preserve"> PAGEREF _Toc489224002 \h </w:instrText>
+              <w:instrText xml:space="preserve"> PAGEREF _Toc489331798 \h </w:instrText>
             </w:r>
             <w:r>
               <w:rPr>
@@ -745,6 +904,7 @@
           <w:pPr>
             <w:pStyle w:val="TM2"/>
             <w:tabs>
+              <w:tab w:val="left" w:pos="660"/>
               <w:tab w:val="right" w:leader="dot" w:pos="8296"/>
             </w:tabs>
             <w:rPr>
@@ -754,12 +914,28 @@
               <w:lang w:eastAsia="fr-FR"/>
             </w:rPr>
           </w:pPr>
-          <w:hyperlink w:anchor="_Toc489224003" w:history="1">
+          <w:hyperlink w:anchor="_Toc489331799" w:history="1">
             <w:r>
               <w:rPr>
                 <w:rStyle w:val="Lienhypertexte"/>
                 <w:noProof/>
               </w:rPr>
+              <w:t>b)</w:t>
+            </w:r>
+            <w:r>
+              <w:rPr>
+                <w:rFonts w:eastAsiaTheme="minorEastAsia"/>
+                <w:noProof/>
+                <w:color w:val="auto"/>
+                <w:lang w:eastAsia="fr-FR"/>
+              </w:rPr>
+              <w:tab/>
+            </w:r>
+            <w:r>
+              <w:rPr>
+                <w:rStyle w:val="Lienhypertexte"/>
+                <w:noProof/>
+              </w:rPr>
               <w:t>Contexte projet</w:t>
             </w:r>
             <w:r>
@@ -781,7 +957,7 @@
                 <w:noProof/>
                 <w:webHidden/>
               </w:rPr>
-              <w:instrText xml:space="preserve"> PAGEREF _Toc489224003 \h </w:instrText>
+              <w:instrText xml:space="preserve"> PAGEREF _Toc489331799 \h </w:instrText>
             </w:r>
             <w:r>
               <w:rPr>
@@ -826,7 +1002,7 @@
               <w:lang w:eastAsia="fr-FR"/>
             </w:rPr>
           </w:pPr>
-          <w:hyperlink w:anchor="_Toc489224004" w:history="1">
+          <w:hyperlink w:anchor="_Toc489331800" w:history="1">
             <w:r>
               <w:rPr>
                 <w:rStyle w:val="Lienhypertexte"/>
@@ -869,7 +1045,7 @@
                 <w:noProof/>
                 <w:webHidden/>
               </w:rPr>
-              <w:instrText xml:space="preserve"> PAGEREF _Toc489224004 \h </w:instrText>
+              <w:instrText xml:space="preserve"> PAGEREF _Toc489331800 \h </w:instrText>
             </w:r>
             <w:r>
               <w:rPr>
@@ -913,7 +1089,7 @@
               <w:lang w:eastAsia="fr-FR"/>
             </w:rPr>
           </w:pPr>
-          <w:hyperlink w:anchor="_Toc489224005" w:history="1">
+          <w:hyperlink w:anchor="_Toc489331801" w:history="1">
             <w:r>
               <w:rPr>
                 <w:rStyle w:val="Lienhypertexte"/>
@@ -940,7 +1116,7 @@
                 <w:noProof/>
                 <w:webHidden/>
               </w:rPr>
-              <w:instrText xml:space="preserve"> PAGEREF _Toc489224005 \h </w:instrText>
+              <w:instrText xml:space="preserve"> PAGEREF _Toc489331801 \h </w:instrText>
             </w:r>
             <w:r>
               <w:rPr>
@@ -975,6 +1151,7 @@
           <w:pPr>
             <w:pStyle w:val="TM2"/>
             <w:tabs>
+              <w:tab w:val="left" w:pos="660"/>
               <w:tab w:val="right" w:leader="dot" w:pos="8296"/>
             </w:tabs>
             <w:rPr>
@@ -984,12 +1161,28 @@
               <w:lang w:eastAsia="fr-FR"/>
             </w:rPr>
           </w:pPr>
-          <w:hyperlink w:anchor="_Toc489224006" w:history="1">
+          <w:hyperlink w:anchor="_Toc489331802" w:history="1">
             <w:r>
               <w:rPr>
                 <w:rStyle w:val="Lienhypertexte"/>
                 <w:noProof/>
               </w:rPr>
+              <w:t>a)</w:t>
+            </w:r>
+            <w:r>
+              <w:rPr>
+                <w:rFonts w:eastAsiaTheme="minorEastAsia"/>
+                <w:noProof/>
+                <w:color w:val="auto"/>
+                <w:lang w:eastAsia="fr-FR"/>
+              </w:rPr>
+              <w:tab/>
+            </w:r>
+            <w:r>
+              <w:rPr>
+                <w:rStyle w:val="Lienhypertexte"/>
+                <w:noProof/>
+              </w:rPr>
               <w:t>Plan I/</w:t>
             </w:r>
             <w:r>
@@ -1011,7 +1204,7 @@
                 <w:noProof/>
                 <w:webHidden/>
               </w:rPr>
-              <w:instrText xml:space="preserve"> PAGEREF _Toc489224006 \h </w:instrText>
+              <w:instrText xml:space="preserve"> PAGEREF _Toc489331802 \h </w:instrText>
             </w:r>
             <w:r>
               <w:rPr>
@@ -1046,6 +1239,7 @@
           <w:pPr>
             <w:pStyle w:val="TM2"/>
             <w:tabs>
+              <w:tab w:val="left" w:pos="660"/>
               <w:tab w:val="right" w:leader="dot" w:pos="8296"/>
             </w:tabs>
             <w:rPr>
@@ -1055,12 +1249,28 @@
               <w:lang w:eastAsia="fr-FR"/>
             </w:rPr>
           </w:pPr>
-          <w:hyperlink w:anchor="_Toc489224007" w:history="1">
+          <w:hyperlink w:anchor="_Toc489331803" w:history="1">
             <w:r>
               <w:rPr>
                 <w:rStyle w:val="Lienhypertexte"/>
                 <w:noProof/>
               </w:rPr>
+              <w:t>b)</w:t>
+            </w:r>
+            <w:r>
+              <w:rPr>
+                <w:rFonts w:eastAsiaTheme="minorEastAsia"/>
+                <w:noProof/>
+                <w:color w:val="auto"/>
+                <w:lang w:eastAsia="fr-FR"/>
+              </w:rPr>
+              <w:tab/>
+            </w:r>
+            <w:r>
+              <w:rPr>
+                <w:rStyle w:val="Lienhypertexte"/>
+                <w:noProof/>
+              </w:rPr>
               <w:t>Plan II/</w:t>
             </w:r>
             <w:r>
@@ -1082,7 +1292,7 @@
                 <w:noProof/>
                 <w:webHidden/>
               </w:rPr>
-              <w:instrText xml:space="preserve"> PAGEREF _Toc489224007 \h </w:instrText>
+              <w:instrText xml:space="preserve"> PAGEREF _Toc489331803 \h </w:instrText>
             </w:r>
             <w:r>
               <w:rPr>
@@ -1117,6 +1327,7 @@
           <w:pPr>
             <w:pStyle w:val="TM2"/>
             <w:tabs>
+              <w:tab w:val="left" w:pos="660"/>
               <w:tab w:val="right" w:leader="dot" w:pos="8296"/>
             </w:tabs>
             <w:rPr>
@@ -1126,12 +1337,28 @@
               <w:lang w:eastAsia="fr-FR"/>
             </w:rPr>
           </w:pPr>
-          <w:hyperlink w:anchor="_Toc489224008" w:history="1">
+          <w:hyperlink w:anchor="_Toc489331804" w:history="1">
             <w:r>
               <w:rPr>
                 <w:rStyle w:val="Lienhypertexte"/>
                 <w:noProof/>
               </w:rPr>
+              <w:t>c)</w:t>
+            </w:r>
+            <w:r>
+              <w:rPr>
+                <w:rFonts w:eastAsiaTheme="minorEastAsia"/>
+                <w:noProof/>
+                <w:color w:val="auto"/>
+                <w:lang w:eastAsia="fr-FR"/>
+              </w:rPr>
+              <w:tab/>
+            </w:r>
+            <w:r>
+              <w:rPr>
+                <w:rStyle w:val="Lienhypertexte"/>
+                <w:noProof/>
+              </w:rPr>
               <w:t>Plan III/</w:t>
             </w:r>
             <w:r>
@@ -1153,7 +1380,7 @@
                 <w:noProof/>
                 <w:webHidden/>
               </w:rPr>
-              <w:instrText xml:space="preserve"> PAGEREF _Toc489224008 \h </w:instrText>
+              <w:instrText xml:space="preserve"> PAGEREF _Toc489331804 \h </w:instrText>
             </w:r>
             <w:r>
               <w:rPr>
@@ -1188,6 +1415,7 @@
           <w:pPr>
             <w:pStyle w:val="TM2"/>
             <w:tabs>
+              <w:tab w:val="left" w:pos="660"/>
               <w:tab w:val="right" w:leader="dot" w:pos="8296"/>
             </w:tabs>
             <w:rPr>
@@ -1197,12 +1425,28 @@
               <w:lang w:eastAsia="fr-FR"/>
             </w:rPr>
           </w:pPr>
-          <w:hyperlink w:anchor="_Toc489224009" w:history="1">
+          <w:hyperlink w:anchor="_Toc489331805" w:history="1">
             <w:r>
               <w:rPr>
                 <w:rStyle w:val="Lienhypertexte"/>
                 <w:noProof/>
               </w:rPr>
+              <w:t>d)</w:t>
+            </w:r>
+            <w:r>
+              <w:rPr>
+                <w:rFonts w:eastAsiaTheme="minorEastAsia"/>
+                <w:noProof/>
+                <w:color w:val="auto"/>
+                <w:lang w:eastAsia="fr-FR"/>
+              </w:rPr>
+              <w:tab/>
+            </w:r>
+            <w:r>
+              <w:rPr>
+                <w:rStyle w:val="Lienhypertexte"/>
+                <w:noProof/>
+              </w:rPr>
               <w:t>Comparaison</w:t>
             </w:r>
             <w:r>
@@ -1224,7 +1468,7 @@
                 <w:noProof/>
                 <w:webHidden/>
               </w:rPr>
-              <w:instrText xml:space="preserve"> PAGEREF _Toc489224009 \h </w:instrText>
+              <w:instrText xml:space="preserve"> PAGEREF _Toc489331805 \h </w:instrText>
             </w:r>
             <w:r>
               <w:rPr>
@@ -1259,6 +1503,7 @@
           <w:pPr>
             <w:pStyle w:val="TM1"/>
             <w:tabs>
+              <w:tab w:val="left" w:pos="660"/>
               <w:tab w:val="right" w:leader="dot" w:pos="8296"/>
             </w:tabs>
             <w:rPr>
@@ -1268,12 +1513,28 @@
               <w:lang w:eastAsia="fr-FR"/>
             </w:rPr>
           </w:pPr>
-          <w:hyperlink w:anchor="_Toc489224010" w:history="1">
+          <w:hyperlink w:anchor="_Toc489331807" w:history="1">
             <w:r>
               <w:rPr>
                 <w:rStyle w:val="Lienhypertexte"/>
                 <w:noProof/>
               </w:rPr>
+              <w:t>III.</w:t>
+            </w:r>
+            <w:r>
+              <w:rPr>
+                <w:rFonts w:eastAsiaTheme="minorEastAsia"/>
+                <w:noProof/>
+                <w:color w:val="auto"/>
+                <w:lang w:eastAsia="fr-FR"/>
+              </w:rPr>
+              <w:tab/>
+            </w:r>
+            <w:r>
+              <w:rPr>
+                <w:rStyle w:val="Lienhypertexte"/>
+                <w:noProof/>
+              </w:rPr>
               <w:t>Dimensions techniques du projet</w:t>
             </w:r>
             <w:r>
@@ -1295,7 +1556,7 @@
                 <w:noProof/>
                 <w:webHidden/>
               </w:rPr>
-              <w:instrText xml:space="preserve"> PAGEREF _Toc489224010 \h </w:instrText>
+              <w:instrText xml:space="preserve"> PAGEREF _Toc489331807 \h </w:instrText>
             </w:r>
             <w:r>
               <w:rPr>
@@ -1330,6 +1591,7 @@
           <w:pPr>
             <w:pStyle w:val="TM1"/>
             <w:tabs>
+              <w:tab w:val="left" w:pos="660"/>
               <w:tab w:val="right" w:leader="dot" w:pos="8296"/>
             </w:tabs>
             <w:rPr>
@@ -1339,12 +1601,28 @@
               <w:lang w:eastAsia="fr-FR"/>
             </w:rPr>
           </w:pPr>
-          <w:hyperlink w:anchor="_Toc489224011" w:history="1">
+          <w:hyperlink w:anchor="_Toc489331808" w:history="1">
             <w:r>
               <w:rPr>
                 <w:rStyle w:val="Lienhypertexte"/>
                 <w:noProof/>
               </w:rPr>
+              <w:t>IV.</w:t>
+            </w:r>
+            <w:r>
+              <w:rPr>
+                <w:rFonts w:eastAsiaTheme="minorEastAsia"/>
+                <w:noProof/>
+                <w:color w:val="auto"/>
+                <w:lang w:eastAsia="fr-FR"/>
+              </w:rPr>
+              <w:tab/>
+            </w:r>
+            <w:r>
+              <w:rPr>
+                <w:rStyle w:val="Lienhypertexte"/>
+                <w:noProof/>
+              </w:rPr>
               <w:t>Dimensions humaines et managériales internes à VISEO Technologies</w:t>
             </w:r>
             <w:r>
@@ -1366,7 +1644,7 @@
                 <w:noProof/>
                 <w:webHidden/>
               </w:rPr>
-              <w:instrText xml:space="preserve"> PAGEREF _Toc489224011 \h </w:instrText>
+              <w:instrText xml:space="preserve"> PAGEREF _Toc489331808 \h </w:instrText>
             </w:r>
             <w:r>
               <w:rPr>
@@ -1401,6 +1679,7 @@
           <w:pPr>
             <w:pStyle w:val="TM1"/>
             <w:tabs>
+              <w:tab w:val="left" w:pos="440"/>
               <w:tab w:val="right" w:leader="dot" w:pos="8296"/>
             </w:tabs>
             <w:rPr>
@@ -1410,12 +1689,28 @@
               <w:lang w:eastAsia="fr-FR"/>
             </w:rPr>
           </w:pPr>
-          <w:hyperlink w:anchor="_Toc489224012" w:history="1">
+          <w:hyperlink w:anchor="_Toc489331809" w:history="1">
             <w:r>
               <w:rPr>
                 <w:rStyle w:val="Lienhypertexte"/>
                 <w:noProof/>
               </w:rPr>
+              <w:t>V.</w:t>
+            </w:r>
+            <w:r>
+              <w:rPr>
+                <w:rFonts w:eastAsiaTheme="minorEastAsia"/>
+                <w:noProof/>
+                <w:color w:val="auto"/>
+                <w:lang w:eastAsia="fr-FR"/>
+              </w:rPr>
+              <w:tab/>
+            </w:r>
+            <w:r>
+              <w:rPr>
+                <w:rStyle w:val="Lienhypertexte"/>
+                <w:noProof/>
+              </w:rPr>
               <w:t>Dimensions développement durable et responsabilité sociale et sociétale</w:t>
             </w:r>
             <w:r>
@@ -1437,7 +1732,7 @@
                 <w:noProof/>
                 <w:webHidden/>
               </w:rPr>
-              <w:instrText xml:space="preserve"> PAGEREF _Toc489224012 \h </w:instrText>
+              <w:instrText xml:space="preserve"> PAGEREF _Toc489331809 \h </w:instrText>
             </w:r>
             <w:r>
               <w:rPr>
@@ -1472,6 +1767,7 @@
           <w:pPr>
             <w:pStyle w:val="TM2"/>
             <w:tabs>
+              <w:tab w:val="left" w:pos="660"/>
               <w:tab w:val="right" w:leader="dot" w:pos="8296"/>
             </w:tabs>
             <w:rPr>
@@ -1481,12 +1777,28 @@
               <w:lang w:eastAsia="fr-FR"/>
             </w:rPr>
           </w:pPr>
-          <w:hyperlink w:anchor="_Toc489224013" w:history="1">
+          <w:hyperlink w:anchor="_Toc489331810" w:history="1">
             <w:r>
               <w:rPr>
                 <w:rStyle w:val="Lienhypertexte"/>
                 <w:noProof/>
               </w:rPr>
+              <w:t>a)</w:t>
+            </w:r>
+            <w:r>
+              <w:rPr>
+                <w:rFonts w:eastAsiaTheme="minorEastAsia"/>
+                <w:noProof/>
+                <w:color w:val="auto"/>
+                <w:lang w:eastAsia="fr-FR"/>
+              </w:rPr>
+              <w:tab/>
+            </w:r>
+            <w:r>
+              <w:rPr>
+                <w:rStyle w:val="Lienhypertexte"/>
+                <w:noProof/>
+              </w:rPr>
               <w:t>Environnement</w:t>
             </w:r>
             <w:r>
@@ -1508,7 +1820,7 @@
                 <w:noProof/>
                 <w:webHidden/>
               </w:rPr>
-              <w:instrText xml:space="preserve"> PAGEREF _Toc489224013 \h </w:instrText>
+              <w:instrText xml:space="preserve"> PAGEREF _Toc489331810 \h </w:instrText>
             </w:r>
             <w:r>
               <w:rPr>
@@ -1543,6 +1855,7 @@
           <w:pPr>
             <w:pStyle w:val="TM2"/>
             <w:tabs>
+              <w:tab w:val="left" w:pos="660"/>
               <w:tab w:val="right" w:leader="dot" w:pos="8296"/>
             </w:tabs>
             <w:rPr>
@@ -1552,12 +1865,28 @@
               <w:lang w:eastAsia="fr-FR"/>
             </w:rPr>
           </w:pPr>
-          <w:hyperlink w:anchor="_Toc489224014" w:history="1">
+          <w:hyperlink w:anchor="_Toc489331811" w:history="1">
             <w:r>
               <w:rPr>
                 <w:rStyle w:val="Lienhypertexte"/>
                 <w:noProof/>
               </w:rPr>
+              <w:t>b)</w:t>
+            </w:r>
+            <w:r>
+              <w:rPr>
+                <w:rFonts w:eastAsiaTheme="minorEastAsia"/>
+                <w:noProof/>
+                <w:color w:val="auto"/>
+                <w:lang w:eastAsia="fr-FR"/>
+              </w:rPr>
+              <w:tab/>
+            </w:r>
+            <w:r>
+              <w:rPr>
+                <w:rStyle w:val="Lienhypertexte"/>
+                <w:noProof/>
+              </w:rPr>
               <w:t>Social</w:t>
             </w:r>
             <w:r>
@@ -1579,7 +1908,7 @@
                 <w:noProof/>
                 <w:webHidden/>
               </w:rPr>
-              <w:instrText xml:space="preserve"> PAGEREF _Toc489224014 \h </w:instrText>
+              <w:instrText xml:space="preserve"> PAGEREF _Toc489331811 \h </w:instrText>
             </w:r>
             <w:r>
               <w:rPr>
@@ -1614,6 +1943,7 @@
           <w:pPr>
             <w:pStyle w:val="TM1"/>
             <w:tabs>
+              <w:tab w:val="left" w:pos="660"/>
               <w:tab w:val="right" w:leader="dot" w:pos="8296"/>
             </w:tabs>
             <w:rPr>
@@ -1623,12 +1953,28 @@
               <w:lang w:eastAsia="fr-FR"/>
             </w:rPr>
           </w:pPr>
-          <w:hyperlink w:anchor="_Toc489224015" w:history="1">
+          <w:hyperlink w:anchor="_Toc489331812" w:history="1">
             <w:r>
               <w:rPr>
                 <w:rStyle w:val="Lienhypertexte"/>
                 <w:noProof/>
               </w:rPr>
+              <w:t>VI.</w:t>
+            </w:r>
+            <w:r>
+              <w:rPr>
+                <w:rFonts w:eastAsiaTheme="minorEastAsia"/>
+                <w:noProof/>
+                <w:color w:val="auto"/>
+                <w:lang w:eastAsia="fr-FR"/>
+              </w:rPr>
+              <w:tab/>
+            </w:r>
+            <w:r>
+              <w:rPr>
+                <w:rStyle w:val="Lienhypertexte"/>
+                <w:noProof/>
+              </w:rPr>
               <w:t>Bilan</w:t>
             </w:r>
             <w:r>
@@ -1650,7 +1996,7 @@
                 <w:noProof/>
                 <w:webHidden/>
               </w:rPr>
-              <w:instrText xml:space="preserve"> PAGEREF _Toc489224015 \h </w:instrText>
+              <w:instrText xml:space="preserve"> PAGEREF _Toc489331812 \h </w:instrText>
             </w:r>
             <w:r>
               <w:rPr>
@@ -1685,6 +2031,7 @@
           <w:pPr>
             <w:pStyle w:val="TM1"/>
             <w:tabs>
+              <w:tab w:val="left" w:pos="660"/>
               <w:tab w:val="right" w:leader="dot" w:pos="8296"/>
             </w:tabs>
             <w:rPr>
@@ -1694,12 +2041,28 @@
               <w:lang w:eastAsia="fr-FR"/>
             </w:rPr>
           </w:pPr>
-          <w:hyperlink w:anchor="_Toc489224016" w:history="1">
+          <w:hyperlink w:anchor="_Toc489331813" w:history="1">
             <w:r>
               <w:rPr>
                 <w:rStyle w:val="Lienhypertexte"/>
                 <w:noProof/>
               </w:rPr>
+              <w:t>VII.</w:t>
+            </w:r>
+            <w:r>
+              <w:rPr>
+                <w:rFonts w:eastAsiaTheme="minorEastAsia"/>
+                <w:noProof/>
+                <w:color w:val="auto"/>
+                <w:lang w:eastAsia="fr-FR"/>
+              </w:rPr>
+              <w:tab/>
+            </w:r>
+            <w:r>
+              <w:rPr>
+                <w:rStyle w:val="Lienhypertexte"/>
+                <w:noProof/>
+              </w:rPr>
               <w:t>Bibliographie</w:t>
             </w:r>
             <w:r>
@@ -1721,7 +2084,7 @@
                 <w:noProof/>
                 <w:webHidden/>
               </w:rPr>
-              <w:instrText xml:space="preserve"> PAGEREF _Toc489224016 \h </w:instrText>
+              <w:instrText xml:space="preserve"> PAGEREF _Toc489331813 \h </w:instrText>
             </w:r>
             <w:r>
               <w:rPr>
@@ -1756,6 +2119,7 @@
           <w:pPr>
             <w:pStyle w:val="TM1"/>
             <w:tabs>
+              <w:tab w:val="left" w:pos="660"/>
               <w:tab w:val="right" w:leader="dot" w:pos="8296"/>
             </w:tabs>
             <w:rPr>
@@ -1765,12 +2129,28 @@
               <w:lang w:eastAsia="fr-FR"/>
             </w:rPr>
           </w:pPr>
-          <w:hyperlink w:anchor="_Toc489224017" w:history="1">
+          <w:hyperlink w:anchor="_Toc489331814" w:history="1">
             <w:r>
               <w:rPr>
                 <w:rStyle w:val="Lienhypertexte"/>
                 <w:noProof/>
               </w:rPr>
+              <w:t>VIII.</w:t>
+            </w:r>
+            <w:r>
+              <w:rPr>
+                <w:rFonts w:eastAsiaTheme="minorEastAsia"/>
+                <w:noProof/>
+                <w:color w:val="auto"/>
+                <w:lang w:eastAsia="fr-FR"/>
+              </w:rPr>
+              <w:tab/>
+            </w:r>
+            <w:r>
+              <w:rPr>
+                <w:rStyle w:val="Lienhypertexte"/>
+                <w:noProof/>
+              </w:rPr>
               <w:t>Annexes</w:t>
             </w:r>
             <w:r>
@@ -1792,7 +2172,7 @@
                 <w:noProof/>
                 <w:webHidden/>
               </w:rPr>
-              <w:instrText xml:space="preserve"> PAGEREF _Toc489224017 \h </w:instrText>
+              <w:instrText xml:space="preserve"> PAGEREF _Toc489331814 \h </w:instrText>
             </w:r>
             <w:r>
               <w:rPr>
@@ -1827,6 +2207,7 @@
           <w:pPr>
             <w:pStyle w:val="TM1"/>
             <w:tabs>
+              <w:tab w:val="left" w:pos="660"/>
               <w:tab w:val="right" w:leader="dot" w:pos="8296"/>
             </w:tabs>
             <w:rPr>
@@ -1836,12 +2217,28 @@
               <w:lang w:eastAsia="fr-FR"/>
             </w:rPr>
           </w:pPr>
-          <w:hyperlink w:anchor="_Toc489224018" w:history="1">
+          <w:hyperlink w:anchor="_Toc489331815" w:history="1">
             <w:r>
               <w:rPr>
                 <w:rStyle w:val="Lienhypertexte"/>
                 <w:noProof/>
               </w:rPr>
+              <w:t>IX.</w:t>
+            </w:r>
+            <w:r>
+              <w:rPr>
+                <w:rFonts w:eastAsiaTheme="minorEastAsia"/>
+                <w:noProof/>
+                <w:color w:val="auto"/>
+                <w:lang w:eastAsia="fr-FR"/>
+              </w:rPr>
+              <w:tab/>
+            </w:r>
+            <w:r>
+              <w:rPr>
+                <w:rStyle w:val="Lienhypertexte"/>
+                <w:noProof/>
+              </w:rPr>
               <w:t>Glossaire</w:t>
             </w:r>
             <w:r>
@@ -1863,7 +2260,7 @@
                 <w:noProof/>
                 <w:webHidden/>
               </w:rPr>
-              <w:instrText xml:space="preserve"> PAGEREF _Toc489224018 \h </w:instrText>
+              <w:instrText xml:space="preserve"> PAGEREF _Toc489331815 \h </w:instrText>
             </w:r>
             <w:r>
               <w:rPr>
@@ -1914,7 +2311,7 @@
       <w:pPr>
         <w:pStyle w:val="Titre1"/>
       </w:pPr>
-      <w:bookmarkStart w:id="0" w:name="_Toc489223999"/>
+      <w:bookmarkStart w:id="1" w:name="_Toc489331795"/>
       <w:r>
         <w:lastRenderedPageBreak/>
         <w:t>Résumé</w:t>
@@ -1922,7 +2319,7 @@
       <w:r>
         <w:t xml:space="preserve"> analytique</w:t>
       </w:r>
-      <w:bookmarkEnd w:id="0"/>
+      <w:bookmarkEnd w:id="1"/>
     </w:p>
     <w:p>
       <w:r>
@@ -1952,7 +2349,15 @@
         <w:ind w:firstLine="720"/>
       </w:pPr>
       <w:r>
-        <w:t>Portant un intérêt au domaine de l’éducation et l’apprentissage, je me suis intéressé à l’étude des « Serious Game » qui s’appliquent à différents niveaux dont l’école, les études supérieures ainsi qu’en entreprise ou sur des problématiques plus spécifiques tels qu’une reconstitution d’</w:t>
+        <w:t>Portant un intérêt au domaine de l’éducation et l’apprentissage, je me suis intéressé à l’étude des « </w:t>
+      </w:r>
+      <w:proofErr w:type="spellStart"/>
+      <w:r>
+        <w:t>Serious</w:t>
+      </w:r>
+      <w:proofErr w:type="spellEnd"/>
+      <w:r>
+        <w:t xml:space="preserve"> Game » qui s’appliquent à différents niveaux dont l’école, les études supérieures ainsi qu’en entreprise ou sur des problématiques plus spécifiques tels qu’une reconstitution d’</w:t>
       </w:r>
       <w:r>
         <w:t>une scène de guerre.</w:t>
@@ -1963,7 +2368,15 @@
         <w:ind w:firstLine="720"/>
       </w:pPr>
       <w:r>
-        <w:t>J’ai donc choisi le projet I-Learning qui a pour objectif de développer une</w:t>
+        <w:t xml:space="preserve">J’ai donc choisi le projet </w:t>
+      </w:r>
+      <w:proofErr w:type="spellStart"/>
+      <w:r>
+        <w:t>I-Learning</w:t>
+      </w:r>
+      <w:proofErr w:type="spellEnd"/>
+      <w:r>
+        <w:t xml:space="preserve"> qui a pour objectif de développer une</w:t>
       </w:r>
       <w:r>
         <w:t xml:space="preserve"> plateforme Web qui comprend plusieurs types de formations sous forme de jeux ludiques</w:t>
@@ -1993,7 +2406,15 @@
         </w:rPr>
       </w:pPr>
       <w:r>
-        <w:t>Grâce à mes recherches et mon projet, j’ai pu démontrer la place non négligeable des « Serious Game » au sein des méthodes d’apprentissage traditionnelles ainsi que les méthodes d’apprentissage en ligne comme le MOOC et cela ouvre des opportunités à VISEO Technologies par rapport à leurs méthodes d’évaluations de futurs potentiels collaborateurs mais également sur de nouveaux types de formations qui restent à exploiter à l’heure actuelle.</w:t>
+        <w:t>Grâce à mes recherches et mon projet, j’ai pu démontrer la place non négligeable des « </w:t>
+      </w:r>
+      <w:proofErr w:type="spellStart"/>
+      <w:r>
+        <w:t>Serious</w:t>
+      </w:r>
+      <w:proofErr w:type="spellEnd"/>
+      <w:r>
+        <w:t xml:space="preserve"> Game » au sein des méthodes d’apprentissage traditionnelles ainsi que les méthodes d’apprentissage en ligne comme le MOOC et cela ouvre des opportunités à VISEO Technologies par rapport à leurs méthodes d’évaluations de futurs potentiels collaborateurs mais également sur de nouveaux types de formations qui restent à exploiter à l’heure actuelle.</w:t>
       </w:r>
       <w:r>
         <w:br w:type="page"/>
@@ -2003,12 +2424,22 @@
       <w:pPr>
         <w:pStyle w:val="Titre1"/>
       </w:pPr>
-      <w:bookmarkStart w:id="1" w:name="_Toc489224000"/>
+      <w:bookmarkStart w:id="2" w:name="_Toc489331796"/>
+      <w:proofErr w:type="spellStart"/>
       <w:r>
         <w:lastRenderedPageBreak/>
-        <w:t>Executive summary</w:t>
-      </w:r>
-      <w:bookmarkEnd w:id="1"/>
+        <w:t>Executive</w:t>
+      </w:r>
+      <w:proofErr w:type="spellEnd"/>
+      <w:r>
+        <w:t xml:space="preserve"> </w:t>
+      </w:r>
+      <w:proofErr w:type="spellStart"/>
+      <w:r>
+        <w:t>summary</w:t>
+      </w:r>
+      <w:bookmarkEnd w:id="2"/>
+      <w:proofErr w:type="spellEnd"/>
     </w:p>
     <w:p>
       <w:pPr>
@@ -2030,12 +2461,12 @@
           <w:numId w:val="17"/>
         </w:numPr>
       </w:pPr>
-      <w:bookmarkStart w:id="2" w:name="_Toc489224001"/>
+      <w:bookmarkStart w:id="3" w:name="_Toc489331797"/>
       <w:r>
         <w:lastRenderedPageBreak/>
         <w:t>Introduction</w:t>
       </w:r>
-      <w:bookmarkEnd w:id="2"/>
+      <w:bookmarkEnd w:id="3"/>
     </w:p>
     <w:p>
       <w:r>
@@ -2054,7 +2485,15 @@
     </w:p>
     <w:p>
       <w:r>
-        <w:t xml:space="preserve">J’ai choisi Viseo Technologies, une société de conseil et de services numériques, pour effectuer mon stage de fin d’études : d’une part, cette première expérience dans une entreprise de services du numérique est un tremplin </w:t>
+        <w:t xml:space="preserve">J’ai choisi </w:t>
+      </w:r>
+      <w:proofErr w:type="spellStart"/>
+      <w:r>
+        <w:t>Viseo</w:t>
+      </w:r>
+      <w:proofErr w:type="spellEnd"/>
+      <w:r>
+        <w:t xml:space="preserve"> Technologies, une société de conseil et de services numériques, pour effectuer mon stage de fin d’études : d’une part, cette première expérience dans une entreprise de services du numérique est un tremplin </w:t>
       </w:r>
       <w:r>
         <w:t xml:space="preserve">pour mon orientation professionnelle et d’autre part, </w:t>
@@ -2066,7 +2505,15 @@
     <w:p>
       <w:r>
         <w:tab/>
-        <w:t>Ma mission au sein de Viseo Technologies s’est concentrée principalement autour d’un projet interne</w:t>
+        <w:t xml:space="preserve">Ma mission au sein de </w:t>
+      </w:r>
+      <w:proofErr w:type="spellStart"/>
+      <w:r>
+        <w:t>Viseo</w:t>
+      </w:r>
+      <w:proofErr w:type="spellEnd"/>
+      <w:r>
+        <w:t xml:space="preserve"> Technologies s’est concentrée principalement autour d’un projet interne</w:t>
       </w:r>
       <w:r>
         <w:t xml:space="preserve"> dans les technologies du Web, avec des ateliers et formations ponctuelles pour me former avec l’environnement technique qui entoure le projet.</w:t>
@@ -2099,7 +2546,15 @@
         <w:t>, dont l</w:t>
       </w:r>
       <w:r>
-        <w:t>’objet porte sur le « Serious Game ».</w:t>
+        <w:t>’objet porte sur le « </w:t>
+      </w:r>
+      <w:proofErr w:type="spellStart"/>
+      <w:r>
+        <w:t>Serious</w:t>
+      </w:r>
+      <w:proofErr w:type="spellEnd"/>
+      <w:r>
+        <w:t xml:space="preserve"> Game ».</w:t>
       </w:r>
     </w:p>
     <w:p>
@@ -2110,13 +2565,17 @@
     <w:p>
       <w:pPr>
         <w:pStyle w:val="Titre2"/>
-      </w:pPr>
-      <w:bookmarkStart w:id="3" w:name="_Toc489224002"/>
+        <w:numPr>
+          <w:ilvl w:val="0"/>
+          <w:numId w:val="18"/>
+        </w:numPr>
+      </w:pPr>
+      <w:bookmarkStart w:id="4" w:name="_Toc489331798"/>
       <w:r>
         <w:lastRenderedPageBreak/>
         <w:t>Entreprise d’accueil</w:t>
       </w:r>
-      <w:bookmarkEnd w:id="3"/>
+      <w:bookmarkEnd w:id="4"/>
     </w:p>
     <w:p>
       <w:r>
@@ -2133,7 +2592,15 @@
         <w:t xml:space="preserve"> </w:t>
       </w:r>
       <w:r>
-        <w:t>par Olivier Dhonte et Éric Perrier</w:t>
+        <w:t xml:space="preserve">par Olivier </w:t>
+      </w:r>
+      <w:proofErr w:type="spellStart"/>
+      <w:r>
+        <w:t>Dhonte</w:t>
+      </w:r>
+      <w:proofErr w:type="spellEnd"/>
+      <w:r>
+        <w:t xml:space="preserve"> et Éric Perrier</w:t>
       </w:r>
       <w:r>
         <w:t xml:space="preserve"> qui est présente à l’international, notamment en Europe, en Asie, au Maroc, aux Etats-Unis et en Australie.</w:t>
@@ -2267,14 +2734,27 @@
       <w:r>
         <w:t xml:space="preserve">Figure </w:t>
       </w:r>
-      <w:fldSimple w:instr=" SEQ Figure \* ARABIC ">
-        <w:r>
-          <w:rPr>
-            <w:noProof/>
-          </w:rPr>
-          <w:t>1</w:t>
-        </w:r>
-      </w:fldSimple>
+      <w:r>
+        <w:fldChar w:fldCharType="begin"/>
+      </w:r>
+      <w:r>
+        <w:instrText xml:space="preserve"> SEQ Figure \* ARABIC </w:instrText>
+      </w:r>
+      <w:r>
+        <w:fldChar w:fldCharType="separate"/>
+      </w:r>
+      <w:r>
+        <w:rPr>
+          <w:noProof/>
+        </w:rPr>
+        <w:t>1</w:t>
+      </w:r>
+      <w:r>
+        <w:rPr>
+          <w:noProof/>
+        </w:rPr>
+        <w:fldChar w:fldCharType="end"/>
+      </w:r>
       <w:r>
         <w:t xml:space="preserve"> – Evolution du </w:t>
       </w:r>
@@ -2397,14 +2877,30 @@
                             <w:r>
                               <w:t xml:space="preserve">Figure </w:t>
                             </w:r>
-                            <w:fldSimple w:instr=" SEQ Figure \* ARABIC ">
-                              <w:r>
-                                <w:rPr>
-                                  <w:noProof/>
-                                </w:rPr>
-                                <w:t>2</w:t>
-                              </w:r>
-                            </w:fldSimple>
+                            <w:r>
+                              <w:fldChar w:fldCharType="begin"/>
+                            </w:r>
+                            <w:r>
+                              <w:instrText xml:space="preserve"> SEQ Figure</w:instrText>
+                            </w:r>
+                            <w:r>
+                              <w:instrText xml:space="preserve"> \* ARABIC </w:instrText>
+                            </w:r>
+                            <w:r>
+                              <w:fldChar w:fldCharType="separate"/>
+                            </w:r>
+                            <w:r>
+                              <w:rPr>
+                                <w:noProof/>
+                              </w:rPr>
+                              <w:t>2</w:t>
+                            </w:r>
+                            <w:r>
+                              <w:rPr>
+                                <w:noProof/>
+                              </w:rPr>
+                              <w:fldChar w:fldCharType="end"/>
+                            </w:r>
                             <w:r>
                               <w:t xml:space="preserve"> – Branches d’activité de VISEO</w:t>
                             </w:r>
@@ -2443,14 +2939,30 @@
                       <w:r>
                         <w:t xml:space="preserve">Figure </w:t>
                       </w:r>
-                      <w:fldSimple w:instr=" SEQ Figure \* ARABIC ">
-                        <w:r>
-                          <w:rPr>
-                            <w:noProof/>
-                          </w:rPr>
-                          <w:t>2</w:t>
-                        </w:r>
-                      </w:fldSimple>
+                      <w:r>
+                        <w:fldChar w:fldCharType="begin"/>
+                      </w:r>
+                      <w:r>
+                        <w:instrText xml:space="preserve"> SEQ Figure</w:instrText>
+                      </w:r>
+                      <w:r>
+                        <w:instrText xml:space="preserve"> \* ARABIC </w:instrText>
+                      </w:r>
+                      <w:r>
+                        <w:fldChar w:fldCharType="separate"/>
+                      </w:r>
+                      <w:r>
+                        <w:rPr>
+                          <w:noProof/>
+                        </w:rPr>
+                        <w:t>2</w:t>
+                      </w:r>
+                      <w:r>
+                        <w:rPr>
+                          <w:noProof/>
+                        </w:rPr>
+                        <w:fldChar w:fldCharType="end"/>
+                      </w:r>
                       <w:r>
                         <w:t xml:space="preserve"> – Branches d’activité de VISEO</w:t>
                       </w:r>
@@ -2861,14 +3373,27 @@
                             <w:r>
                               <w:t xml:space="preserve">Figure </w:t>
                             </w:r>
-                            <w:fldSimple w:instr=" SEQ Figure \* ARABIC ">
-                              <w:r>
-                                <w:rPr>
-                                  <w:noProof/>
-                                </w:rPr>
-                                <w:t>3</w:t>
-                              </w:r>
-                            </w:fldSimple>
+                            <w:r>
+                              <w:fldChar w:fldCharType="begin"/>
+                            </w:r>
+                            <w:r>
+                              <w:instrText xml:space="preserve"> SEQ Figure \* ARABIC </w:instrText>
+                            </w:r>
+                            <w:r>
+                              <w:fldChar w:fldCharType="separate"/>
+                            </w:r>
+                            <w:r>
+                              <w:rPr>
+                                <w:noProof/>
+                              </w:rPr>
+                              <w:t>3</w:t>
+                            </w:r>
+                            <w:r>
+                              <w:rPr>
+                                <w:noProof/>
+                              </w:rPr>
+                              <w:fldChar w:fldCharType="end"/>
+                            </w:r>
                             <w:r>
                               <w:t xml:space="preserve"> – Organigramme de VISEO Technologies</w:t>
                             </w:r>
@@ -2903,14 +3428,27 @@
                       <w:r>
                         <w:t xml:space="preserve">Figure </w:t>
                       </w:r>
-                      <w:fldSimple w:instr=" SEQ Figure \* ARABIC ">
-                        <w:r>
-                          <w:rPr>
-                            <w:noProof/>
-                          </w:rPr>
-                          <w:t>3</w:t>
-                        </w:r>
-                      </w:fldSimple>
+                      <w:r>
+                        <w:fldChar w:fldCharType="begin"/>
+                      </w:r>
+                      <w:r>
+                        <w:instrText xml:space="preserve"> SEQ Figure \* ARABIC </w:instrText>
+                      </w:r>
+                      <w:r>
+                        <w:fldChar w:fldCharType="separate"/>
+                      </w:r>
+                      <w:r>
+                        <w:rPr>
+                          <w:noProof/>
+                        </w:rPr>
+                        <w:t>3</w:t>
+                      </w:r>
+                      <w:r>
+                        <w:rPr>
+                          <w:noProof/>
+                        </w:rPr>
+                        <w:fldChar w:fldCharType="end"/>
+                      </w:r>
                       <w:r>
                         <w:t xml:space="preserve"> – Organigramme de VISEO Technologies</w:t>
                       </w:r>
@@ -2973,13 +3511,17 @@
     <w:p>
       <w:pPr>
         <w:pStyle w:val="Titre2"/>
-      </w:pPr>
-      <w:bookmarkStart w:id="4" w:name="_Toc489224003"/>
+        <w:numPr>
+          <w:ilvl w:val="0"/>
+          <w:numId w:val="18"/>
+        </w:numPr>
+      </w:pPr>
+      <w:bookmarkStart w:id="5" w:name="_Toc489331799"/>
       <w:r>
         <w:lastRenderedPageBreak/>
         <w:t>Contexte projet</w:t>
       </w:r>
-      <w:bookmarkEnd w:id="4"/>
+      <w:bookmarkEnd w:id="5"/>
     </w:p>
     <w:p>
       <w:r>
@@ -2998,7 +3540,15 @@
     <w:p>
       <w:r>
         <w:tab/>
-        <w:t>Le projet I-Learning a débuté l’année dernière avec un premier groupe de stagiaires : lorsque j’ai intégré VISEO</w:t>
+        <w:t xml:space="preserve">Le projet </w:t>
+      </w:r>
+      <w:proofErr w:type="spellStart"/>
+      <w:r>
+        <w:t>I-Learning</w:t>
+      </w:r>
+      <w:proofErr w:type="spellEnd"/>
+      <w:r>
+        <w:t xml:space="preserve"> a débuté l’année dernière avec un premier groupe de stagiaires : lorsque j’ai intégré VISEO</w:t>
       </w:r>
       <w:r>
         <w:t xml:space="preserve"> Technologies</w:t>
@@ -3034,7 +3584,15 @@
       </w:pPr>
       <w:r>
         <w:tab/>
-        <w:t xml:space="preserve">Notre mission sur I-Learning ne présente pas d’attentes de livraison d’un produit fonctionnel, ni de présentation auprès d’un client potentiel à l’entreprise : il s’agit d’un proof-of-concept de la technologie </w:t>
+        <w:t xml:space="preserve">Notre mission sur </w:t>
+      </w:r>
+      <w:proofErr w:type="spellStart"/>
+      <w:r>
+        <w:t>I-Learning</w:t>
+      </w:r>
+      <w:proofErr w:type="spellEnd"/>
+      <w:r>
+        <w:t xml:space="preserve"> ne présente pas d’attentes de livraison d’un produit fonctionnel, ni de présentation auprès d’un client potentiel à l’entreprise : il s’agit d’un proof-of-concept de la technologie </w:t>
       </w:r>
       <w:r>
         <w:rPr>
@@ -3067,12 +3625,14 @@
       <w:r>
         <w:t xml:space="preserve">c’est-à-dire que côté </w:t>
       </w:r>
+      <w:proofErr w:type="spellStart"/>
       <w:r>
         <w:rPr>
           <w:b/>
         </w:rPr>
         <w:t>front-end</w:t>
       </w:r>
+      <w:proofErr w:type="spellEnd"/>
       <w:r>
         <w:t xml:space="preserve"> nous utilisons le </w:t>
       </w:r>
@@ -3085,12 +3645,14 @@
       <w:r>
         <w:t xml:space="preserve">et côté </w:t>
       </w:r>
+      <w:proofErr w:type="spellStart"/>
       <w:r>
         <w:rPr>
           <w:b/>
         </w:rPr>
         <w:t>back-end</w:t>
       </w:r>
+      <w:proofErr w:type="spellEnd"/>
       <w:r>
         <w:t>, nous utilisons</w:t>
       </w:r>
@@ -3205,8 +3767,21 @@
         </w:rPr>
         <w:t xml:space="preserve">l’IDE </w:t>
       </w:r>
-      <w:r>
-        <w:t>WebStorm de la suite JetBrains qui est le principal outil de développement utilisé chez VISEO Technologies.</w:t>
+      <w:proofErr w:type="spellStart"/>
+      <w:r>
+        <w:t>WebStorm</w:t>
+      </w:r>
+      <w:proofErr w:type="spellEnd"/>
+      <w:r>
+        <w:t xml:space="preserve"> de la suite </w:t>
+      </w:r>
+      <w:proofErr w:type="spellStart"/>
+      <w:r>
+        <w:t>JetBrains</w:t>
+      </w:r>
+      <w:proofErr w:type="spellEnd"/>
+      <w:r>
+        <w:t xml:space="preserve"> qui est le principal outil de développement utilisé chez VISEO Technologies.</w:t>
       </w:r>
       <w:r>
         <w:br/>
@@ -3219,11 +3794,19 @@
         <w:br/>
         <w:t xml:space="preserve">C’est pour cette raison que nous utilisons le </w:t>
       </w:r>
+      <w:proofErr w:type="spellStart"/>
       <w:r>
         <w:rPr>
           <w:b/>
         </w:rPr>
-        <w:t>framework Mocha</w:t>
+        <w:t>framework</w:t>
+      </w:r>
+      <w:proofErr w:type="spellEnd"/>
+      <w:r>
+        <w:rPr>
+          <w:b/>
+        </w:rPr>
+        <w:t xml:space="preserve"> Mocha</w:t>
       </w:r>
       <w:r>
         <w:t xml:space="preserve"> couplé à la librairie </w:t>
@@ -3247,7 +3830,21 @@
         <w:rPr>
           <w:b/>
         </w:rPr>
-        <w:t xml:space="preserve">code coverage </w:t>
+        <w:t xml:space="preserve">code </w:t>
+      </w:r>
+      <w:proofErr w:type="spellStart"/>
+      <w:r>
+        <w:rPr>
+          <w:b/>
+        </w:rPr>
+        <w:t>coverage</w:t>
+      </w:r>
+      <w:proofErr w:type="spellEnd"/>
+      <w:r>
+        <w:rPr>
+          <w:b/>
+        </w:rPr>
+        <w:t xml:space="preserve"> </w:t>
       </w:r>
       <w:r>
         <w:t>en ligne de commande et sous format HTML pour plus de simplicité.</w:t>
@@ -3334,8 +3931,16 @@
         <w:rPr>
           <w:b/>
         </w:rPr>
-        <w:t>Proxy Product Owner</w:t>
-      </w:r>
+        <w:t xml:space="preserve">Proxy Product </w:t>
+      </w:r>
+      <w:proofErr w:type="spellStart"/>
+      <w:r>
+        <w:rPr>
+          <w:b/>
+        </w:rPr>
+        <w:t>Owner</w:t>
+      </w:r>
+      <w:proofErr w:type="spellEnd"/>
       <w:r>
         <w:t xml:space="preserve"> (</w:t>
       </w:r>
@@ -3424,7 +4029,15 @@
         <w:br/>
       </w:r>
       <w:r>
-        <w:t xml:space="preserve">Concernant le groupe I-Learning, ces engagements ont été tenus du premier jusqu’au dernier </w:t>
+        <w:t xml:space="preserve">Concernant le groupe </w:t>
+      </w:r>
+      <w:proofErr w:type="spellStart"/>
+      <w:r>
+        <w:t>I-Learning</w:t>
+      </w:r>
+      <w:proofErr w:type="spellEnd"/>
+      <w:r>
+        <w:t xml:space="preserve">, ces engagements ont été tenus du premier jusqu’au dernier </w:t>
       </w:r>
       <w:r>
         <w:rPr>
@@ -3439,7 +4052,21 @@
         <w:rPr>
           <w:b/>
         </w:rPr>
-        <w:t xml:space="preserve">Sprint Review, </w:t>
+        <w:t xml:space="preserve">Sprint </w:t>
+      </w:r>
+      <w:proofErr w:type="spellStart"/>
+      <w:r>
+        <w:rPr>
+          <w:b/>
+        </w:rPr>
+        <w:t>Review</w:t>
+      </w:r>
+      <w:proofErr w:type="spellEnd"/>
+      <w:r>
+        <w:rPr>
+          <w:b/>
+        </w:rPr>
+        <w:t xml:space="preserve">, </w:t>
       </w:r>
       <w:r>
         <w:t>nous pouvions constater les nouvelles fonctionnalités apportées au projet.</w:t>
@@ -3549,8 +4176,16 @@
         <w:rPr>
           <w:b/>
         </w:rPr>
-        <w:t>Test Driven Development</w:t>
-      </w:r>
+        <w:t xml:space="preserve">Test Driven </w:t>
+      </w:r>
+      <w:proofErr w:type="spellStart"/>
+      <w:r>
+        <w:rPr>
+          <w:b/>
+        </w:rPr>
+        <w:t>Development</w:t>
+      </w:r>
+      <w:proofErr w:type="spellEnd"/>
       <w:r>
         <w:rPr>
           <w:b/>
@@ -3659,7 +4294,15 @@
         </w:rPr>
       </w:pPr>
       <w:r>
-        <w:t>Enfin, l’architecture du projet permettra éventuellement d’implémenter de nouveaux types de jeux qui s’intègreront aux jeux existants, dans le cas où I-Learning serait proposé comme mission de stage.</w:t>
+        <w:t xml:space="preserve">Enfin, l’architecture du projet permettra éventuellement d’implémenter de nouveaux types de jeux qui s’intègreront aux jeux existants, dans le cas où </w:t>
+      </w:r>
+      <w:proofErr w:type="spellStart"/>
+      <w:r>
+        <w:t>I-Learning</w:t>
+      </w:r>
+      <w:proofErr w:type="spellEnd"/>
+      <w:r>
+        <w:t xml:space="preserve"> serait proposé comme mission de stage.</w:t>
       </w:r>
     </w:p>
     <w:p>
@@ -3671,7 +4314,15 @@
       </w:r>
       <w:r>
         <w:br/>
-        <w:t>TODO 2 : bon investissement pour VISEO, si production, exploitation possible pour un return on investment car moins de formations à gérer</w:t>
+        <w:t xml:space="preserve">TODO 2 : bon investissement pour VISEO, si production, exploitation possible pour un return on </w:t>
+      </w:r>
+      <w:proofErr w:type="spellStart"/>
+      <w:r>
+        <w:t>investment</w:t>
+      </w:r>
+      <w:proofErr w:type="spellEnd"/>
+      <w:r>
+        <w:t xml:space="preserve"> car moins de formations à gérer</w:t>
       </w:r>
     </w:p>
     <w:p>
@@ -3708,7 +4359,7 @@
         <w:pStyle w:val="Titre1"/>
         <w:ind w:firstLine="720"/>
       </w:pPr>
-      <w:bookmarkStart w:id="5" w:name="_Toc489224004"/>
+      <w:bookmarkStart w:id="6" w:name="_Toc489331800"/>
       <w:r>
         <w:lastRenderedPageBreak/>
         <w:t>II.</w:t>
@@ -3719,29 +4370,24 @@
       <w:r>
         <w:t>Etat de l’art</w:t>
       </w:r>
-      <w:bookmarkEnd w:id="5"/>
+      <w:bookmarkEnd w:id="6"/>
     </w:p>
     <w:p>
       <w:pPr>
         <w:pStyle w:val="Titre3"/>
       </w:pPr>
-      <w:bookmarkStart w:id="6" w:name="_Toc489224005"/>
+      <w:bookmarkStart w:id="7" w:name="_Toc489331801"/>
       <w:r>
         <w:t>Prélude :</w:t>
       </w:r>
-      <w:bookmarkEnd w:id="6"/>
+      <w:bookmarkEnd w:id="7"/>
     </w:p>
     <w:p>
       <w:pPr>
         <w:ind w:firstLine="720"/>
       </w:pPr>
       <w:r>
-        <w:t xml:space="preserve">L’enseignement est un sujet qui englobe notre quotidien, que ce soit le fait d’apprendre de nouvelles connaissances, d’exercer un métier ou apprendre à pratiquer un sport. De manière générale, la personne qui enseigne un savoir, des connaissances ou des bonnes pratiques arrive à transmettre son savoir-faire à d’autres personnes. En revanche, pour un groupe de personnes ou une audience, c’est là que les résultats diffèrent : puisque toute personne est différente, il n’est pas admis que si l’on suit un enseignement, on puisse acquérir et maîtriser l’art ou le sujet en question du premier coup. Par exemple, parmi un groupe d’étudiants classique, la distraction, le manque d’attention ou le manque de connaissances au préalable sont des facteurs qui </w:t>
-      </w:r>
-      <w:bookmarkStart w:id="7" w:name="_GoBack"/>
-      <w:bookmarkEnd w:id="7"/>
-      <w:r>
-        <w:t>déterminent l’efficacité d'un cours.</w:t>
+        <w:t>L’enseignement est un sujet qui englobe notre quotidien, que ce soit le fait d’apprendre de nouvelles connaissances, d’exercer un métier ou apprendre à pratiquer un sport. De manière générale, la personne qui enseigne un savoir, des connaissances ou des bonnes pratiques arrive à transmettre son savoir-faire à d’autres personnes. En revanche, pour un groupe de personnes ou une audience, c’est là que les résultats diffèrent : puisque toute personne est différente, il n’est pas admis que si l’on suit un enseignement, on puisse acquérir et maîtriser l’art ou le sujet en question du premier coup. Par exemple, parmi un groupe d’étudiants classique, la distraction, le manque d’attention ou le manque de connaissances au préalable sont des facteurs qui déterminent l’efficacité d'un cours.</w:t>
       </w:r>
     </w:p>
     <w:p>
@@ -3749,7 +4395,31 @@
         <w:ind w:firstLine="720"/>
       </w:pPr>
       <w:r>
-        <w:t>La solution que j’étudie est le « Serious Game » où l’on pose un cadre, on assimile des rôles propres à chaque personne et, la plupart des cas, ces personnes doivent résoudre un problème posé. Le cadre est fictif, les rôles désignés se rapportent à la vie réelle et souvent, le problème à résoudre est un cas courant de la vie quotidienne. Le but du « Serious Game » est de faire intervenir tous les « participants », leur permettre de se projeter dans des rôles qu’ils ne maîtrisent pas et d’une certaine manière, « vivre » dans un contexte particulier. Comme il s’agit de participer à un jeu, on peut se permettre de faire des erreurs, tout comme remplir parfaitement le rôle comme demandé. L’intérêt majeur du « Serious Game » provient du fait que les « participants » se mettent dans les conditions du jeu, se sentent plus impliqués par les sujets et thèmes abordés, et enfin c’est une occasion pour les « joueurs » de mettre en pratique leurs connaissances, de se concentrer sur leurs tâches respectives et de s’approprier les codes selon le contexte choisi.</w:t>
+        <w:t xml:space="preserve">La solution que j’étudie est le « </w:t>
+      </w:r>
+      <w:proofErr w:type="spellStart"/>
+      <w:r>
+        <w:t>Serious</w:t>
+      </w:r>
+      <w:proofErr w:type="spellEnd"/>
+      <w:r>
+        <w:t xml:space="preserve"> Game » où l’on pose un cadre, on assimile des rôles propres à chaque personne et, la plupart des cas, ces personnes doivent résoudre un problème posé. Le cadre est fictif, les rôles désignés se rapportent à la vie réelle et souvent, le problème à résoudre est un cas courant de la vie quotidienne. Le but du « </w:t>
+      </w:r>
+      <w:proofErr w:type="spellStart"/>
+      <w:r>
+        <w:t>Serious</w:t>
+      </w:r>
+      <w:proofErr w:type="spellEnd"/>
+      <w:r>
+        <w:t xml:space="preserve"> Game » est de faire intervenir tous les « participants », leur permettre de se projeter dans des rôles qu’ils ne maîtrisent pas et d’une certaine manière, « vivre » dans un contexte particulier. Comme il s’agit de participer à un jeu, on peut se permettre de faire des erreurs, tout comme remplir parfaitement le rôle comme demandé. L’intérêt majeur du « </w:t>
+      </w:r>
+      <w:proofErr w:type="spellStart"/>
+      <w:r>
+        <w:t>Serious</w:t>
+      </w:r>
+      <w:proofErr w:type="spellEnd"/>
+      <w:r>
+        <w:t xml:space="preserve"> Game » provient du fait que les « participants » se mettent dans les conditions du jeu, se sentent plus impliqués par les sujets et thèmes abordés, et enfin c’est une occasion pour les « joueurs » de mettre en pratique leurs connaissances, de se concentrer sur leurs tâches respectives et de s’approprier les codes selon le contexte choisi.</w:t>
       </w:r>
     </w:p>
     <w:p>
@@ -3757,7 +4427,23 @@
         <w:ind w:firstLine="720"/>
       </w:pPr>
       <w:r>
-        <w:t>Dans le cas d’une entreprise de services numérique comme VISEO Technologies, le projet I-Learning est un « Serious Game » permettant aux collaborateurs de suivre des formations et de monter en compétences. Il présente des exercices de type quiz et des exercices de type « poupée » : le premier correspond à résoudre plusieurs questions en sélectionnant les bonnes réponses tandis que le second propose une sorte de « puzzle » où il faut rassembler les bonnes réponses avec les énoncés proposés afin de remplir certains objectifs fixés par le jeu. Lorsque l’on a complété le jeu, on découvre nos résultats et on a également accès aux explications des réponses pour vérifier que l’on a bien assimilé le sujet.</w:t>
+        <w:t xml:space="preserve">Dans le cas d’une entreprise de services numérique comme VISEO Technologies, le projet </w:t>
+      </w:r>
+      <w:proofErr w:type="spellStart"/>
+      <w:r>
+        <w:t>I-Learning</w:t>
+      </w:r>
+      <w:proofErr w:type="spellEnd"/>
+      <w:r>
+        <w:t xml:space="preserve"> est un « </w:t>
+      </w:r>
+      <w:proofErr w:type="spellStart"/>
+      <w:r>
+        <w:t>Serious</w:t>
+      </w:r>
+      <w:proofErr w:type="spellEnd"/>
+      <w:r>
+        <w:t xml:space="preserve"> Game » permettant aux collaborateurs de suivre des formations et de monter en compétences. Il présente des exercices de type quiz et des exercices de type « poupée » : le premier correspond à résoudre plusieurs questions en sélectionnant les bonnes réponses tandis que le second propose une sorte de « puzzle » où il faut rassembler les bonnes réponses avec les énoncés proposés afin de remplir certains objectifs fixés par le jeu. Lorsque l’on a complété le jeu, on découvre nos résultats et on a également accès aux explications des réponses pour vérifier que l’on a bien assimilé le sujet.</w:t>
       </w:r>
     </w:p>
     <w:p>
@@ -3765,7 +4451,15 @@
         <w:ind w:firstLine="720"/>
       </w:pPr>
       <w:r>
-        <w:t xml:space="preserve">A travers cet état de l’art, on s’intéressera à la place du « Serious Game » entre la voie traditionnelle d’apprentissage, d’éducation dès le plus jeune âge mais également </w:t>
+        <w:t>A travers cet état de l’art, on s’intéressera à la place du « </w:t>
+      </w:r>
+      <w:proofErr w:type="spellStart"/>
+      <w:r>
+        <w:t>Serious</w:t>
+      </w:r>
+      <w:proofErr w:type="spellEnd"/>
+      <w:r>
+        <w:t xml:space="preserve"> Game » entre la voie traditionnelle d’apprentissage, d’éducation dès le plus jeune âge mais également </w:t>
       </w:r>
       <w:r>
         <w:t xml:space="preserve">avec </w:t>
@@ -3800,8 +4494,12 @@
     <w:p>
       <w:pPr>
         <w:pStyle w:val="Titre2"/>
-      </w:pPr>
-      <w:bookmarkStart w:id="8" w:name="_Toc489224006"/>
+        <w:numPr>
+          <w:ilvl w:val="0"/>
+          <w:numId w:val="19"/>
+        </w:numPr>
+      </w:pPr>
+      <w:bookmarkStart w:id="8" w:name="_Toc489331802"/>
       <w:r>
         <w:lastRenderedPageBreak/>
         <w:t>Plan I/</w:t>
@@ -3892,8 +4590,12 @@
     <w:p>
       <w:pPr>
         <w:pStyle w:val="Titre2"/>
-      </w:pPr>
-      <w:bookmarkStart w:id="9" w:name="_Toc489224007"/>
+        <w:numPr>
+          <w:ilvl w:val="0"/>
+          <w:numId w:val="19"/>
+        </w:numPr>
+      </w:pPr>
+      <w:bookmarkStart w:id="9" w:name="_Toc489331803"/>
       <w:r>
         <w:lastRenderedPageBreak/>
         <w:t>Plan II/</w:t>
@@ -3910,8 +4612,16 @@
         <w:rPr>
           <w:strike/>
         </w:rPr>
-        <w:t>TODO 1 : Return on investment</w:t>
-      </w:r>
+        <w:t xml:space="preserve">TODO 1 : Return on </w:t>
+      </w:r>
+      <w:proofErr w:type="spellStart"/>
+      <w:r>
+        <w:rPr>
+          <w:strike/>
+        </w:rPr>
+        <w:t>investment</w:t>
+      </w:r>
+      <w:proofErr w:type="spellEnd"/>
     </w:p>
     <w:p>
       <w:r>
@@ -3925,7 +4635,15 @@
     </w:p>
     <w:p>
       <w:r>
-        <w:t>TODO 4 : Intérêts , buts</w:t>
+        <w:t xml:space="preserve">TODO 4 : </w:t>
+      </w:r>
+      <w:proofErr w:type="gramStart"/>
+      <w:r>
+        <w:t>Intérêts ,</w:t>
+      </w:r>
+      <w:proofErr w:type="gramEnd"/>
+      <w:r>
+        <w:t xml:space="preserve"> buts</w:t>
       </w:r>
     </w:p>
     <w:p>
@@ -3940,13 +4658,33 @@
     </w:p>
     <w:p>
       <w:r>
-        <w:t>TODO 7 : Evolution historique (ex MOOC =&gt; tuto =&gt; vidéos )</w:t>
-      </w:r>
+        <w:t xml:space="preserve">TODO 7 : Evolution historique (ex MOOC =&gt; tuto =&gt; </w:t>
+      </w:r>
+      <w:proofErr w:type="gramStart"/>
+      <w:r>
+        <w:t>vidéos )</w:t>
+      </w:r>
+      <w:proofErr w:type="gramEnd"/>
     </w:p>
     <w:p>
       <w:r>
         <w:tab/>
-        <w:t>Serious game (VR / AR)</w:t>
+      </w:r>
+      <w:proofErr w:type="spellStart"/>
+      <w:r>
+        <w:t>Serious</w:t>
+      </w:r>
+      <w:proofErr w:type="spellEnd"/>
+      <w:r>
+        <w:t xml:space="preserve"> </w:t>
+      </w:r>
+      <w:proofErr w:type="spellStart"/>
+      <w:r>
+        <w:t>game</w:t>
+      </w:r>
+      <w:proofErr w:type="spellEnd"/>
+      <w:r>
+        <w:t xml:space="preserve"> (VR / AR)</w:t>
       </w:r>
     </w:p>
     <w:p>
@@ -3966,8 +4704,12 @@
     <w:p>
       <w:pPr>
         <w:pStyle w:val="Titre2"/>
-      </w:pPr>
-      <w:bookmarkStart w:id="10" w:name="_Toc489224008"/>
+        <w:numPr>
+          <w:ilvl w:val="0"/>
+          <w:numId w:val="19"/>
+        </w:numPr>
+      </w:pPr>
+      <w:bookmarkStart w:id="10" w:name="_Toc489331804"/>
       <w:r>
         <w:lastRenderedPageBreak/>
         <w:t>Plan III/</w:t>
@@ -3981,13 +4723,26 @@
     </w:p>
     <w:p>
       <w:r>
-        <w:t>TODO 2 : Poupée (I-learning)</w:t>
-      </w:r>
-    </w:p>
-    <w:p>
-      <w:r>
-        <w:t>TODO 3 : Coding game</w:t>
-      </w:r>
+        <w:t>TODO 2 : Poupée (</w:t>
+      </w:r>
+      <w:proofErr w:type="spellStart"/>
+      <w:r>
+        <w:t>I-learning</w:t>
+      </w:r>
+      <w:proofErr w:type="spellEnd"/>
+      <w:r>
+        <w:t>)</w:t>
+      </w:r>
+    </w:p>
+    <w:p>
+      <w:r>
+        <w:t xml:space="preserve">TODO 3 : Coding </w:t>
+      </w:r>
+      <w:proofErr w:type="spellStart"/>
+      <w:r>
+        <w:t>game</w:t>
+      </w:r>
+      <w:proofErr w:type="spellEnd"/>
     </w:p>
     <w:p>
       <w:pPr>
@@ -3998,7 +4753,23 @@
         </w:rPr>
       </w:pPr>
       <w:r>
-        <w:t>TODO 4 : Serious game entreprise (ESIEA =&gt; mineure managériale)</w:t>
+        <w:t xml:space="preserve">TODO 4 : </w:t>
+      </w:r>
+      <w:proofErr w:type="spellStart"/>
+      <w:r>
+        <w:t>Serious</w:t>
+      </w:r>
+      <w:proofErr w:type="spellEnd"/>
+      <w:r>
+        <w:t xml:space="preserve"> </w:t>
+      </w:r>
+      <w:proofErr w:type="spellStart"/>
+      <w:r>
+        <w:t>game</w:t>
+      </w:r>
+      <w:proofErr w:type="spellEnd"/>
+      <w:r>
+        <w:t xml:space="preserve"> entreprise (ESIEA =&gt; mineure managériale)</w:t>
       </w:r>
       <w:r>
         <w:br w:type="page"/>
@@ -4007,8 +4778,12 @@
     <w:p>
       <w:pPr>
         <w:pStyle w:val="Titre2"/>
-      </w:pPr>
-      <w:bookmarkStart w:id="11" w:name="_Toc489224009"/>
+        <w:numPr>
+          <w:ilvl w:val="0"/>
+          <w:numId w:val="19"/>
+        </w:numPr>
+      </w:pPr>
+      <w:bookmarkStart w:id="11" w:name="_Toc489331805"/>
       <w:r>
         <w:lastRenderedPageBreak/>
         <w:t>Comparaison</w:t>
@@ -4017,12 +4792,41 @@
     </w:p>
     <w:p>
       <w:r>
-        <w:t>TODO 1 : traditionnel et Serious game</w:t>
-      </w:r>
-    </w:p>
-    <w:p>
-      <w:r>
-        <w:t>TODO 2 : Serious game et MOOC</w:t>
+        <w:t xml:space="preserve">TODO 1 : traditionnel et </w:t>
+      </w:r>
+      <w:proofErr w:type="spellStart"/>
+      <w:r>
+        <w:t>Serious</w:t>
+      </w:r>
+      <w:proofErr w:type="spellEnd"/>
+      <w:r>
+        <w:t xml:space="preserve"> </w:t>
+      </w:r>
+      <w:proofErr w:type="spellStart"/>
+      <w:r>
+        <w:t>game</w:t>
+      </w:r>
+      <w:proofErr w:type="spellEnd"/>
+    </w:p>
+    <w:p>
+      <w:r>
+        <w:t xml:space="preserve">TODO 2 : </w:t>
+      </w:r>
+      <w:proofErr w:type="spellStart"/>
+      <w:r>
+        <w:t>Serious</w:t>
+      </w:r>
+      <w:proofErr w:type="spellEnd"/>
+      <w:r>
+        <w:t xml:space="preserve"> </w:t>
+      </w:r>
+      <w:proofErr w:type="spellStart"/>
+      <w:r>
+        <w:t>game</w:t>
+      </w:r>
+      <w:proofErr w:type="spellEnd"/>
+      <w:r>
+        <w:t xml:space="preserve"> et MOOC</w:t>
       </w:r>
     </w:p>
     <w:p>
@@ -4042,14 +4846,40 @@
     </w:p>
     <w:p>
       <w:pPr>
+        <w:pStyle w:val="Paragraphedeliste"/>
+        <w:keepNext/>
+        <w:keepLines/>
+        <w:numPr>
+          <w:ilvl w:val="0"/>
+          <w:numId w:val="17"/>
+        </w:numPr>
+        <w:spacing w:before="600" w:after="60"/>
+        <w:outlineLvl w:val="0"/>
+        <w:rPr>
+          <w:rFonts w:asciiTheme="majorHAnsi" w:eastAsiaTheme="majorEastAsia" w:hAnsiTheme="majorHAnsi" w:cstheme="majorBidi"/>
+          <w:vanish/>
+          <w:color w:val="007789" w:themeColor="accent1" w:themeShade="BF"/>
+          <w:sz w:val="32"/>
+        </w:rPr>
+      </w:pPr>
+      <w:bookmarkStart w:id="12" w:name="_Toc489331661"/>
+      <w:bookmarkStart w:id="13" w:name="_Toc489331806"/>
+      <w:bookmarkEnd w:id="12"/>
+      <w:bookmarkEnd w:id="13"/>
+    </w:p>
+    <w:p>
+      <w:pPr>
         <w:pStyle w:val="Titre1"/>
-      </w:pPr>
-      <w:bookmarkStart w:id="12" w:name="_Toc489224010"/>
-      <w:r>
-        <w:lastRenderedPageBreak/>
+        <w:numPr>
+          <w:ilvl w:val="0"/>
+          <w:numId w:val="17"/>
+        </w:numPr>
+      </w:pPr>
+      <w:bookmarkStart w:id="14" w:name="_Toc489331807"/>
+      <w:r>
         <w:t>Dimensions techniques du projet</w:t>
       </w:r>
-      <w:bookmarkEnd w:id="12"/>
+      <w:bookmarkEnd w:id="14"/>
     </w:p>
     <w:p>
       <w:r>
@@ -4076,13 +4906,29 @@
         <w:t xml:space="preserve">écupéré le travail effectué par un groupe d’anciens stagiaires de VISEO Technologies qui ont établi une première base </w:t>
       </w:r>
       <w:r>
-        <w:t>au projet I-Learning.</w:t>
+        <w:t xml:space="preserve">au projet </w:t>
+      </w:r>
+      <w:proofErr w:type="spellStart"/>
+      <w:r>
+        <w:t>I-Learning</w:t>
+      </w:r>
+      <w:proofErr w:type="spellEnd"/>
+      <w:r>
+        <w:t>.</w:t>
       </w:r>
       <w:r>
         <w:br/>
       </w:r>
       <w:r>
-        <w:t xml:space="preserve">(TODO : répétition ? ) </w:t>
+        <w:t>(TODO : répétition </w:t>
+      </w:r>
+      <w:proofErr w:type="gramStart"/>
+      <w:r>
+        <w:t>? )</w:t>
+      </w:r>
+      <w:proofErr w:type="gramEnd"/>
+      <w:r>
+        <w:t xml:space="preserve"> </w:t>
       </w:r>
       <w:r>
         <w:t xml:space="preserve">Côté serveur, </w:t>
@@ -4114,7 +4960,23 @@
       </w:r>
       <w:r>
         <w:br/>
-        <w:t>Du côté des tests unitaires, ce sont le framework Mocha et la librairie Istanbul JS qui sont utilisés ( TOCHECK )</w:t>
+        <w:t xml:space="preserve">Du côté des tests unitaires, ce sont le </w:t>
+      </w:r>
+      <w:proofErr w:type="spellStart"/>
+      <w:r>
+        <w:t>framework</w:t>
+      </w:r>
+      <w:proofErr w:type="spellEnd"/>
+      <w:r>
+        <w:t xml:space="preserve"> Mocha et la librairie Istanbul JS qui sont utilisés </w:t>
+      </w:r>
+      <w:proofErr w:type="gramStart"/>
+      <w:r>
+        <w:t>( TOCHECK</w:t>
+      </w:r>
+      <w:proofErr w:type="gramEnd"/>
+      <w:r>
+        <w:t xml:space="preserve"> )</w:t>
       </w:r>
     </w:p>
     <w:p>
@@ -4168,26 +5030,48 @@
         <w:rPr>
           <w:color w:val="007DEB" w:themeColor="background2" w:themeShade="80"/>
         </w:rPr>
-        <w:t xml:space="preserve">récupérer les accès aux serveurs d’intégration et de déploiement : le service d’intégration et de déploiement continu utilisé est Codeship et ce dernier </w:t>
-      </w:r>
+        <w:t xml:space="preserve">récupérer les accès aux serveurs d’intégration et de déploiement : le service d’intégration et de déploiement continu utilisé est </w:t>
+      </w:r>
+      <w:proofErr w:type="spellStart"/>
       <w:r>
         <w:rPr>
           <w:color w:val="007DEB" w:themeColor="background2" w:themeShade="80"/>
         </w:rPr>
+        <w:t>Codeship</w:t>
+      </w:r>
+      <w:proofErr w:type="spellEnd"/>
+      <w:r>
+        <w:rPr>
+          <w:color w:val="007DEB" w:themeColor="background2" w:themeShade="80"/>
+        </w:rPr>
+        <w:t xml:space="preserve"> et ce dernier </w:t>
+      </w:r>
+      <w:r>
+        <w:rPr>
+          <w:color w:val="007DEB" w:themeColor="background2" w:themeShade="80"/>
+        </w:rPr>
         <w:t>est compatible avec GitHub notamment.</w:t>
       </w:r>
       <w:r>
         <w:rPr>
           <w:color w:val="007DEB" w:themeColor="background2" w:themeShade="80"/>
         </w:rPr>
-        <w:t xml:space="preserve"> (Conception =&gt; Réalisation &amp; mise en œuvre </w:t>
-      </w:r>
+        <w:t xml:space="preserve"> (Conception =&gt; Réalisation &amp; mise en </w:t>
+      </w:r>
+      <w:proofErr w:type="gramStart"/>
       <w:r>
         <w:rPr>
           <w:color w:val="007DEB" w:themeColor="background2" w:themeShade="80"/>
         </w:rPr>
+        <w:t xml:space="preserve">œuvre </w:t>
+      </w:r>
+      <w:r>
+        <w:rPr>
+          <w:color w:val="007DEB" w:themeColor="background2" w:themeShade="80"/>
+        </w:rPr>
         <w:t>)</w:t>
       </w:r>
+      <w:proofErr w:type="gramEnd"/>
       <w:r>
         <w:br/>
       </w:r>
@@ -4326,8 +5210,13 @@
         <w:t xml:space="preserve"> </w:t>
       </w:r>
       <w:r>
-        <w:t>2) QuizAdmin</w:t>
-      </w:r>
+        <w:t xml:space="preserve">2) </w:t>
+      </w:r>
+      <w:proofErr w:type="spellStart"/>
+      <w:r>
+        <w:t>QuizAdmin</w:t>
+      </w:r>
+      <w:proofErr w:type="spellEnd"/>
       <w:r>
         <w:t xml:space="preserve"> Vue</w:t>
       </w:r>
@@ -4344,14 +5233,32 @@
         <w:t xml:space="preserve">Refonte </w:t>
       </w:r>
       <w:r>
-        <w:t>&amp; Refactor du code 7) Résolution de bugs</w:t>
-      </w:r>
-      <w:r>
-        <w:t xml:space="preserve"> 8) Responsive windows</w:t>
-      </w:r>
-      <w:r>
-        <w:t xml:space="preserve"> 9) Test Driven Development</w:t>
-      </w:r>
+        <w:t xml:space="preserve">&amp; </w:t>
+      </w:r>
+      <w:proofErr w:type="spellStart"/>
+      <w:r>
+        <w:t>Refactor</w:t>
+      </w:r>
+      <w:proofErr w:type="spellEnd"/>
+      <w:r>
+        <w:t xml:space="preserve"> du code 7) Résolution de bugs</w:t>
+      </w:r>
+      <w:r>
+        <w:t xml:space="preserve"> 8) Responsive </w:t>
+      </w:r>
+      <w:proofErr w:type="spellStart"/>
+      <w:r>
+        <w:t>windows</w:t>
+      </w:r>
+      <w:proofErr w:type="spellEnd"/>
+      <w:r>
+        <w:t xml:space="preserve"> 9) Test Driven </w:t>
+      </w:r>
+      <w:proofErr w:type="spellStart"/>
+      <w:r>
+        <w:t>Development</w:t>
+      </w:r>
+      <w:proofErr w:type="spellEnd"/>
     </w:p>
     <w:p>
       <w:r>
@@ -4366,7 +5273,23 @@
         <w:t>TODO 3 : Rôle sein équipe</w:t>
       </w:r>
       <w:r>
-        <w:t xml:space="preserve"> ( Scrum Master x 3 sprints + dév )</w:t>
+        <w:t xml:space="preserve"> </w:t>
+      </w:r>
+      <w:proofErr w:type="gramStart"/>
+      <w:r>
+        <w:t>( Scrum</w:t>
+      </w:r>
+      <w:proofErr w:type="gramEnd"/>
+      <w:r>
+        <w:t xml:space="preserve"> Master x 3 sprints + </w:t>
+      </w:r>
+      <w:proofErr w:type="spellStart"/>
+      <w:r>
+        <w:t>dév</w:t>
+      </w:r>
+      <w:proofErr w:type="spellEnd"/>
+      <w:r>
+        <w:t xml:space="preserve"> )</w:t>
       </w:r>
     </w:p>
     <w:p>
@@ -4439,14 +5362,27 @@
       <w:r>
         <w:t xml:space="preserve">Figure </w:t>
       </w:r>
-      <w:fldSimple w:instr=" SEQ Figure \* ARABIC ">
-        <w:r>
-          <w:rPr>
-            <w:noProof/>
-          </w:rPr>
-          <w:t>4</w:t>
-        </w:r>
-      </w:fldSimple>
+      <w:r>
+        <w:fldChar w:fldCharType="begin"/>
+      </w:r>
+      <w:r>
+        <w:instrText xml:space="preserve"> SEQ Figure \* ARABIC </w:instrText>
+      </w:r>
+      <w:r>
+        <w:fldChar w:fldCharType="separate"/>
+      </w:r>
+      <w:r>
+        <w:rPr>
+          <w:noProof/>
+        </w:rPr>
+        <w:t>4</w:t>
+      </w:r>
+      <w:r>
+        <w:rPr>
+          <w:noProof/>
+        </w:rPr>
+        <w:fldChar w:fldCharType="end"/>
+      </w:r>
     </w:p>
     <w:p>
       <w:pPr>
@@ -4514,14 +5450,27 @@
       <w:r>
         <w:t xml:space="preserve">Figure </w:t>
       </w:r>
-      <w:fldSimple w:instr=" SEQ Figure \* ARABIC ">
-        <w:r>
-          <w:rPr>
-            <w:noProof/>
-          </w:rPr>
-          <w:t>5</w:t>
-        </w:r>
-      </w:fldSimple>
+      <w:r>
+        <w:fldChar w:fldCharType="begin"/>
+      </w:r>
+      <w:r>
+        <w:instrText xml:space="preserve"> SEQ Figure \* ARABIC </w:instrText>
+      </w:r>
+      <w:r>
+        <w:fldChar w:fldCharType="separate"/>
+      </w:r>
+      <w:r>
+        <w:rPr>
+          <w:noProof/>
+        </w:rPr>
+        <w:t>5</w:t>
+      </w:r>
+      <w:r>
+        <w:rPr>
+          <w:noProof/>
+        </w:rPr>
+        <w:fldChar w:fldCharType="end"/>
+      </w:r>
     </w:p>
     <w:p>
       <w:pPr>
@@ -4588,14 +5537,27 @@
       <w:r>
         <w:t xml:space="preserve">Figure </w:t>
       </w:r>
-      <w:fldSimple w:instr=" SEQ Figure \* ARABIC ">
-        <w:r>
-          <w:rPr>
-            <w:noProof/>
-          </w:rPr>
-          <w:t>6</w:t>
-        </w:r>
-      </w:fldSimple>
+      <w:r>
+        <w:fldChar w:fldCharType="begin"/>
+      </w:r>
+      <w:r>
+        <w:instrText xml:space="preserve"> SEQ Figure \* ARABIC </w:instrText>
+      </w:r>
+      <w:r>
+        <w:fldChar w:fldCharType="separate"/>
+      </w:r>
+      <w:r>
+        <w:rPr>
+          <w:noProof/>
+        </w:rPr>
+        <w:t>6</w:t>
+      </w:r>
+      <w:r>
+        <w:rPr>
+          <w:noProof/>
+        </w:rPr>
+        <w:fldChar w:fldCharType="end"/>
+      </w:r>
     </w:p>
     <w:p>
       <w:r>
@@ -4613,11 +5575,35 @@
         <w:t>Au contraire, il réalise des tâches tout autant que les autres membres de l’équipe de développement mais il doit se porter garant de l’application de la méthode Scrum pendant le projet</w:t>
       </w:r>
       <w:r>
-        <w:t xml:space="preserve"> : notamment les différents « rituels » tels que les Stand-up Meeting, Planning Poker, Sprint Review et Sprint Rétro. </w:t>
+        <w:t xml:space="preserve"> : notamment les différents « rituels » tels que les Stand-up Meeting, Planning Poker, Sprint </w:t>
+      </w:r>
+      <w:proofErr w:type="spellStart"/>
+      <w:r>
+        <w:t>Review</w:t>
+      </w:r>
+      <w:proofErr w:type="spellEnd"/>
+      <w:r>
+        <w:t xml:space="preserve"> et Sprint Rétro. </w:t>
       </w:r>
       <w:r>
         <w:br/>
-        <w:t>Concernant le projet I-Learning, nous avons décidé qu’à chaque itération, le rôle de Scrum Master s’échangerait entre chaque membre de l’équipe pour que chacun et chacune ait une expérience de Scrum Mastering qui nous sera utile pour les prochains projets que l’on pourrait mener chez VISEO Technologies.</w:t>
+        <w:t xml:space="preserve">Concernant le projet </w:t>
+      </w:r>
+      <w:proofErr w:type="spellStart"/>
+      <w:r>
+        <w:t>I-Learning</w:t>
+      </w:r>
+      <w:proofErr w:type="spellEnd"/>
+      <w:r>
+        <w:t xml:space="preserve">, nous avons décidé qu’à chaque itération, le rôle de Scrum Master s’échangerait entre chaque membre de l’équipe pour que chacun et chacune ait une expérience de Scrum </w:t>
+      </w:r>
+      <w:proofErr w:type="spellStart"/>
+      <w:r>
+        <w:t>Mastering</w:t>
+      </w:r>
+      <w:proofErr w:type="spellEnd"/>
+      <w:r>
+        <w:t xml:space="preserve"> qui nous sera utile pour les prochains projets que l’on pourrait mener chez VISEO Technologies.</w:t>
       </w:r>
     </w:p>
     <w:p>
@@ -4665,7 +5651,15 @@
         <w:t xml:space="preserve">le groupe projet qui portait sur Drive parce que nous </w:t>
       </w:r>
       <w:r>
-        <w:t>n’étions pas certains de continuer le projet I-Learning.</w:t>
+        <w:t xml:space="preserve">n’étions pas certains de continuer le projet </w:t>
+      </w:r>
+      <w:proofErr w:type="spellStart"/>
+      <w:r>
+        <w:t>I-Learning</w:t>
+      </w:r>
+      <w:proofErr w:type="spellEnd"/>
+      <w:r>
+        <w:t>.</w:t>
       </w:r>
       <w:r>
         <w:br/>
@@ -4726,13 +5720,17 @@
     <w:p>
       <w:pPr>
         <w:pStyle w:val="Titre1"/>
-      </w:pPr>
-      <w:bookmarkStart w:id="13" w:name="_Toc489224011"/>
+        <w:numPr>
+          <w:ilvl w:val="0"/>
+          <w:numId w:val="17"/>
+        </w:numPr>
+      </w:pPr>
+      <w:bookmarkStart w:id="15" w:name="_Toc489331808"/>
       <w:r>
         <w:lastRenderedPageBreak/>
         <w:t>Dimensions humaines et managériales internes à VISEO Technologies</w:t>
       </w:r>
-      <w:bookmarkEnd w:id="13"/>
+      <w:bookmarkEnd w:id="15"/>
     </w:p>
     <w:p>
       <w:r>
@@ -4741,7 +5739,15 @@
     </w:p>
     <w:p>
       <w:r>
-        <w:t>TODO 2 : Mentor / Mentii (8 max)</w:t>
+        <w:t xml:space="preserve">TODO 2 : Mentor / </w:t>
+      </w:r>
+      <w:proofErr w:type="spellStart"/>
+      <w:r>
+        <w:t>Mentii</w:t>
+      </w:r>
+      <w:proofErr w:type="spellEnd"/>
+      <w:r>
+        <w:t xml:space="preserve"> (8 max)</w:t>
       </w:r>
     </w:p>
     <w:p>
@@ -4749,7 +5755,15 @@
         <w:t>TODO 3 : BBL</w:t>
       </w:r>
       <w:r>
-        <w:t>, ateliers, présentations, « Refresh »</w:t>
+        <w:t>, ateliers, présentations, « </w:t>
+      </w:r>
+      <w:proofErr w:type="spellStart"/>
+      <w:r>
+        <w:t>Refresh</w:t>
+      </w:r>
+      <w:proofErr w:type="spellEnd"/>
+      <w:r>
+        <w:t> »</w:t>
       </w:r>
     </w:p>
     <w:p>
@@ -4785,23 +5799,31 @@
     <w:p>
       <w:pPr>
         <w:pStyle w:val="Titre1"/>
-      </w:pPr>
-      <w:bookmarkStart w:id="14" w:name="_Toc489224012"/>
+        <w:numPr>
+          <w:ilvl w:val="0"/>
+          <w:numId w:val="17"/>
+        </w:numPr>
+      </w:pPr>
+      <w:bookmarkStart w:id="16" w:name="_Toc489331809"/>
       <w:r>
         <w:lastRenderedPageBreak/>
         <w:t>Dimensions développement durable et responsabilité sociale et sociétale</w:t>
       </w:r>
-      <w:bookmarkEnd w:id="14"/>
+      <w:bookmarkEnd w:id="16"/>
     </w:p>
     <w:p>
       <w:pPr>
         <w:pStyle w:val="Titre2"/>
-      </w:pPr>
-      <w:bookmarkStart w:id="15" w:name="_Toc489224013"/>
+        <w:numPr>
+          <w:ilvl w:val="0"/>
+          <w:numId w:val="20"/>
+        </w:numPr>
+      </w:pPr>
+      <w:bookmarkStart w:id="17" w:name="_Toc489331810"/>
       <w:r>
         <w:t>Environnement</w:t>
       </w:r>
-      <w:bookmarkEnd w:id="15"/>
+      <w:bookmarkEnd w:id="17"/>
     </w:p>
     <w:p>
       <w:pPr>
@@ -4881,7 +5903,15 @@
         <w:ind w:firstLine="720"/>
       </w:pPr>
       <w:r>
-        <w:t>On trouve également une politique de réduction des déplacements, notamment l’installation de systèmes de visio-conférence dans chaque site du Groupe pour les meetings ou réunions de collaborateurs se trouvant dans différents sites géographiques et une mise à disposition de moyens de communication à distance (Lync, Jitsi) pour tous les collaborateurs, qu’il s’</w:t>
+        <w:t xml:space="preserve">On trouve également une politique de réduction des déplacements, notamment l’installation de systèmes de visio-conférence dans chaque site du Groupe pour les meetings ou réunions de collaborateurs se trouvant dans différents sites géographiques et une mise à disposition de moyens de communication à distance (Lync, </w:t>
+      </w:r>
+      <w:proofErr w:type="spellStart"/>
+      <w:r>
+        <w:t>Jitsi</w:t>
+      </w:r>
+      <w:proofErr w:type="spellEnd"/>
+      <w:r>
+        <w:t>) pour tous les collaborateurs, qu’il s’</w:t>
       </w:r>
       <w:r>
         <w:t>agisse entre une personne et une autre ou bien pour un groupe de personnes en simultané.</w:t>
@@ -4913,15 +5943,19 @@
     <w:p>
       <w:pPr>
         <w:pStyle w:val="Titre2"/>
-      </w:pPr>
-      <w:bookmarkStart w:id="16" w:name="_Toc489224014"/>
+        <w:numPr>
+          <w:ilvl w:val="0"/>
+          <w:numId w:val="20"/>
+        </w:numPr>
+      </w:pPr>
+      <w:bookmarkStart w:id="18" w:name="_Toc489331811"/>
       <w:r>
         <w:t>S</w:t>
       </w:r>
       <w:r>
         <w:t>ocial</w:t>
       </w:r>
-      <w:bookmarkEnd w:id="16"/>
+      <w:bookmarkEnd w:id="18"/>
     </w:p>
     <w:p>
       <w:r>
@@ -4941,7 +5975,15 @@
     <w:p>
       <w:r>
         <w:tab/>
-        <w:t>Elle cherche également à promouvoir l’égalité professionnelle entre les Femmes et les Hommes en aménageant des horaires pour la rentrée scolaire et elle noue un partenariat avec Babirelais pour gérer les urgences concernant la garde des enfants.</w:t>
+        <w:t xml:space="preserve">Elle cherche également à promouvoir l’égalité professionnelle entre les Femmes et les Hommes en aménageant des horaires pour la rentrée scolaire et elle noue un partenariat avec </w:t>
+      </w:r>
+      <w:proofErr w:type="spellStart"/>
+      <w:r>
+        <w:t>Babirelais</w:t>
+      </w:r>
+      <w:proofErr w:type="spellEnd"/>
+      <w:r>
+        <w:t xml:space="preserve"> pour gérer les urgences concernant la garde des enfants.</w:t>
       </w:r>
     </w:p>
     <w:p>
@@ -5652,13 +6694,17 @@
     <w:p>
       <w:pPr>
         <w:pStyle w:val="Titre1"/>
-      </w:pPr>
-      <w:bookmarkStart w:id="17" w:name="_Toc489224015"/>
+        <w:numPr>
+          <w:ilvl w:val="0"/>
+          <w:numId w:val="17"/>
+        </w:numPr>
+      </w:pPr>
+      <w:bookmarkStart w:id="19" w:name="_Toc489331812"/>
       <w:r>
         <w:lastRenderedPageBreak/>
         <w:t>Bilan</w:t>
       </w:r>
-      <w:bookmarkEnd w:id="17"/>
+      <w:bookmarkEnd w:id="19"/>
     </w:p>
     <w:p>
       <w:r>
@@ -5691,13 +6737,17 @@
     <w:p>
       <w:pPr>
         <w:pStyle w:val="Titre1"/>
-      </w:pPr>
-      <w:bookmarkStart w:id="18" w:name="_Toc489224016"/>
+        <w:numPr>
+          <w:ilvl w:val="0"/>
+          <w:numId w:val="17"/>
+        </w:numPr>
+      </w:pPr>
+      <w:bookmarkStart w:id="20" w:name="_Toc489331813"/>
       <w:r>
         <w:lastRenderedPageBreak/>
         <w:t>Bibliographie</w:t>
       </w:r>
-      <w:bookmarkEnd w:id="18"/>
+      <w:bookmarkEnd w:id="20"/>
     </w:p>
     <w:p>
       <w:pPr>
@@ -5714,13 +6764,17 @@
     <w:p>
       <w:pPr>
         <w:pStyle w:val="Titre1"/>
-      </w:pPr>
-      <w:bookmarkStart w:id="19" w:name="_Toc489224017"/>
+        <w:numPr>
+          <w:ilvl w:val="0"/>
+          <w:numId w:val="17"/>
+        </w:numPr>
+      </w:pPr>
+      <w:bookmarkStart w:id="21" w:name="_Toc489331814"/>
       <w:r>
         <w:lastRenderedPageBreak/>
         <w:t>Annexes</w:t>
       </w:r>
-      <w:bookmarkEnd w:id="19"/>
+      <w:bookmarkEnd w:id="21"/>
     </w:p>
     <w:p>
       <w:pPr>
@@ -5737,13 +6791,17 @@
     <w:p>
       <w:pPr>
         <w:pStyle w:val="Titre1"/>
-      </w:pPr>
-      <w:bookmarkStart w:id="20" w:name="_Toc489224018"/>
+        <w:numPr>
+          <w:ilvl w:val="0"/>
+          <w:numId w:val="17"/>
+        </w:numPr>
+      </w:pPr>
+      <w:bookmarkStart w:id="22" w:name="_Toc489331815"/>
       <w:r>
         <w:lastRenderedPageBreak/>
         <w:t>Glossaire</w:t>
       </w:r>
-      <w:bookmarkEnd w:id="20"/>
+      <w:bookmarkEnd w:id="22"/>
     </w:p>
     <w:sectPr>
       <w:footerReference w:type="default" r:id="rId23"/>
@@ -5818,7 +6876,7 @@
         <w:noProof/>
         <w:lang w:bidi="fr-FR"/>
       </w:rPr>
-      <w:t>24</w:t>
+      <w:t>12</w:t>
     </w:r>
     <w:r>
       <w:rPr>
@@ -6386,6 +7444,181 @@
     </w:lvl>
   </w:abstractNum>
   <w:abstractNum w:abstractNumId="13" w15:restartNumberingAfterBreak="0">
+    <w:nsid w:val="23D144E8"/>
+    <w:multiLevelType w:val="hybridMultilevel"/>
+    <w:tmpl w:val="EFF8B46C"/>
+    <w:lvl w:ilvl="0" w:tplc="A4D86976">
+      <w:start w:val="1"/>
+      <w:numFmt w:val="lowerLetter"/>
+      <w:lvlText w:val="%1)"/>
+      <w:lvlJc w:val="left"/>
+      <w:pPr>
+        <w:ind w:left="720" w:hanging="360"/>
+      </w:pPr>
+      <w:rPr>
+        <w:rFonts w:hint="default"/>
+      </w:rPr>
+    </w:lvl>
+    <w:lvl w:ilvl="1" w:tplc="040C0019" w:tentative="1">
+      <w:start w:val="1"/>
+      <w:numFmt w:val="lowerLetter"/>
+      <w:lvlText w:val="%2."/>
+      <w:lvlJc w:val="left"/>
+      <w:pPr>
+        <w:ind w:left="1440" w:hanging="360"/>
+      </w:pPr>
+    </w:lvl>
+    <w:lvl w:ilvl="2" w:tplc="040C001B" w:tentative="1">
+      <w:start w:val="1"/>
+      <w:numFmt w:val="lowerRoman"/>
+      <w:lvlText w:val="%3."/>
+      <w:lvlJc w:val="right"/>
+      <w:pPr>
+        <w:ind w:left="2160" w:hanging="180"/>
+      </w:pPr>
+    </w:lvl>
+    <w:lvl w:ilvl="3" w:tplc="040C000F" w:tentative="1">
+      <w:start w:val="1"/>
+      <w:numFmt w:val="decimal"/>
+      <w:lvlText w:val="%4."/>
+      <w:lvlJc w:val="left"/>
+      <w:pPr>
+        <w:ind w:left="2880" w:hanging="360"/>
+      </w:pPr>
+    </w:lvl>
+    <w:lvl w:ilvl="4" w:tplc="040C0019" w:tentative="1">
+      <w:start w:val="1"/>
+      <w:numFmt w:val="lowerLetter"/>
+      <w:lvlText w:val="%5."/>
+      <w:lvlJc w:val="left"/>
+      <w:pPr>
+        <w:ind w:left="3600" w:hanging="360"/>
+      </w:pPr>
+    </w:lvl>
+    <w:lvl w:ilvl="5" w:tplc="040C001B" w:tentative="1">
+      <w:start w:val="1"/>
+      <w:numFmt w:val="lowerRoman"/>
+      <w:lvlText w:val="%6."/>
+      <w:lvlJc w:val="right"/>
+      <w:pPr>
+        <w:ind w:left="4320" w:hanging="180"/>
+      </w:pPr>
+    </w:lvl>
+    <w:lvl w:ilvl="6" w:tplc="040C000F" w:tentative="1">
+      <w:start w:val="1"/>
+      <w:numFmt w:val="decimal"/>
+      <w:lvlText w:val="%7."/>
+      <w:lvlJc w:val="left"/>
+      <w:pPr>
+        <w:ind w:left="5040" w:hanging="360"/>
+      </w:pPr>
+    </w:lvl>
+    <w:lvl w:ilvl="7" w:tplc="040C0019" w:tentative="1">
+      <w:start w:val="1"/>
+      <w:numFmt w:val="lowerLetter"/>
+      <w:lvlText w:val="%8."/>
+      <w:lvlJc w:val="left"/>
+      <w:pPr>
+        <w:ind w:left="5760" w:hanging="360"/>
+      </w:pPr>
+    </w:lvl>
+    <w:lvl w:ilvl="8" w:tplc="040C001B" w:tentative="1">
+      <w:start w:val="1"/>
+      <w:numFmt w:val="lowerRoman"/>
+      <w:lvlText w:val="%9."/>
+      <w:lvlJc w:val="right"/>
+      <w:pPr>
+        <w:ind w:left="6480" w:hanging="180"/>
+      </w:pPr>
+    </w:lvl>
+  </w:abstractNum>
+  <w:abstractNum w:abstractNumId="14" w15:restartNumberingAfterBreak="0">
+    <w:nsid w:val="3D57760C"/>
+    <w:multiLevelType w:val="hybridMultilevel"/>
+    <w:tmpl w:val="5ED69114"/>
+    <w:lvl w:ilvl="0" w:tplc="040C0017">
+      <w:start w:val="1"/>
+      <w:numFmt w:val="lowerLetter"/>
+      <w:lvlText w:val="%1)"/>
+      <w:lvlJc w:val="left"/>
+      <w:pPr>
+        <w:ind w:left="720" w:hanging="360"/>
+      </w:pPr>
+    </w:lvl>
+    <w:lvl w:ilvl="1" w:tplc="040C0019" w:tentative="1">
+      <w:start w:val="1"/>
+      <w:numFmt w:val="lowerLetter"/>
+      <w:lvlText w:val="%2."/>
+      <w:lvlJc w:val="left"/>
+      <w:pPr>
+        <w:ind w:left="1440" w:hanging="360"/>
+      </w:pPr>
+    </w:lvl>
+    <w:lvl w:ilvl="2" w:tplc="040C001B" w:tentative="1">
+      <w:start w:val="1"/>
+      <w:numFmt w:val="lowerRoman"/>
+      <w:lvlText w:val="%3."/>
+      <w:lvlJc w:val="right"/>
+      <w:pPr>
+        <w:ind w:left="2160" w:hanging="180"/>
+      </w:pPr>
+    </w:lvl>
+    <w:lvl w:ilvl="3" w:tplc="040C000F" w:tentative="1">
+      <w:start w:val="1"/>
+      <w:numFmt w:val="decimal"/>
+      <w:lvlText w:val="%4."/>
+      <w:lvlJc w:val="left"/>
+      <w:pPr>
+        <w:ind w:left="2880" w:hanging="360"/>
+      </w:pPr>
+    </w:lvl>
+    <w:lvl w:ilvl="4" w:tplc="040C0019" w:tentative="1">
+      <w:start w:val="1"/>
+      <w:numFmt w:val="lowerLetter"/>
+      <w:lvlText w:val="%5."/>
+      <w:lvlJc w:val="left"/>
+      <w:pPr>
+        <w:ind w:left="3600" w:hanging="360"/>
+      </w:pPr>
+    </w:lvl>
+    <w:lvl w:ilvl="5" w:tplc="040C001B" w:tentative="1">
+      <w:start w:val="1"/>
+      <w:numFmt w:val="lowerRoman"/>
+      <w:lvlText w:val="%6."/>
+      <w:lvlJc w:val="right"/>
+      <w:pPr>
+        <w:ind w:left="4320" w:hanging="180"/>
+      </w:pPr>
+    </w:lvl>
+    <w:lvl w:ilvl="6" w:tplc="040C000F" w:tentative="1">
+      <w:start w:val="1"/>
+      <w:numFmt w:val="decimal"/>
+      <w:lvlText w:val="%7."/>
+      <w:lvlJc w:val="left"/>
+      <w:pPr>
+        <w:ind w:left="5040" w:hanging="360"/>
+      </w:pPr>
+    </w:lvl>
+    <w:lvl w:ilvl="7" w:tplc="040C0019" w:tentative="1">
+      <w:start w:val="1"/>
+      <w:numFmt w:val="lowerLetter"/>
+      <w:lvlText w:val="%8."/>
+      <w:lvlJc w:val="left"/>
+      <w:pPr>
+        <w:ind w:left="5760" w:hanging="360"/>
+      </w:pPr>
+    </w:lvl>
+    <w:lvl w:ilvl="8" w:tplc="040C001B" w:tentative="1">
+      <w:start w:val="1"/>
+      <w:numFmt w:val="lowerRoman"/>
+      <w:lvlText w:val="%9."/>
+      <w:lvlJc w:val="right"/>
+      <w:pPr>
+        <w:ind w:left="6480" w:hanging="180"/>
+      </w:pPr>
+    </w:lvl>
+  </w:abstractNum>
+  <w:abstractNum w:abstractNumId="15" w15:restartNumberingAfterBreak="0">
     <w:nsid w:val="47164D09"/>
     <w:multiLevelType w:val="multilevel"/>
     <w:tmpl w:val="0409001F"/>
@@ -6471,10 +7704,99 @@
       </w:pPr>
     </w:lvl>
   </w:abstractNum>
-  <w:abstractNum w:abstractNumId="14" w15:restartNumberingAfterBreak="0">
+  <w:abstractNum w:abstractNumId="16" w15:restartNumberingAfterBreak="0">
+    <w:nsid w:val="4CCC6E90"/>
+    <w:multiLevelType w:val="hybridMultilevel"/>
+    <w:tmpl w:val="6908C668"/>
+    <w:lvl w:ilvl="0" w:tplc="151652EC">
+      <w:start w:val="1"/>
+      <w:numFmt w:val="lowerLetter"/>
+      <w:lvlText w:val="%1)"/>
+      <w:lvlJc w:val="left"/>
+      <w:pPr>
+        <w:ind w:left="720" w:hanging="360"/>
+      </w:pPr>
+      <w:rPr>
+        <w:rFonts w:hint="default"/>
+      </w:rPr>
+    </w:lvl>
+    <w:lvl w:ilvl="1" w:tplc="040C0019" w:tentative="1">
+      <w:start w:val="1"/>
+      <w:numFmt w:val="lowerLetter"/>
+      <w:lvlText w:val="%2."/>
+      <w:lvlJc w:val="left"/>
+      <w:pPr>
+        <w:ind w:left="1440" w:hanging="360"/>
+      </w:pPr>
+    </w:lvl>
+    <w:lvl w:ilvl="2" w:tplc="040C001B" w:tentative="1">
+      <w:start w:val="1"/>
+      <w:numFmt w:val="lowerRoman"/>
+      <w:lvlText w:val="%3."/>
+      <w:lvlJc w:val="right"/>
+      <w:pPr>
+        <w:ind w:left="2160" w:hanging="180"/>
+      </w:pPr>
+    </w:lvl>
+    <w:lvl w:ilvl="3" w:tplc="040C000F" w:tentative="1">
+      <w:start w:val="1"/>
+      <w:numFmt w:val="decimal"/>
+      <w:lvlText w:val="%4."/>
+      <w:lvlJc w:val="left"/>
+      <w:pPr>
+        <w:ind w:left="2880" w:hanging="360"/>
+      </w:pPr>
+    </w:lvl>
+    <w:lvl w:ilvl="4" w:tplc="040C0019" w:tentative="1">
+      <w:start w:val="1"/>
+      <w:numFmt w:val="lowerLetter"/>
+      <w:lvlText w:val="%5."/>
+      <w:lvlJc w:val="left"/>
+      <w:pPr>
+        <w:ind w:left="3600" w:hanging="360"/>
+      </w:pPr>
+    </w:lvl>
+    <w:lvl w:ilvl="5" w:tplc="040C001B" w:tentative="1">
+      <w:start w:val="1"/>
+      <w:numFmt w:val="lowerRoman"/>
+      <w:lvlText w:val="%6."/>
+      <w:lvlJc w:val="right"/>
+      <w:pPr>
+        <w:ind w:left="4320" w:hanging="180"/>
+      </w:pPr>
+    </w:lvl>
+    <w:lvl w:ilvl="6" w:tplc="040C000F" w:tentative="1">
+      <w:start w:val="1"/>
+      <w:numFmt w:val="decimal"/>
+      <w:lvlText w:val="%7."/>
+      <w:lvlJc w:val="left"/>
+      <w:pPr>
+        <w:ind w:left="5040" w:hanging="360"/>
+      </w:pPr>
+    </w:lvl>
+    <w:lvl w:ilvl="7" w:tplc="040C0019" w:tentative="1">
+      <w:start w:val="1"/>
+      <w:numFmt w:val="lowerLetter"/>
+      <w:lvlText w:val="%8."/>
+      <w:lvlJc w:val="left"/>
+      <w:pPr>
+        <w:ind w:left="5760" w:hanging="360"/>
+      </w:pPr>
+    </w:lvl>
+    <w:lvl w:ilvl="8" w:tplc="040C001B" w:tentative="1">
+      <w:start w:val="1"/>
+      <w:numFmt w:val="lowerRoman"/>
+      <w:lvlText w:val="%9."/>
+      <w:lvlJc w:val="right"/>
+      <w:pPr>
+        <w:ind w:left="6480" w:hanging="180"/>
+      </w:pPr>
+    </w:lvl>
+  </w:abstractNum>
+  <w:abstractNum w:abstractNumId="17" w15:restartNumberingAfterBreak="0">
     <w:nsid w:val="50464402"/>
     <w:multiLevelType w:val="hybridMultilevel"/>
-    <w:tmpl w:val="7ECE4C94"/>
+    <w:tmpl w:val="5B08C1D2"/>
     <w:lvl w:ilvl="0" w:tplc="D8D4B4AA">
       <w:start w:val="1"/>
       <w:numFmt w:val="upperRoman"/>
@@ -6573,7 +7895,7 @@
     <w:abstractNumId w:val="9"/>
   </w:num>
   <w:num w:numId="5">
-    <w:abstractNumId w:val="13"/>
+    <w:abstractNumId w:val="15"/>
   </w:num>
   <w:num w:numId="6">
     <w:abstractNumId w:val="10"/>
@@ -6609,7 +7931,16 @@
     <w:abstractNumId w:val="11"/>
   </w:num>
   <w:num w:numId="17">
+    <w:abstractNumId w:val="17"/>
+  </w:num>
+  <w:num w:numId="18">
     <w:abstractNumId w:val="14"/>
+  </w:num>
+  <w:num w:numId="19">
+    <w:abstractNumId w:val="16"/>
+  </w:num>
+  <w:num w:numId="20">
+    <w:abstractNumId w:val="13"/>
   </w:num>
 </w:numbering>
 </file>
@@ -8375,7 +9706,7 @@
 </file>
 
 <file path=customXml/itemProps1.xml><?xml version="1.0" encoding="utf-8"?>
-<ds:datastoreItem xmlns:ds="http://schemas.openxmlformats.org/officeDocument/2006/customXml" ds:itemID="{FE37DD60-3D7C-471F-AFBB-EF4AC2118557}">
+<ds:datastoreItem xmlns:ds="http://schemas.openxmlformats.org/officeDocument/2006/customXml" ds:itemID="{2B6303B0-2F63-4AB7-9A7F-0524A29A7E4C}">
   <ds:schemaRefs>
     <ds:schemaRef ds:uri="http://schemas.openxmlformats.org/officeDocument/2006/bibliography"/>
   </ds:schemaRefs>

</xml_diff>

<commit_message>
Mémoire : début résumé anglais
</commit_message>
<xml_diff>
--- a/David_MA_MemoireStageFinEtude.docx
+++ b/David_MA_MemoireStageFinEtude.docx
@@ -570,8 +570,6 @@
           <w:r>
             <w:t>Table des matières</w:t>
           </w:r>
-          <w:bookmarkStart w:id="0" w:name="_GoBack"/>
-          <w:bookmarkEnd w:id="0"/>
         </w:p>
         <w:p>
           <w:pPr>
@@ -2311,7 +2309,7 @@
       <w:pPr>
         <w:pStyle w:val="Titre1"/>
       </w:pPr>
-      <w:bookmarkStart w:id="1" w:name="_Toc489331795"/>
+      <w:bookmarkStart w:id="0" w:name="_Toc489331795"/>
       <w:r>
         <w:lastRenderedPageBreak/>
         <w:t>Résumé</w:t>
@@ -2319,7 +2317,7 @@
       <w:r>
         <w:t xml:space="preserve"> analytique</w:t>
       </w:r>
-      <w:bookmarkEnd w:id="1"/>
+      <w:bookmarkEnd w:id="0"/>
     </w:p>
     <w:p>
       <w:r>
@@ -2424,7 +2422,7 @@
       <w:pPr>
         <w:pStyle w:val="Titre1"/>
       </w:pPr>
-      <w:bookmarkStart w:id="2" w:name="_Toc489331796"/>
+      <w:bookmarkStart w:id="1" w:name="_Toc489331796"/>
       <w:proofErr w:type="spellStart"/>
       <w:r>
         <w:lastRenderedPageBreak/>
@@ -2438,17 +2436,809 @@
       <w:r>
         <w:t>summary</w:t>
       </w:r>
+      <w:bookmarkEnd w:id="1"/>
+      <w:proofErr w:type="spellEnd"/>
+    </w:p>
+    <w:p>
+      <w:r>
+        <w:tab/>
+        <w:t xml:space="preserve">It </w:t>
+      </w:r>
+      <w:proofErr w:type="spellStart"/>
+      <w:r>
+        <w:t>gets</w:t>
+      </w:r>
+      <w:proofErr w:type="spellEnd"/>
+      <w:r>
+        <w:t xml:space="preserve"> more and more </w:t>
+      </w:r>
+      <w:proofErr w:type="spellStart"/>
+      <w:r>
+        <w:t>difficult</w:t>
+      </w:r>
+      <w:proofErr w:type="spellEnd"/>
+      <w:r>
+        <w:t xml:space="preserve"> to </w:t>
+      </w:r>
+      <w:proofErr w:type="spellStart"/>
+      <w:r>
+        <w:t>acquire</w:t>
+      </w:r>
+      <w:proofErr w:type="spellEnd"/>
+      <w:r>
+        <w:t xml:space="preserve"> </w:t>
+      </w:r>
+      <w:proofErr w:type="spellStart"/>
+      <w:r>
+        <w:t>knowl</w:t>
+      </w:r>
+      <w:r>
+        <w:t>edge</w:t>
+      </w:r>
+      <w:proofErr w:type="spellEnd"/>
+      <w:r>
+        <w:t xml:space="preserve"> </w:t>
+      </w:r>
+      <w:proofErr w:type="spellStart"/>
+      <w:r>
+        <w:t>when</w:t>
+      </w:r>
+      <w:proofErr w:type="spellEnd"/>
+      <w:r>
+        <w:t xml:space="preserve"> the topics are </w:t>
+      </w:r>
+      <w:proofErr w:type="spellStart"/>
+      <w:r>
+        <w:t>elaborate</w:t>
+      </w:r>
+      <w:proofErr w:type="spellEnd"/>
+      <w:r>
+        <w:t>.</w:t>
+      </w:r>
+      <w:r>
+        <w:br/>
+      </w:r>
+      <w:proofErr w:type="spellStart"/>
+      <w:r>
+        <w:t>When</w:t>
+      </w:r>
+      <w:proofErr w:type="spellEnd"/>
+      <w:r>
+        <w:t xml:space="preserve"> </w:t>
+      </w:r>
+      <w:proofErr w:type="spellStart"/>
+      <w:r>
+        <w:t>someone</w:t>
+      </w:r>
+      <w:proofErr w:type="spellEnd"/>
+      <w:r>
+        <w:t xml:space="preserve"> tries to </w:t>
+      </w:r>
+      <w:proofErr w:type="spellStart"/>
+      <w:r>
+        <w:t>integrate</w:t>
+      </w:r>
+      <w:proofErr w:type="spellEnd"/>
+      <w:r>
+        <w:t xml:space="preserve"> information, how </w:t>
+      </w:r>
+      <w:proofErr w:type="spellStart"/>
+      <w:r>
+        <w:t>successful</w:t>
+      </w:r>
+      <w:proofErr w:type="spellEnd"/>
+      <w:r>
+        <w:t xml:space="preserve"> </w:t>
+      </w:r>
+      <w:proofErr w:type="spellStart"/>
+      <w:r>
+        <w:t>he</w:t>
+      </w:r>
+      <w:proofErr w:type="spellEnd"/>
+      <w:r>
+        <w:t xml:space="preserve">/ </w:t>
+      </w:r>
+      <w:proofErr w:type="spellStart"/>
+      <w:r>
+        <w:t>she</w:t>
+      </w:r>
+      <w:proofErr w:type="spellEnd"/>
+      <w:r>
+        <w:t xml:space="preserve"> </w:t>
+      </w:r>
+      <w:proofErr w:type="spellStart"/>
+      <w:r>
+        <w:t>is</w:t>
+      </w:r>
+      <w:proofErr w:type="spellEnd"/>
+      <w:r>
+        <w:t xml:space="preserve"> </w:t>
+      </w:r>
+      <w:proofErr w:type="spellStart"/>
+      <w:r>
+        <w:t>depends</w:t>
+      </w:r>
+      <w:proofErr w:type="spellEnd"/>
+      <w:r>
+        <w:t xml:space="preserve"> on </w:t>
+      </w:r>
+      <w:proofErr w:type="spellStart"/>
+      <w:r>
+        <w:t>many</w:t>
+      </w:r>
+      <w:proofErr w:type="spellEnd"/>
+      <w:r>
+        <w:t xml:space="preserve"> </w:t>
+      </w:r>
+      <w:proofErr w:type="spellStart"/>
+      <w:r>
+        <w:t>assumptions</w:t>
+      </w:r>
+      <w:proofErr w:type="spellEnd"/>
+      <w:r>
+        <w:t xml:space="preserve"> like how focus </w:t>
+      </w:r>
+      <w:proofErr w:type="spellStart"/>
+      <w:r>
+        <w:t>you</w:t>
+      </w:r>
+      <w:proofErr w:type="spellEnd"/>
+      <w:r>
+        <w:t xml:space="preserve"> are, how </w:t>
+      </w:r>
+      <w:proofErr w:type="spellStart"/>
+      <w:r>
+        <w:t>you</w:t>
+      </w:r>
+      <w:proofErr w:type="spellEnd"/>
+      <w:r>
+        <w:t xml:space="preserve"> commit </w:t>
+      </w:r>
+      <w:proofErr w:type="spellStart"/>
+      <w:r>
+        <w:t>this</w:t>
+      </w:r>
+      <w:proofErr w:type="spellEnd"/>
+      <w:r>
+        <w:t xml:space="preserve"> information to memory, how </w:t>
+      </w:r>
+      <w:proofErr w:type="spellStart"/>
+      <w:r>
+        <w:t>involved</w:t>
+      </w:r>
+      <w:proofErr w:type="spellEnd"/>
+      <w:r>
+        <w:t xml:space="preserve"> or </w:t>
+      </w:r>
+      <w:proofErr w:type="spellStart"/>
+      <w:r>
+        <w:t>interested</w:t>
+      </w:r>
+      <w:proofErr w:type="spellEnd"/>
+      <w:r>
+        <w:t xml:space="preserve"> </w:t>
+      </w:r>
+      <w:proofErr w:type="spellStart"/>
+      <w:r>
+        <w:t>you</w:t>
+      </w:r>
+      <w:proofErr w:type="spellEnd"/>
+      <w:r>
+        <w:t xml:space="preserve"> are at </w:t>
+      </w:r>
+      <w:proofErr w:type="spellStart"/>
+      <w:r>
+        <w:t>this</w:t>
+      </w:r>
+      <w:proofErr w:type="spellEnd"/>
+      <w:r>
+        <w:t xml:space="preserve"> </w:t>
+      </w:r>
+      <w:proofErr w:type="spellStart"/>
+      <w:r>
+        <w:t>subject</w:t>
+      </w:r>
+      <w:proofErr w:type="spellEnd"/>
+      <w:r>
+        <w:t xml:space="preserve"> as </w:t>
+      </w:r>
+      <w:proofErr w:type="spellStart"/>
+      <w:r>
+        <w:t>well</w:t>
+      </w:r>
+      <w:proofErr w:type="spellEnd"/>
+      <w:r>
+        <w:t xml:space="preserve"> as t</w:t>
+      </w:r>
+      <w:r>
+        <w:t xml:space="preserve">he </w:t>
+      </w:r>
+      <w:proofErr w:type="spellStart"/>
+      <w:r>
+        <w:t>quality</w:t>
+      </w:r>
+      <w:proofErr w:type="spellEnd"/>
+      <w:r>
+        <w:t xml:space="preserve"> of the </w:t>
+      </w:r>
+      <w:proofErr w:type="spellStart"/>
+      <w:r>
+        <w:t>teachings</w:t>
+      </w:r>
+      <w:proofErr w:type="spellEnd"/>
+      <w:r>
+        <w:t xml:space="preserve"> </w:t>
+      </w:r>
+      <w:proofErr w:type="spellStart"/>
+      <w:r>
+        <w:t>or</w:t>
+      </w:r>
+      <w:proofErr w:type="spellEnd"/>
+      <w:r>
+        <w:t xml:space="preserve"> the </w:t>
+      </w:r>
+      <w:proofErr w:type="spellStart"/>
+      <w:r>
+        <w:t>way</w:t>
+      </w:r>
+      <w:proofErr w:type="spellEnd"/>
+      <w:r>
+        <w:t xml:space="preserve"> </w:t>
+      </w:r>
+      <w:proofErr w:type="spellStart"/>
+      <w:r>
+        <w:t>they</w:t>
+      </w:r>
+      <w:proofErr w:type="spellEnd"/>
+      <w:r>
+        <w:t xml:space="preserve"> hand </w:t>
+      </w:r>
+      <w:proofErr w:type="spellStart"/>
+      <w:r>
+        <w:t>you</w:t>
+      </w:r>
+      <w:proofErr w:type="spellEnd"/>
+      <w:r>
+        <w:t xml:space="preserve"> over </w:t>
+      </w:r>
+      <w:proofErr w:type="spellStart"/>
+      <w:r>
+        <w:t>this</w:t>
+      </w:r>
+      <w:proofErr w:type="spellEnd"/>
+      <w:r>
+        <w:t xml:space="preserve"> </w:t>
+      </w:r>
+      <w:proofErr w:type="spellStart"/>
+      <w:r>
+        <w:t>knowledge</w:t>
+      </w:r>
+      <w:proofErr w:type="spellEnd"/>
+      <w:r>
+        <w:t>.</w:t>
+      </w:r>
+      <w:r>
+        <w:br/>
+      </w:r>
+      <w:proofErr w:type="spellStart"/>
+      <w:r>
+        <w:t>It’s</w:t>
+      </w:r>
+      <w:proofErr w:type="spellEnd"/>
+      <w:r>
+        <w:t xml:space="preserve"> not over </w:t>
+      </w:r>
+      <w:proofErr w:type="spellStart"/>
+      <w:r>
+        <w:t>yet</w:t>
+      </w:r>
+      <w:proofErr w:type="spellEnd"/>
+      <w:r>
+        <w:t xml:space="preserve"> : </w:t>
+      </w:r>
+      <w:proofErr w:type="spellStart"/>
+      <w:r>
+        <w:t>you</w:t>
+      </w:r>
+      <w:proofErr w:type="spellEnd"/>
+      <w:r>
+        <w:t xml:space="preserve"> </w:t>
+      </w:r>
+      <w:proofErr w:type="spellStart"/>
+      <w:r>
+        <w:t>need</w:t>
+      </w:r>
+      <w:proofErr w:type="spellEnd"/>
+      <w:r>
+        <w:t xml:space="preserve"> to </w:t>
+      </w:r>
+      <w:proofErr w:type="spellStart"/>
+      <w:r>
+        <w:t>be</w:t>
+      </w:r>
+      <w:proofErr w:type="spellEnd"/>
+      <w:r>
+        <w:t xml:space="preserve"> able to </w:t>
+      </w:r>
+      <w:proofErr w:type="spellStart"/>
+      <w:r>
+        <w:t>forward</w:t>
+      </w:r>
+      <w:proofErr w:type="spellEnd"/>
+      <w:r>
+        <w:t xml:space="preserve"> the information </w:t>
+      </w:r>
+      <w:proofErr w:type="spellStart"/>
+      <w:r>
+        <w:t>you</w:t>
+      </w:r>
+      <w:proofErr w:type="spellEnd"/>
+      <w:r>
+        <w:t xml:space="preserve"> </w:t>
+      </w:r>
+      <w:proofErr w:type="spellStart"/>
+      <w:r>
+        <w:t>gained</w:t>
+      </w:r>
+      <w:proofErr w:type="spellEnd"/>
+      <w:r>
+        <w:t xml:space="preserve"> in </w:t>
+      </w:r>
+      <w:proofErr w:type="spellStart"/>
+      <w:r>
+        <w:t>every</w:t>
+      </w:r>
+      <w:proofErr w:type="spellEnd"/>
+      <w:r>
+        <w:t xml:space="preserve"> possible </w:t>
+      </w:r>
+      <w:proofErr w:type="spellStart"/>
+      <w:r>
+        <w:t>way</w:t>
+      </w:r>
+      <w:proofErr w:type="spellEnd"/>
+      <w:r>
+        <w:t xml:space="preserve">, </w:t>
+      </w:r>
+      <w:proofErr w:type="spellStart"/>
+      <w:r>
+        <w:t>either</w:t>
+      </w:r>
+      <w:proofErr w:type="spellEnd"/>
+      <w:r>
+        <w:t xml:space="preserve"> </w:t>
+      </w:r>
+      <w:proofErr w:type="spellStart"/>
+      <w:r>
+        <w:t>it</w:t>
+      </w:r>
+      <w:proofErr w:type="spellEnd"/>
+      <w:r>
+        <w:t xml:space="preserve"> </w:t>
+      </w:r>
+      <w:proofErr w:type="spellStart"/>
+      <w:r>
+        <w:t>is</w:t>
+      </w:r>
+      <w:proofErr w:type="spellEnd"/>
+      <w:r>
+        <w:t xml:space="preserve"> by </w:t>
+      </w:r>
+      <w:proofErr w:type="spellStart"/>
+      <w:r>
+        <w:t>writing</w:t>
+      </w:r>
+      <w:proofErr w:type="spellEnd"/>
+      <w:r>
+        <w:t xml:space="preserve"> or </w:t>
+      </w:r>
+      <w:proofErr w:type="spellStart"/>
+      <w:r>
+        <w:t>stating</w:t>
+      </w:r>
+      <w:proofErr w:type="spellEnd"/>
+      <w:r>
+        <w:t xml:space="preserve"> </w:t>
+      </w:r>
+      <w:proofErr w:type="spellStart"/>
+      <w:r>
+        <w:t>it</w:t>
+      </w:r>
+      <w:proofErr w:type="spellEnd"/>
+      <w:r>
+        <w:t>.</w:t>
+      </w:r>
+      <w:r>
+        <w:br/>
+      </w:r>
+      <w:r>
+        <w:t xml:space="preserve">To </w:t>
+      </w:r>
+      <w:proofErr w:type="spellStart"/>
+      <w:r>
+        <w:t>some</w:t>
+      </w:r>
+      <w:proofErr w:type="spellEnd"/>
+      <w:r>
+        <w:t xml:space="preserve"> </w:t>
+      </w:r>
+      <w:proofErr w:type="spellStart"/>
+      <w:r>
+        <w:t>extent</w:t>
+      </w:r>
+      <w:proofErr w:type="spellEnd"/>
+      <w:r>
+        <w:t xml:space="preserve">, </w:t>
+      </w:r>
+      <w:proofErr w:type="spellStart"/>
+      <w:r>
+        <w:t>some</w:t>
+      </w:r>
+      <w:proofErr w:type="spellEnd"/>
+      <w:r>
+        <w:t xml:space="preserve"> people can follow a training in the </w:t>
+      </w:r>
+      <w:proofErr w:type="spellStart"/>
+      <w:r>
+        <w:t>same</w:t>
+      </w:r>
+      <w:proofErr w:type="spellEnd"/>
+      <w:r>
+        <w:t xml:space="preserve"> </w:t>
+      </w:r>
+      <w:proofErr w:type="spellStart"/>
+      <w:r>
+        <w:t>way</w:t>
+      </w:r>
+      <w:proofErr w:type="spellEnd"/>
+      <w:r>
+        <w:t xml:space="preserve"> as </w:t>
+      </w:r>
+      <w:proofErr w:type="spellStart"/>
+      <w:r>
+        <w:t>others</w:t>
+      </w:r>
+      <w:proofErr w:type="spellEnd"/>
+      <w:r>
+        <w:t xml:space="preserve"> </w:t>
+      </w:r>
+      <w:proofErr w:type="spellStart"/>
+      <w:r>
+        <w:t>would</w:t>
+      </w:r>
+      <w:proofErr w:type="spellEnd"/>
+      <w:r>
+        <w:t xml:space="preserve"> struggle to </w:t>
+      </w:r>
+      <w:proofErr w:type="spellStart"/>
+      <w:r>
+        <w:t>reveal</w:t>
+      </w:r>
+      <w:proofErr w:type="spellEnd"/>
+      <w:r>
+        <w:t xml:space="preserve"> </w:t>
+      </w:r>
+      <w:proofErr w:type="spellStart"/>
+      <w:r>
+        <w:t>their</w:t>
+      </w:r>
+      <w:proofErr w:type="spellEnd"/>
+      <w:r>
+        <w:t xml:space="preserve"> new </w:t>
+      </w:r>
+      <w:proofErr w:type="spellStart"/>
+      <w:r>
+        <w:t>understanding</w:t>
+      </w:r>
+      <w:proofErr w:type="spellEnd"/>
+      <w:r>
+        <w:t>.</w:t>
+      </w:r>
+    </w:p>
+    <w:p>
+      <w:r>
+        <w:tab/>
+      </w:r>
+      <w:proofErr w:type="spellStart"/>
+      <w:r>
+        <w:t>Since</w:t>
+      </w:r>
+      <w:proofErr w:type="spellEnd"/>
+      <w:r>
+        <w:t xml:space="preserve"> I care about </w:t>
+      </w:r>
+      <w:proofErr w:type="spellStart"/>
+      <w:r>
+        <w:t>teaching</w:t>
+      </w:r>
+      <w:proofErr w:type="spellEnd"/>
+      <w:r>
+        <w:t xml:space="preserve"> and </w:t>
+      </w:r>
+      <w:proofErr w:type="spellStart"/>
+      <w:r>
+        <w:t>learning</w:t>
+      </w:r>
+      <w:proofErr w:type="spellEnd"/>
+      <w:r>
+        <w:t xml:space="preserve">, </w:t>
+      </w:r>
+      <w:r>
+        <w:t xml:space="preserve">I chose to </w:t>
+      </w:r>
+      <w:proofErr w:type="spellStart"/>
+      <w:r>
+        <w:t>study</w:t>
+      </w:r>
+      <w:proofErr w:type="spellEnd"/>
+      <w:r>
+        <w:t xml:space="preserve"> </w:t>
+      </w:r>
+      <w:proofErr w:type="spellStart"/>
+      <w:r>
+        <w:t>Serious</w:t>
+      </w:r>
+      <w:proofErr w:type="spellEnd"/>
+      <w:r>
+        <w:t xml:space="preserve"> </w:t>
+      </w:r>
+      <w:proofErr w:type="spellStart"/>
+      <w:r>
+        <w:t>games</w:t>
+      </w:r>
+      <w:proofErr w:type="spellEnd"/>
+      <w:r>
+        <w:t xml:space="preserve"> </w:t>
+      </w:r>
+      <w:proofErr w:type="spellStart"/>
+      <w:r>
+        <w:t>which</w:t>
+      </w:r>
+      <w:proofErr w:type="spellEnd"/>
+      <w:r>
+        <w:t xml:space="preserve"> can </w:t>
+      </w:r>
+      <w:proofErr w:type="spellStart"/>
+      <w:r>
+        <w:t>be</w:t>
+      </w:r>
+      <w:proofErr w:type="spellEnd"/>
+      <w:r>
+        <w:t xml:space="preserve"> </w:t>
+      </w:r>
+      <w:proofErr w:type="spellStart"/>
+      <w:r>
+        <w:t>found</w:t>
+      </w:r>
+      <w:proofErr w:type="spellEnd"/>
+      <w:r>
+        <w:t xml:space="preserve"> in </w:t>
+      </w:r>
+      <w:proofErr w:type="spellStart"/>
+      <w:r>
+        <w:t>different</w:t>
+      </w:r>
+      <w:proofErr w:type="spellEnd"/>
+      <w:r>
+        <w:t xml:space="preserve"> </w:t>
+      </w:r>
+      <w:proofErr w:type="spellStart"/>
+      <w:r>
+        <w:t>kinds</w:t>
+      </w:r>
+      <w:proofErr w:type="spellEnd"/>
+      <w:r>
+        <w:t xml:space="preserve"> of </w:t>
+      </w:r>
+      <w:proofErr w:type="spellStart"/>
+      <w:r>
+        <w:t>domains</w:t>
+      </w:r>
+      <w:proofErr w:type="spellEnd"/>
+      <w:r>
+        <w:t xml:space="preserve"> </w:t>
+      </w:r>
+      <w:proofErr w:type="spellStart"/>
+      <w:r>
+        <w:t>such</w:t>
+      </w:r>
+      <w:proofErr w:type="spellEnd"/>
+      <w:r>
+        <w:t xml:space="preserve"> as </w:t>
+      </w:r>
+      <w:proofErr w:type="spellStart"/>
+      <w:r>
+        <w:t>school</w:t>
+      </w:r>
+      <w:proofErr w:type="spellEnd"/>
+      <w:r>
+        <w:t xml:space="preserve">, </w:t>
+      </w:r>
+      <w:proofErr w:type="spellStart"/>
+      <w:r>
+        <w:t>university</w:t>
+      </w:r>
+      <w:proofErr w:type="spellEnd"/>
+      <w:r>
+        <w:t xml:space="preserve"> </w:t>
+      </w:r>
+      <w:proofErr w:type="spellStart"/>
+      <w:r>
+        <w:t>education</w:t>
+      </w:r>
+      <w:proofErr w:type="spellEnd"/>
+      <w:r>
+        <w:t xml:space="preserve"> as </w:t>
+      </w:r>
+      <w:proofErr w:type="spellStart"/>
+      <w:r>
+        <w:t>well</w:t>
+      </w:r>
+      <w:proofErr w:type="spellEnd"/>
+      <w:r>
+        <w:t xml:space="preserve"> as </w:t>
+      </w:r>
+      <w:proofErr w:type="spellStart"/>
+      <w:r>
+        <w:t>companies</w:t>
+      </w:r>
+      <w:proofErr w:type="spellEnd"/>
+      <w:r>
+        <w:t xml:space="preserve"> </w:t>
+      </w:r>
+      <w:r>
+        <w:t xml:space="preserve">or </w:t>
+      </w:r>
+      <w:proofErr w:type="spellStart"/>
+      <w:r>
+        <w:t>delicate</w:t>
+      </w:r>
+      <w:proofErr w:type="spellEnd"/>
+      <w:r>
+        <w:t xml:space="preserve"> issues </w:t>
+      </w:r>
+      <w:proofErr w:type="spellStart"/>
+      <w:r>
+        <w:t>where</w:t>
+      </w:r>
+      <w:proofErr w:type="spellEnd"/>
+      <w:r>
+        <w:t xml:space="preserve"> </w:t>
+      </w:r>
+      <w:proofErr w:type="spellStart"/>
+      <w:r>
+        <w:t>you</w:t>
+      </w:r>
+      <w:proofErr w:type="spellEnd"/>
+      <w:r>
+        <w:t xml:space="preserve"> have to </w:t>
+      </w:r>
+      <w:proofErr w:type="spellStart"/>
+      <w:r>
+        <w:t>restage</w:t>
+      </w:r>
+      <w:proofErr w:type="spellEnd"/>
+      <w:r>
+        <w:t xml:space="preserve"> a fake </w:t>
+      </w:r>
+      <w:proofErr w:type="spellStart"/>
+      <w:r>
+        <w:t>war</w:t>
+      </w:r>
+      <w:proofErr w:type="spellEnd"/>
+      <w:r>
+        <w:t xml:space="preserve"> zone.</w:t>
+      </w:r>
+    </w:p>
+    <w:p>
+      <w:r>
+        <w:tab/>
+        <w:t xml:space="preserve">This </w:t>
+      </w:r>
+      <w:proofErr w:type="spellStart"/>
+      <w:r>
+        <w:t>is</w:t>
+      </w:r>
+      <w:proofErr w:type="spellEnd"/>
+      <w:r>
+        <w:t xml:space="preserve"> the </w:t>
+      </w:r>
+      <w:proofErr w:type="spellStart"/>
+      <w:r>
+        <w:t>reason</w:t>
+      </w:r>
+      <w:proofErr w:type="spellEnd"/>
+      <w:r>
+        <w:t xml:space="preserve"> </w:t>
+      </w:r>
+      <w:proofErr w:type="spellStart"/>
+      <w:r>
+        <w:t>why</w:t>
+      </w:r>
+      <w:proofErr w:type="spellEnd"/>
+      <w:r>
+        <w:t xml:space="preserve"> the projet </w:t>
+      </w:r>
+      <w:proofErr w:type="spellStart"/>
+      <w:r>
+        <w:t>I’m</w:t>
+      </w:r>
+      <w:proofErr w:type="spellEnd"/>
+      <w:r>
+        <w:t xml:space="preserve"> </w:t>
+      </w:r>
+      <w:proofErr w:type="spellStart"/>
+      <w:r>
+        <w:t>working</w:t>
+      </w:r>
+      <w:proofErr w:type="spellEnd"/>
+      <w:r>
+        <w:t xml:space="preserve"> </w:t>
+      </w:r>
+      <w:proofErr w:type="spellStart"/>
+      <w:r>
+        <w:t>on</w:t>
+      </w:r>
+      <w:proofErr w:type="spellEnd"/>
+      <w:r>
+        <w:t xml:space="preserve"> </w:t>
+      </w:r>
+      <w:proofErr w:type="spellStart"/>
+      <w:r>
+        <w:t>is</w:t>
+      </w:r>
+      <w:proofErr w:type="spellEnd"/>
+      <w:r>
+        <w:t xml:space="preserve"> </w:t>
+      </w:r>
+      <w:proofErr w:type="spellStart"/>
+      <w:r>
+        <w:t>I-Learning</w:t>
+      </w:r>
+      <w:proofErr w:type="spellEnd"/>
+      <w:r>
+        <w:t xml:space="preserve"> : </w:t>
+      </w:r>
+      <w:proofErr w:type="spellStart"/>
+      <w:r>
+        <w:t>our</w:t>
+      </w:r>
+      <w:proofErr w:type="spellEnd"/>
+      <w:r>
+        <w:t xml:space="preserve"> goal </w:t>
+      </w:r>
+      <w:proofErr w:type="spellStart"/>
+      <w:r>
+        <w:t>is</w:t>
+      </w:r>
+      <w:proofErr w:type="spellEnd"/>
+      <w:r>
+        <w:t xml:space="preserve"> to set up a web platform </w:t>
+      </w:r>
+      <w:proofErr w:type="spellStart"/>
+      <w:r>
+        <w:t>containing</w:t>
+      </w:r>
+      <w:proofErr w:type="spellEnd"/>
+      <w:r>
+        <w:t xml:space="preserve"> </w:t>
+      </w:r>
+      <w:proofErr w:type="spellStart"/>
+      <w:r>
+        <w:t>many</w:t>
+      </w:r>
+      <w:proofErr w:type="spellEnd"/>
+      <w:r>
+        <w:t xml:space="preserve"> types of training </w:t>
+      </w:r>
+      <w:r>
+        <w:t xml:space="preserve">courses </w:t>
+      </w:r>
+      <w:bookmarkStart w:id="2" w:name="_GoBack"/>
       <w:bookmarkEnd w:id="2"/>
-      <w:proofErr w:type="spellEnd"/>
-    </w:p>
-    <w:p>
-      <w:pPr>
-        <w:rPr>
-          <w:rFonts w:asciiTheme="majorHAnsi" w:eastAsiaTheme="majorEastAsia" w:hAnsiTheme="majorHAnsi" w:cstheme="majorBidi"/>
-          <w:color w:val="007789" w:themeColor="accent1" w:themeShade="BF"/>
-          <w:sz w:val="32"/>
-        </w:rPr>
-      </w:pPr>
+      <w:r>
+        <w:t xml:space="preserve"> </w:t>
+      </w:r>
       <w:r>
         <w:br w:type="page"/>
       </w:r>
@@ -2881,10 +3671,7 @@
                               <w:fldChar w:fldCharType="begin"/>
                             </w:r>
                             <w:r>
-                              <w:instrText xml:space="preserve"> SEQ Figure</w:instrText>
-                            </w:r>
-                            <w:r>
-                              <w:instrText xml:space="preserve"> \* ARABIC </w:instrText>
+                              <w:instrText xml:space="preserve"> SEQ Figure \* ARABIC </w:instrText>
                             </w:r>
                             <w:r>
                               <w:fldChar w:fldCharType="separate"/>
@@ -2943,10 +3730,7 @@
                         <w:fldChar w:fldCharType="begin"/>
                       </w:r>
                       <w:r>
-                        <w:instrText xml:space="preserve"> SEQ Figure</w:instrText>
-                      </w:r>
-                      <w:r>
-                        <w:instrText xml:space="preserve"> \* ARABIC </w:instrText>
+                        <w:instrText xml:space="preserve"> SEQ Figure \* ARABIC </w:instrText>
                       </w:r>
                       <w:r>
                         <w:fldChar w:fldCharType="separate"/>
@@ -3525,20 +4309,6 @@
     </w:p>
     <w:p>
       <w:r>
-        <w:t xml:space="preserve">TODO 9 : </w:t>
-      </w:r>
-      <w:r>
-        <w:rPr>
-          <w:strike/>
-        </w:rPr>
-        <w:t>missions confiées</w:t>
-      </w:r>
-      <w:r>
-        <w:t xml:space="preserve"> et planification</w:t>
-      </w:r>
-    </w:p>
-    <w:p>
-      <w:r>
         <w:tab/>
         <w:t xml:space="preserve">Le projet </w:t>
       </w:r>
@@ -4268,7 +5038,16 @@
         <w:ind w:firstLine="720"/>
       </w:pPr>
       <w:r>
-        <w:t>Par ailleurs, la technologie SVG est peu exploitée sur le marché et cela permettrait d’ouvrir de nouvelles opportunités dans le domaine du Web car il y a une tendance à développer des applications qui sont intuitives, simples à utiliser dans le se</w:t>
+        <w:t xml:space="preserve">Par ailleurs, la technologie </w:t>
+      </w:r>
+      <w:r>
+        <w:rPr>
+          <w:b/>
+        </w:rPr>
+        <w:t>SVG</w:t>
+      </w:r>
+      <w:r>
+        <w:t xml:space="preserve"> est peu exploitée sur le marché et cela permettrait d’ouvrir de nouvelles opportunités dans le domaine du Web car il y a une tendance à développer des applications qui sont intuitives, simples à utiliser dans le se</w:t>
       </w:r>
       <w:r>
         <w:t>ns où sans acquis préalable de l’application, on</w:t>
@@ -4307,26 +5086,6 @@
     </w:p>
     <w:p>
       <w:r>
-        <w:t>TODO : éviter formations longues / épuisantes =&gt; futur proche, utilisation DRH recrutements +</w:t>
-      </w:r>
-      <w:r>
-        <w:t xml:space="preserve"> POC pour ouvrir un marché possible </w:t>
-      </w:r>
-      <w:r>
-        <w:br/>
-        <w:t xml:space="preserve">TODO 2 : bon investissement pour VISEO, si production, exploitation possible pour un return on </w:t>
-      </w:r>
-      <w:proofErr w:type="spellStart"/>
-      <w:r>
-        <w:t>investment</w:t>
-      </w:r>
-      <w:proofErr w:type="spellEnd"/>
-      <w:r>
-        <w:t xml:space="preserve"> car moins de formations à gérer</w:t>
-      </w:r>
-    </w:p>
-    <w:p>
-      <w:r>
         <w:tab/>
         <w:t>Ce projet ne présente aucune contrainte économique outre le fait que l’entreprise engage un certain nombre de stagiaires pour qu’ils puissent monter en compétences, réaliser un projet avec un cadre assez libre et</w:t>
       </w:r>
@@ -4348,8 +5107,118 @@
       <w:r>
         <w:t>age a débuté le 13 février 2017 et s’est achevé le 11 août 2017</w:t>
       </w:r>
-    </w:p>
-    <w:p>
+      <w:r>
+        <w:t xml:space="preserve"> : </w:t>
+      </w:r>
+      <w:r>
+        <w:t xml:space="preserve">notre équipe est restée assignée sur le projet </w:t>
+      </w:r>
+      <w:proofErr w:type="spellStart"/>
+      <w:r>
+        <w:t>I-Learning</w:t>
+      </w:r>
+      <w:proofErr w:type="spellEnd"/>
+      <w:r>
+        <w:t xml:space="preserve"> tout le long du stage</w:t>
+      </w:r>
+      <w:r>
+        <w:t xml:space="preserve"> et du fait que nous avons procédé par méthodes agiles, il n’y avait pas de planning prévisionnel pour le projet.</w:t>
+      </w:r>
+      <w:r>
+        <w:br/>
+        <w:t xml:space="preserve">Cependant, chaque </w:t>
+      </w:r>
+      <w:r>
+        <w:rPr>
+          <w:b/>
+        </w:rPr>
+        <w:t>Sprint</w:t>
+      </w:r>
+      <w:r>
+        <w:rPr>
+          <w:b/>
+        </w:rPr>
+        <w:t xml:space="preserve"> </w:t>
+      </w:r>
+      <w:r>
+        <w:t>résultant d’</w:t>
+      </w:r>
+      <w:r>
+        <w:t xml:space="preserve">un projet différent d’une semaine à l’autre, il est possible de </w:t>
+      </w:r>
+      <w:r>
+        <w:t xml:space="preserve"> </w:t>
+      </w:r>
+    </w:p>
+    <w:p>
+      <w:pPr>
+        <w:spacing w:before="100" w:beforeAutospacing="1"/>
+        <w:ind w:left="-397"/>
+      </w:pPr>
+      <w:r>
+        <w:br w:type="page"/>
+      </w:r>
+      <w:r>
+        <w:rPr>
+          <w:noProof/>
+        </w:rPr>
+        <w:lastRenderedPageBreak/>
+        <w:drawing>
+          <wp:anchor distT="0" distB="0" distL="114300" distR="114300" simplePos="0" relativeHeight="251674624" behindDoc="0" locked="0" layoutInCell="1" allowOverlap="1">
+            <wp:simplePos x="0" y="0"/>
+            <wp:positionH relativeFrom="margin">
+              <wp:posOffset>-1935480</wp:posOffset>
+            </wp:positionH>
+            <wp:positionV relativeFrom="margin">
+              <wp:align>top</wp:align>
+            </wp:positionV>
+            <wp:extent cx="8890635" cy="5000625"/>
+            <wp:effectExtent l="1905" t="0" r="7620" b="7620"/>
+            <wp:wrapSquare wrapText="bothSides"/>
+            <wp:docPr id="17" name="Image 17"/>
+            <wp:cNvGraphicFramePr>
+              <a:graphicFrameLocks xmlns:a="http://schemas.openxmlformats.org/drawingml/2006/main" noChangeAspect="1"/>
+            </wp:cNvGraphicFramePr>
+            <a:graphic xmlns:a="http://schemas.openxmlformats.org/drawingml/2006/main">
+              <a:graphicData uri="http://schemas.openxmlformats.org/drawingml/2006/picture">
+                <pic:pic xmlns:pic="http://schemas.openxmlformats.org/drawingml/2006/picture">
+                  <pic:nvPicPr>
+                    <pic:cNvPr id="1" name=""/>
+                    <pic:cNvPicPr/>
+                  </pic:nvPicPr>
+                  <pic:blipFill>
+                    <a:blip r:embed="rId13">
+                      <a:extLst>
+                        <a:ext uri="{28A0092B-C50C-407E-A947-70E740481C1C}">
+                          <a14:useLocalDpi xmlns:a14="http://schemas.microsoft.com/office/drawing/2010/main" val="0"/>
+                        </a:ext>
+                      </a:extLst>
+                    </a:blip>
+                    <a:stretch>
+                      <a:fillRect/>
+                    </a:stretch>
+                  </pic:blipFill>
+                  <pic:spPr>
+                    <a:xfrm rot="16200000">
+                      <a:off x="0" y="0"/>
+                      <a:ext cx="8890635" cy="5000625"/>
+                    </a:xfrm>
+                    <a:prstGeom prst="rect">
+                      <a:avLst/>
+                    </a:prstGeom>
+                  </pic:spPr>
+                </pic:pic>
+              </a:graphicData>
+            </a:graphic>
+            <wp14:sizeRelH relativeFrom="margin">
+              <wp14:pctWidth>0</wp14:pctWidth>
+            </wp14:sizeRelH>
+            <wp14:sizeRelV relativeFrom="margin">
+              <wp14:pctHeight>0</wp14:pctHeight>
+            </wp14:sizeRelV>
+          </wp:anchor>
+        </w:drawing>
+      </w:r>
       <w:r>
         <w:br w:type="page"/>
       </w:r>
@@ -5323,7 +6192,7 @@
                     </pic:cNvPicPr>
                   </pic:nvPicPr>
                   <pic:blipFill>
-                    <a:blip r:embed="rId13" cstate="print">
+                    <a:blip r:embed="rId14" cstate="print">
                       <a:extLst>
                         <a:ext uri="{28A0092B-C50C-407E-A947-70E740481C1C}">
                           <a14:useLocalDpi xmlns:a14="http://schemas.microsoft.com/office/drawing/2010/main" val="0"/>
@@ -5411,7 +6280,7 @@
                     </pic:cNvPicPr>
                   </pic:nvPicPr>
                   <pic:blipFill>
-                    <a:blip r:embed="rId14" cstate="print">
+                    <a:blip r:embed="rId15" cstate="print">
                       <a:extLst>
                         <a:ext uri="{28A0092B-C50C-407E-A947-70E740481C1C}">
                           <a14:useLocalDpi xmlns:a14="http://schemas.microsoft.com/office/drawing/2010/main" val="0"/>
@@ -5498,7 +6367,7 @@
                     </pic:cNvPicPr>
                   </pic:nvPicPr>
                   <pic:blipFill>
-                    <a:blip r:embed="rId15" cstate="print">
+                    <a:blip r:embed="rId16" cstate="print">
                       <a:extLst>
                         <a:ext uri="{28A0092B-C50C-407E-A947-70E740481C1C}">
                           <a14:useLocalDpi xmlns:a14="http://schemas.microsoft.com/office/drawing/2010/main" val="0"/>
@@ -6060,7 +6929,7 @@
                     </pic:cNvPicPr>
                   </pic:nvPicPr>
                   <pic:blipFill>
-                    <a:blip r:embed="rId16">
+                    <a:blip r:embed="rId17">
                       <a:extLst>
                         <a:ext uri="{28A0092B-C50C-407E-A947-70E740481C1C}">
                           <a14:useLocalDpi xmlns:a14="http://schemas.microsoft.com/office/drawing/2010/main" val="0"/>
@@ -6130,7 +6999,7 @@
                     </pic:cNvPicPr>
                   </pic:nvPicPr>
                   <pic:blipFill rotWithShape="1">
-                    <a:blip r:embed="rId17">
+                    <a:blip r:embed="rId18">
                       <a:extLst>
                         <a:ext uri="{28A0092B-C50C-407E-A947-70E740481C1C}">
                           <a14:useLocalDpi xmlns:a14="http://schemas.microsoft.com/office/drawing/2010/main" val="0"/>
@@ -6227,7 +7096,7 @@
                     </pic:cNvPicPr>
                   </pic:nvPicPr>
                   <pic:blipFill>
-                    <a:blip r:embed="rId18">
+                    <a:blip r:embed="rId19">
                       <a:extLst>
                         <a:ext uri="{28A0092B-C50C-407E-A947-70E740481C1C}">
                           <a14:useLocalDpi xmlns:a14="http://schemas.microsoft.com/office/drawing/2010/main" val="0"/>
@@ -6297,7 +7166,7 @@
                     </pic:cNvPicPr>
                   </pic:nvPicPr>
                   <pic:blipFill>
-                    <a:blip r:embed="rId19">
+                    <a:blip r:embed="rId20">
                       <a:extLst>
                         <a:ext uri="{28A0092B-C50C-407E-A947-70E740481C1C}">
                           <a14:useLocalDpi xmlns:a14="http://schemas.microsoft.com/office/drawing/2010/main" val="0"/>
@@ -6328,7 +7197,7 @@
           <w:noProof/>
         </w:rPr>
         <w:drawing>
-          <wp:anchor distT="0" distB="0" distL="114300" distR="114300" simplePos="0" relativeHeight="251666432" behindDoc="1" locked="0" layoutInCell="1" allowOverlap="1">
+          <wp:anchor distT="0" distB="0" distL="114300" distR="114300" simplePos="0" relativeHeight="251675648" behindDoc="0" locked="0" layoutInCell="1" allowOverlap="1">
             <wp:simplePos x="0" y="0"/>
             <wp:positionH relativeFrom="column">
               <wp:posOffset>4933950</wp:posOffset>
@@ -6361,7 +7230,7 @@
                     </pic:cNvPicPr>
                   </pic:nvPicPr>
                   <pic:blipFill rotWithShape="1">
-                    <a:blip r:embed="rId20">
+                    <a:blip r:embed="rId21">
                       <a:extLst>
                         <a:ext uri="{28A0092B-C50C-407E-A947-70E740481C1C}">
                           <a14:useLocalDpi xmlns:a14="http://schemas.microsoft.com/office/drawing/2010/main" val="0"/>
@@ -6438,7 +7307,7 @@
                     </pic:cNvPicPr>
                   </pic:nvPicPr>
                   <pic:blipFill>
-                    <a:blip r:embed="rId21" cstate="print">
+                    <a:blip r:embed="rId22" cstate="print">
                       <a:extLst>
                         <a:ext uri="{28A0092B-C50C-407E-A947-70E740481C1C}">
                           <a14:useLocalDpi xmlns:a14="http://schemas.microsoft.com/office/drawing/2010/main" val="0"/>
@@ -6541,7 +7410,7 @@
                     </pic:cNvPicPr>
                   </pic:nvPicPr>
                   <pic:blipFill>
-                    <a:blip r:embed="rId22" cstate="print">
+                    <a:blip r:embed="rId23" cstate="print">
                       <a:extLst>
                         <a:ext uri="{28A0092B-C50C-407E-A947-70E740481C1C}">
                           <a14:useLocalDpi xmlns:a14="http://schemas.microsoft.com/office/drawing/2010/main" val="0"/>
@@ -6804,7 +7673,7 @@
       <w:bookmarkEnd w:id="22"/>
     </w:p>
     <w:sectPr>
-      <w:footerReference w:type="default" r:id="rId23"/>
+      <w:footerReference w:type="default" r:id="rId24"/>
       <w:pgSz w:w="11906" w:h="16838" w:code="9"/>
       <w:pgMar w:top="1728" w:right="1800" w:bottom="1440" w:left="1800" w:header="720" w:footer="720" w:gutter="0"/>
       <w:pgNumType w:start="0"/>
@@ -6843,48 +7712,213 @@
 
 <file path=word/footer1.xml><?xml version="1.0" encoding="utf-8"?>
 <w:ftr xmlns:wpc="http://schemas.microsoft.com/office/word/2010/wordprocessingCanvas" xmlns:cx="http://schemas.microsoft.com/office/drawing/2014/chartex" xmlns:cx1="http://schemas.microsoft.com/office/drawing/2015/9/8/chartex" xmlns:cx2="http://schemas.microsoft.com/office/drawing/2015/10/21/chartex" xmlns:cx3="http://schemas.microsoft.com/office/drawing/2016/5/9/chartex" xmlns:cx4="http://schemas.microsoft.com/office/drawing/2016/5/10/chartex" xmlns:cx5="http://schemas.microsoft.com/office/drawing/2016/5/11/chartex" xmlns:cx6="http://schemas.microsoft.com/office/drawing/2016/5/12/chartex" xmlns:cx7="http://schemas.microsoft.com/office/drawing/2016/5/13/chartex" xmlns:cx8="http://schemas.microsoft.com/office/drawing/2016/5/14/chartex" xmlns:mc="http://schemas.openxmlformats.org/markup-compatibility/2006" xmlns:aink="http://schemas.microsoft.com/office/drawing/2016/ink" xmlns:am3d="http://schemas.microsoft.com/office/drawing/2017/model3d" xmlns:o="urn:schemas-microsoft-com:office:office" xmlns:r="http://schemas.openxmlformats.org/officeDocument/2006/relationships" xmlns:m="http://schemas.openxmlformats.org/officeDocument/2006/math" xmlns:v="urn:schemas-microsoft-com:vml" xmlns:wp14="http://schemas.microsoft.com/office/word/2010/wordprocessingDrawing" xmlns:wp="http://schemas.openxmlformats.org/drawingml/2006/wordprocessingDrawing" xmlns:w10="urn:schemas-microsoft-com:office:word" xmlns:w="http://schemas.openxmlformats.org/wordprocessingml/2006/main" xmlns:w14="http://schemas.microsoft.com/office/word/2010/wordml" xmlns:w15="http://schemas.microsoft.com/office/word/2012/wordml" xmlns:w16cid="http://schemas.microsoft.com/office/word/2016/wordml/cid" xmlns:w16se="http://schemas.microsoft.com/office/word/2015/wordml/symex" xmlns:wpg="http://schemas.microsoft.com/office/word/2010/wordprocessingGroup" xmlns:wpi="http://schemas.microsoft.com/office/word/2010/wordprocessingInk" xmlns:wne="http://schemas.microsoft.com/office/word/2006/wordml" xmlns:wps="http://schemas.microsoft.com/office/word/2010/wordprocessingShape" mc:Ignorable="w14 w15 w16se w16cid wp14">
-  <w:p>
-    <w:pPr>
-      <w:pStyle w:val="Pieddepage"/>
-    </w:pPr>
-    <w:r>
-      <w:rPr>
-        <w:lang w:bidi="fr-FR"/>
-      </w:rPr>
-      <w:t>Page </w:t>
-    </w:r>
-    <w:r>
-      <w:rPr>
-        <w:lang w:bidi="fr-FR"/>
-      </w:rPr>
-      <w:fldChar w:fldCharType="begin"/>
-    </w:r>
-    <w:r>
-      <w:rPr>
-        <w:lang w:bidi="fr-FR"/>
-      </w:rPr>
-      <w:instrText xml:space="preserve"> PAGE  \* Arabic  \* MERGEFORMAT </w:instrText>
-    </w:r>
-    <w:r>
-      <w:rPr>
-        <w:lang w:bidi="fr-FR"/>
-      </w:rPr>
-      <w:fldChar w:fldCharType="separate"/>
-    </w:r>
-    <w:r>
-      <w:rPr>
-        <w:noProof/>
-        <w:lang w:bidi="fr-FR"/>
-      </w:rPr>
-      <w:t>12</w:t>
-    </w:r>
-    <w:r>
-      <w:rPr>
-        <w:lang w:bidi="fr-FR"/>
-      </w:rPr>
-      <w:fldChar w:fldCharType="end"/>
-    </w:r>
-  </w:p>
+  <w:sdt>
+    <w:sdtPr>
+      <w:id w:val="1833717316"/>
+      <w:docPartObj>
+        <w:docPartGallery w:val="Page Numbers (Bottom of Page)"/>
+        <w:docPartUnique/>
+      </w:docPartObj>
+    </w:sdtPr>
+    <w:sdtEndPr/>
+    <w:sdtContent>
+      <w:p>
+        <w:pPr>
+          <w:pStyle w:val="Pieddepage"/>
+        </w:pPr>
+        <w:r>
+          <w:rPr>
+            <w:noProof/>
+            <w:lang w:bidi="fr-FR"/>
+          </w:rPr>
+          <mc:AlternateContent>
+            <mc:Choice Requires="wps">
+              <w:drawing>
+                <wp:anchor distT="0" distB="0" distL="114300" distR="114300" simplePos="0" relativeHeight="251659264" behindDoc="0" locked="0" layoutInCell="1" allowOverlap="1">
+                  <wp:simplePos x="0" y="0"/>
+                  <wp:positionH relativeFrom="page">
+                    <wp:align>right</wp:align>
+                  </wp:positionH>
+                  <wp:positionV relativeFrom="page">
+                    <wp:align>bottom</wp:align>
+                  </wp:positionV>
+                  <wp:extent cx="2125980" cy="2054860"/>
+                  <wp:effectExtent l="7620" t="9525" r="0" b="2540"/>
+                  <wp:wrapNone/>
+                  <wp:docPr id="23" name="Triangle isocèle 23"/>
+                  <wp:cNvGraphicFramePr>
+                    <a:graphicFrameLocks xmlns:a="http://schemas.openxmlformats.org/drawingml/2006/main"/>
+                  </wp:cNvGraphicFramePr>
+                  <a:graphic xmlns:a="http://schemas.openxmlformats.org/drawingml/2006/main">
+                    <a:graphicData uri="http://schemas.microsoft.com/office/word/2010/wordprocessingShape">
+                      <wps:wsp>
+                        <wps:cNvSpPr>
+                          <a:spLocks noChangeArrowheads="1"/>
+                        </wps:cNvSpPr>
+                        <wps:spPr bwMode="auto">
+                          <a:xfrm>
+                            <a:off x="0" y="0"/>
+                            <a:ext cx="2125980" cy="2054860"/>
+                          </a:xfrm>
+                          <a:prstGeom prst="triangle">
+                            <a:avLst>
+                              <a:gd name="adj" fmla="val 100000"/>
+                            </a:avLst>
+                          </a:prstGeom>
+                          <a:solidFill>
+                            <a:srgbClr val="D2EAF1"/>
+                          </a:solidFill>
+                          <a:ln>
+                            <a:noFill/>
+                          </a:ln>
+                          <a:extLst>
+                            <a:ext uri="{91240B29-F687-4F45-9708-019B960494DF}">
+                              <a14:hiddenLine xmlns:a14="http://schemas.microsoft.com/office/drawing/2010/main" w="9525">
+                                <a:solidFill>
+                                  <a:srgbClr val="000000"/>
+                                </a:solidFill>
+                                <a:miter lim="800000"/>
+                                <a:headEnd/>
+                                <a:tailEnd/>
+                              </a14:hiddenLine>
+                            </a:ext>
+                          </a:extLst>
+                        </wps:spPr>
+                        <wps:txbx>
+                          <w:txbxContent>
+                            <w:p>
+                              <w:pPr>
+                                <w:jc w:val="center"/>
+                                <w:rPr>
+                                  <w:szCs w:val="72"/>
+                                </w:rPr>
+                              </w:pPr>
+                              <w:r>
+                                <w:rPr>
+                                  <w:rFonts w:eastAsiaTheme="minorEastAsia" w:cs="Times New Roman"/>
+                                  <w:color w:val="auto"/>
+                                </w:rPr>
+                                <w:fldChar w:fldCharType="begin"/>
+                              </w:r>
+                              <w:r>
+                                <w:instrText>PAGE    \* MERGEFORMAT</w:instrText>
+                              </w:r>
+                              <w:r>
+                                <w:rPr>
+                                  <w:rFonts w:eastAsiaTheme="minorEastAsia" w:cs="Times New Roman"/>
+                                  <w:color w:val="auto"/>
+                                </w:rPr>
+                                <w:fldChar w:fldCharType="separate"/>
+                              </w:r>
+                              <w:r>
+                                <w:rPr>
+                                  <w:rFonts w:asciiTheme="majorHAnsi" w:eastAsiaTheme="majorEastAsia" w:hAnsiTheme="majorHAnsi" w:cstheme="majorBidi"/>
+                                  <w:noProof/>
+                                  <w:color w:val="FFFFFF" w:themeColor="background1"/>
+                                  <w:sz w:val="72"/>
+                                  <w:szCs w:val="72"/>
+                                </w:rPr>
+                                <w:t>8</w:t>
+                              </w:r>
+                              <w:r>
+                                <w:rPr>
+                                  <w:rFonts w:asciiTheme="majorHAnsi" w:eastAsiaTheme="majorEastAsia" w:hAnsiTheme="majorHAnsi" w:cstheme="majorBidi"/>
+                                  <w:color w:val="FFFFFF" w:themeColor="background1"/>
+                                  <w:sz w:val="72"/>
+                                  <w:szCs w:val="72"/>
+                                </w:rPr>
+                                <w:fldChar w:fldCharType="end"/>
+                              </w:r>
+                            </w:p>
+                          </w:txbxContent>
+                        </wps:txbx>
+                        <wps:bodyPr rot="0" vert="horz" wrap="square" lIns="91440" tIns="45720" rIns="91440" bIns="45720" anchor="t" anchorCtr="0" upright="1">
+                          <a:noAutofit/>
+                        </wps:bodyPr>
+                      </wps:wsp>
+                    </a:graphicData>
+                  </a:graphic>
+                  <wp14:sizeRelH relativeFrom="page">
+                    <wp14:pctWidth>0</wp14:pctWidth>
+                  </wp14:sizeRelH>
+                  <wp14:sizeRelV relativeFrom="page">
+                    <wp14:pctHeight>0</wp14:pctHeight>
+                  </wp14:sizeRelV>
+                </wp:anchor>
+              </w:drawing>
+            </mc:Choice>
+            <mc:Fallback>
+              <w:pict>
+                <v:shapetype id="_x0000_t5" coordsize="21600,21600" o:spt="5" adj="10800" path="m@0,l,21600r21600,xe">
+                  <v:stroke joinstyle="miter"/>
+                  <v:formulas>
+                    <v:f eqn="val #0"/>
+                    <v:f eqn="prod #0 1 2"/>
+                    <v:f eqn="sum @1 10800 0"/>
+                  </v:formulas>
+                  <v:path gradientshapeok="t" o:connecttype="custom" o:connectlocs="@0,0;@1,10800;0,21600;10800,21600;21600,21600;@2,10800" textboxrect="0,10800,10800,18000;5400,10800,16200,18000;10800,10800,21600,18000;0,7200,7200,21600;7200,7200,14400,21600;14400,7200,21600,21600"/>
+                  <v:handles>
+                    <v:h position="#0,topLeft" xrange="0,21600"/>
+                  </v:handles>
+                </v:shapetype>
+                <v:shape id="Triangle isocèle 23" o:spid="_x0000_s1028" type="#_x0000_t5" style="position:absolute;left:0;text-align:left;margin-left:116.2pt;margin-top:0;width:167.4pt;height:161.8pt;z-index:251659264;visibility:visible;mso-wrap-style:square;mso-width-percent:0;mso-height-percent:0;mso-wrap-distance-left:9pt;mso-wrap-distance-top:0;mso-wrap-distance-right:9pt;mso-wrap-distance-bottom:0;mso-position-horizontal:right;mso-position-horizontal-relative:page;mso-position-vertical:bottom;mso-position-vertical-relative:page;mso-width-percent:0;mso-height-percent:0;mso-width-relative:page;mso-height-relative:page;v-text-anchor:top" o:gfxdata="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" adj="21600" fillcolor="#d2eaf1" stroked="f">
+                  <v:textbox>
+                    <w:txbxContent>
+                      <w:p>
+                        <w:pPr>
+                          <w:jc w:val="center"/>
+                          <w:rPr>
+                            <w:szCs w:val="72"/>
+                          </w:rPr>
+                        </w:pPr>
+                        <w:r>
+                          <w:rPr>
+                            <w:rFonts w:eastAsiaTheme="minorEastAsia" w:cs="Times New Roman"/>
+                            <w:color w:val="auto"/>
+                          </w:rPr>
+                          <w:fldChar w:fldCharType="begin"/>
+                        </w:r>
+                        <w:r>
+                          <w:instrText>PAGE    \* MERGEFORMAT</w:instrText>
+                        </w:r>
+                        <w:r>
+                          <w:rPr>
+                            <w:rFonts w:eastAsiaTheme="minorEastAsia" w:cs="Times New Roman"/>
+                            <w:color w:val="auto"/>
+                          </w:rPr>
+                          <w:fldChar w:fldCharType="separate"/>
+                        </w:r>
+                        <w:r>
+                          <w:rPr>
+                            <w:rFonts w:asciiTheme="majorHAnsi" w:eastAsiaTheme="majorEastAsia" w:hAnsiTheme="majorHAnsi" w:cstheme="majorBidi"/>
+                            <w:noProof/>
+                            <w:color w:val="FFFFFF" w:themeColor="background1"/>
+                            <w:sz w:val="72"/>
+                            <w:szCs w:val="72"/>
+                          </w:rPr>
+                          <w:t>8</w:t>
+                        </w:r>
+                        <w:r>
+                          <w:rPr>
+                            <w:rFonts w:asciiTheme="majorHAnsi" w:eastAsiaTheme="majorEastAsia" w:hAnsiTheme="majorHAnsi" w:cstheme="majorBidi"/>
+                            <w:color w:val="FFFFFF" w:themeColor="background1"/>
+                            <w:sz w:val="72"/>
+                            <w:szCs w:val="72"/>
+                          </w:rPr>
+                          <w:fldChar w:fldCharType="end"/>
+                        </w:r>
+                      </w:p>
+                    </w:txbxContent>
+                  </v:textbox>
+                  <w10:wrap anchorx="page" anchory="page"/>
+                </v:shape>
+              </w:pict>
+            </mc:Fallback>
+          </mc:AlternateContent>
+        </w:r>
+      </w:p>
+    </w:sdtContent>
+  </w:sdt>
 </w:ftr>
 </file>
 
@@ -9706,7 +10740,7 @@
 </file>
 
 <file path=customXml/itemProps1.xml><?xml version="1.0" encoding="utf-8"?>
-<ds:datastoreItem xmlns:ds="http://schemas.openxmlformats.org/officeDocument/2006/customXml" ds:itemID="{2B6303B0-2F63-4AB7-9A7F-0524A29A7E4C}">
+<ds:datastoreItem xmlns:ds="http://schemas.openxmlformats.org/officeDocument/2006/customXml" ds:itemID="{307D0225-F9BA-4B20-BFEF-2407FE85D46D}">
   <ds:schemaRefs>
     <ds:schemaRef ds:uri="http://schemas.openxmlformats.org/officeDocument/2006/bibliography"/>
   </ds:schemaRefs>

</xml_diff>

<commit_message>
FOAD in progress 2
</commit_message>
<xml_diff>
--- a/David_MA_MemoireStageFinEtude.docx
+++ b/David_MA_MemoireStageFinEtude.docx
@@ -399,6 +399,14 @@
         <w:rPr>
           <w:lang w:bidi="fr-FR"/>
         </w:rPr>
+        <w:br w:type="page"/>
+      </w:r>
+    </w:p>
+    <w:p>
+      <w:pPr>
+        <w:jc w:val="left"/>
+      </w:pPr>
+      <w:r>
         <w:lastRenderedPageBreak/>
         <w:br w:type="page"/>
       </w:r>
@@ -437,7 +445,7 @@
           <w:pPr>
             <w:pStyle w:val="TM1"/>
             <w:tabs>
-              <w:tab w:val="right" w:leader="dot" w:pos="8296"/>
+              <w:tab w:val="right" w:leader="dot" w:pos="9062"/>
             </w:tabs>
             <w:rPr>
               <w:rFonts w:eastAsiaTheme="minorEastAsia"/>
@@ -455,7 +463,7 @@
           <w:r>
             <w:fldChar w:fldCharType="separate"/>
           </w:r>
-          <w:hyperlink w:anchor="_Toc489718500" w:history="1">
+          <w:hyperlink w:anchor="_Toc489884274" w:history="1">
             <w:r>
               <w:rPr>
                 <w:rStyle w:val="Lienhypertexte"/>
@@ -482,7 +490,7 @@
                 <w:noProof/>
                 <w:webHidden/>
               </w:rPr>
-              <w:instrText xml:space="preserve"> PAGEREF _Toc489718500 \h </w:instrText>
+              <w:instrText xml:space="preserve"> PAGEREF _Toc489884274 \h </w:instrText>
             </w:r>
             <w:r>
               <w:rPr>
@@ -517,7 +525,7 @@
           <w:pPr>
             <w:pStyle w:val="TM1"/>
             <w:tabs>
-              <w:tab w:val="right" w:leader="dot" w:pos="8296"/>
+              <w:tab w:val="right" w:leader="dot" w:pos="9062"/>
             </w:tabs>
             <w:rPr>
               <w:rFonts w:eastAsiaTheme="minorEastAsia"/>
@@ -526,7 +534,7 @@
               <w:lang w:eastAsia="fr-FR"/>
             </w:rPr>
           </w:pPr>
-          <w:hyperlink w:anchor="_Toc489718501" w:history="1">
+          <w:hyperlink w:anchor="_Toc489884275" w:history="1">
             <w:r>
               <w:rPr>
                 <w:rStyle w:val="Lienhypertexte"/>
@@ -554,7 +562,7 @@
                 <w:noProof/>
                 <w:webHidden/>
               </w:rPr>
-              <w:instrText xml:space="preserve"> PAGEREF _Toc489718501 \h </w:instrText>
+              <w:instrText xml:space="preserve"> PAGEREF _Toc489884275 \h </w:instrText>
             </w:r>
             <w:r>
               <w:rPr>
@@ -590,7 +598,7 @@
             <w:pStyle w:val="TM1"/>
             <w:tabs>
               <w:tab w:val="left" w:pos="440"/>
-              <w:tab w:val="right" w:leader="dot" w:pos="8296"/>
+              <w:tab w:val="right" w:leader="dot" w:pos="9062"/>
             </w:tabs>
             <w:rPr>
               <w:rFonts w:eastAsiaTheme="minorEastAsia"/>
@@ -599,7 +607,7 @@
               <w:lang w:eastAsia="fr-FR"/>
             </w:rPr>
           </w:pPr>
-          <w:hyperlink w:anchor="_Toc489718502" w:history="1">
+          <w:hyperlink w:anchor="_Toc489884276" w:history="1">
             <w:r>
               <w:rPr>
                 <w:rStyle w:val="Lienhypertexte"/>
@@ -642,7 +650,7 @@
                 <w:noProof/>
                 <w:webHidden/>
               </w:rPr>
-              <w:instrText xml:space="preserve"> PAGEREF _Toc489718502 \h </w:instrText>
+              <w:instrText xml:space="preserve"> PAGEREF _Toc489884276 \h </w:instrText>
             </w:r>
             <w:r>
               <w:rPr>
@@ -678,7 +686,7 @@
             <w:pStyle w:val="TM2"/>
             <w:tabs>
               <w:tab w:val="left" w:pos="660"/>
-              <w:tab w:val="right" w:leader="dot" w:pos="8296"/>
+              <w:tab w:val="right" w:leader="dot" w:pos="9062"/>
             </w:tabs>
             <w:rPr>
               <w:rFonts w:eastAsiaTheme="minorEastAsia"/>
@@ -687,7 +695,7 @@
               <w:lang w:eastAsia="fr-FR"/>
             </w:rPr>
           </w:pPr>
-          <w:hyperlink w:anchor="_Toc489718503" w:history="1">
+          <w:hyperlink w:anchor="_Toc489884277" w:history="1">
             <w:r>
               <w:rPr>
                 <w:rStyle w:val="Lienhypertexte"/>
@@ -730,7 +738,7 @@
                 <w:noProof/>
                 <w:webHidden/>
               </w:rPr>
-              <w:instrText xml:space="preserve"> PAGEREF _Toc489718503 \h </w:instrText>
+              <w:instrText xml:space="preserve"> PAGEREF _Toc489884277 \h </w:instrText>
             </w:r>
             <w:r>
               <w:rPr>
@@ -766,7 +774,7 @@
             <w:pStyle w:val="TM2"/>
             <w:tabs>
               <w:tab w:val="left" w:pos="660"/>
-              <w:tab w:val="right" w:leader="dot" w:pos="8296"/>
+              <w:tab w:val="right" w:leader="dot" w:pos="9062"/>
             </w:tabs>
             <w:rPr>
               <w:rFonts w:eastAsiaTheme="minorEastAsia"/>
@@ -775,7 +783,7 @@
               <w:lang w:eastAsia="fr-FR"/>
             </w:rPr>
           </w:pPr>
-          <w:hyperlink w:anchor="_Toc489718504" w:history="1">
+          <w:hyperlink w:anchor="_Toc489884278" w:history="1">
             <w:r>
               <w:rPr>
                 <w:rStyle w:val="Lienhypertexte"/>
@@ -818,7 +826,7 @@
                 <w:noProof/>
                 <w:webHidden/>
               </w:rPr>
-              <w:instrText xml:space="preserve"> PAGEREF _Toc489718504 \h </w:instrText>
+              <w:instrText xml:space="preserve"> PAGEREF _Toc489884278 \h </w:instrText>
             </w:r>
             <w:r>
               <w:rPr>
@@ -854,7 +862,7 @@
             <w:pStyle w:val="TM1"/>
             <w:tabs>
               <w:tab w:val="left" w:pos="440"/>
-              <w:tab w:val="right" w:leader="dot" w:pos="8296"/>
+              <w:tab w:val="right" w:leader="dot" w:pos="9062"/>
             </w:tabs>
             <w:rPr>
               <w:rFonts w:eastAsiaTheme="minorEastAsia"/>
@@ -863,7 +871,7 @@
               <w:lang w:eastAsia="fr-FR"/>
             </w:rPr>
           </w:pPr>
-          <w:hyperlink w:anchor="_Toc489718505" w:history="1">
+          <w:hyperlink w:anchor="_Toc489884279" w:history="1">
             <w:r>
               <w:rPr>
                 <w:rStyle w:val="Lienhypertexte"/>
@@ -906,7 +914,7 @@
                 <w:noProof/>
                 <w:webHidden/>
               </w:rPr>
-              <w:instrText xml:space="preserve"> PAGEREF _Toc489718505 \h </w:instrText>
+              <w:instrText xml:space="preserve"> PAGEREF _Toc489884279 \h </w:instrText>
             </w:r>
             <w:r>
               <w:rPr>
@@ -941,7 +949,7 @@
           <w:pPr>
             <w:pStyle w:val="TM3"/>
             <w:tabs>
-              <w:tab w:val="right" w:leader="dot" w:pos="8296"/>
+              <w:tab w:val="right" w:leader="dot" w:pos="9062"/>
             </w:tabs>
             <w:rPr>
               <w:rFonts w:eastAsiaTheme="minorEastAsia"/>
@@ -950,7 +958,7 @@
               <w:lang w:eastAsia="fr-FR"/>
             </w:rPr>
           </w:pPr>
-          <w:hyperlink w:anchor="_Toc489718506" w:history="1">
+          <w:hyperlink w:anchor="_Toc489884280" w:history="1">
             <w:r>
               <w:rPr>
                 <w:rStyle w:val="Lienhypertexte"/>
@@ -977,7 +985,7 @@
                 <w:noProof/>
                 <w:webHidden/>
               </w:rPr>
-              <w:instrText xml:space="preserve"> PAGEREF _Toc489718506 \h </w:instrText>
+              <w:instrText xml:space="preserve"> PAGEREF _Toc489884280 \h </w:instrText>
             </w:r>
             <w:r>
               <w:rPr>
@@ -1013,7 +1021,7 @@
             <w:pStyle w:val="TM2"/>
             <w:tabs>
               <w:tab w:val="left" w:pos="660"/>
-              <w:tab w:val="right" w:leader="dot" w:pos="8296"/>
+              <w:tab w:val="right" w:leader="dot" w:pos="9062"/>
             </w:tabs>
             <w:rPr>
               <w:rFonts w:eastAsiaTheme="minorEastAsia"/>
@@ -1022,7 +1030,7 @@
               <w:lang w:eastAsia="fr-FR"/>
             </w:rPr>
           </w:pPr>
-          <w:hyperlink w:anchor="_Toc489718507" w:history="1">
+          <w:hyperlink w:anchor="_Toc489884281" w:history="1">
             <w:r>
               <w:rPr>
                 <w:rStyle w:val="Lienhypertexte"/>
@@ -1065,7 +1073,7 @@
                 <w:noProof/>
                 <w:webHidden/>
               </w:rPr>
-              <w:instrText xml:space="preserve"> PAGEREF _Toc489718507 \h </w:instrText>
+              <w:instrText xml:space="preserve"> PAGEREF _Toc489884281 \h </w:instrText>
             </w:r>
             <w:r>
               <w:rPr>
@@ -1101,7 +1109,7 @@
             <w:pStyle w:val="TM2"/>
             <w:tabs>
               <w:tab w:val="left" w:pos="660"/>
-              <w:tab w:val="right" w:leader="dot" w:pos="8296"/>
+              <w:tab w:val="right" w:leader="dot" w:pos="9062"/>
             </w:tabs>
             <w:rPr>
               <w:rFonts w:eastAsiaTheme="minorEastAsia"/>
@@ -1110,7 +1118,7 @@
               <w:lang w:eastAsia="fr-FR"/>
             </w:rPr>
           </w:pPr>
-          <w:hyperlink w:anchor="_Toc489718508" w:history="1">
+          <w:hyperlink w:anchor="_Toc489884282" w:history="1">
             <w:r>
               <w:rPr>
                 <w:rStyle w:val="Lienhypertexte"/>
@@ -1132,21 +1140,7 @@
                 <w:rStyle w:val="Lienhypertexte"/>
                 <w:noProof/>
               </w:rPr>
-              <w:t>L’auto-for</w:t>
-            </w:r>
-            <w:r>
-              <w:rPr>
-                <w:rStyle w:val="Lienhypertexte"/>
-                <w:noProof/>
-              </w:rPr>
-              <w:t>m</w:t>
-            </w:r>
-            <w:r>
-              <w:rPr>
-                <w:rStyle w:val="Lienhypertexte"/>
-                <w:noProof/>
-              </w:rPr>
-              <w:t>ation</w:t>
+              <w:t>Les formations ouvertes et/ou à distance</w:t>
             </w:r>
             <w:r>
               <w:rPr>
@@ -1167,7 +1161,7 @@
                 <w:noProof/>
                 <w:webHidden/>
               </w:rPr>
-              <w:instrText xml:space="preserve"> PAGEREF _Toc489718508 \h </w:instrText>
+              <w:instrText xml:space="preserve"> PAGEREF _Toc489884282 \h </w:instrText>
             </w:r>
             <w:r>
               <w:rPr>
@@ -1203,7 +1197,7 @@
             <w:pStyle w:val="TM2"/>
             <w:tabs>
               <w:tab w:val="left" w:pos="660"/>
-              <w:tab w:val="right" w:leader="dot" w:pos="8296"/>
+              <w:tab w:val="right" w:leader="dot" w:pos="9062"/>
             </w:tabs>
             <w:rPr>
               <w:rFonts w:eastAsiaTheme="minorEastAsia"/>
@@ -1212,7 +1206,7 @@
               <w:lang w:eastAsia="fr-FR"/>
             </w:rPr>
           </w:pPr>
-          <w:hyperlink w:anchor="_Toc489718509" w:history="1">
+          <w:hyperlink w:anchor="_Toc489884283" w:history="1">
             <w:r>
               <w:rPr>
                 <w:rStyle w:val="Lienhypertexte"/>
@@ -1255,7 +1249,7 @@
                 <w:noProof/>
                 <w:webHidden/>
               </w:rPr>
-              <w:instrText xml:space="preserve"> PAGEREF _Toc489718509 \h </w:instrText>
+              <w:instrText xml:space="preserve"> PAGEREF _Toc489884283 \h </w:instrText>
             </w:r>
             <w:r>
               <w:rPr>
@@ -1275,7 +1269,7 @@
                 <w:noProof/>
                 <w:webHidden/>
               </w:rPr>
-              <w:t>16</w:t>
+              <w:t>18</w:t>
             </w:r>
             <w:r>
               <w:rPr>
@@ -1291,7 +1285,7 @@
             <w:pStyle w:val="TM2"/>
             <w:tabs>
               <w:tab w:val="left" w:pos="660"/>
-              <w:tab w:val="right" w:leader="dot" w:pos="8296"/>
+              <w:tab w:val="right" w:leader="dot" w:pos="9062"/>
             </w:tabs>
             <w:rPr>
               <w:rFonts w:eastAsiaTheme="minorEastAsia"/>
@@ -1300,7 +1294,7 @@
               <w:lang w:eastAsia="fr-FR"/>
             </w:rPr>
           </w:pPr>
-          <w:hyperlink w:anchor="_Toc489718510" w:history="1">
+          <w:hyperlink w:anchor="_Toc489884284" w:history="1">
             <w:r>
               <w:rPr>
                 <w:rStyle w:val="Lienhypertexte"/>
@@ -1343,7 +1337,7 @@
                 <w:noProof/>
                 <w:webHidden/>
               </w:rPr>
-              <w:instrText xml:space="preserve"> PAGEREF _Toc489718510 \h </w:instrText>
+              <w:instrText xml:space="preserve"> PAGEREF _Toc489884284 \h </w:instrText>
             </w:r>
             <w:r>
               <w:rPr>
@@ -1363,7 +1357,7 @@
                 <w:noProof/>
                 <w:webHidden/>
               </w:rPr>
-              <w:t>17</w:t>
+              <w:t>19</w:t>
             </w:r>
             <w:r>
               <w:rPr>
@@ -1379,7 +1373,7 @@
             <w:pStyle w:val="TM1"/>
             <w:tabs>
               <w:tab w:val="left" w:pos="660"/>
-              <w:tab w:val="right" w:leader="dot" w:pos="8296"/>
+              <w:tab w:val="right" w:leader="dot" w:pos="9062"/>
             </w:tabs>
             <w:rPr>
               <w:rFonts w:eastAsiaTheme="minorEastAsia"/>
@@ -1388,7 +1382,7 @@
               <w:lang w:eastAsia="fr-FR"/>
             </w:rPr>
           </w:pPr>
-          <w:hyperlink w:anchor="_Toc489718512" w:history="1">
+          <w:hyperlink w:anchor="_Toc489884286" w:history="1">
             <w:r>
               <w:rPr>
                 <w:rStyle w:val="Lienhypertexte"/>
@@ -1431,7 +1425,7 @@
                 <w:noProof/>
                 <w:webHidden/>
               </w:rPr>
-              <w:instrText xml:space="preserve"> PAGEREF _Toc489718512 \h </w:instrText>
+              <w:instrText xml:space="preserve"> PAGEREF _Toc489884286 \h </w:instrText>
             </w:r>
             <w:r>
               <w:rPr>
@@ -1451,7 +1445,7 @@
                 <w:noProof/>
                 <w:webHidden/>
               </w:rPr>
-              <w:t>18</w:t>
+              <w:t>20</w:t>
             </w:r>
             <w:r>
               <w:rPr>
@@ -1467,7 +1461,7 @@
             <w:pStyle w:val="TM1"/>
             <w:tabs>
               <w:tab w:val="left" w:pos="660"/>
-              <w:tab w:val="right" w:leader="dot" w:pos="8296"/>
+              <w:tab w:val="right" w:leader="dot" w:pos="9062"/>
             </w:tabs>
             <w:rPr>
               <w:rFonts w:eastAsiaTheme="minorEastAsia"/>
@@ -1476,7 +1470,7 @@
               <w:lang w:eastAsia="fr-FR"/>
             </w:rPr>
           </w:pPr>
-          <w:hyperlink w:anchor="_Toc489718513" w:history="1">
+          <w:hyperlink w:anchor="_Toc489884287" w:history="1">
             <w:r>
               <w:rPr>
                 <w:rStyle w:val="Lienhypertexte"/>
@@ -1519,7 +1513,7 @@
                 <w:noProof/>
                 <w:webHidden/>
               </w:rPr>
-              <w:instrText xml:space="preserve"> PAGEREF _Toc489718513 \h </w:instrText>
+              <w:instrText xml:space="preserve"> PAGEREF _Toc489884287 \h </w:instrText>
             </w:r>
             <w:r>
               <w:rPr>
@@ -1539,7 +1533,7 @@
                 <w:noProof/>
                 <w:webHidden/>
               </w:rPr>
-              <w:t>23</w:t>
+              <w:t>25</w:t>
             </w:r>
             <w:r>
               <w:rPr>
@@ -1555,7 +1549,7 @@
             <w:pStyle w:val="TM1"/>
             <w:tabs>
               <w:tab w:val="left" w:pos="440"/>
-              <w:tab w:val="right" w:leader="dot" w:pos="8296"/>
+              <w:tab w:val="right" w:leader="dot" w:pos="9062"/>
             </w:tabs>
             <w:rPr>
               <w:rFonts w:eastAsiaTheme="minorEastAsia"/>
@@ -1564,7 +1558,7 @@
               <w:lang w:eastAsia="fr-FR"/>
             </w:rPr>
           </w:pPr>
-          <w:hyperlink w:anchor="_Toc489718514" w:history="1">
+          <w:hyperlink w:anchor="_Toc489884288" w:history="1">
             <w:r>
               <w:rPr>
                 <w:rStyle w:val="Lienhypertexte"/>
@@ -1607,7 +1601,7 @@
                 <w:noProof/>
                 <w:webHidden/>
               </w:rPr>
-              <w:instrText xml:space="preserve"> PAGEREF _Toc489718514 \h </w:instrText>
+              <w:instrText xml:space="preserve"> PAGEREF _Toc489884288 \h </w:instrText>
             </w:r>
             <w:r>
               <w:rPr>
@@ -1627,7 +1621,7 @@
                 <w:noProof/>
                 <w:webHidden/>
               </w:rPr>
-              <w:t>24</w:t>
+              <w:t>26</w:t>
             </w:r>
             <w:r>
               <w:rPr>
@@ -1643,7 +1637,7 @@
             <w:pStyle w:val="TM2"/>
             <w:tabs>
               <w:tab w:val="left" w:pos="660"/>
-              <w:tab w:val="right" w:leader="dot" w:pos="8296"/>
+              <w:tab w:val="right" w:leader="dot" w:pos="9062"/>
             </w:tabs>
             <w:rPr>
               <w:rFonts w:eastAsiaTheme="minorEastAsia"/>
@@ -1652,7 +1646,7 @@
               <w:lang w:eastAsia="fr-FR"/>
             </w:rPr>
           </w:pPr>
-          <w:hyperlink w:anchor="_Toc489718515" w:history="1">
+          <w:hyperlink w:anchor="_Toc489884289" w:history="1">
             <w:r>
               <w:rPr>
                 <w:rStyle w:val="Lienhypertexte"/>
@@ -1695,7 +1689,7 @@
                 <w:noProof/>
                 <w:webHidden/>
               </w:rPr>
-              <w:instrText xml:space="preserve"> PAGEREF _Toc489718515 \h </w:instrText>
+              <w:instrText xml:space="preserve"> PAGEREF _Toc489884289 \h </w:instrText>
             </w:r>
             <w:r>
               <w:rPr>
@@ -1715,7 +1709,7 @@
                 <w:noProof/>
                 <w:webHidden/>
               </w:rPr>
-              <w:t>24</w:t>
+              <w:t>26</w:t>
             </w:r>
             <w:r>
               <w:rPr>
@@ -1731,7 +1725,7 @@
             <w:pStyle w:val="TM2"/>
             <w:tabs>
               <w:tab w:val="left" w:pos="660"/>
-              <w:tab w:val="right" w:leader="dot" w:pos="8296"/>
+              <w:tab w:val="right" w:leader="dot" w:pos="9062"/>
             </w:tabs>
             <w:rPr>
               <w:rFonts w:eastAsiaTheme="minorEastAsia"/>
@@ -1740,7 +1734,7 @@
               <w:lang w:eastAsia="fr-FR"/>
             </w:rPr>
           </w:pPr>
-          <w:hyperlink w:anchor="_Toc489718516" w:history="1">
+          <w:hyperlink w:anchor="_Toc489884290" w:history="1">
             <w:r>
               <w:rPr>
                 <w:rStyle w:val="Lienhypertexte"/>
@@ -1783,7 +1777,7 @@
                 <w:noProof/>
                 <w:webHidden/>
               </w:rPr>
-              <w:instrText xml:space="preserve"> PAGEREF _Toc489718516 \h </w:instrText>
+              <w:instrText xml:space="preserve"> PAGEREF _Toc489884290 \h </w:instrText>
             </w:r>
             <w:r>
               <w:rPr>
@@ -1803,7 +1797,7 @@
                 <w:noProof/>
                 <w:webHidden/>
               </w:rPr>
-              <w:t>25</w:t>
+              <w:t>27</w:t>
             </w:r>
             <w:r>
               <w:rPr>
@@ -1819,7 +1813,7 @@
             <w:pStyle w:val="TM1"/>
             <w:tabs>
               <w:tab w:val="left" w:pos="660"/>
-              <w:tab w:val="right" w:leader="dot" w:pos="8296"/>
+              <w:tab w:val="right" w:leader="dot" w:pos="9062"/>
             </w:tabs>
             <w:rPr>
               <w:rFonts w:eastAsiaTheme="minorEastAsia"/>
@@ -1828,7 +1822,7 @@
               <w:lang w:eastAsia="fr-FR"/>
             </w:rPr>
           </w:pPr>
-          <w:hyperlink w:anchor="_Toc489718517" w:history="1">
+          <w:hyperlink w:anchor="_Toc489884291" w:history="1">
             <w:r>
               <w:rPr>
                 <w:rStyle w:val="Lienhypertexte"/>
@@ -1871,7 +1865,7 @@
                 <w:noProof/>
                 <w:webHidden/>
               </w:rPr>
-              <w:instrText xml:space="preserve"> PAGEREF _Toc489718517 \h </w:instrText>
+              <w:instrText xml:space="preserve"> PAGEREF _Toc489884291 \h </w:instrText>
             </w:r>
             <w:r>
               <w:rPr>
@@ -1891,7 +1885,7 @@
                 <w:noProof/>
                 <w:webHidden/>
               </w:rPr>
-              <w:t>27</w:t>
+              <w:t>29</w:t>
             </w:r>
             <w:r>
               <w:rPr>
@@ -1907,7 +1901,7 @@
             <w:pStyle w:val="TM1"/>
             <w:tabs>
               <w:tab w:val="left" w:pos="660"/>
-              <w:tab w:val="right" w:leader="dot" w:pos="8296"/>
+              <w:tab w:val="right" w:leader="dot" w:pos="9062"/>
             </w:tabs>
             <w:rPr>
               <w:rFonts w:eastAsiaTheme="minorEastAsia"/>
@@ -1916,7 +1910,7 @@
               <w:lang w:eastAsia="fr-FR"/>
             </w:rPr>
           </w:pPr>
-          <w:hyperlink w:anchor="_Toc489718518" w:history="1">
+          <w:hyperlink w:anchor="_Toc489884292" w:history="1">
             <w:r>
               <w:rPr>
                 <w:rStyle w:val="Lienhypertexte"/>
@@ -1959,7 +1953,7 @@
                 <w:noProof/>
                 <w:webHidden/>
               </w:rPr>
-              <w:instrText xml:space="preserve"> PAGEREF _Toc489718518 \h </w:instrText>
+              <w:instrText xml:space="preserve"> PAGEREF _Toc489884292 \h </w:instrText>
             </w:r>
             <w:r>
               <w:rPr>
@@ -1979,7 +1973,7 @@
                 <w:noProof/>
                 <w:webHidden/>
               </w:rPr>
-              <w:t>28</w:t>
+              <w:t>30</w:t>
             </w:r>
             <w:r>
               <w:rPr>
@@ -1995,7 +1989,7 @@
             <w:pStyle w:val="TM1"/>
             <w:tabs>
               <w:tab w:val="left" w:pos="660"/>
-              <w:tab w:val="right" w:leader="dot" w:pos="8296"/>
+              <w:tab w:val="right" w:leader="dot" w:pos="9062"/>
             </w:tabs>
             <w:rPr>
               <w:rFonts w:eastAsiaTheme="minorEastAsia"/>
@@ -2004,7 +1998,7 @@
               <w:lang w:eastAsia="fr-FR"/>
             </w:rPr>
           </w:pPr>
-          <w:hyperlink w:anchor="_Toc489718519" w:history="1">
+          <w:hyperlink w:anchor="_Toc489884293" w:history="1">
             <w:r>
               <w:rPr>
                 <w:rStyle w:val="Lienhypertexte"/>
@@ -2047,7 +2041,7 @@
                 <w:noProof/>
                 <w:webHidden/>
               </w:rPr>
-              <w:instrText xml:space="preserve"> PAGEREF _Toc489718519 \h </w:instrText>
+              <w:instrText xml:space="preserve"> PAGEREF _Toc489884293 \h </w:instrText>
             </w:r>
             <w:r>
               <w:rPr>
@@ -2067,7 +2061,7 @@
                 <w:noProof/>
                 <w:webHidden/>
               </w:rPr>
-              <w:t>29</w:t>
+              <w:t>31</w:t>
             </w:r>
             <w:r>
               <w:rPr>
@@ -2083,7 +2077,7 @@
             <w:pStyle w:val="TM1"/>
             <w:tabs>
               <w:tab w:val="left" w:pos="660"/>
-              <w:tab w:val="right" w:leader="dot" w:pos="8296"/>
+              <w:tab w:val="right" w:leader="dot" w:pos="9062"/>
             </w:tabs>
             <w:rPr>
               <w:rFonts w:eastAsiaTheme="minorEastAsia"/>
@@ -2092,7 +2086,7 @@
               <w:lang w:eastAsia="fr-FR"/>
             </w:rPr>
           </w:pPr>
-          <w:hyperlink w:anchor="_Toc489718520" w:history="1">
+          <w:hyperlink w:anchor="_Toc489884294" w:history="1">
             <w:r>
               <w:rPr>
                 <w:rStyle w:val="Lienhypertexte"/>
@@ -2135,7 +2129,7 @@
                 <w:noProof/>
                 <w:webHidden/>
               </w:rPr>
-              <w:instrText xml:space="preserve"> PAGEREF _Toc489718520 \h </w:instrText>
+              <w:instrText xml:space="preserve"> PAGEREF _Toc489884294 \h </w:instrText>
             </w:r>
             <w:r>
               <w:rPr>
@@ -2155,7 +2149,7 @@
                 <w:noProof/>
                 <w:webHidden/>
               </w:rPr>
-              <w:t>30</w:t>
+              <w:t>32</w:t>
             </w:r>
             <w:r>
               <w:rPr>
@@ -2186,7 +2180,7 @@
       <w:pPr>
         <w:pStyle w:val="Titre1"/>
       </w:pPr>
-      <w:bookmarkStart w:id="0" w:name="_Toc489718500"/>
+      <w:bookmarkStart w:id="0" w:name="_Toc489884274"/>
       <w:r>
         <w:lastRenderedPageBreak/>
         <w:t>Résumé</w:t>
@@ -2315,7 +2309,7 @@
           <w:lang w:val="en-GB"/>
         </w:rPr>
       </w:pPr>
-      <w:bookmarkStart w:id="1" w:name="_Toc489718501"/>
+      <w:bookmarkStart w:id="1" w:name="_Toc489884275"/>
       <w:r>
         <w:rPr>
           <w:lang w:val="en-GB"/>
@@ -2599,7 +2593,7 @@
           <w:numId w:val="17"/>
         </w:numPr>
       </w:pPr>
-      <w:bookmarkStart w:id="2" w:name="_Toc489718502"/>
+      <w:bookmarkStart w:id="2" w:name="_Toc489884276"/>
       <w:r>
         <w:lastRenderedPageBreak/>
         <w:t>Introduction</w:t>
@@ -2691,7 +2685,7 @@
           <w:numId w:val="18"/>
         </w:numPr>
       </w:pPr>
-      <w:bookmarkStart w:id="3" w:name="_Toc489718503"/>
+      <w:bookmarkStart w:id="3" w:name="_Toc489884277"/>
       <w:r>
         <w:lastRenderedPageBreak/>
         <w:t>Entreprise d’accueil</w:t>
@@ -2788,7 +2782,9 @@
           <wp:inline distT="0" distB="0" distL="0" distR="0">
             <wp:extent cx="5274310" cy="3001645"/>
             <wp:effectExtent l="76200" t="38100" r="78740" b="122555"/>
-            <wp:docPr id="2" name="Image 2"/>
+            <wp:docPr id="2" name="Image 2">
+              <a:hlinkClick xmlns:a="http://schemas.openxmlformats.org/drawingml/2006/main" r:id="rId10"/>
+            </wp:docPr>
             <wp:cNvGraphicFramePr>
               <a:graphicFrameLocks xmlns:a="http://schemas.openxmlformats.org/drawingml/2006/main" noChangeAspect="1"/>
             </wp:cNvGraphicFramePr>
@@ -2796,11 +2792,13 @@
               <a:graphicData uri="http://schemas.openxmlformats.org/drawingml/2006/picture">
                 <pic:pic xmlns:pic="http://schemas.openxmlformats.org/drawingml/2006/picture">
                   <pic:nvPicPr>
-                    <pic:cNvPr id="2" name="historique_du_groupe_fr_0.jpg"/>
+                    <pic:cNvPr id="2" name="Image 2">
+                      <a:hlinkClick r:id="rId10"/>
+                    </pic:cNvPr>
                     <pic:cNvPicPr/>
                   </pic:nvPicPr>
                   <pic:blipFill>
-                    <a:blip r:embed="rId10">
+                    <a:blip r:embed="rId11">
                       <a:extLst>
                         <a:ext uri="{28A0092B-C50C-407E-A947-70E740481C1C}">
                           <a14:useLocalDpi xmlns:a14="http://schemas.microsoft.com/office/drawing/2010/main" val="0"/>
@@ -3059,7 +3057,9 @@
             <wp:extent cx="3836035" cy="3171825"/>
             <wp:effectExtent l="76200" t="38100" r="69215" b="123825"/>
             <wp:wrapSquare wrapText="bothSides"/>
-            <wp:docPr id="3" name="Image 3"/>
+            <wp:docPr id="3" name="Image 3">
+              <a:hlinkClick xmlns:a="http://schemas.openxmlformats.org/drawingml/2006/main" r:id="rId12"/>
+            </wp:docPr>
             <wp:cNvGraphicFramePr>
               <a:graphicFrameLocks xmlns:a="http://schemas.openxmlformats.org/drawingml/2006/main" noChangeAspect="1"/>
             </wp:cNvGraphicFramePr>
@@ -3067,11 +3067,13 @@
               <a:graphicData uri="http://schemas.openxmlformats.org/drawingml/2006/picture">
                 <pic:pic xmlns:pic="http://schemas.openxmlformats.org/drawingml/2006/picture">
                   <pic:nvPicPr>
-                    <pic:cNvPr id="3" name="Graphe VISEO BUs.PNG"/>
+                    <pic:cNvPr id="3" name="Image 3">
+                      <a:hlinkClick r:id="rId12"/>
+                    </pic:cNvPr>
                     <pic:cNvPicPr/>
                   </pic:nvPicPr>
                   <pic:blipFill rotWithShape="1">
-                    <a:blip r:embed="rId11">
+                    <a:blip r:embed="rId13">
                       <a:extLst>
                         <a:ext uri="{28A0092B-C50C-407E-A947-70E740481C1C}">
                           <a14:useLocalDpi xmlns:a14="http://schemas.microsoft.com/office/drawing/2010/main" val="0"/>
@@ -3209,6 +3211,16 @@
       <w:pPr>
         <w:ind w:firstLine="720"/>
       </w:pPr>
+    </w:p>
+    <w:p>
+      <w:pPr>
+        <w:ind w:firstLine="720"/>
+      </w:pPr>
+    </w:p>
+    <w:p>
+      <w:pPr>
+        <w:ind w:firstLine="720"/>
+      </w:pPr>
       <w:r>
         <w:t>VISEO Technologies</w:t>
       </w:r>
@@ -3351,7 +3363,7 @@
                     <pic:cNvPicPr/>
                   </pic:nvPicPr>
                   <pic:blipFill>
-                    <a:blip r:embed="rId12">
+                    <a:blip r:embed="rId14">
                       <a:extLst>
                         <a:ext uri="{28A0092B-C50C-407E-A947-70E740481C1C}">
                           <a14:useLocalDpi xmlns:a14="http://schemas.microsoft.com/office/drawing/2010/main" val="0"/>
@@ -3562,7 +3574,7 @@
           <w:numId w:val="18"/>
         </w:numPr>
       </w:pPr>
-      <w:bookmarkStart w:id="4" w:name="_Toc489718504"/>
+      <w:bookmarkStart w:id="4" w:name="_Toc489884278"/>
       <w:r>
         <w:lastRenderedPageBreak/>
         <w:t>Contexte projet</w:t>
@@ -3620,7 +3632,9 @@
         <w:t xml:space="preserve"> dans le domaine du Web.</w:t>
       </w:r>
       <w:r>
-        <w:br/>
+        <w:t xml:space="preserve"> </w:t>
+      </w:r>
+      <w:r>
         <w:t xml:space="preserve">Le projet présente une </w:t>
       </w:r>
       <w:r>
@@ -3902,9 +3916,6 @@
       <w:r>
         <w:t>.</w:t>
       </w:r>
-      <w:r>
-        <w:br/>
-      </w:r>
     </w:p>
     <w:p>
       <w:pPr>
@@ -3925,53 +3936,309 @@
         <w:ind w:firstLine="720"/>
       </w:pPr>
       <w:r>
+        <w:t xml:space="preserve">De ce fait, nous avons procédé par la </w:t>
+      </w:r>
+      <w:r>
+        <w:rPr>
+          <w:b/>
+        </w:rPr>
+        <w:t>méthode Scrum</w:t>
+      </w:r>
+      <w:r>
+        <w:t xml:space="preserve"> en collaboration avec des </w:t>
+      </w:r>
+      <w:r>
+        <w:rPr>
+          <w:b/>
+        </w:rPr>
+        <w:t>Proxy Product Owner</w:t>
+      </w:r>
+      <w:r>
+        <w:t xml:space="preserve"> (</w:t>
+      </w:r>
+      <w:r>
+        <w:rPr>
+          <w:b/>
+        </w:rPr>
+        <w:t>PPO</w:t>
+      </w:r>
+      <w:r>
+        <w:t xml:space="preserve">) qui construisaient des scénarii en lien avec le projet, que l’on nomme </w:t>
+      </w:r>
+      <w:r>
+        <w:rPr>
+          <w:b/>
+        </w:rPr>
+        <w:t>User Story</w:t>
+      </w:r>
+      <w:r>
+        <w:t xml:space="preserve"> (</w:t>
+      </w:r>
+      <w:r>
+        <w:rPr>
+          <w:b/>
+        </w:rPr>
+        <w:t>US</w:t>
+      </w:r>
+      <w:r>
+        <w:t>)</w:t>
+      </w:r>
+      <w:r>
+        <w:t>.</w:t>
+      </w:r>
+    </w:p>
+    <w:p>
+      <w:pPr>
+        <w:ind w:firstLine="720"/>
+      </w:pPr>
+      <w:r>
         <w:lastRenderedPageBreak/>
-        <w:t xml:space="preserve">De ce fait, nous avons procédé par la </w:t>
+        <w:t xml:space="preserve">Durant chaque </w:t>
       </w:r>
       <w:r>
         <w:rPr>
           <w:b/>
         </w:rPr>
+        <w:t>Sprint</w:t>
+      </w:r>
+      <w:r>
+        <w:t xml:space="preserve">, d’une durée de deux semaines, nous étions chargés de réaliser les US sur lesquels nous nous étions engagés avec les PPO, en fonction de notre </w:t>
+      </w:r>
+      <w:r>
+        <w:rPr>
+          <w:b/>
+        </w:rPr>
+        <w:t>vélocité</w:t>
+      </w:r>
+      <w:r>
+        <w:t xml:space="preserve"> sur le </w:t>
+      </w:r>
+      <w:r>
+        <w:t>Sprint</w:t>
+      </w:r>
+      <w:r>
+        <w:t>.</w:t>
+      </w:r>
+      <w:r>
+        <w:t xml:space="preserve"> </w:t>
+      </w:r>
+      <w:r>
+        <w:t xml:space="preserve">Henri </w:t>
+      </w:r>
+      <w:r>
+        <w:t xml:space="preserve">DARMET </w:t>
+      </w:r>
+      <w:r>
+        <w:t xml:space="preserve">nous avait donné comme consigne de respecter nos engagements et de réaliser le nombre de points sur lesquels nous étions fixés à chaque </w:t>
+      </w:r>
+      <w:r>
+        <w:rPr>
+          <w:b/>
+        </w:rPr>
+        <w:t>Sprint</w:t>
+      </w:r>
+      <w:r>
+        <w:rPr>
+          <w:b/>
+        </w:rPr>
+        <w:t xml:space="preserve">. </w:t>
+      </w:r>
+      <w:r>
+        <w:t xml:space="preserve">Concernant le groupe I-Learning, ces engagements ont été tenus du premier jusqu’au dernier </w:t>
+      </w:r>
+      <w:r>
+        <w:rPr>
+          <w:b/>
+        </w:rPr>
+        <w:t xml:space="preserve">Sprint </w:t>
+      </w:r>
+      <w:r>
+        <w:t xml:space="preserve">et à chaque </w:t>
+      </w:r>
+      <w:r>
+        <w:rPr>
+          <w:b/>
+        </w:rPr>
+        <w:t xml:space="preserve">Sprint Review, </w:t>
+      </w:r>
+      <w:r>
+        <w:t>nous pouvions constater les nouvelles fonctionnalités apportées au projet.</w:t>
+      </w:r>
+    </w:p>
+    <w:p>
+      <w:pPr>
+        <w:ind w:firstLine="720"/>
+      </w:pPr>
+      <w:r>
+        <w:t xml:space="preserve">Je reviendrai plus en détails sur la </w:t>
+      </w:r>
+      <w:r>
+        <w:rPr>
+          <w:b/>
+        </w:rPr>
         <w:t>méthode Scrum</w:t>
       </w:r>
       <w:r>
-        <w:t xml:space="preserve"> en collaboration avec des </w:t>
+        <w:t xml:space="preserve"> ainsi que </w:t>
+      </w:r>
+      <w:r>
+        <w:t xml:space="preserve">sur </w:t>
+      </w:r>
+      <w:r>
+        <w:t xml:space="preserve">le cadre du </w:t>
       </w:r>
       <w:r>
         <w:rPr>
           <w:b/>
         </w:rPr>
-        <w:t>Proxy Product Owner</w:t>
-      </w:r>
-      <w:r>
-        <w:t xml:space="preserve"> (</w:t>
+        <w:t>Sprint</w:t>
+      </w:r>
+      <w:r>
+        <w:t xml:space="preserve"> et du projet dans une partie ultérieure.</w:t>
+      </w:r>
+    </w:p>
+    <w:p>
+      <w:pPr>
+        <w:ind w:firstLine="720"/>
+      </w:pPr>
+      <w:r>
+        <w:t xml:space="preserve">D’un point de vue opérationnel, nous avons donc suivi plusieurs formations, dont celle sur les </w:t>
       </w:r>
       <w:r>
         <w:rPr>
           <w:b/>
         </w:rPr>
-        <w:t>PPO</w:t>
-      </w:r>
-      <w:r>
-        <w:t xml:space="preserve">) qui construisaient des scénarii en lien avec le projet, que l’on nomme </w:t>
+        <w:t>méthodes Agile</w:t>
       </w:r>
       <w:r>
         <w:rPr>
           <w:b/>
         </w:rPr>
-        <w:t>User Story</w:t>
-      </w:r>
-      <w:r>
-        <w:t xml:space="preserve"> (</w:t>
+        <w:t>s</w:t>
+      </w:r>
+      <w:r>
+        <w:t xml:space="preserve">, en particulier la méthode </w:t>
       </w:r>
       <w:r>
         <w:rPr>
           <w:b/>
         </w:rPr>
-        <w:t>US</w:t>
-      </w:r>
-      <w:r>
-        <w:t>)</w:t>
+        <w:t>Scrum</w:t>
+      </w:r>
+      <w:r>
+        <w:t xml:space="preserve"> mais également une formation en </w:t>
+      </w:r>
+      <w:r>
+        <w:rPr>
+          <w:b/>
+        </w:rPr>
+        <w:t>JavaScript</w:t>
+      </w:r>
+      <w:r>
+        <w:t xml:space="preserve"> du fait est que, en tant que stagiaires, nous faisions partie de la practice </w:t>
+      </w:r>
+      <w:r>
+        <w:rPr>
+          <w:b/>
+        </w:rPr>
+        <w:t>Web / Java</w:t>
+      </w:r>
+      <w:r>
+        <w:t xml:space="preserve"> qui est pilotée par Henri DARMET.</w:t>
+      </w:r>
+      <w:r>
+        <w:t xml:space="preserve"> </w:t>
+      </w:r>
+      <w:r>
+        <w:t xml:space="preserve">Un collaborateur de VISEO Technologies, Julien BORDENEUVE, a notamment été présent pour notre formation sur </w:t>
+      </w:r>
+      <w:r>
+        <w:rPr>
+          <w:b/>
+        </w:rPr>
+        <w:t>Git</w:t>
+      </w:r>
+      <w:r>
+        <w:rPr>
+          <w:b/>
+        </w:rPr>
+        <w:t xml:space="preserve"> </w:t>
+      </w:r>
+      <w:r>
+        <w:t xml:space="preserve">et il a également animé des séances de </w:t>
+      </w:r>
+      <w:r>
+        <w:rPr>
+          <w:b/>
+        </w:rPr>
+        <w:t>Test Driven Development</w:t>
+      </w:r>
+      <w:r>
+        <w:rPr>
+          <w:b/>
+        </w:rPr>
+        <w:t xml:space="preserve"> </w:t>
+      </w:r>
+      <w:r>
+        <w:t>qui consiste</w:t>
+      </w:r>
+      <w:r>
+        <w:t xml:space="preserve"> à produire du code testable et testé.</w:t>
+      </w:r>
+    </w:p>
+    <w:p>
+      <w:pPr>
+        <w:ind w:firstLine="720"/>
+      </w:pPr>
+      <w:r>
+        <w:t>Nous avons également eu l’occasion d’assister à plusieurs ateliers, sur des thèmes divers comme le retour d’expérience de consultants</w:t>
+      </w:r>
+      <w:r>
+        <w:t xml:space="preserve"> actuels</w:t>
+      </w:r>
+      <w:r>
+        <w:t>, des présentations et des échanges sur des sujets techniques ainsi que</w:t>
+      </w:r>
+      <w:r>
+        <w:t xml:space="preserve"> de nombreuses séances de préparation à la soutenance de stage, non seulement pour l’obtention du diplôme mais préparer les stagiaires à diriger ces ateliers – qu’on surnomme </w:t>
+      </w:r>
+      <w:r>
+        <w:rPr>
+          <w:b/>
+        </w:rPr>
+        <w:t>BBL</w:t>
+      </w:r>
+      <w:r>
+        <w:t>, une histoire de « </w:t>
+      </w:r>
+      <w:r>
+        <w:rPr>
+          <w:b/>
+        </w:rPr>
+        <w:t>Brown Bag Lunch</w:t>
+      </w:r>
+      <w:r>
+        <w:t> » étant donné que ceux-ci se déroulent en général durant la pause déjeuner -.</w:t>
+      </w:r>
+      <w:r>
+        <w:t xml:space="preserve"> </w:t>
+      </w:r>
+    </w:p>
+    <w:p>
+      <w:pPr>
+        <w:ind w:firstLine="720"/>
+      </w:pPr>
+      <w:r>
+        <w:t xml:space="preserve">A travers ce projet, les ressources humaines auront possibilité </w:t>
+      </w:r>
+      <w:r>
+        <w:t xml:space="preserve">d’évaluer les nouveaux collaborateurs de l’entreprise en leur faisant jouer les différents exercices mais à terme, </w:t>
+      </w:r>
+      <w:r>
+        <w:t xml:space="preserve">lors de la mise en production du projet, celui-ci </w:t>
+      </w:r>
+      <w:r>
+        <w:t>apportera un outil supplémentaire à VISEO pour accompagner les consultants dans leur montée en compétences</w:t>
       </w:r>
       <w:r>
         <w:t>.</w:t>
@@ -3982,76 +4249,22 @@
         <w:ind w:firstLine="720"/>
       </w:pPr>
       <w:r>
-        <w:t xml:space="preserve">Durant chaque </w:t>
+        <w:t xml:space="preserve">Par ailleurs, la technologie </w:t>
       </w:r>
       <w:r>
         <w:rPr>
           <w:b/>
         </w:rPr>
-        <w:t>Sprint</w:t>
-      </w:r>
-      <w:r>
-        <w:t xml:space="preserve">, d’une durée de deux semaines, nous étions chargés de réaliser les US sur lesquels nous nous étions engagés avec les PPO, en fonction de notre </w:t>
-      </w:r>
-      <w:r>
-        <w:rPr>
-          <w:b/>
-        </w:rPr>
-        <w:t>vélocité</w:t>
-      </w:r>
-      <w:r>
-        <w:t xml:space="preserve"> sur le </w:t>
-      </w:r>
-      <w:r>
-        <w:t>Sprint</w:t>
-      </w:r>
-      <w:r>
-        <w:t>.</w:t>
-      </w:r>
-      <w:r>
-        <w:t xml:space="preserve"> </w:t>
-      </w:r>
-      <w:r>
-        <w:t xml:space="preserve">Henri </w:t>
-      </w:r>
-      <w:r>
-        <w:t xml:space="preserve">DARMET </w:t>
-      </w:r>
-      <w:r>
-        <w:t xml:space="preserve">nous avait donné comme consigne de respecter nos engagements et de réaliser le nombre de points sur lesquels nous étions fixés à chaque </w:t>
-      </w:r>
-      <w:r>
-        <w:rPr>
-          <w:b/>
-        </w:rPr>
-        <w:t>Sprint</w:t>
-      </w:r>
-      <w:r>
-        <w:rPr>
-          <w:b/>
-        </w:rPr>
-        <w:t xml:space="preserve">. </w:t>
-      </w:r>
-      <w:r>
-        <w:t xml:space="preserve">Concernant le groupe I-Learning, ces engagements ont été tenus du premier jusqu’au dernier </w:t>
-      </w:r>
-      <w:r>
-        <w:rPr>
-          <w:b/>
-        </w:rPr>
-        <w:t xml:space="preserve">Sprint </w:t>
-      </w:r>
-      <w:r>
-        <w:t xml:space="preserve">et à chaque </w:t>
-      </w:r>
-      <w:r>
-        <w:rPr>
-          <w:b/>
-        </w:rPr>
-        <w:t xml:space="preserve">Sprint Review, </w:t>
-      </w:r>
-      <w:r>
-        <w:t>nous pouvions constater les nouvelles fonctionnalités apportées au projet.</w:t>
+        <w:t>SVG</w:t>
+      </w:r>
+      <w:r>
+        <w:t xml:space="preserve"> est peu exploitée sur le marché et cela permettrait d’ouvrir de nouvelles opportunités dans le domaine du Web car il y a une tendance à développer des applications qui sont intuitives, simples à utiliser dans le se</w:t>
+      </w:r>
+      <w:r>
+        <w:t>ns où sans acquis préalable de l’application, on</w:t>
+      </w:r>
+      <w:r>
+        <w:t xml:space="preserve"> sache la prendre en main.</w:t>
       </w:r>
     </w:p>
     <w:p>
@@ -4059,218 +4272,17 @@
         <w:ind w:firstLine="720"/>
       </w:pPr>
       <w:r>
-        <w:t xml:space="preserve">Je reviendrai plus en détails sur la </w:t>
-      </w:r>
-      <w:r>
-        <w:rPr>
-          <w:b/>
-        </w:rPr>
-        <w:t>méthode Scrum</w:t>
-      </w:r>
-      <w:r>
-        <w:t xml:space="preserve"> ainsi que </w:t>
-      </w:r>
-      <w:r>
-        <w:t xml:space="preserve">sur </w:t>
-      </w:r>
-      <w:r>
-        <w:t xml:space="preserve">le cadre du </w:t>
-      </w:r>
-      <w:r>
-        <w:rPr>
-          <w:b/>
-        </w:rPr>
-        <w:t>Sprint</w:t>
-      </w:r>
-      <w:r>
-        <w:t xml:space="preserve"> et du projet dans une partie ultérieure.</w:t>
+        <w:t>L’exemple parfait correspond à l’instauration de l’iPhone qui était l’un des premiers terminaux mobiles équipés d’un écran tactile : il a apporté une révolution dans le marché des téléphones mobiles en proposant un objet d’une architecture complexe, simple à utiliser et ce malgré les nombreuses réactions et les critiques que son créateur, le défunt Steve Jobs a pu apporter.</w:t>
       </w:r>
     </w:p>
     <w:p>
       <w:pPr>
         <w:ind w:firstLine="720"/>
-      </w:pPr>
-      <w:r>
-        <w:t xml:space="preserve">D’un point de vue opérationnel, nous avons donc suivi plusieurs formations, dont celle sur les </w:t>
-      </w:r>
-      <w:r>
-        <w:rPr>
-          <w:b/>
-        </w:rPr>
-        <w:t>méthodes Agile</w:t>
-      </w:r>
-      <w:r>
-        <w:rPr>
-          <w:b/>
-        </w:rPr>
-        <w:t>s</w:t>
-      </w:r>
-      <w:r>
-        <w:t xml:space="preserve">, en particulier la méthode </w:t>
-      </w:r>
-      <w:r>
-        <w:rPr>
-          <w:b/>
-        </w:rPr>
-        <w:t>Scrum</w:t>
-      </w:r>
-      <w:r>
-        <w:t xml:space="preserve"> mais également une formation en </w:t>
-      </w:r>
-      <w:r>
-        <w:rPr>
-          <w:b/>
-        </w:rPr>
-        <w:t>JavaScript</w:t>
-      </w:r>
-      <w:r>
-        <w:t xml:space="preserve"> du fait est que, en tant que stagiaires, nous faisions partie de la practice </w:t>
-      </w:r>
-      <w:r>
-        <w:rPr>
-          <w:b/>
-        </w:rPr>
-        <w:t>Web / Java</w:t>
-      </w:r>
-      <w:r>
-        <w:t xml:space="preserve"> qui est pilotée par Henri DARMET.</w:t>
-      </w:r>
-      <w:r>
-        <w:br/>
-        <w:t xml:space="preserve">Un collaborateur de VISEO Technologies, Julien BORDENEUVE, a notamment été présent pour notre formation sur </w:t>
-      </w:r>
-      <w:r>
-        <w:rPr>
-          <w:b/>
-        </w:rPr>
-        <w:t>Git</w:t>
-      </w:r>
-      <w:r>
-        <w:rPr>
-          <w:b/>
-        </w:rPr>
-        <w:t xml:space="preserve"> </w:t>
-      </w:r>
-      <w:r>
-        <w:t xml:space="preserve">et il a également animé des séances de </w:t>
-      </w:r>
-      <w:r>
-        <w:rPr>
-          <w:b/>
-        </w:rPr>
-        <w:t>Test Driven Development</w:t>
-      </w:r>
-      <w:r>
-        <w:rPr>
-          <w:b/>
-        </w:rPr>
-        <w:t xml:space="preserve"> </w:t>
-      </w:r>
-      <w:r>
-        <w:t>qui consiste</w:t>
-      </w:r>
-      <w:r>
-        <w:t xml:space="preserve"> à produire du code testable et testé.</w:t>
-      </w:r>
-    </w:p>
-    <w:p>
-      <w:pPr>
-        <w:ind w:firstLine="720"/>
-      </w:pPr>
-      <w:r>
-        <w:t>Nous avons également eu l’occasion d’assister à plusieurs ateliers, sur des thèmes divers comme le retour d’expérience de consultants</w:t>
-      </w:r>
-      <w:r>
-        <w:t xml:space="preserve"> actuels</w:t>
-      </w:r>
-      <w:r>
-        <w:t>, des présentations et des échanges sur des sujets techniques ainsi que</w:t>
-      </w:r>
-      <w:r>
-        <w:t xml:space="preserve"> de nombreuses séances de préparation à la soutenance de stage, non seulement pour l’obtention du diplôme mais préparer les stagiaires à diriger ces ateliers – qu’on surnomme </w:t>
-      </w:r>
-      <w:r>
-        <w:rPr>
-          <w:b/>
-        </w:rPr>
-        <w:t>BBL</w:t>
-      </w:r>
-      <w:r>
-        <w:t>, une histoire de « </w:t>
-      </w:r>
-      <w:r>
-        <w:rPr>
-          <w:b/>
-        </w:rPr>
-        <w:t>Brown Bag Lunch</w:t>
-      </w:r>
-      <w:r>
-        <w:t> » étant donné que ceux-ci se déroulent en général durant la pause déjeuner -.</w:t>
-      </w:r>
-      <w:r>
-        <w:t xml:space="preserve"> </w:t>
-      </w:r>
-    </w:p>
-    <w:p>
-      <w:pPr>
-        <w:ind w:firstLine="720"/>
-      </w:pPr>
-      <w:r>
-        <w:t xml:space="preserve">A travers ce projet, les ressources humaines auront possibilité </w:t>
-      </w:r>
-      <w:r>
-        <w:t xml:space="preserve">d’évaluer les nouveaux collaborateurs de l’entreprise en leur faisant jouer les différents exercices mais à terme, </w:t>
-      </w:r>
-      <w:r>
-        <w:t xml:space="preserve">lors de la mise en production du projet, celui-ci </w:t>
-      </w:r>
-      <w:r>
-        <w:t>apportera un outil supplémentaire à VISEO pour accompagner les consultants dans leur montée en compétences</w:t>
-      </w:r>
-      <w:r>
-        <w:t>.</w:t>
-      </w:r>
-    </w:p>
-    <w:p>
-      <w:pPr>
-        <w:ind w:firstLine="720"/>
-      </w:pPr>
-      <w:r>
-        <w:t xml:space="preserve">Par ailleurs, la technologie </w:t>
-      </w:r>
-      <w:r>
-        <w:rPr>
-          <w:b/>
-        </w:rPr>
-        <w:t>SVG</w:t>
-      </w:r>
-      <w:r>
-        <w:t xml:space="preserve"> est peu exploitée sur le marché et cela permettrait d’ouvrir de nouvelles opportunités dans le domaine du Web car il y a une tendance à développer des applications qui sont intuitives, simples à utiliser dans le se</w:t>
-      </w:r>
-      <w:r>
-        <w:t>ns où sans acquis préalable de l’application, on</w:t>
-      </w:r>
-      <w:r>
-        <w:t xml:space="preserve"> sache la prendre en main.</w:t>
-      </w:r>
-    </w:p>
-    <w:p>
-      <w:pPr>
-        <w:ind w:firstLine="720"/>
-      </w:pPr>
-      <w:r>
-        <w:t>L’exemple parfait correspond à l’instauration de l’iPhone qui était l’un des premiers terminaux mobiles équipés d’un écran tactile : il a apporté une révolution dans le marché des téléphones mobiles en proposant un objet d’une architecture complexe, simple à utiliser et ce malgré les nombreuses réactions et les critiques que son créateur, le défunt Steve Jobs a pu apporter.</w:t>
-      </w:r>
-    </w:p>
-    <w:p>
-      <w:pPr>
-        <w:ind w:firstLine="720"/>
         <w:rPr>
           <w:i/>
         </w:rPr>
       </w:pPr>
       <w:r>
-        <w:lastRenderedPageBreak/>
         <w:t>Enfin, l’architecture du projet permettra éventuellement d’implémenter de nouveaux types de jeux qui s’intègreront aux jeux existants, dans le cas où I-Learning serait proposé comme mission de stage.</w:t>
       </w:r>
     </w:p>
@@ -4283,7 +4295,11 @@
         <w:t xml:space="preserve"> large sur la forme et le fond, dans une dynamique de progrès, sans attendre de résultats immédiats</w:t>
       </w:r>
       <w:r>
-        <w:t> : par conséquent, VISEO Technologies porte une grande importance à ses stagiaires et préfère investir sur des atouts de l’entreprise qui ont eu l’occasion de faire leurs preuves durant les 6 mois qui découlent du stage que de piocher sur des consultants qui ne présentent pas forcément les mêmes garanties.</w:t>
+        <w:t xml:space="preserve"> : par conséquent, VISEO Technologies porte une grande importance à ses stagiaires et préfère investir sur des atouts de l’entreprise qui ont eu l’occasion </w:t>
+      </w:r>
+      <w:r>
+        <w:lastRenderedPageBreak/>
+        <w:t>de faire leurs preuves durant les 6 mois qui découlent du stage que de piocher sur des consultants qui ne présentent pas forcément les mêmes garanties.</w:t>
       </w:r>
     </w:p>
     <w:p>
@@ -4417,7 +4433,7 @@
                     <pic:cNvPicPr/>
                   </pic:nvPicPr>
                   <pic:blipFill>
-                    <a:blip r:embed="rId13">
+                    <a:blip r:embed="rId15">
                       <a:extLst>
                         <a:ext uri="{28A0092B-C50C-407E-A947-70E740481C1C}">
                           <a14:useLocalDpi xmlns:a14="http://schemas.microsoft.com/office/drawing/2010/main" val="0"/>
@@ -4458,7 +4474,7 @@
         <w:pStyle w:val="Titre1"/>
         <w:ind w:firstLine="720"/>
       </w:pPr>
-      <w:bookmarkStart w:id="5" w:name="_Toc489718505"/>
+      <w:bookmarkStart w:id="5" w:name="_Toc489884279"/>
       <w:r>
         <w:lastRenderedPageBreak/>
         <w:t>II.</w:t>
@@ -4475,7 +4491,7 @@
       <w:pPr>
         <w:pStyle w:val="Titre3"/>
       </w:pPr>
-      <w:bookmarkStart w:id="6" w:name="_Toc489718506"/>
+      <w:bookmarkStart w:id="6" w:name="_Toc489884280"/>
       <w:r>
         <w:t>Prélude :</w:t>
       </w:r>
@@ -4550,7 +4566,7 @@
           <w:numId w:val="19"/>
         </w:numPr>
       </w:pPr>
-      <w:bookmarkStart w:id="7" w:name="_Toc489718507"/>
+      <w:bookmarkStart w:id="7" w:name="_Toc489884281"/>
       <w:r>
         <w:lastRenderedPageBreak/>
         <w:t>L’école : voie absolue ou vitale ?</w:t>
@@ -4608,10 +4624,12 @@
         <w:t xml:space="preserve">pas encore atteint la majorité. </w:t>
       </w:r>
       <w:r>
-        <w:t>D’après l’article 371-2 du Code civil : « Chacun des parents contribue à l’entretien et à l’éducation des enfants à proportion de ses ressources, de celles de l’autre parent, ainsi que des besoins de l’enfant.</w:t>
-      </w:r>
-      <w:r>
-        <w:br/>
+        <w:t>D’après l’article 371-2 du Code civil : « Chacun des parents contribue à l’entretien et à l’éducation des enfants à proportion de ses ressources, de celles de l’autre parent, ain</w:t>
+      </w:r>
+      <w:r>
+        <w:t xml:space="preserve">si que des besoins de l’enfant. </w:t>
+      </w:r>
+      <w:r>
         <w:t>Cette obligation ne cesse pas de plein droit lorsque l’enfant est majeur. »</w:t>
       </w:r>
       <w:r>
@@ -4647,36 +4665,43 @@
           <w:numId w:val="19"/>
         </w:numPr>
       </w:pPr>
+      <w:bookmarkStart w:id="8" w:name="_Toc489884282"/>
       <w:r>
         <w:lastRenderedPageBreak/>
         <w:t>Les formations ouvertes et/ou à distance</w:t>
       </w:r>
+      <w:bookmarkEnd w:id="8"/>
     </w:p>
     <w:p>
       <w:pPr>
         <w:rPr>
           <w:strike/>
+          <w:lang w:val="en-GB"/>
         </w:rPr>
       </w:pPr>
       <w:r>
         <w:rPr>
           <w:strike/>
+          <w:lang w:val="en-GB"/>
         </w:rPr>
         <w:t>TODO 1 : Return on investment</w:t>
       </w:r>
     </w:p>
     <w:p>
-      <w:r>
+      <w:pPr>
+        <w:rPr>
+          <w:lang w:val="en-GB"/>
+        </w:rPr>
+      </w:pPr>
+      <w:r>
+        <w:rPr>
+          <w:lang w:val="en-GB"/>
+        </w:rPr>
         <w:t>TODO 2 : Avantages</w:t>
       </w:r>
     </w:p>
     <w:p>
       <w:r>
-        <w:t xml:space="preserve">2 : </w:t>
-      </w:r>
-    </w:p>
-    <w:p>
-      <w:r>
         <w:t>TODO 3 : Inconvénients / limites</w:t>
       </w:r>
     </w:p>
@@ -4704,18 +4729,42 @@
       </w:r>
     </w:p>
     <w:p>
-      <w:r>
+      <w:pPr>
+        <w:rPr>
+          <w:lang w:val="en-GB"/>
+        </w:rPr>
+      </w:pPr>
+      <w:r>
+        <w:rPr>
+          <w:lang w:val="en-GB"/>
+        </w:rPr>
         <w:t>TODO 7 : Evolution historique (ex MOOC =&gt; tuto =&gt; vidéos )</w:t>
       </w:r>
     </w:p>
     <w:p>
-      <w:r>
+      <w:pPr>
+        <w:rPr>
+          <w:lang w:val="en-GB"/>
+        </w:rPr>
+      </w:pPr>
+      <w:r>
+        <w:rPr>
+          <w:lang w:val="en-GB"/>
+        </w:rPr>
         <w:tab/>
         <w:t>Serious game (VR / AR)</w:t>
       </w:r>
     </w:p>
     <w:p>
-      <w:r>
+      <w:pPr>
+        <w:rPr>
+          <w:lang w:val="en-GB"/>
+        </w:rPr>
+      </w:pPr>
+      <w:r>
+        <w:rPr>
+          <w:lang w:val="en-GB"/>
+        </w:rPr>
         <w:t>7 : blogs, wikis, podcast</w:t>
       </w:r>
     </w:p>
@@ -4820,8 +4869,305 @@
       <w:r>
         <w:t>présente un large panel de possibilités : outre le fait de pouvoir acquérir de nouvelles connaissances, il est également possible pour l’</w:t>
       </w:r>
-      <w:bookmarkStart w:id="8" w:name="_GoBack"/>
-      <w:bookmarkEnd w:id="8"/>
+      <w:r>
+        <w:t>individu</w:t>
+      </w:r>
+      <w:r>
+        <w:t xml:space="preserve"> de prétendre à un diplôme ou une qualification à la fin de la formation.</w:t>
+      </w:r>
+    </w:p>
+    <w:p>
+      <w:r>
+        <w:t>Pour qui ? : Toute personne est susceptible de suivre une formation à distance, qu’il s’agisse d’étudiants, de salariés ou de demandeurs d’emploi. En entreprise, l’employé peut disposer d’un moyen d’évoluer en parallèle de son activité principale. Dans un autre cas, les non-salariés peuvent progresser dans leur</w:t>
+      </w:r>
+      <w:r>
+        <w:t xml:space="preserve"> domaine d’activité ou bien décider de le diversifier. Les nombreuses options possibles sont également des axes d’amélioration pour les particuliers et demandeurs d’emploi s’ils cherchent à se reco</w:t>
+      </w:r>
+      <w:r>
+        <w:t>nvertir dans un autre métier ou bien pouvoir se démarquer des autres candidats. Pour les étudiants, c’est une manière de se préparer à un double</w:t>
+      </w:r>
+      <w:r>
+        <w:t xml:space="preserve"> diplôme</w:t>
+      </w:r>
+      <w:r>
+        <w:t xml:space="preserve"> et de pouvoir gérer leur emploi du temps sans trop de contraintes. Le cadre de la formation fait que les personnes en situation de handicap ont la possibilité de travailler à leur rythme, sans avoir à se déplacer. Enfin, quant aux personnes </w:t>
+      </w:r>
+      <w:r>
+        <w:t>en situation carcérale, c’est une méthode supplémentaire dans leur réinsertion dans la vie active.</w:t>
+      </w:r>
+      <w:r>
+        <w:t xml:space="preserve"> Pour illustrer cela, on peut citer les cours d’Anglais Renforcé proposés aux étudiants à l’ESIEA pour qu’ils puissent acquérir plus d’aisance en Anglais que ça soit à l’écrit ou à l’oral. En plus d’un enseignement présentiel, il y a</w:t>
+      </w:r>
+      <w:r>
+        <w:t xml:space="preserve"> également un suivi en ligne </w:t>
+      </w:r>
+      <w:r>
+        <w:t>via la plateforme</w:t>
+      </w:r>
+      <w:r>
+        <w:t xml:space="preserve"> Gymglish</w:t>
+      </w:r>
+      <w:r>
+        <w:t xml:space="preserve"> où </w:t>
+      </w:r>
+      <w:r>
+        <w:t>l’on trouve un ensemble de contenu écrit et audio avec des questions pour mettre en pratique ses connaissances, vérifier nos acquis et se tester. La correction est immédiate et elle présente des explications avec un score du jour afin d’être incité à faire mieux que</w:t>
+      </w:r>
+      <w:r>
+        <w:t xml:space="preserve"> </w:t>
+      </w:r>
+      <w:r>
+        <w:t>la dernière session. Le temps requis pour ces sessions est de 15 minutes.</w:t>
+      </w:r>
+      <w:r>
+        <w:t xml:space="preserve"> </w:t>
+      </w:r>
+    </w:p>
+    <w:p>
+      <w:pPr>
+        <w:keepNext/>
+      </w:pPr>
+      <w:r>
+        <w:drawing>
+          <wp:inline distT="0" distB="0" distL="0" distR="0">
+            <wp:extent cx="4011283" cy="2804590"/>
+            <wp:effectExtent l="0" t="0" r="8890" b="0"/>
+            <wp:docPr id="18" name="Image 18">
+              <a:hlinkClick xmlns:a="http://schemas.openxmlformats.org/drawingml/2006/main" r:id="rId16"/>
+            </wp:docPr>
+            <wp:cNvGraphicFramePr>
+              <a:graphicFrameLocks xmlns:a="http://schemas.openxmlformats.org/drawingml/2006/main" noChangeAspect="1"/>
+            </wp:cNvGraphicFramePr>
+            <a:graphic xmlns:a="http://schemas.openxmlformats.org/drawingml/2006/main">
+              <a:graphicData uri="http://schemas.openxmlformats.org/drawingml/2006/picture">
+                <pic:pic xmlns:pic="http://schemas.openxmlformats.org/drawingml/2006/picture">
+                  <pic:nvPicPr>
+                    <pic:cNvPr id="18" name="Image 18">
+                      <a:hlinkClick r:id="rId16"/>
+                    </pic:cNvPr>
+                    <pic:cNvPicPr/>
+                  </pic:nvPicPr>
+                  <pic:blipFill>
+                    <a:blip r:embed="rId17" cstate="print">
+                      <a:extLst>
+                        <a:ext uri="{28A0092B-C50C-407E-A947-70E740481C1C}">
+                          <a14:useLocalDpi xmlns:a14="http://schemas.microsoft.com/office/drawing/2010/main" val="0"/>
+                        </a:ext>
+                      </a:extLst>
+                    </a:blip>
+                    <a:stretch>
+                      <a:fillRect/>
+                    </a:stretch>
+                  </pic:blipFill>
+                  <pic:spPr>
+                    <a:xfrm>
+                      <a:off x="0" y="0"/>
+                      <a:ext cx="4041778" cy="2825911"/>
+                    </a:xfrm>
+                    <a:prstGeom prst="rect">
+                      <a:avLst/>
+                    </a:prstGeom>
+                  </pic:spPr>
+                </pic:pic>
+              </a:graphicData>
+            </a:graphic>
+          </wp:inline>
+        </w:drawing>
+      </w:r>
+    </w:p>
+    <w:p>
+      <w:pPr>
+        <w:pStyle w:val="Lgende"/>
+      </w:pPr>
+      <w:r>
+        <w:t xml:space="preserve">Figure </w:t>
+      </w:r>
+      <w:fldSimple w:instr=" SEQ Figure \* ARABIC ">
+        <w:r>
+          <w:rPr>
+            <w:noProof/>
+          </w:rPr>
+          <w:t>4</w:t>
+        </w:r>
+      </w:fldSimple>
+      <w:r>
+        <w:t xml:space="preserve"> – Exemple de certification du niveau d’anglais sur gymglish</w:t>
+      </w:r>
+      <w:r>
+        <w:rPr>
+          <w:rStyle w:val="Appelnotedebasdep"/>
+        </w:rPr>
+        <w:footnoteReference w:id="4"/>
+      </w:r>
+    </w:p>
+    <w:p>
+      <w:pPr>
+        <w:ind w:firstLine="720"/>
+      </w:pPr>
+      <w:r>
+        <w:t xml:space="preserve">Avantages, inconvénients, limites : La formation en ligne est donc accessible à tous, sa flexibilité et sa diversité la rendent très intéressante ainsi que son coût moins important que les formations traditionnelles. Il n’y a pas de contrainte temporelle et elle peut être réalisée où que </w:t>
+      </w:r>
+      <w:r>
+        <w:lastRenderedPageBreak/>
+        <w:t>l’on se trouve. Le format permet également de construire des communautés autour de la formation en ligne comme Wikiversité</w:t>
+      </w:r>
+      <w:r>
+        <w:t xml:space="preserve"> </w:t>
+      </w:r>
+      <w:r>
+        <w:rPr>
+          <w:rStyle w:val="Appelnotedebasdep"/>
+        </w:rPr>
+        <w:footnoteReference w:id="5"/>
+      </w:r>
+      <w:r>
+        <w:t xml:space="preserve">où l’interaction est importante avec les membres de la plateforme car c’est à travers la collaboration qu’est produite le contenu des formations de Wikiversité. On accède plus rapidement à des informations et des ressources liées aux sujets que l’on étudie, ces informations sont également gérées par la </w:t>
+      </w:r>
+      <w:r>
+        <w:t>plateforme donc il n’y a pas nécessairement besoin de prendre des notes et de les tenir à jour.</w:t>
+      </w:r>
+      <w:r>
+        <w:t xml:space="preserve"> </w:t>
+      </w:r>
+      <w:r>
+        <w:t>Outre les nombreux avantages accord</w:t>
+      </w:r>
+      <w:r>
+        <w:t xml:space="preserve">és aux personnes qui se forment, celles qui les encadrent bénéficient également d’un gain de temps dans l’évaluation des candidats et ressentent moins le besoin d’apporter des explications puisque les exercices comportent en général les raisons pour lesquelles telle réponse est correcte ou incorrecte. </w:t>
+      </w:r>
+    </w:p>
+    <w:p>
+      <w:pPr>
+        <w:ind w:firstLine="720"/>
+      </w:pPr>
+      <w:r>
+        <w:t>2</w:t>
+      </w:r>
+      <w:bookmarkStart w:id="9" w:name="_GoBack"/>
+      <w:bookmarkEnd w:id="9"/>
+      <w:r>
+        <w:t xml:space="preserve">La formation en ligne </w:t>
+      </w:r>
+      <w:r>
+        <w:t xml:space="preserve">ne permet pas d’éviter </w:t>
+      </w:r>
+      <w:r>
+        <w:t>le passage par l’école : socialement, l’accessibilité se fait au détriment de l’interaction et des échanges que l’on peut avoir avec les enseignants</w:t>
+      </w:r>
+      <w:r>
+        <w:t xml:space="preserve"> ou au sein même d’une classe. Le choix de réponses prédéfinies limite également la liberté de réflexion sur des solutions alternatives : de ce fait, il est </w:t>
+      </w:r>
+      <w:r>
+        <w:t>plus di</w:t>
+      </w:r>
+    </w:p>
+    <w:p>
+      <w:pPr>
+        <w:pStyle w:val="Paragraphedeliste"/>
+        <w:numPr>
+          <w:ilvl w:val="0"/>
+          <w:numId w:val="22"/>
+        </w:numPr>
+      </w:pPr>
+      <w:r>
+        <w:t>Ne remplace pas l’école</w:t>
+      </w:r>
+    </w:p>
+    <w:p>
+      <w:pPr>
+        <w:pStyle w:val="Paragraphedeliste"/>
+        <w:numPr>
+          <w:ilvl w:val="0"/>
+          <w:numId w:val="22"/>
+        </w:numPr>
+      </w:pPr>
+      <w:r>
+        <w:t>Interaction sociale</w:t>
+      </w:r>
+    </w:p>
+    <w:p>
+      <w:pPr>
+        <w:pStyle w:val="Paragraphedeliste"/>
+        <w:numPr>
+          <w:ilvl w:val="0"/>
+          <w:numId w:val="22"/>
+        </w:numPr>
+      </w:pPr>
+      <w:r>
+        <w:t>Apprendre à apprendre</w:t>
+      </w:r>
+    </w:p>
+    <w:p>
+      <w:pPr>
+        <w:pStyle w:val="Paragraphedeliste"/>
+        <w:numPr>
+          <w:ilvl w:val="0"/>
+          <w:numId w:val="22"/>
+        </w:numPr>
+      </w:pPr>
+      <w:r>
+        <w:t>Conditions trop favorables ? =&gt; gestion risque, crises, temps faible</w:t>
+      </w:r>
+    </w:p>
+    <w:p>
+      <w:pPr>
+        <w:pStyle w:val="Paragraphedeliste"/>
+        <w:numPr>
+          <w:ilvl w:val="0"/>
+          <w:numId w:val="22"/>
+        </w:numPr>
+      </w:pPr>
+      <w:r>
+        <w:t>Simulateurs insuffisants pour métiers ou compétences manuelles comme chirurgie, conduire voiture, sculpture ou musique</w:t>
+      </w:r>
+    </w:p>
+    <w:p>
+      <w:pPr>
+        <w:pStyle w:val="Paragraphedeliste"/>
+        <w:numPr>
+          <w:ilvl w:val="0"/>
+          <w:numId w:val="22"/>
+        </w:numPr>
+      </w:pPr>
+      <w:r>
+        <w:t>Formations individuelles</w:t>
+      </w:r>
+    </w:p>
+    <w:p>
+      <w:pPr>
+        <w:pStyle w:val="Paragraphedeliste"/>
+        <w:numPr>
+          <w:ilvl w:val="0"/>
+          <w:numId w:val="22"/>
+        </w:numPr>
+      </w:pPr>
+      <w:r>
+        <w:t>Dépend d’une connexion à Internet</w:t>
+      </w:r>
+    </w:p>
+    <w:p>
+      <w:pPr>
+        <w:pStyle w:val="Paragraphedeliste"/>
+        <w:numPr>
+          <w:ilvl w:val="0"/>
+          <w:numId w:val="22"/>
+        </w:numPr>
+      </w:pPr>
+      <w:r>
+        <w:t>Barrière de la langue (anglais)</w:t>
+      </w:r>
+    </w:p>
+    <w:p>
+      <w:pPr>
+        <w:pStyle w:val="Paragraphedeliste"/>
+        <w:numPr>
+          <w:ilvl w:val="0"/>
+          <w:numId w:val="22"/>
+        </w:numPr>
+      </w:pPr>
+      <w:r>
+        <w:t xml:space="preserve">Enseignants ou encadrants formés </w:t>
+      </w:r>
     </w:p>
     <w:p>
       <w:r>
@@ -4866,25 +5212,49 @@
           <w:numId w:val="21"/>
         </w:numPr>
       </w:pPr>
-      <w:bookmarkStart w:id="9" w:name="_Toc489718509"/>
+      <w:bookmarkStart w:id="10" w:name="_Toc489884283"/>
       <w:r>
         <w:lastRenderedPageBreak/>
         <w:t>Le Serious Game : plus qu’un simple jeu ?</w:t>
       </w:r>
-      <w:bookmarkEnd w:id="9"/>
-    </w:p>
-    <w:p>
-      <w:r>
+      <w:bookmarkEnd w:id="10"/>
+    </w:p>
+    <w:p>
+      <w:pPr>
+        <w:rPr>
+          <w:lang w:val="en-GB"/>
+        </w:rPr>
+      </w:pPr>
+      <w:r>
+        <w:rPr>
+          <w:lang w:val="en-GB"/>
+        </w:rPr>
         <w:t>TODO 1 : Quiz / QCM</w:t>
       </w:r>
     </w:p>
     <w:p>
-      <w:r>
+      <w:pPr>
+        <w:rPr>
+          <w:lang w:val="en-GB"/>
+        </w:rPr>
+      </w:pPr>
+      <w:r>
+        <w:rPr>
+          <w:lang w:val="en-GB"/>
+        </w:rPr>
         <w:t>TODO 2 : Poupée (I-learning)</w:t>
       </w:r>
     </w:p>
     <w:p>
-      <w:r>
+      <w:pPr>
+        <w:rPr>
+          <w:lang w:val="en-GB"/>
+        </w:rPr>
+      </w:pPr>
+      <w:r>
+        <w:rPr>
+          <w:lang w:val="en-GB"/>
+        </w:rPr>
         <w:t>TODO 3 : Coding game</w:t>
       </w:r>
     </w:p>
@@ -4894,12 +5264,19 @@
           <w:rFonts w:asciiTheme="majorHAnsi" w:eastAsiaTheme="majorEastAsia" w:hAnsiTheme="majorHAnsi" w:cstheme="majorBidi"/>
           <w:color w:val="007789" w:themeColor="accent1" w:themeShade="BF"/>
           <w:sz w:val="32"/>
-        </w:rPr>
-      </w:pPr>
-      <w:r>
+          <w:lang w:val="en-GB"/>
+        </w:rPr>
+      </w:pPr>
+      <w:r>
+        <w:rPr>
+          <w:lang w:val="en-GB"/>
+        </w:rPr>
         <w:t>TODO 4 : Serious game entreprise (ESIEA =&gt; mineure managériale)</w:t>
       </w:r>
       <w:r>
+        <w:rPr>
+          <w:lang w:val="en-GB"/>
+        </w:rPr>
         <w:br w:type="page"/>
       </w:r>
     </w:p>
@@ -4911,12 +5288,12 @@
           <w:numId w:val="21"/>
         </w:numPr>
       </w:pPr>
-      <w:bookmarkStart w:id="10" w:name="_Toc489718510"/>
+      <w:bookmarkStart w:id="11" w:name="_Toc489884284"/>
       <w:r>
         <w:lastRenderedPageBreak/>
         <w:t>Comparaison</w:t>
       </w:r>
-      <w:bookmarkEnd w:id="10"/>
+      <w:bookmarkEnd w:id="11"/>
     </w:p>
     <w:p>
       <w:r>
@@ -4961,20 +5338,26 @@
           <w:sz w:val="32"/>
         </w:rPr>
       </w:pPr>
-      <w:bookmarkStart w:id="11" w:name="_Toc489331661"/>
-      <w:bookmarkStart w:id="12" w:name="_Toc489331806"/>
-      <w:bookmarkStart w:id="13" w:name="_Toc489539643"/>
-      <w:bookmarkStart w:id="14" w:name="_Toc489593721"/>
-      <w:bookmarkStart w:id="15" w:name="_Toc489608215"/>
-      <w:bookmarkStart w:id="16" w:name="_Toc489718490"/>
-      <w:bookmarkStart w:id="17" w:name="_Toc489718511"/>
-      <w:bookmarkEnd w:id="11"/>
+      <w:bookmarkStart w:id="12" w:name="_Toc489331661"/>
+      <w:bookmarkStart w:id="13" w:name="_Toc489331806"/>
+      <w:bookmarkStart w:id="14" w:name="_Toc489539643"/>
+      <w:bookmarkStart w:id="15" w:name="_Toc489593721"/>
+      <w:bookmarkStart w:id="16" w:name="_Toc489608215"/>
+      <w:bookmarkStart w:id="17" w:name="_Toc489718490"/>
+      <w:bookmarkStart w:id="18" w:name="_Toc489718511"/>
+      <w:bookmarkStart w:id="19" w:name="_Toc489793807"/>
+      <w:bookmarkStart w:id="20" w:name="_Toc489793828"/>
+      <w:bookmarkStart w:id="21" w:name="_Toc489884285"/>
       <w:bookmarkEnd w:id="12"/>
       <w:bookmarkEnd w:id="13"/>
       <w:bookmarkEnd w:id="14"/>
       <w:bookmarkEnd w:id="15"/>
       <w:bookmarkEnd w:id="16"/>
       <w:bookmarkEnd w:id="17"/>
+      <w:bookmarkEnd w:id="18"/>
+      <w:bookmarkEnd w:id="19"/>
+      <w:bookmarkEnd w:id="20"/>
+      <w:bookmarkEnd w:id="21"/>
     </w:p>
     <w:p>
       <w:pPr>
@@ -4984,11 +5367,11 @@
           <w:numId w:val="17"/>
         </w:numPr>
       </w:pPr>
-      <w:bookmarkStart w:id="18" w:name="_Toc489718512"/>
+      <w:bookmarkStart w:id="22" w:name="_Toc489884286"/>
       <w:r>
         <w:t>Dimensions techniques du projet</w:t>
       </w:r>
-      <w:bookmarkEnd w:id="18"/>
+      <w:bookmarkEnd w:id="22"/>
     </w:p>
     <w:p>
       <w:r>
@@ -5279,46 +5662,43 @@
         <w:t xml:space="preserve"> 3) Sauvegarde Modèle données Quiz &amp; partie Doll 4) règles poupée 5) </w:t>
       </w:r>
       <w:r>
-        <w:t xml:space="preserve">(front) récupération mot de </w:t>
-      </w:r>
+        <w:t xml:space="preserve">(front) récupération mot de passe oublié 6) </w:t>
+      </w:r>
+      <w:r>
+        <w:rPr>
+          <w:strike/>
+        </w:rPr>
+        <w:t xml:space="preserve">Refonte </w:t>
+      </w:r>
+      <w:r>
+        <w:t>&amp; Refactor du code 7) Résolution de bugs</w:t>
+      </w:r>
+      <w:r>
+        <w:t xml:space="preserve"> 8) Responsive windows</w:t>
+      </w:r>
+      <w:r>
+        <w:t xml:space="preserve"> 9) Test Driven Development</w:t>
+      </w:r>
+    </w:p>
+    <w:p>
+      <w:r>
+        <w:t xml:space="preserve">TODO 2 : </w:t>
+      </w:r>
+      <w:r>
+        <w:t>Planification des travaux (agile … Imprévisible)</w:t>
+      </w:r>
+    </w:p>
+    <w:p>
+      <w:r>
+        <w:t>TODO 3 : Rôle sein équipe</w:t>
+      </w:r>
+      <w:r>
+        <w:t xml:space="preserve"> ( Scrum Master x 3 sprints + dév )</w:t>
+      </w:r>
+    </w:p>
+    <w:p>
       <w:r>
         <w:lastRenderedPageBreak/>
-        <w:t xml:space="preserve">passe oublié 6) </w:t>
-      </w:r>
-      <w:r>
-        <w:rPr>
-          <w:strike/>
-        </w:rPr>
-        <w:t xml:space="preserve">Refonte </w:t>
-      </w:r>
-      <w:r>
-        <w:t>&amp; Refactor du code 7) Résolution de bugs</w:t>
-      </w:r>
-      <w:r>
-        <w:t xml:space="preserve"> 8) Responsive windows</w:t>
-      </w:r>
-      <w:r>
-        <w:t xml:space="preserve"> 9) Test Driven Development</w:t>
-      </w:r>
-    </w:p>
-    <w:p>
-      <w:r>
-        <w:t xml:space="preserve">TODO 2 : </w:t>
-      </w:r>
-      <w:r>
-        <w:t>Planification des travaux (agile … Imprévisible)</w:t>
-      </w:r>
-    </w:p>
-    <w:p>
-      <w:r>
-        <w:t>TODO 3 : Rôle sein équipe</w:t>
-      </w:r>
-      <w:r>
-        <w:t xml:space="preserve"> ( Scrum Master x 3 sprints + dév )</w:t>
-      </w:r>
-    </w:p>
-    <w:p>
-      <w:r>
         <w:t>Sprint 2 – 6 – 11</w:t>
       </w:r>
     </w:p>
@@ -5348,7 +5728,7 @@
                     </pic:cNvPicPr>
                   </pic:nvPicPr>
                   <pic:blipFill>
-                    <a:blip r:embed="rId14" cstate="print">
+                    <a:blip r:embed="rId18" cstate="print">
                       <a:extLst>
                         <a:ext uri="{28A0092B-C50C-407E-A947-70E740481C1C}">
                           <a14:useLocalDpi xmlns:a14="http://schemas.microsoft.com/office/drawing/2010/main" val="0"/>
@@ -5392,7 +5772,7 @@
           <w:rPr>
             <w:noProof/>
           </w:rPr>
-          <w:t>4</w:t>
+          <w:t>5</w:t>
         </w:r>
       </w:fldSimple>
     </w:p>
@@ -5423,7 +5803,7 @@
                     </pic:cNvPicPr>
                   </pic:nvPicPr>
                   <pic:blipFill>
-                    <a:blip r:embed="rId15" cstate="print">
+                    <a:blip r:embed="rId19" cstate="print">
                       <a:extLst>
                         <a:ext uri="{28A0092B-C50C-407E-A947-70E740481C1C}">
                           <a14:useLocalDpi xmlns:a14="http://schemas.microsoft.com/office/drawing/2010/main" val="0"/>
@@ -5467,7 +5847,7 @@
           <w:rPr>
             <w:noProof/>
           </w:rPr>
-          <w:t>5</w:t>
+          <w:t>6</w:t>
         </w:r>
       </w:fldSimple>
     </w:p>
@@ -5498,7 +5878,7 @@
                     </pic:cNvPicPr>
                   </pic:nvPicPr>
                   <pic:blipFill>
-                    <a:blip r:embed="rId16" cstate="print">
+                    <a:blip r:embed="rId20" cstate="print">
                       <a:extLst>
                         <a:ext uri="{28A0092B-C50C-407E-A947-70E740481C1C}">
                           <a14:useLocalDpi xmlns:a14="http://schemas.microsoft.com/office/drawing/2010/main" val="0"/>
@@ -5542,20 +5922,22 @@
           <w:rPr>
             <w:noProof/>
           </w:rPr>
-          <w:t>6</w:t>
+          <w:t>7</w:t>
         </w:r>
       </w:fldSimple>
     </w:p>
     <w:p>
       <w:r>
+        <w:t>Dictés par</w:t>
+      </w:r>
+      <w:r>
+        <w:t xml:space="preserve"> la méthode agile Scrum, une des personnes de l’équipe de développement doit tenir le rôle de Scrum Master : cela ne veut pas forcément dire que son rôle au sein de l’équipe le place à un niveau différent des autres membres de l’équipe.</w:t>
+      </w:r>
+      <w:r>
+        <w:br/>
+      </w:r>
+      <w:r>
         <w:lastRenderedPageBreak/>
-        <w:t>Dictés par</w:t>
-      </w:r>
-      <w:r>
-        <w:t xml:space="preserve"> la méthode agile Scrum, une des personnes de l’équipe de développement doit tenir le rôle de Scrum Master : cela ne veut pas forcément dire que son rôle au sein de l’équipe le place à un niveau différent des autres membres de l’équipe.</w:t>
-      </w:r>
-      <w:r>
-        <w:br/>
         <w:t>Au contraire, il réalise des tâches tout autant que les autres membres de l’équipe de développement mais il doit se porter garant de l’application de la méthode Scrum pendant le projet</w:t>
       </w:r>
       <w:r>
@@ -5683,12 +6065,12 @@
           <w:numId w:val="17"/>
         </w:numPr>
       </w:pPr>
-      <w:bookmarkStart w:id="19" w:name="_Toc489718513"/>
+      <w:bookmarkStart w:id="23" w:name="_Toc489884287"/>
       <w:r>
         <w:lastRenderedPageBreak/>
         <w:t>Dimensions humaines et managériales internes à VISEO Technologies</w:t>
       </w:r>
-      <w:bookmarkEnd w:id="19"/>
+      <w:bookmarkEnd w:id="23"/>
     </w:p>
     <w:p>
       <w:r>
@@ -5746,12 +6128,12 @@
           <w:numId w:val="17"/>
         </w:numPr>
       </w:pPr>
-      <w:bookmarkStart w:id="20" w:name="_Toc489718514"/>
+      <w:bookmarkStart w:id="24" w:name="_Toc489884288"/>
       <w:r>
         <w:lastRenderedPageBreak/>
         <w:t>Dimensions développement durable et responsabilité sociale et sociétale</w:t>
       </w:r>
-      <w:bookmarkEnd w:id="20"/>
+      <w:bookmarkEnd w:id="24"/>
     </w:p>
     <w:p>
       <w:pPr>
@@ -5761,11 +6143,11 @@
           <w:numId w:val="20"/>
         </w:numPr>
       </w:pPr>
-      <w:bookmarkStart w:id="21" w:name="_Toc489718515"/>
+      <w:bookmarkStart w:id="25" w:name="_Toc489884289"/>
       <w:r>
         <w:t>Environnement</w:t>
       </w:r>
-      <w:bookmarkEnd w:id="21"/>
+      <w:bookmarkEnd w:id="25"/>
     </w:p>
     <w:p>
       <w:pPr>
@@ -5784,7 +6166,7 @@
         <w:rPr>
           <w:rStyle w:val="Appelnotedebasdep"/>
         </w:rPr>
-        <w:footnoteReference w:id="4"/>
+        <w:footnoteReference w:id="6"/>
       </w:r>
       <w:r>
         <w:t>.</w:t>
@@ -5873,11 +6255,7 @@
         <w:ind w:firstLine="720"/>
       </w:pPr>
       <w:r>
-        <w:t xml:space="preserve">En conclusion sur les actions menées pour le développement durable, les titres restaurants papiers ont été remplacés par un format numérique qui fonctionne comme </w:t>
-      </w:r>
-      <w:r>
-        <w:lastRenderedPageBreak/>
-        <w:t xml:space="preserve">une carte bancaire : cela réduit la consommation en papier de manière considérable si l’on considère chaque collaborateur de l’entreprise qui en bénéficie. </w:t>
+        <w:t xml:space="preserve">En conclusion sur les actions menées pour le développement durable, les titres restaurants papiers ont été remplacés par un format numérique qui fonctionne comme une carte bancaire : cela réduit la consommation en papier de manière considérable si l’on considère chaque collaborateur de l’entreprise qui en bénéficie. </w:t>
       </w:r>
     </w:p>
     <w:p>
@@ -5888,14 +6266,15 @@
           <w:numId w:val="20"/>
         </w:numPr>
       </w:pPr>
-      <w:bookmarkStart w:id="22" w:name="_Toc489718516"/>
-      <w:r>
+      <w:bookmarkStart w:id="26" w:name="_Toc489884290"/>
+      <w:r>
+        <w:lastRenderedPageBreak/>
         <w:t>S</w:t>
       </w:r>
       <w:r>
         <w:t>ocial</w:t>
       </w:r>
-      <w:bookmarkEnd w:id="22"/>
+      <w:bookmarkEnd w:id="26"/>
     </w:p>
     <w:p>
       <w:r>
@@ -5992,7 +6371,7 @@
                     </pic:cNvPicPr>
                   </pic:nvPicPr>
                   <pic:blipFill>
-                    <a:blip r:embed="rId17">
+                    <a:blip r:embed="rId21">
                       <a:extLst>
                         <a:ext uri="{28A0092B-C50C-407E-A947-70E740481C1C}">
                           <a14:useLocalDpi xmlns:a14="http://schemas.microsoft.com/office/drawing/2010/main" val="0"/>
@@ -6062,7 +6441,7 @@
                     </pic:cNvPicPr>
                   </pic:nvPicPr>
                   <pic:blipFill rotWithShape="1">
-                    <a:blip r:embed="rId18">
+                    <a:blip r:embed="rId22">
                       <a:extLst>
                         <a:ext uri="{28A0092B-C50C-407E-A947-70E740481C1C}">
                           <a14:useLocalDpi xmlns:a14="http://schemas.microsoft.com/office/drawing/2010/main" val="0"/>
@@ -6159,7 +6538,7 @@
                     </pic:cNvPicPr>
                   </pic:nvPicPr>
                   <pic:blipFill>
-                    <a:blip r:embed="rId19">
+                    <a:blip r:embed="rId23">
                       <a:extLst>
                         <a:ext uri="{28A0092B-C50C-407E-A947-70E740481C1C}">
                           <a14:useLocalDpi xmlns:a14="http://schemas.microsoft.com/office/drawing/2010/main" val="0"/>
@@ -6229,7 +6608,7 @@
                     </pic:cNvPicPr>
                   </pic:nvPicPr>
                   <pic:blipFill>
-                    <a:blip r:embed="rId20">
+                    <a:blip r:embed="rId24">
                       <a:extLst>
                         <a:ext uri="{28A0092B-C50C-407E-A947-70E740481C1C}">
                           <a14:useLocalDpi xmlns:a14="http://schemas.microsoft.com/office/drawing/2010/main" val="0"/>
@@ -6293,7 +6672,7 @@
                     </pic:cNvPicPr>
                   </pic:nvPicPr>
                   <pic:blipFill rotWithShape="1">
-                    <a:blip r:embed="rId21">
+                    <a:blip r:embed="rId25">
                       <a:extLst>
                         <a:ext uri="{28A0092B-C50C-407E-A947-70E740481C1C}">
                           <a14:useLocalDpi xmlns:a14="http://schemas.microsoft.com/office/drawing/2010/main" val="0"/>
@@ -6343,7 +6722,6 @@
         <w:rPr>
           <w:noProof/>
         </w:rPr>
-        <w:lastRenderedPageBreak/>
         <w:drawing>
           <wp:anchor distT="0" distB="0" distL="114300" distR="114300" simplePos="0" relativeHeight="251667456" behindDoc="0" locked="0" layoutInCell="1" allowOverlap="1">
             <wp:simplePos x="0" y="0"/>
@@ -6370,7 +6748,7 @@
                     </pic:cNvPicPr>
                   </pic:nvPicPr>
                   <pic:blipFill>
-                    <a:blip r:embed="rId22" cstate="print">
+                    <a:blip r:embed="rId26" cstate="print">
                       <a:extLst>
                         <a:ext uri="{28A0092B-C50C-407E-A947-70E740481C1C}">
                           <a14:useLocalDpi xmlns:a14="http://schemas.microsoft.com/office/drawing/2010/main" val="0"/>
@@ -6475,7 +6853,7 @@
                     </pic:cNvPicPr>
                   </pic:nvPicPr>
                   <pic:blipFill>
-                    <a:blip r:embed="rId23" cstate="print">
+                    <a:blip r:embed="rId27" cstate="print">
                       <a:extLst>
                         <a:ext uri="{28A0092B-C50C-407E-A947-70E740481C1C}">
                           <a14:useLocalDpi xmlns:a14="http://schemas.microsoft.com/office/drawing/2010/main" val="0"/>
@@ -6521,7 +6899,11 @@
         <w:t xml:space="preserve">aient un accès à l’eau potable. </w:t>
       </w:r>
       <w:r>
-        <w:t>VISEO est partenaire de la charte du plan de déplacement urbain à Grenoble</w:t>
+        <w:t xml:space="preserve">VISEO est partenaire de la charte du plan de déplacement urbain à </w:t>
+      </w:r>
+      <w:r>
+        <w:lastRenderedPageBreak/>
+        <w:t>Grenoble</w:t>
       </w:r>
       <w:r>
         <w:rPr>
@@ -6620,7 +7002,7 @@
           <w:rStyle w:val="Appelnotedebasdep"/>
           <w:noProof/>
         </w:rPr>
-        <w:footnoteReference w:id="5"/>
+        <w:footnoteReference w:id="7"/>
       </w:r>
       <w:r>
         <w:rPr>
@@ -6640,12 +7022,12 @@
           <w:numId w:val="17"/>
         </w:numPr>
       </w:pPr>
-      <w:bookmarkStart w:id="23" w:name="_Toc489718517"/>
+      <w:bookmarkStart w:id="27" w:name="_Toc489884291"/>
       <w:r>
         <w:lastRenderedPageBreak/>
         <w:t>Bilan</w:t>
       </w:r>
-      <w:bookmarkEnd w:id="23"/>
+      <w:bookmarkEnd w:id="27"/>
     </w:p>
     <w:p>
       <w:r>
@@ -6683,12 +7065,12 @@
           <w:numId w:val="17"/>
         </w:numPr>
       </w:pPr>
-      <w:bookmarkStart w:id="24" w:name="_Toc489718518"/>
+      <w:bookmarkStart w:id="28" w:name="_Toc489884292"/>
       <w:r>
         <w:lastRenderedPageBreak/>
         <w:t>Bibliographie</w:t>
       </w:r>
-      <w:bookmarkEnd w:id="24"/>
+      <w:bookmarkEnd w:id="28"/>
     </w:p>
     <w:p>
       <w:pPr>
@@ -6710,12 +7092,12 @@
           <w:numId w:val="17"/>
         </w:numPr>
       </w:pPr>
-      <w:bookmarkStart w:id="25" w:name="_Toc489718519"/>
+      <w:bookmarkStart w:id="29" w:name="_Toc489884293"/>
       <w:r>
         <w:lastRenderedPageBreak/>
         <w:t>Annexes</w:t>
       </w:r>
-      <w:bookmarkEnd w:id="25"/>
+      <w:bookmarkEnd w:id="29"/>
     </w:p>
     <w:p>
       <w:pPr>
@@ -6737,17 +7119,17 @@
           <w:numId w:val="17"/>
         </w:numPr>
       </w:pPr>
-      <w:bookmarkStart w:id="26" w:name="_Toc489718520"/>
+      <w:bookmarkStart w:id="30" w:name="_Toc489884294"/>
       <w:r>
         <w:lastRenderedPageBreak/>
         <w:t>Glossaire</w:t>
       </w:r>
-      <w:bookmarkEnd w:id="26"/>
+      <w:bookmarkEnd w:id="30"/>
     </w:p>
     <w:sectPr>
-      <w:footerReference w:type="default" r:id="rId24"/>
+      <w:footerReference w:type="default" r:id="rId28"/>
       <w:pgSz w:w="11906" w:h="16838" w:code="9"/>
-      <w:pgMar w:top="1728" w:right="1800" w:bottom="1440" w:left="1800" w:header="720" w:footer="720" w:gutter="0"/>
+      <w:pgMar w:top="1417" w:right="1417" w:bottom="1417" w:left="1417" w:header="720" w:footer="720" w:gutter="0"/>
       <w:pgNumType w:start="0"/>
       <w:cols w:space="720"/>
       <w:titlePg/>
@@ -6889,7 +7271,7 @@
                                   <w:sz w:val="72"/>
                                   <w:szCs w:val="72"/>
                                 </w:rPr>
-                                <w:t>25</w:t>
+                                <w:t>23</w:t>
                               </w:r>
                               <w:r>
                                 <w:rPr>
@@ -6967,7 +7349,7 @@
                             <w:sz w:val="72"/>
                             <w:szCs w:val="72"/>
                           </w:rPr>
-                          <w:t>25</w:t>
+                          <w:t>23</w:t>
                         </w:r>
                         <w:r>
                           <w:rPr>
@@ -7096,33 +7478,64 @@
           <w:rPr>
             <w:rStyle w:val="Lienhypertexte"/>
           </w:rPr>
-          <w:t>https://fr.wikipedia.org/wik</w:t>
+          <w:t>https://fr.wikipedia.org/wiki/Formation_%C3%A0_distance</w:t>
         </w:r>
+      </w:hyperlink>
+    </w:p>
+  </w:footnote>
+  <w:footnote w:id="4">
+    <w:p>
+      <w:pPr>
+        <w:pStyle w:val="Notedebasdepage"/>
+      </w:pPr>
+      <w:r>
+        <w:rPr>
+          <w:rStyle w:val="Appelnotedebasdep"/>
+        </w:rPr>
+        <w:footnoteRef/>
+      </w:r>
+      <w:r>
+        <w:t xml:space="preserve"> </w:t>
+      </w:r>
+      <w:hyperlink r:id="rId4" w:history="1">
         <w:r>
           <w:rPr>
             <w:rStyle w:val="Lienhypertexte"/>
           </w:rPr>
-          <w:t>i</w:t>
+          <w:t>http://www.gymglish.com/images/website/portfolio-fullsize.jpg</w:t>
         </w:r>
+      </w:hyperlink>
+    </w:p>
+  </w:footnote>
+  <w:footnote w:id="5">
+    <w:p>
+      <w:pPr>
+        <w:pStyle w:val="Notedebasdepage"/>
+      </w:pPr>
+      <w:r>
+        <w:rPr>
+          <w:rStyle w:val="Appelnotedebasdep"/>
+        </w:rPr>
+        <w:footnoteRef/>
+      </w:r>
+      <w:r>
+        <w:t xml:space="preserve"> </w:t>
+      </w:r>
+      <w:hyperlink r:id="rId5" w:history="1">
         <w:r>
           <w:rPr>
             <w:rStyle w:val="Lienhypertexte"/>
           </w:rPr>
-          <w:t>/Formation_%C3%A0_distance</w:t>
+          <w:t>https://www.wikiversity.org/</w:t>
         </w:r>
       </w:hyperlink>
     </w:p>
+  </w:footnote>
+  <w:footnote w:id="6">
     <w:p>
       <w:pPr>
         <w:pStyle w:val="Notedebasdepage"/>
       </w:pPr>
-    </w:p>
-  </w:footnote>
-  <w:footnote w:id="4">
-    <w:p>
-      <w:pPr>
-        <w:pStyle w:val="Notedebasdepage"/>
-      </w:pPr>
       <w:r>
         <w:rPr>
           <w:rStyle w:val="Appelnotedebasdep"/>
@@ -7132,7 +7545,7 @@
       <w:r>
         <w:t xml:space="preserve"> </w:t>
       </w:r>
-      <w:hyperlink r:id="rId4" w:history="1">
+      <w:hyperlink r:id="rId6" w:history="1">
         <w:r>
           <w:rPr>
             <w:rStyle w:val="Lienhypertexte"/>
@@ -7147,7 +7560,7 @@
       </w:pPr>
     </w:p>
   </w:footnote>
-  <w:footnote w:id="5">
+  <w:footnote w:id="7">
     <w:p>
       <w:pPr>
         <w:pStyle w:val="Notedebasdepage"/>
@@ -7741,6 +8154,119 @@
     </w:lvl>
   </w:abstractNum>
   <w:abstractNum w:abstractNumId="14" w15:restartNumberingAfterBreak="0">
+    <w:nsid w:val="2D001305"/>
+    <w:multiLevelType w:val="hybridMultilevel"/>
+    <w:tmpl w:val="B1628A8A"/>
+    <w:lvl w:ilvl="0" w:tplc="040C0001">
+      <w:start w:val="1"/>
+      <w:numFmt w:val="bullet"/>
+      <w:lvlText w:val=""/>
+      <w:lvlJc w:val="left"/>
+      <w:pPr>
+        <w:ind w:left="1440" w:hanging="360"/>
+      </w:pPr>
+      <w:rPr>
+        <w:rFonts w:ascii="Symbol" w:hAnsi="Symbol" w:hint="default"/>
+      </w:rPr>
+    </w:lvl>
+    <w:lvl w:ilvl="1" w:tplc="040C0003" w:tentative="1">
+      <w:start w:val="1"/>
+      <w:numFmt w:val="bullet"/>
+      <w:lvlText w:val="o"/>
+      <w:lvlJc w:val="left"/>
+      <w:pPr>
+        <w:ind w:left="2160" w:hanging="360"/>
+      </w:pPr>
+      <w:rPr>
+        <w:rFonts w:ascii="Courier New" w:hAnsi="Courier New" w:cs="Courier New" w:hint="default"/>
+      </w:rPr>
+    </w:lvl>
+    <w:lvl w:ilvl="2" w:tplc="040C0005" w:tentative="1">
+      <w:start w:val="1"/>
+      <w:numFmt w:val="bullet"/>
+      <w:lvlText w:val=""/>
+      <w:lvlJc w:val="left"/>
+      <w:pPr>
+        <w:ind w:left="2880" w:hanging="360"/>
+      </w:pPr>
+      <w:rPr>
+        <w:rFonts w:ascii="Wingdings" w:hAnsi="Wingdings" w:hint="default"/>
+      </w:rPr>
+    </w:lvl>
+    <w:lvl w:ilvl="3" w:tplc="040C0001" w:tentative="1">
+      <w:start w:val="1"/>
+      <w:numFmt w:val="bullet"/>
+      <w:lvlText w:val=""/>
+      <w:lvlJc w:val="left"/>
+      <w:pPr>
+        <w:ind w:left="3600" w:hanging="360"/>
+      </w:pPr>
+      <w:rPr>
+        <w:rFonts w:ascii="Symbol" w:hAnsi="Symbol" w:hint="default"/>
+      </w:rPr>
+    </w:lvl>
+    <w:lvl w:ilvl="4" w:tplc="040C0003" w:tentative="1">
+      <w:start w:val="1"/>
+      <w:numFmt w:val="bullet"/>
+      <w:lvlText w:val="o"/>
+      <w:lvlJc w:val="left"/>
+      <w:pPr>
+        <w:ind w:left="4320" w:hanging="360"/>
+      </w:pPr>
+      <w:rPr>
+        <w:rFonts w:ascii="Courier New" w:hAnsi="Courier New" w:cs="Courier New" w:hint="default"/>
+      </w:rPr>
+    </w:lvl>
+    <w:lvl w:ilvl="5" w:tplc="040C0005" w:tentative="1">
+      <w:start w:val="1"/>
+      <w:numFmt w:val="bullet"/>
+      <w:lvlText w:val=""/>
+      <w:lvlJc w:val="left"/>
+      <w:pPr>
+        <w:ind w:left="5040" w:hanging="360"/>
+      </w:pPr>
+      <w:rPr>
+        <w:rFonts w:ascii="Wingdings" w:hAnsi="Wingdings" w:hint="default"/>
+      </w:rPr>
+    </w:lvl>
+    <w:lvl w:ilvl="6" w:tplc="040C0001" w:tentative="1">
+      <w:start w:val="1"/>
+      <w:numFmt w:val="bullet"/>
+      <w:lvlText w:val=""/>
+      <w:lvlJc w:val="left"/>
+      <w:pPr>
+        <w:ind w:left="5760" w:hanging="360"/>
+      </w:pPr>
+      <w:rPr>
+        <w:rFonts w:ascii="Symbol" w:hAnsi="Symbol" w:hint="default"/>
+      </w:rPr>
+    </w:lvl>
+    <w:lvl w:ilvl="7" w:tplc="040C0003" w:tentative="1">
+      <w:start w:val="1"/>
+      <w:numFmt w:val="bullet"/>
+      <w:lvlText w:val="o"/>
+      <w:lvlJc w:val="left"/>
+      <w:pPr>
+        <w:ind w:left="6480" w:hanging="360"/>
+      </w:pPr>
+      <w:rPr>
+        <w:rFonts w:ascii="Courier New" w:hAnsi="Courier New" w:cs="Courier New" w:hint="default"/>
+      </w:rPr>
+    </w:lvl>
+    <w:lvl w:ilvl="8" w:tplc="040C0005" w:tentative="1">
+      <w:start w:val="1"/>
+      <w:numFmt w:val="bullet"/>
+      <w:lvlText w:val=""/>
+      <w:lvlJc w:val="left"/>
+      <w:pPr>
+        <w:ind w:left="7200" w:hanging="360"/>
+      </w:pPr>
+      <w:rPr>
+        <w:rFonts w:ascii="Wingdings" w:hAnsi="Wingdings" w:hint="default"/>
+      </w:rPr>
+    </w:lvl>
+  </w:abstractNum>
+  <w:abstractNum w:abstractNumId="15" w15:restartNumberingAfterBreak="0">
     <w:nsid w:val="3D57760C"/>
     <w:multiLevelType w:val="hybridMultilevel"/>
     <w:tmpl w:val="5ED69114"/>
@@ -7826,7 +8352,7 @@
       </w:pPr>
     </w:lvl>
   </w:abstractNum>
-  <w:abstractNum w:abstractNumId="15" w15:restartNumberingAfterBreak="0">
+  <w:abstractNum w:abstractNumId="16" w15:restartNumberingAfterBreak="0">
     <w:nsid w:val="47164D09"/>
     <w:multiLevelType w:val="multilevel"/>
     <w:tmpl w:val="0409001F"/>
@@ -7912,7 +8438,7 @@
       </w:pPr>
     </w:lvl>
   </w:abstractNum>
-  <w:abstractNum w:abstractNumId="16" w15:restartNumberingAfterBreak="0">
+  <w:abstractNum w:abstractNumId="17" w15:restartNumberingAfterBreak="0">
     <w:nsid w:val="4CCC6E90"/>
     <w:multiLevelType w:val="hybridMultilevel"/>
     <w:tmpl w:val="6908C668"/>
@@ -8001,7 +8527,7 @@
       </w:pPr>
     </w:lvl>
   </w:abstractNum>
-  <w:abstractNum w:abstractNumId="17" w15:restartNumberingAfterBreak="0">
+  <w:abstractNum w:abstractNumId="18" w15:restartNumberingAfterBreak="0">
     <w:nsid w:val="50464402"/>
     <w:multiLevelType w:val="hybridMultilevel"/>
     <w:tmpl w:val="5B08C1D2"/>
@@ -8090,7 +8616,7 @@
       </w:pPr>
     </w:lvl>
   </w:abstractNum>
-  <w:abstractNum w:abstractNumId="18" w15:restartNumberingAfterBreak="0">
+  <w:abstractNum w:abstractNumId="19" w15:restartNumberingAfterBreak="0">
     <w:nsid w:val="783C54EE"/>
     <w:multiLevelType w:val="hybridMultilevel"/>
     <w:tmpl w:val="6908C668"/>
@@ -8192,7 +8718,7 @@
     <w:abstractNumId w:val="9"/>
   </w:num>
   <w:num w:numId="5">
-    <w:abstractNumId w:val="15"/>
+    <w:abstractNumId w:val="16"/>
   </w:num>
   <w:num w:numId="6">
     <w:abstractNumId w:val="10"/>
@@ -8228,19 +8754,22 @@
     <w:abstractNumId w:val="11"/>
   </w:num>
   <w:num w:numId="17">
-    <w:abstractNumId w:val="17"/>
+    <w:abstractNumId w:val="18"/>
   </w:num>
   <w:num w:numId="18">
-    <w:abstractNumId w:val="14"/>
+    <w:abstractNumId w:val="15"/>
   </w:num>
   <w:num w:numId="19">
-    <w:abstractNumId w:val="16"/>
+    <w:abstractNumId w:val="17"/>
   </w:num>
   <w:num w:numId="20">
     <w:abstractNumId w:val="13"/>
   </w:num>
   <w:num w:numId="21">
-    <w:abstractNumId w:val="18"/>
+    <w:abstractNumId w:val="19"/>
+  </w:num>
+  <w:num w:numId="22">
+    <w:abstractNumId w:val="14"/>
   </w:num>
 </w:numbering>
 </file>
@@ -8807,7 +9336,6 @@
   <w:style w:type="character" w:default="1" w:styleId="Policepardfaut">
     <w:name w:val="Default Paragraph Font"/>
     <w:uiPriority w:val="1"/>
-    <w:semiHidden/>
     <w:unhideWhenUsed/>
   </w:style>
   <w:style w:type="table" w:default="1" w:styleId="TableauNormal">
@@ -10009,7 +10537,7 @@
 </file>
 
 <file path=customXml/itemProps1.xml><?xml version="1.0" encoding="utf-8"?>
-<ds:datastoreItem xmlns:ds="http://schemas.openxmlformats.org/officeDocument/2006/customXml" ds:itemID="{039DF77F-82F6-4D7E-A27F-AD14D4BB357E}">
+<ds:datastoreItem xmlns:ds="http://schemas.openxmlformats.org/officeDocument/2006/customXml" ds:itemID="{BCAAB0E3-0401-4C82-B8EB-E6C42D15A00A}">
   <ds:schemaRefs>
     <ds:schemaRef ds:uri="http://schemas.openxmlformats.org/officeDocument/2006/bibliography"/>
   </ds:schemaRefs>

</xml_diff>

<commit_message>
Formation en ligne in progress => cours corresp + mooc
</commit_message>
<xml_diff>
--- a/David_MA_MemoireStageFinEtude.docx
+++ b/David_MA_MemoireStageFinEtude.docx
@@ -1,6 +1,6 @@
 
 <file path=word/document.xml><?xml version="1.0" encoding="utf-8"?>
-<w:document xmlns:wpc="http://schemas.microsoft.com/office/word/2010/wordprocessingCanvas" xmlns:cx="http://schemas.microsoft.com/office/drawing/2014/chartex" xmlns:cx1="http://schemas.microsoft.com/office/drawing/2015/9/8/chartex" xmlns:cx2="http://schemas.microsoft.com/office/drawing/2015/10/21/chartex" xmlns:cx3="http://schemas.microsoft.com/office/drawing/2016/5/9/chartex" xmlns:cx4="http://schemas.microsoft.com/office/drawing/2016/5/10/chartex" xmlns:cx5="http://schemas.microsoft.com/office/drawing/2016/5/11/chartex" xmlns:cx6="http://schemas.microsoft.com/office/drawing/2016/5/12/chartex" xmlns:cx7="http://schemas.microsoft.com/office/drawing/2016/5/13/chartex" xmlns:cx8="http://schemas.microsoft.com/office/drawing/2016/5/14/chartex" xmlns:mc="http://schemas.openxmlformats.org/markup-compatibility/2006" xmlns:aink="http://schemas.microsoft.com/office/drawing/2016/ink" xmlns:am3d="http://schemas.microsoft.com/office/drawing/2017/model3d" xmlns:o="urn:schemas-microsoft-com:office:office" xmlns:r="http://schemas.openxmlformats.org/officeDocument/2006/relationships" xmlns:m="http://schemas.openxmlformats.org/officeDocument/2006/math" xmlns:v="urn:schemas-microsoft-com:vml" xmlns:wp14="http://schemas.microsoft.com/office/word/2010/wordprocessingDrawing" xmlns:wp="http://schemas.openxmlformats.org/drawingml/2006/wordprocessingDrawing" xmlns:w10="urn:schemas-microsoft-com:office:word" xmlns:w="http://schemas.openxmlformats.org/wordprocessingml/2006/main" xmlns:w14="http://schemas.microsoft.com/office/word/2010/wordml" xmlns:w15="http://schemas.microsoft.com/office/word/2012/wordml" xmlns:w16cid="http://schemas.microsoft.com/office/word/2016/wordml/cid" xmlns:w16se="http://schemas.microsoft.com/office/word/2015/wordml/symex" xmlns:wpg="http://schemas.microsoft.com/office/word/2010/wordprocessingGroup" xmlns:wpi="http://schemas.microsoft.com/office/word/2010/wordprocessingInk" xmlns:wne="http://schemas.microsoft.com/office/word/2006/wordml" xmlns:wps="http://schemas.microsoft.com/office/word/2010/wordprocessingShape" mc:Ignorable="w14 w15 w16se w16cid wp14">
+<w:document xmlns:wpc="http://schemas.microsoft.com/office/word/2010/wordprocessingCanvas" xmlns:cx="http://schemas.microsoft.com/office/drawing/2014/chartex" xmlns:cx1="http://schemas.microsoft.com/office/drawing/2015/9/8/chartex" xmlns:cx2="http://schemas.microsoft.com/office/drawing/2015/10/21/chartex" xmlns:cx3="http://schemas.microsoft.com/office/drawing/2016/5/9/chartex" xmlns:cx4="http://schemas.microsoft.com/office/drawing/2016/5/10/chartex" xmlns:cx5="http://schemas.microsoft.com/office/drawing/2016/5/11/chartex" xmlns:mc="http://schemas.openxmlformats.org/markup-compatibility/2006" xmlns:o="urn:schemas-microsoft-com:office:office" xmlns:r="http://schemas.openxmlformats.org/officeDocument/2006/relationships" xmlns:m="http://schemas.openxmlformats.org/officeDocument/2006/math" xmlns:v="urn:schemas-microsoft-com:vml" xmlns:wp14="http://schemas.microsoft.com/office/word/2010/wordprocessingDrawing" xmlns:wp="http://schemas.openxmlformats.org/drawingml/2006/wordprocessingDrawing" xmlns:w10="urn:schemas-microsoft-com:office:word" xmlns:w="http://schemas.openxmlformats.org/wordprocessingml/2006/main" xmlns:w14="http://schemas.microsoft.com/office/word/2010/wordml" xmlns:w15="http://schemas.microsoft.com/office/word/2012/wordml" xmlns:w16se="http://schemas.microsoft.com/office/word/2015/wordml/symex" xmlns:wpg="http://schemas.microsoft.com/office/word/2010/wordprocessingGroup" xmlns:wpi="http://schemas.microsoft.com/office/word/2010/wordprocessingInk" xmlns:wne="http://schemas.microsoft.com/office/word/2006/wordml" xmlns:wps="http://schemas.microsoft.com/office/word/2010/wordprocessingShape" mc:Ignorable="w14 w15 w16se wp14">
   <w:body>
     <w:p>
       <w:pPr>
@@ -9,6 +9,7 @@
       <w:r>
         <w:rPr>
           <w:noProof/>
+          <w:lang w:eastAsia="fr-FR"/>
         </w:rPr>
         <w:drawing>
           <wp:anchor distT="0" distB="0" distL="114300" distR="114300" simplePos="0" relativeHeight="251659264" behindDoc="0" locked="0" layoutInCell="1" allowOverlap="1">
@@ -463,7 +464,7 @@
           <w:r>
             <w:fldChar w:fldCharType="separate"/>
           </w:r>
-          <w:hyperlink w:anchor="_Toc489884274" w:history="1">
+          <w:hyperlink w:anchor="_Toc489940535" w:history="1">
             <w:r>
               <w:rPr>
                 <w:rStyle w:val="Lienhypertexte"/>
@@ -490,7 +491,7 @@
                 <w:noProof/>
                 <w:webHidden/>
               </w:rPr>
-              <w:instrText xml:space="preserve"> PAGEREF _Toc489884274 \h </w:instrText>
+              <w:instrText xml:space="preserve"> PAGEREF _Toc489940535 \h </w:instrText>
             </w:r>
             <w:r>
               <w:rPr>
@@ -534,7 +535,7 @@
               <w:lang w:eastAsia="fr-FR"/>
             </w:rPr>
           </w:pPr>
-          <w:hyperlink w:anchor="_Toc489884275" w:history="1">
+          <w:hyperlink w:anchor="_Toc489940536" w:history="1">
             <w:r>
               <w:rPr>
                 <w:rStyle w:val="Lienhypertexte"/>
@@ -562,7 +563,7 @@
                 <w:noProof/>
                 <w:webHidden/>
               </w:rPr>
-              <w:instrText xml:space="preserve"> PAGEREF _Toc489884275 \h </w:instrText>
+              <w:instrText xml:space="preserve"> PAGEREF _Toc489940536 \h </w:instrText>
             </w:r>
             <w:r>
               <w:rPr>
@@ -607,7 +608,7 @@
               <w:lang w:eastAsia="fr-FR"/>
             </w:rPr>
           </w:pPr>
-          <w:hyperlink w:anchor="_Toc489884276" w:history="1">
+          <w:hyperlink w:anchor="_Toc489940537" w:history="1">
             <w:r>
               <w:rPr>
                 <w:rStyle w:val="Lienhypertexte"/>
@@ -650,7 +651,7 @@
                 <w:noProof/>
                 <w:webHidden/>
               </w:rPr>
-              <w:instrText xml:space="preserve"> PAGEREF _Toc489884276 \h </w:instrText>
+              <w:instrText xml:space="preserve"> PAGEREF _Toc489940537 \h </w:instrText>
             </w:r>
             <w:r>
               <w:rPr>
@@ -695,7 +696,7 @@
               <w:lang w:eastAsia="fr-FR"/>
             </w:rPr>
           </w:pPr>
-          <w:hyperlink w:anchor="_Toc489884277" w:history="1">
+          <w:hyperlink w:anchor="_Toc489940538" w:history="1">
             <w:r>
               <w:rPr>
                 <w:rStyle w:val="Lienhypertexte"/>
@@ -738,7 +739,7 @@
                 <w:noProof/>
                 <w:webHidden/>
               </w:rPr>
-              <w:instrText xml:space="preserve"> PAGEREF _Toc489884277 \h </w:instrText>
+              <w:instrText xml:space="preserve"> PAGEREF _Toc489940538 \h </w:instrText>
             </w:r>
             <w:r>
               <w:rPr>
@@ -783,7 +784,7 @@
               <w:lang w:eastAsia="fr-FR"/>
             </w:rPr>
           </w:pPr>
-          <w:hyperlink w:anchor="_Toc489884278" w:history="1">
+          <w:hyperlink w:anchor="_Toc489940539" w:history="1">
             <w:r>
               <w:rPr>
                 <w:rStyle w:val="Lienhypertexte"/>
@@ -826,7 +827,7 @@
                 <w:noProof/>
                 <w:webHidden/>
               </w:rPr>
-              <w:instrText xml:space="preserve"> PAGEREF _Toc489884278 \h </w:instrText>
+              <w:instrText xml:space="preserve"> PAGEREF _Toc489940539 \h </w:instrText>
             </w:r>
             <w:r>
               <w:rPr>
@@ -871,7 +872,7 @@
               <w:lang w:eastAsia="fr-FR"/>
             </w:rPr>
           </w:pPr>
-          <w:hyperlink w:anchor="_Toc489884279" w:history="1">
+          <w:hyperlink w:anchor="_Toc489940540" w:history="1">
             <w:r>
               <w:rPr>
                 <w:rStyle w:val="Lienhypertexte"/>
@@ -914,7 +915,7 @@
                 <w:noProof/>
                 <w:webHidden/>
               </w:rPr>
-              <w:instrText xml:space="preserve"> PAGEREF _Toc489884279 \h </w:instrText>
+              <w:instrText xml:space="preserve"> PAGEREF _Toc489940540 \h </w:instrText>
             </w:r>
             <w:r>
               <w:rPr>
@@ -958,7 +959,7 @@
               <w:lang w:eastAsia="fr-FR"/>
             </w:rPr>
           </w:pPr>
-          <w:hyperlink w:anchor="_Toc489884280" w:history="1">
+          <w:hyperlink w:anchor="_Toc489940541" w:history="1">
             <w:r>
               <w:rPr>
                 <w:rStyle w:val="Lienhypertexte"/>
@@ -985,7 +986,7 @@
                 <w:noProof/>
                 <w:webHidden/>
               </w:rPr>
-              <w:instrText xml:space="preserve"> PAGEREF _Toc489884280 \h </w:instrText>
+              <w:instrText xml:space="preserve"> PAGEREF _Toc489940541 \h </w:instrText>
             </w:r>
             <w:r>
               <w:rPr>
@@ -1030,7 +1031,7 @@
               <w:lang w:eastAsia="fr-FR"/>
             </w:rPr>
           </w:pPr>
-          <w:hyperlink w:anchor="_Toc489884281" w:history="1">
+          <w:hyperlink w:anchor="_Toc489940542" w:history="1">
             <w:r>
               <w:rPr>
                 <w:rStyle w:val="Lienhypertexte"/>
@@ -1073,7 +1074,7 @@
                 <w:noProof/>
                 <w:webHidden/>
               </w:rPr>
-              <w:instrText xml:space="preserve"> PAGEREF _Toc489884281 \h </w:instrText>
+              <w:instrText xml:space="preserve"> PAGEREF _Toc489940542 \h </w:instrText>
             </w:r>
             <w:r>
               <w:rPr>
@@ -1118,7 +1119,7 @@
               <w:lang w:eastAsia="fr-FR"/>
             </w:rPr>
           </w:pPr>
-          <w:hyperlink w:anchor="_Toc489884282" w:history="1">
+          <w:hyperlink w:anchor="_Toc489940543" w:history="1">
             <w:r>
               <w:rPr>
                 <w:rStyle w:val="Lienhypertexte"/>
@@ -1161,7 +1162,7 @@
                 <w:noProof/>
                 <w:webHidden/>
               </w:rPr>
-              <w:instrText xml:space="preserve"> PAGEREF _Toc489884282 \h </w:instrText>
+              <w:instrText xml:space="preserve"> PAGEREF _Toc489940543 \h </w:instrText>
             </w:r>
             <w:r>
               <w:rPr>
@@ -1206,13 +1207,13 @@
               <w:lang w:eastAsia="fr-FR"/>
             </w:rPr>
           </w:pPr>
-          <w:hyperlink w:anchor="_Toc489884283" w:history="1">
+          <w:hyperlink w:anchor="_Toc489940546" w:history="1">
             <w:r>
               <w:rPr>
                 <w:rStyle w:val="Lienhypertexte"/>
                 <w:noProof/>
               </w:rPr>
-              <w:t>a)</w:t>
+              <w:t>c)</w:t>
             </w:r>
             <w:r>
               <w:rPr>
@@ -1249,7 +1250,7 @@
                 <w:noProof/>
                 <w:webHidden/>
               </w:rPr>
-              <w:instrText xml:space="preserve"> PAGEREF _Toc489884283 \h </w:instrText>
+              <w:instrText xml:space="preserve"> PAGEREF _Toc489940546 \h </w:instrText>
             </w:r>
             <w:r>
               <w:rPr>
@@ -1294,13 +1295,13 @@
               <w:lang w:eastAsia="fr-FR"/>
             </w:rPr>
           </w:pPr>
-          <w:hyperlink w:anchor="_Toc489884284" w:history="1">
+          <w:hyperlink w:anchor="_Toc489940547" w:history="1">
             <w:r>
               <w:rPr>
                 <w:rStyle w:val="Lienhypertexte"/>
                 <w:noProof/>
               </w:rPr>
-              <w:t>b)</w:t>
+              <w:t>d)</w:t>
             </w:r>
             <w:r>
               <w:rPr>
@@ -1337,7 +1338,7 @@
                 <w:noProof/>
                 <w:webHidden/>
               </w:rPr>
-              <w:instrText xml:space="preserve"> PAGEREF _Toc489884284 \h </w:instrText>
+              <w:instrText xml:space="preserve"> PAGEREF _Toc489940547 \h </w:instrText>
             </w:r>
             <w:r>
               <w:rPr>
@@ -1382,7 +1383,7 @@
               <w:lang w:eastAsia="fr-FR"/>
             </w:rPr>
           </w:pPr>
-          <w:hyperlink w:anchor="_Toc489884286" w:history="1">
+          <w:hyperlink w:anchor="_Toc489940549" w:history="1">
             <w:r>
               <w:rPr>
                 <w:rStyle w:val="Lienhypertexte"/>
@@ -1425,7 +1426,7 @@
                 <w:noProof/>
                 <w:webHidden/>
               </w:rPr>
-              <w:instrText xml:space="preserve"> PAGEREF _Toc489884286 \h </w:instrText>
+              <w:instrText xml:space="preserve"> PAGEREF _Toc489940549 \h </w:instrText>
             </w:r>
             <w:r>
               <w:rPr>
@@ -1470,7 +1471,7 @@
               <w:lang w:eastAsia="fr-FR"/>
             </w:rPr>
           </w:pPr>
-          <w:hyperlink w:anchor="_Toc489884287" w:history="1">
+          <w:hyperlink w:anchor="_Toc489940550" w:history="1">
             <w:r>
               <w:rPr>
                 <w:rStyle w:val="Lienhypertexte"/>
@@ -1513,7 +1514,7 @@
                 <w:noProof/>
                 <w:webHidden/>
               </w:rPr>
-              <w:instrText xml:space="preserve"> PAGEREF _Toc489884287 \h </w:instrText>
+              <w:instrText xml:space="preserve"> PAGEREF _Toc489940550 \h </w:instrText>
             </w:r>
             <w:r>
               <w:rPr>
@@ -1558,7 +1559,7 @@
               <w:lang w:eastAsia="fr-FR"/>
             </w:rPr>
           </w:pPr>
-          <w:hyperlink w:anchor="_Toc489884288" w:history="1">
+          <w:hyperlink w:anchor="_Toc489940551" w:history="1">
             <w:r>
               <w:rPr>
                 <w:rStyle w:val="Lienhypertexte"/>
@@ -1601,7 +1602,7 @@
                 <w:noProof/>
                 <w:webHidden/>
               </w:rPr>
-              <w:instrText xml:space="preserve"> PAGEREF _Toc489884288 \h </w:instrText>
+              <w:instrText xml:space="preserve"> PAGEREF _Toc489940551 \h </w:instrText>
             </w:r>
             <w:r>
               <w:rPr>
@@ -1646,7 +1647,7 @@
               <w:lang w:eastAsia="fr-FR"/>
             </w:rPr>
           </w:pPr>
-          <w:hyperlink w:anchor="_Toc489884289" w:history="1">
+          <w:hyperlink w:anchor="_Toc489940552" w:history="1">
             <w:r>
               <w:rPr>
                 <w:rStyle w:val="Lienhypertexte"/>
@@ -1689,7 +1690,7 @@
                 <w:noProof/>
                 <w:webHidden/>
               </w:rPr>
-              <w:instrText xml:space="preserve"> PAGEREF _Toc489884289 \h </w:instrText>
+              <w:instrText xml:space="preserve"> PAGEREF _Toc489940552 \h </w:instrText>
             </w:r>
             <w:r>
               <w:rPr>
@@ -1734,7 +1735,7 @@
               <w:lang w:eastAsia="fr-FR"/>
             </w:rPr>
           </w:pPr>
-          <w:hyperlink w:anchor="_Toc489884290" w:history="1">
+          <w:hyperlink w:anchor="_Toc489940553" w:history="1">
             <w:r>
               <w:rPr>
                 <w:rStyle w:val="Lienhypertexte"/>
@@ -1777,7 +1778,7 @@
                 <w:noProof/>
                 <w:webHidden/>
               </w:rPr>
-              <w:instrText xml:space="preserve"> PAGEREF _Toc489884290 \h </w:instrText>
+              <w:instrText xml:space="preserve"> PAGEREF _Toc489940553 \h </w:instrText>
             </w:r>
             <w:r>
               <w:rPr>
@@ -1822,7 +1823,7 @@
               <w:lang w:eastAsia="fr-FR"/>
             </w:rPr>
           </w:pPr>
-          <w:hyperlink w:anchor="_Toc489884291" w:history="1">
+          <w:hyperlink w:anchor="_Toc489940554" w:history="1">
             <w:r>
               <w:rPr>
                 <w:rStyle w:val="Lienhypertexte"/>
@@ -1865,7 +1866,7 @@
                 <w:noProof/>
                 <w:webHidden/>
               </w:rPr>
-              <w:instrText xml:space="preserve"> PAGEREF _Toc489884291 \h </w:instrText>
+              <w:instrText xml:space="preserve"> PAGEREF _Toc489940554 \h </w:instrText>
             </w:r>
             <w:r>
               <w:rPr>
@@ -1910,7 +1911,7 @@
               <w:lang w:eastAsia="fr-FR"/>
             </w:rPr>
           </w:pPr>
-          <w:hyperlink w:anchor="_Toc489884292" w:history="1">
+          <w:hyperlink w:anchor="_Toc489940555" w:history="1">
             <w:r>
               <w:rPr>
                 <w:rStyle w:val="Lienhypertexte"/>
@@ -1953,7 +1954,7 @@
                 <w:noProof/>
                 <w:webHidden/>
               </w:rPr>
-              <w:instrText xml:space="preserve"> PAGEREF _Toc489884292 \h </w:instrText>
+              <w:instrText xml:space="preserve"> PAGEREF _Toc489940555 \h </w:instrText>
             </w:r>
             <w:r>
               <w:rPr>
@@ -1998,7 +1999,7 @@
               <w:lang w:eastAsia="fr-FR"/>
             </w:rPr>
           </w:pPr>
-          <w:hyperlink w:anchor="_Toc489884293" w:history="1">
+          <w:hyperlink w:anchor="_Toc489940556" w:history="1">
             <w:r>
               <w:rPr>
                 <w:rStyle w:val="Lienhypertexte"/>
@@ -2041,7 +2042,7 @@
                 <w:noProof/>
                 <w:webHidden/>
               </w:rPr>
-              <w:instrText xml:space="preserve"> PAGEREF _Toc489884293 \h </w:instrText>
+              <w:instrText xml:space="preserve"> PAGEREF _Toc489940556 \h </w:instrText>
             </w:r>
             <w:r>
               <w:rPr>
@@ -2086,7 +2087,7 @@
               <w:lang w:eastAsia="fr-FR"/>
             </w:rPr>
           </w:pPr>
-          <w:hyperlink w:anchor="_Toc489884294" w:history="1">
+          <w:hyperlink w:anchor="_Toc489940557" w:history="1">
             <w:r>
               <w:rPr>
                 <w:rStyle w:val="Lienhypertexte"/>
@@ -2129,7 +2130,7 @@
                 <w:noProof/>
                 <w:webHidden/>
               </w:rPr>
-              <w:instrText xml:space="preserve"> PAGEREF _Toc489884294 \h </w:instrText>
+              <w:instrText xml:space="preserve"> PAGEREF _Toc489940557 \h </w:instrText>
             </w:r>
             <w:r>
               <w:rPr>
@@ -2180,7 +2181,7 @@
       <w:pPr>
         <w:pStyle w:val="Titre1"/>
       </w:pPr>
-      <w:bookmarkStart w:id="0" w:name="_Toc489884274"/>
+      <w:bookmarkStart w:id="0" w:name="_Toc489940535"/>
       <w:r>
         <w:lastRenderedPageBreak/>
         <w:t>Résumé</w:t>
@@ -2214,7 +2215,31 @@
         <w:t xml:space="preserve">, d’une manière orale ou écrite. </w:t>
       </w:r>
       <w:r>
-        <w:t>A un certain degré, certaines personnes peuvent suivre une formation comme d’autres vont avoir plus de difficultés à mettre en pratique leurs nouvelle expérience acquise.</w:t>
+        <w:t xml:space="preserve">A un certain degré, certaines personnes peuvent suivre une formation </w:t>
+      </w:r>
+      <w:r>
+        <w:t>tandis que</w:t>
+      </w:r>
+      <w:r>
+        <w:t xml:space="preserve"> d’autres vont avoir plus de difficultés à mettre en pratique leurs nouvelle</w:t>
+      </w:r>
+      <w:r>
+        <w:t>s</w:t>
+      </w:r>
+      <w:r>
+        <w:t xml:space="preserve"> expérience</w:t>
+      </w:r>
+      <w:r>
+        <w:t>s</w:t>
+      </w:r>
+      <w:r>
+        <w:t xml:space="preserve"> acquise</w:t>
+      </w:r>
+      <w:r>
+        <w:t>s</w:t>
+      </w:r>
+      <w:r>
+        <w:t>.</w:t>
       </w:r>
     </w:p>
     <w:p>
@@ -2222,7 +2247,25 @@
         <w:ind w:firstLine="720"/>
       </w:pPr>
       <w:r>
-        <w:t>Portant un intérêt au domaine de l’éducation et l’apprentissage, je me suis intéressé à l’étude des « Serious Game » qui s’appliquent à différents niveaux dont l’école, les études supérieures ainsi qu’en entreprise ou sur des problématiques plus spécifiques tels qu’une reconstitution d’</w:t>
+        <w:t>Portant un intérêt au domaine de l’éducation et</w:t>
+      </w:r>
+      <w:r>
+        <w:t xml:space="preserve"> de</w:t>
+      </w:r>
+      <w:r>
+        <w:t xml:space="preserve"> l’apprentissage, je me suis intéressé à l’étude des « Serious Game</w:t>
+      </w:r>
+      <w:r>
+        <w:t>s</w:t>
+      </w:r>
+      <w:r>
+        <w:t> » qui s’appliquent à différents niveaux dont l’école, les études supérieures ainsi qu’en entreprise ou sur des problématiques plus spécifiques tel</w:t>
+      </w:r>
+      <w:r>
+        <w:t>le</w:t>
+      </w:r>
+      <w:r>
+        <w:t>s qu’une reconstitution d’</w:t>
       </w:r>
       <w:r>
         <w:t>une scène de guerre.</w:t>
@@ -2242,7 +2285,7 @@
         <w:t xml:space="preserve"> et amusants</w:t>
       </w:r>
       <w:r>
-        <w:t>, permettant aux collaborateurs de VISEO Technologies de monter en compétences et de leur assurer un suivi et un accompagnement de meilleure qualité.</w:t>
+        <w:t>, permettant aux collaborateurs de VISEO Technologies de monter en compétences et de leur assurer un suivi de meilleure qualité.</w:t>
       </w:r>
     </w:p>
     <w:p>
@@ -2269,7 +2312,13 @@
         </w:rPr>
       </w:pPr>
       <w:r>
-        <w:t>Grâce à mes recherches et mon projet, j’ai pu démontrer la place non négligeable des « Serious Game » au sein des méthodes d’apprentissage traditionnelles ainsi que les méthodes d’apprentissage en ligne comme le</w:t>
+        <w:t>Grâce à mes recherches et mon projet, j’ai pu démontrer la place non négligeable des « Serious Game</w:t>
+      </w:r>
+      <w:r>
+        <w:t>s</w:t>
+      </w:r>
+      <w:r>
+        <w:t> » au sein des méthodes d’apprentissage traditionnelles ainsi que les méthodes d’apprentissage en ligne comme le</w:t>
       </w:r>
       <w:r>
         <w:t xml:space="preserve"> </w:t>
@@ -2287,10 +2336,19 @@
         <w:t xml:space="preserve"> </w:t>
       </w:r>
       <w:r>
-        <w:t xml:space="preserve">(massive open online courses) </w:t>
-      </w:r>
-      <w:r>
-        <w:t>et cela ouvre des opportunités à VISEO Technologies par rapport à leurs méthodes d’évaluations de futurs potentiels collaborateurs mais également sur d</w:t>
+        <w:t>(massive open online courses)</w:t>
+      </w:r>
+      <w:r>
+        <w:t>.</w:t>
+      </w:r>
+      <w:r>
+        <w:t xml:space="preserve"> </w:t>
+      </w:r>
+      <w:r>
+        <w:t>Cela</w:t>
+      </w:r>
+      <w:r>
+        <w:t xml:space="preserve"> ouvre des opportunités à VISEO Technologies par rapport à leurs méthodes d’évaluations de futurs potentiels collaborateurs mais également sur d</w:t>
       </w:r>
       <w:r>
         <w:t xml:space="preserve">es possibilités de </w:t>
@@ -2309,7 +2367,7 @@
           <w:lang w:val="en-GB"/>
         </w:rPr>
       </w:pPr>
-      <w:bookmarkStart w:id="1" w:name="_Toc489884275"/>
+      <w:bookmarkStart w:id="1" w:name="_Toc489940536"/>
       <w:r>
         <w:rPr>
           <w:lang w:val="en-GB"/>
@@ -2366,13 +2424,13 @@
         <w:rPr>
           <w:lang w:val="en-GB"/>
         </w:rPr>
-        <w:t xml:space="preserve"> information, how successful he/ she is depends on many assumptions like how focus you are, how you commit this information to memory, how involved or interested you are at this subject as well as t</w:t>
+        <w:t xml:space="preserve"> information, how successful he/ she is depends on many assumptions </w:t>
       </w:r>
       <w:r>
         <w:rPr>
           <w:lang w:val="en-GB"/>
         </w:rPr>
-        <w:t>he quality of the teachings or the way they hand you over this knowledge.</w:t>
+        <w:t>such as his/ her</w:t>
       </w:r>
       <w:r>
         <w:rPr>
@@ -2384,31 +2442,91 @@
         <w:rPr>
           <w:lang w:val="en-GB"/>
         </w:rPr>
-        <w:t xml:space="preserve">It’s not over </w:t>
+        <w:t>level of concentration, if your memory is good, how much you are involved and interested in this subject a</w:t>
       </w:r>
       <w:r>
         <w:rPr>
           <w:lang w:val="en-GB"/>
         </w:rPr>
+        <w:t>s well as t</w:t>
+      </w:r>
+      <w:r>
+        <w:rPr>
+          <w:lang w:val="en-GB"/>
+        </w:rPr>
+        <w:t xml:space="preserve">he quality of the teachings </w:t>
+      </w:r>
+      <w:r>
+        <w:rPr>
+          <w:lang w:val="en-GB"/>
+        </w:rPr>
+        <w:t>and how well you transmit the knowledge is important.</w:t>
+      </w:r>
+      <w:r>
+        <w:rPr>
+          <w:lang w:val="en-GB"/>
+        </w:rPr>
+        <w:t xml:space="preserve"> </w:t>
+      </w:r>
+      <w:r>
+        <w:rPr>
+          <w:lang w:val="en-GB"/>
+        </w:rPr>
+        <w:t>It is</w:t>
+      </w:r>
+      <w:r>
+        <w:rPr>
+          <w:lang w:val="en-GB"/>
+        </w:rPr>
+        <w:t xml:space="preserve"> not over </w:t>
+      </w:r>
+      <w:r>
+        <w:rPr>
+          <w:lang w:val="en-GB"/>
+        </w:rPr>
         <w:t>yet:</w:t>
       </w:r>
       <w:r>
         <w:rPr>
           <w:lang w:val="en-GB"/>
         </w:rPr>
-        <w:t xml:space="preserve"> you need to be able to forward the information you gained in every possible way, either it is by writing or stating it.</w:t>
+        <w:t xml:space="preserve"> you need to be able to forward the information you gained in </w:t>
       </w:r>
       <w:r>
         <w:rPr>
           <w:lang w:val="en-GB"/>
         </w:rPr>
+        <w:t>every possible way, either</w:t>
+      </w:r>
+      <w:r>
+        <w:rPr>
+          <w:lang w:val="en-GB"/>
+        </w:rPr>
+        <w:t xml:space="preserve"> by writing or stating it.</w:t>
+      </w:r>
+      <w:r>
+        <w:rPr>
+          <w:lang w:val="en-GB"/>
+        </w:rPr>
         <w:t xml:space="preserve"> </w:t>
       </w:r>
       <w:r>
         <w:rPr>
           <w:lang w:val="en-GB"/>
         </w:rPr>
-        <w:t>To some extent, some people can follow a training in the same way as others would struggle to reveal their new understanding.</w:t>
+        <w:t xml:space="preserve">To some extent, some people can follow a training </w:t>
+      </w:r>
+      <w:r>
+        <w:rPr>
+          <w:lang w:val="en-GB"/>
+        </w:rPr>
+        <w:t>while</w:t>
+      </w:r>
+      <w:r>
+        <w:rPr>
+          <w:lang w:val="en-GB"/>
+        </w:rPr>
+        <w:t xml:space="preserve"> others would struggle to reveal their new understanding.</w:t>
       </w:r>
     </w:p>
     <w:p>
@@ -2428,12 +2546,24 @@
         <w:rPr>
           <w:lang w:val="en-GB"/>
         </w:rPr>
-        <w:t>I chose to study Serious games which can be found in different kinds of domains such as school, university education as well as companies</w:t>
+        <w:t xml:space="preserve">I chose to study Serious </w:t>
       </w:r>
       <w:r>
         <w:rPr>
           <w:lang w:val="en-GB"/>
         </w:rPr>
+        <w:t>G</w:t>
+      </w:r>
+      <w:r>
+        <w:rPr>
+          <w:lang w:val="en-GB"/>
+        </w:rPr>
+        <w:t>ames which can be found in different kinds of domains such as school, university education as well as companies</w:t>
+      </w:r>
+      <w:r>
+        <w:rPr>
+          <w:lang w:val="en-GB"/>
+        </w:rPr>
         <w:t xml:space="preserve"> </w:t>
       </w:r>
       <w:r>
@@ -2466,43 +2596,43 @@
           <w:lang w:val="en-GB"/>
         </w:rPr>
         <w:tab/>
-        <w:t xml:space="preserve">This is the reason why the </w:t>
+        <w:t>This explains why I chose the I-Learning Project</w:t>
       </w:r>
       <w:r>
         <w:rPr>
           <w:lang w:val="en-GB"/>
         </w:rPr>
-        <w:t>project</w:t>
+        <w:t>:</w:t>
       </w:r>
       <w:r>
         <w:rPr>
           <w:lang w:val="en-GB"/>
         </w:rPr>
-        <w:t xml:space="preserve"> I’m working on is I-</w:t>
+        <w:t xml:space="preserve"> our goal is to set up a web platform containing many types of training </w:t>
       </w:r>
       <w:r>
         <w:rPr>
           <w:lang w:val="en-GB"/>
         </w:rPr>
-        <w:t>Learning:</w:t>
+        <w:t>courses</w:t>
       </w:r>
       <w:r>
         <w:rPr>
           <w:lang w:val="en-GB"/>
         </w:rPr>
-        <w:t xml:space="preserve"> our goal is to set up a web platform containing many types of training </w:t>
+        <w:t xml:space="preserve"> where you can enjoy solving these riddles as they tend to entertain you more than a boring lesson. </w:t>
       </w:r>
       <w:r>
         <w:rPr>
           <w:lang w:val="en-GB"/>
         </w:rPr>
-        <w:t>courses</w:t>
+        <w:t>In this way</w:t>
       </w:r>
       <w:r>
         <w:rPr>
           <w:lang w:val="en-GB"/>
         </w:rPr>
-        <w:t> where you can enjoy solving these riddles as they tend to entertain you more than a boring lesson. That way, VISEO Technologies</w:t>
+        <w:t>, VISEO Technologies</w:t>
       </w:r>
       <w:r>
         <w:rPr>
@@ -2564,7 +2694,43 @@
         <w:rPr>
           <w:lang w:val="en-GB"/>
         </w:rPr>
-        <w:t xml:space="preserve">Through my research and my work, I proved that Serious Games takes up a lot of space between traditional teaching methods and online teaching methods like massive open online courses (MOOC) and opens a few doors to VISEO Technologies in their means to test </w:t>
+        <w:t xml:space="preserve">Through my research and my work, I proved that Serious Games takes up a lot of space between traditional teaching methods and online teaching </w:t>
+      </w:r>
+      <w:r>
+        <w:rPr>
+          <w:lang w:val="en-GB"/>
+        </w:rPr>
+        <w:t>ones</w:t>
+      </w:r>
+      <w:r>
+        <w:rPr>
+          <w:lang w:val="en-GB"/>
+        </w:rPr>
+        <w:t xml:space="preserve"> like mas</w:t>
+      </w:r>
+      <w:r>
+        <w:rPr>
+          <w:lang w:val="en-GB"/>
+        </w:rPr>
+        <w:t xml:space="preserve">sive open online courses (MOOC). </w:t>
+      </w:r>
+      <w:r>
+        <w:rPr>
+          <w:lang w:val="en-GB"/>
+        </w:rPr>
+        <w:t>Therefore,</w:t>
+      </w:r>
+      <w:r>
+        <w:rPr>
+          <w:lang w:val="en-GB"/>
+        </w:rPr>
+        <w:t xml:space="preserve"> it </w:t>
+      </w:r>
+      <w:r>
+        <w:rPr>
+          <w:lang w:val="en-GB"/>
+        </w:rPr>
+        <w:t xml:space="preserve">opens a few doors to VISEO Technologies in their means to test </w:t>
       </w:r>
       <w:r>
         <w:rPr>
@@ -2593,7 +2759,7 @@
           <w:numId w:val="17"/>
         </w:numPr>
       </w:pPr>
-      <w:bookmarkStart w:id="2" w:name="_Toc489884276"/>
+      <w:bookmarkStart w:id="2" w:name="_Toc489940537"/>
       <w:r>
         <w:lastRenderedPageBreak/>
         <w:t>Introduction</w:t>
@@ -2620,7 +2786,13 @@
         <w:ind w:firstLine="720"/>
       </w:pPr>
       <w:r>
-        <w:t xml:space="preserve">J’ai choisi Viseo Technologies, une société de conseil et de services numériques, pour effectuer mon stage de fin d’études : d’une part, cette première expérience dans une entreprise de services du numérique est un tremplin </w:t>
+        <w:t xml:space="preserve">J’ai choisi </w:t>
+      </w:r>
+      <w:r>
+        <w:t xml:space="preserve">VISEO </w:t>
+      </w:r>
+      <w:r>
+        <w:t xml:space="preserve">Technologies, une société de conseil et de services numériques, pour effectuer mon stage de fin d’études : d’une part, cette première expérience dans une entreprise de services du numérique est un tremplin </w:t>
       </w:r>
       <w:r>
         <w:t xml:space="preserve">pour mon orientation professionnelle et d’autre part, </w:t>
@@ -2632,7 +2804,13 @@
     <w:p>
       <w:r>
         <w:tab/>
-        <w:t>Ma mission au sein de Viseo Technologies s’est concentrée principalement autour d’un projet interne</w:t>
+        <w:t xml:space="preserve">Ma mission au sein de </w:t>
+      </w:r>
+      <w:r>
+        <w:t xml:space="preserve">VISEO </w:t>
+      </w:r>
+      <w:r>
+        <w:t>Technologies s’est concentrée principalement autour d’un projet interne</w:t>
       </w:r>
       <w:r>
         <w:t xml:space="preserve"> dans les technologies du Web, avec des ateliers et formations ponctuelles pour me former avec l’environnement technique qui entoure le projet.</w:t>
@@ -2685,7 +2863,7 @@
           <w:numId w:val="18"/>
         </w:numPr>
       </w:pPr>
-      <w:bookmarkStart w:id="3" w:name="_Toc489884277"/>
+      <w:bookmarkStart w:id="3" w:name="_Toc489940538"/>
       <w:r>
         <w:lastRenderedPageBreak/>
         <w:t>Entreprise d’accueil</w:t>
@@ -2777,6 +2955,7 @@
       <w:r>
         <w:rPr>
           <w:noProof/>
+          <w:lang w:eastAsia="fr-FR"/>
         </w:rPr>
         <w:drawing>
           <wp:inline distT="0" distB="0" distL="0" distR="0">
@@ -2925,6 +3104,7 @@
       <w:r>
         <w:rPr>
           <w:noProof/>
+          <w:lang w:eastAsia="fr-FR"/>
         </w:rPr>
         <w:lastRenderedPageBreak/>
         <mc:AlternateContent>
@@ -3044,6 +3224,7 @@
       <w:r>
         <w:rPr>
           <w:noProof/>
+          <w:lang w:eastAsia="fr-FR"/>
         </w:rPr>
         <w:drawing>
           <wp:anchor distT="0" distB="0" distL="114300" distR="114300" simplePos="0" relativeHeight="251661312" behindDoc="1" locked="0" layoutInCell="1" allowOverlap="1">
@@ -3337,6 +3518,7 @@
       <w:r>
         <w:rPr>
           <w:noProof/>
+          <w:lang w:eastAsia="fr-FR"/>
         </w:rPr>
         <w:lastRenderedPageBreak/>
         <w:drawing>
@@ -3404,6 +3586,7 @@
       <w:r>
         <w:rPr>
           <w:noProof/>
+          <w:lang w:eastAsia="fr-FR"/>
         </w:rPr>
         <mc:AlternateContent>
           <mc:Choice Requires="wps">
@@ -3574,7 +3757,7 @@
           <w:numId w:val="18"/>
         </w:numPr>
       </w:pPr>
-      <w:bookmarkStart w:id="4" w:name="_Toc489884278"/>
+      <w:bookmarkStart w:id="4" w:name="_Toc489940539"/>
       <w:r>
         <w:lastRenderedPageBreak/>
         <w:t>Contexte projet</w:t>
@@ -4407,6 +4590,7 @@
       <w:r>
         <w:rPr>
           <w:noProof/>
+          <w:lang w:eastAsia="fr-FR"/>
         </w:rPr>
         <w:lastRenderedPageBreak/>
         <w:drawing>
@@ -4474,7 +4658,7 @@
         <w:pStyle w:val="Titre1"/>
         <w:ind w:firstLine="720"/>
       </w:pPr>
-      <w:bookmarkStart w:id="5" w:name="_Toc489884279"/>
+      <w:bookmarkStart w:id="5" w:name="_Toc489940540"/>
       <w:r>
         <w:lastRenderedPageBreak/>
         <w:t>II.</w:t>
@@ -4491,7 +4675,7 @@
       <w:pPr>
         <w:pStyle w:val="Titre3"/>
       </w:pPr>
-      <w:bookmarkStart w:id="6" w:name="_Toc489884280"/>
+      <w:bookmarkStart w:id="6" w:name="_Toc489940541"/>
       <w:r>
         <w:t>Prélude :</w:t>
       </w:r>
@@ -4566,7 +4750,7 @@
           <w:numId w:val="19"/>
         </w:numPr>
       </w:pPr>
-      <w:bookmarkStart w:id="7" w:name="_Toc489884281"/>
+      <w:bookmarkStart w:id="7" w:name="_Toc489940542"/>
       <w:r>
         <w:lastRenderedPageBreak/>
         <w:t>L’école : voie absolue ou vitale ?</w:t>
@@ -4652,6 +4836,9 @@
       </w:r>
       <w:r>
         <w:t>, de façon à accompagner les élèves jusqu’à l’obtention de leurs diplômes respectifs</w:t>
+      </w:r>
+      <w:r>
+        <w:t xml:space="preserve"> (…)</w:t>
       </w:r>
       <w:r>
         <w:br w:type="page"/>
@@ -4665,7 +4852,7 @@
           <w:numId w:val="19"/>
         </w:numPr>
       </w:pPr>
-      <w:bookmarkStart w:id="8" w:name="_Toc489884282"/>
+      <w:bookmarkStart w:id="8" w:name="_Toc489940543"/>
       <w:r>
         <w:lastRenderedPageBreak/>
         <w:t>Les formations ouvertes et/ou à distance</w:t>
@@ -4811,6 +4998,9 @@
     </w:p>
     <w:p>
       <w:r>
+        <w:t xml:space="preserve">Intro : </w:t>
+      </w:r>
+      <w:r>
         <w:t xml:space="preserve">(On parle </w:t>
       </w:r>
       <w:r>
@@ -4928,6 +5118,10 @@
         <w:keepNext/>
       </w:pPr>
       <w:r>
+        <w:rPr>
+          <w:noProof/>
+          <w:lang w:eastAsia="fr-FR"/>
+        </w:rPr>
         <w:drawing>
           <wp:inline distT="0" distB="0" distL="0" distR="0">
             <wp:extent cx="4011283" cy="2804590"/>
@@ -5041,11 +5235,6 @@
         <w:ind w:firstLine="720"/>
       </w:pPr>
       <w:r>
-        <w:t>2</w:t>
-      </w:r>
-      <w:bookmarkStart w:id="9" w:name="_GoBack"/>
-      <w:bookmarkEnd w:id="9"/>
-      <w:r>
         <w:t xml:space="preserve">La formation en ligne </w:t>
       </w:r>
       <w:r>
@@ -5059,6 +5248,18 @@
       </w:r>
       <w:r>
         <w:t>plus di</w:t>
+      </w:r>
+      <w:r>
+        <w:t xml:space="preserve">fficile </w:t>
+      </w:r>
+      <w:r>
+        <w:t>d</w:t>
+      </w:r>
+      <w:r>
+        <w:t>e construire son propre raisonnement pour venir à bout de la question et d’acquérir cette capacité à trouver les solution d’un problème. Du fait est que l’exercice se réalise devant un écran, celui-ci ne présente pas les mêmes risques qu’un exercice classique réalisé en établissement : l’apprenant ne peut pas se confronter à des contraintes de temps, par conséquent sa gestion de crises et d’échéances peut être moins efficace qu’une personne qui entame la même formation dans un cadre plus traditionnel</w:t>
+      </w:r>
+      <w:r>
+        <w:t xml:space="preserve">. Par ailleurs, </w:t>
       </w:r>
     </w:p>
     <w:p>
@@ -5206,18 +5407,61 @@
     </w:p>
     <w:p>
       <w:pPr>
+        <w:pStyle w:val="Paragraphedeliste"/>
+        <w:keepNext/>
+        <w:keepLines/>
+        <w:numPr>
+          <w:ilvl w:val="0"/>
+          <w:numId w:val="21"/>
+        </w:numPr>
+        <w:spacing w:before="240" w:after="0"/>
+        <w:outlineLvl w:val="1"/>
+        <w:rPr>
+          <w:rFonts w:asciiTheme="majorHAnsi" w:eastAsiaTheme="majorEastAsia" w:hAnsiTheme="majorHAnsi" w:cstheme="majorBidi"/>
+          <w:caps/>
+          <w:vanish/>
+          <w:color w:val="007789" w:themeColor="accent1" w:themeShade="BF"/>
+          <w:sz w:val="24"/>
+        </w:rPr>
+      </w:pPr>
+      <w:bookmarkStart w:id="9" w:name="_Toc489940544"/>
+      <w:bookmarkEnd w:id="9"/>
+    </w:p>
+    <w:p>
+      <w:pPr>
+        <w:pStyle w:val="Paragraphedeliste"/>
+        <w:keepNext/>
+        <w:keepLines/>
+        <w:numPr>
+          <w:ilvl w:val="0"/>
+          <w:numId w:val="21"/>
+        </w:numPr>
+        <w:spacing w:before="240" w:after="0"/>
+        <w:outlineLvl w:val="1"/>
+        <w:rPr>
+          <w:rFonts w:asciiTheme="majorHAnsi" w:eastAsiaTheme="majorEastAsia" w:hAnsiTheme="majorHAnsi" w:cstheme="majorBidi"/>
+          <w:caps/>
+          <w:vanish/>
+          <w:color w:val="007789" w:themeColor="accent1" w:themeShade="BF"/>
+          <w:sz w:val="24"/>
+        </w:rPr>
+      </w:pPr>
+      <w:bookmarkStart w:id="10" w:name="_Toc489940545"/>
+      <w:bookmarkEnd w:id="10"/>
+    </w:p>
+    <w:p>
+      <w:pPr>
         <w:pStyle w:val="Titre2"/>
         <w:numPr>
           <w:ilvl w:val="0"/>
           <w:numId w:val="21"/>
         </w:numPr>
       </w:pPr>
-      <w:bookmarkStart w:id="10" w:name="_Toc489884283"/>
-      <w:r>
-        <w:lastRenderedPageBreak/>
+      <w:bookmarkStart w:id="11" w:name="_Toc489940546"/>
+      <w:r>
         <w:t>Le Serious Game : plus qu’un simple jeu ?</w:t>
       </w:r>
-      <w:bookmarkEnd w:id="10"/>
+      <w:bookmarkEnd w:id="11"/>
     </w:p>
     <w:p>
       <w:pPr>
@@ -5288,12 +5532,12 @@
           <w:numId w:val="21"/>
         </w:numPr>
       </w:pPr>
-      <w:bookmarkStart w:id="11" w:name="_Toc489884284"/>
+      <w:bookmarkStart w:id="12" w:name="_Toc489940547"/>
       <w:r>
         <w:lastRenderedPageBreak/>
         <w:t>Comparaison</w:t>
       </w:r>
-      <w:bookmarkEnd w:id="11"/>
+      <w:bookmarkEnd w:id="12"/>
     </w:p>
     <w:p>
       <w:r>
@@ -5338,17 +5582,17 @@
           <w:sz w:val="32"/>
         </w:rPr>
       </w:pPr>
-      <w:bookmarkStart w:id="12" w:name="_Toc489331661"/>
-      <w:bookmarkStart w:id="13" w:name="_Toc489331806"/>
-      <w:bookmarkStart w:id="14" w:name="_Toc489539643"/>
-      <w:bookmarkStart w:id="15" w:name="_Toc489593721"/>
-      <w:bookmarkStart w:id="16" w:name="_Toc489608215"/>
-      <w:bookmarkStart w:id="17" w:name="_Toc489718490"/>
-      <w:bookmarkStart w:id="18" w:name="_Toc489718511"/>
-      <w:bookmarkStart w:id="19" w:name="_Toc489793807"/>
-      <w:bookmarkStart w:id="20" w:name="_Toc489793828"/>
-      <w:bookmarkStart w:id="21" w:name="_Toc489884285"/>
-      <w:bookmarkEnd w:id="12"/>
+      <w:bookmarkStart w:id="13" w:name="_Toc489331661"/>
+      <w:bookmarkStart w:id="14" w:name="_Toc489331806"/>
+      <w:bookmarkStart w:id="15" w:name="_Toc489539643"/>
+      <w:bookmarkStart w:id="16" w:name="_Toc489593721"/>
+      <w:bookmarkStart w:id="17" w:name="_Toc489608215"/>
+      <w:bookmarkStart w:id="18" w:name="_Toc489718490"/>
+      <w:bookmarkStart w:id="19" w:name="_Toc489718511"/>
+      <w:bookmarkStart w:id="20" w:name="_Toc489793807"/>
+      <w:bookmarkStart w:id="21" w:name="_Toc489793828"/>
+      <w:bookmarkStart w:id="22" w:name="_Toc489884285"/>
+      <w:bookmarkStart w:id="23" w:name="_Toc489940548"/>
       <w:bookmarkEnd w:id="13"/>
       <w:bookmarkEnd w:id="14"/>
       <w:bookmarkEnd w:id="15"/>
@@ -5358,6 +5602,8 @@
       <w:bookmarkEnd w:id="19"/>
       <w:bookmarkEnd w:id="20"/>
       <w:bookmarkEnd w:id="21"/>
+      <w:bookmarkEnd w:id="22"/>
+      <w:bookmarkEnd w:id="23"/>
     </w:p>
     <w:p>
       <w:pPr>
@@ -5367,11 +5613,11 @@
           <w:numId w:val="17"/>
         </w:numPr>
       </w:pPr>
-      <w:bookmarkStart w:id="22" w:name="_Toc489884286"/>
+      <w:bookmarkStart w:id="24" w:name="_Toc489940549"/>
       <w:r>
         <w:t>Dimensions techniques du projet</w:t>
       </w:r>
-      <w:bookmarkEnd w:id="22"/>
+      <w:bookmarkEnd w:id="24"/>
     </w:p>
     <w:p>
       <w:r>
@@ -5403,42 +5649,215 @@
         <w:t>au projet I-Learning.</w:t>
       </w:r>
       <w:r>
+        <w:t xml:space="preserve"> </w:t>
+      </w:r>
+      <w:r>
+        <w:t xml:space="preserve">Côté serveur, </w:t>
+      </w:r>
+      <w:r>
+        <w:t xml:space="preserve">nous utilisons </w:t>
+      </w:r>
+      <w:r>
+        <w:t>Node.js qui nous permet d’exécuter du JavaScript côté serveur</w:t>
+      </w:r>
+      <w:r>
+        <w:t xml:space="preserve"> </w:t>
+      </w:r>
+      <w:r>
+        <w:t>mais également</w:t>
+      </w:r>
+      <w:r>
+        <w:t xml:space="preserve"> </w:t>
+      </w:r>
+      <w:r>
+        <w:t>pour mettre en place un serveur HTTP ainsi qu’une base de données MongoDB qui repose sur du NoSQL.</w:t>
+      </w:r>
+      <w:r>
+        <w:t xml:space="preserve"> </w:t>
+      </w:r>
+      <w:r>
+        <w:t>C</w:t>
+      </w:r>
+      <w:r>
+        <w:t>ôté client, nous utilisons uniquement du JavaScript pour l’intégralité de l’application Web avec une librairie qu’Henri DARMET a développée en particulier pour le SVG.</w:t>
+      </w:r>
+      <w:r>
+        <w:t xml:space="preserve"> </w:t>
+      </w:r>
+      <w:r>
+        <w:t>Du côté des tests unitaires, ce sont le framework Mocha et la librairie Istanbul JS qui sont utilisés</w:t>
+      </w:r>
+      <w:r>
+        <w:t>.</w:t>
+      </w:r>
+      <w:r>
+        <w:t xml:space="preserve"> </w:t>
+      </w:r>
+    </w:p>
+    <w:p>
+      <w:r>
+        <w:tab/>
+      </w:r>
+      <w:r>
+        <w:t>Lors de ce projet,</w:t>
+      </w:r>
+      <w:r>
+        <w:t xml:space="preserve"> je me suis accordé sur plusieurs tâches à accomplir</w:t>
+      </w:r>
+      <w:r>
+        <w:t xml:space="preserve"> durant les multiples itérations, en concordance avec l’équipe de développeurs et les tâches en cours.</w:t>
+      </w:r>
+      <w:r>
         <w:br/>
       </w:r>
       <w:r>
-        <w:t xml:space="preserve">(TODO : répétition ? ) </w:t>
-      </w:r>
-      <w:r>
-        <w:t xml:space="preserve">Côté serveur, </w:t>
-      </w:r>
-      <w:r>
-        <w:t xml:space="preserve">nous utilisons </w:t>
-      </w:r>
-      <w:r>
-        <w:t>Node.js qui nous permet d’exécuter du JavaScript côté serveur</w:t>
-      </w:r>
-      <w:r>
+        <w:rPr>
+          <w:color w:val="007DEB" w:themeColor="background2" w:themeShade="80"/>
+        </w:rPr>
+        <w:t>Ayant débuté le premier Sprint, nous avions pour objectif de mettre à jour notre machine pour être capable de démarrer le projet, de se familiariser avec le code et d’entamer les premières modifications.</w:t>
+      </w:r>
+      <w:r>
+        <w:rPr>
+          <w:color w:val="007DEB" w:themeColor="background2" w:themeShade="80"/>
+        </w:rPr>
         <w:t xml:space="preserve"> </w:t>
       </w:r>
       <w:r>
-        <w:t>mais également</w:t>
-      </w:r>
-      <w:r>
+        <w:rPr>
+          <w:color w:val="007DEB" w:themeColor="background2" w:themeShade="80"/>
+        </w:rPr>
+        <w:t>Grâce à l’équipe de stagiaires</w:t>
+      </w:r>
+      <w:r>
+        <w:rPr>
+          <w:color w:val="007DEB" w:themeColor="background2" w:themeShade="80"/>
+        </w:rPr>
+        <w:t xml:space="preserve"> de l’an passé, nous av</w:t>
+      </w:r>
+      <w:r>
+        <w:rPr>
+          <w:color w:val="007DEB" w:themeColor="background2" w:themeShade="80"/>
+        </w:rPr>
+        <w:t>ons pu échanger des informations concernant le projet</w:t>
+      </w:r>
+      <w:r>
+        <w:rPr>
+          <w:color w:val="007DEB" w:themeColor="background2" w:themeShade="80"/>
+        </w:rPr>
+        <w:t xml:space="preserve">, notamment </w:t>
+      </w:r>
+      <w:r>
+        <w:rPr>
+          <w:color w:val="007DEB" w:themeColor="background2" w:themeShade="80"/>
+        </w:rPr>
+        <w:t xml:space="preserve">récupérer les accès aux serveurs d’intégration et de déploiement : le service d’intégration et de déploiement continu utilisé est Codeship et ce dernier </w:t>
+      </w:r>
+      <w:r>
+        <w:rPr>
+          <w:color w:val="007DEB" w:themeColor="background2" w:themeShade="80"/>
+        </w:rPr>
+        <w:t>est compatible avec GitHub notamment.</w:t>
+      </w:r>
+      <w:r>
+        <w:rPr>
+          <w:color w:val="007DEB" w:themeColor="background2" w:themeShade="80"/>
+        </w:rPr>
+        <w:t xml:space="preserve"> (Conception =&gt; Réalisation &amp; mise en œuvre </w:t>
+      </w:r>
+      <w:r>
+        <w:rPr>
+          <w:color w:val="007DEB" w:themeColor="background2" w:themeShade="80"/>
+        </w:rPr>
+        <w:t>)</w:t>
+      </w:r>
+      <w:r>
+        <w:br/>
+      </w:r>
+    </w:p>
+    <w:p>
+      <w:pPr>
+        <w:ind w:firstLine="720"/>
+      </w:pPr>
+      <w:r>
+        <w:rPr>
+          <w:color w:val="003E75" w:themeColor="background2" w:themeShade="40"/>
+        </w:rPr>
+        <w:t>Une des tâches à accomplir pour le projet coïncide avec le test du code avec une couverture à hauteur de 100% afin que le code soit de qualité</w:t>
+      </w:r>
+      <w:r>
+        <w:rPr>
+          <w:color w:val="003E75" w:themeColor="background2" w:themeShade="40"/>
+        </w:rPr>
+        <w:t>, qu’il ne présente pas de régression et</w:t>
+      </w:r>
+      <w:r>
+        <w:rPr>
+          <w:color w:val="003E75" w:themeColor="background2" w:themeShade="40"/>
+        </w:rPr>
+        <w:t xml:space="preserve"> être certain qu’il fonctionne. </w:t>
+      </w:r>
+      <w:r>
+        <w:rPr>
+          <w:color w:val="003E75" w:themeColor="background2" w:themeShade="40"/>
+        </w:rPr>
+        <w:t>Lorsque nous avons débuté la première itération, la couverture de code du projet montait à 90%</w:t>
+      </w:r>
+      <w:r>
+        <w:rPr>
+          <w:color w:val="003E75" w:themeColor="background2" w:themeShade="40"/>
+        </w:rPr>
+        <w:t>, ce qui était gage d’un projet fonctionnel et</w:t>
+      </w:r>
+      <w:r>
+        <w:rPr>
+          <w:color w:val="003E75" w:themeColor="background2" w:themeShade="40"/>
+        </w:rPr>
+        <w:t xml:space="preserve"> qui limite le</w:t>
+      </w:r>
+      <w:r>
+        <w:rPr>
+          <w:color w:val="003E75" w:themeColor="background2" w:themeShade="40"/>
+        </w:rPr>
+        <w:t xml:space="preserve"> nombre </w:t>
+      </w:r>
+      <w:r>
+        <w:rPr>
+          <w:color w:val="003E75" w:themeColor="background2" w:themeShade="40"/>
+        </w:rPr>
         <w:t xml:space="preserve"> </w:t>
       </w:r>
       <w:r>
-        <w:t>pour mettre en place un serveur HTTP ainsi qu’une base de données MongoDB qui repose sur du NoSQL.</w:t>
-      </w:r>
-      <w:r>
-        <w:br/>
-        <w:t>C</w:t>
-      </w:r>
-      <w:r>
-        <w:t>ôté client, nous utilisons uniquement du JavaScript pour l’intégralité de l’application Web avec une librairie qu’Henri DARMET a développée en particulier pour le SVG.</w:t>
-      </w:r>
-      <w:r>
-        <w:br/>
-        <w:t>Du côté des tests unitaires, ce sont le framework Mocha et la librairie Istanbul JS qui sont utilisés ( TOCHECK )</w:t>
+        <w:rPr>
+          <w:color w:val="003E75" w:themeColor="background2" w:themeShade="40"/>
+        </w:rPr>
+        <w:t>d’</w:t>
+      </w:r>
+      <w:r>
+        <w:rPr>
+          <w:color w:val="003E75" w:themeColor="background2" w:themeShade="40"/>
+        </w:rPr>
+        <w:t>anomalies liées à l’ajout de nouvelles fonctionnalités.</w:t>
+      </w:r>
+      <w:r>
+        <w:rPr>
+          <w:color w:val="003E75" w:themeColor="background2" w:themeShade="40"/>
+        </w:rPr>
+        <w:t xml:space="preserve"> </w:t>
+      </w:r>
+      <w:r>
+        <w:rPr>
+          <w:color w:val="003E75" w:themeColor="background2" w:themeShade="40"/>
+        </w:rPr>
+        <w:t>Je m’étais donc consacré à la réalisation des tests du projet dans un premier temps</w:t>
+      </w:r>
+      <w:r>
+        <w:t xml:space="preserve"> </w:t>
+      </w:r>
+      <w:r>
+        <w:rPr>
+          <w:color w:val="FF0000"/>
+        </w:rPr>
+        <w:t>(..)</w:t>
       </w:r>
     </w:p>
     <w:p>
@@ -5446,213 +5865,47 @@
         <w:tab/>
       </w:r>
       <w:r>
-        <w:t>Lors de ce projet,</w:t>
-      </w:r>
-      <w:r>
-        <w:t xml:space="preserve"> je me suis accordé sur plusieurs tâches à accomplir</w:t>
-      </w:r>
-      <w:r>
-        <w:t xml:space="preserve"> durant les multiples itérations, en concordance avec l’équipe de développeurs et les tâches en cours.</w:t>
-      </w:r>
-      <w:r>
-        <w:br/>
-      </w:r>
-      <w:r>
-        <w:rPr>
-          <w:color w:val="007DEB" w:themeColor="background2" w:themeShade="80"/>
-        </w:rPr>
-        <w:t>Ayant débuté le premier Sprint, nous avions pour objectif de mettre à jour notre machine pour être capable de démarrer le projet, de se familiariser avec le code et d’entamer les premières modifications.</w:t>
-      </w:r>
-      <w:r>
-        <w:rPr>
-          <w:color w:val="007DEB" w:themeColor="background2" w:themeShade="80"/>
-        </w:rPr>
+        <w:rPr>
+          <w:color w:val="7030A0"/>
+        </w:rPr>
+        <w:t>Nous avons procédé</w:t>
+      </w:r>
+      <w:r>
+        <w:rPr>
+          <w:color w:val="7030A0"/>
+        </w:rPr>
+        <w:t xml:space="preserve"> à une refonte de l’architecture du projet </w:t>
+      </w:r>
+      <w:r>
+        <w:rPr>
+          <w:color w:val="7030A0"/>
+        </w:rPr>
+        <w:t xml:space="preserve">au bout de six itérations car </w:t>
+      </w:r>
+      <w:r>
+        <w:rPr>
+          <w:color w:val="7030A0"/>
+        </w:rPr>
+        <w:t xml:space="preserve">nous avions fait face à des problèmes de dépendances d’éléments du projet qui étaient supposés être indépendants, ce qui rendait les ajouts de nouvelles fonctionnalités difficiles ainsi qu’un problème de visibilité et de clarté du code du fait est que l’affichage des éléments </w:t>
+      </w:r>
+      <w:r>
+        <w:rPr>
+          <w:color w:val="7030A0"/>
+        </w:rPr>
+        <w:t>était fortement lié au modèle de données à afficher, la globalité du code reposait sur trois fichiers qui présentaient un nombre important de lignes de codes et que le projet manquait de structuration : on pouvait difficilement apercevoir le début de l’exécution du projet et jusqu’où le code s’arrêtait.</w:t>
+      </w:r>
+    </w:p>
+    <w:p>
+      <w:r>
+        <w:t>TODO 1 : travaux contribution</w:t>
+      </w:r>
+      <w:r>
+        <w:t xml:space="preserve"> 1) tests unitaires</w:t>
+      </w:r>
+      <w:r>
         <w:t xml:space="preserve"> </w:t>
       </w:r>
       <w:r>
-        <w:rPr>
-          <w:color w:val="007DEB" w:themeColor="background2" w:themeShade="80"/>
-        </w:rPr>
-        <w:t>Grâce à l’équipe de stagiaires</w:t>
-      </w:r>
-      <w:r>
-        <w:rPr>
-          <w:color w:val="007DEB" w:themeColor="background2" w:themeShade="80"/>
-        </w:rPr>
-        <w:t xml:space="preserve"> de l’an passé, nous av</w:t>
-      </w:r>
-      <w:r>
-        <w:rPr>
-          <w:color w:val="007DEB" w:themeColor="background2" w:themeShade="80"/>
-        </w:rPr>
-        <w:t>ons pu échanger des informations concernant le projet</w:t>
-      </w:r>
-      <w:r>
-        <w:rPr>
-          <w:color w:val="007DEB" w:themeColor="background2" w:themeShade="80"/>
-        </w:rPr>
-        <w:t xml:space="preserve">, notamment </w:t>
-      </w:r>
-      <w:r>
-        <w:rPr>
-          <w:color w:val="007DEB" w:themeColor="background2" w:themeShade="80"/>
-        </w:rPr>
-        <w:t xml:space="preserve">récupérer les accès aux serveurs d’intégration et de déploiement : le service d’intégration et de déploiement continu utilisé est Codeship et ce dernier </w:t>
-      </w:r>
-      <w:r>
-        <w:rPr>
-          <w:color w:val="007DEB" w:themeColor="background2" w:themeShade="80"/>
-        </w:rPr>
-        <w:t>est compatible avec GitHub notamment.</w:t>
-      </w:r>
-      <w:r>
-        <w:rPr>
-          <w:color w:val="007DEB" w:themeColor="background2" w:themeShade="80"/>
-        </w:rPr>
-        <w:t xml:space="preserve"> (Conception =&gt; Réalisation &amp; mise en œuvre </w:t>
-      </w:r>
-      <w:r>
-        <w:rPr>
-          <w:color w:val="007DEB" w:themeColor="background2" w:themeShade="80"/>
-        </w:rPr>
-        <w:t>)</w:t>
-      </w:r>
-      <w:r>
-        <w:br/>
-      </w:r>
-    </w:p>
-    <w:p>
-      <w:pPr>
-        <w:ind w:firstLine="720"/>
-      </w:pPr>
-      <w:r>
-        <w:rPr>
-          <w:color w:val="003E75" w:themeColor="background2" w:themeShade="40"/>
-        </w:rPr>
-        <w:t>Une des tâches à accomplir pour le projet coïncide avec le test du code avec une couverture à hauteur de 100% afin que le code soit de qualité</w:t>
-      </w:r>
-      <w:r>
-        <w:rPr>
-          <w:color w:val="003E75" w:themeColor="background2" w:themeShade="40"/>
-        </w:rPr>
-        <w:t>, qu’il ne présente pas de régression et</w:t>
-      </w:r>
-      <w:r>
-        <w:rPr>
-          <w:color w:val="003E75" w:themeColor="background2" w:themeShade="40"/>
-        </w:rPr>
-        <w:t xml:space="preserve"> être certain qu’il fonctionne. </w:t>
-      </w:r>
-      <w:r>
-        <w:rPr>
-          <w:color w:val="003E75" w:themeColor="background2" w:themeShade="40"/>
-        </w:rPr>
-        <w:t>Lorsque nous avons débuté la première itération, la couverture de code du projet montait à 90%</w:t>
-      </w:r>
-      <w:r>
-        <w:rPr>
-          <w:color w:val="003E75" w:themeColor="background2" w:themeShade="40"/>
-        </w:rPr>
-        <w:t>, ce qui était gage d’un projet fonctionnel et</w:t>
-      </w:r>
-      <w:r>
-        <w:rPr>
-          <w:color w:val="003E75" w:themeColor="background2" w:themeShade="40"/>
-        </w:rPr>
-        <w:t xml:space="preserve"> qui limite le</w:t>
-      </w:r>
-      <w:r>
-        <w:rPr>
-          <w:color w:val="003E75" w:themeColor="background2" w:themeShade="40"/>
-        </w:rPr>
-        <w:t xml:space="preserve"> nombre </w:t>
-      </w:r>
-      <w:r>
-        <w:rPr>
-          <w:color w:val="003E75" w:themeColor="background2" w:themeShade="40"/>
-        </w:rPr>
-        <w:t xml:space="preserve"> </w:t>
-      </w:r>
-      <w:r>
-        <w:rPr>
-          <w:color w:val="003E75" w:themeColor="background2" w:themeShade="40"/>
-        </w:rPr>
-        <w:t>d’</w:t>
-      </w:r>
-      <w:r>
-        <w:rPr>
-          <w:color w:val="003E75" w:themeColor="background2" w:themeShade="40"/>
-        </w:rPr>
-        <w:t>anomalies liées à l’ajout de nouvelles fonctionnalités.</w:t>
-      </w:r>
-      <w:r>
-        <w:rPr>
-          <w:color w:val="003E75" w:themeColor="background2" w:themeShade="40"/>
-        </w:rPr>
-        <w:t xml:space="preserve"> </w:t>
-      </w:r>
-      <w:r>
-        <w:rPr>
-          <w:color w:val="003E75" w:themeColor="background2" w:themeShade="40"/>
-        </w:rPr>
-        <w:t>Je m’étais donc consacré à la réalisation des tests du projet dans un premier temps</w:t>
-      </w:r>
-      <w:r>
-        <w:t xml:space="preserve"> </w:t>
-      </w:r>
-      <w:r>
-        <w:rPr>
-          <w:color w:val="FF0000"/>
-        </w:rPr>
-        <w:t>(..)</w:t>
-      </w:r>
-    </w:p>
-    <w:p>
-      <w:r>
-        <w:tab/>
-      </w:r>
-      <w:r>
-        <w:rPr>
-          <w:color w:val="7030A0"/>
-        </w:rPr>
-        <w:t>Nous avons procédé</w:t>
-      </w:r>
-      <w:r>
-        <w:rPr>
-          <w:color w:val="7030A0"/>
-        </w:rPr>
-        <w:t xml:space="preserve"> à une refonte de l’architecture du projet </w:t>
-      </w:r>
-      <w:r>
-        <w:rPr>
-          <w:color w:val="7030A0"/>
-        </w:rPr>
-        <w:t xml:space="preserve">au bout de six itérations car </w:t>
-      </w:r>
-      <w:r>
-        <w:rPr>
-          <w:color w:val="7030A0"/>
-        </w:rPr>
-        <w:t xml:space="preserve">nous avions fait face à des problèmes de dépendances d’éléments du projet qui étaient supposés être indépendants, ce qui rendait les ajouts de nouvelles fonctionnalités difficiles ainsi qu’un problème de visibilité et de clarté du code du fait est que l’affichage des éléments </w:t>
-      </w:r>
-      <w:r>
-        <w:rPr>
-          <w:color w:val="7030A0"/>
-        </w:rPr>
-        <w:t>était fortement lié au modèle de données à afficher, la globalité du code reposait sur trois fichiers qui présentaient un nombre important de lignes de codes et que le projet manquait de structuration : on pouvait difficilement apercevoir le début de l’exécution du projet et jusqu’où le code s’arrêtait.</w:t>
-      </w:r>
-    </w:p>
-    <w:p>
-      <w:r>
-        <w:t>TODO 1 : travaux contribution</w:t>
-      </w:r>
-      <w:r>
-        <w:t xml:space="preserve"> 1) tests unitaires</w:t>
-      </w:r>
-      <w:r>
-        <w:t xml:space="preserve"> </w:t>
-      </w:r>
-      <w:r>
         <w:t>2) QuizAdmin</w:t>
       </w:r>
       <w:r>
@@ -5697,19 +5950,15 @@
       </w:r>
     </w:p>
     <w:p>
-      <w:r>
+      <w:pPr>
+        <w:keepNext/>
+      </w:pPr>
+      <w:r>
+        <w:rPr>
+          <w:noProof/>
+          <w:lang w:eastAsia="fr-FR"/>
+        </w:rPr>
         <w:lastRenderedPageBreak/>
-        <w:t>Sprint 2 – 6 – 11</w:t>
-      </w:r>
-    </w:p>
-    <w:p>
-      <w:pPr>
-        <w:keepNext/>
-      </w:pPr>
-      <w:r>
-        <w:rPr>
-          <w:noProof/>
-        </w:rPr>
         <w:drawing>
           <wp:inline distT="0" distB="0" distL="0" distR="0">
             <wp:extent cx="5743575" cy="6814868"/>
@@ -5783,6 +6032,7 @@
       <w:r>
         <w:rPr>
           <w:noProof/>
+          <w:lang w:eastAsia="fr-FR"/>
         </w:rPr>
         <w:lastRenderedPageBreak/>
         <w:drawing>
@@ -5858,6 +6108,7 @@
       <w:r>
         <w:rPr>
           <w:noProof/>
+          <w:lang w:eastAsia="fr-FR"/>
         </w:rPr>
         <w:lastRenderedPageBreak/>
         <w:drawing>
@@ -5927,7 +6178,19 @@
       </w:fldSimple>
     </w:p>
     <w:p>
-      <w:r>
+      <w:pPr>
+        <w:jc w:val="left"/>
+      </w:pPr>
+      <w:r>
+        <w:br w:type="page"/>
+      </w:r>
+    </w:p>
+    <w:p>
+      <w:pPr>
+        <w:ind w:firstLine="720"/>
+      </w:pPr>
+      <w:r>
+        <w:lastRenderedPageBreak/>
         <w:t>Dictés par</w:t>
       </w:r>
       <w:r>
@@ -5935,9 +6198,6 @@
       </w:r>
       <w:r>
         <w:br/>
-      </w:r>
-      <w:r>
-        <w:lastRenderedPageBreak/>
         <w:t>Au contraire, il réalise des tâches tout autant que les autres membres de l’équipe de développement mais il doit se porter garant de l’application de la méthode Scrum pendant le projet</w:t>
       </w:r>
       <w:r>
@@ -6065,12 +6325,12 @@
           <w:numId w:val="17"/>
         </w:numPr>
       </w:pPr>
-      <w:bookmarkStart w:id="23" w:name="_Toc489884287"/>
+      <w:bookmarkStart w:id="25" w:name="_Toc489940550"/>
       <w:r>
         <w:lastRenderedPageBreak/>
         <w:t>Dimensions humaines et managériales internes à VISEO Technologies</w:t>
       </w:r>
-      <w:bookmarkEnd w:id="23"/>
+      <w:bookmarkEnd w:id="25"/>
     </w:p>
     <w:p>
       <w:r>
@@ -6128,12 +6388,12 @@
           <w:numId w:val="17"/>
         </w:numPr>
       </w:pPr>
-      <w:bookmarkStart w:id="24" w:name="_Toc489884288"/>
+      <w:bookmarkStart w:id="26" w:name="_Toc489940551"/>
       <w:r>
         <w:lastRenderedPageBreak/>
         <w:t>Dimensions développement durable et responsabilité sociale et sociétale</w:t>
       </w:r>
-      <w:bookmarkEnd w:id="24"/>
+      <w:bookmarkEnd w:id="26"/>
     </w:p>
     <w:p>
       <w:pPr>
@@ -6143,11 +6403,11 @@
           <w:numId w:val="20"/>
         </w:numPr>
       </w:pPr>
-      <w:bookmarkStart w:id="25" w:name="_Toc489884289"/>
+      <w:bookmarkStart w:id="27" w:name="_Toc489940552"/>
       <w:r>
         <w:t>Environnement</w:t>
       </w:r>
-      <w:bookmarkEnd w:id="25"/>
+      <w:bookmarkEnd w:id="27"/>
     </w:p>
     <w:p>
       <w:pPr>
@@ -6227,6 +6487,8 @@
       <w:r>
         <w:t>si jamais un renouveau du parc informatique s’impose : cela permet d’amortir le matériel investi.</w:t>
       </w:r>
+      <w:bookmarkStart w:id="28" w:name="_GoBack"/>
+      <w:bookmarkEnd w:id="28"/>
     </w:p>
     <w:p>
       <w:pPr>
@@ -6266,7 +6528,7 @@
           <w:numId w:val="20"/>
         </w:numPr>
       </w:pPr>
-      <w:bookmarkStart w:id="26" w:name="_Toc489884290"/>
+      <w:bookmarkStart w:id="29" w:name="_Toc489940553"/>
       <w:r>
         <w:lastRenderedPageBreak/>
         <w:t>S</w:t>
@@ -6274,7 +6536,7 @@
       <w:r>
         <w:t>ocial</w:t>
       </w:r>
-      <w:bookmarkEnd w:id="26"/>
+      <w:bookmarkEnd w:id="29"/>
     </w:p>
     <w:p>
       <w:r>
@@ -6336,6 +6598,7 @@
       <w:r>
         <w:rPr>
           <w:noProof/>
+          <w:lang w:eastAsia="fr-FR"/>
         </w:rPr>
         <w:drawing>
           <wp:anchor distT="0" distB="0" distL="114300" distR="114300" simplePos="0" relativeHeight="251663360" behindDoc="1" locked="0" layoutInCell="1" allowOverlap="1">
@@ -6406,6 +6669,7 @@
       <w:r>
         <w:rPr>
           <w:noProof/>
+          <w:lang w:eastAsia="fr-FR"/>
         </w:rPr>
         <w:drawing>
           <wp:anchor distT="0" distB="0" distL="114300" distR="114300" simplePos="0" relativeHeight="251662336" behindDoc="1" locked="0" layoutInCell="1" allowOverlap="1">
@@ -6503,6 +6767,7 @@
       <w:r>
         <w:rPr>
           <w:noProof/>
+          <w:lang w:eastAsia="fr-FR"/>
         </w:rPr>
         <w:drawing>
           <wp:anchor distT="0" distB="0" distL="114300" distR="114300" simplePos="0" relativeHeight="251665408" behindDoc="1" locked="0" layoutInCell="1" allowOverlap="1">
@@ -6573,6 +6838,7 @@
       <w:r>
         <w:rPr>
           <w:noProof/>
+          <w:lang w:eastAsia="fr-FR"/>
         </w:rPr>
         <w:drawing>
           <wp:anchor distT="0" distB="0" distL="114300" distR="114300" simplePos="0" relativeHeight="251664384" behindDoc="1" locked="0" layoutInCell="1" allowOverlap="1">
@@ -6637,6 +6903,7 @@
       <w:r>
         <w:rPr>
           <w:noProof/>
+          <w:lang w:eastAsia="fr-FR"/>
         </w:rPr>
         <w:drawing>
           <wp:anchor distT="0" distB="0" distL="114300" distR="114300" simplePos="0" relativeHeight="251675648" behindDoc="0" locked="0" layoutInCell="1" allowOverlap="1">
@@ -6721,6 +6988,7 @@
       <w:r>
         <w:rPr>
           <w:noProof/>
+          <w:lang w:eastAsia="fr-FR"/>
         </w:rPr>
         <w:drawing>
           <wp:anchor distT="0" distB="0" distL="114300" distR="114300" simplePos="0" relativeHeight="251667456" behindDoc="0" locked="0" layoutInCell="1" allowOverlap="1">
@@ -6808,6 +7076,7 @@
       <w:r>
         <w:rPr>
           <w:noProof/>
+          <w:lang w:eastAsia="fr-FR"/>
         </w:rPr>
         <w:drawing>
           <wp:anchor distT="0" distB="0" distL="114300" distR="114300" simplePos="0" relativeHeight="251668480" behindDoc="1" locked="0" layoutInCell="1" allowOverlap="1">
@@ -7022,12 +7291,12 @@
           <w:numId w:val="17"/>
         </w:numPr>
       </w:pPr>
-      <w:bookmarkStart w:id="27" w:name="_Toc489884291"/>
+      <w:bookmarkStart w:id="30" w:name="_Toc489940554"/>
       <w:r>
         <w:lastRenderedPageBreak/>
         <w:t>Bilan</w:t>
       </w:r>
-      <w:bookmarkEnd w:id="27"/>
+      <w:bookmarkEnd w:id="30"/>
     </w:p>
     <w:p>
       <w:r>
@@ -7065,12 +7334,12 @@
           <w:numId w:val="17"/>
         </w:numPr>
       </w:pPr>
-      <w:bookmarkStart w:id="28" w:name="_Toc489884292"/>
+      <w:bookmarkStart w:id="31" w:name="_Toc489940555"/>
       <w:r>
         <w:lastRenderedPageBreak/>
         <w:t>Bibliographie</w:t>
       </w:r>
-      <w:bookmarkEnd w:id="28"/>
+      <w:bookmarkEnd w:id="31"/>
     </w:p>
     <w:p>
       <w:pPr>
@@ -7092,12 +7361,12 @@
           <w:numId w:val="17"/>
         </w:numPr>
       </w:pPr>
-      <w:bookmarkStart w:id="29" w:name="_Toc489884293"/>
+      <w:bookmarkStart w:id="32" w:name="_Toc489940556"/>
       <w:r>
         <w:lastRenderedPageBreak/>
         <w:t>Annexes</w:t>
       </w:r>
-      <w:bookmarkEnd w:id="29"/>
+      <w:bookmarkEnd w:id="32"/>
     </w:p>
     <w:p>
       <w:pPr>
@@ -7119,12 +7388,12 @@
           <w:numId w:val="17"/>
         </w:numPr>
       </w:pPr>
-      <w:bookmarkStart w:id="30" w:name="_Toc489884294"/>
+      <w:bookmarkStart w:id="33" w:name="_Toc489940557"/>
       <w:r>
         <w:lastRenderedPageBreak/>
         <w:t>Glossaire</w:t>
       </w:r>
-      <w:bookmarkEnd w:id="30"/>
+      <w:bookmarkEnd w:id="33"/>
     </w:p>
     <w:sectPr>
       <w:footerReference w:type="default" r:id="rId28"/>
@@ -7140,7 +7409,7 @@
 </file>
 
 <file path=word/endnotes.xml><?xml version="1.0" encoding="utf-8"?>
-<w:endnotes xmlns:wpc="http://schemas.microsoft.com/office/word/2010/wordprocessingCanvas" xmlns:cx="http://schemas.microsoft.com/office/drawing/2014/chartex" xmlns:cx1="http://schemas.microsoft.com/office/drawing/2015/9/8/chartex" xmlns:cx2="http://schemas.microsoft.com/office/drawing/2015/10/21/chartex" xmlns:cx3="http://schemas.microsoft.com/office/drawing/2016/5/9/chartex" xmlns:cx4="http://schemas.microsoft.com/office/drawing/2016/5/10/chartex" xmlns:cx5="http://schemas.microsoft.com/office/drawing/2016/5/11/chartex" xmlns:cx6="http://schemas.microsoft.com/office/drawing/2016/5/12/chartex" xmlns:cx7="http://schemas.microsoft.com/office/drawing/2016/5/13/chartex" xmlns:cx8="http://schemas.microsoft.com/office/drawing/2016/5/14/chartex" xmlns:mc="http://schemas.openxmlformats.org/markup-compatibility/2006" xmlns:aink="http://schemas.microsoft.com/office/drawing/2016/ink" xmlns:am3d="http://schemas.microsoft.com/office/drawing/2017/model3d" xmlns:o="urn:schemas-microsoft-com:office:office" xmlns:r="http://schemas.openxmlformats.org/officeDocument/2006/relationships" xmlns:m="http://schemas.openxmlformats.org/officeDocument/2006/math" xmlns:v="urn:schemas-microsoft-com:vml" xmlns:wp14="http://schemas.microsoft.com/office/word/2010/wordprocessingDrawing" xmlns:wp="http://schemas.openxmlformats.org/drawingml/2006/wordprocessingDrawing" xmlns:w10="urn:schemas-microsoft-com:office:word" xmlns:w="http://schemas.openxmlformats.org/wordprocessingml/2006/main" xmlns:w14="http://schemas.microsoft.com/office/word/2010/wordml" xmlns:w15="http://schemas.microsoft.com/office/word/2012/wordml" xmlns:w16cid="http://schemas.microsoft.com/office/word/2016/wordml/cid" xmlns:w16se="http://schemas.microsoft.com/office/word/2015/wordml/symex" xmlns:wpg="http://schemas.microsoft.com/office/word/2010/wordprocessingGroup" xmlns:wpi="http://schemas.microsoft.com/office/word/2010/wordprocessingInk" xmlns:wne="http://schemas.microsoft.com/office/word/2006/wordml" xmlns:wps="http://schemas.microsoft.com/office/word/2010/wordprocessingShape" mc:Ignorable="w14 w15 w16se w16cid wp14">
+<w:endnotes xmlns:wpc="http://schemas.microsoft.com/office/word/2010/wordprocessingCanvas" xmlns:cx="http://schemas.microsoft.com/office/drawing/2014/chartex" xmlns:cx1="http://schemas.microsoft.com/office/drawing/2015/9/8/chartex" xmlns:cx2="http://schemas.microsoft.com/office/drawing/2015/10/21/chartex" xmlns:cx3="http://schemas.microsoft.com/office/drawing/2016/5/9/chartex" xmlns:cx4="http://schemas.microsoft.com/office/drawing/2016/5/10/chartex" xmlns:cx5="http://schemas.microsoft.com/office/drawing/2016/5/11/chartex" xmlns:mc="http://schemas.openxmlformats.org/markup-compatibility/2006" xmlns:o="urn:schemas-microsoft-com:office:office" xmlns:r="http://schemas.openxmlformats.org/officeDocument/2006/relationships" xmlns:m="http://schemas.openxmlformats.org/officeDocument/2006/math" xmlns:v="urn:schemas-microsoft-com:vml" xmlns:wp14="http://schemas.microsoft.com/office/word/2010/wordprocessingDrawing" xmlns:wp="http://schemas.openxmlformats.org/drawingml/2006/wordprocessingDrawing" xmlns:w10="urn:schemas-microsoft-com:office:word" xmlns:w="http://schemas.openxmlformats.org/wordprocessingml/2006/main" xmlns:w14="http://schemas.microsoft.com/office/word/2010/wordml" xmlns:w15="http://schemas.microsoft.com/office/word/2012/wordml" xmlns:w16se="http://schemas.microsoft.com/office/word/2015/wordml/symex" xmlns:wpg="http://schemas.microsoft.com/office/word/2010/wordprocessingGroup" xmlns:wpi="http://schemas.microsoft.com/office/word/2010/wordprocessingInk" xmlns:wne="http://schemas.microsoft.com/office/word/2006/wordml" xmlns:wps="http://schemas.microsoft.com/office/word/2010/wordprocessingShape" mc:Ignorable="w14 w15 w16se wp14">
   <w:endnote w:type="separator" w:id="-1">
     <w:p>
       <w:pPr>
@@ -7165,7 +7434,7 @@
 </file>
 
 <file path=word/footer1.xml><?xml version="1.0" encoding="utf-8"?>
-<w:ftr xmlns:wpc="http://schemas.microsoft.com/office/word/2010/wordprocessingCanvas" xmlns:cx="http://schemas.microsoft.com/office/drawing/2014/chartex" xmlns:cx1="http://schemas.microsoft.com/office/drawing/2015/9/8/chartex" xmlns:cx2="http://schemas.microsoft.com/office/drawing/2015/10/21/chartex" xmlns:cx3="http://schemas.microsoft.com/office/drawing/2016/5/9/chartex" xmlns:cx4="http://schemas.microsoft.com/office/drawing/2016/5/10/chartex" xmlns:cx5="http://schemas.microsoft.com/office/drawing/2016/5/11/chartex" xmlns:cx6="http://schemas.microsoft.com/office/drawing/2016/5/12/chartex" xmlns:cx7="http://schemas.microsoft.com/office/drawing/2016/5/13/chartex" xmlns:cx8="http://schemas.microsoft.com/office/drawing/2016/5/14/chartex" xmlns:mc="http://schemas.openxmlformats.org/markup-compatibility/2006" xmlns:aink="http://schemas.microsoft.com/office/drawing/2016/ink" xmlns:am3d="http://schemas.microsoft.com/office/drawing/2017/model3d" xmlns:o="urn:schemas-microsoft-com:office:office" xmlns:r="http://schemas.openxmlformats.org/officeDocument/2006/relationships" xmlns:m="http://schemas.openxmlformats.org/officeDocument/2006/math" xmlns:v="urn:schemas-microsoft-com:vml" xmlns:wp14="http://schemas.microsoft.com/office/word/2010/wordprocessingDrawing" xmlns:wp="http://schemas.openxmlformats.org/drawingml/2006/wordprocessingDrawing" xmlns:w10="urn:schemas-microsoft-com:office:word" xmlns:w="http://schemas.openxmlformats.org/wordprocessingml/2006/main" xmlns:w14="http://schemas.microsoft.com/office/word/2010/wordml" xmlns:w15="http://schemas.microsoft.com/office/word/2012/wordml" xmlns:w16cid="http://schemas.microsoft.com/office/word/2016/wordml/cid" xmlns:w16se="http://schemas.microsoft.com/office/word/2015/wordml/symex" xmlns:wpg="http://schemas.microsoft.com/office/word/2010/wordprocessingGroup" xmlns:wpi="http://schemas.microsoft.com/office/word/2010/wordprocessingInk" xmlns:wne="http://schemas.microsoft.com/office/word/2006/wordml" xmlns:wps="http://schemas.microsoft.com/office/word/2010/wordprocessingShape" mc:Ignorable="w14 w15 w16se w16cid wp14">
+<w:ftr xmlns:wpc="http://schemas.microsoft.com/office/word/2010/wordprocessingCanvas" xmlns:cx="http://schemas.microsoft.com/office/drawing/2014/chartex" xmlns:cx1="http://schemas.microsoft.com/office/drawing/2015/9/8/chartex" xmlns:cx2="http://schemas.microsoft.com/office/drawing/2015/10/21/chartex" xmlns:cx3="http://schemas.microsoft.com/office/drawing/2016/5/9/chartex" xmlns:cx4="http://schemas.microsoft.com/office/drawing/2016/5/10/chartex" xmlns:cx5="http://schemas.microsoft.com/office/drawing/2016/5/11/chartex" xmlns:mc="http://schemas.openxmlformats.org/markup-compatibility/2006" xmlns:o="urn:schemas-microsoft-com:office:office" xmlns:r="http://schemas.openxmlformats.org/officeDocument/2006/relationships" xmlns:m="http://schemas.openxmlformats.org/officeDocument/2006/math" xmlns:v="urn:schemas-microsoft-com:vml" xmlns:wp14="http://schemas.microsoft.com/office/word/2010/wordprocessingDrawing" xmlns:wp="http://schemas.openxmlformats.org/drawingml/2006/wordprocessingDrawing" xmlns:w10="urn:schemas-microsoft-com:office:word" xmlns:w="http://schemas.openxmlformats.org/wordprocessingml/2006/main" xmlns:w14="http://schemas.microsoft.com/office/word/2010/wordml" xmlns:w15="http://schemas.microsoft.com/office/word/2012/wordml" xmlns:w16se="http://schemas.microsoft.com/office/word/2015/wordml/symex" xmlns:wpg="http://schemas.microsoft.com/office/word/2010/wordprocessingGroup" xmlns:wpi="http://schemas.microsoft.com/office/word/2010/wordprocessingInk" xmlns:wne="http://schemas.microsoft.com/office/word/2006/wordml" xmlns:wps="http://schemas.microsoft.com/office/word/2010/wordprocessingShape" mc:Ignorable="w14 w15 w16se wp14">
   <w:sdt>
     <w:sdtPr>
       <w:id w:val="1833717316"/>
@@ -7174,6 +7443,7 @@
         <w:docPartUnique/>
       </w:docPartObj>
     </w:sdtPr>
+    <w:sdtEndPr/>
     <w:sdtContent>
       <w:p>
         <w:pPr>
@@ -7182,7 +7452,7 @@
         <w:r>
           <w:rPr>
             <w:noProof/>
-            <w:lang w:bidi="fr-FR"/>
+            <w:lang w:eastAsia="fr-FR"/>
           </w:rPr>
           <mc:AlternateContent>
             <mc:Choice Requires="wps">
@@ -7271,7 +7541,7 @@
                                   <w:sz w:val="72"/>
                                   <w:szCs w:val="72"/>
                                 </w:rPr>
-                                <w:t>23</w:t>
+                                <w:t>31</w:t>
                               </w:r>
                               <w:r>
                                 <w:rPr>
@@ -7349,7 +7619,7 @@
                             <w:sz w:val="72"/>
                             <w:szCs w:val="72"/>
                           </w:rPr>
-                          <w:t>23</w:t>
+                          <w:t>31</w:t>
                         </w:r>
                         <w:r>
                           <w:rPr>
@@ -7376,7 +7646,7 @@
 </file>
 
 <file path=word/footnotes.xml><?xml version="1.0" encoding="utf-8"?>
-<w:footnotes xmlns:wpc="http://schemas.microsoft.com/office/word/2010/wordprocessingCanvas" xmlns:cx="http://schemas.microsoft.com/office/drawing/2014/chartex" xmlns:cx1="http://schemas.microsoft.com/office/drawing/2015/9/8/chartex" xmlns:cx2="http://schemas.microsoft.com/office/drawing/2015/10/21/chartex" xmlns:cx3="http://schemas.microsoft.com/office/drawing/2016/5/9/chartex" xmlns:cx4="http://schemas.microsoft.com/office/drawing/2016/5/10/chartex" xmlns:cx5="http://schemas.microsoft.com/office/drawing/2016/5/11/chartex" xmlns:cx6="http://schemas.microsoft.com/office/drawing/2016/5/12/chartex" xmlns:cx7="http://schemas.microsoft.com/office/drawing/2016/5/13/chartex" xmlns:cx8="http://schemas.microsoft.com/office/drawing/2016/5/14/chartex" xmlns:mc="http://schemas.openxmlformats.org/markup-compatibility/2006" xmlns:aink="http://schemas.microsoft.com/office/drawing/2016/ink" xmlns:am3d="http://schemas.microsoft.com/office/drawing/2017/model3d" xmlns:o="urn:schemas-microsoft-com:office:office" xmlns:r="http://schemas.openxmlformats.org/officeDocument/2006/relationships" xmlns:m="http://schemas.openxmlformats.org/officeDocument/2006/math" xmlns:v="urn:schemas-microsoft-com:vml" xmlns:wp14="http://schemas.microsoft.com/office/word/2010/wordprocessingDrawing" xmlns:wp="http://schemas.openxmlformats.org/drawingml/2006/wordprocessingDrawing" xmlns:w10="urn:schemas-microsoft-com:office:word" xmlns:w="http://schemas.openxmlformats.org/wordprocessingml/2006/main" xmlns:w14="http://schemas.microsoft.com/office/word/2010/wordml" xmlns:w15="http://schemas.microsoft.com/office/word/2012/wordml" xmlns:w16cid="http://schemas.microsoft.com/office/word/2016/wordml/cid" xmlns:w16se="http://schemas.microsoft.com/office/word/2015/wordml/symex" xmlns:wpg="http://schemas.microsoft.com/office/word/2010/wordprocessingGroup" xmlns:wpi="http://schemas.microsoft.com/office/word/2010/wordprocessingInk" xmlns:wne="http://schemas.microsoft.com/office/word/2006/wordml" xmlns:wps="http://schemas.microsoft.com/office/word/2010/wordprocessingShape" mc:Ignorable="w14 w15 w16se w16cid wp14">
+<w:footnotes xmlns:wpc="http://schemas.microsoft.com/office/word/2010/wordprocessingCanvas" xmlns:cx="http://schemas.microsoft.com/office/drawing/2014/chartex" xmlns:cx1="http://schemas.microsoft.com/office/drawing/2015/9/8/chartex" xmlns:cx2="http://schemas.microsoft.com/office/drawing/2015/10/21/chartex" xmlns:cx3="http://schemas.microsoft.com/office/drawing/2016/5/9/chartex" xmlns:cx4="http://schemas.microsoft.com/office/drawing/2016/5/10/chartex" xmlns:cx5="http://schemas.microsoft.com/office/drawing/2016/5/11/chartex" xmlns:mc="http://schemas.openxmlformats.org/markup-compatibility/2006" xmlns:o="urn:schemas-microsoft-com:office:office" xmlns:r="http://schemas.openxmlformats.org/officeDocument/2006/relationships" xmlns:m="http://schemas.openxmlformats.org/officeDocument/2006/math" xmlns:v="urn:schemas-microsoft-com:vml" xmlns:wp14="http://schemas.microsoft.com/office/word/2010/wordprocessingDrawing" xmlns:wp="http://schemas.openxmlformats.org/drawingml/2006/wordprocessingDrawing" xmlns:w10="urn:schemas-microsoft-com:office:word" xmlns:w="http://schemas.openxmlformats.org/wordprocessingml/2006/main" xmlns:w14="http://schemas.microsoft.com/office/word/2010/wordml" xmlns:w15="http://schemas.microsoft.com/office/word/2012/wordml" xmlns:w16se="http://schemas.microsoft.com/office/word/2015/wordml/symex" xmlns:wpg="http://schemas.microsoft.com/office/word/2010/wordprocessingGroup" xmlns:wpi="http://schemas.microsoft.com/office/word/2010/wordprocessingInk" xmlns:wne="http://schemas.microsoft.com/office/word/2006/wordml" xmlns:wps="http://schemas.microsoft.com/office/word/2010/wordprocessingShape" mc:Ignorable="w14 w15 w16se wp14">
   <w:footnote w:type="separator" w:id="-1">
     <w:p>
       <w:pPr>
@@ -7592,7 +7862,7 @@
 </file>
 
 <file path=word/numbering.xml><?xml version="1.0" encoding="utf-8"?>
-<w:numbering xmlns:wpc="http://schemas.microsoft.com/office/word/2010/wordprocessingCanvas" xmlns:cx="http://schemas.microsoft.com/office/drawing/2014/chartex" xmlns:cx1="http://schemas.microsoft.com/office/drawing/2015/9/8/chartex" xmlns:cx2="http://schemas.microsoft.com/office/drawing/2015/10/21/chartex" xmlns:cx3="http://schemas.microsoft.com/office/drawing/2016/5/9/chartex" xmlns:cx4="http://schemas.microsoft.com/office/drawing/2016/5/10/chartex" xmlns:cx5="http://schemas.microsoft.com/office/drawing/2016/5/11/chartex" xmlns:cx6="http://schemas.microsoft.com/office/drawing/2016/5/12/chartex" xmlns:cx7="http://schemas.microsoft.com/office/drawing/2016/5/13/chartex" xmlns:cx8="http://schemas.microsoft.com/office/drawing/2016/5/14/chartex" xmlns:mc="http://schemas.openxmlformats.org/markup-compatibility/2006" xmlns:aink="http://schemas.microsoft.com/office/drawing/2016/ink" xmlns:am3d="http://schemas.microsoft.com/office/drawing/2017/model3d" xmlns:o="urn:schemas-microsoft-com:office:office" xmlns:r="http://schemas.openxmlformats.org/officeDocument/2006/relationships" xmlns:m="http://schemas.openxmlformats.org/officeDocument/2006/math" xmlns:v="urn:schemas-microsoft-com:vml" xmlns:wp14="http://schemas.microsoft.com/office/word/2010/wordprocessingDrawing" xmlns:wp="http://schemas.openxmlformats.org/drawingml/2006/wordprocessingDrawing" xmlns:w10="urn:schemas-microsoft-com:office:word" xmlns:w="http://schemas.openxmlformats.org/wordprocessingml/2006/main" xmlns:w14="http://schemas.microsoft.com/office/word/2010/wordml" xmlns:w15="http://schemas.microsoft.com/office/word/2012/wordml" xmlns:w16cid="http://schemas.microsoft.com/office/word/2016/wordml/cid" xmlns:w16se="http://schemas.microsoft.com/office/word/2015/wordml/symex" xmlns:wpg="http://schemas.microsoft.com/office/word/2010/wordprocessingGroup" xmlns:wpi="http://schemas.microsoft.com/office/word/2010/wordprocessingInk" xmlns:wne="http://schemas.microsoft.com/office/word/2006/wordml" xmlns:wps="http://schemas.microsoft.com/office/word/2010/wordprocessingShape" mc:Ignorable="w14 w15 w16se w16cid wp14">
+<w:numbering xmlns:wpc="http://schemas.microsoft.com/office/word/2010/wordprocessingCanvas" xmlns:cx="http://schemas.microsoft.com/office/drawing/2014/chartex" xmlns:cx1="http://schemas.microsoft.com/office/drawing/2015/9/8/chartex" xmlns:cx2="http://schemas.microsoft.com/office/drawing/2015/10/21/chartex" xmlns:cx3="http://schemas.microsoft.com/office/drawing/2016/5/9/chartex" xmlns:cx4="http://schemas.microsoft.com/office/drawing/2016/5/10/chartex" xmlns:cx5="http://schemas.microsoft.com/office/drawing/2016/5/11/chartex" xmlns:mc="http://schemas.openxmlformats.org/markup-compatibility/2006" xmlns:o="urn:schemas-microsoft-com:office:office" xmlns:r="http://schemas.openxmlformats.org/officeDocument/2006/relationships" xmlns:m="http://schemas.openxmlformats.org/officeDocument/2006/math" xmlns:v="urn:schemas-microsoft-com:vml" xmlns:wp14="http://schemas.microsoft.com/office/word/2010/wordprocessingDrawing" xmlns:wp="http://schemas.openxmlformats.org/drawingml/2006/wordprocessingDrawing" xmlns:w10="urn:schemas-microsoft-com:office:word" xmlns:w="http://schemas.openxmlformats.org/wordprocessingml/2006/main" xmlns:w14="http://schemas.microsoft.com/office/word/2010/wordml" xmlns:w15="http://schemas.microsoft.com/office/word/2012/wordml" xmlns:w16se="http://schemas.microsoft.com/office/word/2015/wordml/symex" xmlns:wpg="http://schemas.microsoft.com/office/word/2010/wordprocessingGroup" xmlns:wpi="http://schemas.microsoft.com/office/word/2010/wordprocessingInk" xmlns:wne="http://schemas.microsoft.com/office/word/2006/wordml" xmlns:wps="http://schemas.microsoft.com/office/word/2010/wordprocessingShape" mc:Ignorable="w14 w15 w16se wp14">
   <w:abstractNum w:abstractNumId="0" w15:restartNumberingAfterBreak="0">
     <w:nsid w:val="FFFFFF7C"/>
     <w:multiLevelType w:val="singleLevel"/>
@@ -8775,7 +9045,7 @@
 </file>
 
 <file path=word/styles.xml><?xml version="1.0" encoding="utf-8"?>
-<w:styles xmlns:mc="http://schemas.openxmlformats.org/markup-compatibility/2006" xmlns:r="http://schemas.openxmlformats.org/officeDocument/2006/relationships" xmlns:w="http://schemas.openxmlformats.org/wordprocessingml/2006/main" xmlns:w14="http://schemas.microsoft.com/office/word/2010/wordml" xmlns:w15="http://schemas.microsoft.com/office/word/2012/wordml" xmlns:w16cid="http://schemas.microsoft.com/office/word/2016/wordml/cid" xmlns:w16se="http://schemas.microsoft.com/office/word/2015/wordml/symex" mc:Ignorable="w14 w15 w16se w16cid">
+<w:styles xmlns:mc="http://schemas.openxmlformats.org/markup-compatibility/2006" xmlns:r="http://schemas.openxmlformats.org/officeDocument/2006/relationships" xmlns:w="http://schemas.openxmlformats.org/wordprocessingml/2006/main" xmlns:w14="http://schemas.microsoft.com/office/word/2010/wordml" xmlns:w15="http://schemas.microsoft.com/office/word/2012/wordml" xmlns:w16se="http://schemas.microsoft.com/office/word/2015/wordml/symex" mc:Ignorable="w14 w15 w16se">
   <w:docDefaults>
     <w:rPrDefault>
       <w:rPr>
@@ -8792,7 +9062,7 @@
       </w:pPr>
     </w:pPrDefault>
   </w:docDefaults>
-  <w:latentStyles w:defLockedState="0" w:defUIPriority="99" w:defSemiHidden="0" w:defUnhideWhenUsed="0" w:defQFormat="0" w:count="375">
+  <w:latentStyles w:defLockedState="0" w:defUIPriority="99" w:defSemiHidden="0" w:defUnhideWhenUsed="0" w:defQFormat="0" w:count="374">
     <w:lsdException w:name="Normal" w:uiPriority="0" w:qFormat="1"/>
     <w:lsdException w:name="heading 1" w:uiPriority="9" w:qFormat="1"/>
     <w:lsdException w:name="heading 2" w:semiHidden="1" w:uiPriority="9" w:unhideWhenUsed="1" w:qFormat="1"/>
@@ -9167,7 +9437,6 @@
     <w:lsdException w:name="Mention" w:semiHidden="1" w:unhideWhenUsed="1"/>
     <w:lsdException w:name="Smart Hyperlink" w:semiHidden="1" w:unhideWhenUsed="1"/>
     <w:lsdException w:name="Hashtag" w:semiHidden="1" w:unhideWhenUsed="1"/>
-    <w:lsdException w:name="Unresolved Mention" w:semiHidden="1" w:unhideWhenUsed="1"/>
   </w:latentStyles>
   <w:style w:type="paragraph" w:default="1" w:styleId="Normal">
     <w:name w:val="Normal"/>
@@ -9336,6 +9605,7 @@
   <w:style w:type="character" w:default="1" w:styleId="Policepardfaut">
     <w:name w:val="Default Paragraph Font"/>
     <w:uiPriority w:val="1"/>
+    <w:semiHidden/>
     <w:unhideWhenUsed/>
   </w:style>
   <w:style w:type="table" w:default="1" w:styleId="TableauNormal">
@@ -10223,7 +10493,7 @@
       <w:vertAlign w:val="superscript"/>
     </w:rPr>
   </w:style>
-  <w:style w:type="character" w:styleId="Mentionnonrsolue">
+  <w:style w:type="character" w:customStyle="1" w:styleId="UnresolvedMention">
     <w:name w:val="Unresolved Mention"/>
     <w:basedOn w:val="Policepardfaut"/>
     <w:uiPriority w:val="99"/>
@@ -10537,7 +10807,7 @@
 </file>
 
 <file path=customXml/itemProps1.xml><?xml version="1.0" encoding="utf-8"?>
-<ds:datastoreItem xmlns:ds="http://schemas.openxmlformats.org/officeDocument/2006/customXml" ds:itemID="{BCAAB0E3-0401-4C82-B8EB-E6C42D15A00A}">
+<ds:datastoreItem xmlns:ds="http://schemas.openxmlformats.org/officeDocument/2006/customXml" ds:itemID="{5CAFD9EF-6B19-48F1-981D-E47E58F757D5}">
   <ds:schemaRefs>
     <ds:schemaRef ds:uri="http://schemas.openxmlformats.org/officeDocument/2006/bibliography"/>
   </ds:schemaRefs>

</xml_diff>

<commit_message>
Résumé fr en done + faisabilité SVG vs Canvas
</commit_message>
<xml_diff>
--- a/David_MA_MemoireStageFinEtude.docx
+++ b/David_MA_MemoireStageFinEtude.docx
@@ -1,6 +1,6 @@
 
 <file path=word/document.xml><?xml version="1.0" encoding="utf-8"?>
-<w:document xmlns:wpc="http://schemas.microsoft.com/office/word/2010/wordprocessingCanvas" xmlns:cx="http://schemas.microsoft.com/office/drawing/2014/chartex" xmlns:cx1="http://schemas.microsoft.com/office/drawing/2015/9/8/chartex" xmlns:cx2="http://schemas.microsoft.com/office/drawing/2015/10/21/chartex" xmlns:cx3="http://schemas.microsoft.com/office/drawing/2016/5/9/chartex" xmlns:cx4="http://schemas.microsoft.com/office/drawing/2016/5/10/chartex" xmlns:cx5="http://schemas.microsoft.com/office/drawing/2016/5/11/chartex" xmlns:mc="http://schemas.openxmlformats.org/markup-compatibility/2006" xmlns:o="urn:schemas-microsoft-com:office:office" xmlns:r="http://schemas.openxmlformats.org/officeDocument/2006/relationships" xmlns:m="http://schemas.openxmlformats.org/officeDocument/2006/math" xmlns:v="urn:schemas-microsoft-com:vml" xmlns:wp14="http://schemas.microsoft.com/office/word/2010/wordprocessingDrawing" xmlns:wp="http://schemas.openxmlformats.org/drawingml/2006/wordprocessingDrawing" xmlns:w10="urn:schemas-microsoft-com:office:word" xmlns:w="http://schemas.openxmlformats.org/wordprocessingml/2006/main" xmlns:w14="http://schemas.microsoft.com/office/word/2010/wordml" xmlns:w15="http://schemas.microsoft.com/office/word/2012/wordml" xmlns:w16se="http://schemas.microsoft.com/office/word/2015/wordml/symex" xmlns:wpg="http://schemas.microsoft.com/office/word/2010/wordprocessingGroup" xmlns:wpi="http://schemas.microsoft.com/office/word/2010/wordprocessingInk" xmlns:wne="http://schemas.microsoft.com/office/word/2006/wordml" xmlns:wps="http://schemas.microsoft.com/office/word/2010/wordprocessingShape" mc:Ignorable="w14 w15 w16se wp14">
+<w:document xmlns:wpc="http://schemas.microsoft.com/office/word/2010/wordprocessingCanvas" xmlns:cx="http://schemas.microsoft.com/office/drawing/2014/chartex" xmlns:cx1="http://schemas.microsoft.com/office/drawing/2015/9/8/chartex" xmlns:cx2="http://schemas.microsoft.com/office/drawing/2015/10/21/chartex" xmlns:cx3="http://schemas.microsoft.com/office/drawing/2016/5/9/chartex" xmlns:cx4="http://schemas.microsoft.com/office/drawing/2016/5/10/chartex" xmlns:cx5="http://schemas.microsoft.com/office/drawing/2016/5/11/chartex" xmlns:cx6="http://schemas.microsoft.com/office/drawing/2016/5/12/chartex" xmlns:cx7="http://schemas.microsoft.com/office/drawing/2016/5/13/chartex" xmlns:cx8="http://schemas.microsoft.com/office/drawing/2016/5/14/chartex" xmlns:mc="http://schemas.openxmlformats.org/markup-compatibility/2006" xmlns:aink="http://schemas.microsoft.com/office/drawing/2016/ink" xmlns:am3d="http://schemas.microsoft.com/office/drawing/2017/model3d" xmlns:o="urn:schemas-microsoft-com:office:office" xmlns:r="http://schemas.openxmlformats.org/officeDocument/2006/relationships" xmlns:m="http://schemas.openxmlformats.org/officeDocument/2006/math" xmlns:v="urn:schemas-microsoft-com:vml" xmlns:wp14="http://schemas.microsoft.com/office/word/2010/wordprocessingDrawing" xmlns:wp="http://schemas.openxmlformats.org/drawingml/2006/wordprocessingDrawing" xmlns:w10="urn:schemas-microsoft-com:office:word" xmlns:w="http://schemas.openxmlformats.org/wordprocessingml/2006/main" xmlns:w14="http://schemas.microsoft.com/office/word/2010/wordml" xmlns:w15="http://schemas.microsoft.com/office/word/2012/wordml" xmlns:w16cid="http://schemas.microsoft.com/office/word/2016/wordml/cid" xmlns:w16se="http://schemas.microsoft.com/office/word/2015/wordml/symex" xmlns:wpg="http://schemas.microsoft.com/office/word/2010/wordprocessingGroup" xmlns:wpi="http://schemas.microsoft.com/office/word/2010/wordprocessingInk" xmlns:wne="http://schemas.microsoft.com/office/word/2006/wordml" xmlns:wps="http://schemas.microsoft.com/office/word/2010/wordprocessingShape" mc:Ignorable="w14 w15 w16se w16cid wp14">
   <w:body>
     <w:p>
       <w:pPr>
@@ -198,15 +198,7 @@
           <w:color w:val="0070C0"/>
           <w:sz w:val="40"/>
         </w:rPr>
-        <w:t xml:space="preserve">En quoi le « Serious game » se différencie des méthodes d’enseignement classique ou de l’apprentissage en ligne </w:t>
-      </w:r>
-      <w:r>
-        <w:rPr>
-          <w:rFonts w:ascii="Trebuchet MS" w:hAnsi="Trebuchet MS"/>
-          <w:color w:val="0070C0"/>
-          <w:sz w:val="40"/>
-        </w:rPr>
-        <w:t>?</w:t>
+        <w:t>Développement d’une plateforme web de Serious Game</w:t>
       </w:r>
     </w:p>
     <w:p>
@@ -227,27 +219,7 @@
           <w:sz w:val="40"/>
           <w:lang w:val="en-GB"/>
         </w:rPr>
-        <w:t xml:space="preserve">How a serious game </w:t>
-      </w:r>
-      <w:r>
-        <w:rPr>
-          <w:rFonts w:ascii="Trebuchet MS" w:hAnsi="Trebuchet MS"/>
-          <w:caps w:val="0"/>
-          <w:color w:val="auto"/>
-          <w:sz w:val="40"/>
-          <w:lang w:val="en-GB"/>
-        </w:rPr>
-        <w:t>stands</w:t>
-      </w:r>
-      <w:r>
-        <w:rPr>
-          <w:rFonts w:ascii="Trebuchet MS" w:hAnsi="Trebuchet MS"/>
-          <w:caps w:val="0"/>
-          <w:color w:val="auto"/>
-          <w:sz w:val="40"/>
-          <w:lang w:val="en-GB"/>
-        </w:rPr>
-        <w:t xml:space="preserve"> between conventional teaching and massive open online courses ?</w:t>
+        <w:t>Developing a Serious Game web platform</w:t>
       </w:r>
     </w:p>
     <w:p>
@@ -2293,7 +2265,13 @@
         <w:ind w:firstLine="720"/>
       </w:pPr>
       <w:r>
-        <w:t>A travers ce stage, j’ai cherché à mettre en place une application Web reposant uniquement sur le JavaScript et le SVG, à travers les méthodes agiles</w:t>
+        <w:t xml:space="preserve">A travers ce stage, </w:t>
+      </w:r>
+      <w:r>
+        <w:t>nous avons</w:t>
+      </w:r>
+      <w:r>
+        <w:t xml:space="preserve"> cherché à mettre en place une application Web reposant uniquement sur le JavaScript et le SVG, à travers les méthodes agiles</w:t>
       </w:r>
       <w:r>
         <w:t>, dans une équipe composée d’autres stagiaires</w:t>
@@ -2312,49 +2290,13 @@
         </w:rPr>
       </w:pPr>
       <w:r>
-        <w:t>Grâce à mes recherches et mon projet, j’ai pu démontrer la place non négligeable des « Serious Game</w:t>
-      </w:r>
-      <w:r>
-        <w:t>s</w:t>
-      </w:r>
-      <w:r>
-        <w:t> » au sein des méthodes d’apprentissage traditionnelles ainsi que les méthodes d’apprentissage en ligne comme le</w:t>
-      </w:r>
-      <w:r>
-        <w:t xml:space="preserve"> </w:t>
-      </w:r>
-      <w:r>
-        <w:t>MOOC</w:t>
-      </w:r>
-      <w:r>
-        <w:rPr>
-          <w:rStyle w:val="Appelnotedebasdep"/>
-        </w:rPr>
-        <w:footnoteReference w:id="1"/>
-      </w:r>
-      <w:r>
-        <w:t xml:space="preserve"> </w:t>
-      </w:r>
-      <w:r>
-        <w:t>(massive open online courses)</w:t>
-      </w:r>
-      <w:r>
-        <w:t>.</w:t>
-      </w:r>
-      <w:r>
-        <w:t xml:space="preserve"> </w:t>
-      </w:r>
-      <w:r>
-        <w:t>Cela</w:t>
-      </w:r>
-      <w:r>
-        <w:t xml:space="preserve"> ouvre des opportunités à VISEO Technologies par rapport à leurs méthodes d’évaluations de futurs potentiels collaborateurs mais également sur d</w:t>
-      </w:r>
-      <w:r>
-        <w:t xml:space="preserve">es possibilités de </w:t>
-      </w:r>
-      <w:r>
-        <w:t>nouveaux types de formations qui restent à exploiter à l’heure actuelle.</w:t>
+        <w:t>Grâce à</w:t>
+      </w:r>
+      <w:r>
+        <w:t xml:space="preserve"> mes recherches et notre projet, nous avons démontré qu’une plateforme de « Serious Games » en SVG était une solution interactive, innovante, offrant des possibilités d’évolution et apportant de la valeur ajoutée à la fois pour VISEO Technologies et ses collaborateurs</w:t>
+      </w:r>
+      <w:r>
+        <w:t>. Le développement d’un projet comme celui-ci nous a également permis de progresser, de développer nos compétences humaines et techniques et de faire face à des problématiques que tout ingénieur peut rencontrer, tout en ayant une liberté sur les décisions à prendre pour la réalisation de cette application.</w:t>
       </w:r>
       <w:r>
         <w:br w:type="page"/>
@@ -2669,12 +2611,24 @@
         <w:rPr>
           <w:lang w:val="en-GB"/>
         </w:rPr>
-        <w:t xml:space="preserve"> internship, I tried to establish </w:t>
+        <w:t xml:space="preserve"> internship, </w:t>
       </w:r>
       <w:r>
         <w:rPr>
           <w:lang w:val="en-GB"/>
         </w:rPr>
+        <w:t>we</w:t>
+      </w:r>
+      <w:r>
+        <w:rPr>
+          <w:lang w:val="en-GB"/>
+        </w:rPr>
+        <w:t xml:space="preserve"> tried to establish </w:t>
+      </w:r>
+      <w:r>
+        <w:rPr>
+          <w:lang w:val="en-GB"/>
+        </w:rPr>
         <w:t>a Web application based only on JavaScript and SVG, using Agile movement, cooperating with other interns in the same team while enhancing the way we develop our programming code: better quality, high code coverage and well-documented.</w:t>
       </w:r>
     </w:p>
@@ -2694,60 +2648,15 @@
         <w:rPr>
           <w:lang w:val="en-GB"/>
         </w:rPr>
-        <w:t xml:space="preserve">Through my research and my work, I proved that Serious Games takes up a lot of space between traditional teaching methods and online teaching </w:t>
+        <w:t>Through my research and our teamwork, we proved that</w:t>
       </w:r>
       <w:r>
         <w:rPr>
           <w:lang w:val="en-GB"/>
         </w:rPr>
-        <w:t>ones</w:t>
-      </w:r>
-      <w:r>
-        <w:rPr>
-          <w:lang w:val="en-GB"/>
-        </w:rPr>
-        <w:t xml:space="preserve"> like mas</w:t>
-      </w:r>
-      <w:r>
-        <w:rPr>
-          <w:lang w:val="en-GB"/>
-        </w:rPr>
-        <w:t xml:space="preserve">sive open online courses (MOOC). </w:t>
-      </w:r>
-      <w:r>
-        <w:rPr>
-          <w:lang w:val="en-GB"/>
-        </w:rPr>
-        <w:t>Therefore,</w:t>
-      </w:r>
-      <w:r>
-        <w:rPr>
-          <w:lang w:val="en-GB"/>
-        </w:rPr>
-        <w:t xml:space="preserve"> it </w:t>
-      </w:r>
-      <w:r>
-        <w:rPr>
-          <w:lang w:val="en-GB"/>
-        </w:rPr>
-        <w:t xml:space="preserve">opens a few doors to VISEO Technologies in their means to test </w:t>
-      </w:r>
-      <w:r>
-        <w:rPr>
-          <w:lang w:val="en-GB"/>
-        </w:rPr>
-        <w:t>new candidates to be hired</w:t>
-      </w:r>
-      <w:r>
-        <w:rPr>
-          <w:lang w:val="en-GB"/>
-        </w:rPr>
-        <w:t xml:space="preserve"> and in their multiple options to come up with many kinds of teaching courses left to explore.</w:t>
-      </w:r>
-      <w:r>
-        <w:rPr>
-          <w:lang w:val="en-GB"/>
-        </w:rPr>
+        <w:t xml:space="preserve"> a Serious Game platform based on SVG is an interactive, innovative solution, it still can be improved and brings added value to the company VISEO Technologies and its employees. Developing this project helped us make our interpersonal and technical skills better and to solve issues which every engineer might encounter while being free to make decisions about how do we achieve our goals for the project.</w:t>
+      </w:r>
+      <w:r>
         <w:br w:type="page"/>
       </w:r>
     </w:p>
@@ -2832,22 +2741,19 @@
         <w:ind w:firstLine="360"/>
       </w:pPr>
       <w:r>
-        <w:t>Enfin, je présenterai mon sujet d’études de mon mémoire à travers un état de l’art</w:t>
-      </w:r>
-      <w:r>
-        <w:t>, sujet</w:t>
-      </w:r>
-      <w:r>
-        <w:t xml:space="preserve"> qui se rapproche étroitement du but d</w:t>
-      </w:r>
-      <w:r>
-        <w:t>e ma mission</w:t>
-      </w:r>
-      <w:r>
-        <w:t>, dont l</w:t>
-      </w:r>
-      <w:r>
-        <w:t>’objet porte sur le « Serious Game ».</w:t>
+        <w:t xml:space="preserve">Enfin, je présenterai mon sujet d’études </w:t>
+      </w:r>
+      <w:r>
+        <w:t>sur</w:t>
+      </w:r>
+      <w:r>
+        <w:t xml:space="preserve"> le « Serious Game »</w:t>
+      </w:r>
+      <w:r>
+        <w:t xml:space="preserve"> en étudiant les différences avec </w:t>
+      </w:r>
+      <w:r>
+        <w:t>les nombreuses méthodes d’enseignement qui existent à l’heure actuelle.</w:t>
       </w:r>
     </w:p>
     <w:p>
@@ -3781,7 +3687,13 @@
         <w:ind w:firstLine="720"/>
       </w:pPr>
       <w:r>
-        <w:t>Ce dernier consiste à un ensemble de jeux destinés à des collaborateurs d’une entreprise de services du numérique (ESN) leur permettant de suivre des formations de manière ludique et innovante.</w:t>
+        <w:t xml:space="preserve">Ce </w:t>
+      </w:r>
+      <w:r>
+        <w:t>projet</w:t>
+      </w:r>
+      <w:r>
+        <w:t xml:space="preserve"> consiste à un ensemble de jeux destinés à des collaborateurs d’une entreprise de services du numérique (ESN) leur permettant de suivre des formations de manière ludique et innovante.</w:t>
       </w:r>
     </w:p>
     <w:p>
@@ -3789,10 +3701,10 @@
         <w:ind w:firstLine="720"/>
       </w:pPr>
       <w:r>
-        <w:t xml:space="preserve">Par la suite, trois nouveaux collaborateurs – également des stagiaires – nous ont rejoint et une des membres de l’équipe de développement avait décidé de changer de projet car le design du projet n’était pas en adéquation avec </w:t>
-      </w:r>
-      <w:r>
-        <w:t>son envie de créer du contenu de qualité.</w:t>
+        <w:t xml:space="preserve">Par la suite, trois nouveaux collaborateurs – également des stagiaires – nous ont rejoint et une des membres de l’équipe de développement </w:t>
+      </w:r>
+      <w:r>
+        <w:t>a changé de projet au bout d’un mois.</w:t>
       </w:r>
     </w:p>
     <w:p>
@@ -3933,6 +3845,62 @@
       <w:r>
         <w:t>t.</w:t>
       </w:r>
+      <w:r>
+        <w:t xml:space="preserve"> En effet, </w:t>
+      </w:r>
+      <w:r>
+        <w:rPr>
+          <w:b/>
+        </w:rPr>
+        <w:t xml:space="preserve">Canvas </w:t>
+      </w:r>
+      <w:r>
+        <w:t xml:space="preserve">nous permet </w:t>
+      </w:r>
+      <w:r>
+        <w:t xml:space="preserve">de dessiner des objets sans se préoccuper de l’espace mémoire que les objets peuvent occuper alors que </w:t>
+      </w:r>
+      <w:r>
+        <w:rPr>
+          <w:b/>
+        </w:rPr>
+        <w:t>SVG</w:t>
+      </w:r>
+      <w:r>
+        <w:t xml:space="preserve"> garde les modèles de dessins – cercles, rectangles... – en mémoire, en contrepartie de la performance. Les objets </w:t>
+      </w:r>
+      <w:r>
+        <w:rPr>
+          <w:b/>
+        </w:rPr>
+        <w:t>SVG</w:t>
+      </w:r>
+      <w:r>
+        <w:t xml:space="preserve"> sont inclus dans </w:t>
+      </w:r>
+      <w:r>
+        <w:t>l’arbre</w:t>
+      </w:r>
+      <w:r>
+        <w:rPr>
+          <w:b/>
+        </w:rPr>
+        <w:t xml:space="preserve"> DOM</w:t>
+      </w:r>
+      <w:r>
+        <w:t xml:space="preserve"> (Document Object Model)</w:t>
+      </w:r>
+      <w:r>
+        <w:rPr>
+          <w:rStyle w:val="Appelnotedebasdep"/>
+        </w:rPr>
+        <w:footnoteReference w:id="1"/>
+      </w:r>
+      <w:r>
+        <w:t xml:space="preserve"> qui sert de lien entre la page web et les scripts exécutés ou les langages de programmation. Cet arbre représentant la structure de la page, nous avons accès aux éléments contenus à l’intérieur et nous avons la possibilité d’attacher des évènements comme un clic sur un objet ou bien un « glisser-déposer ».</w:t>
+      </w:r>
+      <w:bookmarkStart w:id="5" w:name="_GoBack"/>
+      <w:bookmarkEnd w:id="5"/>
     </w:p>
     <w:p>
       <w:pPr>
@@ -4105,6 +4073,7 @@
         <w:ind w:firstLine="720"/>
       </w:pPr>
       <w:r>
+        <w:lastRenderedPageBreak/>
         <w:t xml:space="preserve">Le premier intérêt </w:t>
       </w:r>
       <w:r>
@@ -4175,297 +4144,297 @@
         <w:ind w:firstLine="720"/>
       </w:pPr>
       <w:r>
+        <w:t xml:space="preserve">Durant chaque </w:t>
+      </w:r>
+      <w:r>
+        <w:rPr>
+          <w:b/>
+        </w:rPr>
+        <w:t>Sprint</w:t>
+      </w:r>
+      <w:r>
+        <w:t xml:space="preserve">, d’une durée de deux semaines, nous étions chargés de réaliser les US sur lesquels nous nous étions engagés avec les PPO, en fonction de notre </w:t>
+      </w:r>
+      <w:r>
+        <w:rPr>
+          <w:b/>
+        </w:rPr>
+        <w:t>vélocité</w:t>
+      </w:r>
+      <w:r>
+        <w:t xml:space="preserve"> sur le </w:t>
+      </w:r>
+      <w:r>
+        <w:t>Sprint</w:t>
+      </w:r>
+      <w:r>
+        <w:t>.</w:t>
+      </w:r>
+      <w:r>
+        <w:t xml:space="preserve"> </w:t>
+      </w:r>
+      <w:r>
+        <w:t xml:space="preserve">Henri </w:t>
+      </w:r>
+      <w:r>
+        <w:t xml:space="preserve">DARMET </w:t>
+      </w:r>
+      <w:r>
+        <w:t xml:space="preserve">nous avait donné comme consigne de respecter nos engagements et de réaliser le nombre de points sur lesquels nous étions fixés à chaque </w:t>
+      </w:r>
+      <w:r>
+        <w:rPr>
+          <w:b/>
+        </w:rPr>
+        <w:t>Sprint</w:t>
+      </w:r>
+      <w:r>
+        <w:rPr>
+          <w:b/>
+        </w:rPr>
+        <w:t xml:space="preserve">. </w:t>
+      </w:r>
+      <w:r>
+        <w:t xml:space="preserve">Concernant le groupe I-Learning, ces engagements ont été tenus du premier jusqu’au dernier </w:t>
+      </w:r>
+      <w:r>
+        <w:rPr>
+          <w:b/>
+        </w:rPr>
+        <w:t xml:space="preserve">Sprint </w:t>
+      </w:r>
+      <w:r>
+        <w:t xml:space="preserve">et à chaque </w:t>
+      </w:r>
+      <w:r>
+        <w:rPr>
+          <w:b/>
+        </w:rPr>
+        <w:t xml:space="preserve">Sprint Review, </w:t>
+      </w:r>
+      <w:r>
+        <w:t>nous pouvions constater les nouvelles fonctionnalités apportées au projet.</w:t>
+      </w:r>
+    </w:p>
+    <w:p>
+      <w:pPr>
+        <w:ind w:firstLine="720"/>
+      </w:pPr>
+      <w:r>
+        <w:t xml:space="preserve">Je reviendrai plus en détails sur la </w:t>
+      </w:r>
+      <w:r>
+        <w:rPr>
+          <w:b/>
+        </w:rPr>
+        <w:t>méthode Scrum</w:t>
+      </w:r>
+      <w:r>
+        <w:t xml:space="preserve"> ainsi que </w:t>
+      </w:r>
+      <w:r>
+        <w:t xml:space="preserve">sur </w:t>
+      </w:r>
+      <w:r>
+        <w:t xml:space="preserve">le cadre du </w:t>
+      </w:r>
+      <w:r>
+        <w:rPr>
+          <w:b/>
+        </w:rPr>
+        <w:t>Sprint</w:t>
+      </w:r>
+      <w:r>
+        <w:t xml:space="preserve"> et du projet dans une partie ultérieure.</w:t>
+      </w:r>
+    </w:p>
+    <w:p>
+      <w:pPr>
+        <w:ind w:firstLine="720"/>
+      </w:pPr>
+      <w:r>
+        <w:t xml:space="preserve">D’un point de vue opérationnel, nous avons donc suivi plusieurs formations, dont celle sur les </w:t>
+      </w:r>
+      <w:r>
+        <w:rPr>
+          <w:b/>
+        </w:rPr>
+        <w:t>méthodes Agile</w:t>
+      </w:r>
+      <w:r>
+        <w:rPr>
+          <w:b/>
+        </w:rPr>
+        <w:t>s</w:t>
+      </w:r>
+      <w:r>
+        <w:t xml:space="preserve">, en particulier la méthode </w:t>
+      </w:r>
+      <w:r>
+        <w:rPr>
+          <w:b/>
+        </w:rPr>
+        <w:t>Scrum</w:t>
+      </w:r>
+      <w:r>
+        <w:t xml:space="preserve"> mais également une formation en </w:t>
+      </w:r>
+      <w:r>
+        <w:rPr>
+          <w:b/>
+        </w:rPr>
+        <w:t>JavaScript</w:t>
+      </w:r>
+      <w:r>
+        <w:t xml:space="preserve"> du fait est que, en tant que stagiaires, nous faisions partie de la practice </w:t>
+      </w:r>
+      <w:r>
+        <w:rPr>
+          <w:b/>
+        </w:rPr>
+        <w:t>Web / Java</w:t>
+      </w:r>
+      <w:r>
+        <w:t xml:space="preserve"> qui est pilotée par Henri DARMET.</w:t>
+      </w:r>
+      <w:r>
+        <w:t xml:space="preserve"> </w:t>
+      </w:r>
+      <w:r>
+        <w:t xml:space="preserve">Un collaborateur de VISEO Technologies, Julien BORDENEUVE, a notamment été présent pour notre formation sur </w:t>
+      </w:r>
+      <w:r>
+        <w:rPr>
+          <w:b/>
+        </w:rPr>
+        <w:t>Git</w:t>
+      </w:r>
+      <w:r>
+        <w:rPr>
+          <w:b/>
+        </w:rPr>
+        <w:t xml:space="preserve"> </w:t>
+      </w:r>
+      <w:r>
+        <w:t xml:space="preserve">et il a également animé des séances de </w:t>
+      </w:r>
+      <w:r>
+        <w:rPr>
+          <w:b/>
+        </w:rPr>
+        <w:t>Test Driven Development</w:t>
+      </w:r>
+      <w:r>
+        <w:rPr>
+          <w:b/>
+        </w:rPr>
+        <w:t xml:space="preserve"> </w:t>
+      </w:r>
+      <w:r>
+        <w:t>qui consiste</w:t>
+      </w:r>
+      <w:r>
+        <w:t xml:space="preserve"> à produire du code testable et testé.</w:t>
+      </w:r>
+    </w:p>
+    <w:p>
+      <w:pPr>
+        <w:ind w:firstLine="720"/>
+      </w:pPr>
+      <w:r>
+        <w:t>Nous avons également eu l’occasion d’assister à plusieurs ateliers, sur des thèmes divers comme le retour d’expérience de consultants</w:t>
+      </w:r>
+      <w:r>
+        <w:t xml:space="preserve"> actuels</w:t>
+      </w:r>
+      <w:r>
+        <w:t>, des présentations et des échanges sur des sujets techniques ainsi que</w:t>
+      </w:r>
+      <w:r>
+        <w:t xml:space="preserve"> de nombreuses séances de préparation à la soutenance de stage, non seulement pour l’obtention du diplôme mais préparer les stagiaires à diriger ces ateliers – qu’on surnomme </w:t>
+      </w:r>
+      <w:r>
+        <w:rPr>
+          <w:b/>
+        </w:rPr>
+        <w:t>BBL</w:t>
+      </w:r>
+      <w:r>
+        <w:t>, une histoire de « </w:t>
+      </w:r>
+      <w:r>
+        <w:rPr>
+          <w:b/>
+        </w:rPr>
+        <w:t>Brown Bag Lunch</w:t>
+      </w:r>
+      <w:r>
+        <w:t> » étant donné que ceux-ci se déroulent en général durant la pause déjeuner -.</w:t>
+      </w:r>
+      <w:r>
+        <w:t xml:space="preserve"> </w:t>
+      </w:r>
+    </w:p>
+    <w:p>
+      <w:pPr>
+        <w:ind w:firstLine="720"/>
+      </w:pPr>
+      <w:r>
+        <w:t xml:space="preserve">A travers ce projet, les ressources humaines auront possibilité </w:t>
+      </w:r>
+      <w:r>
+        <w:t xml:space="preserve">d’évaluer les nouveaux collaborateurs de l’entreprise en leur faisant jouer les différents exercices mais à terme, </w:t>
+      </w:r>
+      <w:r>
+        <w:t xml:space="preserve">lors de la mise en production du projet, celui-ci </w:t>
+      </w:r>
+      <w:r>
+        <w:t>apportera un outil supplémentaire à VISEO pour accompagner les consultants dans leur montée en compétences</w:t>
+      </w:r>
+      <w:r>
+        <w:t>.</w:t>
+      </w:r>
+    </w:p>
+    <w:p>
+      <w:pPr>
+        <w:ind w:firstLine="720"/>
+      </w:pPr>
+      <w:r>
+        <w:t xml:space="preserve">Par ailleurs, la technologie </w:t>
+      </w:r>
+      <w:r>
+        <w:rPr>
+          <w:b/>
+        </w:rPr>
+        <w:t>SVG</w:t>
+      </w:r>
+      <w:r>
+        <w:t xml:space="preserve"> est peu exploitée sur le marché et cela permettrait d’ouvrir de nouvelles opportunités dans le domaine du Web car il y a une tendance à développer des applications qui sont intuitives, simples à utiliser dans le se</w:t>
+      </w:r>
+      <w:r>
+        <w:t>ns où sans acquis préalable de l’application, on</w:t>
+      </w:r>
+      <w:r>
+        <w:t xml:space="preserve"> sache la prendre en main.</w:t>
+      </w:r>
+    </w:p>
+    <w:p>
+      <w:pPr>
+        <w:ind w:firstLine="720"/>
+      </w:pPr>
+      <w:r>
+        <w:t>L’exemple parfait correspond à l’instauration de l’iPhone qui était l’un des premiers terminaux mobiles équipés d’un écran tactile : il a apporté une révolution dans le marché des téléphones mobiles en proposant un objet d’une architecture complexe, simple à utiliser et ce malgré les nombreuses réactions et les critiques que son créateur, le défunt Steve Jobs a pu apporter.</w:t>
+      </w:r>
+    </w:p>
+    <w:p>
+      <w:pPr>
+        <w:ind w:firstLine="720"/>
+        <w:rPr>
+          <w:i/>
+        </w:rPr>
+      </w:pPr>
+      <w:r>
         <w:lastRenderedPageBreak/>
-        <w:t xml:space="preserve">Durant chaque </w:t>
-      </w:r>
-      <w:r>
-        <w:rPr>
-          <w:b/>
-        </w:rPr>
-        <w:t>Sprint</w:t>
-      </w:r>
-      <w:r>
-        <w:t xml:space="preserve">, d’une durée de deux semaines, nous étions chargés de réaliser les US sur lesquels nous nous étions engagés avec les PPO, en fonction de notre </w:t>
-      </w:r>
-      <w:r>
-        <w:rPr>
-          <w:b/>
-        </w:rPr>
-        <w:t>vélocité</w:t>
-      </w:r>
-      <w:r>
-        <w:t xml:space="preserve"> sur le </w:t>
-      </w:r>
-      <w:r>
-        <w:t>Sprint</w:t>
-      </w:r>
-      <w:r>
-        <w:t>.</w:t>
-      </w:r>
-      <w:r>
-        <w:t xml:space="preserve"> </w:t>
-      </w:r>
-      <w:r>
-        <w:t xml:space="preserve">Henri </w:t>
-      </w:r>
-      <w:r>
-        <w:t xml:space="preserve">DARMET </w:t>
-      </w:r>
-      <w:r>
-        <w:t xml:space="preserve">nous avait donné comme consigne de respecter nos engagements et de réaliser le nombre de points sur lesquels nous étions fixés à chaque </w:t>
-      </w:r>
-      <w:r>
-        <w:rPr>
-          <w:b/>
-        </w:rPr>
-        <w:t>Sprint</w:t>
-      </w:r>
-      <w:r>
-        <w:rPr>
-          <w:b/>
-        </w:rPr>
-        <w:t xml:space="preserve">. </w:t>
-      </w:r>
-      <w:r>
-        <w:t xml:space="preserve">Concernant le groupe I-Learning, ces engagements ont été tenus du premier jusqu’au dernier </w:t>
-      </w:r>
-      <w:r>
-        <w:rPr>
-          <w:b/>
-        </w:rPr>
-        <w:t xml:space="preserve">Sprint </w:t>
-      </w:r>
-      <w:r>
-        <w:t xml:space="preserve">et à chaque </w:t>
-      </w:r>
-      <w:r>
-        <w:rPr>
-          <w:b/>
-        </w:rPr>
-        <w:t xml:space="preserve">Sprint Review, </w:t>
-      </w:r>
-      <w:r>
-        <w:t>nous pouvions constater les nouvelles fonctionnalités apportées au projet.</w:t>
-      </w:r>
-    </w:p>
-    <w:p>
-      <w:pPr>
-        <w:ind w:firstLine="720"/>
-      </w:pPr>
-      <w:r>
-        <w:t xml:space="preserve">Je reviendrai plus en détails sur la </w:t>
-      </w:r>
-      <w:r>
-        <w:rPr>
-          <w:b/>
-        </w:rPr>
-        <w:t>méthode Scrum</w:t>
-      </w:r>
-      <w:r>
-        <w:t xml:space="preserve"> ainsi que </w:t>
-      </w:r>
-      <w:r>
-        <w:t xml:space="preserve">sur </w:t>
-      </w:r>
-      <w:r>
-        <w:t xml:space="preserve">le cadre du </w:t>
-      </w:r>
-      <w:r>
-        <w:rPr>
-          <w:b/>
-        </w:rPr>
-        <w:t>Sprint</w:t>
-      </w:r>
-      <w:r>
-        <w:t xml:space="preserve"> et du projet dans une partie ultérieure.</w:t>
-      </w:r>
-    </w:p>
-    <w:p>
-      <w:pPr>
-        <w:ind w:firstLine="720"/>
-      </w:pPr>
-      <w:r>
-        <w:t xml:space="preserve">D’un point de vue opérationnel, nous avons donc suivi plusieurs formations, dont celle sur les </w:t>
-      </w:r>
-      <w:r>
-        <w:rPr>
-          <w:b/>
-        </w:rPr>
-        <w:t>méthodes Agile</w:t>
-      </w:r>
-      <w:r>
-        <w:rPr>
-          <w:b/>
-        </w:rPr>
-        <w:t>s</w:t>
-      </w:r>
-      <w:r>
-        <w:t xml:space="preserve">, en particulier la méthode </w:t>
-      </w:r>
-      <w:r>
-        <w:rPr>
-          <w:b/>
-        </w:rPr>
-        <w:t>Scrum</w:t>
-      </w:r>
-      <w:r>
-        <w:t xml:space="preserve"> mais également une formation en </w:t>
-      </w:r>
-      <w:r>
-        <w:rPr>
-          <w:b/>
-        </w:rPr>
-        <w:t>JavaScript</w:t>
-      </w:r>
-      <w:r>
-        <w:t xml:space="preserve"> du fait est que, en tant que stagiaires, nous faisions partie de la practice </w:t>
-      </w:r>
-      <w:r>
-        <w:rPr>
-          <w:b/>
-        </w:rPr>
-        <w:t>Web / Java</w:t>
-      </w:r>
-      <w:r>
-        <w:t xml:space="preserve"> qui est pilotée par Henri DARMET.</w:t>
-      </w:r>
-      <w:r>
-        <w:t xml:space="preserve"> </w:t>
-      </w:r>
-      <w:r>
-        <w:t xml:space="preserve">Un collaborateur de VISEO Technologies, Julien BORDENEUVE, a notamment été présent pour notre formation sur </w:t>
-      </w:r>
-      <w:r>
-        <w:rPr>
-          <w:b/>
-        </w:rPr>
-        <w:t>Git</w:t>
-      </w:r>
-      <w:r>
-        <w:rPr>
-          <w:b/>
-        </w:rPr>
-        <w:t xml:space="preserve"> </w:t>
-      </w:r>
-      <w:r>
-        <w:t xml:space="preserve">et il a également animé des séances de </w:t>
-      </w:r>
-      <w:r>
-        <w:rPr>
-          <w:b/>
-        </w:rPr>
-        <w:t>Test Driven Development</w:t>
-      </w:r>
-      <w:r>
-        <w:rPr>
-          <w:b/>
-        </w:rPr>
-        <w:t xml:space="preserve"> </w:t>
-      </w:r>
-      <w:r>
-        <w:t>qui consiste</w:t>
-      </w:r>
-      <w:r>
-        <w:t xml:space="preserve"> à produire du code testable et testé.</w:t>
-      </w:r>
-    </w:p>
-    <w:p>
-      <w:pPr>
-        <w:ind w:firstLine="720"/>
-      </w:pPr>
-      <w:r>
-        <w:t>Nous avons également eu l’occasion d’assister à plusieurs ateliers, sur des thèmes divers comme le retour d’expérience de consultants</w:t>
-      </w:r>
-      <w:r>
-        <w:t xml:space="preserve"> actuels</w:t>
-      </w:r>
-      <w:r>
-        <w:t>, des présentations et des échanges sur des sujets techniques ainsi que</w:t>
-      </w:r>
-      <w:r>
-        <w:t xml:space="preserve"> de nombreuses séances de préparation à la soutenance de stage, non seulement pour l’obtention du diplôme mais préparer les stagiaires à diriger ces ateliers – qu’on surnomme </w:t>
-      </w:r>
-      <w:r>
-        <w:rPr>
-          <w:b/>
-        </w:rPr>
-        <w:t>BBL</w:t>
-      </w:r>
-      <w:r>
-        <w:t>, une histoire de « </w:t>
-      </w:r>
-      <w:r>
-        <w:rPr>
-          <w:b/>
-        </w:rPr>
-        <w:t>Brown Bag Lunch</w:t>
-      </w:r>
-      <w:r>
-        <w:t> » étant donné que ceux-ci se déroulent en général durant la pause déjeuner -.</w:t>
-      </w:r>
-      <w:r>
-        <w:t xml:space="preserve"> </w:t>
-      </w:r>
-    </w:p>
-    <w:p>
-      <w:pPr>
-        <w:ind w:firstLine="720"/>
-      </w:pPr>
-      <w:r>
-        <w:t xml:space="preserve">A travers ce projet, les ressources humaines auront possibilité </w:t>
-      </w:r>
-      <w:r>
-        <w:t xml:space="preserve">d’évaluer les nouveaux collaborateurs de l’entreprise en leur faisant jouer les différents exercices mais à terme, </w:t>
-      </w:r>
-      <w:r>
-        <w:t xml:space="preserve">lors de la mise en production du projet, celui-ci </w:t>
-      </w:r>
-      <w:r>
-        <w:t>apportera un outil supplémentaire à VISEO pour accompagner les consultants dans leur montée en compétences</w:t>
-      </w:r>
-      <w:r>
-        <w:t>.</w:t>
-      </w:r>
-    </w:p>
-    <w:p>
-      <w:pPr>
-        <w:ind w:firstLine="720"/>
-      </w:pPr>
-      <w:r>
-        <w:t xml:space="preserve">Par ailleurs, la technologie </w:t>
-      </w:r>
-      <w:r>
-        <w:rPr>
-          <w:b/>
-        </w:rPr>
-        <w:t>SVG</w:t>
-      </w:r>
-      <w:r>
-        <w:t xml:space="preserve"> est peu exploitée sur le marché et cela permettrait d’ouvrir de nouvelles opportunités dans le domaine du Web car il y a une tendance à développer des applications qui sont intuitives, simples à utiliser dans le se</w:t>
-      </w:r>
-      <w:r>
-        <w:t>ns où sans acquis préalable de l’application, on</w:t>
-      </w:r>
-      <w:r>
-        <w:t xml:space="preserve"> sache la prendre en main.</w:t>
-      </w:r>
-    </w:p>
-    <w:p>
-      <w:pPr>
-        <w:ind w:firstLine="720"/>
-      </w:pPr>
-      <w:r>
-        <w:t>L’exemple parfait correspond à l’instauration de l’iPhone qui était l’un des premiers terminaux mobiles équipés d’un écran tactile : il a apporté une révolution dans le marché des téléphones mobiles en proposant un objet d’une architecture complexe, simple à utiliser et ce malgré les nombreuses réactions et les critiques que son créateur, le défunt Steve Jobs a pu apporter.</w:t>
-      </w:r>
-    </w:p>
-    <w:p>
-      <w:pPr>
-        <w:ind w:firstLine="720"/>
-        <w:rPr>
-          <w:i/>
-        </w:rPr>
-      </w:pPr>
-      <w:r>
         <w:t>Enfin, l’architecture du projet permettra éventuellement d’implémenter de nouveaux types de jeux qui s’intègreront aux jeux existants, dans le cas où I-Learning serait proposé comme mission de stage.</w:t>
       </w:r>
     </w:p>
@@ -4478,11 +4447,7 @@
         <w:t xml:space="preserve"> large sur la forme et le fond, dans une dynamique de progrès, sans attendre de résultats immédiats</w:t>
       </w:r>
       <w:r>
-        <w:t xml:space="preserve"> : par conséquent, VISEO Technologies porte une grande importance à ses stagiaires et préfère investir sur des atouts de l’entreprise qui ont eu l’occasion </w:t>
-      </w:r>
-      <w:r>
-        <w:lastRenderedPageBreak/>
-        <w:t>de faire leurs preuves durant les 6 mois qui découlent du stage que de piocher sur des consultants qui ne présentent pas forcément les mêmes garanties.</w:t>
+        <w:t> : par conséquent, VISEO Technologies porte une grande importance à ses stagiaires et préfère investir sur des atouts de l’entreprise qui ont eu l’occasion de faire leurs preuves durant les 6 mois qui découlent du stage que de piocher sur des consultants qui ne présentent pas forcément les mêmes garanties.</w:t>
       </w:r>
     </w:p>
     <w:p>
@@ -4658,7 +4623,7 @@
         <w:pStyle w:val="Titre1"/>
         <w:ind w:firstLine="720"/>
       </w:pPr>
-      <w:bookmarkStart w:id="5" w:name="_Toc489940540"/>
+      <w:bookmarkStart w:id="6" w:name="_Toc489940540"/>
       <w:r>
         <w:lastRenderedPageBreak/>
         <w:t>II.</w:t>
@@ -4669,17 +4634,17 @@
       <w:r>
         <w:t>Etat de l’art</w:t>
       </w:r>
-      <w:bookmarkEnd w:id="5"/>
+      <w:bookmarkEnd w:id="6"/>
     </w:p>
     <w:p>
       <w:pPr>
         <w:pStyle w:val="Titre3"/>
       </w:pPr>
-      <w:bookmarkStart w:id="6" w:name="_Toc489940541"/>
+      <w:bookmarkStart w:id="7" w:name="_Toc489940541"/>
       <w:r>
         <w:t>Prélude :</w:t>
       </w:r>
-      <w:bookmarkEnd w:id="6"/>
+      <w:bookmarkEnd w:id="7"/>
     </w:p>
     <w:p>
       <w:pPr>
@@ -4750,12 +4715,12 @@
           <w:numId w:val="19"/>
         </w:numPr>
       </w:pPr>
-      <w:bookmarkStart w:id="7" w:name="_Toc489940542"/>
+      <w:bookmarkStart w:id="8" w:name="_Toc489940542"/>
       <w:r>
         <w:lastRenderedPageBreak/>
         <w:t>L’école : voie absolue ou vitale ?</w:t>
       </w:r>
-      <w:bookmarkEnd w:id="7"/>
+      <w:bookmarkEnd w:id="8"/>
     </w:p>
     <w:p>
       <w:r>
@@ -4852,12 +4817,12 @@
           <w:numId w:val="19"/>
         </w:numPr>
       </w:pPr>
-      <w:bookmarkStart w:id="8" w:name="_Toc489940543"/>
+      <w:bookmarkStart w:id="9" w:name="_Toc489940543"/>
       <w:r>
         <w:lastRenderedPageBreak/>
         <w:t>Les formations ouvertes et/ou à distance</w:t>
       </w:r>
-      <w:bookmarkEnd w:id="8"/>
+      <w:bookmarkEnd w:id="9"/>
     </w:p>
     <w:p>
       <w:pPr>
@@ -4992,16 +4957,11 @@
       </w:r>
     </w:p>
     <w:p>
-      <w:r>
-        <w:t>8: CNED, centre national d’enseignement à distance</w:t>
-      </w:r>
-    </w:p>
-    <w:p>
-      <w:r>
-        <w:t xml:space="preserve">Intro : </w:t>
-      </w:r>
-      <w:r>
-        <w:t xml:space="preserve">(On parle </w:t>
+      <w:pPr>
+        <w:ind w:firstLine="720"/>
+      </w:pPr>
+      <w:r>
+        <w:t xml:space="preserve">On parle </w:t>
       </w:r>
       <w:r>
         <w:t>de formation à distance</w:t>
@@ -5010,7 +4970,13 @@
         <w:t xml:space="preserve"> toute méthode d’enseignement qui ne présente pas le m</w:t>
       </w:r>
       <w:r>
-        <w:t>ême encadrement classique avec une classe définie, un enseignant qui possède des connaissances dans un sujet particulier)</w:t>
+        <w:t>ême encadrement classique avec une classe définie, un enseignant qui possède des connaiss</w:t>
+      </w:r>
+      <w:r>
+        <w:t>ances dans un sujet particulier</w:t>
+      </w:r>
+      <w:r>
+        <w:t>.</w:t>
       </w:r>
     </w:p>
     <w:p>
@@ -5031,9 +4997,12 @@
       </w:r>
     </w:p>
     <w:p>
+      <w:pPr>
+        <w:ind w:firstLine="720"/>
+      </w:pPr>
       <w:r>
         <w:lastRenderedPageBreak/>
-        <w:t>Quoi</w:t>
+        <w:t>En France</w:t>
       </w:r>
       <w:r>
         <w:rPr>
@@ -5042,10 +5011,7 @@
         <w:footnoteReference w:id="2"/>
       </w:r>
       <w:r>
-        <w:t xml:space="preserve"> : </w:t>
-      </w:r>
-      <w:r>
-        <w:t>En France, la formation en ligne ou la formation à distance</w:t>
+        <w:t>, la formation en ligne ou la formation à distance</w:t>
       </w:r>
       <w:r>
         <w:rPr>
@@ -5067,11 +5033,20 @@
       </w:r>
     </w:p>
     <w:p>
-      <w:r>
-        <w:t>Pour qui ? : Toute personne est susceptible de suivre une formation à distance, qu’il s’agisse d’étudiants, de salariés ou de demandeurs d’emploi. En entreprise, l’employé peut disposer d’un moyen d’évoluer en parallèle de son activité principale. Dans un autre cas, les non-salariés peuvent progresser dans leur</w:t>
-      </w:r>
-      <w:r>
-        <w:t xml:space="preserve"> domaine d’activité ou bien décider de le diversifier. Les nombreuses options possibles sont également des axes d’amélioration pour les particuliers et demandeurs d’emploi s’ils cherchent à se reco</w:t>
+      <w:pPr>
+        <w:ind w:firstLine="720"/>
+      </w:pPr>
+      <w:r>
+        <w:t>Toute personne est susceptible de suivre une formation à distance, qu’il s’agisse d’étudiants, de salariés ou de demandeurs d’emploi. En entreprise, l’employé peut disposer d’un moyen d’évoluer en parallèle de son activité principale. Dans un autre cas, les non-salariés peuvent progresser dans leur</w:t>
+      </w:r>
+      <w:r>
+        <w:t xml:space="preserve"> domaine d’activité ou bien décider de le diversifier. </w:t>
+      </w:r>
+      <w:r>
+        <w:br/>
+      </w:r>
+      <w:r>
+        <w:t>Les nombreuses options possibles sont également des axes d’amélioration pour les particuliers et demandeurs d’emploi s’ils cherchent à se reco</w:t>
       </w:r>
       <w:r>
         <w:t>nvertir dans un autre métier ou bien pouvoir se démarquer des autres candidats. Pour les étudiants, c’est une manière de se préparer à un double</w:t>
@@ -5199,35 +5174,169 @@
         <w:ind w:firstLine="720"/>
       </w:pPr>
       <w:r>
-        <w:t xml:space="preserve">Avantages, inconvénients, limites : La formation en ligne est donc accessible à tous, sa flexibilité et sa diversité la rendent très intéressante ainsi que son coût moins important que les formations traditionnelles. Il n’y a pas de contrainte temporelle et elle peut être réalisée où que </w:t>
+        <w:t xml:space="preserve">La formation en ligne est donc accessible à tous, sa flexibilité et sa diversité la rendent très intéressante ainsi que son coût moins important que les formations traditionnelles. Il n’y a pas de contrainte temporelle et elle peut être réalisée où que l’on se trouve. Le format permet </w:t>
       </w:r>
       <w:r>
         <w:lastRenderedPageBreak/>
-        <w:t>l’on se trouve. Le format permet également de construire des communautés autour de la formation en ligne comme Wikiversité</w:t>
+        <w:t>également de construire des communautés autour de la formation en ligne comme Wikiversité</w:t>
+      </w:r>
+      <w:r>
+        <w:rPr>
+          <w:rStyle w:val="Appelnotedebasdep"/>
+        </w:rPr>
+        <w:footnoteReference w:id="5"/>
       </w:r>
       <w:r>
         <w:t xml:space="preserve"> </w:t>
       </w:r>
       <w:r>
+        <w:t xml:space="preserve">où l’interaction est importante avec les membres de la plateforme car c’est à travers la collaboration qu’est produite le contenu des formations de Wikiversité. On accède plus rapidement à des informations et des ressources liées aux sujets que l’on étudie, ces informations sont également gérées par la </w:t>
+      </w:r>
+      <w:r>
+        <w:t>plateforme donc il n’y a pas nécessairement besoin de prendre des notes et de les tenir à jour.</w:t>
+      </w:r>
+      <w:r>
+        <w:t xml:space="preserve"> </w:t>
+      </w:r>
+      <w:r>
+        <w:t>Outre les nombreux avantages accord</w:t>
+      </w:r>
+      <w:r>
+        <w:t xml:space="preserve">és aux personnes qui se forment, celles qui les encadrent bénéficient également d’un gain de temps dans l’évaluation des candidats et ressentent moins le besoin d’apporter des explications puisque les exercices comportent en général les raisons pour lesquelles telle réponse est correcte ou incorrecte. </w:t>
+      </w:r>
+    </w:p>
+    <w:p>
+      <w:pPr>
+        <w:ind w:firstLine="720"/>
+      </w:pPr>
+      <w:r>
+        <w:t>Même si la formation en ligne dispose d’arguments, elle</w:t>
+      </w:r>
+      <w:r>
+        <w:t xml:space="preserve"> </w:t>
+      </w:r>
+      <w:r>
+        <w:t xml:space="preserve">ne permet pas d’éviter </w:t>
+      </w:r>
+      <w:r>
+        <w:t>le passage par l’école : socialement, l’accessibilité se fait au détriment de l’interaction et des échanges que l’on peut avoir avec les enseignants</w:t>
+      </w:r>
+      <w:r>
+        <w:t xml:space="preserve"> ou au sein même d’une classe. Le choix de réponses prédéfinies limite également la liberté de réflexion sur des solutions alternatives : de ce fait, il est </w:t>
+      </w:r>
+      <w:r>
+        <w:t>plus di</w:t>
+      </w:r>
+      <w:r>
+        <w:t xml:space="preserve">fficile </w:t>
+      </w:r>
+      <w:r>
+        <w:t>d</w:t>
+      </w:r>
+      <w:r>
+        <w:t>e construire son propre raisonnement pour venir à bout de la question et d’acquérir cette capacité à trouver les solution d’un problème. Du fait est que l’exercice se réalise devant un écran, celui-ci ne présente pas les mêmes risques qu’un exercice classique réalisé en établissement : l’apprenant ne peut pas se confronter à des contraintes de temps, par conséquent sa gestion de crises et d’échéances peut être moins efficace qu’une personne qui entame la même formation dans un cadre plus traditionnel</w:t>
+      </w:r>
+      <w:r>
+        <w:t xml:space="preserve">. Par ailleurs, </w:t>
+      </w:r>
+      <w:r>
+        <w:t xml:space="preserve">pour les professions qui requièrent une expertise dans des opérations manuelles – coiffure, chirurgie, massage –, des </w:t>
+      </w:r>
+      <w:r>
+        <w:t xml:space="preserve">simulations existent or réaliser ce genre de pratique avec un encadrant d’expérience reste préférable pour l’exactitude des compétences. </w:t>
+      </w:r>
+      <w:r>
+        <w:t xml:space="preserve">Pour rebondir sur ce point, il est donc nécessaire de disposer d’un nombre suffisant d’enseignants qualifiés pour que la qualification reste pertinente. </w:t>
+      </w:r>
+      <w:r>
+        <w:t>La formation en ligne requiert également une connexion à Internet</w:t>
+      </w:r>
+      <w:r>
+        <w:t xml:space="preserve">, ce qui n’est pas acquis pour tous. On peut être amenés à suivre des formations préparées en anglais </w:t>
+      </w:r>
+      <w:r>
+        <w:t>selon les ressources disponibles</w:t>
+      </w:r>
+      <w:r>
+        <w:t xml:space="preserve">. </w:t>
+      </w:r>
+    </w:p>
+    <w:p>
+      <w:pPr>
+        <w:ind w:firstLine="720"/>
+      </w:pPr>
+      <w:r>
+        <w:t xml:space="preserve">Parmi les méthodes </w:t>
+      </w:r>
+      <w:r>
+        <w:t>d’instruction</w:t>
+      </w:r>
+      <w:r>
+        <w:t xml:space="preserve"> à distance</w:t>
+      </w:r>
+      <w:r>
+        <w:t>, on trouve égalemen</w:t>
+      </w:r>
+      <w:r>
+        <w:t xml:space="preserve">t les cours par correspondance </w:t>
+      </w:r>
+      <w:r>
+        <w:t>qui sont apparus en 1830. Dans le cas de la France comme dans d’autres pays, on trouvait des organismes d’initiative privée qui proposaient donc « des cours de soutien ou des formations préparatoire à des examens ou à des concours nationaux, administratifs, professionnels ou techniques. »</w:t>
+      </w:r>
+      <w:r>
         <w:rPr>
           <w:rStyle w:val="Appelnotedebasdep"/>
         </w:rPr>
-        <w:footnoteReference w:id="5"/>
-      </w:r>
-      <w:r>
-        <w:t xml:space="preserve">où l’interaction est importante avec les membres de la plateforme car c’est à travers la collaboration qu’est produite le contenu des formations de Wikiversité. On accède plus rapidement à des informations et des ressources liées aux sujets que l’on étudie, ces informations sont également gérées par la </w:t>
-      </w:r>
-      <w:r>
-        <w:t>plateforme donc il n’y a pas nécessairement besoin de prendre des notes et de les tenir à jour.</w:t>
+        <w:footnoteReference w:id="6"/>
+      </w:r>
+      <w:r>
+        <w:t xml:space="preserve">. Des décrets ont été signés pour reconnaître la légitimité de ces cours de soutien organisés par des </w:t>
+      </w:r>
+      <w:r>
+        <w:t>institutions privées mais tout n’était pas au beau fixe. Par la suite, on trouvera des œuvres littéraires destinés aux enfants pour leur permettre d’apprendre à lire et petit à petit, l’éducation devint un point d’intérêt pour les éditeurs à qui l’on doit en partie l’enseignement à distance.</w:t>
+      </w:r>
+      <w:r>
+        <w:t xml:space="preserve"> On notera que 1939 a </w:t>
+      </w:r>
+      <w:r>
+        <w:t>amorcé</w:t>
+      </w:r>
+      <w:r>
+        <w:t xml:space="preserve"> la naissance du CNED qui est le centre national d’éducation à distance</w:t>
+      </w:r>
+      <w:r>
+        <w:t xml:space="preserve"> suite à une décision précipitée des pouvoirs publics </w:t>
+      </w:r>
+      <w:r>
+        <w:t xml:space="preserve">et du manque d’organisation du système d’enseignement lié à la guerre. Le CNED est reconnu par l’Etat en tant que « service public de l’enseignement à distance », extrait du décret </w:t>
+      </w:r>
+      <w:r>
+        <w:t>2009-238 du 27 février 2009</w:t>
+      </w:r>
+      <w:r>
+        <w:rPr>
+          <w:rStyle w:val="Appelnotedebasdep"/>
+        </w:rPr>
+        <w:footnoteReference w:id="7"/>
       </w:r>
       <w:r>
         <w:t xml:space="preserve"> </w:t>
       </w:r>
       <w:r>
-        <w:t>Outre les nombreux avantages accord</w:t>
-      </w:r>
-      <w:r>
-        <w:t xml:space="preserve">és aux personnes qui se forment, celles qui les encadrent bénéficient également d’un gain de temps dans l’évaluation des candidats et ressentent moins le besoin d’apporter des explications puisque les exercices comportent en général les raisons pour lesquelles telle réponse est correcte ou incorrecte. </w:t>
+        <w:t>. Il porte l’accès au savoir pour tous et l’équité dans l’accès au savoir comme principales valeurs et c’est également par le CNED que les Français vivant à l’étranger</w:t>
+      </w:r>
+      <w:r>
+        <w:t xml:space="preserve"> poursuivent leur éducation à distance. Les cours par correspondance se caractérisent par </w:t>
+      </w:r>
+      <w:r>
+        <w:t>de nombreux échanges</w:t>
+      </w:r>
+      <w:r>
+        <w:t xml:space="preserve"> avec les enseignants qui leur sont dédiés, notamment la correction des devoirs des élèves : en moyenne, on trouve deux à trois devoirs à réaliser par matière </w:t>
+      </w:r>
+      <w:r>
+        <w:lastRenderedPageBreak/>
+        <w:t>d’enseignement. L’élève dépose son devoir sur la plateforme en ligne et l’encadrant dispose de quatre à six jours pour le corriger, le noter le renvoyer par Internet mais il est toujours possible d’envoyer les devoirs par courrier postal à l’adresse du CNED.</w:t>
       </w:r>
     </w:p>
     <w:p>
@@ -5235,151 +5344,52 @@
         <w:ind w:firstLine="720"/>
       </w:pPr>
       <w:r>
-        <w:t xml:space="preserve">La formation en ligne </w:t>
-      </w:r>
-      <w:r>
-        <w:t xml:space="preserve">ne permet pas d’éviter </w:t>
-      </w:r>
-      <w:r>
-        <w:t>le passage par l’école : socialement, l’accessibilité se fait au détriment de l’interaction et des échanges que l’on peut avoir avec les enseignants</w:t>
-      </w:r>
-      <w:r>
-        <w:t xml:space="preserve"> ou au sein même d’une classe. Le choix de réponses prédéfinies limite également la liberté de réflexion sur des solutions alternatives : de ce fait, il est </w:t>
-      </w:r>
-      <w:r>
-        <w:t>plus di</w:t>
-      </w:r>
-      <w:r>
-        <w:t xml:space="preserve">fficile </w:t>
-      </w:r>
-      <w:r>
-        <w:t>d</w:t>
-      </w:r>
-      <w:r>
-        <w:t>e construire son propre raisonnement pour venir à bout de la question et d’acquérir cette capacité à trouver les solution d’un problème. Du fait est que l’exercice se réalise devant un écran, celui-ci ne présente pas les mêmes risques qu’un exercice classique réalisé en établissement : l’apprenant ne peut pas se confronter à des contraintes de temps, par conséquent sa gestion de crises et d’échéances peut être moins efficace qu’une personne qui entame la même formation dans un cadre plus traditionnel</w:t>
-      </w:r>
-      <w:r>
-        <w:t xml:space="preserve">. Par ailleurs, </w:t>
-      </w:r>
-    </w:p>
-    <w:p>
-      <w:pPr>
-        <w:pStyle w:val="Paragraphedeliste"/>
-        <w:numPr>
-          <w:ilvl w:val="0"/>
-          <w:numId w:val="22"/>
-        </w:numPr>
-      </w:pPr>
-      <w:r>
-        <w:t>Ne remplace pas l’école</w:t>
-      </w:r>
-    </w:p>
-    <w:p>
-      <w:pPr>
-        <w:pStyle w:val="Paragraphedeliste"/>
-        <w:numPr>
-          <w:ilvl w:val="0"/>
-          <w:numId w:val="22"/>
-        </w:numPr>
-      </w:pPr>
-      <w:r>
-        <w:t>Interaction sociale</w:t>
-      </w:r>
-    </w:p>
-    <w:p>
-      <w:pPr>
-        <w:pStyle w:val="Paragraphedeliste"/>
-        <w:numPr>
-          <w:ilvl w:val="0"/>
-          <w:numId w:val="22"/>
-        </w:numPr>
-      </w:pPr>
-      <w:r>
-        <w:t>Apprendre à apprendre</w:t>
-      </w:r>
-    </w:p>
-    <w:p>
-      <w:pPr>
-        <w:pStyle w:val="Paragraphedeliste"/>
-        <w:numPr>
-          <w:ilvl w:val="0"/>
-          <w:numId w:val="22"/>
-        </w:numPr>
-      </w:pPr>
-      <w:r>
-        <w:t>Conditions trop favorables ? =&gt; gestion risque, crises, temps faible</w:t>
-      </w:r>
-    </w:p>
-    <w:p>
-      <w:pPr>
-        <w:pStyle w:val="Paragraphedeliste"/>
-        <w:numPr>
-          <w:ilvl w:val="0"/>
-          <w:numId w:val="22"/>
-        </w:numPr>
-      </w:pPr>
-      <w:r>
-        <w:t>Simulateurs insuffisants pour métiers ou compétences manuelles comme chirurgie, conduire voiture, sculpture ou musique</w:t>
-      </w:r>
-    </w:p>
-    <w:p>
-      <w:pPr>
-        <w:pStyle w:val="Paragraphedeliste"/>
-        <w:numPr>
-          <w:ilvl w:val="0"/>
-          <w:numId w:val="22"/>
-        </w:numPr>
-      </w:pPr>
-      <w:r>
-        <w:t>Formations individuelles</w:t>
-      </w:r>
-    </w:p>
-    <w:p>
-      <w:pPr>
-        <w:pStyle w:val="Paragraphedeliste"/>
-        <w:numPr>
-          <w:ilvl w:val="0"/>
-          <w:numId w:val="22"/>
-        </w:numPr>
-      </w:pPr>
-      <w:r>
-        <w:t>Dépend d’une connexion à Internet</w:t>
-      </w:r>
-    </w:p>
-    <w:p>
-      <w:pPr>
-        <w:pStyle w:val="Paragraphedeliste"/>
-        <w:numPr>
-          <w:ilvl w:val="0"/>
-          <w:numId w:val="22"/>
-        </w:numPr>
-      </w:pPr>
-      <w:r>
-        <w:t>Barrière de la langue (anglais)</w:t>
-      </w:r>
-    </w:p>
-    <w:p>
-      <w:pPr>
-        <w:pStyle w:val="Paragraphedeliste"/>
-        <w:numPr>
-          <w:ilvl w:val="0"/>
-          <w:numId w:val="22"/>
-        </w:numPr>
-      </w:pPr>
-      <w:r>
-        <w:t xml:space="preserve">Enseignants ou encadrants formés </w:t>
-      </w:r>
-    </w:p>
-    <w:p>
-      <w:r>
-        <w:t>[[</w:t>
-      </w:r>
-      <w:r>
-        <w:t>Parmi les méthodes d’enseignement à distance</w:t>
-      </w:r>
-      <w:r>
-        <w:t xml:space="preserve">, on trouve également les cours par correspondance, </w:t>
-      </w:r>
+        <w:t xml:space="preserve">Le CNED </w:t>
+      </w:r>
+      <w:r>
+        <w:t xml:space="preserve">propose une scolarité allant de l’école maternelle jusqu’au lycée pour le </w:t>
+      </w:r>
+      <w:r>
+        <w:t>b</w:t>
+      </w:r>
+      <w:r>
+        <w:t xml:space="preserve">accalauréat Général et Technologique ainsi que le </w:t>
+      </w:r>
+      <w:r>
+        <w:t>b</w:t>
+      </w:r>
+      <w:r>
+        <w:t xml:space="preserve">accalauréat Professionnel, on y trouve également </w:t>
+      </w:r>
+      <w:r>
+        <w:t>des entrées en classe</w:t>
+      </w:r>
+      <w:r>
+        <w:t xml:space="preserve"> préparatoire à travers une préparation aux épreuves des concours dans les domaines de la santé et du social, du journalisme et enfin pour les instituts d’études politiques. Les concours d’</w:t>
+      </w:r>
+      <w:r>
+        <w:t xml:space="preserve">enseignement, de la fonction publique ainsi que la certification ou le diplôme pour une langue étrangère sont pris en compte en plus de certains diplômes universitaires et de diplômes accédant à un niveau Bac +2 ou Bac +3 à Bac +5. </w:t>
+      </w:r>
+      <w:r>
+        <w:t>C’est donc un moyen pour le gouvernement de pallier à certains manquements dans notre système d’éducation actuel mais il n’est pas suffisant : selon l’Etudiant</w:t>
+      </w:r>
+      <w:r>
+        <w:rPr>
+          <w:rStyle w:val="Appelnotedebasdep"/>
+        </w:rPr>
+        <w:footnoteReference w:id="8"/>
+      </w:r>
+      <w:r>
+        <w:t>, les élèves qui ont choisi de préparer leur baccalauréat en passant par le CNED ont un taux de réussite de 30% car cette préparation nécessite rigueur, motivation et organisation</w:t>
+      </w:r>
+      <w:r>
+        <w:t>.</w:t>
+      </w:r>
+    </w:p>
+    <w:p>
+      <w:pPr>
+        <w:ind w:firstLine="720"/>
+      </w:pPr>
     </w:p>
     <w:p>
       <w:r>
@@ -5424,8 +5434,8 @@
           <w:sz w:val="24"/>
         </w:rPr>
       </w:pPr>
-      <w:bookmarkStart w:id="9" w:name="_Toc489940544"/>
-      <w:bookmarkEnd w:id="9"/>
+      <w:bookmarkStart w:id="10" w:name="_Toc489940544"/>
+      <w:bookmarkEnd w:id="10"/>
     </w:p>
     <w:p>
       <w:pPr>
@@ -5446,8 +5456,8 @@
           <w:sz w:val="24"/>
         </w:rPr>
       </w:pPr>
-      <w:bookmarkStart w:id="10" w:name="_Toc489940545"/>
-      <w:bookmarkEnd w:id="10"/>
+      <w:bookmarkStart w:id="11" w:name="_Toc489940545"/>
+      <w:bookmarkEnd w:id="11"/>
     </w:p>
     <w:p>
       <w:pPr>
@@ -5457,11 +5467,11 @@
           <w:numId w:val="21"/>
         </w:numPr>
       </w:pPr>
-      <w:bookmarkStart w:id="11" w:name="_Toc489940546"/>
+      <w:bookmarkStart w:id="12" w:name="_Toc489940546"/>
       <w:r>
         <w:t>Le Serious Game : plus qu’un simple jeu ?</w:t>
       </w:r>
-      <w:bookmarkEnd w:id="11"/>
+      <w:bookmarkEnd w:id="12"/>
     </w:p>
     <w:p>
       <w:pPr>
@@ -5532,12 +5542,12 @@
           <w:numId w:val="21"/>
         </w:numPr>
       </w:pPr>
-      <w:bookmarkStart w:id="12" w:name="_Toc489940547"/>
+      <w:bookmarkStart w:id="13" w:name="_Toc489940547"/>
       <w:r>
         <w:lastRenderedPageBreak/>
         <w:t>Comparaison</w:t>
       </w:r>
-      <w:bookmarkEnd w:id="12"/>
+      <w:bookmarkEnd w:id="13"/>
     </w:p>
     <w:p>
       <w:r>
@@ -5582,18 +5592,17 @@
           <w:sz w:val="32"/>
         </w:rPr>
       </w:pPr>
-      <w:bookmarkStart w:id="13" w:name="_Toc489331661"/>
-      <w:bookmarkStart w:id="14" w:name="_Toc489331806"/>
-      <w:bookmarkStart w:id="15" w:name="_Toc489539643"/>
-      <w:bookmarkStart w:id="16" w:name="_Toc489593721"/>
-      <w:bookmarkStart w:id="17" w:name="_Toc489608215"/>
-      <w:bookmarkStart w:id="18" w:name="_Toc489718490"/>
-      <w:bookmarkStart w:id="19" w:name="_Toc489718511"/>
-      <w:bookmarkStart w:id="20" w:name="_Toc489793807"/>
-      <w:bookmarkStart w:id="21" w:name="_Toc489793828"/>
-      <w:bookmarkStart w:id="22" w:name="_Toc489884285"/>
-      <w:bookmarkStart w:id="23" w:name="_Toc489940548"/>
-      <w:bookmarkEnd w:id="13"/>
+      <w:bookmarkStart w:id="14" w:name="_Toc489331661"/>
+      <w:bookmarkStart w:id="15" w:name="_Toc489331806"/>
+      <w:bookmarkStart w:id="16" w:name="_Toc489539643"/>
+      <w:bookmarkStart w:id="17" w:name="_Toc489593721"/>
+      <w:bookmarkStart w:id="18" w:name="_Toc489608215"/>
+      <w:bookmarkStart w:id="19" w:name="_Toc489718490"/>
+      <w:bookmarkStart w:id="20" w:name="_Toc489718511"/>
+      <w:bookmarkStart w:id="21" w:name="_Toc489793807"/>
+      <w:bookmarkStart w:id="22" w:name="_Toc489793828"/>
+      <w:bookmarkStart w:id="23" w:name="_Toc489884285"/>
+      <w:bookmarkStart w:id="24" w:name="_Toc489940548"/>
       <w:bookmarkEnd w:id="14"/>
       <w:bookmarkEnd w:id="15"/>
       <w:bookmarkEnd w:id="16"/>
@@ -5604,6 +5613,7 @@
       <w:bookmarkEnd w:id="21"/>
       <w:bookmarkEnd w:id="22"/>
       <w:bookmarkEnd w:id="23"/>
+      <w:bookmarkEnd w:id="24"/>
     </w:p>
     <w:p>
       <w:pPr>
@@ -5613,11 +5623,11 @@
           <w:numId w:val="17"/>
         </w:numPr>
       </w:pPr>
-      <w:bookmarkStart w:id="24" w:name="_Toc489940549"/>
+      <w:bookmarkStart w:id="25" w:name="_Toc489940549"/>
       <w:r>
         <w:t>Dimensions techniques du projet</w:t>
       </w:r>
-      <w:bookmarkEnd w:id="24"/>
+      <w:bookmarkEnd w:id="25"/>
     </w:p>
     <w:p>
       <w:r>
@@ -6325,12 +6335,12 @@
           <w:numId w:val="17"/>
         </w:numPr>
       </w:pPr>
-      <w:bookmarkStart w:id="25" w:name="_Toc489940550"/>
+      <w:bookmarkStart w:id="26" w:name="_Toc489940550"/>
       <w:r>
         <w:lastRenderedPageBreak/>
         <w:t>Dimensions humaines et managériales internes à VISEO Technologies</w:t>
       </w:r>
-      <w:bookmarkEnd w:id="25"/>
+      <w:bookmarkEnd w:id="26"/>
     </w:p>
     <w:p>
       <w:r>
@@ -6388,12 +6398,12 @@
           <w:numId w:val="17"/>
         </w:numPr>
       </w:pPr>
-      <w:bookmarkStart w:id="26" w:name="_Toc489940551"/>
+      <w:bookmarkStart w:id="27" w:name="_Toc489940551"/>
       <w:r>
         <w:lastRenderedPageBreak/>
         <w:t>Dimensions développement durable et responsabilité sociale et sociétale</w:t>
       </w:r>
-      <w:bookmarkEnd w:id="26"/>
+      <w:bookmarkEnd w:id="27"/>
     </w:p>
     <w:p>
       <w:pPr>
@@ -6403,11 +6413,11 @@
           <w:numId w:val="20"/>
         </w:numPr>
       </w:pPr>
-      <w:bookmarkStart w:id="27" w:name="_Toc489940552"/>
+      <w:bookmarkStart w:id="28" w:name="_Toc489940552"/>
       <w:r>
         <w:t>Environnement</w:t>
       </w:r>
-      <w:bookmarkEnd w:id="27"/>
+      <w:bookmarkEnd w:id="28"/>
     </w:p>
     <w:p>
       <w:pPr>
@@ -6426,7 +6436,7 @@
         <w:rPr>
           <w:rStyle w:val="Appelnotedebasdep"/>
         </w:rPr>
-        <w:footnoteReference w:id="6"/>
+        <w:footnoteReference w:id="9"/>
       </w:r>
       <w:r>
         <w:t>.</w:t>
@@ -6487,8 +6497,6 @@
       <w:r>
         <w:t>si jamais un renouveau du parc informatique s’impose : cela permet d’amortir le matériel investi.</w:t>
       </w:r>
-      <w:bookmarkStart w:id="28" w:name="_GoBack"/>
-      <w:bookmarkEnd w:id="28"/>
     </w:p>
     <w:p>
       <w:pPr>
@@ -7271,7 +7279,7 @@
           <w:rStyle w:val="Appelnotedebasdep"/>
           <w:noProof/>
         </w:rPr>
-        <w:footnoteReference w:id="7"/>
+        <w:footnoteReference w:id="10"/>
       </w:r>
       <w:r>
         <w:rPr>
@@ -7409,7 +7417,7 @@
 </file>
 
 <file path=word/endnotes.xml><?xml version="1.0" encoding="utf-8"?>
-<w:endnotes xmlns:wpc="http://schemas.microsoft.com/office/word/2010/wordprocessingCanvas" xmlns:cx="http://schemas.microsoft.com/office/drawing/2014/chartex" xmlns:cx1="http://schemas.microsoft.com/office/drawing/2015/9/8/chartex" xmlns:cx2="http://schemas.microsoft.com/office/drawing/2015/10/21/chartex" xmlns:cx3="http://schemas.microsoft.com/office/drawing/2016/5/9/chartex" xmlns:cx4="http://schemas.microsoft.com/office/drawing/2016/5/10/chartex" xmlns:cx5="http://schemas.microsoft.com/office/drawing/2016/5/11/chartex" xmlns:mc="http://schemas.openxmlformats.org/markup-compatibility/2006" xmlns:o="urn:schemas-microsoft-com:office:office" xmlns:r="http://schemas.openxmlformats.org/officeDocument/2006/relationships" xmlns:m="http://schemas.openxmlformats.org/officeDocument/2006/math" xmlns:v="urn:schemas-microsoft-com:vml" xmlns:wp14="http://schemas.microsoft.com/office/word/2010/wordprocessingDrawing" xmlns:wp="http://schemas.openxmlformats.org/drawingml/2006/wordprocessingDrawing" xmlns:w10="urn:schemas-microsoft-com:office:word" xmlns:w="http://schemas.openxmlformats.org/wordprocessingml/2006/main" xmlns:w14="http://schemas.microsoft.com/office/word/2010/wordml" xmlns:w15="http://schemas.microsoft.com/office/word/2012/wordml" xmlns:w16se="http://schemas.microsoft.com/office/word/2015/wordml/symex" xmlns:wpg="http://schemas.microsoft.com/office/word/2010/wordprocessingGroup" xmlns:wpi="http://schemas.microsoft.com/office/word/2010/wordprocessingInk" xmlns:wne="http://schemas.microsoft.com/office/word/2006/wordml" xmlns:wps="http://schemas.microsoft.com/office/word/2010/wordprocessingShape" mc:Ignorable="w14 w15 w16se wp14">
+<w:endnotes xmlns:wpc="http://schemas.microsoft.com/office/word/2010/wordprocessingCanvas" xmlns:cx="http://schemas.microsoft.com/office/drawing/2014/chartex" xmlns:cx1="http://schemas.microsoft.com/office/drawing/2015/9/8/chartex" xmlns:cx2="http://schemas.microsoft.com/office/drawing/2015/10/21/chartex" xmlns:cx3="http://schemas.microsoft.com/office/drawing/2016/5/9/chartex" xmlns:cx4="http://schemas.microsoft.com/office/drawing/2016/5/10/chartex" xmlns:cx5="http://schemas.microsoft.com/office/drawing/2016/5/11/chartex" xmlns:cx6="http://schemas.microsoft.com/office/drawing/2016/5/12/chartex" xmlns:cx7="http://schemas.microsoft.com/office/drawing/2016/5/13/chartex" xmlns:cx8="http://schemas.microsoft.com/office/drawing/2016/5/14/chartex" xmlns:mc="http://schemas.openxmlformats.org/markup-compatibility/2006" xmlns:aink="http://schemas.microsoft.com/office/drawing/2016/ink" xmlns:am3d="http://schemas.microsoft.com/office/drawing/2017/model3d" xmlns:o="urn:schemas-microsoft-com:office:office" xmlns:r="http://schemas.openxmlformats.org/officeDocument/2006/relationships" xmlns:m="http://schemas.openxmlformats.org/officeDocument/2006/math" xmlns:v="urn:schemas-microsoft-com:vml" xmlns:wp14="http://schemas.microsoft.com/office/word/2010/wordprocessingDrawing" xmlns:wp="http://schemas.openxmlformats.org/drawingml/2006/wordprocessingDrawing" xmlns:w10="urn:schemas-microsoft-com:office:word" xmlns:w="http://schemas.openxmlformats.org/wordprocessingml/2006/main" xmlns:w14="http://schemas.microsoft.com/office/word/2010/wordml" xmlns:w15="http://schemas.microsoft.com/office/word/2012/wordml" xmlns:w16cid="http://schemas.microsoft.com/office/word/2016/wordml/cid" xmlns:w16se="http://schemas.microsoft.com/office/word/2015/wordml/symex" xmlns:wpg="http://schemas.microsoft.com/office/word/2010/wordprocessingGroup" xmlns:wpi="http://schemas.microsoft.com/office/word/2010/wordprocessingInk" xmlns:wne="http://schemas.microsoft.com/office/word/2006/wordml" xmlns:wps="http://schemas.microsoft.com/office/word/2010/wordprocessingShape" mc:Ignorable="w14 w15 w16se w16cid wp14">
   <w:endnote w:type="separator" w:id="-1">
     <w:p>
       <w:pPr>
@@ -7434,7 +7442,7 @@
 </file>
 
 <file path=word/footer1.xml><?xml version="1.0" encoding="utf-8"?>
-<w:ftr xmlns:wpc="http://schemas.microsoft.com/office/word/2010/wordprocessingCanvas" xmlns:cx="http://schemas.microsoft.com/office/drawing/2014/chartex" xmlns:cx1="http://schemas.microsoft.com/office/drawing/2015/9/8/chartex" xmlns:cx2="http://schemas.microsoft.com/office/drawing/2015/10/21/chartex" xmlns:cx3="http://schemas.microsoft.com/office/drawing/2016/5/9/chartex" xmlns:cx4="http://schemas.microsoft.com/office/drawing/2016/5/10/chartex" xmlns:cx5="http://schemas.microsoft.com/office/drawing/2016/5/11/chartex" xmlns:mc="http://schemas.openxmlformats.org/markup-compatibility/2006" xmlns:o="urn:schemas-microsoft-com:office:office" xmlns:r="http://schemas.openxmlformats.org/officeDocument/2006/relationships" xmlns:m="http://schemas.openxmlformats.org/officeDocument/2006/math" xmlns:v="urn:schemas-microsoft-com:vml" xmlns:wp14="http://schemas.microsoft.com/office/word/2010/wordprocessingDrawing" xmlns:wp="http://schemas.openxmlformats.org/drawingml/2006/wordprocessingDrawing" xmlns:w10="urn:schemas-microsoft-com:office:word" xmlns:w="http://schemas.openxmlformats.org/wordprocessingml/2006/main" xmlns:w14="http://schemas.microsoft.com/office/word/2010/wordml" xmlns:w15="http://schemas.microsoft.com/office/word/2012/wordml" xmlns:w16se="http://schemas.microsoft.com/office/word/2015/wordml/symex" xmlns:wpg="http://schemas.microsoft.com/office/word/2010/wordprocessingGroup" xmlns:wpi="http://schemas.microsoft.com/office/word/2010/wordprocessingInk" xmlns:wne="http://schemas.microsoft.com/office/word/2006/wordml" xmlns:wps="http://schemas.microsoft.com/office/word/2010/wordprocessingShape" mc:Ignorable="w14 w15 w16se wp14">
+<w:ftr xmlns:wpc="http://schemas.microsoft.com/office/word/2010/wordprocessingCanvas" xmlns:cx="http://schemas.microsoft.com/office/drawing/2014/chartex" xmlns:cx1="http://schemas.microsoft.com/office/drawing/2015/9/8/chartex" xmlns:cx2="http://schemas.microsoft.com/office/drawing/2015/10/21/chartex" xmlns:cx3="http://schemas.microsoft.com/office/drawing/2016/5/9/chartex" xmlns:cx4="http://schemas.microsoft.com/office/drawing/2016/5/10/chartex" xmlns:cx5="http://schemas.microsoft.com/office/drawing/2016/5/11/chartex" xmlns:cx6="http://schemas.microsoft.com/office/drawing/2016/5/12/chartex" xmlns:cx7="http://schemas.microsoft.com/office/drawing/2016/5/13/chartex" xmlns:cx8="http://schemas.microsoft.com/office/drawing/2016/5/14/chartex" xmlns:mc="http://schemas.openxmlformats.org/markup-compatibility/2006" xmlns:aink="http://schemas.microsoft.com/office/drawing/2016/ink" xmlns:am3d="http://schemas.microsoft.com/office/drawing/2017/model3d" xmlns:o="urn:schemas-microsoft-com:office:office" xmlns:r="http://schemas.openxmlformats.org/officeDocument/2006/relationships" xmlns:m="http://schemas.openxmlformats.org/officeDocument/2006/math" xmlns:v="urn:schemas-microsoft-com:vml" xmlns:wp14="http://schemas.microsoft.com/office/word/2010/wordprocessingDrawing" xmlns:wp="http://schemas.openxmlformats.org/drawingml/2006/wordprocessingDrawing" xmlns:w10="urn:schemas-microsoft-com:office:word" xmlns:w="http://schemas.openxmlformats.org/wordprocessingml/2006/main" xmlns:w14="http://schemas.microsoft.com/office/word/2010/wordml" xmlns:w15="http://schemas.microsoft.com/office/word/2012/wordml" xmlns:w16cid="http://schemas.microsoft.com/office/word/2016/wordml/cid" xmlns:w16se="http://schemas.microsoft.com/office/word/2015/wordml/symex" xmlns:wpg="http://schemas.microsoft.com/office/word/2010/wordprocessingGroup" xmlns:wpi="http://schemas.microsoft.com/office/word/2010/wordprocessingInk" xmlns:wne="http://schemas.microsoft.com/office/word/2006/wordml" xmlns:wps="http://schemas.microsoft.com/office/word/2010/wordprocessingShape" mc:Ignorable="w14 w15 w16se w16cid wp14">
   <w:sdt>
     <w:sdtPr>
       <w:id w:val="1833717316"/>
@@ -7541,7 +7549,7 @@
                                   <w:sz w:val="72"/>
                                   <w:szCs w:val="72"/>
                                 </w:rPr>
-                                <w:t>31</w:t>
+                                <w:t>12</w:t>
                               </w:r>
                               <w:r>
                                 <w:rPr>
@@ -7619,7 +7627,7 @@
                             <w:sz w:val="72"/>
                             <w:szCs w:val="72"/>
                           </w:rPr>
-                          <w:t>31</w:t>
+                          <w:t>12</w:t>
                         </w:r>
                         <w:r>
                           <w:rPr>
@@ -7646,7 +7654,7 @@
 </file>
 
 <file path=word/footnotes.xml><?xml version="1.0" encoding="utf-8"?>
-<w:footnotes xmlns:wpc="http://schemas.microsoft.com/office/word/2010/wordprocessingCanvas" xmlns:cx="http://schemas.microsoft.com/office/drawing/2014/chartex" xmlns:cx1="http://schemas.microsoft.com/office/drawing/2015/9/8/chartex" xmlns:cx2="http://schemas.microsoft.com/office/drawing/2015/10/21/chartex" xmlns:cx3="http://schemas.microsoft.com/office/drawing/2016/5/9/chartex" xmlns:cx4="http://schemas.microsoft.com/office/drawing/2016/5/10/chartex" xmlns:cx5="http://schemas.microsoft.com/office/drawing/2016/5/11/chartex" xmlns:mc="http://schemas.openxmlformats.org/markup-compatibility/2006" xmlns:o="urn:schemas-microsoft-com:office:office" xmlns:r="http://schemas.openxmlformats.org/officeDocument/2006/relationships" xmlns:m="http://schemas.openxmlformats.org/officeDocument/2006/math" xmlns:v="urn:schemas-microsoft-com:vml" xmlns:wp14="http://schemas.microsoft.com/office/word/2010/wordprocessingDrawing" xmlns:wp="http://schemas.openxmlformats.org/drawingml/2006/wordprocessingDrawing" xmlns:w10="urn:schemas-microsoft-com:office:word" xmlns:w="http://schemas.openxmlformats.org/wordprocessingml/2006/main" xmlns:w14="http://schemas.microsoft.com/office/word/2010/wordml" xmlns:w15="http://schemas.microsoft.com/office/word/2012/wordml" xmlns:w16se="http://schemas.microsoft.com/office/word/2015/wordml/symex" xmlns:wpg="http://schemas.microsoft.com/office/word/2010/wordprocessingGroup" xmlns:wpi="http://schemas.microsoft.com/office/word/2010/wordprocessingInk" xmlns:wne="http://schemas.microsoft.com/office/word/2006/wordml" xmlns:wps="http://schemas.microsoft.com/office/word/2010/wordprocessingShape" mc:Ignorable="w14 w15 w16se wp14">
+<w:footnotes xmlns:wpc="http://schemas.microsoft.com/office/word/2010/wordprocessingCanvas" xmlns:cx="http://schemas.microsoft.com/office/drawing/2014/chartex" xmlns:cx1="http://schemas.microsoft.com/office/drawing/2015/9/8/chartex" xmlns:cx2="http://schemas.microsoft.com/office/drawing/2015/10/21/chartex" xmlns:cx3="http://schemas.microsoft.com/office/drawing/2016/5/9/chartex" xmlns:cx4="http://schemas.microsoft.com/office/drawing/2016/5/10/chartex" xmlns:cx5="http://schemas.microsoft.com/office/drawing/2016/5/11/chartex" xmlns:cx6="http://schemas.microsoft.com/office/drawing/2016/5/12/chartex" xmlns:cx7="http://schemas.microsoft.com/office/drawing/2016/5/13/chartex" xmlns:cx8="http://schemas.microsoft.com/office/drawing/2016/5/14/chartex" xmlns:mc="http://schemas.openxmlformats.org/markup-compatibility/2006" xmlns:aink="http://schemas.microsoft.com/office/drawing/2016/ink" xmlns:am3d="http://schemas.microsoft.com/office/drawing/2017/model3d" xmlns:o="urn:schemas-microsoft-com:office:office" xmlns:r="http://schemas.openxmlformats.org/officeDocument/2006/relationships" xmlns:m="http://schemas.openxmlformats.org/officeDocument/2006/math" xmlns:v="urn:schemas-microsoft-com:vml" xmlns:wp14="http://schemas.microsoft.com/office/word/2010/wordprocessingDrawing" xmlns:wp="http://schemas.openxmlformats.org/drawingml/2006/wordprocessingDrawing" xmlns:w10="urn:schemas-microsoft-com:office:word" xmlns:w="http://schemas.openxmlformats.org/wordprocessingml/2006/main" xmlns:w14="http://schemas.microsoft.com/office/word/2010/wordml" xmlns:w15="http://schemas.microsoft.com/office/word/2012/wordml" xmlns:w16cid="http://schemas.microsoft.com/office/word/2016/wordml/cid" xmlns:w16se="http://schemas.microsoft.com/office/word/2015/wordml/symex" xmlns:wpg="http://schemas.microsoft.com/office/word/2010/wordprocessingGroup" xmlns:wpi="http://schemas.microsoft.com/office/word/2010/wordprocessingInk" xmlns:wne="http://schemas.microsoft.com/office/word/2006/wordml" xmlns:wps="http://schemas.microsoft.com/office/word/2010/wordprocessingShape" mc:Ignorable="w14 w15 w16se w16cid wp14">
   <w:footnote w:type="separator" w:id="-1">
     <w:p>
       <w:pPr>
@@ -7668,25 +7676,6 @@
     </w:p>
   </w:footnote>
   <w:footnote w:id="1">
-    <w:p>
-      <w:pPr>
-        <w:pStyle w:val="Notedebasdepage"/>
-      </w:pPr>
-      <w:r>
-        <w:rPr>
-          <w:rStyle w:val="Appelnotedebasdep"/>
-        </w:rPr>
-        <w:footnoteRef/>
-      </w:r>
-      <w:r>
-        <w:t xml:space="preserve"> </w:t>
-      </w:r>
-      <w:r>
-        <w:t>https://fr.wikipedia.org/wiki/Formation_en_ligne_ouverte_%C3%A0_tous</w:t>
-      </w:r>
-    </w:p>
-  </w:footnote>
-  <w:footnote w:id="2">
     <w:p>
       <w:pPr>
         <w:pStyle w:val="Notedebasdepage"/>
@@ -7705,17 +7694,28 @@
           <w:rPr>
             <w:rStyle w:val="Lienhypertexte"/>
           </w:rPr>
-          <w:t>http://www.enhanced-learning.net/eles/indexparents.html</w:t>
+          <w:t>https://developer.mozilla.org/en-US/docs/Web/API/Document_Object_Model</w:t>
         </w:r>
       </w:hyperlink>
       <w:r>
-        <w:t>,</w:t>
-      </w:r>
-    </w:p>
+        <w:t xml:space="preserve"> </w:t>
+      </w:r>
+    </w:p>
+  </w:footnote>
+  <w:footnote w:id="2">
     <w:p>
       <w:pPr>
         <w:pStyle w:val="Notedebasdepage"/>
       </w:pPr>
+      <w:r>
+        <w:rPr>
+          <w:rStyle w:val="Appelnotedebasdep"/>
+        </w:rPr>
+        <w:footnoteRef/>
+      </w:r>
+      <w:r>
+        <w:t xml:space="preserve"> </w:t>
+      </w:r>
       <w:hyperlink r:id="rId2" w:history="1">
         <w:r>
           <w:rPr>
@@ -7724,9 +7724,6 @@
           <w:t>https://diplomeo.com/formation-a-distance</w:t>
         </w:r>
       </w:hyperlink>
-      <w:r>
-        <w:t xml:space="preserve">, </w:t>
-      </w:r>
     </w:p>
   </w:footnote>
   <w:footnote w:id="3">
@@ -7815,7 +7812,79 @@
       <w:r>
         <w:t xml:space="preserve"> </w:t>
       </w:r>
-      <w:hyperlink r:id="rId6" w:history="1">
+      <w:hyperlink r:id="rId6" w:anchor="En_France.2C_avant_1939" w:history="1">
+        <w:r>
+          <w:rPr>
+            <w:rStyle w:val="Lienhypertexte"/>
+          </w:rPr>
+          <w:t>https://fr.wikipedia.org/wiki/Cours_par_correspondance#En_France.2C_avant_1939</w:t>
+        </w:r>
+      </w:hyperlink>
+    </w:p>
+  </w:footnote>
+  <w:footnote w:id="7">
+    <w:p>
+      <w:pPr>
+        <w:pStyle w:val="Notedebasdepage"/>
+      </w:pPr>
+      <w:r>
+        <w:rPr>
+          <w:rStyle w:val="Appelnotedebasdep"/>
+        </w:rPr>
+        <w:footnoteRef/>
+      </w:r>
+      <w:r>
+        <w:t xml:space="preserve"> </w:t>
+      </w:r>
+      <w:hyperlink r:id="rId7" w:history="1">
+        <w:r>
+          <w:rPr>
+            <w:rStyle w:val="Lienhypertexte"/>
+          </w:rPr>
+          <w:t>http://cned.fr/le-cned/institution/missions-cned/</w:t>
+        </w:r>
+      </w:hyperlink>
+    </w:p>
+  </w:footnote>
+  <w:footnote w:id="8">
+    <w:p>
+      <w:pPr>
+        <w:pStyle w:val="Notedebasdepage"/>
+      </w:pPr>
+      <w:r>
+        <w:rPr>
+          <w:rStyle w:val="Appelnotedebasdep"/>
+        </w:rPr>
+        <w:footnoteRef/>
+      </w:r>
+      <w:r>
+        <w:t xml:space="preserve"> </w:t>
+      </w:r>
+      <w:hyperlink r:id="rId8" w:history="1">
+        <w:r>
+          <w:rPr>
+            <w:rStyle w:val="Lienhypertexte"/>
+          </w:rPr>
+          <w:t>http://www.letudiant.fr/bac/conseils-methodo/cours-par-correspondance-le-bac-sans-aller-au-lycee-13974/discipline-de-travail-obligatoire-19022.html</w:t>
+        </w:r>
+      </w:hyperlink>
+    </w:p>
+  </w:footnote>
+  <w:footnote w:id="9">
+    <w:p>
+      <w:pPr>
+        <w:pStyle w:val="Notedebasdepage"/>
+      </w:pPr>
+      <w:r>
+        <w:rPr>
+          <w:rStyle w:val="Appelnotedebasdep"/>
+        </w:rPr>
+        <w:footnoteRef/>
+      </w:r>
+      <w:r>
+        <w:t xml:space="preserve"> </w:t>
+      </w:r>
+      <w:hyperlink r:id="rId9" w:history="1">
         <w:r>
           <w:rPr>
             <w:rStyle w:val="Lienhypertexte"/>
@@ -7830,7 +7899,7 @@
       </w:pPr>
     </w:p>
   </w:footnote>
-  <w:footnote w:id="7">
+  <w:footnote w:id="10">
     <w:p>
       <w:pPr>
         <w:pStyle w:val="Notedebasdepage"/>
@@ -7853,16 +7922,21 @@
       <w:r>
         <w:t xml:space="preserve">, </w:t>
       </w:r>
-      <w:r>
-        <w:t>http://annuaire.action-sociale.org/etablissements/adultes-handicapes/etablissement-et-service-d-aide-par-le-travail--e-s-a-t---246.html</w:t>
-      </w:r>
+      <w:hyperlink r:id="rId10" w:history="1">
+        <w:r>
+          <w:rPr>
+            <w:rStyle w:val="Lienhypertexte"/>
+          </w:rPr>
+          <w:t>http://annuaire.action-sociale.org/etablissements/adultes-handicapes/etablissement-et-service-d-aide-par-le-travail--e-s-a-t---246.html</w:t>
+        </w:r>
+      </w:hyperlink>
     </w:p>
   </w:footnote>
 </w:footnotes>
 </file>
 
 <file path=word/numbering.xml><?xml version="1.0" encoding="utf-8"?>
-<w:numbering xmlns:wpc="http://schemas.microsoft.com/office/word/2010/wordprocessingCanvas" xmlns:cx="http://schemas.microsoft.com/office/drawing/2014/chartex" xmlns:cx1="http://schemas.microsoft.com/office/drawing/2015/9/8/chartex" xmlns:cx2="http://schemas.microsoft.com/office/drawing/2015/10/21/chartex" xmlns:cx3="http://schemas.microsoft.com/office/drawing/2016/5/9/chartex" xmlns:cx4="http://schemas.microsoft.com/office/drawing/2016/5/10/chartex" xmlns:cx5="http://schemas.microsoft.com/office/drawing/2016/5/11/chartex" xmlns:mc="http://schemas.openxmlformats.org/markup-compatibility/2006" xmlns:o="urn:schemas-microsoft-com:office:office" xmlns:r="http://schemas.openxmlformats.org/officeDocument/2006/relationships" xmlns:m="http://schemas.openxmlformats.org/officeDocument/2006/math" xmlns:v="urn:schemas-microsoft-com:vml" xmlns:wp14="http://schemas.microsoft.com/office/word/2010/wordprocessingDrawing" xmlns:wp="http://schemas.openxmlformats.org/drawingml/2006/wordprocessingDrawing" xmlns:w10="urn:schemas-microsoft-com:office:word" xmlns:w="http://schemas.openxmlformats.org/wordprocessingml/2006/main" xmlns:w14="http://schemas.microsoft.com/office/word/2010/wordml" xmlns:w15="http://schemas.microsoft.com/office/word/2012/wordml" xmlns:w16se="http://schemas.microsoft.com/office/word/2015/wordml/symex" xmlns:wpg="http://schemas.microsoft.com/office/word/2010/wordprocessingGroup" xmlns:wpi="http://schemas.microsoft.com/office/word/2010/wordprocessingInk" xmlns:wne="http://schemas.microsoft.com/office/word/2006/wordml" xmlns:wps="http://schemas.microsoft.com/office/word/2010/wordprocessingShape" mc:Ignorable="w14 w15 w16se wp14">
+<w:numbering xmlns:wpc="http://schemas.microsoft.com/office/word/2010/wordprocessingCanvas" xmlns:cx="http://schemas.microsoft.com/office/drawing/2014/chartex" xmlns:cx1="http://schemas.microsoft.com/office/drawing/2015/9/8/chartex" xmlns:cx2="http://schemas.microsoft.com/office/drawing/2015/10/21/chartex" xmlns:cx3="http://schemas.microsoft.com/office/drawing/2016/5/9/chartex" xmlns:cx4="http://schemas.microsoft.com/office/drawing/2016/5/10/chartex" xmlns:cx5="http://schemas.microsoft.com/office/drawing/2016/5/11/chartex" xmlns:cx6="http://schemas.microsoft.com/office/drawing/2016/5/12/chartex" xmlns:cx7="http://schemas.microsoft.com/office/drawing/2016/5/13/chartex" xmlns:cx8="http://schemas.microsoft.com/office/drawing/2016/5/14/chartex" xmlns:mc="http://schemas.openxmlformats.org/markup-compatibility/2006" xmlns:aink="http://schemas.microsoft.com/office/drawing/2016/ink" xmlns:am3d="http://schemas.microsoft.com/office/drawing/2017/model3d" xmlns:o="urn:schemas-microsoft-com:office:office" xmlns:r="http://schemas.openxmlformats.org/officeDocument/2006/relationships" xmlns:m="http://schemas.openxmlformats.org/officeDocument/2006/math" xmlns:v="urn:schemas-microsoft-com:vml" xmlns:wp14="http://schemas.microsoft.com/office/word/2010/wordprocessingDrawing" xmlns:wp="http://schemas.openxmlformats.org/drawingml/2006/wordprocessingDrawing" xmlns:w10="urn:schemas-microsoft-com:office:word" xmlns:w="http://schemas.openxmlformats.org/wordprocessingml/2006/main" xmlns:w14="http://schemas.microsoft.com/office/word/2010/wordml" xmlns:w15="http://schemas.microsoft.com/office/word/2012/wordml" xmlns:w16cid="http://schemas.microsoft.com/office/word/2016/wordml/cid" xmlns:w16se="http://schemas.microsoft.com/office/word/2015/wordml/symex" xmlns:wpg="http://schemas.microsoft.com/office/word/2010/wordprocessingGroup" xmlns:wpi="http://schemas.microsoft.com/office/word/2010/wordprocessingInk" xmlns:wne="http://schemas.microsoft.com/office/word/2006/wordml" xmlns:wps="http://schemas.microsoft.com/office/word/2010/wordprocessingShape" mc:Ignorable="w14 w15 w16se w16cid wp14">
   <w:abstractNum w:abstractNumId="0" w15:restartNumberingAfterBreak="0">
     <w:nsid w:val="FFFFFF7C"/>
     <w:multiLevelType w:val="singleLevel"/>
@@ -9045,7 +9119,7 @@
 </file>
 
 <file path=word/styles.xml><?xml version="1.0" encoding="utf-8"?>
-<w:styles xmlns:mc="http://schemas.openxmlformats.org/markup-compatibility/2006" xmlns:r="http://schemas.openxmlformats.org/officeDocument/2006/relationships" xmlns:w="http://schemas.openxmlformats.org/wordprocessingml/2006/main" xmlns:w14="http://schemas.microsoft.com/office/word/2010/wordml" xmlns:w15="http://schemas.microsoft.com/office/word/2012/wordml" xmlns:w16se="http://schemas.microsoft.com/office/word/2015/wordml/symex" mc:Ignorable="w14 w15 w16se">
+<w:styles xmlns:mc="http://schemas.openxmlformats.org/markup-compatibility/2006" xmlns:r="http://schemas.openxmlformats.org/officeDocument/2006/relationships" xmlns:w="http://schemas.openxmlformats.org/wordprocessingml/2006/main" xmlns:w14="http://schemas.microsoft.com/office/word/2010/wordml" xmlns:w15="http://schemas.microsoft.com/office/word/2012/wordml" xmlns:w16cid="http://schemas.microsoft.com/office/word/2016/wordml/cid" xmlns:w16se="http://schemas.microsoft.com/office/word/2015/wordml/symex" mc:Ignorable="w14 w15 w16se w16cid">
   <w:docDefaults>
     <w:rPrDefault>
       <w:rPr>
@@ -9062,7 +9136,7 @@
       </w:pPr>
     </w:pPrDefault>
   </w:docDefaults>
-  <w:latentStyles w:defLockedState="0" w:defUIPriority="99" w:defSemiHidden="0" w:defUnhideWhenUsed="0" w:defQFormat="0" w:count="374">
+  <w:latentStyles w:defLockedState="0" w:defUIPriority="99" w:defSemiHidden="0" w:defUnhideWhenUsed="0" w:defQFormat="0" w:count="375">
     <w:lsdException w:name="Normal" w:uiPriority="0" w:qFormat="1"/>
     <w:lsdException w:name="heading 1" w:uiPriority="9" w:qFormat="1"/>
     <w:lsdException w:name="heading 2" w:semiHidden="1" w:uiPriority="9" w:unhideWhenUsed="1" w:qFormat="1"/>
@@ -9437,6 +9511,7 @@
     <w:lsdException w:name="Mention" w:semiHidden="1" w:unhideWhenUsed="1"/>
     <w:lsdException w:name="Smart Hyperlink" w:semiHidden="1" w:unhideWhenUsed="1"/>
     <w:lsdException w:name="Hashtag" w:semiHidden="1" w:unhideWhenUsed="1"/>
+    <w:lsdException w:name="Unresolved Mention" w:semiHidden="1" w:unhideWhenUsed="1"/>
   </w:latentStyles>
   <w:style w:type="paragraph" w:default="1" w:styleId="Normal">
     <w:name w:val="Normal"/>
@@ -10202,7 +10277,6 @@
     <w:basedOn w:val="Normal"/>
     <w:link w:val="NotedebasdepageCar"/>
     <w:uiPriority w:val="99"/>
-    <w:semiHidden/>
     <w:unhideWhenUsed/>
     <w:rsid w:val="00C6554A"/>
     <w:pPr>
@@ -10217,7 +10291,6 @@
     <w:basedOn w:val="Policepardfaut"/>
     <w:link w:val="Notedebasdepage"/>
     <w:uiPriority w:val="99"/>
-    <w:semiHidden/>
     <w:rsid w:val="00C6554A"/>
     <w:rPr>
       <w:szCs w:val="20"/>
@@ -10493,13 +10566,25 @@
       <w:vertAlign w:val="superscript"/>
     </w:rPr>
   </w:style>
-  <w:style w:type="character" w:customStyle="1" w:styleId="UnresolvedMention">
+  <w:style w:type="character" w:customStyle="1" w:styleId="Mentionnonrsolue1">
+    <w:name w:val="Mention non résolue1"/>
+    <w:basedOn w:val="Policepardfaut"/>
+    <w:uiPriority w:val="99"/>
+    <w:semiHidden/>
+    <w:unhideWhenUsed/>
+    <w:rsid w:val="00A55CB0"/>
+    <w:rPr>
+      <w:color w:val="808080"/>
+      <w:shd w:val="clear" w:color="auto" w:fill="E6E6E6"/>
+    </w:rPr>
+  </w:style>
+  <w:style w:type="character" w:styleId="Mentionnonrsolue">
     <w:name w:val="Unresolved Mention"/>
     <w:basedOn w:val="Policepardfaut"/>
     <w:uiPriority w:val="99"/>
     <w:semiHidden/>
     <w:unhideWhenUsed/>
-    <w:rsid w:val="00A55CB0"/>
+    <w:rsid w:val="00E94E6E"/>
     <w:rPr>
       <w:color w:val="808080"/>
       <w:shd w:val="clear" w:color="auto" w:fill="E6E6E6"/>
@@ -10807,7 +10892,7 @@
 </file>
 
 <file path=customXml/itemProps1.xml><?xml version="1.0" encoding="utf-8"?>
-<ds:datastoreItem xmlns:ds="http://schemas.openxmlformats.org/officeDocument/2006/customXml" ds:itemID="{5CAFD9EF-6B19-48F1-981D-E47E58F757D5}">
+<ds:datastoreItem xmlns:ds="http://schemas.openxmlformats.org/officeDocument/2006/customXml" ds:itemID="{A7BF9B0F-0211-417C-9435-982BA40106B8}">
   <ds:schemaRefs>
     <ds:schemaRef ds:uri="http://schemas.openxmlformats.org/officeDocument/2006/bibliography"/>
   </ds:schemaRefs>

</xml_diff>

<commit_message>
Contexte projet done? + introduction état de l'art ok + changement plan
</commit_message>
<xml_diff>
--- a/David_MA_MemoireStageFinEtude.docx
+++ b/David_MA_MemoireStageFinEtude.docx
@@ -403,6 +403,7 @@
         <w:rPr>
           <w:b/>
           <w:bCs/>
+          <w:sz w:val="24"/>
         </w:rPr>
       </w:sdtEndPr>
       <w:sdtContent>
@@ -424,6 +425,7 @@
               <w:rFonts w:eastAsiaTheme="minorEastAsia"/>
               <w:noProof/>
               <w:color w:val="auto"/>
+              <w:sz w:val="22"/>
               <w:lang w:eastAsia="fr-FR"/>
             </w:rPr>
           </w:pPr>
@@ -436,7 +438,7 @@
           <w:r>
             <w:fldChar w:fldCharType="separate"/>
           </w:r>
-          <w:hyperlink w:anchor="_Toc489940535" w:history="1">
+          <w:hyperlink w:anchor="_Toc490129372" w:history="1">
             <w:r>
               <w:rPr>
                 <w:rStyle w:val="Lienhypertexte"/>
@@ -463,7 +465,7 @@
                 <w:noProof/>
                 <w:webHidden/>
               </w:rPr>
-              <w:instrText xml:space="preserve"> PAGEREF _Toc489940535 \h </w:instrText>
+              <w:instrText xml:space="preserve"> PAGEREF _Toc490129372 \h </w:instrText>
             </w:r>
             <w:r>
               <w:rPr>
@@ -483,7 +485,7 @@
                 <w:noProof/>
                 <w:webHidden/>
               </w:rPr>
-              <w:t>3</w:t>
+              <w:t>4</w:t>
             </w:r>
             <w:r>
               <w:rPr>
@@ -504,10 +506,11 @@
               <w:rFonts w:eastAsiaTheme="minorEastAsia"/>
               <w:noProof/>
               <w:color w:val="auto"/>
+              <w:sz w:val="22"/>
               <w:lang w:eastAsia="fr-FR"/>
             </w:rPr>
           </w:pPr>
-          <w:hyperlink w:anchor="_Toc489940536" w:history="1">
+          <w:hyperlink w:anchor="_Toc490129373" w:history="1">
             <w:r>
               <w:rPr>
                 <w:rStyle w:val="Lienhypertexte"/>
@@ -535,7 +538,7 @@
                 <w:noProof/>
                 <w:webHidden/>
               </w:rPr>
-              <w:instrText xml:space="preserve"> PAGEREF _Toc489940536 \h </w:instrText>
+              <w:instrText xml:space="preserve"> PAGEREF _Toc490129373 \h </w:instrText>
             </w:r>
             <w:r>
               <w:rPr>
@@ -555,7 +558,7 @@
                 <w:noProof/>
                 <w:webHidden/>
               </w:rPr>
-              <w:t>4</w:t>
+              <w:t>5</w:t>
             </w:r>
             <w:r>
               <w:rPr>
@@ -577,10 +580,11 @@
               <w:rFonts w:eastAsiaTheme="minorEastAsia"/>
               <w:noProof/>
               <w:color w:val="auto"/>
+              <w:sz w:val="22"/>
               <w:lang w:eastAsia="fr-FR"/>
             </w:rPr>
           </w:pPr>
-          <w:hyperlink w:anchor="_Toc489940537" w:history="1">
+          <w:hyperlink w:anchor="_Toc490129374" w:history="1">
             <w:r>
               <w:rPr>
                 <w:rStyle w:val="Lienhypertexte"/>
@@ -593,6 +597,7 @@
                 <w:rFonts w:eastAsiaTheme="minorEastAsia"/>
                 <w:noProof/>
                 <w:color w:val="auto"/>
+                <w:sz w:val="22"/>
                 <w:lang w:eastAsia="fr-FR"/>
               </w:rPr>
               <w:tab/>
@@ -623,7 +628,7 @@
                 <w:noProof/>
                 <w:webHidden/>
               </w:rPr>
-              <w:instrText xml:space="preserve"> PAGEREF _Toc489940537 \h </w:instrText>
+              <w:instrText xml:space="preserve"> PAGEREF _Toc490129374 \h </w:instrText>
             </w:r>
             <w:r>
               <w:rPr>
@@ -643,7 +648,7 @@
                 <w:noProof/>
                 <w:webHidden/>
               </w:rPr>
-              <w:t>5</w:t>
+              <w:t>6</w:t>
             </w:r>
             <w:r>
               <w:rPr>
@@ -665,10 +670,11 @@
               <w:rFonts w:eastAsiaTheme="minorEastAsia"/>
               <w:noProof/>
               <w:color w:val="auto"/>
+              <w:sz w:val="22"/>
               <w:lang w:eastAsia="fr-FR"/>
             </w:rPr>
           </w:pPr>
-          <w:hyperlink w:anchor="_Toc489940538" w:history="1">
+          <w:hyperlink w:anchor="_Toc490129375" w:history="1">
             <w:r>
               <w:rPr>
                 <w:rStyle w:val="Lienhypertexte"/>
@@ -681,6 +687,7 @@
                 <w:rFonts w:eastAsiaTheme="minorEastAsia"/>
                 <w:noProof/>
                 <w:color w:val="auto"/>
+                <w:sz w:val="22"/>
                 <w:lang w:eastAsia="fr-FR"/>
               </w:rPr>
               <w:tab/>
@@ -711,7 +718,7 @@
                 <w:noProof/>
                 <w:webHidden/>
               </w:rPr>
-              <w:instrText xml:space="preserve"> PAGEREF _Toc489940538 \h </w:instrText>
+              <w:instrText xml:space="preserve"> PAGEREF _Toc490129375 \h </w:instrText>
             </w:r>
             <w:r>
               <w:rPr>
@@ -731,7 +738,7 @@
                 <w:noProof/>
                 <w:webHidden/>
               </w:rPr>
-              <w:t>6</w:t>
+              <w:t>7</w:t>
             </w:r>
             <w:r>
               <w:rPr>
@@ -753,10 +760,11 @@
               <w:rFonts w:eastAsiaTheme="minorEastAsia"/>
               <w:noProof/>
               <w:color w:val="auto"/>
+              <w:sz w:val="22"/>
               <w:lang w:eastAsia="fr-FR"/>
             </w:rPr>
           </w:pPr>
-          <w:hyperlink w:anchor="_Toc489940539" w:history="1">
+          <w:hyperlink w:anchor="_Toc490129376" w:history="1">
             <w:r>
               <w:rPr>
                 <w:rStyle w:val="Lienhypertexte"/>
@@ -769,6 +777,7 @@
                 <w:rFonts w:eastAsiaTheme="minorEastAsia"/>
                 <w:noProof/>
                 <w:color w:val="auto"/>
+                <w:sz w:val="22"/>
                 <w:lang w:eastAsia="fr-FR"/>
               </w:rPr>
               <w:tab/>
@@ -799,7 +808,7 @@
                 <w:noProof/>
                 <w:webHidden/>
               </w:rPr>
-              <w:instrText xml:space="preserve"> PAGEREF _Toc489940539 \h </w:instrText>
+              <w:instrText xml:space="preserve"> PAGEREF _Toc490129376 \h </w:instrText>
             </w:r>
             <w:r>
               <w:rPr>
@@ -819,7 +828,7 @@
                 <w:noProof/>
                 <w:webHidden/>
               </w:rPr>
-              <w:t>9</w:t>
+              <w:t>10</w:t>
             </w:r>
             <w:r>
               <w:rPr>
@@ -841,10 +850,11 @@
               <w:rFonts w:eastAsiaTheme="minorEastAsia"/>
               <w:noProof/>
               <w:color w:val="auto"/>
+              <w:sz w:val="22"/>
               <w:lang w:eastAsia="fr-FR"/>
             </w:rPr>
           </w:pPr>
-          <w:hyperlink w:anchor="_Toc489940540" w:history="1">
+          <w:hyperlink w:anchor="_Toc490129377" w:history="1">
             <w:r>
               <w:rPr>
                 <w:rStyle w:val="Lienhypertexte"/>
@@ -857,6 +867,7 @@
                 <w:rFonts w:eastAsiaTheme="minorEastAsia"/>
                 <w:noProof/>
                 <w:color w:val="auto"/>
+                <w:sz w:val="22"/>
                 <w:lang w:eastAsia="fr-FR"/>
               </w:rPr>
               <w:tab/>
@@ -887,7 +898,7 @@
                 <w:noProof/>
                 <w:webHidden/>
               </w:rPr>
-              <w:instrText xml:space="preserve"> PAGEREF _Toc489940540 \h </w:instrText>
+              <w:instrText xml:space="preserve"> PAGEREF _Toc490129377 \h </w:instrText>
             </w:r>
             <w:r>
               <w:rPr>
@@ -907,7 +918,7 @@
                 <w:noProof/>
                 <w:webHidden/>
               </w:rPr>
-              <w:t>13</w:t>
+              <w:t>14</w:t>
             </w:r>
             <w:r>
               <w:rPr>
@@ -928,10 +939,11 @@
               <w:rFonts w:eastAsiaTheme="minorEastAsia"/>
               <w:noProof/>
               <w:color w:val="auto"/>
+              <w:sz w:val="22"/>
               <w:lang w:eastAsia="fr-FR"/>
             </w:rPr>
           </w:pPr>
-          <w:hyperlink w:anchor="_Toc489940541" w:history="1">
+          <w:hyperlink w:anchor="_Toc490129378" w:history="1">
             <w:r>
               <w:rPr>
                 <w:rStyle w:val="Lienhypertexte"/>
@@ -958,7 +970,7 @@
                 <w:noProof/>
                 <w:webHidden/>
               </w:rPr>
-              <w:instrText xml:space="preserve"> PAGEREF _Toc489940541 \h </w:instrText>
+              <w:instrText xml:space="preserve"> PAGEREF _Toc490129378 \h </w:instrText>
             </w:r>
             <w:r>
               <w:rPr>
@@ -978,7 +990,7 @@
                 <w:noProof/>
                 <w:webHidden/>
               </w:rPr>
-              <w:t>13</w:t>
+              <w:t>14</w:t>
             </w:r>
             <w:r>
               <w:rPr>
@@ -1000,10 +1012,11 @@
               <w:rFonts w:eastAsiaTheme="minorEastAsia"/>
               <w:noProof/>
               <w:color w:val="auto"/>
+              <w:sz w:val="22"/>
               <w:lang w:eastAsia="fr-FR"/>
             </w:rPr>
           </w:pPr>
-          <w:hyperlink w:anchor="_Toc489940542" w:history="1">
+          <w:hyperlink w:anchor="_Toc490129379" w:history="1">
             <w:r>
               <w:rPr>
                 <w:rStyle w:val="Lienhypertexte"/>
@@ -1016,6 +1029,7 @@
                 <w:rFonts w:eastAsiaTheme="minorEastAsia"/>
                 <w:noProof/>
                 <w:color w:val="auto"/>
+                <w:sz w:val="22"/>
                 <w:lang w:eastAsia="fr-FR"/>
               </w:rPr>
               <w:tab/>
@@ -1025,7 +1039,7 @@
                 <w:rStyle w:val="Lienhypertexte"/>
                 <w:noProof/>
               </w:rPr>
-              <w:t>L’école : voie absolue ou vitale ?</w:t>
+              <w:t>DEFINITION, objectif et exemples</w:t>
             </w:r>
             <w:r>
               <w:rPr>
@@ -1046,7 +1060,7 @@
                 <w:noProof/>
                 <w:webHidden/>
               </w:rPr>
-              <w:instrText xml:space="preserve"> PAGEREF _Toc489940542 \h </w:instrText>
+              <w:instrText xml:space="preserve"> PAGEREF _Toc490129379 \h </w:instrText>
             </w:r>
             <w:r>
               <w:rPr>
@@ -1066,7 +1080,7 @@
                 <w:noProof/>
                 <w:webHidden/>
               </w:rPr>
-              <w:t>14</w:t>
+              <w:t>16</w:t>
             </w:r>
             <w:r>
               <w:rPr>
@@ -1088,10 +1102,11 @@
               <w:rFonts w:eastAsiaTheme="minorEastAsia"/>
               <w:noProof/>
               <w:color w:val="auto"/>
+              <w:sz w:val="22"/>
               <w:lang w:eastAsia="fr-FR"/>
             </w:rPr>
           </w:pPr>
-          <w:hyperlink w:anchor="_Toc489940543" w:history="1">
+          <w:hyperlink w:anchor="_Toc490129380" w:history="1">
             <w:r>
               <w:rPr>
                 <w:rStyle w:val="Lienhypertexte"/>
@@ -1104,6 +1119,7 @@
                 <w:rFonts w:eastAsiaTheme="minorEastAsia"/>
                 <w:noProof/>
                 <w:color w:val="auto"/>
+                <w:sz w:val="22"/>
                 <w:lang w:eastAsia="fr-FR"/>
               </w:rPr>
               <w:tab/>
@@ -1113,7 +1129,7 @@
                 <w:rStyle w:val="Lienhypertexte"/>
                 <w:noProof/>
               </w:rPr>
-              <w:t>Les formations ouvertes et/ou à distance</w:t>
+              <w:t>Etude du marché</w:t>
             </w:r>
             <w:r>
               <w:rPr>
@@ -1134,7 +1150,7 @@
                 <w:noProof/>
                 <w:webHidden/>
               </w:rPr>
-              <w:instrText xml:space="preserve"> PAGEREF _Toc489940543 \h </w:instrText>
+              <w:instrText xml:space="preserve"> PAGEREF _Toc490129380 \h </w:instrText>
             </w:r>
             <w:r>
               <w:rPr>
@@ -1154,7 +1170,7 @@
                 <w:noProof/>
                 <w:webHidden/>
               </w:rPr>
-              <w:t>15</w:t>
+              <w:t>16</w:t>
             </w:r>
             <w:r>
               <w:rPr>
@@ -1176,10 +1192,11 @@
               <w:rFonts w:eastAsiaTheme="minorEastAsia"/>
               <w:noProof/>
               <w:color w:val="auto"/>
+              <w:sz w:val="22"/>
               <w:lang w:eastAsia="fr-FR"/>
             </w:rPr>
           </w:pPr>
-          <w:hyperlink w:anchor="_Toc489940546" w:history="1">
+          <w:hyperlink w:anchor="_Toc490129381" w:history="1">
             <w:r>
               <w:rPr>
                 <w:rStyle w:val="Lienhypertexte"/>
@@ -1192,6 +1209,7 @@
                 <w:rFonts w:eastAsiaTheme="minorEastAsia"/>
                 <w:noProof/>
                 <w:color w:val="auto"/>
+                <w:sz w:val="22"/>
                 <w:lang w:eastAsia="fr-FR"/>
               </w:rPr>
               <w:tab/>
@@ -1201,7 +1219,7 @@
                 <w:rStyle w:val="Lienhypertexte"/>
                 <w:noProof/>
               </w:rPr>
-              <w:t>Le Serious Game : plus qu’un simple jeu ?</w:t>
+              <w:t>Analyse du projet I-Learning</w:t>
             </w:r>
             <w:r>
               <w:rPr>
@@ -1222,7 +1240,7 @@
                 <w:noProof/>
                 <w:webHidden/>
               </w:rPr>
-              <w:instrText xml:space="preserve"> PAGEREF _Toc489940546 \h </w:instrText>
+              <w:instrText xml:space="preserve"> PAGEREF _Toc490129381 \h </w:instrText>
             </w:r>
             <w:r>
               <w:rPr>
@@ -1242,7 +1260,309 @@
                 <w:noProof/>
                 <w:webHidden/>
               </w:rPr>
-              <w:t>18</w:t>
+              <w:t>16</w:t>
+            </w:r>
+            <w:r>
+              <w:rPr>
+                <w:noProof/>
+                <w:webHidden/>
+              </w:rPr>
+              <w:fldChar w:fldCharType="end"/>
+            </w:r>
+          </w:hyperlink>
+        </w:p>
+        <w:p>
+          <w:pPr>
+            <w:pStyle w:val="TM3"/>
+            <w:tabs>
+              <w:tab w:val="right" w:leader="dot" w:pos="9062"/>
+            </w:tabs>
+            <w:rPr>
+              <w:rFonts w:eastAsiaTheme="minorEastAsia"/>
+              <w:noProof/>
+              <w:color w:val="auto"/>
+              <w:sz w:val="22"/>
+              <w:lang w:eastAsia="fr-FR"/>
+            </w:rPr>
+          </w:pPr>
+          <w:hyperlink w:anchor="_Toc490129382" w:history="1">
+            <w:r>
+              <w:rPr>
+                <w:rStyle w:val="Lienhypertexte"/>
+                <w:noProof/>
+              </w:rPr>
+              <w:t>Ergonomie et Design</w:t>
+            </w:r>
+            <w:r>
+              <w:rPr>
+                <w:noProof/>
+                <w:webHidden/>
+              </w:rPr>
+              <w:tab/>
+            </w:r>
+            <w:r>
+              <w:rPr>
+                <w:noProof/>
+                <w:webHidden/>
+              </w:rPr>
+              <w:fldChar w:fldCharType="begin"/>
+            </w:r>
+            <w:r>
+              <w:rPr>
+                <w:noProof/>
+                <w:webHidden/>
+              </w:rPr>
+              <w:instrText xml:space="preserve"> PAGEREF _Toc490129382 \h </w:instrText>
+            </w:r>
+            <w:r>
+              <w:rPr>
+                <w:noProof/>
+                <w:webHidden/>
+              </w:rPr>
+            </w:r>
+            <w:r>
+              <w:rPr>
+                <w:noProof/>
+                <w:webHidden/>
+              </w:rPr>
+              <w:fldChar w:fldCharType="separate"/>
+            </w:r>
+            <w:r>
+              <w:rPr>
+                <w:noProof/>
+                <w:webHidden/>
+              </w:rPr>
+              <w:t>16</w:t>
+            </w:r>
+            <w:r>
+              <w:rPr>
+                <w:noProof/>
+                <w:webHidden/>
+              </w:rPr>
+              <w:fldChar w:fldCharType="end"/>
+            </w:r>
+          </w:hyperlink>
+        </w:p>
+        <w:p>
+          <w:pPr>
+            <w:pStyle w:val="TM3"/>
+            <w:tabs>
+              <w:tab w:val="right" w:leader="dot" w:pos="9062"/>
+            </w:tabs>
+            <w:rPr>
+              <w:rFonts w:eastAsiaTheme="minorEastAsia"/>
+              <w:noProof/>
+              <w:color w:val="auto"/>
+              <w:sz w:val="22"/>
+              <w:lang w:eastAsia="fr-FR"/>
+            </w:rPr>
+          </w:pPr>
+          <w:hyperlink w:anchor="_Toc490129383" w:history="1">
+            <w:r>
+              <w:rPr>
+                <w:rStyle w:val="Lienhypertexte"/>
+                <w:noProof/>
+              </w:rPr>
+              <w:t>Sécurité du projet</w:t>
+            </w:r>
+            <w:r>
+              <w:rPr>
+                <w:noProof/>
+                <w:webHidden/>
+              </w:rPr>
+              <w:tab/>
+            </w:r>
+            <w:r>
+              <w:rPr>
+                <w:noProof/>
+                <w:webHidden/>
+              </w:rPr>
+              <w:fldChar w:fldCharType="begin"/>
+            </w:r>
+            <w:r>
+              <w:rPr>
+                <w:noProof/>
+                <w:webHidden/>
+              </w:rPr>
+              <w:instrText xml:space="preserve"> PAGEREF _Toc490129383 \h </w:instrText>
+            </w:r>
+            <w:r>
+              <w:rPr>
+                <w:noProof/>
+                <w:webHidden/>
+              </w:rPr>
+            </w:r>
+            <w:r>
+              <w:rPr>
+                <w:noProof/>
+                <w:webHidden/>
+              </w:rPr>
+              <w:fldChar w:fldCharType="separate"/>
+            </w:r>
+            <w:r>
+              <w:rPr>
+                <w:noProof/>
+                <w:webHidden/>
+              </w:rPr>
+              <w:t>16</w:t>
+            </w:r>
+            <w:r>
+              <w:rPr>
+                <w:noProof/>
+                <w:webHidden/>
+              </w:rPr>
+              <w:fldChar w:fldCharType="end"/>
+            </w:r>
+          </w:hyperlink>
+        </w:p>
+        <w:p>
+          <w:pPr>
+            <w:pStyle w:val="TM3"/>
+            <w:tabs>
+              <w:tab w:val="right" w:leader="dot" w:pos="9062"/>
+            </w:tabs>
+            <w:rPr>
+              <w:rFonts w:eastAsiaTheme="minorEastAsia"/>
+              <w:noProof/>
+              <w:color w:val="auto"/>
+              <w:sz w:val="22"/>
+              <w:lang w:eastAsia="fr-FR"/>
+            </w:rPr>
+          </w:pPr>
+          <w:hyperlink w:anchor="_Toc490129384" w:history="1">
+            <w:r>
+              <w:rPr>
+                <w:rStyle w:val="Lienhypertexte"/>
+                <w:noProof/>
+              </w:rPr>
+              <w:t>Performance</w:t>
+            </w:r>
+            <w:r>
+              <w:rPr>
+                <w:rStyle w:val="Lienhypertexte"/>
+                <w:noProof/>
+              </w:rPr>
+              <w:t xml:space="preserve"> </w:t>
+            </w:r>
+            <w:r>
+              <w:rPr>
+                <w:rStyle w:val="Lienhypertexte"/>
+                <w:noProof/>
+              </w:rPr>
+              <w:t>du projet</w:t>
+            </w:r>
+            <w:r>
+              <w:rPr>
+                <w:noProof/>
+                <w:webHidden/>
+              </w:rPr>
+              <w:tab/>
+            </w:r>
+            <w:r>
+              <w:rPr>
+                <w:noProof/>
+                <w:webHidden/>
+              </w:rPr>
+              <w:fldChar w:fldCharType="begin"/>
+            </w:r>
+            <w:r>
+              <w:rPr>
+                <w:noProof/>
+                <w:webHidden/>
+              </w:rPr>
+              <w:instrText xml:space="preserve"> PAGEREF _Toc490129384 \h </w:instrText>
+            </w:r>
+            <w:r>
+              <w:rPr>
+                <w:noProof/>
+                <w:webHidden/>
+              </w:rPr>
+            </w:r>
+            <w:r>
+              <w:rPr>
+                <w:noProof/>
+                <w:webHidden/>
+              </w:rPr>
+              <w:fldChar w:fldCharType="separate"/>
+            </w:r>
+            <w:r>
+              <w:rPr>
+                <w:noProof/>
+                <w:webHidden/>
+              </w:rPr>
+              <w:t>16</w:t>
+            </w:r>
+            <w:r>
+              <w:rPr>
+                <w:noProof/>
+                <w:webHidden/>
+              </w:rPr>
+              <w:fldChar w:fldCharType="end"/>
+            </w:r>
+          </w:hyperlink>
+        </w:p>
+        <w:p>
+          <w:pPr>
+            <w:pStyle w:val="TM3"/>
+            <w:tabs>
+              <w:tab w:val="right" w:leader="dot" w:pos="9062"/>
+            </w:tabs>
+            <w:rPr>
+              <w:rFonts w:eastAsiaTheme="minorEastAsia"/>
+              <w:noProof/>
+              <w:color w:val="auto"/>
+              <w:sz w:val="22"/>
+              <w:lang w:eastAsia="fr-FR"/>
+            </w:rPr>
+          </w:pPr>
+          <w:hyperlink w:anchor="_Toc490129385" w:history="1">
+            <w:r>
+              <w:rPr>
+                <w:rStyle w:val="Lienhypertexte"/>
+                <w:noProof/>
+              </w:rPr>
+              <w:t>Evolution et voies d’amélioration</w:t>
+            </w:r>
+            <w:r>
+              <w:rPr>
+                <w:noProof/>
+                <w:webHidden/>
+              </w:rPr>
+              <w:tab/>
+            </w:r>
+            <w:r>
+              <w:rPr>
+                <w:noProof/>
+                <w:webHidden/>
+              </w:rPr>
+              <w:fldChar w:fldCharType="begin"/>
+            </w:r>
+            <w:r>
+              <w:rPr>
+                <w:noProof/>
+                <w:webHidden/>
+              </w:rPr>
+              <w:instrText xml:space="preserve"> PAGEREF _Toc490129385 \h </w:instrText>
+            </w:r>
+            <w:r>
+              <w:rPr>
+                <w:noProof/>
+                <w:webHidden/>
+              </w:rPr>
+            </w:r>
+            <w:r>
+              <w:rPr>
+                <w:noProof/>
+                <w:webHidden/>
+              </w:rPr>
+              <w:fldChar w:fldCharType="separate"/>
+            </w:r>
+            <w:r>
+              <w:rPr>
+                <w:noProof/>
+                <w:webHidden/>
+              </w:rPr>
+              <w:t>16</w:t>
             </w:r>
             <w:r>
               <w:rPr>
@@ -1264,10 +1584,11 @@
               <w:rFonts w:eastAsiaTheme="minorEastAsia"/>
               <w:noProof/>
               <w:color w:val="auto"/>
+              <w:sz w:val="22"/>
               <w:lang w:eastAsia="fr-FR"/>
             </w:rPr>
           </w:pPr>
-          <w:hyperlink w:anchor="_Toc489940547" w:history="1">
+          <w:hyperlink w:anchor="_Toc490129386" w:history="1">
             <w:r>
               <w:rPr>
                 <w:rStyle w:val="Lienhypertexte"/>
@@ -1280,6 +1601,7 @@
                 <w:rFonts w:eastAsiaTheme="minorEastAsia"/>
                 <w:noProof/>
                 <w:color w:val="auto"/>
+                <w:sz w:val="22"/>
                 <w:lang w:eastAsia="fr-FR"/>
               </w:rPr>
               <w:tab/>
@@ -1289,6 +1611,470 @@
                 <w:rStyle w:val="Lienhypertexte"/>
                 <w:noProof/>
               </w:rPr>
+              <w:t>Quelle valeur ajoutée pour VISEO Technologies ?</w:t>
+            </w:r>
+            <w:r>
+              <w:rPr>
+                <w:noProof/>
+                <w:webHidden/>
+              </w:rPr>
+              <w:tab/>
+            </w:r>
+            <w:r>
+              <w:rPr>
+                <w:noProof/>
+                <w:webHidden/>
+              </w:rPr>
+              <w:fldChar w:fldCharType="begin"/>
+            </w:r>
+            <w:r>
+              <w:rPr>
+                <w:noProof/>
+                <w:webHidden/>
+              </w:rPr>
+              <w:instrText xml:space="preserve"> PAGEREF _Toc490129386 \h </w:instrText>
+            </w:r>
+            <w:r>
+              <w:rPr>
+                <w:noProof/>
+                <w:webHidden/>
+              </w:rPr>
+            </w:r>
+            <w:r>
+              <w:rPr>
+                <w:noProof/>
+                <w:webHidden/>
+              </w:rPr>
+              <w:fldChar w:fldCharType="separate"/>
+            </w:r>
+            <w:r>
+              <w:rPr>
+                <w:noProof/>
+                <w:webHidden/>
+              </w:rPr>
+              <w:t>16</w:t>
+            </w:r>
+            <w:r>
+              <w:rPr>
+                <w:noProof/>
+                <w:webHidden/>
+              </w:rPr>
+              <w:fldChar w:fldCharType="end"/>
+            </w:r>
+          </w:hyperlink>
+        </w:p>
+        <w:p>
+          <w:pPr>
+            <w:pStyle w:val="TM2"/>
+            <w:tabs>
+              <w:tab w:val="left" w:pos="660"/>
+              <w:tab w:val="right" w:leader="dot" w:pos="9062"/>
+            </w:tabs>
+            <w:rPr>
+              <w:rFonts w:eastAsiaTheme="minorEastAsia"/>
+              <w:noProof/>
+              <w:color w:val="auto"/>
+              <w:sz w:val="22"/>
+              <w:lang w:eastAsia="fr-FR"/>
+            </w:rPr>
+          </w:pPr>
+          <w:hyperlink w:anchor="_Toc490129387" w:history="1">
+            <w:r>
+              <w:rPr>
+                <w:rStyle w:val="Lienhypertexte"/>
+                <w:noProof/>
+              </w:rPr>
+              <w:t>e)</w:t>
+            </w:r>
+            <w:r>
+              <w:rPr>
+                <w:rFonts w:eastAsiaTheme="minorEastAsia"/>
+                <w:noProof/>
+                <w:color w:val="auto"/>
+                <w:sz w:val="22"/>
+                <w:lang w:eastAsia="fr-FR"/>
+              </w:rPr>
+              <w:tab/>
+            </w:r>
+            <w:r>
+              <w:rPr>
+                <w:rStyle w:val="Lienhypertexte"/>
+                <w:noProof/>
+              </w:rPr>
+              <w:t>Quel avenir pour les Serious Games et les plateformes de Serious Games</w:t>
+            </w:r>
+            <w:r>
+              <w:rPr>
+                <w:noProof/>
+                <w:webHidden/>
+              </w:rPr>
+              <w:tab/>
+            </w:r>
+            <w:r>
+              <w:rPr>
+                <w:noProof/>
+                <w:webHidden/>
+              </w:rPr>
+              <w:fldChar w:fldCharType="begin"/>
+            </w:r>
+            <w:r>
+              <w:rPr>
+                <w:noProof/>
+                <w:webHidden/>
+              </w:rPr>
+              <w:instrText xml:space="preserve"> PAGEREF _Toc490129387 \h </w:instrText>
+            </w:r>
+            <w:r>
+              <w:rPr>
+                <w:noProof/>
+                <w:webHidden/>
+              </w:rPr>
+            </w:r>
+            <w:r>
+              <w:rPr>
+                <w:noProof/>
+                <w:webHidden/>
+              </w:rPr>
+              <w:fldChar w:fldCharType="separate"/>
+            </w:r>
+            <w:r>
+              <w:rPr>
+                <w:noProof/>
+                <w:webHidden/>
+              </w:rPr>
+              <w:t>16</w:t>
+            </w:r>
+            <w:r>
+              <w:rPr>
+                <w:noProof/>
+                <w:webHidden/>
+              </w:rPr>
+              <w:fldChar w:fldCharType="end"/>
+            </w:r>
+          </w:hyperlink>
+        </w:p>
+        <w:p>
+          <w:pPr>
+            <w:pStyle w:val="TM2"/>
+            <w:tabs>
+              <w:tab w:val="left" w:pos="660"/>
+              <w:tab w:val="right" w:leader="dot" w:pos="9062"/>
+            </w:tabs>
+            <w:rPr>
+              <w:rFonts w:eastAsiaTheme="minorEastAsia"/>
+              <w:noProof/>
+              <w:color w:val="auto"/>
+              <w:sz w:val="22"/>
+              <w:lang w:eastAsia="fr-FR"/>
+            </w:rPr>
+          </w:pPr>
+          <w:hyperlink w:anchor="_Toc490129388" w:history="1">
+            <w:r>
+              <w:rPr>
+                <w:rStyle w:val="Lienhypertexte"/>
+                <w:noProof/>
+              </w:rPr>
+              <w:t>f)</w:t>
+            </w:r>
+            <w:r>
+              <w:rPr>
+                <w:rFonts w:eastAsiaTheme="minorEastAsia"/>
+                <w:noProof/>
+                <w:color w:val="auto"/>
+                <w:sz w:val="22"/>
+                <w:lang w:eastAsia="fr-FR"/>
+              </w:rPr>
+              <w:tab/>
+            </w:r>
+            <w:r>
+              <w:rPr>
+                <w:rStyle w:val="Lienhypertexte"/>
+                <w:noProof/>
+              </w:rPr>
+              <w:t>L’école : voie abs</w:t>
+            </w:r>
+            <w:r>
+              <w:rPr>
+                <w:rStyle w:val="Lienhypertexte"/>
+                <w:noProof/>
+              </w:rPr>
+              <w:t>o</w:t>
+            </w:r>
+            <w:r>
+              <w:rPr>
+                <w:rStyle w:val="Lienhypertexte"/>
+                <w:noProof/>
+              </w:rPr>
+              <w:t>lue ou vitale ?</w:t>
+            </w:r>
+            <w:r>
+              <w:rPr>
+                <w:noProof/>
+                <w:webHidden/>
+              </w:rPr>
+              <w:tab/>
+            </w:r>
+            <w:r>
+              <w:rPr>
+                <w:noProof/>
+                <w:webHidden/>
+              </w:rPr>
+              <w:fldChar w:fldCharType="begin"/>
+            </w:r>
+            <w:r>
+              <w:rPr>
+                <w:noProof/>
+                <w:webHidden/>
+              </w:rPr>
+              <w:instrText xml:space="preserve"> PAGEREF _Toc490129388 \h </w:instrText>
+            </w:r>
+            <w:r>
+              <w:rPr>
+                <w:noProof/>
+                <w:webHidden/>
+              </w:rPr>
+            </w:r>
+            <w:r>
+              <w:rPr>
+                <w:noProof/>
+                <w:webHidden/>
+              </w:rPr>
+              <w:fldChar w:fldCharType="separate"/>
+            </w:r>
+            <w:r>
+              <w:rPr>
+                <w:noProof/>
+                <w:webHidden/>
+              </w:rPr>
+              <w:t>16</w:t>
+            </w:r>
+            <w:r>
+              <w:rPr>
+                <w:noProof/>
+                <w:webHidden/>
+              </w:rPr>
+              <w:fldChar w:fldCharType="end"/>
+            </w:r>
+          </w:hyperlink>
+        </w:p>
+        <w:p>
+          <w:pPr>
+            <w:pStyle w:val="TM2"/>
+            <w:tabs>
+              <w:tab w:val="left" w:pos="660"/>
+              <w:tab w:val="right" w:leader="dot" w:pos="9062"/>
+            </w:tabs>
+            <w:rPr>
+              <w:rFonts w:eastAsiaTheme="minorEastAsia"/>
+              <w:noProof/>
+              <w:color w:val="auto"/>
+              <w:sz w:val="22"/>
+              <w:lang w:eastAsia="fr-FR"/>
+            </w:rPr>
+          </w:pPr>
+          <w:hyperlink w:anchor="_Toc490129389" w:history="1">
+            <w:r>
+              <w:rPr>
+                <w:rStyle w:val="Lienhypertexte"/>
+                <w:noProof/>
+              </w:rPr>
+              <w:t>g)</w:t>
+            </w:r>
+            <w:r>
+              <w:rPr>
+                <w:rFonts w:eastAsiaTheme="minorEastAsia"/>
+                <w:noProof/>
+                <w:color w:val="auto"/>
+                <w:sz w:val="22"/>
+                <w:lang w:eastAsia="fr-FR"/>
+              </w:rPr>
+              <w:tab/>
+            </w:r>
+            <w:r>
+              <w:rPr>
+                <w:rStyle w:val="Lienhypertexte"/>
+                <w:noProof/>
+              </w:rPr>
+              <w:t>Les formations ouvertes et/ou à distance</w:t>
+            </w:r>
+            <w:r>
+              <w:rPr>
+                <w:noProof/>
+                <w:webHidden/>
+              </w:rPr>
+              <w:tab/>
+            </w:r>
+            <w:r>
+              <w:rPr>
+                <w:noProof/>
+                <w:webHidden/>
+              </w:rPr>
+              <w:fldChar w:fldCharType="begin"/>
+            </w:r>
+            <w:r>
+              <w:rPr>
+                <w:noProof/>
+                <w:webHidden/>
+              </w:rPr>
+              <w:instrText xml:space="preserve"> PAGEREF _Toc490129389 \h </w:instrText>
+            </w:r>
+            <w:r>
+              <w:rPr>
+                <w:noProof/>
+                <w:webHidden/>
+              </w:rPr>
+            </w:r>
+            <w:r>
+              <w:rPr>
+                <w:noProof/>
+                <w:webHidden/>
+              </w:rPr>
+              <w:fldChar w:fldCharType="separate"/>
+            </w:r>
+            <w:r>
+              <w:rPr>
+                <w:noProof/>
+                <w:webHidden/>
+              </w:rPr>
+              <w:t>17</w:t>
+            </w:r>
+            <w:r>
+              <w:rPr>
+                <w:noProof/>
+                <w:webHidden/>
+              </w:rPr>
+              <w:fldChar w:fldCharType="end"/>
+            </w:r>
+          </w:hyperlink>
+        </w:p>
+        <w:p>
+          <w:pPr>
+            <w:pStyle w:val="TM2"/>
+            <w:tabs>
+              <w:tab w:val="left" w:pos="660"/>
+              <w:tab w:val="right" w:leader="dot" w:pos="9062"/>
+            </w:tabs>
+            <w:rPr>
+              <w:rFonts w:eastAsiaTheme="minorEastAsia"/>
+              <w:noProof/>
+              <w:color w:val="auto"/>
+              <w:sz w:val="22"/>
+              <w:lang w:eastAsia="fr-FR"/>
+            </w:rPr>
+          </w:pPr>
+          <w:hyperlink w:anchor="_Toc490129392" w:history="1">
+            <w:r>
+              <w:rPr>
+                <w:rStyle w:val="Lienhypertexte"/>
+                <w:noProof/>
+              </w:rPr>
+              <w:t>c)</w:t>
+            </w:r>
+            <w:r>
+              <w:rPr>
+                <w:rFonts w:eastAsiaTheme="minorEastAsia"/>
+                <w:noProof/>
+                <w:color w:val="auto"/>
+                <w:sz w:val="22"/>
+                <w:lang w:eastAsia="fr-FR"/>
+              </w:rPr>
+              <w:tab/>
+            </w:r>
+            <w:r>
+              <w:rPr>
+                <w:rStyle w:val="Lienhypertexte"/>
+                <w:noProof/>
+              </w:rPr>
+              <w:t>Le Serious Game : plus qu’un simple jeu ?</w:t>
+            </w:r>
+            <w:r>
+              <w:rPr>
+                <w:noProof/>
+                <w:webHidden/>
+              </w:rPr>
+              <w:tab/>
+            </w:r>
+            <w:r>
+              <w:rPr>
+                <w:noProof/>
+                <w:webHidden/>
+              </w:rPr>
+              <w:fldChar w:fldCharType="begin"/>
+            </w:r>
+            <w:r>
+              <w:rPr>
+                <w:noProof/>
+                <w:webHidden/>
+              </w:rPr>
+              <w:instrText xml:space="preserve"> PAGEREF _Toc490129392 \h </w:instrText>
+            </w:r>
+            <w:r>
+              <w:rPr>
+                <w:noProof/>
+                <w:webHidden/>
+              </w:rPr>
+            </w:r>
+            <w:r>
+              <w:rPr>
+                <w:noProof/>
+                <w:webHidden/>
+              </w:rPr>
+              <w:fldChar w:fldCharType="separate"/>
+            </w:r>
+            <w:r>
+              <w:rPr>
+                <w:noProof/>
+                <w:webHidden/>
+              </w:rPr>
+              <w:t>22</w:t>
+            </w:r>
+            <w:r>
+              <w:rPr>
+                <w:noProof/>
+                <w:webHidden/>
+              </w:rPr>
+              <w:fldChar w:fldCharType="end"/>
+            </w:r>
+          </w:hyperlink>
+        </w:p>
+        <w:p>
+          <w:pPr>
+            <w:pStyle w:val="TM2"/>
+            <w:tabs>
+              <w:tab w:val="left" w:pos="660"/>
+              <w:tab w:val="right" w:leader="dot" w:pos="9062"/>
+            </w:tabs>
+            <w:rPr>
+              <w:rFonts w:eastAsiaTheme="minorEastAsia"/>
+              <w:noProof/>
+              <w:color w:val="auto"/>
+              <w:sz w:val="22"/>
+              <w:lang w:eastAsia="fr-FR"/>
+            </w:rPr>
+          </w:pPr>
+          <w:hyperlink w:anchor="_Toc490129393" w:history="1">
+            <w:r>
+              <w:rPr>
+                <w:rStyle w:val="Lienhypertexte"/>
+                <w:noProof/>
+              </w:rPr>
+              <w:t>d)</w:t>
+            </w:r>
+            <w:r>
+              <w:rPr>
+                <w:rFonts w:eastAsiaTheme="minorEastAsia"/>
+                <w:noProof/>
+                <w:color w:val="auto"/>
+                <w:sz w:val="22"/>
+                <w:lang w:eastAsia="fr-FR"/>
+              </w:rPr>
+              <w:tab/>
+            </w:r>
+            <w:r>
+              <w:rPr>
+                <w:rStyle w:val="Lienhypertexte"/>
+                <w:noProof/>
+              </w:rPr>
               <w:t>Comparaison</w:t>
             </w:r>
             <w:r>
@@ -1310,7 +2096,7 @@
                 <w:noProof/>
                 <w:webHidden/>
               </w:rPr>
-              <w:instrText xml:space="preserve"> PAGEREF _Toc489940547 \h </w:instrText>
+              <w:instrText xml:space="preserve"> PAGEREF _Toc490129393 \h </w:instrText>
             </w:r>
             <w:r>
               <w:rPr>
@@ -1330,7 +2116,7 @@
                 <w:noProof/>
                 <w:webHidden/>
               </w:rPr>
-              <w:t>19</w:t>
+              <w:t>23</w:t>
             </w:r>
             <w:r>
               <w:rPr>
@@ -1352,10 +2138,11 @@
               <w:rFonts w:eastAsiaTheme="minorEastAsia"/>
               <w:noProof/>
               <w:color w:val="auto"/>
+              <w:sz w:val="22"/>
               <w:lang w:eastAsia="fr-FR"/>
             </w:rPr>
           </w:pPr>
-          <w:hyperlink w:anchor="_Toc489940549" w:history="1">
+          <w:hyperlink w:anchor="_Toc490129395" w:history="1">
             <w:r>
               <w:rPr>
                 <w:rStyle w:val="Lienhypertexte"/>
@@ -1368,6 +2155,7 @@
                 <w:rFonts w:eastAsiaTheme="minorEastAsia"/>
                 <w:noProof/>
                 <w:color w:val="auto"/>
+                <w:sz w:val="22"/>
                 <w:lang w:eastAsia="fr-FR"/>
               </w:rPr>
               <w:tab/>
@@ -1398,7 +2186,7 @@
                 <w:noProof/>
                 <w:webHidden/>
               </w:rPr>
-              <w:instrText xml:space="preserve"> PAGEREF _Toc489940549 \h </w:instrText>
+              <w:instrText xml:space="preserve"> PAGEREF _Toc490129395 \h </w:instrText>
             </w:r>
             <w:r>
               <w:rPr>
@@ -1418,7 +2206,7 @@
                 <w:noProof/>
                 <w:webHidden/>
               </w:rPr>
-              <w:t>20</w:t>
+              <w:t>24</w:t>
             </w:r>
             <w:r>
               <w:rPr>
@@ -1440,10 +2228,11 @@
               <w:rFonts w:eastAsiaTheme="minorEastAsia"/>
               <w:noProof/>
               <w:color w:val="auto"/>
+              <w:sz w:val="22"/>
               <w:lang w:eastAsia="fr-FR"/>
             </w:rPr>
           </w:pPr>
-          <w:hyperlink w:anchor="_Toc489940550" w:history="1">
+          <w:hyperlink w:anchor="_Toc490129396" w:history="1">
             <w:r>
               <w:rPr>
                 <w:rStyle w:val="Lienhypertexte"/>
@@ -1456,6 +2245,7 @@
                 <w:rFonts w:eastAsiaTheme="minorEastAsia"/>
                 <w:noProof/>
                 <w:color w:val="auto"/>
+                <w:sz w:val="22"/>
                 <w:lang w:eastAsia="fr-FR"/>
               </w:rPr>
               <w:tab/>
@@ -1486,7 +2276,7 @@
                 <w:noProof/>
                 <w:webHidden/>
               </w:rPr>
-              <w:instrText xml:space="preserve"> PAGEREF _Toc489940550 \h </w:instrText>
+              <w:instrText xml:space="preserve"> PAGEREF _Toc490129396 \h </w:instrText>
             </w:r>
             <w:r>
               <w:rPr>
@@ -1506,7 +2296,7 @@
                 <w:noProof/>
                 <w:webHidden/>
               </w:rPr>
-              <w:t>25</w:t>
+              <w:t>29</w:t>
             </w:r>
             <w:r>
               <w:rPr>
@@ -1528,10 +2318,11 @@
               <w:rFonts w:eastAsiaTheme="minorEastAsia"/>
               <w:noProof/>
               <w:color w:val="auto"/>
+              <w:sz w:val="22"/>
               <w:lang w:eastAsia="fr-FR"/>
             </w:rPr>
           </w:pPr>
-          <w:hyperlink w:anchor="_Toc489940551" w:history="1">
+          <w:hyperlink w:anchor="_Toc490129397" w:history="1">
             <w:r>
               <w:rPr>
                 <w:rStyle w:val="Lienhypertexte"/>
@@ -1544,6 +2335,7 @@
                 <w:rFonts w:eastAsiaTheme="minorEastAsia"/>
                 <w:noProof/>
                 <w:color w:val="auto"/>
+                <w:sz w:val="22"/>
                 <w:lang w:eastAsia="fr-FR"/>
               </w:rPr>
               <w:tab/>
@@ -1574,7 +2366,7 @@
                 <w:noProof/>
                 <w:webHidden/>
               </w:rPr>
-              <w:instrText xml:space="preserve"> PAGEREF _Toc489940551 \h </w:instrText>
+              <w:instrText xml:space="preserve"> PAGEREF _Toc490129397 \h </w:instrText>
             </w:r>
             <w:r>
               <w:rPr>
@@ -1594,7 +2386,7 @@
                 <w:noProof/>
                 <w:webHidden/>
               </w:rPr>
-              <w:t>26</w:t>
+              <w:t>30</w:t>
             </w:r>
             <w:r>
               <w:rPr>
@@ -1616,10 +2408,11 @@
               <w:rFonts w:eastAsiaTheme="minorEastAsia"/>
               <w:noProof/>
               <w:color w:val="auto"/>
+              <w:sz w:val="22"/>
               <w:lang w:eastAsia="fr-FR"/>
             </w:rPr>
           </w:pPr>
-          <w:hyperlink w:anchor="_Toc489940552" w:history="1">
+          <w:hyperlink w:anchor="_Toc490129398" w:history="1">
             <w:r>
               <w:rPr>
                 <w:rStyle w:val="Lienhypertexte"/>
@@ -1632,6 +2425,7 @@
                 <w:rFonts w:eastAsiaTheme="minorEastAsia"/>
                 <w:noProof/>
                 <w:color w:val="auto"/>
+                <w:sz w:val="22"/>
                 <w:lang w:eastAsia="fr-FR"/>
               </w:rPr>
               <w:tab/>
@@ -1662,7 +2456,7 @@
                 <w:noProof/>
                 <w:webHidden/>
               </w:rPr>
-              <w:instrText xml:space="preserve"> PAGEREF _Toc489940552 \h </w:instrText>
+              <w:instrText xml:space="preserve"> PAGEREF _Toc490129398 \h </w:instrText>
             </w:r>
             <w:r>
               <w:rPr>
@@ -1682,7 +2476,7 @@
                 <w:noProof/>
                 <w:webHidden/>
               </w:rPr>
-              <w:t>26</w:t>
+              <w:t>30</w:t>
             </w:r>
             <w:r>
               <w:rPr>
@@ -1704,10 +2498,11 @@
               <w:rFonts w:eastAsiaTheme="minorEastAsia"/>
               <w:noProof/>
               <w:color w:val="auto"/>
+              <w:sz w:val="22"/>
               <w:lang w:eastAsia="fr-FR"/>
             </w:rPr>
           </w:pPr>
-          <w:hyperlink w:anchor="_Toc489940553" w:history="1">
+          <w:hyperlink w:anchor="_Toc490129399" w:history="1">
             <w:r>
               <w:rPr>
                 <w:rStyle w:val="Lienhypertexte"/>
@@ -1720,6 +2515,7 @@
                 <w:rFonts w:eastAsiaTheme="minorEastAsia"/>
                 <w:noProof/>
                 <w:color w:val="auto"/>
+                <w:sz w:val="22"/>
                 <w:lang w:eastAsia="fr-FR"/>
               </w:rPr>
               <w:tab/>
@@ -1750,7 +2546,7 @@
                 <w:noProof/>
                 <w:webHidden/>
               </w:rPr>
-              <w:instrText xml:space="preserve"> PAGEREF _Toc489940553 \h </w:instrText>
+              <w:instrText xml:space="preserve"> PAGEREF _Toc490129399 \h </w:instrText>
             </w:r>
             <w:r>
               <w:rPr>
@@ -1770,7 +2566,7 @@
                 <w:noProof/>
                 <w:webHidden/>
               </w:rPr>
-              <w:t>27</w:t>
+              <w:t>31</w:t>
             </w:r>
             <w:r>
               <w:rPr>
@@ -1792,10 +2588,11 @@
               <w:rFonts w:eastAsiaTheme="minorEastAsia"/>
               <w:noProof/>
               <w:color w:val="auto"/>
+              <w:sz w:val="22"/>
               <w:lang w:eastAsia="fr-FR"/>
             </w:rPr>
           </w:pPr>
-          <w:hyperlink w:anchor="_Toc489940554" w:history="1">
+          <w:hyperlink w:anchor="_Toc490129400" w:history="1">
             <w:r>
               <w:rPr>
                 <w:rStyle w:val="Lienhypertexte"/>
@@ -1808,6 +2605,7 @@
                 <w:rFonts w:eastAsiaTheme="minorEastAsia"/>
                 <w:noProof/>
                 <w:color w:val="auto"/>
+                <w:sz w:val="22"/>
                 <w:lang w:eastAsia="fr-FR"/>
               </w:rPr>
               <w:tab/>
@@ -1838,7 +2636,7 @@
                 <w:noProof/>
                 <w:webHidden/>
               </w:rPr>
-              <w:instrText xml:space="preserve"> PAGEREF _Toc489940554 \h </w:instrText>
+              <w:instrText xml:space="preserve"> PAGEREF _Toc490129400 \h </w:instrText>
             </w:r>
             <w:r>
               <w:rPr>
@@ -1858,7 +2656,7 @@
                 <w:noProof/>
                 <w:webHidden/>
               </w:rPr>
-              <w:t>29</w:t>
+              <w:t>33</w:t>
             </w:r>
             <w:r>
               <w:rPr>
@@ -1880,10 +2678,11 @@
               <w:rFonts w:eastAsiaTheme="minorEastAsia"/>
               <w:noProof/>
               <w:color w:val="auto"/>
+              <w:sz w:val="22"/>
               <w:lang w:eastAsia="fr-FR"/>
             </w:rPr>
           </w:pPr>
-          <w:hyperlink w:anchor="_Toc489940555" w:history="1">
+          <w:hyperlink w:anchor="_Toc490129401" w:history="1">
             <w:r>
               <w:rPr>
                 <w:rStyle w:val="Lienhypertexte"/>
@@ -1896,6 +2695,7 @@
                 <w:rFonts w:eastAsiaTheme="minorEastAsia"/>
                 <w:noProof/>
                 <w:color w:val="auto"/>
+                <w:sz w:val="22"/>
                 <w:lang w:eastAsia="fr-FR"/>
               </w:rPr>
               <w:tab/>
@@ -1926,7 +2726,7 @@
                 <w:noProof/>
                 <w:webHidden/>
               </w:rPr>
-              <w:instrText xml:space="preserve"> PAGEREF _Toc489940555 \h </w:instrText>
+              <w:instrText xml:space="preserve"> PAGEREF _Toc490129401 \h </w:instrText>
             </w:r>
             <w:r>
               <w:rPr>
@@ -1946,7 +2746,7 @@
                 <w:noProof/>
                 <w:webHidden/>
               </w:rPr>
-              <w:t>30</w:t>
+              <w:t>34</w:t>
             </w:r>
             <w:r>
               <w:rPr>
@@ -1968,10 +2768,11 @@
               <w:rFonts w:eastAsiaTheme="minorEastAsia"/>
               <w:noProof/>
               <w:color w:val="auto"/>
+              <w:sz w:val="22"/>
               <w:lang w:eastAsia="fr-FR"/>
             </w:rPr>
           </w:pPr>
-          <w:hyperlink w:anchor="_Toc489940556" w:history="1">
+          <w:hyperlink w:anchor="_Toc490129402" w:history="1">
             <w:r>
               <w:rPr>
                 <w:rStyle w:val="Lienhypertexte"/>
@@ -1984,6 +2785,7 @@
                 <w:rFonts w:eastAsiaTheme="minorEastAsia"/>
                 <w:noProof/>
                 <w:color w:val="auto"/>
+                <w:sz w:val="22"/>
                 <w:lang w:eastAsia="fr-FR"/>
               </w:rPr>
               <w:tab/>
@@ -2014,7 +2816,7 @@
                 <w:noProof/>
                 <w:webHidden/>
               </w:rPr>
-              <w:instrText xml:space="preserve"> PAGEREF _Toc489940556 \h </w:instrText>
+              <w:instrText xml:space="preserve"> PAGEREF _Toc490129402 \h </w:instrText>
             </w:r>
             <w:r>
               <w:rPr>
@@ -2034,7 +2836,7 @@
                 <w:noProof/>
                 <w:webHidden/>
               </w:rPr>
-              <w:t>31</w:t>
+              <w:t>35</w:t>
             </w:r>
             <w:r>
               <w:rPr>
@@ -2056,10 +2858,11 @@
               <w:rFonts w:eastAsiaTheme="minorEastAsia"/>
               <w:noProof/>
               <w:color w:val="auto"/>
+              <w:sz w:val="22"/>
               <w:lang w:eastAsia="fr-FR"/>
             </w:rPr>
           </w:pPr>
-          <w:hyperlink w:anchor="_Toc489940557" w:history="1">
+          <w:hyperlink w:anchor="_Toc490129403" w:history="1">
             <w:r>
               <w:rPr>
                 <w:rStyle w:val="Lienhypertexte"/>
@@ -2072,6 +2875,7 @@
                 <w:rFonts w:eastAsiaTheme="minorEastAsia"/>
                 <w:noProof/>
                 <w:color w:val="auto"/>
+                <w:sz w:val="22"/>
                 <w:lang w:eastAsia="fr-FR"/>
               </w:rPr>
               <w:tab/>
@@ -2102,7 +2906,7 @@
                 <w:noProof/>
                 <w:webHidden/>
               </w:rPr>
-              <w:instrText xml:space="preserve"> PAGEREF _Toc489940557 \h </w:instrText>
+              <w:instrText xml:space="preserve"> PAGEREF _Toc490129403 \h </w:instrText>
             </w:r>
             <w:r>
               <w:rPr>
@@ -2122,7 +2926,7 @@
                 <w:noProof/>
                 <w:webHidden/>
               </w:rPr>
-              <w:t>32</w:t>
+              <w:t>36</w:t>
             </w:r>
             <w:r>
               <w:rPr>
@@ -2146,6 +2950,7 @@
     </w:sdt>
     <w:p>
       <w:r>
+        <w:lastRenderedPageBreak/>
         <w:br w:type="page"/>
       </w:r>
     </w:p>
@@ -2153,7 +2958,7 @@
       <w:pPr>
         <w:pStyle w:val="Titre1"/>
       </w:pPr>
-      <w:bookmarkStart w:id="0" w:name="_Toc489940535"/>
+      <w:bookmarkStart w:id="0" w:name="_Toc490129372"/>
       <w:r>
         <w:lastRenderedPageBreak/>
         <w:t>Résumé</w:t>
@@ -2309,7 +3114,7 @@
           <w:lang w:val="en-GB"/>
         </w:rPr>
       </w:pPr>
-      <w:bookmarkStart w:id="1" w:name="_Toc489940536"/>
+      <w:bookmarkStart w:id="1" w:name="_Toc490129373"/>
       <w:r>
         <w:rPr>
           <w:lang w:val="en-GB"/>
@@ -2648,13 +3453,7 @@
         <w:rPr>
           <w:lang w:val="en-GB"/>
         </w:rPr>
-        <w:t>Through my research and our teamwork, we proved that</w:t>
-      </w:r>
-      <w:r>
-        <w:rPr>
-          <w:lang w:val="en-GB"/>
-        </w:rPr>
-        <w:t xml:space="preserve"> a Serious Game platform based on SVG is an interactive, innovative solution, it still can be improved and brings added value to the company VISEO Technologies and its employees. Developing this project helped us make our interpersonal and technical skills better and to solve issues which every engineer might encounter while being free to make decisions about how do we achieve our goals for the project.</w:t>
+        <w:t>Through my research and our teamwork, we proved that a Serious Game platform based on SVG is an interactive, innovative solution, it still can be improved and brings added value to the company VISEO Technologies and its employees. Developing this project helped us make our interpersonal and technical skills better and to solve issues which every engineer might encounter while being free to make decisions about how do we achieve our goals for the project.</w:t>
       </w:r>
       <w:r>
         <w:br w:type="page"/>
@@ -2668,7 +3467,7 @@
           <w:numId w:val="17"/>
         </w:numPr>
       </w:pPr>
-      <w:bookmarkStart w:id="2" w:name="_Toc489940537"/>
+      <w:bookmarkStart w:id="2" w:name="_Toc490129374"/>
       <w:r>
         <w:lastRenderedPageBreak/>
         <w:t>Introduction</w:t>
@@ -2750,10 +3549,16 @@
         <w:t xml:space="preserve"> le « Serious Game »</w:t>
       </w:r>
       <w:r>
-        <w:t xml:space="preserve"> en étudiant les différences avec </w:t>
-      </w:r>
-      <w:r>
-        <w:t>les nombreuses méthodes d’enseignement qui existent à l’heure actuelle.</w:t>
+        <w:t xml:space="preserve"> en </w:t>
+      </w:r>
+      <w:r>
+        <w:t xml:space="preserve">cherchant à résoudre la problématique suivante : </w:t>
+      </w:r>
+      <w:r>
+        <w:rPr>
+          <w:u w:val="single"/>
+        </w:rPr>
+        <w:t>comment développer une application Web de « Serious Games » capable d’évoluer, d’innover et d’apporter une solution de formation à forte valeur ajoutée pour les collaborateurs de VISEO Technologies, tout en suscitant de l’intérêt et de l’amusement ?</w:t>
       </w:r>
     </w:p>
     <w:p>
@@ -2769,7 +3574,7 @@
           <w:numId w:val="18"/>
         </w:numPr>
       </w:pPr>
-      <w:bookmarkStart w:id="3" w:name="_Toc489940538"/>
+      <w:bookmarkStart w:id="3" w:name="_Toc490129375"/>
       <w:r>
         <w:lastRenderedPageBreak/>
         <w:t>Entreprise d’accueil</w:t>
@@ -2930,14 +3735,27 @@
       <w:r>
         <w:t xml:space="preserve">Figure </w:t>
       </w:r>
-      <w:fldSimple w:instr=" SEQ Figure \* ARABIC ">
-        <w:r>
-          <w:rPr>
-            <w:noProof/>
-          </w:rPr>
-          <w:t>1</w:t>
-        </w:r>
-      </w:fldSimple>
+      <w:r>
+        <w:fldChar w:fldCharType="begin"/>
+      </w:r>
+      <w:r>
+        <w:instrText xml:space="preserve"> SEQ Figure \* ARABIC </w:instrText>
+      </w:r>
+      <w:r>
+        <w:fldChar w:fldCharType="separate"/>
+      </w:r>
+      <w:r>
+        <w:rPr>
+          <w:noProof/>
+        </w:rPr>
+        <w:t>1</w:t>
+      </w:r>
+      <w:r>
+        <w:rPr>
+          <w:noProof/>
+        </w:rPr>
+        <w:fldChar w:fldCharType="end"/>
+      </w:r>
       <w:r>
         <w:t xml:space="preserve"> – Evolution du </w:t>
       </w:r>
@@ -3061,14 +3879,27 @@
                             <w:r>
                               <w:t xml:space="preserve">Figure </w:t>
                             </w:r>
-                            <w:fldSimple w:instr=" SEQ Figure \* ARABIC ">
-                              <w:r>
-                                <w:rPr>
-                                  <w:noProof/>
-                                </w:rPr>
-                                <w:t>2</w:t>
-                              </w:r>
-                            </w:fldSimple>
+                            <w:r>
+                              <w:fldChar w:fldCharType="begin"/>
+                            </w:r>
+                            <w:r>
+                              <w:instrText xml:space="preserve"> SEQ Figure \* ARABIC </w:instrText>
+                            </w:r>
+                            <w:r>
+                              <w:fldChar w:fldCharType="separate"/>
+                            </w:r>
+                            <w:r>
+                              <w:rPr>
+                                <w:noProof/>
+                              </w:rPr>
+                              <w:t>2</w:t>
+                            </w:r>
+                            <w:r>
+                              <w:rPr>
+                                <w:noProof/>
+                              </w:rPr>
+                              <w:fldChar w:fldCharType="end"/>
+                            </w:r>
                             <w:r>
                               <w:t xml:space="preserve"> – Branches d’activité de VISEO</w:t>
                             </w:r>
@@ -3107,14 +3938,27 @@
                       <w:r>
                         <w:t xml:space="preserve">Figure </w:t>
                       </w:r>
-                      <w:fldSimple w:instr=" SEQ Figure \* ARABIC ">
-                        <w:r>
-                          <w:rPr>
-                            <w:noProof/>
-                          </w:rPr>
-                          <w:t>2</w:t>
-                        </w:r>
-                      </w:fldSimple>
+                      <w:r>
+                        <w:fldChar w:fldCharType="begin"/>
+                      </w:r>
+                      <w:r>
+                        <w:instrText xml:space="preserve"> SEQ Figure \* ARABIC </w:instrText>
+                      </w:r>
+                      <w:r>
+                        <w:fldChar w:fldCharType="separate"/>
+                      </w:r>
+                      <w:r>
+                        <w:rPr>
+                          <w:noProof/>
+                        </w:rPr>
+                        <w:t>2</w:t>
+                      </w:r>
+                      <w:r>
+                        <w:rPr>
+                          <w:noProof/>
+                        </w:rPr>
+                        <w:fldChar w:fldCharType="end"/>
+                      </w:r>
                       <w:r>
                         <w:t xml:space="preserve"> – Branches d’activité de VISEO</w:t>
                       </w:r>
@@ -3542,14 +4386,27 @@
                             <w:r>
                               <w:t xml:space="preserve">Figure </w:t>
                             </w:r>
-                            <w:fldSimple w:instr=" SEQ Figure \* ARABIC ">
-                              <w:r>
-                                <w:rPr>
-                                  <w:noProof/>
-                                </w:rPr>
-                                <w:t>3</w:t>
-                              </w:r>
-                            </w:fldSimple>
+                            <w:r>
+                              <w:fldChar w:fldCharType="begin"/>
+                            </w:r>
+                            <w:r>
+                              <w:instrText xml:space="preserve"> SEQ Figure \* ARABIC </w:instrText>
+                            </w:r>
+                            <w:r>
+                              <w:fldChar w:fldCharType="separate"/>
+                            </w:r>
+                            <w:r>
+                              <w:rPr>
+                                <w:noProof/>
+                              </w:rPr>
+                              <w:t>3</w:t>
+                            </w:r>
+                            <w:r>
+                              <w:rPr>
+                                <w:noProof/>
+                              </w:rPr>
+                              <w:fldChar w:fldCharType="end"/>
+                            </w:r>
                             <w:r>
                               <w:t xml:space="preserve"> – Organigramme de VISEO Technologies</w:t>
                             </w:r>
@@ -3584,14 +4441,27 @@
                       <w:r>
                         <w:t xml:space="preserve">Figure </w:t>
                       </w:r>
-                      <w:fldSimple w:instr=" SEQ Figure \* ARABIC ">
-                        <w:r>
-                          <w:rPr>
-                            <w:noProof/>
-                          </w:rPr>
-                          <w:t>3</w:t>
-                        </w:r>
-                      </w:fldSimple>
+                      <w:r>
+                        <w:fldChar w:fldCharType="begin"/>
+                      </w:r>
+                      <w:r>
+                        <w:instrText xml:space="preserve"> SEQ Figure \* ARABIC </w:instrText>
+                      </w:r>
+                      <w:r>
+                        <w:fldChar w:fldCharType="separate"/>
+                      </w:r>
+                      <w:r>
+                        <w:rPr>
+                          <w:noProof/>
+                        </w:rPr>
+                        <w:t>3</w:t>
+                      </w:r>
+                      <w:r>
+                        <w:rPr>
+                          <w:noProof/>
+                        </w:rPr>
+                        <w:fldChar w:fldCharType="end"/>
+                      </w:r>
                       <w:r>
                         <w:t xml:space="preserve"> – Organigramme de VISEO Technologies</w:t>
                       </w:r>
@@ -3663,7 +4533,7 @@
           <w:numId w:val="18"/>
         </w:numPr>
       </w:pPr>
-      <w:bookmarkStart w:id="4" w:name="_Toc489940539"/>
+      <w:bookmarkStart w:id="4" w:name="_Toc490129376"/>
       <w:r>
         <w:lastRenderedPageBreak/>
         <w:t>Contexte projet</w:t>
@@ -3899,8 +4769,6 @@
       <w:r>
         <w:t xml:space="preserve"> qui sert de lien entre la page web et les scripts exécutés ou les langages de programmation. Cet arbre représentant la structure de la page, nous avons accès aux éléments contenus à l’intérieur et nous avons la possibilité d’attacher des évènements comme un clic sur un objet ou bien un « glisser-déposer ».</w:t>
       </w:r>
-      <w:bookmarkStart w:id="5" w:name="_GoBack"/>
-      <w:bookmarkEnd w:id="5"/>
     </w:p>
     <w:p>
       <w:pPr>
@@ -3984,7 +4852,11 @@
         <w:t xml:space="preserve">produire du code de qualité et qui permet de se protéger le plus possible contre les régressions mais également être capable de se démarquer de la concurrence de fait </w:t>
       </w:r>
       <w:r>
-        <w:t xml:space="preserve">que le code apporté est fiable. </w:t>
+        <w:t xml:space="preserve">que </w:t>
+      </w:r>
+      <w:r>
+        <w:lastRenderedPageBreak/>
+        <w:t xml:space="preserve">le code apporté est fiable. </w:t>
       </w:r>
       <w:r>
         <w:t xml:space="preserve">C’est pour cette raison que nous utilisons le </w:t>
@@ -4073,14 +4945,349 @@
         <w:ind w:firstLine="720"/>
       </w:pPr>
       <w:r>
+        <w:t xml:space="preserve">Le premier intérêt </w:t>
+      </w:r>
+      <w:r>
+        <w:t xml:space="preserve">pour VISEO est de permettre aux stagiaires de se familiariser avec les codes de l’entreprise, les méthodes de travail ainsi que de </w:t>
+      </w:r>
+      <w:r>
+        <w:t>simplifier l’intégration pour l’entrée du stagiaire lorsqu’il est embauché par l’entreprise d’accueil.</w:t>
+      </w:r>
+    </w:p>
+    <w:p>
+      <w:pPr>
+        <w:ind w:firstLine="720"/>
+      </w:pPr>
+      <w:r>
+        <w:t xml:space="preserve">De ce fait, nous avons procédé par la </w:t>
+      </w:r>
+      <w:r>
+        <w:rPr>
+          <w:b/>
+        </w:rPr>
+        <w:t>méthode Scrum</w:t>
+      </w:r>
+      <w:r>
+        <w:t xml:space="preserve"> en collaboration avec des </w:t>
+      </w:r>
+      <w:r>
+        <w:rPr>
+          <w:b/>
+        </w:rPr>
+        <w:t>Proxy Product Owner</w:t>
+      </w:r>
+      <w:r>
+        <w:t xml:space="preserve"> (</w:t>
+      </w:r>
+      <w:r>
+        <w:rPr>
+          <w:b/>
+        </w:rPr>
+        <w:t>PPO</w:t>
+      </w:r>
+      <w:r>
+        <w:t xml:space="preserve">) qui construisaient des scénarii en lien avec le projet, que l’on nomme </w:t>
+      </w:r>
+      <w:r>
+        <w:rPr>
+          <w:b/>
+        </w:rPr>
+        <w:t>User Story</w:t>
+      </w:r>
+      <w:r>
+        <w:t xml:space="preserve"> (</w:t>
+      </w:r>
+      <w:r>
+        <w:rPr>
+          <w:b/>
+        </w:rPr>
+        <w:t>US</w:t>
+      </w:r>
+      <w:r>
+        <w:t>)</w:t>
+      </w:r>
+      <w:r>
+        <w:t>.</w:t>
+      </w:r>
+    </w:p>
+    <w:p>
+      <w:pPr>
+        <w:ind w:firstLine="720"/>
+      </w:pPr>
+      <w:r>
+        <w:t xml:space="preserve">Durant chaque </w:t>
+      </w:r>
+      <w:r>
+        <w:rPr>
+          <w:b/>
+        </w:rPr>
+        <w:t>Sprint</w:t>
+      </w:r>
+      <w:r>
+        <w:t xml:space="preserve">, d’une durée de deux semaines, nous étions chargés de réaliser les US sur lesquels nous nous étions engagés avec les PPO, en fonction de notre </w:t>
+      </w:r>
+      <w:r>
+        <w:rPr>
+          <w:b/>
+        </w:rPr>
+        <w:t>vélocité</w:t>
+      </w:r>
+      <w:r>
+        <w:t xml:space="preserve"> sur le </w:t>
+      </w:r>
+      <w:r>
+        <w:t>Sprint</w:t>
+      </w:r>
+      <w:r>
+        <w:t>.</w:t>
+      </w:r>
+      <w:r>
+        <w:t xml:space="preserve"> </w:t>
+      </w:r>
+      <w:r>
+        <w:t xml:space="preserve">Henri </w:t>
+      </w:r>
+      <w:r>
+        <w:t xml:space="preserve">DARMET </w:t>
+      </w:r>
+      <w:r>
+        <w:t xml:space="preserve">nous avait donné comme consigne de respecter nos engagements et de réaliser le nombre de points sur lesquels nous étions fixés à chaque </w:t>
+      </w:r>
+      <w:r>
+        <w:rPr>
+          <w:b/>
+        </w:rPr>
+        <w:t>Sprint</w:t>
+      </w:r>
+      <w:r>
+        <w:rPr>
+          <w:b/>
+        </w:rPr>
+        <w:t xml:space="preserve">. </w:t>
+      </w:r>
+      <w:r>
+        <w:t xml:space="preserve">Concernant le groupe I-Learning, ces engagements ont été tenus du premier jusqu’au dernier </w:t>
+      </w:r>
+      <w:r>
+        <w:rPr>
+          <w:b/>
+        </w:rPr>
+        <w:t xml:space="preserve">Sprint </w:t>
+      </w:r>
+      <w:r>
+        <w:t xml:space="preserve">et à chaque </w:t>
+      </w:r>
+      <w:r>
+        <w:rPr>
+          <w:b/>
+        </w:rPr>
+        <w:t xml:space="preserve">Sprint Review, </w:t>
+      </w:r>
+      <w:r>
+        <w:t>nous pouvions constater les nouvelles fonctionnalités apportées au projet.</w:t>
+      </w:r>
+    </w:p>
+    <w:p>
+      <w:pPr>
+        <w:ind w:firstLine="720"/>
+      </w:pPr>
+      <w:r>
+        <w:t xml:space="preserve">Je reviendrai plus en détails sur la </w:t>
+      </w:r>
+      <w:r>
+        <w:rPr>
+          <w:b/>
+        </w:rPr>
+        <w:t>méthode Scrum</w:t>
+      </w:r>
+      <w:r>
+        <w:t xml:space="preserve"> ainsi que </w:t>
+      </w:r>
+      <w:r>
+        <w:t xml:space="preserve">sur </w:t>
+      </w:r>
+      <w:r>
+        <w:t xml:space="preserve">le cadre du </w:t>
+      </w:r>
+      <w:r>
+        <w:rPr>
+          <w:b/>
+        </w:rPr>
+        <w:t>Sprint</w:t>
+      </w:r>
+      <w:r>
+        <w:t xml:space="preserve"> et du projet dans une partie ultérieure.</w:t>
+      </w:r>
+    </w:p>
+    <w:p>
+      <w:pPr>
+        <w:ind w:firstLine="720"/>
+      </w:pPr>
+      <w:r>
+        <w:t xml:space="preserve">D’un point de vue opérationnel, nous avons donc suivi plusieurs formations, dont celle sur les </w:t>
+      </w:r>
+      <w:r>
+        <w:rPr>
+          <w:b/>
+        </w:rPr>
+        <w:t>méthodes Agile</w:t>
+      </w:r>
+      <w:r>
+        <w:rPr>
+          <w:b/>
+        </w:rPr>
+        <w:t>s</w:t>
+      </w:r>
+      <w:r>
+        <w:t xml:space="preserve">, en particulier la méthode </w:t>
+      </w:r>
+      <w:r>
+        <w:rPr>
+          <w:b/>
+        </w:rPr>
+        <w:t>Scrum</w:t>
+      </w:r>
+      <w:r>
+        <w:t xml:space="preserve"> mais également une formation en </w:t>
+      </w:r>
+      <w:r>
+        <w:rPr>
+          <w:b/>
+        </w:rPr>
+        <w:t>JavaScript</w:t>
+      </w:r>
+      <w:r>
+        <w:t xml:space="preserve"> du fait est que, en tant que stagiaires, nous faisions partie de la practice </w:t>
+      </w:r>
+      <w:r>
+        <w:rPr>
+          <w:b/>
+        </w:rPr>
+        <w:t>Web / Java</w:t>
+      </w:r>
+      <w:r>
+        <w:t xml:space="preserve"> qui est pilotée par Henri DARMET.</w:t>
+      </w:r>
+      <w:r>
+        <w:t xml:space="preserve"> </w:t>
+      </w:r>
+      <w:r>
+        <w:t xml:space="preserve">Un collaborateur de VISEO Technologies, Julien BORDENEUVE, a notamment été présent pour notre formation sur </w:t>
+      </w:r>
+      <w:r>
+        <w:rPr>
+          <w:b/>
+        </w:rPr>
+        <w:t>Git</w:t>
+      </w:r>
+      <w:r>
+        <w:rPr>
+          <w:b/>
+        </w:rPr>
+        <w:t xml:space="preserve"> </w:t>
+      </w:r>
+      <w:r>
+        <w:t xml:space="preserve">et il a également animé des séances de </w:t>
+      </w:r>
+      <w:r>
+        <w:rPr>
+          <w:b/>
+        </w:rPr>
+        <w:t>Test Driven Development</w:t>
+      </w:r>
+      <w:r>
+        <w:rPr>
+          <w:b/>
+        </w:rPr>
+        <w:t xml:space="preserve"> </w:t>
+      </w:r>
+      <w:r>
+        <w:t>qui consiste</w:t>
+      </w:r>
+      <w:r>
+        <w:t xml:space="preserve"> à produire du code testable et testé.</w:t>
+      </w:r>
+    </w:p>
+    <w:p>
+      <w:pPr>
+        <w:ind w:firstLine="720"/>
+      </w:pPr>
+      <w:r>
+        <w:t>Nous avons également eu l’occasion d’assister à plusieurs ateliers, sur des thèmes divers comme le retour d’expérience de consultants</w:t>
+      </w:r>
+      <w:r>
+        <w:t xml:space="preserve"> actuels</w:t>
+      </w:r>
+      <w:r>
+        <w:t>, des présentations et des échanges sur des sujets techniques ainsi que</w:t>
+      </w:r>
+      <w:r>
+        <w:t xml:space="preserve"> de nombreuses séances de préparation à la soutenance de stage, non seulement pour l’obtention du diplôme mais préparer les stagiaires à diriger ces ateliers – qu’on surnomme </w:t>
+      </w:r>
+      <w:r>
+        <w:rPr>
+          <w:b/>
+        </w:rPr>
+        <w:t>BBL</w:t>
+      </w:r>
+      <w:r>
+        <w:t>, une histoire de « </w:t>
+      </w:r>
+      <w:r>
+        <w:rPr>
+          <w:b/>
+        </w:rPr>
+        <w:t>Brown Bag Lunch</w:t>
+      </w:r>
+      <w:r>
+        <w:t> » étant donné que ceux-ci se déroulent en général durant la pause déjeuner -.</w:t>
+      </w:r>
+      <w:r>
+        <w:t xml:space="preserve"> </w:t>
+      </w:r>
+    </w:p>
+    <w:p>
+      <w:pPr>
+        <w:ind w:firstLine="720"/>
+      </w:pPr>
+      <w:r>
+        <w:t xml:space="preserve">A travers ce projet, les ressources humaines auront possibilité </w:t>
+      </w:r>
+      <w:r>
+        <w:t xml:space="preserve">d’évaluer les nouveaux collaborateurs de l’entreprise en leur faisant jouer les différents exercices mais à terme, </w:t>
+      </w:r>
+      <w:r>
+        <w:t xml:space="preserve">lors de la mise en production du projet, celui-ci </w:t>
+      </w:r>
+      <w:r>
+        <w:t>apportera un outil supplémentaire à VISEO pour accompagner les consultants dans leur montée en compétences</w:t>
+      </w:r>
+      <w:r>
+        <w:t>.</w:t>
+      </w:r>
+    </w:p>
+    <w:p>
+      <w:pPr>
+        <w:ind w:firstLine="720"/>
+      </w:pPr>
+      <w:r>
         <w:lastRenderedPageBreak/>
-        <w:t xml:space="preserve">Le premier intérêt </w:t>
-      </w:r>
-      <w:r>
-        <w:t xml:space="preserve">pour VISEO est de permettre aux stagiaires de se familiariser avec les codes de l’entreprise, les méthodes de travail ainsi que de </w:t>
-      </w:r>
-      <w:r>
-        <w:t>simplifier l’intégration pour l’entrée du stagiaire lorsqu’il est embauché par l’entreprise d’accueil.</w:t>
+        <w:t xml:space="preserve">Par ailleurs, la technologie </w:t>
+      </w:r>
+      <w:r>
+        <w:rPr>
+          <w:b/>
+        </w:rPr>
+        <w:t>SVG</w:t>
+      </w:r>
+      <w:r>
+        <w:t xml:space="preserve"> est peu exploitée sur le marché et cela permettrait d’ouvrir de nouvelles opportunités dans le domaine du Web car il y a une tendance à développer des applications qui sont intuitives, simples à utiliser dans le se</w:t>
+      </w:r>
+      <w:r>
+        <w:t>ns où sans acquis préalable de l’application, on</w:t>
+      </w:r>
+      <w:r>
+        <w:t xml:space="preserve"> sache la prendre en main.</w:t>
       </w:r>
     </w:p>
     <w:p>
@@ -4088,353 +5295,17 @@
         <w:ind w:firstLine="720"/>
       </w:pPr>
       <w:r>
-        <w:t xml:space="preserve">De ce fait, nous avons procédé par la </w:t>
-      </w:r>
-      <w:r>
-        <w:rPr>
-          <w:b/>
-        </w:rPr>
-        <w:t>méthode Scrum</w:t>
-      </w:r>
-      <w:r>
-        <w:t xml:space="preserve"> en collaboration avec des </w:t>
-      </w:r>
-      <w:r>
-        <w:rPr>
-          <w:b/>
-        </w:rPr>
-        <w:t>Proxy Product Owner</w:t>
-      </w:r>
-      <w:r>
-        <w:t xml:space="preserve"> (</w:t>
-      </w:r>
-      <w:r>
-        <w:rPr>
-          <w:b/>
-        </w:rPr>
-        <w:t>PPO</w:t>
-      </w:r>
-      <w:r>
-        <w:t xml:space="preserve">) qui construisaient des scénarii en lien avec le projet, que l’on nomme </w:t>
-      </w:r>
-      <w:r>
-        <w:rPr>
-          <w:b/>
-        </w:rPr>
-        <w:t>User Story</w:t>
-      </w:r>
-      <w:r>
-        <w:t xml:space="preserve"> (</w:t>
-      </w:r>
-      <w:r>
-        <w:rPr>
-          <w:b/>
-        </w:rPr>
-        <w:t>US</w:t>
-      </w:r>
-      <w:r>
-        <w:t>)</w:t>
-      </w:r>
-      <w:r>
-        <w:t>.</w:t>
+        <w:t>L’exemple parfait correspond à l’instauration de l’iPhone qui était l’un des premiers terminaux mobiles équipés d’un écran tactile : il a apporté une révolution dans le marché des téléphones mobiles en proposant un objet d’une architecture complexe, simple à utiliser et ce malgré les nombreuses réactions et les critiques que son créateur, le défunt Steve Jobs a pu apporter.</w:t>
       </w:r>
     </w:p>
     <w:p>
       <w:pPr>
         <w:ind w:firstLine="720"/>
-      </w:pPr>
-      <w:r>
-        <w:t xml:space="preserve">Durant chaque </w:t>
-      </w:r>
-      <w:r>
-        <w:rPr>
-          <w:b/>
-        </w:rPr>
-        <w:t>Sprint</w:t>
-      </w:r>
-      <w:r>
-        <w:t xml:space="preserve">, d’une durée de deux semaines, nous étions chargés de réaliser les US sur lesquels nous nous étions engagés avec les PPO, en fonction de notre </w:t>
-      </w:r>
-      <w:r>
-        <w:rPr>
-          <w:b/>
-        </w:rPr>
-        <w:t>vélocité</w:t>
-      </w:r>
-      <w:r>
-        <w:t xml:space="preserve"> sur le </w:t>
-      </w:r>
-      <w:r>
-        <w:t>Sprint</w:t>
-      </w:r>
-      <w:r>
-        <w:t>.</w:t>
-      </w:r>
-      <w:r>
-        <w:t xml:space="preserve"> </w:t>
-      </w:r>
-      <w:r>
-        <w:t xml:space="preserve">Henri </w:t>
-      </w:r>
-      <w:r>
-        <w:t xml:space="preserve">DARMET </w:t>
-      </w:r>
-      <w:r>
-        <w:t xml:space="preserve">nous avait donné comme consigne de respecter nos engagements et de réaliser le nombre de points sur lesquels nous étions fixés à chaque </w:t>
-      </w:r>
-      <w:r>
-        <w:rPr>
-          <w:b/>
-        </w:rPr>
-        <w:t>Sprint</w:t>
-      </w:r>
-      <w:r>
-        <w:rPr>
-          <w:b/>
-        </w:rPr>
-        <w:t xml:space="preserve">. </w:t>
-      </w:r>
-      <w:r>
-        <w:t xml:space="preserve">Concernant le groupe I-Learning, ces engagements ont été tenus du premier jusqu’au dernier </w:t>
-      </w:r>
-      <w:r>
-        <w:rPr>
-          <w:b/>
-        </w:rPr>
-        <w:t xml:space="preserve">Sprint </w:t>
-      </w:r>
-      <w:r>
-        <w:t xml:space="preserve">et à chaque </w:t>
-      </w:r>
-      <w:r>
-        <w:rPr>
-          <w:b/>
-        </w:rPr>
-        <w:t xml:space="preserve">Sprint Review, </w:t>
-      </w:r>
-      <w:r>
-        <w:t>nous pouvions constater les nouvelles fonctionnalités apportées au projet.</w:t>
-      </w:r>
-    </w:p>
-    <w:p>
-      <w:pPr>
-        <w:ind w:firstLine="720"/>
-      </w:pPr>
-      <w:r>
-        <w:t xml:space="preserve">Je reviendrai plus en détails sur la </w:t>
-      </w:r>
-      <w:r>
-        <w:rPr>
-          <w:b/>
-        </w:rPr>
-        <w:t>méthode Scrum</w:t>
-      </w:r>
-      <w:r>
-        <w:t xml:space="preserve"> ainsi que </w:t>
-      </w:r>
-      <w:r>
-        <w:t xml:space="preserve">sur </w:t>
-      </w:r>
-      <w:r>
-        <w:t xml:space="preserve">le cadre du </w:t>
-      </w:r>
-      <w:r>
-        <w:rPr>
-          <w:b/>
-        </w:rPr>
-        <w:t>Sprint</w:t>
-      </w:r>
-      <w:r>
-        <w:t xml:space="preserve"> et du projet dans une partie ultérieure.</w:t>
-      </w:r>
-    </w:p>
-    <w:p>
-      <w:pPr>
-        <w:ind w:firstLine="720"/>
-      </w:pPr>
-      <w:r>
-        <w:t xml:space="preserve">D’un point de vue opérationnel, nous avons donc suivi plusieurs formations, dont celle sur les </w:t>
-      </w:r>
-      <w:r>
-        <w:rPr>
-          <w:b/>
-        </w:rPr>
-        <w:t>méthodes Agile</w:t>
-      </w:r>
-      <w:r>
-        <w:rPr>
-          <w:b/>
-        </w:rPr>
-        <w:t>s</w:t>
-      </w:r>
-      <w:r>
-        <w:t xml:space="preserve">, en particulier la méthode </w:t>
-      </w:r>
-      <w:r>
-        <w:rPr>
-          <w:b/>
-        </w:rPr>
-        <w:t>Scrum</w:t>
-      </w:r>
-      <w:r>
-        <w:t xml:space="preserve"> mais également une formation en </w:t>
-      </w:r>
-      <w:r>
-        <w:rPr>
-          <w:b/>
-        </w:rPr>
-        <w:t>JavaScript</w:t>
-      </w:r>
-      <w:r>
-        <w:t xml:space="preserve"> du fait est que, en tant que stagiaires, nous faisions partie de la practice </w:t>
-      </w:r>
-      <w:r>
-        <w:rPr>
-          <w:b/>
-        </w:rPr>
-        <w:t>Web / Java</w:t>
-      </w:r>
-      <w:r>
-        <w:t xml:space="preserve"> qui est pilotée par Henri DARMET.</w:t>
-      </w:r>
-      <w:r>
-        <w:t xml:space="preserve"> </w:t>
-      </w:r>
-      <w:r>
-        <w:t xml:space="preserve">Un collaborateur de VISEO Technologies, Julien BORDENEUVE, a notamment été présent pour notre formation sur </w:t>
-      </w:r>
-      <w:r>
-        <w:rPr>
-          <w:b/>
-        </w:rPr>
-        <w:t>Git</w:t>
-      </w:r>
-      <w:r>
-        <w:rPr>
-          <w:b/>
-        </w:rPr>
-        <w:t xml:space="preserve"> </w:t>
-      </w:r>
-      <w:r>
-        <w:t xml:space="preserve">et il a également animé des séances de </w:t>
-      </w:r>
-      <w:r>
-        <w:rPr>
-          <w:b/>
-        </w:rPr>
-        <w:t>Test Driven Development</w:t>
-      </w:r>
-      <w:r>
-        <w:rPr>
-          <w:b/>
-        </w:rPr>
-        <w:t xml:space="preserve"> </w:t>
-      </w:r>
-      <w:r>
-        <w:t>qui consiste</w:t>
-      </w:r>
-      <w:r>
-        <w:t xml:space="preserve"> à produire du code testable et testé.</w:t>
-      </w:r>
-    </w:p>
-    <w:p>
-      <w:pPr>
-        <w:ind w:firstLine="720"/>
-      </w:pPr>
-      <w:r>
-        <w:t>Nous avons également eu l’occasion d’assister à plusieurs ateliers, sur des thèmes divers comme le retour d’expérience de consultants</w:t>
-      </w:r>
-      <w:r>
-        <w:t xml:space="preserve"> actuels</w:t>
-      </w:r>
-      <w:r>
-        <w:t>, des présentations et des échanges sur des sujets techniques ainsi que</w:t>
-      </w:r>
-      <w:r>
-        <w:t xml:space="preserve"> de nombreuses séances de préparation à la soutenance de stage, non seulement pour l’obtention du diplôme mais préparer les stagiaires à diriger ces ateliers – qu’on surnomme </w:t>
-      </w:r>
-      <w:r>
-        <w:rPr>
-          <w:b/>
-        </w:rPr>
-        <w:t>BBL</w:t>
-      </w:r>
-      <w:r>
-        <w:t>, une histoire de « </w:t>
-      </w:r>
-      <w:r>
-        <w:rPr>
-          <w:b/>
-        </w:rPr>
-        <w:t>Brown Bag Lunch</w:t>
-      </w:r>
-      <w:r>
-        <w:t> » étant donné que ceux-ci se déroulent en général durant la pause déjeuner -.</w:t>
-      </w:r>
-      <w:r>
-        <w:t xml:space="preserve"> </w:t>
-      </w:r>
-    </w:p>
-    <w:p>
-      <w:pPr>
-        <w:ind w:firstLine="720"/>
-      </w:pPr>
-      <w:r>
-        <w:t xml:space="preserve">A travers ce projet, les ressources humaines auront possibilité </w:t>
-      </w:r>
-      <w:r>
-        <w:t xml:space="preserve">d’évaluer les nouveaux collaborateurs de l’entreprise en leur faisant jouer les différents exercices mais à terme, </w:t>
-      </w:r>
-      <w:r>
-        <w:t xml:space="preserve">lors de la mise en production du projet, celui-ci </w:t>
-      </w:r>
-      <w:r>
-        <w:t>apportera un outil supplémentaire à VISEO pour accompagner les consultants dans leur montée en compétences</w:t>
-      </w:r>
-      <w:r>
-        <w:t>.</w:t>
-      </w:r>
-    </w:p>
-    <w:p>
-      <w:pPr>
-        <w:ind w:firstLine="720"/>
-      </w:pPr>
-      <w:r>
-        <w:t xml:space="preserve">Par ailleurs, la technologie </w:t>
-      </w:r>
-      <w:r>
-        <w:rPr>
-          <w:b/>
-        </w:rPr>
-        <w:t>SVG</w:t>
-      </w:r>
-      <w:r>
-        <w:t xml:space="preserve"> est peu exploitée sur le marché et cela permettrait d’ouvrir de nouvelles opportunités dans le domaine du Web car il y a une tendance à développer des applications qui sont intuitives, simples à utiliser dans le se</w:t>
-      </w:r>
-      <w:r>
-        <w:t>ns où sans acquis préalable de l’application, on</w:t>
-      </w:r>
-      <w:r>
-        <w:t xml:space="preserve"> sache la prendre en main.</w:t>
-      </w:r>
-    </w:p>
-    <w:p>
-      <w:pPr>
-        <w:ind w:firstLine="720"/>
-      </w:pPr>
-      <w:r>
-        <w:t>L’exemple parfait correspond à l’instauration de l’iPhone qui était l’un des premiers terminaux mobiles équipés d’un écran tactile : il a apporté une révolution dans le marché des téléphones mobiles en proposant un objet d’une architecture complexe, simple à utiliser et ce malgré les nombreuses réactions et les critiques que son créateur, le défunt Steve Jobs a pu apporter.</w:t>
-      </w:r>
-    </w:p>
-    <w:p>
-      <w:pPr>
-        <w:ind w:firstLine="720"/>
         <w:rPr>
           <w:i/>
         </w:rPr>
       </w:pPr>
       <w:r>
-        <w:lastRenderedPageBreak/>
         <w:t>Enfin, l’architecture du projet permettra éventuellement d’implémenter de nouveaux types de jeux qui s’intègreront aux jeux existants, dans le cas où I-Learning serait proposé comme mission de stage.</w:t>
       </w:r>
     </w:p>
@@ -4623,7 +5494,7 @@
         <w:pStyle w:val="Titre1"/>
         <w:ind w:firstLine="720"/>
       </w:pPr>
-      <w:bookmarkStart w:id="6" w:name="_Toc489940540"/>
+      <w:bookmarkStart w:id="5" w:name="_Toc490129377"/>
       <w:r>
         <w:lastRenderedPageBreak/>
         <w:t>II.</w:t>
@@ -4634,69 +5505,89 @@
       <w:r>
         <w:t>Etat de l’art</w:t>
       </w:r>
+      <w:bookmarkEnd w:id="5"/>
+    </w:p>
+    <w:p>
+      <w:pPr>
+        <w:pStyle w:val="Titre3"/>
+      </w:pPr>
+      <w:bookmarkStart w:id="6" w:name="_Toc490129378"/>
+      <w:r>
+        <w:t>Prélude :</w:t>
+      </w:r>
       <w:bookmarkEnd w:id="6"/>
     </w:p>
     <w:p>
       <w:pPr>
-        <w:pStyle w:val="Titre3"/>
-      </w:pPr>
-      <w:bookmarkStart w:id="7" w:name="_Toc489940541"/>
-      <w:r>
-        <w:t>Prélude :</w:t>
-      </w:r>
+        <w:ind w:firstLine="720"/>
+      </w:pPr>
+      <w:r>
+        <w:t>L’enseignement est un sujet qui englobe notre quotidien, que ce soit le fait d’apprendre de nouvelles connaissances, d’exercer un métier ou apprendre à pratiquer un sport. De manière générale, la personne qui enseigne un savoir, des connaissances ou des bonnes pratiques arrive à transmettre son savoir-faire à d’autres personnes. En revanche, pour un groupe de personnes ou une audience, c’est là que les résultats diffèrent : puisque toute personne est différente, il n’est pas admis que si l’on suit un enseignement, on puisse acquérir et maîtriser l’art ou le sujet en question du premier coup. Par exemple, parmi un groupe d’étudiants classique, la distraction, le manque d’attention ou le manque de connaissances au préalable sont des facteurs qui déterminent l’efficacité d'un cours.</w:t>
+      </w:r>
+    </w:p>
+    <w:p>
+      <w:pPr>
+        <w:ind w:firstLine="720"/>
+      </w:pPr>
+      <w:r>
+        <w:t>La solution que j’étudie est le « Serious Game » où l’on pose un cadre, on assimile des rôles propres à chaque personne et, la plupart des cas, ces personnes doivent résoudre un problème posé. Le cadre est fictif, les rôles désignés se rapportent à la vie réelle et souvent, le problème à résoudre est un cas courant de la vie quotidienne. Le but du « Serious Game » est de faire intervenir tous les « participants », leur permettre de se projeter dans des rôles qu’ils ne maîtrisent pas et d’une certaine manière, « vivre » dans un contexte particulier. Comme il s’agit de participer à un jeu, on peut se permettre de faire des erreurs, tout comme remplir parfaitement le rôle comme demandé. L’intérêt majeur du « Serious Game » provient du fait que les « participants » se mettent dans les conditions du jeu, se sentent plus impliqués par les sujets et thèmes abordés, et enfin c’est une occasion pour les « joueurs » de mettre en pratique leurs connaissances, de se concentrer sur leurs tâches respectives et de s’approprier les codes selon le contexte choisi.</w:t>
+      </w:r>
+    </w:p>
+    <w:p>
+      <w:pPr>
+        <w:ind w:firstLine="720"/>
+      </w:pPr>
+      <w:r>
+        <w:t>Dans le cas d’une entreprise de services numérique comme VISEO Technologies, le projet I-Learning est un « Serious Game » permettant aux collaborateurs de suivre des formations et de monter en compétences. Il présente des exercices de type quiz et des exercices de type « poupée » : le premier correspond à résoudre plusieurs questions en sélectionnant les bonnes réponses tandis que le second propose une sorte de « puzzle » où il faut rassembler les bonnes réponses avec les énoncés proposés afin de remplir certains objectifs fixés par le jeu. Lorsque l’on a complété le jeu, on découvre nos résultats et on a également accès aux explications des réponses pour vérifier que l’on a bien assimilé le sujet.</w:t>
+      </w:r>
+    </w:p>
+    <w:p>
+      <w:pPr>
+        <w:ind w:firstLine="720"/>
+      </w:pPr>
+      <w:r>
+        <w:t xml:space="preserve">A travers cet état de l’art, on s’intéressera à la place du « Serious Game » entre la voie traditionnelle d’apprentissage, d’éducation dès le plus jeune âge mais également </w:t>
+      </w:r>
+      <w:r>
+        <w:t xml:space="preserve">avec </w:t>
+      </w:r>
+      <w:r>
+        <w:t>les différents cadres qui existent dans les universités et écoles d’études supérieures</w:t>
+      </w:r>
+      <w:r>
+        <w:t xml:space="preserve"> dès l’instant où il y a un échange entre un enseignant et des élèves, étudiants. Enfin, on fera également la comparaison avec les formations en ligne où l’</w:t>
+      </w:r>
+      <w:r>
+        <w:t>interaction</w:t>
+      </w:r>
+      <w:r>
+        <w:t xml:space="preserve"> entre l’enseignant et l’audience </w:t>
+      </w:r>
+      <w:r>
+        <w:t>est indirecte.</w:t>
+      </w:r>
+      <w:r>
+        <w:t xml:space="preserve"> </w:t>
+      </w:r>
+    </w:p>
+    <w:p>
+      <w:pPr>
+        <w:ind w:firstLine="720"/>
+      </w:pPr>
+      <w:r>
+        <w:lastRenderedPageBreak/>
+        <w:t>A travers cet état de l’art, on s’</w:t>
+      </w:r>
+      <w:r>
+        <w:t>intéressera au « Serious Game » en tant que méthode d’enseignement, puis en étudiant les différentes méthodes qui existent à l’heure actuelle. Ensuite, nous ferons une analyse scientifique et technique du projet I-Learning en tant qu’application Web reposant sur des « Serious Games ». Nous conclurons cet état de l’art par l’intérêt de VISEO Technologies pour cette plateforme ainsi que l’avenir des « Serious Games » ainsi qu</w:t>
+      </w:r>
+      <w:r>
+        <w:t>e des plateformes permettant d’acquérir des connaissances à travers les « Se</w:t>
+      </w:r>
+      <w:bookmarkStart w:id="7" w:name="_GoBack"/>
       <w:bookmarkEnd w:id="7"/>
-    </w:p>
-    <w:p>
-      <w:pPr>
-        <w:ind w:firstLine="720"/>
-      </w:pPr>
-      <w:r>
-        <w:t>L’enseignement est un sujet qui englobe notre quotidien, que ce soit le fait d’apprendre de nouvelles connaissances, d’exercer un métier ou apprendre à pratiquer un sport. De manière générale, la personne qui enseigne un savoir, des connaissances ou des bonnes pratiques arrive à transmettre son savoir-faire à d’autres personnes. En revanche, pour un groupe de personnes ou une audience, c’est là que les résultats diffèrent : puisque toute personne est différente, il n’est pas admis que si l’on suit un enseignement, on puisse acquérir et maîtriser l’art ou le sujet en question du premier coup. Par exemple, parmi un groupe d’étudiants classique, la distraction, le manque d’attention ou le manque de connaissances au préalable sont des facteurs qui déterminent l’efficacité d'un cours.</w:t>
-      </w:r>
-    </w:p>
-    <w:p>
-      <w:pPr>
-        <w:ind w:firstLine="720"/>
-      </w:pPr>
-      <w:r>
-        <w:t>La solution que j’étudie est le « Serious Game » où l’on pose un cadre, on assimile des rôles propres à chaque personne et, la plupart des cas, ces personnes doivent résoudre un problème posé. Le cadre est fictif, les rôles désignés se rapportent à la vie réelle et souvent, le problème à résoudre est un cas courant de la vie quotidienne. Le but du « Serious Game » est de faire intervenir tous les « participants », leur permettre de se projeter dans des rôles qu’ils ne maîtrisent pas et d’une certaine manière, « vivre » dans un contexte particulier. Comme il s’agit de participer à un jeu, on peut se permettre de faire des erreurs, tout comme remplir parfaitement le rôle comme demandé. L’intérêt majeur du « Serious Game » provient du fait que les « participants » se mettent dans les conditions du jeu, se sentent plus impliqués par les sujets et thèmes abordés, et enfin c’est une occasion pour les « joueurs » de mettre en pratique leurs connaissances, de se concentrer sur leurs tâches respectives et de s’approprier les codes selon le contexte choisi.</w:t>
-      </w:r>
-    </w:p>
-    <w:p>
-      <w:pPr>
-        <w:ind w:firstLine="720"/>
-      </w:pPr>
-      <w:r>
-        <w:t>Dans le cas d’une entreprise de services numérique comme VISEO Technologies, le projet I-Learning est un « Serious Game » permettant aux collaborateurs de suivre des formations et de monter en compétences. Il présente des exercices de type quiz et des exercices de type « poupée » : le premier correspond à résoudre plusieurs questions en sélectionnant les bonnes réponses tandis que le second propose une sorte de « puzzle » où il faut rassembler les bonnes réponses avec les énoncés proposés afin de remplir certains objectifs fixés par le jeu. Lorsque l’on a complété le jeu, on découvre nos résultats et on a également accès aux explications des réponses pour vérifier que l’on a bien assimilé le sujet.</w:t>
-      </w:r>
-    </w:p>
-    <w:p>
-      <w:pPr>
-        <w:ind w:firstLine="720"/>
-      </w:pPr>
-      <w:r>
-        <w:t xml:space="preserve">A travers cet état de l’art, on s’intéressera à la place du « Serious Game » entre la voie traditionnelle d’apprentissage, d’éducation dès le plus jeune âge mais également </w:t>
-      </w:r>
-      <w:r>
-        <w:t xml:space="preserve">avec </w:t>
-      </w:r>
-      <w:r>
-        <w:t>les différents cadres qui existent dans les universités et écoles d’études supérieures</w:t>
-      </w:r>
-      <w:r>
-        <w:t xml:space="preserve"> dès l’instant où il y a un échange entre un enseignant et des élèves, étudiants. Enfin, on fera également la comparaison avec les formations en ligne où l’</w:t>
-      </w:r>
-      <w:r>
-        <w:t>interaction</w:t>
-      </w:r>
-      <w:r>
-        <w:t xml:space="preserve"> entre l’enseignant et l’audience </w:t>
-      </w:r>
-      <w:r>
-        <w:t>est indirecte.</w:t>
-      </w:r>
-      <w:r>
-        <w:t xml:space="preserve"> </w:t>
+      <w:r>
+        <w:t>rious Games » .</w:t>
       </w:r>
     </w:p>
     <w:p>
@@ -4715,99 +5606,15 @@
           <w:numId w:val="19"/>
         </w:numPr>
       </w:pPr>
-      <w:bookmarkStart w:id="8" w:name="_Toc489940542"/>
+      <w:bookmarkStart w:id="8" w:name="_Toc490129379"/>
       <w:r>
         <w:lastRenderedPageBreak/>
-        <w:t>L’école : voie absolue ou vitale ?</w:t>
+        <w:t>DEFINITION,</w:t>
+      </w:r>
+      <w:r>
+        <w:t xml:space="preserve"> objectif et exemples</w:t>
       </w:r>
       <w:bookmarkEnd w:id="8"/>
-    </w:p>
-    <w:p>
-      <w:r>
-        <w:tab/>
-        <w:t>L’</w:t>
-      </w:r>
-      <w:r>
-        <w:t xml:space="preserve">enseignement prend </w:t>
-      </w:r>
-      <w:r>
-        <w:t>une grande place dans la manière de vivre, de penser mais également sur les connaissance</w:t>
-      </w:r>
-      <w:r>
-        <w:t xml:space="preserve">s acquises, passées et futures. </w:t>
-      </w:r>
-      <w:r>
-        <w:t xml:space="preserve">Lorsque l’on naît, on doit une grande partie de cette éducation à l’attention qui nous est accordée par les parents : arrivé à un stade où l’on commence à marcher, à pouvoir former des mots et à comprendre certains concepts, principes, on débute par </w:t>
-      </w:r>
-      <w:r>
-        <w:t xml:space="preserve">l’école </w:t>
-      </w:r>
-      <w:r>
-        <w:t>primaire</w:t>
-      </w:r>
-      <w:r>
-        <w:t xml:space="preserve"> </w:t>
-      </w:r>
-      <w:r>
-        <w:t>et au fur et à mesure que l’on grandit, les institutions changent ainsi que le cadre, les suje</w:t>
-      </w:r>
-      <w:r>
-        <w:t xml:space="preserve">ts abordés, la difficulté, etc. </w:t>
-      </w:r>
-      <w:r>
-        <w:t>La place de l’éducation parentale, les codes mis en place dans son propre domic</w:t>
-      </w:r>
-      <w:r>
-        <w:t>ile familial</w:t>
-      </w:r>
-      <w:r>
-        <w:t xml:space="preserve"> </w:t>
-      </w:r>
-      <w:r>
-        <w:t>et la manière de vivre</w:t>
-      </w:r>
-      <w:r>
-        <w:t xml:space="preserve"> sont les premières marches vers l’indépendance, lorsque l’on n’a </w:t>
-      </w:r>
-      <w:r>
-        <w:t xml:space="preserve">pas encore atteint la majorité. </w:t>
-      </w:r>
-      <w:r>
-        <w:t>D’après l’article 371-2 du Code civil : « Chacun des parents contribue à l’entretien et à l’éducation des enfants à proportion de ses ressources, de celles de l’autre parent, ain</w:t>
-      </w:r>
-      <w:r>
-        <w:t xml:space="preserve">si que des besoins de l’enfant. </w:t>
-      </w:r>
-      <w:r>
-        <w:t>Cette obligation ne cesse pas de plein droit lorsque l’enfant est majeur. »</w:t>
-      </w:r>
-      <w:r>
-        <w:br/>
-        <w:t>Cela renforce l’idée que chaque enfant dispose d’un soutien relatif de ses parents pour subvenir à ses besoins et que les parents ne sont plus obligés de</w:t>
-      </w:r>
-      <w:r>
-        <w:t> (…)</w:t>
-      </w:r>
-    </w:p>
-    <w:p>
-      <w:r>
-        <w:t>C’est pour cette raison que notre gouvernement dispose d’un ministère de l’Education nationale qui établit les différents programmes scolaires des différents niveaux d’</w:t>
-      </w:r>
-      <w:r>
-        <w:t>éducation</w:t>
-      </w:r>
-      <w:r>
-        <w:t xml:space="preserve"> jusqu’aux sujets abordés dans les épreuves finales du baccalauréat</w:t>
-      </w:r>
-      <w:r>
-        <w:t>, de façon à accompagner les élèves jusqu’à l’obtention de leurs diplômes respectifs</w:t>
-      </w:r>
-      <w:r>
-        <w:t xml:space="preserve"> (…)</w:t>
-      </w:r>
-      <w:r>
-        <w:br w:type="page"/>
-      </w:r>
     </w:p>
     <w:p>
       <w:pPr>
@@ -4817,721 +5624,92 @@
           <w:numId w:val="19"/>
         </w:numPr>
       </w:pPr>
-      <w:bookmarkStart w:id="9" w:name="_Toc489940543"/>
-      <w:r>
-        <w:lastRenderedPageBreak/>
-        <w:t>Les formations ouvertes et/ou à distance</w:t>
+      <w:bookmarkStart w:id="9" w:name="_Toc490129380"/>
+      <w:r>
+        <w:t>Etude du marché</w:t>
       </w:r>
       <w:bookmarkEnd w:id="9"/>
-    </w:p>
-    <w:p>
-      <w:pPr>
-        <w:rPr>
-          <w:strike/>
-          <w:lang w:val="en-GB"/>
-        </w:rPr>
-      </w:pPr>
-      <w:r>
-        <w:rPr>
-          <w:strike/>
-          <w:lang w:val="en-GB"/>
-        </w:rPr>
-        <w:t>TODO 1 : Return on investment</w:t>
-      </w:r>
-    </w:p>
-    <w:p>
-      <w:pPr>
-        <w:rPr>
-          <w:lang w:val="en-GB"/>
-        </w:rPr>
-      </w:pPr>
-      <w:r>
-        <w:rPr>
-          <w:lang w:val="en-GB"/>
-        </w:rPr>
-        <w:t>TODO 2 : Avantages</w:t>
-      </w:r>
-    </w:p>
-    <w:p>
-      <w:r>
-        <w:t>TODO 3 : Inconvénients / limites</w:t>
-      </w:r>
-    </w:p>
-    <w:p>
-      <w:r>
-        <w:t>TODO 4 : Intérêts , buts</w:t>
-      </w:r>
-    </w:p>
-    <w:p>
-      <w:r>
-        <w:t xml:space="preserve">4 : </w:t>
-      </w:r>
-      <w:r>
-        <w:t>liberté rythme de travail, activité en parallèle</w:t>
-      </w:r>
-    </w:p>
-    <w:p>
-      <w:r>
-        <w:t>TODO 5 : Qui utilise ?</w:t>
-      </w:r>
-    </w:p>
-    <w:p>
-      <w:r>
-        <w:t>TODO 6 : Pour qui ?</w:t>
-      </w:r>
-    </w:p>
-    <w:p>
-      <w:pPr>
-        <w:rPr>
-          <w:lang w:val="en-GB"/>
-        </w:rPr>
-      </w:pPr>
-      <w:r>
-        <w:rPr>
-          <w:lang w:val="en-GB"/>
-        </w:rPr>
-        <w:t>TODO 7 : Evolution historique (ex MOOC =&gt; tuto =&gt; vidéos )</w:t>
-      </w:r>
-    </w:p>
-    <w:p>
-      <w:pPr>
-        <w:rPr>
-          <w:lang w:val="en-GB"/>
-        </w:rPr>
-      </w:pPr>
-      <w:r>
-        <w:rPr>
-          <w:lang w:val="en-GB"/>
-        </w:rPr>
-        <w:tab/>
-        <w:t>Serious game (VR / AR)</w:t>
-      </w:r>
-    </w:p>
-    <w:p>
-      <w:pPr>
-        <w:rPr>
-          <w:lang w:val="en-GB"/>
-        </w:rPr>
-      </w:pPr>
-      <w:r>
-        <w:rPr>
-          <w:lang w:val="en-GB"/>
-        </w:rPr>
-        <w:t>7 : blogs, wikis, podcast</w:t>
-      </w:r>
-    </w:p>
-    <w:p>
-      <w:r>
-        <w:t>7 : salle de classe virtuelle</w:t>
-      </w:r>
-      <w:r>
-        <w:t xml:space="preserve"> avec présentation en ligne en Live</w:t>
-      </w:r>
-    </w:p>
-    <w:p>
-      <w:r>
-        <w:t>7 : réseaux sociaux influence dans E-learning 2.0</w:t>
-      </w:r>
-    </w:p>
-    <w:p>
-      <w:r>
-        <w:t>7 : apprentissage assisté et mobile des langues (MALL pour Mobile Assisted Langugage Learning) =&gt; utilisation ordi portable &amp; tél pour faciliter appren. langues</w:t>
-      </w:r>
-    </w:p>
-    <w:p>
-      <w:r>
-        <w:t xml:space="preserve">TODO 8 : Marché / (coûts &amp; dépenses =&gt; ROI) / secteur </w:t>
-      </w:r>
-    </w:p>
-    <w:p>
-      <w:pPr>
-        <w:rPr>
-          <w:lang w:val="en-GB"/>
-        </w:rPr>
-      </w:pPr>
-      <w:r>
-        <w:rPr>
-          <w:lang w:val="en-GB"/>
-        </w:rPr>
-        <w:t>8 : USA, Enhanced-Learning through Information Technologies</w:t>
-      </w:r>
-    </w:p>
-    <w:p>
-      <w:pPr>
-        <w:ind w:firstLine="720"/>
-      </w:pPr>
-      <w:r>
-        <w:t xml:space="preserve">On parle </w:t>
-      </w:r>
-      <w:r>
-        <w:t>de formation à distance</w:t>
-      </w:r>
-      <w:r>
-        <w:t xml:space="preserve"> toute méthode d’enseignement qui ne présente pas le m</w:t>
-      </w:r>
-      <w:r>
-        <w:t>ême encadrement classique avec une classe définie, un enseignant qui possède des connaiss</w:t>
-      </w:r>
-      <w:r>
-        <w:t>ances dans un sujet particulier</w:t>
-      </w:r>
-      <w:r>
-        <w:t>.</w:t>
-      </w:r>
-    </w:p>
-    <w:p>
-      <w:r>
-        <w:tab/>
-      </w:r>
-      <w:r>
-        <w:t xml:space="preserve">La forme la plus commune de </w:t>
-      </w:r>
-      <w:r>
-        <w:t>la formation à distance</w:t>
-      </w:r>
-      <w:r>
-        <w:t xml:space="preserve"> est la formation en ligne : les types de formations sont aussi nombreuses et variées qu’il y a de matières à étudier, par exemple les langues, l’histoire, la programmation informatique, comment réaliser un CV… </w:t>
-      </w:r>
-      <w:r>
-        <w:t>Cette méthode d’apprentissage n’exclut pas forcément la présence d’un encadrant mais l’interaction entre l’apprenant et le tuteur est beaucoup moins présent que dans les méthodes d’enseignement traditionnels : on a tendance à l’appeler « e-learning » d’une part parce que cette méthode provient de la naissance d’Internet et d’autre part, l’apprenti est indépendant de la personne qui est supposée l’encadrer dans ses travaux d’apprentissage. Ce dernier peut très bien débuter son éducation sans le préavis d’une autre personne, à n’importe quel moment et à n’importe quel endroit, tant qu’il y a accès aux formations.</w:t>
-      </w:r>
-    </w:p>
-    <w:p>
-      <w:pPr>
-        <w:ind w:firstLine="720"/>
-      </w:pPr>
-      <w:r>
-        <w:lastRenderedPageBreak/>
-        <w:t>En France</w:t>
-      </w:r>
-      <w:r>
-        <w:rPr>
-          <w:rStyle w:val="Appelnotedebasdep"/>
-        </w:rPr>
-        <w:footnoteReference w:id="2"/>
-      </w:r>
-      <w:r>
-        <w:t>, la formation en ligne ou la formation à distance</w:t>
-      </w:r>
-      <w:r>
-        <w:rPr>
-          <w:rStyle w:val="Appelnotedebasdep"/>
-        </w:rPr>
-        <w:footnoteReference w:id="3"/>
-      </w:r>
-      <w:r>
-        <w:t xml:space="preserve"> </w:t>
-      </w:r>
-      <w:r>
-        <w:t>présente un large panel de possibilités : outre le fait de pouvoir acquérir de nouvelles connaissances, il est également possible pour l’</w:t>
-      </w:r>
-      <w:r>
-        <w:t>individu</w:t>
-      </w:r>
-      <w:r>
-        <w:t xml:space="preserve"> de prétendre à un diplôme ou une qualification à la fin de la formation.</w:t>
-      </w:r>
-    </w:p>
-    <w:p>
-      <w:pPr>
-        <w:ind w:firstLine="720"/>
-      </w:pPr>
-      <w:r>
-        <w:t>Toute personne est susceptible de suivre une formation à distance, qu’il s’agisse d’étudiants, de salariés ou de demandeurs d’emploi. En entreprise, l’employé peut disposer d’un moyen d’évoluer en parallèle de son activité principale. Dans un autre cas, les non-salariés peuvent progresser dans leur</w:t>
-      </w:r>
-      <w:r>
-        <w:t xml:space="preserve"> domaine d’activité ou bien décider de le diversifier. </w:t>
-      </w:r>
-      <w:r>
-        <w:br/>
-      </w:r>
-      <w:r>
-        <w:t>Les nombreuses options possibles sont également des axes d’amélioration pour les particuliers et demandeurs d’emploi s’ils cherchent à se reco</w:t>
-      </w:r>
-      <w:r>
-        <w:t>nvertir dans un autre métier ou bien pouvoir se démarquer des autres candidats. Pour les étudiants, c’est une manière de se préparer à un double</w:t>
-      </w:r>
-      <w:r>
-        <w:t xml:space="preserve"> diplôme</w:t>
-      </w:r>
-      <w:r>
-        <w:t xml:space="preserve"> et de pouvoir gérer leur emploi du temps sans trop de contraintes. Le cadre de la formation fait que les personnes en situation de handicap ont la possibilité de travailler à leur rythme, sans avoir à se déplacer. Enfin, quant aux personnes </w:t>
-      </w:r>
-      <w:r>
-        <w:t>en situation carcérale, c’est une méthode supplémentaire dans leur réinsertion dans la vie active.</w:t>
-      </w:r>
-      <w:r>
-        <w:t xml:space="preserve"> Pour illustrer cela, on peut citer les cours d’Anglais Renforcé proposés aux étudiants à l’ESIEA pour qu’ils puissent acquérir plus d’aisance en Anglais que ça soit à l’écrit ou à l’oral. En plus d’un enseignement présentiel, il y a</w:t>
-      </w:r>
-      <w:r>
-        <w:t xml:space="preserve"> également un suivi en ligne </w:t>
-      </w:r>
-      <w:r>
-        <w:t>via la plateforme</w:t>
-      </w:r>
-      <w:r>
-        <w:t xml:space="preserve"> Gymglish</w:t>
-      </w:r>
-      <w:r>
-        <w:t xml:space="preserve"> où </w:t>
-      </w:r>
-      <w:r>
-        <w:t>l’on trouve un ensemble de contenu écrit et audio avec des questions pour mettre en pratique ses connaissances, vérifier nos acquis et se tester. La correction est immédiate et elle présente des explications avec un score du jour afin d’être incité à faire mieux que</w:t>
-      </w:r>
-      <w:r>
-        <w:t xml:space="preserve"> </w:t>
-      </w:r>
-      <w:r>
-        <w:t>la dernière session. Le temps requis pour ces sessions est de 15 minutes.</w:t>
-      </w:r>
-      <w:r>
-        <w:t xml:space="preserve"> </w:t>
-      </w:r>
-    </w:p>
-    <w:p>
-      <w:pPr>
-        <w:keepNext/>
-      </w:pPr>
-      <w:r>
-        <w:rPr>
-          <w:noProof/>
-          <w:lang w:eastAsia="fr-FR"/>
-        </w:rPr>
-        <w:drawing>
-          <wp:inline distT="0" distB="0" distL="0" distR="0">
-            <wp:extent cx="4011283" cy="2804590"/>
-            <wp:effectExtent l="0" t="0" r="8890" b="0"/>
-            <wp:docPr id="18" name="Image 18">
-              <a:hlinkClick xmlns:a="http://schemas.openxmlformats.org/drawingml/2006/main" r:id="rId16"/>
-            </wp:docPr>
-            <wp:cNvGraphicFramePr>
-              <a:graphicFrameLocks xmlns:a="http://schemas.openxmlformats.org/drawingml/2006/main" noChangeAspect="1"/>
-            </wp:cNvGraphicFramePr>
-            <a:graphic xmlns:a="http://schemas.openxmlformats.org/drawingml/2006/main">
-              <a:graphicData uri="http://schemas.openxmlformats.org/drawingml/2006/picture">
-                <pic:pic xmlns:pic="http://schemas.openxmlformats.org/drawingml/2006/picture">
-                  <pic:nvPicPr>
-                    <pic:cNvPr id="18" name="Image 18">
-                      <a:hlinkClick r:id="rId16"/>
-                    </pic:cNvPr>
-                    <pic:cNvPicPr/>
-                  </pic:nvPicPr>
-                  <pic:blipFill>
-                    <a:blip r:embed="rId17" cstate="print">
-                      <a:extLst>
-                        <a:ext uri="{28A0092B-C50C-407E-A947-70E740481C1C}">
-                          <a14:useLocalDpi xmlns:a14="http://schemas.microsoft.com/office/drawing/2010/main" val="0"/>
-                        </a:ext>
-                      </a:extLst>
-                    </a:blip>
-                    <a:stretch>
-                      <a:fillRect/>
-                    </a:stretch>
-                  </pic:blipFill>
-                  <pic:spPr>
-                    <a:xfrm>
-                      <a:off x="0" y="0"/>
-                      <a:ext cx="4041778" cy="2825911"/>
-                    </a:xfrm>
-                    <a:prstGeom prst="rect">
-                      <a:avLst/>
-                    </a:prstGeom>
-                  </pic:spPr>
-                </pic:pic>
-              </a:graphicData>
-            </a:graphic>
-          </wp:inline>
-        </w:drawing>
-      </w:r>
-    </w:p>
-    <w:p>
-      <w:pPr>
-        <w:pStyle w:val="Lgende"/>
-      </w:pPr>
-      <w:r>
-        <w:t xml:space="preserve">Figure </w:t>
-      </w:r>
-      <w:fldSimple w:instr=" SEQ Figure \* ARABIC ">
-        <w:r>
-          <w:rPr>
-            <w:noProof/>
-          </w:rPr>
-          <w:t>4</w:t>
-        </w:r>
-      </w:fldSimple>
-      <w:r>
-        <w:t xml:space="preserve"> – Exemple de certification du niveau d’anglais sur gymglish</w:t>
-      </w:r>
-      <w:r>
-        <w:rPr>
-          <w:rStyle w:val="Appelnotedebasdep"/>
-        </w:rPr>
-        <w:footnoteReference w:id="4"/>
-      </w:r>
-    </w:p>
-    <w:p>
-      <w:pPr>
-        <w:ind w:firstLine="720"/>
-      </w:pPr>
-      <w:r>
-        <w:t xml:space="preserve">La formation en ligne est donc accessible à tous, sa flexibilité et sa diversité la rendent très intéressante ainsi que son coût moins important que les formations traditionnelles. Il n’y a pas de contrainte temporelle et elle peut être réalisée où que l’on se trouve. Le format permet </w:t>
-      </w:r>
-      <w:r>
-        <w:lastRenderedPageBreak/>
-        <w:t>également de construire des communautés autour de la formation en ligne comme Wikiversité</w:t>
-      </w:r>
-      <w:r>
-        <w:rPr>
-          <w:rStyle w:val="Appelnotedebasdep"/>
-        </w:rPr>
-        <w:footnoteReference w:id="5"/>
-      </w:r>
-      <w:r>
-        <w:t xml:space="preserve"> </w:t>
-      </w:r>
-      <w:r>
-        <w:t xml:space="preserve">où l’interaction est importante avec les membres de la plateforme car c’est à travers la collaboration qu’est produite le contenu des formations de Wikiversité. On accède plus rapidement à des informations et des ressources liées aux sujets que l’on étudie, ces informations sont également gérées par la </w:t>
-      </w:r>
-      <w:r>
-        <w:t>plateforme donc il n’y a pas nécessairement besoin de prendre des notes et de les tenir à jour.</w:t>
-      </w:r>
-      <w:r>
-        <w:t xml:space="preserve"> </w:t>
-      </w:r>
-      <w:r>
-        <w:t>Outre les nombreux avantages accord</w:t>
-      </w:r>
-      <w:r>
-        <w:t xml:space="preserve">és aux personnes qui se forment, celles qui les encadrent bénéficient également d’un gain de temps dans l’évaluation des candidats et ressentent moins le besoin d’apporter des explications puisque les exercices comportent en général les raisons pour lesquelles telle réponse est correcte ou incorrecte. </w:t>
-      </w:r>
-    </w:p>
-    <w:p>
-      <w:pPr>
-        <w:ind w:firstLine="720"/>
-      </w:pPr>
-      <w:r>
-        <w:t>Même si la formation en ligne dispose d’arguments, elle</w:t>
-      </w:r>
-      <w:r>
-        <w:t xml:space="preserve"> </w:t>
-      </w:r>
-      <w:r>
-        <w:t xml:space="preserve">ne permet pas d’éviter </w:t>
-      </w:r>
-      <w:r>
-        <w:t>le passage par l’école : socialement, l’accessibilité se fait au détriment de l’interaction et des échanges que l’on peut avoir avec les enseignants</w:t>
-      </w:r>
-      <w:r>
-        <w:t xml:space="preserve"> ou au sein même d’une classe. Le choix de réponses prédéfinies limite également la liberté de réflexion sur des solutions alternatives : de ce fait, il est </w:t>
-      </w:r>
-      <w:r>
-        <w:t>plus di</w:t>
-      </w:r>
-      <w:r>
-        <w:t xml:space="preserve">fficile </w:t>
-      </w:r>
-      <w:r>
-        <w:t>d</w:t>
-      </w:r>
-      <w:r>
-        <w:t>e construire son propre raisonnement pour venir à bout de la question et d’acquérir cette capacité à trouver les solution d’un problème. Du fait est que l’exercice se réalise devant un écran, celui-ci ne présente pas les mêmes risques qu’un exercice classique réalisé en établissement : l’apprenant ne peut pas se confronter à des contraintes de temps, par conséquent sa gestion de crises et d’échéances peut être moins efficace qu’une personne qui entame la même formation dans un cadre plus traditionnel</w:t>
-      </w:r>
-      <w:r>
-        <w:t xml:space="preserve">. Par ailleurs, </w:t>
-      </w:r>
-      <w:r>
-        <w:t xml:space="preserve">pour les professions qui requièrent une expertise dans des opérations manuelles – coiffure, chirurgie, massage –, des </w:t>
-      </w:r>
-      <w:r>
-        <w:t xml:space="preserve">simulations existent or réaliser ce genre de pratique avec un encadrant d’expérience reste préférable pour l’exactitude des compétences. </w:t>
-      </w:r>
-      <w:r>
-        <w:t xml:space="preserve">Pour rebondir sur ce point, il est donc nécessaire de disposer d’un nombre suffisant d’enseignants qualifiés pour que la qualification reste pertinente. </w:t>
-      </w:r>
-      <w:r>
-        <w:t>La formation en ligne requiert également une connexion à Internet</w:t>
-      </w:r>
-      <w:r>
-        <w:t xml:space="preserve">, ce qui n’est pas acquis pour tous. On peut être amenés à suivre des formations préparées en anglais </w:t>
-      </w:r>
-      <w:r>
-        <w:t>selon les ressources disponibles</w:t>
-      </w:r>
-      <w:r>
-        <w:t xml:space="preserve">. </w:t>
-      </w:r>
-    </w:p>
-    <w:p>
-      <w:pPr>
-        <w:ind w:firstLine="720"/>
-      </w:pPr>
-      <w:r>
-        <w:t xml:space="preserve">Parmi les méthodes </w:t>
-      </w:r>
-      <w:r>
-        <w:t>d’instruction</w:t>
-      </w:r>
-      <w:r>
-        <w:t xml:space="preserve"> à distance</w:t>
-      </w:r>
-      <w:r>
-        <w:t>, on trouve égalemen</w:t>
-      </w:r>
-      <w:r>
-        <w:t xml:space="preserve">t les cours par correspondance </w:t>
-      </w:r>
-      <w:r>
-        <w:t>qui sont apparus en 1830. Dans le cas de la France comme dans d’autres pays, on trouvait des organismes d’initiative privée qui proposaient donc « des cours de soutien ou des formations préparatoire à des examens ou à des concours nationaux, administratifs, professionnels ou techniques. »</w:t>
-      </w:r>
-      <w:r>
-        <w:rPr>
-          <w:rStyle w:val="Appelnotedebasdep"/>
-        </w:rPr>
-        <w:footnoteReference w:id="6"/>
-      </w:r>
-      <w:r>
-        <w:t xml:space="preserve">. Des décrets ont été signés pour reconnaître la légitimité de ces cours de soutien organisés par des </w:t>
-      </w:r>
-      <w:r>
-        <w:t>institutions privées mais tout n’était pas au beau fixe. Par la suite, on trouvera des œuvres littéraires destinés aux enfants pour leur permettre d’apprendre à lire et petit à petit, l’éducation devint un point d’intérêt pour les éditeurs à qui l’on doit en partie l’enseignement à distance.</w:t>
-      </w:r>
-      <w:r>
-        <w:t xml:space="preserve"> On notera que 1939 a </w:t>
-      </w:r>
-      <w:r>
-        <w:t>amorcé</w:t>
-      </w:r>
-      <w:r>
-        <w:t xml:space="preserve"> la naissance du CNED qui est le centre national d’éducation à distance</w:t>
-      </w:r>
-      <w:r>
-        <w:t xml:space="preserve"> suite à une décision précipitée des pouvoirs publics </w:t>
-      </w:r>
-      <w:r>
-        <w:t xml:space="preserve">et du manque d’organisation du système d’enseignement lié à la guerre. Le CNED est reconnu par l’Etat en tant que « service public de l’enseignement à distance », extrait du décret </w:t>
-      </w:r>
-      <w:r>
-        <w:t>2009-238 du 27 février 2009</w:t>
-      </w:r>
-      <w:r>
-        <w:rPr>
-          <w:rStyle w:val="Appelnotedebasdep"/>
-        </w:rPr>
-        <w:footnoteReference w:id="7"/>
-      </w:r>
-      <w:r>
-        <w:t xml:space="preserve"> </w:t>
-      </w:r>
-      <w:r>
-        <w:t>. Il porte l’accès au savoir pour tous et l’équité dans l’accès au savoir comme principales valeurs et c’est également par le CNED que les Français vivant à l’étranger</w:t>
-      </w:r>
-      <w:r>
-        <w:t xml:space="preserve"> poursuivent leur éducation à distance. Les cours par correspondance se caractérisent par </w:t>
-      </w:r>
-      <w:r>
-        <w:t>de nombreux échanges</w:t>
-      </w:r>
-      <w:r>
-        <w:t xml:space="preserve"> avec les enseignants qui leur sont dédiés, notamment la correction des devoirs des élèves : en moyenne, on trouve deux à trois devoirs à réaliser par matière </w:t>
-      </w:r>
-      <w:r>
-        <w:lastRenderedPageBreak/>
-        <w:t>d’enseignement. L’élève dépose son devoir sur la plateforme en ligne et l’encadrant dispose de quatre à six jours pour le corriger, le noter le renvoyer par Internet mais il est toujours possible d’envoyer les devoirs par courrier postal à l’adresse du CNED.</w:t>
-      </w:r>
-    </w:p>
-    <w:p>
-      <w:pPr>
-        <w:ind w:firstLine="720"/>
-      </w:pPr>
-      <w:r>
-        <w:t xml:space="preserve">Le CNED </w:t>
-      </w:r>
-      <w:r>
-        <w:t xml:space="preserve">propose une scolarité allant de l’école maternelle jusqu’au lycée pour le </w:t>
-      </w:r>
-      <w:r>
-        <w:t>b</w:t>
-      </w:r>
-      <w:r>
-        <w:t xml:space="preserve">accalauréat Général et Technologique ainsi que le </w:t>
-      </w:r>
-      <w:r>
-        <w:t>b</w:t>
-      </w:r>
-      <w:r>
-        <w:t xml:space="preserve">accalauréat Professionnel, on y trouve également </w:t>
-      </w:r>
-      <w:r>
-        <w:t>des entrées en classe</w:t>
-      </w:r>
-      <w:r>
-        <w:t xml:space="preserve"> préparatoire à travers une préparation aux épreuves des concours dans les domaines de la santé et du social, du journalisme et enfin pour les instituts d’études politiques. Les concours d’</w:t>
-      </w:r>
-      <w:r>
-        <w:t xml:space="preserve">enseignement, de la fonction publique ainsi que la certification ou le diplôme pour une langue étrangère sont pris en compte en plus de certains diplômes universitaires et de diplômes accédant à un niveau Bac +2 ou Bac +3 à Bac +5. </w:t>
-      </w:r>
-      <w:r>
-        <w:t>C’est donc un moyen pour le gouvernement de pallier à certains manquements dans notre système d’éducation actuel mais il n’est pas suffisant : selon l’Etudiant</w:t>
-      </w:r>
-      <w:r>
-        <w:rPr>
-          <w:rStyle w:val="Appelnotedebasdep"/>
-        </w:rPr>
-        <w:footnoteReference w:id="8"/>
-      </w:r>
-      <w:r>
-        <w:t>, les élèves qui ont choisi de préparer leur baccalauréat en passant par le CNED ont un taux de réussite de 30% car cette préparation nécessite rigueur, motivation et organisation</w:t>
-      </w:r>
-      <w:r>
-        <w:t>.</w:t>
-      </w:r>
-    </w:p>
-    <w:p>
-      <w:pPr>
-        <w:ind w:firstLine="720"/>
-      </w:pPr>
-    </w:p>
-    <w:p>
-      <w:r>
-        <w:t>[…]</w:t>
-      </w:r>
-    </w:p>
-    <w:p>
-      <w:r>
-        <w:t>]]</w:t>
-      </w:r>
-    </w:p>
-    <w:p>
-      <w:r>
-        <w:t>[[[ Pour conclure, on peut également citer les formations en ligne ouvertes à tous (MOOC pour l’acronyme anglais) qui peuvent être gratuites ou payantes selon la plateforme choisie.</w:t>
-      </w:r>
-    </w:p>
-    <w:p/>
-    <w:p>
-      <w:r>
-        <w:t>]]]</w:t>
-      </w:r>
-      <w:r>
-        <w:br w:type="page"/>
-      </w:r>
-    </w:p>
-    <w:p>
-      <w:pPr>
-        <w:pStyle w:val="Paragraphedeliste"/>
-        <w:keepNext/>
-        <w:keepLines/>
-        <w:numPr>
-          <w:ilvl w:val="0"/>
-          <w:numId w:val="21"/>
-        </w:numPr>
-        <w:spacing w:before="240" w:after="0"/>
-        <w:outlineLvl w:val="1"/>
-        <w:rPr>
-          <w:rFonts w:asciiTheme="majorHAnsi" w:eastAsiaTheme="majorEastAsia" w:hAnsiTheme="majorHAnsi" w:cstheme="majorBidi"/>
-          <w:caps/>
-          <w:vanish/>
-          <w:color w:val="007789" w:themeColor="accent1" w:themeShade="BF"/>
-          <w:sz w:val="24"/>
-        </w:rPr>
-      </w:pPr>
-      <w:bookmarkStart w:id="10" w:name="_Toc489940544"/>
-      <w:bookmarkEnd w:id="10"/>
-    </w:p>
-    <w:p>
-      <w:pPr>
-        <w:pStyle w:val="Paragraphedeliste"/>
-        <w:keepNext/>
-        <w:keepLines/>
-        <w:numPr>
-          <w:ilvl w:val="0"/>
-          <w:numId w:val="21"/>
-        </w:numPr>
-        <w:spacing w:before="240" w:after="0"/>
-        <w:outlineLvl w:val="1"/>
-        <w:rPr>
-          <w:rFonts w:asciiTheme="majorHAnsi" w:eastAsiaTheme="majorEastAsia" w:hAnsiTheme="majorHAnsi" w:cstheme="majorBidi"/>
-          <w:caps/>
-          <w:vanish/>
-          <w:color w:val="007789" w:themeColor="accent1" w:themeShade="BF"/>
-          <w:sz w:val="24"/>
-        </w:rPr>
-      </w:pPr>
-      <w:bookmarkStart w:id="11" w:name="_Toc489940545"/>
-      <w:bookmarkEnd w:id="11"/>
     </w:p>
     <w:p>
       <w:pPr>
         <w:pStyle w:val="Titre2"/>
         <w:numPr>
           <w:ilvl w:val="0"/>
-          <w:numId w:val="21"/>
+          <w:numId w:val="19"/>
         </w:numPr>
       </w:pPr>
-      <w:bookmarkStart w:id="12" w:name="_Toc489940546"/>
-      <w:r>
-        <w:t>Le Serious Game : plus qu’un simple jeu ?</w:t>
+      <w:bookmarkStart w:id="10" w:name="_Toc490129381"/>
+      <w:r>
+        <w:t>Analyse du projet I-Learning</w:t>
+      </w:r>
+      <w:bookmarkEnd w:id="10"/>
+    </w:p>
+    <w:p>
+      <w:pPr>
+        <w:pStyle w:val="Titre3"/>
+      </w:pPr>
+      <w:bookmarkStart w:id="11" w:name="_Toc490129382"/>
+      <w:r>
+        <w:t>Ergonomie et Design</w:t>
+      </w:r>
+      <w:bookmarkEnd w:id="11"/>
+    </w:p>
+    <w:p>
+      <w:pPr>
+        <w:pStyle w:val="Titre3"/>
+      </w:pPr>
+      <w:bookmarkStart w:id="12" w:name="_Toc490129383"/>
+      <w:r>
+        <w:t>Sécurité du projet</w:t>
       </w:r>
       <w:bookmarkEnd w:id="12"/>
-    </w:p>
-    <w:p>
-      <w:pPr>
-        <w:rPr>
-          <w:lang w:val="en-GB"/>
-        </w:rPr>
-      </w:pPr>
-      <w:r>
-        <w:rPr>
-          <w:lang w:val="en-GB"/>
-        </w:rPr>
-        <w:t>TODO 1 : Quiz / QCM</w:t>
-      </w:r>
-    </w:p>
-    <w:p>
-      <w:pPr>
-        <w:rPr>
-          <w:lang w:val="en-GB"/>
-        </w:rPr>
-      </w:pPr>
-      <w:r>
-        <w:rPr>
-          <w:lang w:val="en-GB"/>
-        </w:rPr>
-        <w:t>TODO 2 : Poupée (I-learning)</w:t>
-      </w:r>
-    </w:p>
-    <w:p>
-      <w:pPr>
-        <w:rPr>
-          <w:lang w:val="en-GB"/>
-        </w:rPr>
-      </w:pPr>
-      <w:r>
-        <w:rPr>
-          <w:lang w:val="en-GB"/>
-        </w:rPr>
-        <w:t>TODO 3 : Coding game</w:t>
-      </w:r>
-    </w:p>
-    <w:p>
-      <w:pPr>
-        <w:rPr>
-          <w:rFonts w:asciiTheme="majorHAnsi" w:eastAsiaTheme="majorEastAsia" w:hAnsiTheme="majorHAnsi" w:cstheme="majorBidi"/>
-          <w:color w:val="007789" w:themeColor="accent1" w:themeShade="BF"/>
-          <w:sz w:val="32"/>
-          <w:lang w:val="en-GB"/>
-        </w:rPr>
-      </w:pPr>
-      <w:r>
-        <w:rPr>
-          <w:lang w:val="en-GB"/>
-        </w:rPr>
-        <w:t>TODO 4 : Serious game entreprise (ESIEA =&gt; mineure managériale)</w:t>
-      </w:r>
-      <w:r>
-        <w:rPr>
-          <w:lang w:val="en-GB"/>
-        </w:rPr>
-        <w:br w:type="page"/>
+      <w:r>
+        <w:t xml:space="preserve"> </w:t>
+      </w:r>
+    </w:p>
+    <w:p>
+      <w:pPr>
+        <w:pStyle w:val="Titre3"/>
+      </w:pPr>
+      <w:r>
+        <w:t xml:space="preserve"> </w:t>
+      </w:r>
+      <w:bookmarkStart w:id="13" w:name="_Toc490129384"/>
+      <w:r>
+        <w:t>Performance du projet</w:t>
+      </w:r>
+      <w:bookmarkEnd w:id="13"/>
+      <w:r>
+        <w:t xml:space="preserve"> </w:t>
+      </w:r>
+    </w:p>
+    <w:p>
+      <w:pPr>
+        <w:pStyle w:val="Titre4"/>
+      </w:pPr>
+      <w:r>
+        <w:t xml:space="preserve">Application web </w:t>
+      </w:r>
+    </w:p>
+    <w:p>
+      <w:pPr>
+        <w:pStyle w:val="Titre4"/>
+      </w:pPr>
+      <w:r>
+        <w:t>Serious Game</w:t>
+      </w:r>
+    </w:p>
+    <w:p>
+      <w:pPr>
+        <w:pStyle w:val="Titre3"/>
+      </w:pPr>
+      <w:bookmarkStart w:id="14" w:name="_Toc490129385"/>
+      <w:r>
+        <w:t>Evolution et voies d’amélioration</w:t>
+      </w:r>
+      <w:bookmarkEnd w:id="14"/>
+      <w:r>
+        <w:t xml:space="preserve"> </w:t>
       </w:r>
     </w:p>
     <w:p>
@@ -5539,37 +5717,28 @@
         <w:pStyle w:val="Titre2"/>
         <w:numPr>
           <w:ilvl w:val="0"/>
-          <w:numId w:val="21"/>
+          <w:numId w:val="19"/>
         </w:numPr>
       </w:pPr>
-      <w:bookmarkStart w:id="13" w:name="_Toc489940547"/>
-      <w:r>
-        <w:lastRenderedPageBreak/>
-        <w:t>Comparaison</w:t>
-      </w:r>
-      <w:bookmarkEnd w:id="13"/>
-    </w:p>
-    <w:p>
-      <w:r>
-        <w:t>TODO 1 : traditionnel et Serious game</w:t>
-      </w:r>
-    </w:p>
-    <w:p>
-      <w:r>
-        <w:t>TODO 2 : Serious game et MOOC</w:t>
-      </w:r>
-    </w:p>
-    <w:p>
-      <w:pPr>
-        <w:rPr>
-          <w:rFonts w:asciiTheme="majorHAnsi" w:eastAsiaTheme="majorEastAsia" w:hAnsiTheme="majorHAnsi" w:cstheme="majorBidi"/>
-          <w:color w:val="007789" w:themeColor="accent1" w:themeShade="BF"/>
-          <w:sz w:val="32"/>
-        </w:rPr>
-      </w:pPr>
-      <w:r>
-        <w:t>TODO 3 : traditionnel et MOOC</w:t>
-      </w:r>
+      <w:bookmarkStart w:id="15" w:name="_Toc490129386"/>
+      <w:r>
+        <w:t>Quelle valeur ajoutée pour VISEO Technologies ?</w:t>
+      </w:r>
+      <w:bookmarkEnd w:id="15"/>
+    </w:p>
+    <w:p>
+      <w:pPr>
+        <w:pStyle w:val="Titre2"/>
+        <w:numPr>
+          <w:ilvl w:val="0"/>
+          <w:numId w:val="19"/>
+        </w:numPr>
+      </w:pPr>
+      <w:bookmarkStart w:id="16" w:name="_Toc490129387"/>
+      <w:r>
+        <w:t>Quel avenir pour les Serious Games et les plateformes de Serious Games</w:t>
+      </w:r>
+      <w:bookmarkEnd w:id="16"/>
       <w:r>
         <w:br w:type="page"/>
       </w:r>
@@ -5592,20 +5761,21 @@
           <w:sz w:val="32"/>
         </w:rPr>
       </w:pPr>
-      <w:bookmarkStart w:id="14" w:name="_Toc489331661"/>
-      <w:bookmarkStart w:id="15" w:name="_Toc489331806"/>
-      <w:bookmarkStart w:id="16" w:name="_Toc489539643"/>
-      <w:bookmarkStart w:id="17" w:name="_Toc489593721"/>
-      <w:bookmarkStart w:id="18" w:name="_Toc489608215"/>
-      <w:bookmarkStart w:id="19" w:name="_Toc489718490"/>
-      <w:bookmarkStart w:id="20" w:name="_Toc489718511"/>
-      <w:bookmarkStart w:id="21" w:name="_Toc489793807"/>
-      <w:bookmarkStart w:id="22" w:name="_Toc489793828"/>
-      <w:bookmarkStart w:id="23" w:name="_Toc489884285"/>
-      <w:bookmarkStart w:id="24" w:name="_Toc489940548"/>
-      <w:bookmarkEnd w:id="14"/>
-      <w:bookmarkEnd w:id="15"/>
-      <w:bookmarkEnd w:id="16"/>
+      <w:bookmarkStart w:id="17" w:name="_Toc489331661"/>
+      <w:bookmarkStart w:id="18" w:name="_Toc489331806"/>
+      <w:bookmarkStart w:id="19" w:name="_Toc489539643"/>
+      <w:bookmarkStart w:id="20" w:name="_Toc489593721"/>
+      <w:bookmarkStart w:id="21" w:name="_Toc489608215"/>
+      <w:bookmarkStart w:id="22" w:name="_Toc489718490"/>
+      <w:bookmarkStart w:id="23" w:name="_Toc489718511"/>
+      <w:bookmarkStart w:id="24" w:name="_Toc489793807"/>
+      <w:bookmarkStart w:id="25" w:name="_Toc489793828"/>
+      <w:bookmarkStart w:id="26" w:name="_Toc489884285"/>
+      <w:bookmarkStart w:id="27" w:name="_Toc489940548"/>
+      <w:bookmarkStart w:id="28" w:name="_Toc490128984"/>
+      <w:bookmarkStart w:id="29" w:name="_Toc490129297"/>
+      <w:bookmarkStart w:id="30" w:name="_Toc490129331"/>
+      <w:bookmarkStart w:id="31" w:name="_Toc490129394"/>
       <w:bookmarkEnd w:id="17"/>
       <w:bookmarkEnd w:id="18"/>
       <w:bookmarkEnd w:id="19"/>
@@ -5614,6 +5784,13 @@
       <w:bookmarkEnd w:id="22"/>
       <w:bookmarkEnd w:id="23"/>
       <w:bookmarkEnd w:id="24"/>
+      <w:bookmarkEnd w:id="25"/>
+      <w:bookmarkEnd w:id="26"/>
+      <w:bookmarkEnd w:id="27"/>
+      <w:bookmarkEnd w:id="28"/>
+      <w:bookmarkEnd w:id="29"/>
+      <w:bookmarkEnd w:id="30"/>
+      <w:bookmarkEnd w:id="31"/>
     </w:p>
     <w:p>
       <w:pPr>
@@ -5623,11 +5800,11 @@
           <w:numId w:val="17"/>
         </w:numPr>
       </w:pPr>
-      <w:bookmarkStart w:id="25" w:name="_Toc489940549"/>
+      <w:bookmarkStart w:id="32" w:name="_Toc490129395"/>
       <w:r>
         <w:t>Dimensions techniques du projet</w:t>
       </w:r>
-      <w:bookmarkEnd w:id="25"/>
+      <w:bookmarkEnd w:id="32"/>
     </w:p>
     <w:p>
       <w:r>
@@ -5925,7 +6102,11 @@
         <w:t xml:space="preserve"> 3) Sauvegarde Modèle données Quiz &amp; partie Doll 4) règles poupée 5) </w:t>
       </w:r>
       <w:r>
-        <w:t xml:space="preserve">(front) récupération mot de passe oublié 6) </w:t>
+        <w:t xml:space="preserve">(front) récupération mot de passe </w:t>
+      </w:r>
+      <w:r>
+        <w:lastRenderedPageBreak/>
+        <w:t xml:space="preserve">oublié 6) </w:t>
       </w:r>
       <w:r>
         <w:rPr>
@@ -5968,7 +6149,6 @@
           <w:noProof/>
           <w:lang w:eastAsia="fr-FR"/>
         </w:rPr>
-        <w:lastRenderedPageBreak/>
         <w:drawing>
           <wp:inline distT="0" distB="0" distL="0" distR="0">
             <wp:extent cx="5743575" cy="6814868"/>
@@ -5987,7 +6167,7 @@
                     </pic:cNvPicPr>
                   </pic:nvPicPr>
                   <pic:blipFill>
-                    <a:blip r:embed="rId18" cstate="print">
+                    <a:blip r:embed="rId16" cstate="print">
                       <a:extLst>
                         <a:ext uri="{28A0092B-C50C-407E-A947-70E740481C1C}">
                           <a14:useLocalDpi xmlns:a14="http://schemas.microsoft.com/office/drawing/2010/main" val="0"/>
@@ -6026,14 +6206,27 @@
       <w:r>
         <w:t xml:space="preserve">Figure </w:t>
       </w:r>
-      <w:fldSimple w:instr=" SEQ Figure \* ARABIC ">
-        <w:r>
-          <w:rPr>
-            <w:noProof/>
-          </w:rPr>
-          <w:t>5</w:t>
-        </w:r>
-      </w:fldSimple>
+      <w:r>
+        <w:fldChar w:fldCharType="begin"/>
+      </w:r>
+      <w:r>
+        <w:instrText xml:space="preserve"> SEQ Figure \* ARABIC </w:instrText>
+      </w:r>
+      <w:r>
+        <w:fldChar w:fldCharType="separate"/>
+      </w:r>
+      <w:r>
+        <w:rPr>
+          <w:noProof/>
+        </w:rPr>
+        <w:t>5</w:t>
+      </w:r>
+      <w:r>
+        <w:rPr>
+          <w:noProof/>
+        </w:rPr>
+        <w:fldChar w:fldCharType="end"/>
+      </w:r>
     </w:p>
     <w:p>
       <w:pPr>
@@ -6063,7 +6256,7 @@
                     </pic:cNvPicPr>
                   </pic:nvPicPr>
                   <pic:blipFill>
-                    <a:blip r:embed="rId19" cstate="print">
+                    <a:blip r:embed="rId17" cstate="print">
                       <a:extLst>
                         <a:ext uri="{28A0092B-C50C-407E-A947-70E740481C1C}">
                           <a14:useLocalDpi xmlns:a14="http://schemas.microsoft.com/office/drawing/2010/main" val="0"/>
@@ -6102,14 +6295,27 @@
       <w:r>
         <w:t xml:space="preserve">Figure </w:t>
       </w:r>
-      <w:fldSimple w:instr=" SEQ Figure \* ARABIC ">
-        <w:r>
-          <w:rPr>
-            <w:noProof/>
-          </w:rPr>
-          <w:t>6</w:t>
-        </w:r>
-      </w:fldSimple>
+      <w:r>
+        <w:fldChar w:fldCharType="begin"/>
+      </w:r>
+      <w:r>
+        <w:instrText xml:space="preserve"> SEQ Figure \* ARABIC </w:instrText>
+      </w:r>
+      <w:r>
+        <w:fldChar w:fldCharType="separate"/>
+      </w:r>
+      <w:r>
+        <w:rPr>
+          <w:noProof/>
+        </w:rPr>
+        <w:t>6</w:t>
+      </w:r>
+      <w:r>
+        <w:rPr>
+          <w:noProof/>
+        </w:rPr>
+        <w:fldChar w:fldCharType="end"/>
+      </w:r>
     </w:p>
     <w:p>
       <w:pPr>
@@ -6139,7 +6345,7 @@
                     </pic:cNvPicPr>
                   </pic:nvPicPr>
                   <pic:blipFill>
-                    <a:blip r:embed="rId20" cstate="print">
+                    <a:blip r:embed="rId18" cstate="print">
                       <a:extLst>
                         <a:ext uri="{28A0092B-C50C-407E-A947-70E740481C1C}">
                           <a14:useLocalDpi xmlns:a14="http://schemas.microsoft.com/office/drawing/2010/main" val="0"/>
@@ -6178,14 +6384,27 @@
       <w:r>
         <w:t xml:space="preserve">Figure </w:t>
       </w:r>
-      <w:fldSimple w:instr=" SEQ Figure \* ARABIC ">
-        <w:r>
-          <w:rPr>
-            <w:noProof/>
-          </w:rPr>
-          <w:t>7</w:t>
-        </w:r>
-      </w:fldSimple>
+      <w:r>
+        <w:fldChar w:fldCharType="begin"/>
+      </w:r>
+      <w:r>
+        <w:instrText xml:space="preserve"> SEQ Figure \* ARABIC </w:instrText>
+      </w:r>
+      <w:r>
+        <w:fldChar w:fldCharType="separate"/>
+      </w:r>
+      <w:r>
+        <w:rPr>
+          <w:noProof/>
+        </w:rPr>
+        <w:t>7</w:t>
+      </w:r>
+      <w:r>
+        <w:rPr>
+          <w:noProof/>
+        </w:rPr>
+        <w:fldChar w:fldCharType="end"/>
+      </w:r>
     </w:p>
     <w:p>
       <w:pPr>
@@ -6335,12 +6554,12 @@
           <w:numId w:val="17"/>
         </w:numPr>
       </w:pPr>
-      <w:bookmarkStart w:id="26" w:name="_Toc489940550"/>
+      <w:bookmarkStart w:id="33" w:name="_Toc490129396"/>
       <w:r>
         <w:lastRenderedPageBreak/>
         <w:t>Dimensions humaines et managériales internes à VISEO Technologies</w:t>
       </w:r>
-      <w:bookmarkEnd w:id="26"/>
+      <w:bookmarkEnd w:id="33"/>
     </w:p>
     <w:p>
       <w:r>
@@ -6398,12 +6617,12 @@
           <w:numId w:val="17"/>
         </w:numPr>
       </w:pPr>
-      <w:bookmarkStart w:id="27" w:name="_Toc489940551"/>
+      <w:bookmarkStart w:id="34" w:name="_Toc490129397"/>
       <w:r>
         <w:lastRenderedPageBreak/>
         <w:t>Dimensions développement durable et responsabilité sociale et sociétale</w:t>
       </w:r>
-      <w:bookmarkEnd w:id="27"/>
+      <w:bookmarkEnd w:id="34"/>
     </w:p>
     <w:p>
       <w:pPr>
@@ -6413,11 +6632,11 @@
           <w:numId w:val="20"/>
         </w:numPr>
       </w:pPr>
-      <w:bookmarkStart w:id="28" w:name="_Toc489940552"/>
+      <w:bookmarkStart w:id="35" w:name="_Toc490129398"/>
       <w:r>
         <w:t>Environnement</w:t>
       </w:r>
-      <w:bookmarkEnd w:id="28"/>
+      <w:bookmarkEnd w:id="35"/>
     </w:p>
     <w:p>
       <w:pPr>
@@ -6436,7 +6655,7 @@
         <w:rPr>
           <w:rStyle w:val="Appelnotedebasdep"/>
         </w:rPr>
-        <w:footnoteReference w:id="9"/>
+        <w:footnoteReference w:id="2"/>
       </w:r>
       <w:r>
         <w:t>.</w:t>
@@ -6525,6 +6744,7 @@
         <w:ind w:firstLine="720"/>
       </w:pPr>
       <w:r>
+        <w:lastRenderedPageBreak/>
         <w:t xml:space="preserve">En conclusion sur les actions menées pour le développement durable, les titres restaurants papiers ont été remplacés par un format numérique qui fonctionne comme une carte bancaire : cela réduit la consommation en papier de manière considérable si l’on considère chaque collaborateur de l’entreprise qui en bénéficie. </w:t>
       </w:r>
     </w:p>
@@ -6536,15 +6756,14 @@
           <w:numId w:val="20"/>
         </w:numPr>
       </w:pPr>
-      <w:bookmarkStart w:id="29" w:name="_Toc489940553"/>
-      <w:r>
-        <w:lastRenderedPageBreak/>
+      <w:bookmarkStart w:id="36" w:name="_Toc490129399"/>
+      <w:r>
         <w:t>S</w:t>
       </w:r>
       <w:r>
         <w:t>ocial</w:t>
       </w:r>
-      <w:bookmarkEnd w:id="29"/>
+      <w:bookmarkEnd w:id="36"/>
     </w:p>
     <w:p>
       <w:r>
@@ -6642,7 +6861,7 @@
                     </pic:cNvPicPr>
                   </pic:nvPicPr>
                   <pic:blipFill>
-                    <a:blip r:embed="rId21">
+                    <a:blip r:embed="rId19">
                       <a:extLst>
                         <a:ext uri="{28A0092B-C50C-407E-A947-70E740481C1C}">
                           <a14:useLocalDpi xmlns:a14="http://schemas.microsoft.com/office/drawing/2010/main" val="0"/>
@@ -6713,7 +6932,7 @@
                     </pic:cNvPicPr>
                   </pic:nvPicPr>
                   <pic:blipFill rotWithShape="1">
-                    <a:blip r:embed="rId22">
+                    <a:blip r:embed="rId20">
                       <a:extLst>
                         <a:ext uri="{28A0092B-C50C-407E-A947-70E740481C1C}">
                           <a14:useLocalDpi xmlns:a14="http://schemas.microsoft.com/office/drawing/2010/main" val="0"/>
@@ -6811,7 +7030,7 @@
                     </pic:cNvPicPr>
                   </pic:nvPicPr>
                   <pic:blipFill>
-                    <a:blip r:embed="rId23">
+                    <a:blip r:embed="rId21">
                       <a:extLst>
                         <a:ext uri="{28A0092B-C50C-407E-A947-70E740481C1C}">
                           <a14:useLocalDpi xmlns:a14="http://schemas.microsoft.com/office/drawing/2010/main" val="0"/>
@@ -6882,7 +7101,7 @@
                     </pic:cNvPicPr>
                   </pic:nvPicPr>
                   <pic:blipFill>
-                    <a:blip r:embed="rId24">
+                    <a:blip r:embed="rId22">
                       <a:extLst>
                         <a:ext uri="{28A0092B-C50C-407E-A947-70E740481C1C}">
                           <a14:useLocalDpi xmlns:a14="http://schemas.microsoft.com/office/drawing/2010/main" val="0"/>
@@ -6947,7 +7166,7 @@
                     </pic:cNvPicPr>
                   </pic:nvPicPr>
                   <pic:blipFill rotWithShape="1">
-                    <a:blip r:embed="rId25">
+                    <a:blip r:embed="rId23">
                       <a:extLst>
                         <a:ext uri="{28A0092B-C50C-407E-A947-70E740481C1C}">
                           <a14:useLocalDpi xmlns:a14="http://schemas.microsoft.com/office/drawing/2010/main" val="0"/>
@@ -6988,7 +7207,11 @@
       </w:r>
       <w:r>
         <w:tab/>
-        <w:t>Par ailleurs, le groupe VISEO est un groupe engagé sur de nombreuses grandes causes : il soutient des associations dont « Les Restos du Cœur », Handicap International ; les collaborateurs de VISEO participent à la « Course des Héros » menée par l’association Vaincre la Mucoviscidose</w:t>
+        <w:t xml:space="preserve">Par ailleurs, le groupe VISEO est un groupe engagé sur de nombreuses grandes causes : il soutient des associations dont « Les Restos du Cœur », Handicap International ; les collaborateurs de VISEO </w:t>
+      </w:r>
+      <w:r>
+        <w:lastRenderedPageBreak/>
+        <w:t>participent à la « Course des Héros » menée par l’association Vaincre la Mucoviscidose</w:t>
       </w:r>
       <w:r>
         <w:t xml:space="preserve"> ; dans la recherche contre le cancer, les </w:t>
@@ -7024,7 +7247,7 @@
                     </pic:cNvPicPr>
                   </pic:nvPicPr>
                   <pic:blipFill>
-                    <a:blip r:embed="rId26" cstate="print">
+                    <a:blip r:embed="rId24" cstate="print">
                       <a:extLst>
                         <a:ext uri="{28A0092B-C50C-407E-A947-70E740481C1C}">
                           <a14:useLocalDpi xmlns:a14="http://schemas.microsoft.com/office/drawing/2010/main" val="0"/>
@@ -7130,7 +7353,7 @@
                     </pic:cNvPicPr>
                   </pic:nvPicPr>
                   <pic:blipFill>
-                    <a:blip r:embed="rId27" cstate="print">
+                    <a:blip r:embed="rId25" cstate="print">
                       <a:extLst>
                         <a:ext uri="{28A0092B-C50C-407E-A947-70E740481C1C}">
                           <a14:useLocalDpi xmlns:a14="http://schemas.microsoft.com/office/drawing/2010/main" val="0"/>
@@ -7176,11 +7399,7 @@
         <w:t xml:space="preserve">aient un accès à l’eau potable. </w:t>
       </w:r>
       <w:r>
-        <w:t xml:space="preserve">VISEO est partenaire de la charte du plan de déplacement urbain à </w:t>
-      </w:r>
-      <w:r>
-        <w:lastRenderedPageBreak/>
-        <w:t>Grenoble</w:t>
+        <w:t>VISEO est partenaire de la charte du plan de déplacement urbain à Grenoble</w:t>
       </w:r>
       <w:r>
         <w:rPr>
@@ -7279,7 +7498,7 @@
           <w:rStyle w:val="Appelnotedebasdep"/>
           <w:noProof/>
         </w:rPr>
-        <w:footnoteReference w:id="10"/>
+        <w:footnoteReference w:id="3"/>
       </w:r>
       <w:r>
         <w:rPr>
@@ -7299,12 +7518,12 @@
           <w:numId w:val="17"/>
         </w:numPr>
       </w:pPr>
-      <w:bookmarkStart w:id="30" w:name="_Toc489940554"/>
+      <w:bookmarkStart w:id="37" w:name="_Toc490129400"/>
       <w:r>
         <w:lastRenderedPageBreak/>
         <w:t>Bilan</w:t>
       </w:r>
-      <w:bookmarkEnd w:id="30"/>
+      <w:bookmarkEnd w:id="37"/>
     </w:p>
     <w:p>
       <w:r>
@@ -7342,12 +7561,12 @@
           <w:numId w:val="17"/>
         </w:numPr>
       </w:pPr>
-      <w:bookmarkStart w:id="31" w:name="_Toc489940555"/>
+      <w:bookmarkStart w:id="38" w:name="_Toc490129401"/>
       <w:r>
         <w:lastRenderedPageBreak/>
         <w:t>Bibliographie</w:t>
       </w:r>
-      <w:bookmarkEnd w:id="31"/>
+      <w:bookmarkEnd w:id="38"/>
     </w:p>
     <w:p>
       <w:pPr>
@@ -7369,12 +7588,12 @@
           <w:numId w:val="17"/>
         </w:numPr>
       </w:pPr>
-      <w:bookmarkStart w:id="32" w:name="_Toc489940556"/>
+      <w:bookmarkStart w:id="39" w:name="_Toc490129402"/>
       <w:r>
         <w:lastRenderedPageBreak/>
         <w:t>Annexes</w:t>
       </w:r>
-      <w:bookmarkEnd w:id="32"/>
+      <w:bookmarkEnd w:id="39"/>
     </w:p>
     <w:p>
       <w:pPr>
@@ -7396,15 +7615,15 @@
           <w:numId w:val="17"/>
         </w:numPr>
       </w:pPr>
-      <w:bookmarkStart w:id="33" w:name="_Toc489940557"/>
+      <w:bookmarkStart w:id="40" w:name="_Toc490129403"/>
       <w:r>
         <w:lastRenderedPageBreak/>
         <w:t>Glossaire</w:t>
       </w:r>
-      <w:bookmarkEnd w:id="33"/>
+      <w:bookmarkEnd w:id="40"/>
     </w:p>
     <w:sectPr>
-      <w:footerReference w:type="default" r:id="rId28"/>
+      <w:footerReference w:type="default" r:id="rId26"/>
       <w:pgSz w:w="11906" w:h="16838" w:code="9"/>
       <w:pgMar w:top="1417" w:right="1417" w:bottom="1417" w:left="1417" w:header="720" w:footer="720" w:gutter="0"/>
       <w:pgNumType w:start="0"/>
@@ -7451,7 +7670,6 @@
         <w:docPartUnique/>
       </w:docPartObj>
     </w:sdtPr>
-    <w:sdtEndPr/>
     <w:sdtContent>
       <w:p>
         <w:pPr>
@@ -7528,6 +7746,7 @@
                                 <w:rPr>
                                   <w:rFonts w:eastAsiaTheme="minorEastAsia" w:cs="Times New Roman"/>
                                   <w:color w:val="auto"/>
+                                  <w:sz w:val="22"/>
                                 </w:rPr>
                                 <w:fldChar w:fldCharType="begin"/>
                               </w:r>
@@ -7538,6 +7757,7 @@
                                 <w:rPr>
                                   <w:rFonts w:eastAsiaTheme="minorEastAsia" w:cs="Times New Roman"/>
                                   <w:color w:val="auto"/>
+                                  <w:sz w:val="22"/>
                                 </w:rPr>
                                 <w:fldChar w:fldCharType="separate"/>
                               </w:r>
@@ -7549,7 +7769,7 @@
                                   <w:sz w:val="72"/>
                                   <w:szCs w:val="72"/>
                                 </w:rPr>
-                                <w:t>12</w:t>
+                                <w:t>15</w:t>
                               </w:r>
                               <w:r>
                                 <w:rPr>
@@ -7606,6 +7826,7 @@
                           <w:rPr>
                             <w:rFonts w:eastAsiaTheme="minorEastAsia" w:cs="Times New Roman"/>
                             <w:color w:val="auto"/>
+                            <w:sz w:val="22"/>
                           </w:rPr>
                           <w:fldChar w:fldCharType="begin"/>
                         </w:r>
@@ -7616,6 +7837,7 @@
                           <w:rPr>
                             <w:rFonts w:eastAsiaTheme="minorEastAsia" w:cs="Times New Roman"/>
                             <w:color w:val="auto"/>
+                            <w:sz w:val="22"/>
                           </w:rPr>
                           <w:fldChar w:fldCharType="separate"/>
                         </w:r>
@@ -7627,7 +7849,7 @@
                             <w:sz w:val="72"/>
                             <w:szCs w:val="72"/>
                           </w:rPr>
-                          <w:t>12</w:t>
+                          <w:t>15</w:t>
                         </w:r>
                         <w:r>
                           <w:rPr>
@@ -7721,174 +7943,6 @@
           <w:rPr>
             <w:rStyle w:val="Lienhypertexte"/>
           </w:rPr>
-          <w:t>https://diplomeo.com/formation-a-distance</w:t>
-        </w:r>
-      </w:hyperlink>
-    </w:p>
-  </w:footnote>
-  <w:footnote w:id="3">
-    <w:p>
-      <w:pPr>
-        <w:pStyle w:val="Notedebasdepage"/>
-      </w:pPr>
-      <w:r>
-        <w:rPr>
-          <w:rStyle w:val="Appelnotedebasdep"/>
-        </w:rPr>
-        <w:footnoteRef/>
-      </w:r>
-      <w:r>
-        <w:t xml:space="preserve"> </w:t>
-      </w:r>
-      <w:hyperlink r:id="rId3" w:history="1">
-        <w:r>
-          <w:rPr>
-            <w:rStyle w:val="Lienhypertexte"/>
-          </w:rPr>
-          <w:t>https://fr.wikipedia.org/wiki/Formation_%C3%A0_distance</w:t>
-        </w:r>
-      </w:hyperlink>
-    </w:p>
-  </w:footnote>
-  <w:footnote w:id="4">
-    <w:p>
-      <w:pPr>
-        <w:pStyle w:val="Notedebasdepage"/>
-      </w:pPr>
-      <w:r>
-        <w:rPr>
-          <w:rStyle w:val="Appelnotedebasdep"/>
-        </w:rPr>
-        <w:footnoteRef/>
-      </w:r>
-      <w:r>
-        <w:t xml:space="preserve"> </w:t>
-      </w:r>
-      <w:hyperlink r:id="rId4" w:history="1">
-        <w:r>
-          <w:rPr>
-            <w:rStyle w:val="Lienhypertexte"/>
-          </w:rPr>
-          <w:t>http://www.gymglish.com/images/website/portfolio-fullsize.jpg</w:t>
-        </w:r>
-      </w:hyperlink>
-    </w:p>
-  </w:footnote>
-  <w:footnote w:id="5">
-    <w:p>
-      <w:pPr>
-        <w:pStyle w:val="Notedebasdepage"/>
-      </w:pPr>
-      <w:r>
-        <w:rPr>
-          <w:rStyle w:val="Appelnotedebasdep"/>
-        </w:rPr>
-        <w:footnoteRef/>
-      </w:r>
-      <w:r>
-        <w:t xml:space="preserve"> </w:t>
-      </w:r>
-      <w:hyperlink r:id="rId5" w:history="1">
-        <w:r>
-          <w:rPr>
-            <w:rStyle w:val="Lienhypertexte"/>
-          </w:rPr>
-          <w:t>https://www.wikiversity.org/</w:t>
-        </w:r>
-      </w:hyperlink>
-    </w:p>
-  </w:footnote>
-  <w:footnote w:id="6">
-    <w:p>
-      <w:pPr>
-        <w:pStyle w:val="Notedebasdepage"/>
-      </w:pPr>
-      <w:r>
-        <w:rPr>
-          <w:rStyle w:val="Appelnotedebasdep"/>
-        </w:rPr>
-        <w:footnoteRef/>
-      </w:r>
-      <w:r>
-        <w:t xml:space="preserve"> </w:t>
-      </w:r>
-      <w:hyperlink r:id="rId6" w:anchor="En_France.2C_avant_1939" w:history="1">
-        <w:r>
-          <w:rPr>
-            <w:rStyle w:val="Lienhypertexte"/>
-          </w:rPr>
-          <w:t>https://fr.wikipedia.org/wiki/Cours_par_correspondance#En_France.2C_avant_1939</w:t>
-        </w:r>
-      </w:hyperlink>
-    </w:p>
-  </w:footnote>
-  <w:footnote w:id="7">
-    <w:p>
-      <w:pPr>
-        <w:pStyle w:val="Notedebasdepage"/>
-      </w:pPr>
-      <w:r>
-        <w:rPr>
-          <w:rStyle w:val="Appelnotedebasdep"/>
-        </w:rPr>
-        <w:footnoteRef/>
-      </w:r>
-      <w:r>
-        <w:t xml:space="preserve"> </w:t>
-      </w:r>
-      <w:hyperlink r:id="rId7" w:history="1">
-        <w:r>
-          <w:rPr>
-            <w:rStyle w:val="Lienhypertexte"/>
-          </w:rPr>
-          <w:t>http://cned.fr/le-cned/institution/missions-cned/</w:t>
-        </w:r>
-      </w:hyperlink>
-    </w:p>
-  </w:footnote>
-  <w:footnote w:id="8">
-    <w:p>
-      <w:pPr>
-        <w:pStyle w:val="Notedebasdepage"/>
-      </w:pPr>
-      <w:r>
-        <w:rPr>
-          <w:rStyle w:val="Appelnotedebasdep"/>
-        </w:rPr>
-        <w:footnoteRef/>
-      </w:r>
-      <w:r>
-        <w:t xml:space="preserve"> </w:t>
-      </w:r>
-      <w:hyperlink r:id="rId8" w:history="1">
-        <w:r>
-          <w:rPr>
-            <w:rStyle w:val="Lienhypertexte"/>
-          </w:rPr>
-          <w:t>http://www.letudiant.fr/bac/conseils-methodo/cours-par-correspondance-le-bac-sans-aller-au-lycee-13974/discipline-de-travail-obligatoire-19022.html</w:t>
-        </w:r>
-      </w:hyperlink>
-    </w:p>
-  </w:footnote>
-  <w:footnote w:id="9">
-    <w:p>
-      <w:pPr>
-        <w:pStyle w:val="Notedebasdepage"/>
-      </w:pPr>
-      <w:r>
-        <w:rPr>
-          <w:rStyle w:val="Appelnotedebasdep"/>
-        </w:rPr>
-        <w:footnoteRef/>
-      </w:r>
-      <w:r>
-        <w:t xml:space="preserve"> </w:t>
-      </w:r>
-      <w:hyperlink r:id="rId9" w:history="1">
-        <w:r>
-          <w:rPr>
-            <w:rStyle w:val="Lienhypertexte"/>
-          </w:rPr>
           <w:t>http://www.certivea.fr/offres/certification-nf-hqe-batiments-tertiaires-neuf-ou-renovation</w:t>
         </w:r>
       </w:hyperlink>
@@ -7899,7 +7953,7 @@
       </w:pPr>
     </w:p>
   </w:footnote>
-  <w:footnote w:id="10">
+  <w:footnote w:id="3">
     <w:p>
       <w:pPr>
         <w:pStyle w:val="Notedebasdepage"/>
@@ -7922,7 +7976,7 @@
       <w:r>
         <w:t xml:space="preserve">, </w:t>
       </w:r>
-      <w:hyperlink r:id="rId10" w:history="1">
+      <w:hyperlink r:id="rId3" w:history="1">
         <w:r>
           <w:rPr>
             <w:rStyle w:val="Lienhypertexte"/>
@@ -8798,7 +8852,7 @@
         <w:rFonts w:hint="default"/>
       </w:rPr>
     </w:lvl>
-    <w:lvl w:ilvl="1" w:tplc="040C0019" w:tentative="1">
+    <w:lvl w:ilvl="1" w:tplc="040C0019">
       <w:start w:val="1"/>
       <w:numFmt w:val="lowerLetter"/>
       <w:lvlText w:val="%2."/>
@@ -8807,7 +8861,7 @@
         <w:ind w:left="1440" w:hanging="360"/>
       </w:pPr>
     </w:lvl>
-    <w:lvl w:ilvl="2" w:tplc="040C001B" w:tentative="1">
+    <w:lvl w:ilvl="2" w:tplc="040C001B">
       <w:start w:val="1"/>
       <w:numFmt w:val="lowerRoman"/>
       <w:lvlText w:val="%3."/>
@@ -9516,10 +9570,13 @@
   <w:style w:type="paragraph" w:default="1" w:styleId="Normal">
     <w:name w:val="Normal"/>
     <w:qFormat/>
-    <w:rsid w:val="00670A96"/>
+    <w:rsid w:val="002F3ABD"/>
     <w:pPr>
       <w:jc w:val="both"/>
     </w:pPr>
+    <w:rPr>
+      <w:sz w:val="24"/>
+    </w:rPr>
   </w:style>
   <w:style w:type="paragraph" w:styleId="Titre1">
     <w:name w:val="heading 1"/>
@@ -9562,7 +9619,6 @@
       <w:rFonts w:asciiTheme="majorHAnsi" w:eastAsiaTheme="majorEastAsia" w:hAnsiTheme="majorHAnsi" w:cstheme="majorBidi"/>
       <w:caps/>
       <w:color w:val="007789" w:themeColor="accent1" w:themeShade="BF"/>
-      <w:sz w:val="24"/>
     </w:rPr>
   </w:style>
   <w:style w:type="paragraph" w:styleId="Titre3">
@@ -9583,8 +9639,29 @@
     <w:rPr>
       <w:rFonts w:asciiTheme="majorHAnsi" w:eastAsiaTheme="majorEastAsia" w:hAnsiTheme="majorHAnsi" w:cstheme="majorBidi"/>
       <w:color w:val="004F5B" w:themeColor="accent1" w:themeShade="7F"/>
-      <w:sz w:val="24"/>
       <w:szCs w:val="24"/>
+    </w:rPr>
+  </w:style>
+  <w:style w:type="paragraph" w:styleId="Titre4">
+    <w:name w:val="heading 4"/>
+    <w:basedOn w:val="Normal"/>
+    <w:next w:val="Normal"/>
+    <w:link w:val="Titre4Car"/>
+    <w:uiPriority w:val="9"/>
+    <w:unhideWhenUsed/>
+    <w:qFormat/>
+    <w:rsid w:val="003C015A"/>
+    <w:pPr>
+      <w:keepNext/>
+      <w:keepLines/>
+      <w:spacing w:before="40" w:after="0"/>
+      <w:outlineLvl w:val="3"/>
+    </w:pPr>
+    <w:rPr>
+      <w:rFonts w:asciiTheme="majorHAnsi" w:eastAsiaTheme="majorEastAsia" w:hAnsiTheme="majorHAnsi" w:cstheme="majorBidi"/>
+      <w:i/>
+      <w:iCs/>
+      <w:color w:val="007789" w:themeColor="accent1" w:themeShade="BF"/>
     </w:rPr>
   </w:style>
   <w:style w:type="paragraph" w:styleId="Titre6">
@@ -10590,6 +10667,20 @@
       <w:shd w:val="clear" w:color="auto" w:fill="E6E6E6"/>
     </w:rPr>
   </w:style>
+  <w:style w:type="character" w:customStyle="1" w:styleId="Titre4Car">
+    <w:name w:val="Titre 4 Car"/>
+    <w:basedOn w:val="Policepardfaut"/>
+    <w:link w:val="Titre4"/>
+    <w:uiPriority w:val="9"/>
+    <w:rsid w:val="003C015A"/>
+    <w:rPr>
+      <w:rFonts w:asciiTheme="majorHAnsi" w:eastAsiaTheme="majorEastAsia" w:hAnsiTheme="majorHAnsi" w:cstheme="majorBidi"/>
+      <w:i/>
+      <w:iCs/>
+      <w:color w:val="007789" w:themeColor="accent1" w:themeShade="BF"/>
+      <w:sz w:val="24"/>
+    </w:rPr>
+  </w:style>
 </w:styles>
 </file>
 
@@ -10892,7 +10983,7 @@
 </file>
 
 <file path=customXml/itemProps1.xml><?xml version="1.0" encoding="utf-8"?>
-<ds:datastoreItem xmlns:ds="http://schemas.openxmlformats.org/officeDocument/2006/customXml" ds:itemID="{A7BF9B0F-0211-417C-9435-982BA40106B8}">
+<ds:datastoreItem xmlns:ds="http://schemas.openxmlformats.org/officeDocument/2006/customXml" ds:itemID="{57EB20A9-0CF1-474D-9E62-822C9631E43E}">
   <ds:schemaRefs>
     <ds:schemaRef ds:uri="http://schemas.openxmlformats.org/officeDocument/2006/bibliography"/>
   </ds:schemaRefs>

</xml_diff>